<commit_message>
Finalizirana dokumentacija za prvu fazu
</commit_message>
<xml_diff>
--- a/Dokumentacija/T18 - PD - ChatUp - Drmencic, Filipovic,Jurman,Sokac.docx
+++ b/Dokumentacija/T18 - PD - ChatUp - Drmencic, Filipovic,Jurman,Sokac.docx
@@ -193,7 +193,16 @@
           <w:sz w:val="28"/>
           <w:szCs w:val="28"/>
         </w:rPr>
-        <w:t xml:space="preserve">Github repozirotij: </w:t>
+        <w:t>Github repozitor</w:t>
+      </w:r>
+      <w:r>
+        <w:rPr>
+          <w:rFonts w:ascii="Times New Roman" w:hAnsi="Times New Roman"/>
+          <w:b w:val="0"/>
+          <w:sz w:val="28"/>
+          <w:szCs w:val="28"/>
+        </w:rPr>
+        <w:t xml:space="preserve">ij: </w:t>
       </w:r>
     </w:p>
     <w:p>
@@ -211,20 +220,55 @@
           <w:szCs w:val="28"/>
         </w:rPr>
       </w:pPr>
-      <w:r>
+      <w:hyperlink r:id="rId9" w:history="1">
+        <w:r>
+          <w:rPr>
+            <w:rStyle w:val="Hyperlink"/>
+            <w:rFonts w:ascii="Times New Roman" w:hAnsi="Times New Roman"/>
+            <w:b w:val="0"/>
+            <w:sz w:val="28"/>
+            <w:szCs w:val="28"/>
+          </w:rPr>
+          <w:t>https://github.com/DanijelFilipovic/Chat-aplikacija</w:t>
+        </w:r>
+      </w:hyperlink>
+    </w:p>
+    <w:p>
+      <w:pPr>
+        <w:pStyle w:val="Naslovzavrnograda"/>
+        <w:numPr>
+          <w:ilvl w:val="0"/>
+          <w:numId w:val="26"/>
+        </w:numPr>
+        <w:jc w:val="left"/>
         <w:rPr>
           <w:rFonts w:ascii="Times New Roman" w:hAnsi="Times New Roman"/>
           <w:b w:val="0"/>
           <w:sz w:val="28"/>
           <w:szCs w:val="28"/>
         </w:rPr>
-        <w:t>https://github.com/DanijelFilipovic/Chat-aplikacija</w:t>
-      </w:r>
-    </w:p>
-    <w:p>
-      <w:pPr>
-        <w:jc w:val="center"/>
-      </w:pPr>
+      </w:pPr>
+      <w:hyperlink r:id="rId10" w:history="1">
+        <w:r>
+          <w:rPr>
+            <w:rStyle w:val="Hyperlink"/>
+            <w:rFonts w:ascii="Times New Roman" w:hAnsi="Times New Roman"/>
+            <w:b w:val="0"/>
+            <w:sz w:val="28"/>
+            <w:szCs w:val="28"/>
+          </w:rPr>
+          <w:t>https://github.com/DanijelFilipovic/ChatUp-Dodatno</w:t>
+        </w:r>
+      </w:hyperlink>
+      <w:r>
+        <w:rPr>
+          <w:rFonts w:ascii="Times New Roman" w:hAnsi="Times New Roman"/>
+          <w:b w:val="0"/>
+          <w:sz w:val="28"/>
+          <w:szCs w:val="28"/>
+        </w:rPr>
+        <w:t xml:space="preserve"> (Web servisi)</w:t>
+      </w:r>
     </w:p>
     <w:p>
       <w:pPr>
@@ -496,14 +540,54 @@
           <w:szCs w:val="28"/>
         </w:rPr>
       </w:pPr>
-      <w:r>
+      <w:hyperlink r:id="rId11" w:history="1">
+        <w:r>
+          <w:rPr>
+            <w:rStyle w:val="Hyperlink"/>
+            <w:rFonts w:ascii="Times New Roman" w:hAnsi="Times New Roman"/>
+            <w:b w:val="0"/>
+            <w:sz w:val="28"/>
+            <w:szCs w:val="28"/>
+          </w:rPr>
+          <w:t>https://github.com/DanijelFilipovic/Chat-aplikacija</w:t>
+        </w:r>
+      </w:hyperlink>
+    </w:p>
+    <w:p>
+      <w:pPr>
+        <w:pStyle w:val="Naslovzavrnograda"/>
+        <w:numPr>
+          <w:ilvl w:val="0"/>
+          <w:numId w:val="25"/>
+        </w:numPr>
+        <w:jc w:val="left"/>
         <w:rPr>
           <w:rFonts w:ascii="Times New Roman" w:hAnsi="Times New Roman"/>
           <w:b w:val="0"/>
           <w:sz w:val="28"/>
           <w:szCs w:val="28"/>
         </w:rPr>
-        <w:t>https://github.com/DanijelFilipovic/Chat-aplikacija</w:t>
+      </w:pPr>
+      <w:hyperlink r:id="rId12" w:history="1">
+        <w:r>
+          <w:rPr>
+            <w:rStyle w:val="Hyperlink"/>
+            <w:rFonts w:ascii="Times New Roman" w:hAnsi="Times New Roman"/>
+            <w:b w:val="0"/>
+            <w:sz w:val="28"/>
+            <w:szCs w:val="28"/>
+          </w:rPr>
+          <w:t>https://github.com/DanijelFilipovic/ChatUp-Dodatno</w:t>
+        </w:r>
+      </w:hyperlink>
+      <w:r>
+        <w:rPr>
+          <w:rFonts w:ascii="Times New Roman" w:hAnsi="Times New Roman"/>
+          <w:b w:val="0"/>
+          <w:sz w:val="28"/>
+          <w:szCs w:val="28"/>
+        </w:rPr>
+        <w:t xml:space="preserve"> (Web servisi)</w:t>
       </w:r>
     </w:p>
     <w:p/>
@@ -566,17 +650,11 @@
     <w:p>
       <w:pPr>
         <w:pStyle w:val="Mjesto"/>
-        <w:jc w:val="left"/>
-      </w:pPr>
-    </w:p>
-    <w:p>
-      <w:pPr>
-        <w:pStyle w:val="Mjesto"/>
         <w:rPr>
           <w:sz w:val="28"/>
         </w:rPr>
         <w:sectPr>
-          <w:footerReference w:type="default" r:id="rId9"/>
+          <w:footerReference w:type="default" r:id="rId13"/>
           <w:pgSz w:w="11906" w:h="16838"/>
           <w:pgMar w:top="1417" w:right="1417" w:bottom="1417" w:left="1417" w:header="708" w:footer="708" w:gutter="0"/>
           <w:cols w:space="708"/>
@@ -652,7 +730,7 @@
       <w:r>
         <w:fldChar w:fldCharType="separate"/>
       </w:r>
-      <w:hyperlink w:anchor="_Toc435280806" w:history="1">
+      <w:hyperlink w:anchor="_Toc435382713" w:history="1">
         <w:r>
           <w:rPr>
             <w:rStyle w:val="Hyperlink"/>
@@ -695,7 +773,7 @@
             <w:noProof/>
             <w:webHidden/>
           </w:rPr>
-          <w:instrText xml:space="preserve"> PAGEREF _Toc435280806 \h </w:instrText>
+          <w:instrText xml:space="preserve"> PAGEREF _Toc435382713 \h </w:instrText>
         </w:r>
         <w:r>
           <w:rPr>
@@ -736,7 +814,7 @@
           <w:szCs w:val="22"/>
         </w:rPr>
       </w:pPr>
-      <w:hyperlink w:anchor="_Toc435280807" w:history="1">
+      <w:hyperlink w:anchor="_Toc435382714" w:history="1">
         <w:r>
           <w:rPr>
             <w:rStyle w:val="Hyperlink"/>
@@ -758,7 +836,16 @@
             <w:rStyle w:val="Hyperlink"/>
             <w:noProof/>
           </w:rPr>
-          <w:t>Opis projekta</w:t>
+          <w:t>Opis p</w:t>
+        </w:r>
+        <w:bookmarkStart w:id="0" w:name="_GoBack"/>
+        <w:bookmarkEnd w:id="0"/>
+        <w:r>
+          <w:rPr>
+            <w:rStyle w:val="Hyperlink"/>
+            <w:noProof/>
+          </w:rPr>
+          <w:t>rojekta</w:t>
         </w:r>
         <w:r>
           <w:rPr>
@@ -779,7 +866,7 @@
             <w:noProof/>
             <w:webHidden/>
           </w:rPr>
-          <w:instrText xml:space="preserve"> PAGEREF _Toc435280807 \h </w:instrText>
+          <w:instrText xml:space="preserve"> PAGEREF _Toc435382714 \h </w:instrText>
         </w:r>
         <w:r>
           <w:rPr>
@@ -820,7 +907,7 @@
           <w:szCs w:val="22"/>
         </w:rPr>
       </w:pPr>
-      <w:hyperlink w:anchor="_Toc435280808" w:history="1">
+      <w:hyperlink w:anchor="_Toc435382715" w:history="1">
         <w:r>
           <w:rPr>
             <w:rStyle w:val="Hyperlink"/>
@@ -863,7 +950,7 @@
             <w:noProof/>
             <w:webHidden/>
           </w:rPr>
-          <w:instrText xml:space="preserve"> PAGEREF _Toc435280808 \h </w:instrText>
+          <w:instrText xml:space="preserve"> PAGEREF _Toc435382715 \h </w:instrText>
         </w:r>
         <w:r>
           <w:rPr>
@@ -904,7 +991,7 @@
           <w:szCs w:val="22"/>
         </w:rPr>
       </w:pPr>
-      <w:hyperlink w:anchor="_Toc435280809" w:history="1">
+      <w:hyperlink w:anchor="_Toc435382716" w:history="1">
         <w:r>
           <w:rPr>
             <w:rStyle w:val="Hyperlink"/>
@@ -947,7 +1034,7 @@
             <w:noProof/>
             <w:webHidden/>
           </w:rPr>
-          <w:instrText xml:space="preserve"> PAGEREF _Toc435280809 \h </w:instrText>
+          <w:instrText xml:space="preserve"> PAGEREF _Toc435382716 \h </w:instrText>
         </w:r>
         <w:r>
           <w:rPr>
@@ -988,7 +1075,7 @@
           <w:szCs w:val="22"/>
         </w:rPr>
       </w:pPr>
-      <w:hyperlink w:anchor="_Toc435280810" w:history="1">
+      <w:hyperlink w:anchor="_Toc435382717" w:history="1">
         <w:r>
           <w:rPr>
             <w:rStyle w:val="Hyperlink"/>
@@ -1031,7 +1118,7 @@
             <w:noProof/>
             <w:webHidden/>
           </w:rPr>
-          <w:instrText xml:space="preserve"> PAGEREF _Toc435280810 \h </w:instrText>
+          <w:instrText xml:space="preserve"> PAGEREF _Toc435382717 \h </w:instrText>
         </w:r>
         <w:r>
           <w:rPr>
@@ -1072,7 +1159,7 @@
           <w:szCs w:val="22"/>
         </w:rPr>
       </w:pPr>
-      <w:hyperlink w:anchor="_Toc435280811" w:history="1">
+      <w:hyperlink w:anchor="_Toc435382718" w:history="1">
         <w:r>
           <w:rPr>
             <w:rStyle w:val="Hyperlink"/>
@@ -1115,7 +1202,7 @@
             <w:noProof/>
             <w:webHidden/>
           </w:rPr>
-          <w:instrText xml:space="preserve"> PAGEREF _Toc435280811 \h </w:instrText>
+          <w:instrText xml:space="preserve"> PAGEREF _Toc435382718 \h </w:instrText>
         </w:r>
         <w:r>
           <w:rPr>
@@ -1156,7 +1243,7 @@
           <w:szCs w:val="22"/>
         </w:rPr>
       </w:pPr>
-      <w:hyperlink w:anchor="_Toc435280812" w:history="1">
+      <w:hyperlink w:anchor="_Toc435382719" w:history="1">
         <w:r>
           <w:rPr>
             <w:rStyle w:val="Hyperlink"/>
@@ -1199,7 +1286,7 @@
             <w:noProof/>
             <w:webHidden/>
           </w:rPr>
-          <w:instrText xml:space="preserve"> PAGEREF _Toc435280812 \h </w:instrText>
+          <w:instrText xml:space="preserve"> PAGEREF _Toc435382719 \h </w:instrText>
         </w:r>
         <w:r>
           <w:rPr>
@@ -1240,7 +1327,7 @@
           <w:szCs w:val="22"/>
         </w:rPr>
       </w:pPr>
-      <w:hyperlink w:anchor="_Toc435280813" w:history="1">
+      <w:hyperlink w:anchor="_Toc435382720" w:history="1">
         <w:r>
           <w:rPr>
             <w:rStyle w:val="Hyperlink"/>
@@ -1283,7 +1370,7 @@
             <w:noProof/>
             <w:webHidden/>
           </w:rPr>
-          <w:instrText xml:space="preserve"> PAGEREF _Toc435280813 \h </w:instrText>
+          <w:instrText xml:space="preserve"> PAGEREF _Toc435382720 \h </w:instrText>
         </w:r>
         <w:r>
           <w:rPr>
@@ -1324,7 +1411,7 @@
           <w:szCs w:val="22"/>
         </w:rPr>
       </w:pPr>
-      <w:hyperlink w:anchor="_Toc435280814" w:history="1">
+      <w:hyperlink w:anchor="_Toc435382721" w:history="1">
         <w:r>
           <w:rPr>
             <w:rStyle w:val="Hyperlink"/>
@@ -1367,7 +1454,7 @@
             <w:noProof/>
             <w:webHidden/>
           </w:rPr>
-          <w:instrText xml:space="preserve"> PAGEREF _Toc435280814 \h </w:instrText>
+          <w:instrText xml:space="preserve"> PAGEREF _Toc435382721 \h </w:instrText>
         </w:r>
         <w:r>
           <w:rPr>
@@ -1408,7 +1495,7 @@
           <w:szCs w:val="22"/>
         </w:rPr>
       </w:pPr>
-      <w:hyperlink w:anchor="_Toc435280815" w:history="1">
+      <w:hyperlink w:anchor="_Toc435382722" w:history="1">
         <w:r>
           <w:rPr>
             <w:rStyle w:val="Hyperlink"/>
@@ -1451,7 +1538,7 @@
             <w:noProof/>
             <w:webHidden/>
           </w:rPr>
-          <w:instrText xml:space="preserve"> PAGEREF _Toc435280815 \h </w:instrText>
+          <w:instrText xml:space="preserve"> PAGEREF _Toc435382722 \h </w:instrText>
         </w:r>
         <w:r>
           <w:rPr>
@@ -1492,7 +1579,7 @@
           <w:szCs w:val="22"/>
         </w:rPr>
       </w:pPr>
-      <w:hyperlink w:anchor="_Toc435280816" w:history="1">
+      <w:hyperlink w:anchor="_Toc435382723" w:history="1">
         <w:r>
           <w:rPr>
             <w:rStyle w:val="Hyperlink"/>
@@ -1535,7 +1622,7 @@
             <w:noProof/>
             <w:webHidden/>
           </w:rPr>
-          <w:instrText xml:space="preserve"> PAGEREF _Toc435280816 \h </w:instrText>
+          <w:instrText xml:space="preserve"> PAGEREF _Toc435382723 \h </w:instrText>
         </w:r>
         <w:r>
           <w:rPr>
@@ -1576,7 +1663,7 @@
           <w:szCs w:val="22"/>
         </w:rPr>
       </w:pPr>
-      <w:hyperlink w:anchor="_Toc435280817" w:history="1">
+      <w:hyperlink w:anchor="_Toc435382724" w:history="1">
         <w:r>
           <w:rPr>
             <w:rStyle w:val="Hyperlink"/>
@@ -1619,7 +1706,7 @@
             <w:noProof/>
             <w:webHidden/>
           </w:rPr>
-          <w:instrText xml:space="preserve"> PAGEREF _Toc435280817 \h </w:instrText>
+          <w:instrText xml:space="preserve"> PAGEREF _Toc435382724 \h </w:instrText>
         </w:r>
         <w:r>
           <w:rPr>
@@ -1660,7 +1747,7 @@
           <w:szCs w:val="22"/>
         </w:rPr>
       </w:pPr>
-      <w:hyperlink w:anchor="_Toc435280818" w:history="1">
+      <w:hyperlink w:anchor="_Toc435382725" w:history="1">
         <w:r>
           <w:rPr>
             <w:rStyle w:val="Hyperlink"/>
@@ -1703,7 +1790,7 @@
             <w:noProof/>
             <w:webHidden/>
           </w:rPr>
-          <w:instrText xml:space="preserve"> PAGEREF _Toc435280818 \h </w:instrText>
+          <w:instrText xml:space="preserve"> PAGEREF _Toc435382725 \h </w:instrText>
         </w:r>
         <w:r>
           <w:rPr>
@@ -1744,7 +1831,7 @@
           <w:szCs w:val="22"/>
         </w:rPr>
       </w:pPr>
-      <w:hyperlink w:anchor="_Toc435280819" w:history="1">
+      <w:hyperlink w:anchor="_Toc435382726" w:history="1">
         <w:r>
           <w:rPr>
             <w:rStyle w:val="Hyperlink"/>
@@ -1787,7 +1874,7 @@
             <w:noProof/>
             <w:webHidden/>
           </w:rPr>
-          <w:instrText xml:space="preserve"> PAGEREF _Toc435280819 \h </w:instrText>
+          <w:instrText xml:space="preserve"> PAGEREF _Toc435382726 \h </w:instrText>
         </w:r>
         <w:r>
           <w:rPr>
@@ -1828,7 +1915,7 @@
           <w:szCs w:val="22"/>
         </w:rPr>
       </w:pPr>
-      <w:hyperlink w:anchor="_Toc435280820" w:history="1">
+      <w:hyperlink w:anchor="_Toc435382727" w:history="1">
         <w:r>
           <w:rPr>
             <w:rStyle w:val="Hyperlink"/>
@@ -1871,7 +1958,7 @@
             <w:noProof/>
             <w:webHidden/>
           </w:rPr>
-          <w:instrText xml:space="preserve"> PAGEREF _Toc435280820 \h </w:instrText>
+          <w:instrText xml:space="preserve"> PAGEREF _Toc435382727 \h </w:instrText>
         </w:r>
         <w:r>
           <w:rPr>
@@ -1912,7 +1999,7 @@
           <w:szCs w:val="22"/>
         </w:rPr>
       </w:pPr>
-      <w:hyperlink w:anchor="_Toc435280821" w:history="1">
+      <w:hyperlink w:anchor="_Toc435382728" w:history="1">
         <w:r>
           <w:rPr>
             <w:rStyle w:val="Hyperlink"/>
@@ -1955,7 +2042,7 @@
             <w:noProof/>
             <w:webHidden/>
           </w:rPr>
-          <w:instrText xml:space="preserve"> PAGEREF _Toc435280821 \h </w:instrText>
+          <w:instrText xml:space="preserve"> PAGEREF _Toc435382728 \h </w:instrText>
         </w:r>
         <w:r>
           <w:rPr>
@@ -1975,7 +2062,7 @@
             <w:noProof/>
             <w:webHidden/>
           </w:rPr>
-          <w:t>16</w:t>
+          <w:t>17</w:t>
         </w:r>
         <w:r>
           <w:rPr>
@@ -1996,7 +2083,7 @@
           <w:szCs w:val="22"/>
         </w:rPr>
       </w:pPr>
-      <w:hyperlink w:anchor="_Toc435280822" w:history="1">
+      <w:hyperlink w:anchor="_Toc435382729" w:history="1">
         <w:r>
           <w:rPr>
             <w:rStyle w:val="Hyperlink"/>
@@ -2039,7 +2126,7 @@
             <w:noProof/>
             <w:webHidden/>
           </w:rPr>
-          <w:instrText xml:space="preserve"> PAGEREF _Toc435280822 \h </w:instrText>
+          <w:instrText xml:space="preserve"> PAGEREF _Toc435382729 \h </w:instrText>
         </w:r>
         <w:r>
           <w:rPr>
@@ -2059,7 +2146,7 @@
             <w:noProof/>
             <w:webHidden/>
           </w:rPr>
-          <w:t>17</w:t>
+          <w:t>18</w:t>
         </w:r>
         <w:r>
           <w:rPr>
@@ -2080,7 +2167,7 @@
           <w:szCs w:val="22"/>
         </w:rPr>
       </w:pPr>
-      <w:hyperlink w:anchor="_Toc435280823" w:history="1">
+      <w:hyperlink w:anchor="_Toc435382730" w:history="1">
         <w:r>
           <w:rPr>
             <w:rStyle w:val="Hyperlink"/>
@@ -2123,7 +2210,7 @@
             <w:noProof/>
             <w:webHidden/>
           </w:rPr>
-          <w:instrText xml:space="preserve"> PAGEREF _Toc435280823 \h </w:instrText>
+          <w:instrText xml:space="preserve"> PAGEREF _Toc435382730 \h </w:instrText>
         </w:r>
         <w:r>
           <w:rPr>
@@ -2143,7 +2230,7 @@
             <w:noProof/>
             <w:webHidden/>
           </w:rPr>
-          <w:t>17</w:t>
+          <w:t>18</w:t>
         </w:r>
         <w:r>
           <w:rPr>
@@ -2164,7 +2251,7 @@
           <w:szCs w:val="22"/>
         </w:rPr>
       </w:pPr>
-      <w:hyperlink w:anchor="_Toc435280824" w:history="1">
+      <w:hyperlink w:anchor="_Toc435382731" w:history="1">
         <w:r>
           <w:rPr>
             <w:rStyle w:val="Hyperlink"/>
@@ -2207,7 +2294,7 @@
             <w:noProof/>
             <w:webHidden/>
           </w:rPr>
-          <w:instrText xml:space="preserve"> PAGEREF _Toc435280824 \h </w:instrText>
+          <w:instrText xml:space="preserve"> PAGEREF _Toc435382731 \h </w:instrText>
         </w:r>
         <w:r>
           <w:rPr>
@@ -2227,7 +2314,7 @@
             <w:noProof/>
             <w:webHidden/>
           </w:rPr>
-          <w:t>19</w:t>
+          <w:t>21</w:t>
         </w:r>
         <w:r>
           <w:rPr>
@@ -2248,7 +2335,7 @@
           <w:szCs w:val="22"/>
         </w:rPr>
       </w:pPr>
-      <w:hyperlink w:anchor="_Toc435280825" w:history="1">
+      <w:hyperlink w:anchor="_Toc435382732" w:history="1">
         <w:r>
           <w:rPr>
             <w:rStyle w:val="Hyperlink"/>
@@ -2291,7 +2378,7 @@
             <w:noProof/>
             <w:webHidden/>
           </w:rPr>
-          <w:instrText xml:space="preserve"> PAGEREF _Toc435280825 \h </w:instrText>
+          <w:instrText xml:space="preserve"> PAGEREF _Toc435382732 \h </w:instrText>
         </w:r>
         <w:r>
           <w:rPr>
@@ -2311,7 +2398,7 @@
             <w:noProof/>
             <w:webHidden/>
           </w:rPr>
-          <w:t>20</w:t>
+          <w:t>22</w:t>
         </w:r>
         <w:r>
           <w:rPr>
@@ -2332,7 +2419,7 @@
           <w:szCs w:val="22"/>
         </w:rPr>
       </w:pPr>
-      <w:hyperlink w:anchor="_Toc435280826" w:history="1">
+      <w:hyperlink w:anchor="_Toc435382733" w:history="1">
         <w:r>
           <w:rPr>
             <w:rStyle w:val="Hyperlink"/>
@@ -2375,7 +2462,7 @@
             <w:noProof/>
             <w:webHidden/>
           </w:rPr>
-          <w:instrText xml:space="preserve"> PAGEREF _Toc435280826 \h </w:instrText>
+          <w:instrText xml:space="preserve"> PAGEREF _Toc435382733 \h </w:instrText>
         </w:r>
         <w:r>
           <w:rPr>
@@ -2395,7 +2482,7 @@
             <w:noProof/>
             <w:webHidden/>
           </w:rPr>
-          <w:t>20</w:t>
+          <w:t>22</w:t>
         </w:r>
         <w:r>
           <w:rPr>
@@ -2408,7 +2495,7 @@
     </w:p>
     <w:p>
       <w:pPr>
-        <w:pStyle w:val="TOC1"/>
+        <w:pStyle w:val="TOC3"/>
         <w:rPr>
           <w:rFonts w:asciiTheme="minorHAnsi" w:eastAsiaTheme="minorEastAsia" w:hAnsiTheme="minorHAnsi" w:cstheme="minorBidi"/>
           <w:noProof/>
@@ -2416,13 +2503,13 @@
           <w:szCs w:val="22"/>
         </w:rPr>
       </w:pPr>
-      <w:hyperlink w:anchor="_Toc435280827" w:history="1">
+      <w:hyperlink w:anchor="_Toc435382734" w:history="1">
         <w:r>
           <w:rPr>
             <w:rStyle w:val="Hyperlink"/>
             <w:noProof/>
           </w:rPr>
-          <w:t>7.</w:t>
+          <w:t>6.2.2.</w:t>
         </w:r>
         <w:r>
           <w:rPr>
@@ -2438,7 +2525,7 @@
             <w:rStyle w:val="Hyperlink"/>
             <w:noProof/>
           </w:rPr>
-          <w:t>Literatura</w:t>
+          <w:t>Sprint 2 Backlog</w:t>
         </w:r>
         <w:r>
           <w:rPr>
@@ -2459,7 +2546,7 @@
             <w:noProof/>
             <w:webHidden/>
           </w:rPr>
-          <w:instrText xml:space="preserve"> PAGEREF _Toc435280827 \h </w:instrText>
+          <w:instrText xml:space="preserve"> PAGEREF _Toc435382734 \h </w:instrText>
         </w:r>
         <w:r>
           <w:rPr>
@@ -2479,7 +2566,7 @@
             <w:noProof/>
             <w:webHidden/>
           </w:rPr>
-          <w:t>21</w:t>
+          <w:t>24</w:t>
         </w:r>
         <w:r>
           <w:rPr>
@@ -2502,7 +2589,7 @@
       <w:pPr>
         <w:spacing w:after="200" w:line="276" w:lineRule="auto"/>
         <w:sectPr>
-          <w:footerReference w:type="default" r:id="rId10"/>
+          <w:footerReference w:type="default" r:id="rId14"/>
           <w:pgSz w:w="11906" w:h="16838"/>
           <w:pgMar w:top="1417" w:right="1417" w:bottom="1417" w:left="1417" w:header="708" w:footer="708" w:gutter="0"/>
           <w:pgNumType w:fmt="upperRoman" w:start="1"/>
@@ -2518,12 +2605,12 @@
       <w:pPr>
         <w:pStyle w:val="FOINaslov1"/>
       </w:pPr>
-      <w:bookmarkStart w:id="0" w:name="_Toc435280806"/>
+      <w:bookmarkStart w:id="1" w:name="_Toc435382713"/>
       <w:r>
         <w:lastRenderedPageBreak/>
         <w:t>Uvod</w:t>
       </w:r>
-      <w:bookmarkEnd w:id="0"/>
+      <w:bookmarkEnd w:id="1"/>
     </w:p>
     <w:p>
       <w:pPr>
@@ -2583,22 +2670,22 @@
       <w:pPr>
         <w:pStyle w:val="FOINaslov1"/>
       </w:pPr>
-      <w:bookmarkStart w:id="1" w:name="_Toc435280807"/>
+      <w:bookmarkStart w:id="2" w:name="_Toc435382714"/>
       <w:r>
         <w:lastRenderedPageBreak/>
         <w:t>Opis projekta</w:t>
       </w:r>
-      <w:bookmarkEnd w:id="1"/>
+      <w:bookmarkEnd w:id="2"/>
     </w:p>
     <w:p>
       <w:pPr>
         <w:pStyle w:val="FOINaslov2"/>
       </w:pPr>
-      <w:bookmarkStart w:id="2" w:name="_Toc435280808"/>
+      <w:bookmarkStart w:id="3" w:name="_Toc435382715"/>
       <w:r>
         <w:t>Metodologija SCRUM</w:t>
       </w:r>
-      <w:bookmarkEnd w:id="2"/>
+      <w:bookmarkEnd w:id="3"/>
     </w:p>
     <w:p>
       <w:pPr>
@@ -2625,21 +2712,21 @@
       <w:pPr>
         <w:pStyle w:val="FOINaslov2"/>
       </w:pPr>
-      <w:bookmarkStart w:id="3" w:name="_Toc435280809"/>
+      <w:bookmarkStart w:id="4" w:name="_Toc435382716"/>
       <w:r>
         <w:t>Korisnički zahtjevi</w:t>
       </w:r>
-      <w:bookmarkEnd w:id="3"/>
+      <w:bookmarkEnd w:id="4"/>
     </w:p>
     <w:p>
       <w:pPr>
         <w:pStyle w:val="FOINaslov3"/>
       </w:pPr>
-      <w:bookmarkStart w:id="4" w:name="_Toc435280810"/>
+      <w:bookmarkStart w:id="5" w:name="_Toc435382717"/>
       <w:r>
         <w:t>Perspektiva proizvoda i ciljano tržište</w:t>
       </w:r>
-      <w:bookmarkEnd w:id="4"/>
+      <w:bookmarkEnd w:id="5"/>
     </w:p>
     <w:p>
       <w:pPr>
@@ -2653,11 +2740,11 @@
       <w:pPr>
         <w:pStyle w:val="FOINaslov3"/>
       </w:pPr>
-      <w:bookmarkStart w:id="5" w:name="_Toc435280811"/>
+      <w:bookmarkStart w:id="6" w:name="_Toc435382718"/>
       <w:r>
         <w:t>Korisničke priče</w:t>
       </w:r>
-      <w:bookmarkEnd w:id="5"/>
+      <w:bookmarkEnd w:id="6"/>
     </w:p>
     <w:p>
       <w:pPr>
@@ -2804,7 +2891,10 @@
               <w:cnfStyle w:val="000000100000" w:firstRow="0" w:lastRow="0" w:firstColumn="0" w:lastColumn="0" w:oddVBand="0" w:evenVBand="0" w:oddHBand="1" w:evenHBand="0" w:firstRowFirstColumn="0" w:firstRowLastColumn="0" w:lastRowFirstColumn="0" w:lastRowLastColumn="0"/>
             </w:pPr>
             <w:r>
-              <w:t>Veliki (1)</w:t>
+              <w:t>Visoki</w:t>
+            </w:r>
+            <w:r>
+              <w:t xml:space="preserve"> (1)</w:t>
             </w:r>
           </w:p>
         </w:tc>
@@ -2839,7 +2929,10 @@
               <w:cnfStyle w:val="000000000000" w:firstRow="0" w:lastRow="0" w:firstColumn="0" w:lastColumn="0" w:oddVBand="0" w:evenVBand="0" w:oddHBand="0" w:evenHBand="0" w:firstRowFirstColumn="0" w:firstRowLastColumn="0" w:lastRowFirstColumn="0" w:lastRowLastColumn="0"/>
             </w:pPr>
             <w:r>
-              <w:t>Ja kao neregistrirani korisnik aplikacije želim imati mogućnost pristupa samo početnom ekranu za prijavu ili ekranu za registraciju na kojem se mogu registrirati sa podacima koje unesem u validnom formatu. Registracija</w:t>
+              <w:t xml:space="preserve">Ja kao neregistrirani korisnik aplikacije želim imati mogućnost pristupa samo početnom ekranu za prijavu ili ekranu za registraciju na kojem se mogu registrirati sa podacima </w:t>
+            </w:r>
+            <w:r>
+              <w:t>koje unesem u validnom formatu.</w:t>
             </w:r>
           </w:p>
         </w:tc>
@@ -2854,7 +2947,10 @@
               <w:cnfStyle w:val="000000000000" w:firstRow="0" w:lastRow="0" w:firstColumn="0" w:lastColumn="0" w:oddVBand="0" w:evenVBand="0" w:oddHBand="0" w:evenHBand="0" w:firstRowFirstColumn="0" w:firstRowLastColumn="0" w:lastRowFirstColumn="0" w:lastRowLastColumn="0"/>
             </w:pPr>
             <w:r>
-              <w:t>Veliki (2)</w:t>
+              <w:t>Visoki</w:t>
+            </w:r>
+            <w:r>
+              <w:t xml:space="preserve"> (2)</w:t>
             </w:r>
           </w:p>
         </w:tc>
@@ -2905,7 +3001,10 @@
               <w:cnfStyle w:val="000000100000" w:firstRow="0" w:lastRow="0" w:firstColumn="0" w:lastColumn="0" w:oddVBand="0" w:evenVBand="0" w:oddHBand="1" w:evenHBand="0" w:firstRowFirstColumn="0" w:firstRowLastColumn="0" w:lastRowFirstColumn="0" w:lastRowLastColumn="0"/>
             </w:pPr>
             <w:r>
-              <w:t>Veliki (3)</w:t>
+              <w:t>Visoki</w:t>
+            </w:r>
+            <w:r>
+              <w:t xml:space="preserve"> (3)</w:t>
             </w:r>
           </w:p>
         </w:tc>
@@ -2955,7 +3054,10 @@
               <w:cnfStyle w:val="000000000000" w:firstRow="0" w:lastRow="0" w:firstColumn="0" w:lastColumn="0" w:oddVBand="0" w:evenVBand="0" w:oddHBand="0" w:evenHBand="0" w:firstRowFirstColumn="0" w:firstRowLastColumn="0" w:lastRowFirstColumn="0" w:lastRowLastColumn="0"/>
             </w:pPr>
             <w:r>
-              <w:t>Veliki (4)</w:t>
+              <w:t>Visoki</w:t>
+            </w:r>
+            <w:r>
+              <w:t xml:space="preserve"> (4)</w:t>
             </w:r>
           </w:p>
         </w:tc>
@@ -3006,7 +3108,10 @@
               <w:cnfStyle w:val="000000100000" w:firstRow="0" w:lastRow="0" w:firstColumn="0" w:lastColumn="0" w:oddVBand="0" w:evenVBand="0" w:oddHBand="1" w:evenHBand="0" w:firstRowFirstColumn="0" w:firstRowLastColumn="0" w:lastRowFirstColumn="0" w:lastRowLastColumn="0"/>
             </w:pPr>
             <w:r>
-              <w:t>Veliki (5)</w:t>
+              <w:t>Visoki</w:t>
+            </w:r>
+            <w:r>
+              <w:t xml:space="preserve"> (5)</w:t>
             </w:r>
           </w:p>
         </w:tc>
@@ -3056,7 +3161,10 @@
               <w:cnfStyle w:val="000000000000" w:firstRow="0" w:lastRow="0" w:firstColumn="0" w:lastColumn="0" w:oddVBand="0" w:evenVBand="0" w:oddHBand="0" w:evenHBand="0" w:firstRowFirstColumn="0" w:firstRowLastColumn="0" w:lastRowFirstColumn="0" w:lastRowLastColumn="0"/>
             </w:pPr>
             <w:r>
-              <w:t>Veliki (6)</w:t>
+              <w:t>Visoki</w:t>
+            </w:r>
+            <w:r>
+              <w:t xml:space="preserve"> (6)</w:t>
             </w:r>
           </w:p>
         </w:tc>
@@ -3107,7 +3215,10 @@
               <w:cnfStyle w:val="000000100000" w:firstRow="0" w:lastRow="0" w:firstColumn="0" w:lastColumn="0" w:oddVBand="0" w:evenVBand="0" w:oddHBand="1" w:evenHBand="0" w:firstRowFirstColumn="0" w:firstRowLastColumn="0" w:lastRowFirstColumn="0" w:lastRowLastColumn="0"/>
             </w:pPr>
             <w:r>
-              <w:t>Veliki (7)</w:t>
+              <w:t>Visoki</w:t>
+            </w:r>
+            <w:r>
+              <w:t xml:space="preserve"> (7)</w:t>
             </w:r>
           </w:p>
         </w:tc>
@@ -3244,7 +3355,13 @@
               <w:cnfStyle w:val="000000000000" w:firstRow="0" w:lastRow="0" w:firstColumn="0" w:lastColumn="0" w:oddVBand="0" w:evenVBand="0" w:oddHBand="0" w:evenHBand="0" w:firstRowFirstColumn="0" w:firstRowLastColumn="0" w:lastRowFirstColumn="0" w:lastRowLastColumn="0"/>
             </w:pPr>
             <w:r>
-              <w:t>Ja kao prijavljeni korisnik želim imati mogućnost pregleda povijesti svih razgovora u kojima sam sudjelovao, te mogućnost otvaranja nekog od tih razgovora jednostavnim odabirom  tog razgovora.</w:t>
+              <w:t>Ja kao prijavljeni korisnik želim imati mogućnost pregleda povijesti svih razgovora u kojima sam sudjelovao, te mogućnost otvaranja nekog od tih r</w:t>
+            </w:r>
+            <w:r>
+              <w:t xml:space="preserve">azgovora jednostavnim odabirom </w:t>
+            </w:r>
+            <w:r>
+              <w:t>tog razgovora.</w:t>
             </w:r>
           </w:p>
         </w:tc>
@@ -3411,7 +3528,10 @@
               <w:cnfStyle w:val="000000100000" w:firstRow="0" w:lastRow="0" w:firstColumn="0" w:lastColumn="0" w:oddVBand="0" w:evenVBand="0" w:oddHBand="1" w:evenHBand="0" w:firstRowFirstColumn="0" w:firstRowLastColumn="0" w:lastRowFirstColumn="0" w:lastRowLastColumn="0"/>
             </w:pPr>
             <w:r>
-              <w:t>Mali (13)</w:t>
+              <w:t>Niski</w:t>
+            </w:r>
+            <w:r>
+              <w:t xml:space="preserve"> (13)</w:t>
             </w:r>
           </w:p>
         </w:tc>
@@ -3461,7 +3581,10 @@
               <w:cnfStyle w:val="000000000000" w:firstRow="0" w:lastRow="0" w:firstColumn="0" w:lastColumn="0" w:oddVBand="0" w:evenVBand="0" w:oddHBand="0" w:evenHBand="0" w:firstRowFirstColumn="0" w:firstRowLastColumn="0" w:lastRowFirstColumn="0" w:lastRowLastColumn="0"/>
             </w:pPr>
             <w:r>
-              <w:t>Mali (14)</w:t>
+              <w:t>Niski</w:t>
+            </w:r>
+            <w:r>
+              <w:t xml:space="preserve"> (14)</w:t>
             </w:r>
           </w:p>
         </w:tc>
@@ -3512,7 +3635,10 @@
               <w:cnfStyle w:val="000000100000" w:firstRow="0" w:lastRow="0" w:firstColumn="0" w:lastColumn="0" w:oddVBand="0" w:evenVBand="0" w:oddHBand="1" w:evenHBand="0" w:firstRowFirstColumn="0" w:firstRowLastColumn="0" w:lastRowFirstColumn="0" w:lastRowLastColumn="0"/>
             </w:pPr>
             <w:r>
-              <w:t>Mali (15)</w:t>
+              <w:t>Niski</w:t>
+            </w:r>
+            <w:r>
+              <w:t xml:space="preserve"> (15)</w:t>
             </w:r>
           </w:p>
         </w:tc>
@@ -3523,11 +3649,11 @@
       <w:pPr>
         <w:pStyle w:val="FOINaslov2"/>
       </w:pPr>
-      <w:bookmarkStart w:id="6" w:name="_Toc435280812"/>
+      <w:bookmarkStart w:id="7" w:name="_Toc435382719"/>
       <w:r>
         <w:t>Prototip aplikacije</w:t>
       </w:r>
-      <w:bookmarkEnd w:id="6"/>
+      <w:bookmarkEnd w:id="7"/>
     </w:p>
     <w:p>
       <w:pPr>
@@ -3541,11 +3667,11 @@
       <w:pPr>
         <w:pStyle w:val="FOINaslov3"/>
       </w:pPr>
-      <w:bookmarkStart w:id="7" w:name="_Toc435280813"/>
+      <w:bookmarkStart w:id="8" w:name="_Toc435382720"/>
       <w:r>
         <w:t>Slika prototipa aplikacije</w:t>
       </w:r>
-      <w:bookmarkEnd w:id="7"/>
+      <w:bookmarkEnd w:id="8"/>
     </w:p>
     <w:p>
       <w:pPr>
@@ -3558,7 +3684,7 @@
     <w:p>
       <w:pPr>
         <w:sectPr>
-          <w:footerReference w:type="default" r:id="rId11"/>
+          <w:footerReference w:type="default" r:id="rId15"/>
           <w:pgSz w:w="11906" w:h="16838"/>
           <w:pgMar w:top="1417" w:right="1417" w:bottom="1417" w:left="1417" w:header="708" w:footer="708" w:gutter="0"/>
           <w:pgNumType w:start="1"/>
@@ -3599,7 +3725,7 @@
                     </pic:cNvPicPr>
                   </pic:nvPicPr>
                   <pic:blipFill>
-                    <a:blip r:embed="rId12" cstate="print">
+                    <a:blip r:embed="rId16" cstate="print">
                       <a:extLst>
                         <a:ext uri="{28A0092B-C50C-407E-A947-70E740481C1C}">
                           <a14:useLocalDpi xmlns:a14="http://schemas.microsoft.com/office/drawing/2010/main" val="0"/>
@@ -3649,49 +3775,18 @@
         <w:rPr>
           <w:color w:val="auto"/>
         </w:rPr>
-        <w:t xml:space="preserve">Slika </w:t>
+        <w:t>Slika 2.1</w:t>
       </w:r>
       <w:r>
         <w:rPr>
           <w:color w:val="auto"/>
         </w:rPr>
-        <w:fldChar w:fldCharType="begin"/>
+        <w:t xml:space="preserve"> Prototip aplikacije ChatUp</w:t>
       </w:r>
       <w:r>
         <w:rPr>
           <w:color w:val="auto"/>
         </w:rPr>
-        <w:instrText xml:space="preserve"> SEQ Slika \* ARABIC </w:instrText>
-      </w:r>
-      <w:r>
-        <w:rPr>
-          <w:color w:val="auto"/>
-        </w:rPr>
-        <w:fldChar w:fldCharType="separate"/>
-      </w:r>
-      <w:r>
-        <w:rPr>
-          <w:noProof/>
-          <w:color w:val="auto"/>
-        </w:rPr>
-        <w:t>1</w:t>
-      </w:r>
-      <w:r>
-        <w:rPr>
-          <w:color w:val="auto"/>
-        </w:rPr>
-        <w:fldChar w:fldCharType="end"/>
-      </w:r>
-      <w:r>
-        <w:rPr>
-          <w:color w:val="auto"/>
-        </w:rPr>
-        <w:t xml:space="preserve"> Prototip aplikacije ChatUp</w:t>
-      </w:r>
-      <w:r>
-        <w:rPr>
-          <w:color w:val="auto"/>
-        </w:rPr>
         <w:t xml:space="preserve"> </w:t>
       </w:r>
     </w:p>
@@ -3699,12 +3794,12 @@
       <w:pPr>
         <w:pStyle w:val="FOINaslov1"/>
       </w:pPr>
-      <w:bookmarkStart w:id="8" w:name="_Toc435280814"/>
+      <w:bookmarkStart w:id="9" w:name="_Toc435382721"/>
       <w:r>
         <w:lastRenderedPageBreak/>
         <w:t>Objašnjenje svakog pojedinog Mockup-a</w:t>
       </w:r>
-      <w:bookmarkEnd w:id="8"/>
+      <w:bookmarkEnd w:id="9"/>
     </w:p>
     <w:tbl>
       <w:tblPr>
@@ -3838,7 +3933,7 @@
                           </pic:cNvPicPr>
                         </pic:nvPicPr>
                         <pic:blipFill>
-                          <a:blip r:embed="rId13" cstate="print">
+                          <a:blip r:embed="rId17" cstate="print">
                             <a:extLst>
                               <a:ext uri="{28A0092B-C50C-407E-A947-70E740481C1C}">
                                 <a14:useLocalDpi xmlns:a14="http://schemas.microsoft.com/office/drawing/2010/main" val="0"/>
@@ -3969,7 +4064,7 @@
                           </pic:cNvPicPr>
                         </pic:nvPicPr>
                         <pic:blipFill>
-                          <a:blip r:embed="rId14" cstate="print">
+                          <a:blip r:embed="rId18" cstate="print">
                             <a:extLst>
                               <a:ext uri="{28A0092B-C50C-407E-A947-70E740481C1C}">
                                 <a14:useLocalDpi xmlns:a14="http://schemas.microsoft.com/office/drawing/2010/main" val="0"/>
@@ -4100,7 +4195,7 @@
                           </pic:cNvPicPr>
                         </pic:nvPicPr>
                         <pic:blipFill>
-                          <a:blip r:embed="rId15" cstate="print">
+                          <a:blip r:embed="rId19" cstate="print">
                             <a:extLst>
                               <a:ext uri="{28A0092B-C50C-407E-A947-70E740481C1C}">
                                 <a14:useLocalDpi xmlns:a14="http://schemas.microsoft.com/office/drawing/2010/main" val="0"/>
@@ -4235,7 +4330,7 @@
                           </pic:cNvPicPr>
                         </pic:nvPicPr>
                         <pic:blipFill>
-                          <a:blip r:embed="rId16" cstate="print">
+                          <a:blip r:embed="rId20" cstate="print">
                             <a:extLst>
                               <a:ext uri="{28A0092B-C50C-407E-A947-70E740481C1C}">
                                 <a14:useLocalDpi xmlns:a14="http://schemas.microsoft.com/office/drawing/2010/main" val="0"/>
@@ -4418,7 +4513,7 @@
                           </pic:cNvPicPr>
                         </pic:nvPicPr>
                         <pic:blipFill>
-                          <a:blip r:embed="rId17" cstate="print">
+                          <a:blip r:embed="rId21" cstate="print">
                             <a:extLst>
                               <a:ext uri="{28A0092B-C50C-407E-A947-70E740481C1C}">
                                 <a14:useLocalDpi xmlns:a14="http://schemas.microsoft.com/office/drawing/2010/main" val="0"/>
@@ -4566,7 +4661,7 @@
                           </pic:cNvPicPr>
                         </pic:nvPicPr>
                         <pic:blipFill>
-                          <a:blip r:embed="rId18" cstate="print">
+                          <a:blip r:embed="rId22" cstate="print">
                             <a:extLst>
                               <a:ext uri="{28A0092B-C50C-407E-A947-70E740481C1C}">
                                 <a14:useLocalDpi xmlns:a14="http://schemas.microsoft.com/office/drawing/2010/main" val="0"/>
@@ -4713,7 +4808,7 @@
                           </pic:cNvPicPr>
                         </pic:nvPicPr>
                         <pic:blipFill>
-                          <a:blip r:embed="rId19" cstate="print">
+                          <a:blip r:embed="rId23" cstate="print">
                             <a:extLst>
                               <a:ext uri="{28A0092B-C50C-407E-A947-70E740481C1C}">
                                 <a14:useLocalDpi xmlns:a14="http://schemas.microsoft.com/office/drawing/2010/main" val="0"/>
@@ -4918,7 +5013,7 @@
                           </pic:cNvPicPr>
                         </pic:nvPicPr>
                         <pic:blipFill>
-                          <a:blip r:embed="rId20" cstate="print">
+                          <a:blip r:embed="rId24" cstate="print">
                             <a:extLst>
                               <a:ext uri="{28A0092B-C50C-407E-A947-70E740481C1C}">
                                 <a14:useLocalDpi xmlns:a14="http://schemas.microsoft.com/office/drawing/2010/main" val="0"/>
@@ -5102,7 +5197,7 @@
                           </pic:cNvPicPr>
                         </pic:nvPicPr>
                         <pic:blipFill>
-                          <a:blip r:embed="rId21" cstate="print">
+                          <a:blip r:embed="rId25" cstate="print">
                             <a:extLst>
                               <a:ext uri="{28A0092B-C50C-407E-A947-70E740481C1C}">
                                 <a14:useLocalDpi xmlns:a14="http://schemas.microsoft.com/office/drawing/2010/main" val="0"/>
@@ -5237,7 +5332,7 @@
       <w:pPr>
         <w:pStyle w:val="FOINaslov1"/>
       </w:pPr>
-      <w:bookmarkStart w:id="9" w:name="_Toc435280815"/>
+      <w:bookmarkStart w:id="10" w:name="_Toc435382722"/>
       <w:r>
         <w:lastRenderedPageBreak/>
         <w:t>Plan</w:t>
@@ -5245,17 +5340,17 @@
       <w:r>
         <w:t xml:space="preserve"> projekta</w:t>
       </w:r>
-      <w:bookmarkEnd w:id="9"/>
+      <w:bookmarkEnd w:id="10"/>
     </w:p>
     <w:p>
       <w:pPr>
         <w:pStyle w:val="FOINaslov2"/>
       </w:pPr>
-      <w:bookmarkStart w:id="10" w:name="_Toc435280816"/>
+      <w:bookmarkStart w:id="11" w:name="_Toc435382723"/>
       <w:r>
         <w:t>Definiranje projektnog tima</w:t>
       </w:r>
-      <w:bookmarkEnd w:id="10"/>
+      <w:bookmarkEnd w:id="11"/>
     </w:p>
     <w:p>
       <w:pPr>
@@ -5272,11 +5367,11 @@
       <w:pPr>
         <w:pStyle w:val="FOINaslov2"/>
       </w:pPr>
-      <w:bookmarkStart w:id="11" w:name="_Toc435280817"/>
+      <w:bookmarkStart w:id="12" w:name="_Toc435382724"/>
       <w:r>
         <w:t>Definiranje uloga i aktivnosti članova tima</w:t>
       </w:r>
-      <w:bookmarkEnd w:id="11"/>
+      <w:bookmarkEnd w:id="12"/>
     </w:p>
     <w:p>
       <w:pPr>
@@ -5290,11 +5385,11 @@
       <w:pPr>
         <w:pStyle w:val="FOINaslov2"/>
       </w:pPr>
-      <w:bookmarkStart w:id="12" w:name="_Toc435280818"/>
+      <w:bookmarkStart w:id="13" w:name="_Toc435382725"/>
       <w:r>
         <w:t>Terminski plan projekta</w:t>
       </w:r>
-      <w:bookmarkEnd w:id="12"/>
+      <w:bookmarkEnd w:id="13"/>
     </w:p>
     <w:p>
       <w:pPr>
@@ -5333,7 +5428,7 @@
                     </pic:cNvPicPr>
                   </pic:nvPicPr>
                   <pic:blipFill>
-                    <a:blip r:embed="rId22">
+                    <a:blip r:embed="rId26">
                       <a:extLst>
                         <a:ext uri="{28A0092B-C50C-407E-A947-70E740481C1C}">
                           <a14:useLocalDpi xmlns:a14="http://schemas.microsoft.com/office/drawing/2010/main" val="0"/>
@@ -5383,32 +5478,7 @@
         <w:rPr>
           <w:color w:val="auto"/>
         </w:rPr>
-        <w:fldChar w:fldCharType="begin"/>
-      </w:r>
-      <w:r>
-        <w:rPr>
-          <w:color w:val="auto"/>
-        </w:rPr>
-        <w:instrText xml:space="preserve"> SEQ Slika \* ARABIC </w:instrText>
-      </w:r>
-      <w:r>
-        <w:rPr>
-          <w:color w:val="auto"/>
-        </w:rPr>
-        <w:fldChar w:fldCharType="separate"/>
-      </w:r>
-      <w:r>
-        <w:rPr>
-          <w:noProof/>
-          <w:color w:val="auto"/>
-        </w:rPr>
-        <w:t>2</w:t>
-      </w:r>
-      <w:r>
-        <w:rPr>
-          <w:color w:val="auto"/>
-        </w:rPr>
-        <w:fldChar w:fldCharType="end"/>
+        <w:t>4.1.</w:t>
       </w:r>
       <w:r>
         <w:rPr>
@@ -5476,7 +5546,7 @@
                     </pic:cNvPicPr>
                   </pic:nvPicPr>
                   <pic:blipFill>
-                    <a:blip r:embed="rId23" cstate="print">
+                    <a:blip r:embed="rId27" cstate="print">
                       <a:extLst>
                         <a:ext uri="{28A0092B-C50C-407E-A947-70E740481C1C}">
                           <a14:useLocalDpi xmlns:a14="http://schemas.microsoft.com/office/drawing/2010/main" val="0"/>
@@ -5528,37 +5598,12 @@
         <w:rPr>
           <w:color w:val="auto"/>
         </w:rPr>
-        <w:fldChar w:fldCharType="begin"/>
+        <w:t>4.2.</w:t>
       </w:r>
       <w:r>
         <w:rPr>
           <w:color w:val="auto"/>
         </w:rPr>
-        <w:instrText xml:space="preserve"> SEQ Slika \* ARABIC </w:instrText>
-      </w:r>
-      <w:r>
-        <w:rPr>
-          <w:color w:val="auto"/>
-        </w:rPr>
-        <w:fldChar w:fldCharType="separate"/>
-      </w:r>
-      <w:r>
-        <w:rPr>
-          <w:noProof/>
-          <w:color w:val="auto"/>
-        </w:rPr>
-        <w:t>3</w:t>
-      </w:r>
-      <w:r>
-        <w:rPr>
-          <w:color w:val="auto"/>
-        </w:rPr>
-        <w:fldChar w:fldCharType="end"/>
-      </w:r>
-      <w:r>
-        <w:rPr>
-          <w:color w:val="auto"/>
-        </w:rPr>
         <w:t xml:space="preserve"> Ganttov dijagram projekta „ChatUp“</w:t>
       </w:r>
     </w:p>
@@ -5566,11 +5611,11 @@
       <w:pPr>
         <w:pStyle w:val="FOINaslov2"/>
       </w:pPr>
-      <w:bookmarkStart w:id="13" w:name="_Toc435280819"/>
+      <w:bookmarkStart w:id="14" w:name="_Toc435382726"/>
       <w:r>
         <w:t>Proračun projekta</w:t>
       </w:r>
-      <w:bookmarkEnd w:id="13"/>
+      <w:bookmarkEnd w:id="14"/>
     </w:p>
     <w:p>
       <w:pPr>
@@ -5638,6 +5683,9 @@
       </w:r>
       <w:r>
         <w:t>troškova, prikazan je na slici 4</w:t>
+      </w:r>
+      <w:r>
+        <w:t>.3</w:t>
       </w:r>
       <w:r>
         <w:t>.</w:t>
@@ -5673,7 +5721,7 @@
                     </pic:cNvPicPr>
                   </pic:nvPicPr>
                   <pic:blipFill>
-                    <a:blip r:embed="rId24">
+                    <a:blip r:embed="rId28">
                       <a:extLst>
                         <a:ext uri="{28A0092B-C50C-407E-A947-70E740481C1C}">
                           <a14:useLocalDpi xmlns:a14="http://schemas.microsoft.com/office/drawing/2010/main" val="0"/>
@@ -5742,13 +5790,19 @@
           <w:noProof/>
           <w:color w:val="auto"/>
         </w:rPr>
-        <w:t>4</w:t>
+        <w:t>1</w:t>
       </w:r>
       <w:r>
         <w:rPr>
           <w:color w:val="auto"/>
         </w:rPr>
         <w:fldChar w:fldCharType="end"/>
+      </w:r>
+      <w:r>
+        <w:rPr>
+          <w:color w:val="auto"/>
+        </w:rPr>
+        <w:t>.3.</w:t>
       </w:r>
       <w:r>
         <w:rPr>
@@ -5774,6 +5828,12 @@
           <w:b/>
           <w:bCs/>
         </w:rPr>
+        <w:sectPr>
+          <w:pgSz w:w="11906" w:h="16838"/>
+          <w:pgMar w:top="1417" w:right="1417" w:bottom="1417" w:left="1417" w:header="708" w:footer="708" w:gutter="0"/>
+          <w:cols w:space="708"/>
+          <w:docGrid w:linePitch="360"/>
+        </w:sectPr>
       </w:pPr>
       <w:r>
         <w:rPr>
@@ -5787,15 +5847,166 @@
       <w:pPr>
         <w:pStyle w:val="FOINaslov1"/>
       </w:pPr>
-      <w:bookmarkStart w:id="14" w:name="_Toc435280820"/>
+      <w:bookmarkStart w:id="15" w:name="_Toc435382727"/>
       <w:r>
         <w:lastRenderedPageBreak/>
         <w:t>Product Backlog</w:t>
       </w:r>
-      <w:bookmarkEnd w:id="14"/>
-    </w:p>
-    <w:p/>
-    <w:p/>
+      <w:bookmarkEnd w:id="15"/>
+    </w:p>
+    <w:p>
+      <w:pPr>
+        <w:jc w:val="center"/>
+        <w:rPr>
+          <w:b/>
+          <w:sz w:val="18"/>
+          <w:szCs w:val="18"/>
+        </w:rPr>
+      </w:pPr>
+      <w:r>
+        <w:rPr>
+          <w:b/>
+          <w:sz w:val="18"/>
+          <w:szCs w:val="18"/>
+        </w:rPr>
+        <w:t>Slika 5.1. Product Backlog</w:t>
+      </w:r>
+    </w:p>
+    <w:p>
+      <w:r>
+        <w:rPr>
+          <w:noProof/>
+        </w:rPr>
+        <w:drawing>
+          <wp:inline distT="0" distB="0" distL="0" distR="0">
+            <wp:extent cx="7573637" cy="4848447"/>
+            <wp:effectExtent l="0" t="0" r="8890" b="0"/>
+            <wp:docPr id="17" name="Picture 17"/>
+            <wp:cNvGraphicFramePr>
+              <a:graphicFrameLocks xmlns:a="http://schemas.openxmlformats.org/drawingml/2006/main" noChangeAspect="1"/>
+            </wp:cNvGraphicFramePr>
+            <a:graphic xmlns:a="http://schemas.openxmlformats.org/drawingml/2006/main">
+              <a:graphicData uri="http://schemas.openxmlformats.org/drawingml/2006/picture">
+                <pic:pic xmlns:pic="http://schemas.openxmlformats.org/drawingml/2006/picture">
+                  <pic:nvPicPr>
+                    <pic:cNvPr id="0" name="Product Backlog.png"/>
+                    <pic:cNvPicPr/>
+                  </pic:nvPicPr>
+                  <pic:blipFill>
+                    <a:blip r:embed="rId29">
+                      <a:extLst>
+                        <a:ext uri="{28A0092B-C50C-407E-A947-70E740481C1C}">
+                          <a14:useLocalDpi xmlns:a14="http://schemas.microsoft.com/office/drawing/2010/main" val="0"/>
+                        </a:ext>
+                      </a:extLst>
+                    </a:blip>
+                    <a:stretch>
+                      <a:fillRect/>
+                    </a:stretch>
+                  </pic:blipFill>
+                  <pic:spPr>
+                    <a:xfrm>
+                      <a:off x="0" y="0"/>
+                      <a:ext cx="7595183" cy="4862240"/>
+                    </a:xfrm>
+                    <a:prstGeom prst="rect">
+                      <a:avLst/>
+                    </a:prstGeom>
+                  </pic:spPr>
+                </pic:pic>
+              </a:graphicData>
+            </a:graphic>
+          </wp:inline>
+        </w:drawing>
+      </w:r>
+    </w:p>
+    <w:p>
+      <w:pPr>
+        <w:sectPr>
+          <w:pgSz w:w="16838" w:h="11906" w:orient="landscape"/>
+          <w:pgMar w:top="1417" w:right="1417" w:bottom="1417" w:left="1417" w:header="708" w:footer="708" w:gutter="0"/>
+          <w:cols w:space="708"/>
+          <w:docGrid w:linePitch="360"/>
+        </w:sectPr>
+      </w:pPr>
+    </w:p>
+    <w:p>
+      <w:r>
+        <w:lastRenderedPageBreak/>
+        <w:t xml:space="preserve">Na slici 5.1. prikazan je </w:t>
+      </w:r>
+      <w:r>
+        <w:rPr>
+          <w:i/>
+        </w:rPr>
+        <w:t>Product Backlog</w:t>
+      </w:r>
+      <w:r>
+        <w:t xml:space="preserve"> za trenutni projekt. </w:t>
+      </w:r>
+      <w:r>
+        <w:rPr>
+          <w:i/>
+        </w:rPr>
+        <w:t>Product Backlog</w:t>
+      </w:r>
+      <w:r>
+        <w:t xml:space="preserve"> je nastao na prvom sastanku za ovaj projekt. Vidi se da se </w:t>
+      </w:r>
+      <w:r>
+        <w:rPr>
+          <w:i/>
+        </w:rPr>
+        <w:t>Product</w:t>
+      </w:r>
+      <w:r>
+        <w:t xml:space="preserve"> </w:t>
+      </w:r>
+      <w:r>
+        <w:rPr>
+          <w:i/>
+        </w:rPr>
+        <w:t>Backlog</w:t>
+      </w:r>
+      <w:r>
+        <w:rPr>
+          <w:b/>
+          <w:i/>
+        </w:rPr>
+        <w:t xml:space="preserve"> </w:t>
+      </w:r>
+      <w:r>
+        <w:t xml:space="preserve">sastoji od više stavki koje čine neku funkcionalnost definiranu pomoću korisničkih priča. U drugom stupcu su prioriteti svake stavke tako da tim zna koje stavke treba riješit odmah na početku, a koje ne. Treći stupac su težine koje se dobiju zbrajanjem predviđenih težina iz </w:t>
+      </w:r>
+      <w:r>
+        <w:rPr>
+          <w:i/>
+        </w:rPr>
+        <w:t>Sprint Backlog</w:t>
+      </w:r>
+      <w:r>
+        <w:t xml:space="preserve">-a. Ostali stupci predstavljaju </w:t>
+      </w:r>
+      <w:r>
+        <w:rPr>
+          <w:i/>
+        </w:rPr>
+        <w:t>Sprint</w:t>
+      </w:r>
+      <w:r>
+        <w:t>-eve te se u te stupce pišu zbrojevi težina na kraju svakog sprinta.</w:t>
+      </w:r>
+    </w:p>
+    <w:p>
+      <w:r>
+        <w:t xml:space="preserve">Nula označava da je sve izvršeno što je bilo zadano. Donji red na slici je red u kojem se mogu vidjeti zbrojevi stupaca. </w:t>
+      </w:r>
+    </w:p>
+    <w:p>
+      <w:r>
+        <w:t xml:space="preserve">Svaki predviđeni napor je procjena koliko će pojedincu biti teško odraditi neki zadatak. </w:t>
+      </w:r>
+    </w:p>
     <w:p>
       <w:pPr>
         <w:spacing w:after="200" w:line="276" w:lineRule="auto"/>
@@ -5816,12 +6027,12 @@
       <w:pPr>
         <w:pStyle w:val="FOINaslov1"/>
       </w:pPr>
-      <w:bookmarkStart w:id="15" w:name="_Toc435280821"/>
+      <w:bookmarkStart w:id="16" w:name="_Toc435382728"/>
       <w:r>
         <w:lastRenderedPageBreak/>
         <w:t>Tijek projekta</w:t>
       </w:r>
-      <w:bookmarkEnd w:id="15"/>
+      <w:bookmarkEnd w:id="16"/>
     </w:p>
     <w:p>
       <w:pPr>
@@ -5910,7 +6121,7 @@
           <w:noProof/>
         </w:rPr>
         <w:drawing>
-          <wp:inline distT="0" distB="0" distL="0" distR="0" wp14:anchorId="7E858BFA" wp14:editId="6457F0ED">
+          <wp:inline distT="0" distB="0" distL="0" distR="0" wp14:anchorId="517AAF94" wp14:editId="6AAE9BA7">
             <wp:extent cx="5760720" cy="3456305"/>
             <wp:effectExtent l="0" t="0" r="0" b="0"/>
             <wp:docPr id="8" name="Picture 8"/>
@@ -5925,7 +6136,7 @@
                     <pic:cNvPicPr/>
                   </pic:nvPicPr>
                   <pic:blipFill>
-                    <a:blip r:embed="rId25" cstate="print">
+                    <a:blip r:embed="rId30" cstate="print">
                       <a:extLst>
                         <a:ext uri="{28A0092B-C50C-407E-A947-70E740481C1C}">
                           <a14:useLocalDpi xmlns:a14="http://schemas.microsoft.com/office/drawing/2010/main" val="0"/>
@@ -5975,7 +6186,7 @@
           <w:sz w:val="18"/>
           <w:szCs w:val="18"/>
         </w:rPr>
-        <w:fldChar w:fldCharType="begin"/>
+        <w:t>6.1.</w:t>
       </w:r>
       <w:r>
         <w:rPr>
@@ -5983,39 +6194,6 @@
           <w:sz w:val="18"/>
           <w:szCs w:val="18"/>
         </w:rPr>
-        <w:instrText xml:space="preserve"> SEQ Slika \* ARABIC </w:instrText>
-      </w:r>
-      <w:r>
-        <w:rPr>
-          <w:b/>
-          <w:sz w:val="18"/>
-          <w:szCs w:val="18"/>
-        </w:rPr>
-        <w:fldChar w:fldCharType="separate"/>
-      </w:r>
-      <w:r>
-        <w:rPr>
-          <w:b/>
-          <w:noProof/>
-          <w:sz w:val="18"/>
-          <w:szCs w:val="18"/>
-        </w:rPr>
-        <w:t>5</w:t>
-      </w:r>
-      <w:r>
-        <w:rPr>
-          <w:b/>
-          <w:sz w:val="18"/>
-          <w:szCs w:val="18"/>
-        </w:rPr>
-        <w:fldChar w:fldCharType="end"/>
-      </w:r>
-      <w:r>
-        <w:rPr>
-          <w:b/>
-          <w:sz w:val="18"/>
-          <w:szCs w:val="18"/>
-        </w:rPr>
         <w:t xml:space="preserve"> Bilješka sa sastanka</w:t>
       </w:r>
     </w:p>
@@ -6053,12 +6231,12 @@
       <w:pPr>
         <w:pStyle w:val="FOINaslov2"/>
       </w:pPr>
-      <w:bookmarkStart w:id="16" w:name="_Toc435280822"/>
+      <w:bookmarkStart w:id="17" w:name="_Toc435382729"/>
       <w:r>
         <w:lastRenderedPageBreak/>
         <w:t>Sprint 1 (19.10.2015. – 01.11.2015.)</w:t>
       </w:r>
-      <w:bookmarkEnd w:id="16"/>
+      <w:bookmarkEnd w:id="17"/>
     </w:p>
     <w:p>
       <w:pPr>
@@ -6081,14 +6259,14 @@
       <w:pPr>
         <w:pStyle w:val="FOINaslov3"/>
       </w:pPr>
-      <w:bookmarkStart w:id="17" w:name="_Toc435280823"/>
+      <w:bookmarkStart w:id="18" w:name="_Toc435382730"/>
       <w:r>
         <w:t>Dnevni sastan</w:t>
       </w:r>
       <w:r>
         <w:t>ci</w:t>
       </w:r>
-      <w:bookmarkEnd w:id="17"/>
+      <w:bookmarkEnd w:id="18"/>
     </w:p>
     <w:p>
       <w:pPr>
@@ -6207,7 +6385,7 @@
           <w:noProof/>
         </w:rPr>
         <w:drawing>
-          <wp:inline distT="0" distB="0" distL="0" distR="0">
+          <wp:inline distT="0" distB="0" distL="0" distR="0" wp14:anchorId="47963C2B" wp14:editId="698F2A0A">
             <wp:extent cx="5760720" cy="1637015"/>
             <wp:effectExtent l="0" t="0" r="0" b="1905"/>
             <wp:docPr id="22" name="Picture 22" descr="C:\Users\JurmanLap\Desktop\CHATUP FAZA 1\a.jpg"/>
@@ -6224,7 +6402,7 @@
                     </pic:cNvPicPr>
                   </pic:nvPicPr>
                   <pic:blipFill>
-                    <a:blip r:embed="rId26" cstate="print">
+                    <a:blip r:embed="rId31" cstate="print">
                       <a:extLst>
                         <a:ext uri="{28A0092B-C50C-407E-A947-70E740481C1C}">
                           <a14:useLocalDpi xmlns:a14="http://schemas.microsoft.com/office/drawing/2010/main" val="0"/>
@@ -6279,7 +6457,7 @@
           <w:sz w:val="18"/>
           <w:szCs w:val="18"/>
         </w:rPr>
-        <w:t>6</w:t>
+        <w:t>6.2.</w:t>
       </w:r>
       <w:r>
         <w:rPr>
@@ -6456,7 +6634,7 @@
           <w:noProof/>
         </w:rPr>
         <w:drawing>
-          <wp:inline distT="0" distB="0" distL="0" distR="0">
+          <wp:inline distT="0" distB="0" distL="0" distR="0" wp14:anchorId="344CBB78" wp14:editId="7EC0AB67">
             <wp:extent cx="4535424" cy="3664426"/>
             <wp:effectExtent l="0" t="0" r="0" b="0"/>
             <wp:docPr id="23" name="Picture 23" descr="C:\Users\JurmanLap\Desktop\CHATUP FAZA 1\b.jpg"/>
@@ -6473,7 +6651,7 @@
                     </pic:cNvPicPr>
                   </pic:nvPicPr>
                   <pic:blipFill>
-                    <a:blip r:embed="rId27" cstate="print">
+                    <a:blip r:embed="rId32" cstate="print">
                       <a:extLst>
                         <a:ext uri="{28A0092B-C50C-407E-A947-70E740481C1C}">
                           <a14:useLocalDpi xmlns:a14="http://schemas.microsoft.com/office/drawing/2010/main" val="0"/>
@@ -6528,7 +6706,7 @@
           <w:sz w:val="18"/>
           <w:szCs w:val="18"/>
         </w:rPr>
-        <w:t>7</w:t>
+        <w:t>6.3.</w:t>
       </w:r>
       <w:r>
         <w:rPr>
@@ -6608,7 +6786,7 @@
         </w:rPr>
         <w:lastRenderedPageBreak/>
         <w:drawing>
-          <wp:inline distT="0" distB="0" distL="0" distR="0" wp14:anchorId="1CC29EB9" wp14:editId="714FE4E3">
+          <wp:inline distT="0" distB="0" distL="0" distR="0" wp14:anchorId="407C9331" wp14:editId="0627938C">
             <wp:extent cx="3216074" cy="2124000"/>
             <wp:effectExtent l="0" t="0" r="3810" b="0"/>
             <wp:docPr id="21" name="Picture 21"/>
@@ -6623,7 +6801,7 @@
                     <pic:cNvPicPr/>
                   </pic:nvPicPr>
                   <pic:blipFill rotWithShape="1">
-                    <a:blip r:embed="rId28"/>
+                    <a:blip r:embed="rId33"/>
                     <a:srcRect l="24486" t="17353" r="29642" b="28791"/>
                     <a:stretch/>
                   </pic:blipFill>
@@ -6694,7 +6872,7 @@
           <w:noProof/>
           <w:color w:val="auto"/>
         </w:rPr>
-        <w:t>6</w:t>
+        <w:t>2</w:t>
       </w:r>
       <w:r>
         <w:rPr>
@@ -6706,6 +6884,12 @@
         <w:rPr>
           <w:color w:val="auto"/>
         </w:rPr>
+        <w:t>.4.</w:t>
+      </w:r>
+      <w:r>
+        <w:rPr>
+          <w:color w:val="auto"/>
+        </w:rPr>
         <w:t xml:space="preserve"> Skype razgovor</w:t>
       </w:r>
       <w:r>
@@ -6719,12 +6903,12 @@
       <w:pPr>
         <w:pStyle w:val="FOINaslov3"/>
       </w:pPr>
-      <w:bookmarkStart w:id="18" w:name="_Toc435280824"/>
+      <w:bookmarkStart w:id="19" w:name="_Toc435382731"/>
       <w:r>
         <w:lastRenderedPageBreak/>
         <w:t>Sprint 1 Backlog</w:t>
       </w:r>
-      <w:bookmarkEnd w:id="18"/>
+      <w:bookmarkEnd w:id="19"/>
     </w:p>
     <w:p>
       <w:pPr>
@@ -6739,38 +6923,7 @@
         <w:rPr>
           <w:color w:val="auto"/>
         </w:rPr>
-        <w:t xml:space="preserve">Tabela </w:t>
-      </w:r>
-      <w:r>
-        <w:rPr>
-          <w:color w:val="auto"/>
-        </w:rPr>
-        <w:fldChar w:fldCharType="begin"/>
-      </w:r>
-      <w:r>
-        <w:rPr>
-          <w:color w:val="auto"/>
-        </w:rPr>
-        <w:instrText xml:space="preserve"> SEQ Tabela \* ARABIC </w:instrText>
-      </w:r>
-      <w:r>
-        <w:rPr>
-          <w:color w:val="auto"/>
-        </w:rPr>
-        <w:fldChar w:fldCharType="separate"/>
-      </w:r>
-      <w:r>
-        <w:rPr>
-          <w:noProof/>
-          <w:color w:val="auto"/>
-        </w:rPr>
-        <w:t>1</w:t>
-      </w:r>
-      <w:r>
-        <w:rPr>
-          <w:color w:val="auto"/>
-        </w:rPr>
-        <w:fldChar w:fldCharType="end"/>
+        <w:t>Slika 6.5.</w:t>
       </w:r>
       <w:r>
         <w:rPr>
@@ -6811,7 +6964,7 @@
                     </pic:cNvPicPr>
                   </pic:nvPicPr>
                   <pic:blipFill>
-                    <a:blip r:embed="rId29">
+                    <a:blip r:embed="rId34">
                       <a:extLst>
                         <a:ext uri="{28A0092B-C50C-407E-A947-70E740481C1C}">
                           <a14:useLocalDpi xmlns:a14="http://schemas.microsoft.com/office/drawing/2010/main" val="0"/>
@@ -6849,7 +7002,10 @@
         <w:jc w:val="both"/>
       </w:pPr>
       <w:r>
-        <w:t xml:space="preserve">U tabeli 1 </w:t>
+        <w:t>Na slici 6.5.</w:t>
+      </w:r>
+      <w:r>
+        <w:t xml:space="preserve"> </w:t>
       </w:r>
       <w:r>
         <w:t xml:space="preserve">nalazi se backlog za prvi sprint izrađen u MS Excel-u. U sprint backlog-u su četiri korisničke priče podijeljene u zadatke koji su podijeljeni članovima tima. Članovi tima dobrovoljno su se javljali za pojedini zadatak, pazeći pritom da svaki od članova dobije </w:t>
@@ -6899,7 +7055,7 @@
         </w:rPr>
         <w:lastRenderedPageBreak/>
         <w:drawing>
-          <wp:inline distT="0" distB="0" distL="0" distR="0" wp14:anchorId="65051229" wp14:editId="0E969121">
+          <wp:inline distT="0" distB="0" distL="0" distR="0" wp14:anchorId="7BA1B8E4" wp14:editId="063F08A7">
             <wp:extent cx="6979882" cy="2736000"/>
             <wp:effectExtent l="0" t="0" r="0" b="7620"/>
             <wp:docPr id="20" name="Picture 20"/>
@@ -6916,7 +7072,7 @@
                     </pic:cNvPicPr>
                   </pic:nvPicPr>
                   <pic:blipFill>
-                    <a:blip r:embed="rId30" cstate="print">
+                    <a:blip r:embed="rId35" cstate="print">
                       <a:extLst>
                         <a:ext uri="{28A0092B-C50C-407E-A947-70E740481C1C}">
                           <a14:useLocalDpi xmlns:a14="http://schemas.microsoft.com/office/drawing/2010/main" val="0"/>
@@ -6963,37 +7119,12 @@
         <w:rPr>
           <w:color w:val="auto"/>
         </w:rPr>
-        <w:fldChar w:fldCharType="begin"/>
+        <w:t>6.6.</w:t>
       </w:r>
       <w:r>
         <w:rPr>
           <w:color w:val="auto"/>
         </w:rPr>
-        <w:instrText xml:space="preserve"> SEQ Slika \* ARABIC </w:instrText>
-      </w:r>
-      <w:r>
-        <w:rPr>
-          <w:color w:val="auto"/>
-        </w:rPr>
-        <w:fldChar w:fldCharType="separate"/>
-      </w:r>
-      <w:r>
-        <w:rPr>
-          <w:noProof/>
-          <w:color w:val="auto"/>
-        </w:rPr>
-        <w:t>7</w:t>
-      </w:r>
-      <w:r>
-        <w:rPr>
-          <w:color w:val="auto"/>
-        </w:rPr>
-        <w:fldChar w:fldCharType="end"/>
-      </w:r>
-      <w:r>
-        <w:rPr>
-          <w:color w:val="auto"/>
-        </w:rPr>
         <w:t xml:space="preserve"> Burndown chart za Sprint 1</w:t>
       </w:r>
     </w:p>
@@ -7025,22 +7156,17 @@
       <w:pPr>
         <w:pStyle w:val="FOINaslov2"/>
       </w:pPr>
-      <w:bookmarkStart w:id="19" w:name="_Toc435280825"/>
-      <w:r>
-        <w:t>Sprint 2 (0</w:t>
-      </w:r>
-      <w:bookmarkStart w:id="20" w:name="_GoBack"/>
+      <w:bookmarkStart w:id="20" w:name="_Toc435382732"/>
+      <w:r>
+        <w:t>Sprint 2 (02.11.2015. – 17.11.2015.)</w:t>
+      </w:r>
       <w:bookmarkEnd w:id="20"/>
-      <w:r>
-        <w:t>2.11.2015. – 17.11.2015.)</w:t>
-      </w:r>
-      <w:bookmarkEnd w:id="19"/>
     </w:p>
     <w:p>
       <w:pPr>
         <w:pStyle w:val="FOINaslov3"/>
       </w:pPr>
-      <w:bookmarkStart w:id="21" w:name="_Toc435280826"/>
+      <w:bookmarkStart w:id="21" w:name="_Toc435382733"/>
       <w:r>
         <w:t>Dnevni sastanci</w:t>
       </w:r>
@@ -7066,37 +7192,7 @@
         <w:rPr>
           <w:b/>
         </w:rPr>
-        <w:t>S</w:t>
-      </w:r>
-      <w:r>
-        <w:rPr>
-          <w:b/>
-        </w:rPr>
-        <w:t xml:space="preserve">astanak </w:t>
-      </w:r>
-      <w:r>
-        <w:rPr>
-          <w:b/>
-        </w:rPr>
-        <w:t>prije početka sprinta 30</w:t>
-      </w:r>
-      <w:r>
-        <w:rPr>
-          <w:b/>
-        </w:rPr>
-        <w:t>.1</w:t>
-      </w:r>
-      <w:r>
-        <w:rPr>
-          <w:b/>
-        </w:rPr>
-        <w:t>0</w:t>
-      </w:r>
-      <w:r>
-        <w:rPr>
-          <w:b/>
-        </w:rPr>
-        <w:t>.2015.</w:t>
+        <w:t>Sastanak prije početka sprinta 30.10.2015.</w:t>
       </w:r>
     </w:p>
     <w:p>
@@ -7188,7 +7284,7 @@
         </w:rPr>
         <w:lastRenderedPageBreak/>
         <w:drawing>
-          <wp:inline distT="0" distB="0" distL="0" distR="0">
+          <wp:inline distT="0" distB="0" distL="0" distR="0" wp14:anchorId="3B3BB1E1" wp14:editId="7C23DBF4">
             <wp:extent cx="4893760" cy="3028207"/>
             <wp:effectExtent l="0" t="0" r="2540" b="1270"/>
             <wp:docPr id="6" name="Picture 6" descr="C:\Users\JurmanLap\Desktop\sastank.png"/>
@@ -7205,7 +7301,7 @@
                     </pic:cNvPicPr>
                   </pic:nvPicPr>
                   <pic:blipFill>
-                    <a:blip r:embed="rId31">
+                    <a:blip r:embed="rId36">
                       <a:extLst>
                         <a:ext uri="{28A0092B-C50C-407E-A947-70E740481C1C}">
                           <a14:useLocalDpi xmlns:a14="http://schemas.microsoft.com/office/drawing/2010/main" val="0"/>
@@ -7255,7 +7351,19 @@
         <w:rPr>
           <w:color w:val="auto"/>
         </w:rPr>
+        <w:t>6.</w:t>
+      </w:r>
+      <w:r>
+        <w:rPr>
+          <w:color w:val="auto"/>
+        </w:rPr>
         <w:t>7</w:t>
+      </w:r>
+      <w:r>
+        <w:rPr>
+          <w:color w:val="auto"/>
+        </w:rPr>
+        <w:t>.</w:t>
       </w:r>
       <w:r>
         <w:rPr>
@@ -7299,13 +7407,7 @@
         <w:rPr>
           <w:b/>
         </w:rPr>
-        <w:t>.11</w:t>
-      </w:r>
-      <w:r>
-        <w:rPr>
-          <w:b/>
-        </w:rPr>
-        <w:t>.2015.</w:t>
+        <w:t>.11.2015.</w:t>
       </w:r>
     </w:p>
     <w:p>
@@ -7333,10 +7435,7 @@
         <w:jc w:val="both"/>
       </w:pPr>
       <w:r>
-        <w:t>Do sad obavljenom poslu</w:t>
-      </w:r>
-      <w:r>
-        <w:t xml:space="preserve"> drugog sprinta</w:t>
+        <w:t>Do sad obavljenom poslu drugog sprinta</w:t>
       </w:r>
     </w:p>
     <w:p>
@@ -7436,25 +7535,6 @@
         <w:t>Započet rad naXML dizajnu tab1, tab2 i tab3 (home page, search, messages)</w:t>
       </w:r>
     </w:p>
-    <w:p/>
-    <w:p/>
-    <w:p/>
-    <w:p/>
-    <w:p>
-      <w:pPr>
-        <w:pStyle w:val="FOINaslov3"/>
-      </w:pPr>
-      <w:r>
-        <w:lastRenderedPageBreak/>
-        <w:t xml:space="preserve">Sprint </w:t>
-      </w:r>
-      <w:r>
-        <w:t>2</w:t>
-      </w:r>
-      <w:r>
-        <w:t xml:space="preserve"> Backlog</w:t>
-      </w:r>
-    </w:p>
     <w:p>
       <w:pPr>
         <w:sectPr>
@@ -7464,8 +7544,184 @@
           <w:docGrid w:linePitch="360"/>
         </w:sectPr>
       </w:pPr>
-      <w:r>
-        <w:t>Tu  još slika i graf</w:t>
+    </w:p>
+    <w:p>
+      <w:pPr>
+        <w:pStyle w:val="FOINaslov3"/>
+      </w:pPr>
+      <w:bookmarkStart w:id="22" w:name="_Toc435382734"/>
+      <w:r>
+        <w:lastRenderedPageBreak/>
+        <w:t>Sprint 2 Backlog</w:t>
+      </w:r>
+      <w:bookmarkEnd w:id="22"/>
+    </w:p>
+    <w:p>
+      <w:pPr>
+        <w:jc w:val="center"/>
+        <w:rPr>
+          <w:b/>
+          <w:sz w:val="22"/>
+        </w:rPr>
+      </w:pPr>
+      <w:r>
+        <w:rPr>
+          <w:b/>
+          <w:sz w:val="22"/>
+        </w:rPr>
+        <w:t>Slika</w:t>
+      </w:r>
+      <w:r>
+        <w:rPr>
+          <w:b/>
+          <w:sz w:val="22"/>
+        </w:rPr>
+        <w:t xml:space="preserve"> </w:t>
+      </w:r>
+      <w:r>
+        <w:rPr>
+          <w:b/>
+          <w:sz w:val="22"/>
+        </w:rPr>
+        <w:t>6.8.</w:t>
+      </w:r>
+      <w:r>
+        <w:rPr>
+          <w:b/>
+          <w:sz w:val="22"/>
+        </w:rPr>
+        <w:t xml:space="preserve"> Sprint 2 Backlog</w:t>
+      </w:r>
+    </w:p>
+    <w:p>
+      <w:r>
+        <w:rPr>
+          <w:noProof/>
+        </w:rPr>
+        <w:drawing>
+          <wp:inline distT="0" distB="0" distL="0" distR="0">
+            <wp:extent cx="11791507" cy="7919507"/>
+            <wp:effectExtent l="0" t="0" r="635" b="5715"/>
+            <wp:docPr id="2" name="Picture 2"/>
+            <wp:cNvGraphicFramePr>
+              <a:graphicFrameLocks xmlns:a="http://schemas.openxmlformats.org/drawingml/2006/main" noChangeAspect="1"/>
+            </wp:cNvGraphicFramePr>
+            <a:graphic xmlns:a="http://schemas.openxmlformats.org/drawingml/2006/main">
+              <a:graphicData uri="http://schemas.openxmlformats.org/drawingml/2006/picture">
+                <pic:pic xmlns:pic="http://schemas.openxmlformats.org/drawingml/2006/picture">
+                  <pic:nvPicPr>
+                    <pic:cNvPr id="0" name="Sprint Backlog 2.png"/>
+                    <pic:cNvPicPr/>
+                  </pic:nvPicPr>
+                  <pic:blipFill>
+                    <a:blip r:embed="rId37">
+                      <a:extLst>
+                        <a:ext uri="{28A0092B-C50C-407E-A947-70E740481C1C}">
+                          <a14:useLocalDpi xmlns:a14="http://schemas.microsoft.com/office/drawing/2010/main" val="0"/>
+                        </a:ext>
+                      </a:extLst>
+                    </a:blip>
+                    <a:stretch>
+                      <a:fillRect/>
+                    </a:stretch>
+                  </pic:blipFill>
+                  <pic:spPr>
+                    <a:xfrm>
+                      <a:off x="0" y="0"/>
+                      <a:ext cx="11817730" cy="7937119"/>
+                    </a:xfrm>
+                    <a:prstGeom prst="rect">
+                      <a:avLst/>
+                    </a:prstGeom>
+                  </pic:spPr>
+                </pic:pic>
+              </a:graphicData>
+            </a:graphic>
+          </wp:inline>
+        </w:drawing>
+      </w:r>
+    </w:p>
+    <w:p>
+      <w:pPr>
+        <w:sectPr>
+          <w:pgSz w:w="23814" w:h="16839" w:orient="landscape" w:code="8"/>
+          <w:pgMar w:top="1417" w:right="1417" w:bottom="1417" w:left="1417" w:header="708" w:footer="708" w:gutter="0"/>
+          <w:cols w:space="708"/>
+          <w:docGrid w:linePitch="360"/>
+        </w:sectPr>
+      </w:pPr>
+    </w:p>
+    <w:p>
+      <w:pPr>
+        <w:spacing w:after="200"/>
+        <w:rPr>
+          <w:bCs/>
+        </w:rPr>
+      </w:pPr>
+      <w:r>
+        <w:rPr>
+          <w:bCs/>
+        </w:rPr>
+        <w:lastRenderedPageBreak/>
+        <w:t>Na drugom sprintu je odlučena promjena tehnike dodjeljivanja zadataka tako da su zadaci više-manje neovisni odnosno tako da jedan član tima riješi sve taskove koji ovise o njegovom. Tako recimo ako netko dobije izradu web servisa, automatski uz to dobije i izradu pogleda prema bazi podataka ili ako netko dobije izradu XML izgled zaslona uz to dobije i izradu mockupa.</w:t>
+      </w:r>
+    </w:p>
+    <w:p>
+      <w:pPr>
+        <w:spacing w:after="200"/>
+        <w:rPr>
+          <w:bCs/>
+        </w:rPr>
+      </w:pPr>
+      <w:r>
+        <w:rPr>
+          <w:bCs/>
+        </w:rPr>
+        <w:t xml:space="preserve">Kako naš sprint još uvijek traje još uvijek nije popunjen cijeli </w:t>
+      </w:r>
+      <w:r>
+        <w:rPr>
+          <w:bCs/>
+          <w:i/>
+        </w:rPr>
+        <w:t>Sprint Backlog</w:t>
+      </w:r>
+      <w:r>
+        <w:rPr>
+          <w:bCs/>
+        </w:rPr>
+        <w:t xml:space="preserve"> što je vidljivo na slici</w:t>
+      </w:r>
+      <w:r>
+        <w:rPr>
+          <w:bCs/>
+        </w:rPr>
+        <w:t xml:space="preserve"> 6.8.</w:t>
+      </w:r>
+      <w:r>
+        <w:rPr>
+          <w:bCs/>
+        </w:rPr>
+        <w:t xml:space="preserve"> iznad.</w:t>
+      </w:r>
+      <w:r>
+        <w:rPr>
+          <w:bCs/>
+        </w:rPr>
+        <w:t xml:space="preserve"> Također, nema ni </w:t>
+      </w:r>
+      <w:r>
+        <w:rPr>
+          <w:bCs/>
+          <w:i/>
+        </w:rPr>
+        <w:t>Burndown</w:t>
+      </w:r>
+      <w:r>
+        <w:rPr>
+          <w:bCs/>
+        </w:rPr>
+        <w:t xml:space="preserve"> dijagrama za ovaj sprint jer on nije završio. Dijagram će se izraditi na kraju sprinta.</w:t>
       </w:r>
     </w:p>
     <w:p>
@@ -7475,617 +7731,6 @@
           <w:b/>
           <w:bCs/>
         </w:rPr>
-      </w:pPr>
-    </w:p>
-    <w:p>
-      <w:pPr>
-        <w:pStyle w:val="FOINaslov1"/>
-      </w:pPr>
-      <w:bookmarkStart w:id="22" w:name="_Toc435280827"/>
-      <w:r>
-        <w:t>Literatura</w:t>
-      </w:r>
-      <w:bookmarkEnd w:id="22"/>
-    </w:p>
-    <w:p>
-      <w:pPr>
-        <w:pStyle w:val="ListParagraph"/>
-        <w:numPr>
-          <w:ilvl w:val="0"/>
-          <w:numId w:val="6"/>
-        </w:numPr>
-        <w:spacing w:before="120" w:after="120"/>
-        <w:ind w:left="425" w:hanging="425"/>
-        <w:contextualSpacing w:val="0"/>
-        <w:jc w:val="both"/>
-        <w:rPr>
-          <w:rFonts w:cstheme="minorHAnsi"/>
-          <w:shd w:val="clear" w:color="auto" w:fill="FFFFFF"/>
-        </w:rPr>
-      </w:pPr>
-      <w:r>
-        <w:rPr>
-          <w:rFonts w:cstheme="minorHAnsi"/>
-          <w:shd w:val="clear" w:color="auto" w:fill="FFFFFF"/>
-        </w:rPr>
-        <w:t xml:space="preserve">Divjak B, Lovrenčić A (2005) </w:t>
-      </w:r>
-      <w:r>
-        <w:rPr>
-          <w:rFonts w:cstheme="minorHAnsi"/>
-          <w:i/>
-          <w:shd w:val="clear" w:color="auto" w:fill="FFFFFF"/>
-        </w:rPr>
-        <w:t>Diskretna matematika s teorijom grafova</w:t>
-      </w:r>
-      <w:r>
-        <w:rPr>
-          <w:rFonts w:cstheme="minorHAnsi"/>
-          <w:shd w:val="clear" w:color="auto" w:fill="FFFFFF"/>
-        </w:rPr>
-        <w:t xml:space="preserve"> (udžbenik</w:t>
-      </w:r>
-      <w:r>
-        <w:rPr>
-          <w:rFonts w:cstheme="minorHAnsi"/>
-          <w:shd w:val="clear" w:color="auto" w:fill="FFFFFF"/>
-        </w:rPr>
-        <w:t xml:space="preserve"> Sveučilišta u Zagrebu). Varaždin: TIVA-FOI.</w:t>
-      </w:r>
-    </w:p>
-    <w:p>
-      <w:pPr>
-        <w:pStyle w:val="ListParagraph"/>
-        <w:numPr>
-          <w:ilvl w:val="0"/>
-          <w:numId w:val="6"/>
-        </w:numPr>
-        <w:spacing w:before="120" w:after="120"/>
-        <w:ind w:left="425" w:hanging="425"/>
-        <w:contextualSpacing w:val="0"/>
-        <w:jc w:val="both"/>
-        <w:rPr>
-          <w:rFonts w:cstheme="minorHAnsi"/>
-          <w:shd w:val="clear" w:color="auto" w:fill="FFFFFF"/>
-        </w:rPr>
-      </w:pPr>
-      <w:r>
-        <w:rPr>
-          <w:rFonts w:cstheme="minorHAnsi"/>
-          <w:shd w:val="clear" w:color="auto" w:fill="FFFFFF"/>
-        </w:rPr>
-        <w:t xml:space="preserve">Dvorski S, Dobrinić D, Hutinski Ž, Vrček N (2005) </w:t>
-      </w:r>
-      <w:r>
-        <w:rPr>
-          <w:rFonts w:cstheme="minorHAnsi"/>
-          <w:i/>
-          <w:shd w:val="clear" w:color="auto" w:fill="FFFFFF"/>
-        </w:rPr>
-        <w:t>Izravni marketing</w:t>
-      </w:r>
-      <w:r>
-        <w:rPr>
-          <w:rFonts w:cstheme="minorHAnsi"/>
-          <w:shd w:val="clear" w:color="auto" w:fill="FFFFFF"/>
-        </w:rPr>
-        <w:t>. Varaždin: TIVA.</w:t>
-      </w:r>
-    </w:p>
-    <w:p>
-      <w:pPr>
-        <w:pStyle w:val="ListParagraph"/>
-        <w:numPr>
-          <w:ilvl w:val="0"/>
-          <w:numId w:val="6"/>
-        </w:numPr>
-        <w:spacing w:before="120" w:after="120"/>
-        <w:ind w:left="425" w:hanging="425"/>
-        <w:contextualSpacing w:val="0"/>
-        <w:jc w:val="both"/>
-        <w:rPr>
-          <w:rFonts w:cstheme="minorHAnsi"/>
-          <w:shd w:val="clear" w:color="auto" w:fill="FFFFFF"/>
-        </w:rPr>
-      </w:pPr>
-      <w:r>
-        <w:rPr>
-          <w:rFonts w:cstheme="minorHAnsi"/>
-          <w:shd w:val="clear" w:color="auto" w:fill="FFFFFF"/>
-        </w:rPr>
-        <w:t xml:space="preserve">Frank RH, Bernanke B (2007) </w:t>
-      </w:r>
-      <w:r>
-        <w:rPr>
-          <w:rFonts w:cstheme="minorHAnsi"/>
-          <w:i/>
-          <w:iCs/>
-          <w:shd w:val="clear" w:color="auto" w:fill="FFFFFF"/>
-        </w:rPr>
-        <w:t>Principles of macro-economics</w:t>
-      </w:r>
-      <w:r>
-        <w:rPr>
-          <w:rStyle w:val="apple-converted-space"/>
-          <w:rFonts w:cstheme="minorHAnsi"/>
-          <w:shd w:val="clear" w:color="auto" w:fill="FFFFFF"/>
-        </w:rPr>
-        <w:t xml:space="preserve"> </w:t>
-      </w:r>
-      <w:r>
-        <w:rPr>
-          <w:rFonts w:cstheme="minorHAnsi"/>
-          <w:shd w:val="clear" w:color="auto" w:fill="FFFFFF"/>
-        </w:rPr>
-        <w:t>(3. izd.). Boston: McGraw-Hill/Irwin.</w:t>
-      </w:r>
-    </w:p>
-    <w:p>
-      <w:pPr>
-        <w:pStyle w:val="ListParagraph"/>
-        <w:numPr>
-          <w:ilvl w:val="0"/>
-          <w:numId w:val="6"/>
-        </w:numPr>
-        <w:shd w:val="clear" w:color="auto" w:fill="FFFFFF"/>
-        <w:spacing w:before="120" w:after="120"/>
-        <w:ind w:left="425" w:hanging="425"/>
-        <w:contextualSpacing w:val="0"/>
-        <w:jc w:val="both"/>
-        <w:rPr>
-          <w:rFonts w:cstheme="minorHAnsi"/>
-        </w:rPr>
-      </w:pPr>
-      <w:r>
-        <w:rPr>
-          <w:rFonts w:cstheme="minorHAnsi"/>
-        </w:rPr>
-        <w:t xml:space="preserve">Gibbs JT, Huang LN (ur.) (2001) </w:t>
-      </w:r>
-      <w:r>
-        <w:rPr>
-          <w:rFonts w:cstheme="minorHAnsi"/>
-          <w:i/>
-          <w:iCs/>
-        </w:rPr>
-        <w:t>Children of color: Psychological interventions with culturally diverse youth</w:t>
-      </w:r>
-      <w:r>
-        <w:rPr>
-          <w:rFonts w:cstheme="minorHAnsi"/>
-        </w:rPr>
-        <w:t>. San Francisco: Jossey-Bass.</w:t>
-      </w:r>
-    </w:p>
-    <w:p>
-      <w:pPr>
-        <w:pStyle w:val="ListParagraph"/>
-        <w:numPr>
-          <w:ilvl w:val="0"/>
-          <w:numId w:val="6"/>
-        </w:numPr>
-        <w:spacing w:before="120" w:after="120"/>
-        <w:ind w:left="425" w:hanging="425"/>
-        <w:contextualSpacing w:val="0"/>
-        <w:jc w:val="both"/>
-        <w:rPr>
-          <w:rFonts w:cstheme="minorHAnsi"/>
-          <w:shd w:val="clear" w:color="auto" w:fill="FFFFFF"/>
-        </w:rPr>
-      </w:pPr>
-      <w:r>
-        <w:rPr>
-          <w:rFonts w:cstheme="minorHAnsi"/>
-          <w:shd w:val="clear" w:color="auto" w:fill="FFFFFF"/>
-        </w:rPr>
-        <w:t>Hammond KR, Adelman L (1986) Science, values, and human judgment. U: HR Arkes, KR Hammond (ur.)</w:t>
-      </w:r>
-      <w:r>
-        <w:rPr>
-          <w:rStyle w:val="apple-converted-space"/>
-          <w:rFonts w:cstheme="minorHAnsi"/>
-          <w:shd w:val="clear" w:color="auto" w:fill="FFFFFF"/>
-        </w:rPr>
-        <w:t xml:space="preserve"> </w:t>
-      </w:r>
-      <w:r>
-        <w:rPr>
-          <w:rFonts w:cstheme="minorHAnsi"/>
-          <w:i/>
-          <w:iCs/>
-          <w:shd w:val="clear" w:color="auto" w:fill="FFFFFF"/>
-        </w:rPr>
-        <w:t>Judgement and decision making: An interdisciplinary reader</w:t>
-      </w:r>
-      <w:r>
-        <w:rPr>
-          <w:rFonts w:cstheme="minorHAnsi"/>
-          <w:shd w:val="clear" w:color="auto" w:fill="FFFFFF"/>
-        </w:rPr>
-        <w:t>. Cambridge: Cambridge University Press, pp. 127-143.</w:t>
-      </w:r>
-    </w:p>
-    <w:p>
-      <w:pPr>
-        <w:pStyle w:val="ListParagraph"/>
-        <w:numPr>
-          <w:ilvl w:val="0"/>
-          <w:numId w:val="6"/>
-        </w:numPr>
-        <w:spacing w:before="120" w:after="120"/>
-        <w:ind w:left="425" w:hanging="425"/>
-        <w:contextualSpacing w:val="0"/>
-        <w:jc w:val="both"/>
-        <w:rPr>
-          <w:rFonts w:cstheme="minorHAnsi"/>
-        </w:rPr>
-      </w:pPr>
-      <w:r>
-        <w:rPr>
-          <w:rFonts w:cstheme="minorHAnsi"/>
-        </w:rPr>
-        <w:t>Herculano-Houzel S, Collins CE, Wong P, Kaas JH, Lent R (2008) The Basic nonuniformity of the cerebral cortex. Proceedings of the National Academy of Sciences 105: 12593-12598.</w:t>
-      </w:r>
-    </w:p>
-    <w:p>
-      <w:pPr>
-        <w:pStyle w:val="ListParagraph"/>
-        <w:numPr>
-          <w:ilvl w:val="0"/>
-          <w:numId w:val="6"/>
-        </w:numPr>
-        <w:spacing w:before="120" w:after="120"/>
-        <w:ind w:left="425" w:hanging="425"/>
-        <w:contextualSpacing w:val="0"/>
-        <w:jc w:val="both"/>
-        <w:rPr>
-          <w:rFonts w:cstheme="minorHAnsi"/>
-          <w:color w:val="222222"/>
-          <w:shd w:val="clear" w:color="auto" w:fill="FFFFFF"/>
-        </w:rPr>
-      </w:pPr>
-      <w:r>
-        <w:rPr>
-          <w:rFonts w:cstheme="minorHAnsi"/>
-          <w:color w:val="222222"/>
-          <w:shd w:val="clear" w:color="auto" w:fill="FFFFFF"/>
-        </w:rPr>
-        <w:t>Horvat H (2011) Oblikovanje simulacijskih eksperimenata. Neobjavljeni seminarski rad, Sveučilište u Zagrebu, Fakultet organizacije i informatike Varaždin.</w:t>
-      </w:r>
-    </w:p>
-    <w:p>
-      <w:pPr>
-        <w:pStyle w:val="NormalWeb"/>
-        <w:numPr>
-          <w:ilvl w:val="0"/>
-          <w:numId w:val="6"/>
-        </w:numPr>
-        <w:spacing w:before="120" w:beforeAutospacing="0" w:after="120" w:afterAutospacing="0"/>
-        <w:ind w:left="425" w:hanging="425"/>
-        <w:jc w:val="both"/>
-        <w:textAlignment w:val="baseline"/>
-        <w:rPr>
-          <w:color w:val="000000"/>
-          <w:szCs w:val="14"/>
-        </w:rPr>
-      </w:pPr>
-      <w:r>
-        <w:rPr>
-          <w:color w:val="000000"/>
-          <w:szCs w:val="14"/>
-        </w:rPr>
-        <w:t>Light MA, Light IH (2008) The geographic expansion of Mexican immigration in the United States and its implications for local law enforcement. Law Enforcement Executive Forum Journal 8(1): 73-82.</w:t>
-      </w:r>
-    </w:p>
-    <w:p>
-      <w:pPr>
-        <w:pStyle w:val="ListParagraph"/>
-        <w:numPr>
-          <w:ilvl w:val="0"/>
-          <w:numId w:val="6"/>
-        </w:numPr>
-        <w:spacing w:before="120" w:after="120"/>
-        <w:ind w:left="425" w:hanging="425"/>
-        <w:contextualSpacing w:val="0"/>
-        <w:jc w:val="both"/>
-        <w:rPr>
-          <w:rFonts w:cstheme="minorHAnsi"/>
-        </w:rPr>
-      </w:pPr>
-      <w:r>
-        <w:rPr>
-          <w:rFonts w:cstheme="minorHAnsi"/>
-          <w:color w:val="222222"/>
-          <w:shd w:val="clear" w:color="auto" w:fill="FFFFFF"/>
-        </w:rPr>
-        <w:t>National Renewable Energy Laboratory. (2008).</w:t>
-      </w:r>
-      <w:r>
-        <w:rPr>
-          <w:rStyle w:val="apple-converted-space"/>
-          <w:rFonts w:cstheme="minorHAnsi"/>
-          <w:color w:val="222222"/>
-          <w:shd w:val="clear" w:color="auto" w:fill="FFFFFF"/>
-        </w:rPr>
-        <w:t> </w:t>
-      </w:r>
-      <w:r>
-        <w:rPr>
-          <w:rFonts w:cstheme="minorHAnsi"/>
-          <w:i/>
-          <w:iCs/>
-          <w:color w:val="222222"/>
-          <w:shd w:val="clear" w:color="auto" w:fill="FFFFFF"/>
-        </w:rPr>
-        <w:t>Biofuels</w:t>
-      </w:r>
-      <w:r>
-        <w:rPr>
-          <w:rFonts w:cstheme="minorHAnsi"/>
-          <w:color w:val="222222"/>
-          <w:shd w:val="clear" w:color="auto" w:fill="FFFFFF"/>
-        </w:rPr>
-        <w:t>. Preuzeto 6</w:t>
-      </w:r>
-      <w:r>
-        <w:rPr>
-          <w:rFonts w:cstheme="minorHAnsi"/>
-          <w:color w:val="222222"/>
-          <w:shd w:val="clear" w:color="auto" w:fill="FFFFFF"/>
-        </w:rPr>
-        <w:t xml:space="preserve">. svibnja 2008. s </w:t>
-      </w:r>
-      <w:r>
-        <w:rPr>
-          <w:rFonts w:cstheme="minorHAnsi"/>
-          <w:color w:val="222222"/>
-          <w:shd w:val="clear" w:color="auto" w:fill="FFFFFF"/>
-        </w:rPr>
-        <w:t>http://www.nrel.gov/learning/re_biofuels.html</w:t>
-      </w:r>
-    </w:p>
-    <w:p>
-      <w:pPr>
-        <w:pStyle w:val="ListParagraph"/>
-        <w:numPr>
-          <w:ilvl w:val="0"/>
-          <w:numId w:val="6"/>
-        </w:numPr>
-        <w:spacing w:before="120" w:after="120"/>
-        <w:ind w:left="425" w:hanging="425"/>
-        <w:contextualSpacing w:val="0"/>
-        <w:jc w:val="both"/>
-        <w:rPr>
-          <w:rFonts w:cstheme="minorHAnsi"/>
-        </w:rPr>
-      </w:pPr>
-      <w:r>
-        <w:rPr>
-          <w:rFonts w:cstheme="minorHAnsi"/>
-        </w:rPr>
-        <w:t xml:space="preserve">Šimić D (2007) e-Croatia 2007 – Fostering the Development of Information Society in Croatia. U: Seljan S, Stančić H (ur.) Zbornik radova 1. međunarodne znanstvene konferencije </w:t>
-      </w:r>
-      <w:r>
-        <w:rPr>
-          <w:rFonts w:cstheme="minorHAnsi"/>
-          <w:i/>
-        </w:rPr>
-        <w:t>The Future of Information Sciences: INFuture2007 – Digital Information and Heritage</w:t>
-      </w:r>
-      <w:r>
-        <w:rPr>
-          <w:rFonts w:cstheme="minorHAnsi"/>
-        </w:rPr>
-        <w:t xml:space="preserve"> Zagreb, 7.-9. studenoga 2007. Zagreb: Sveučilište u Zagrebu, Filozofski fakultet.</w:t>
-      </w:r>
-    </w:p>
-    <w:p>
-      <w:pPr>
-        <w:pStyle w:val="ListParagraph"/>
-        <w:numPr>
-          <w:ilvl w:val="0"/>
-          <w:numId w:val="6"/>
-        </w:numPr>
-        <w:spacing w:before="120" w:after="120"/>
-        <w:ind w:left="425" w:hanging="425"/>
-        <w:contextualSpacing w:val="0"/>
-        <w:jc w:val="both"/>
-        <w:rPr>
-          <w:rFonts w:cstheme="minorHAnsi"/>
-        </w:rPr>
-      </w:pPr>
-      <w:r>
-        <w:rPr>
-          <w:rFonts w:cstheme="minorHAnsi"/>
-          <w:color w:val="222222"/>
-          <w:shd w:val="clear" w:color="auto" w:fill="FFFFFF"/>
-        </w:rPr>
-        <w:t xml:space="preserve">Varga M (2004) Građa i način rada računala. U: Čerić V, Varga M (ur.) </w:t>
-      </w:r>
-      <w:r>
-        <w:rPr>
-          <w:rFonts w:cstheme="minorHAnsi"/>
-          <w:i/>
-          <w:color w:val="222222"/>
-          <w:shd w:val="clear" w:color="auto" w:fill="FFFFFF"/>
-        </w:rPr>
-        <w:t>Informacijska tehnologija u poslovanju</w:t>
-      </w:r>
-      <w:r>
-        <w:rPr>
-          <w:rFonts w:cstheme="minorHAnsi"/>
-          <w:i/>
-          <w:color w:val="222222"/>
-          <w:shd w:val="clear" w:color="auto" w:fill="FFFFFF"/>
-        </w:rPr>
-        <w:t xml:space="preserve"> </w:t>
-      </w:r>
-      <w:r>
-        <w:rPr>
-          <w:rFonts w:cstheme="minorHAnsi"/>
-          <w:color w:val="222222"/>
-          <w:shd w:val="clear" w:color="auto" w:fill="FFFFFF"/>
-        </w:rPr>
-        <w:t>(u</w:t>
-      </w:r>
-      <w:r>
-        <w:rPr>
-          <w:rFonts w:cstheme="minorHAnsi"/>
-          <w:color w:val="222222"/>
-          <w:shd w:val="clear" w:color="auto" w:fill="FFFFFF"/>
-        </w:rPr>
-        <w:t>džbeni</w:t>
-      </w:r>
-      <w:r>
-        <w:rPr>
-          <w:rFonts w:cstheme="minorHAnsi"/>
-          <w:color w:val="222222"/>
-          <w:shd w:val="clear" w:color="auto" w:fill="FFFFFF"/>
-        </w:rPr>
-        <w:t>k</w:t>
-      </w:r>
-      <w:r>
-        <w:rPr>
-          <w:rFonts w:cstheme="minorHAnsi"/>
-          <w:color w:val="222222"/>
-          <w:shd w:val="clear" w:color="auto" w:fill="FFFFFF"/>
-        </w:rPr>
-        <w:t xml:space="preserve"> Sveučilišta u Zagrebu</w:t>
-      </w:r>
-      <w:r>
-        <w:rPr>
-          <w:rFonts w:cstheme="minorHAnsi"/>
-          <w:color w:val="222222"/>
-          <w:shd w:val="clear" w:color="auto" w:fill="FFFFFF"/>
-        </w:rPr>
-        <w:t>)</w:t>
-      </w:r>
-      <w:r>
-        <w:rPr>
-          <w:rFonts w:cstheme="minorHAnsi"/>
-          <w:color w:val="222222"/>
-          <w:shd w:val="clear" w:color="auto" w:fill="FFFFFF"/>
-        </w:rPr>
-        <w:t>. Zagreb: Element, pp.227-239.</w:t>
-      </w:r>
-    </w:p>
-    <w:p>
-      <w:pPr>
-        <w:pStyle w:val="NormalWeb"/>
-        <w:numPr>
-          <w:ilvl w:val="0"/>
-          <w:numId w:val="6"/>
-        </w:numPr>
-        <w:spacing w:before="120" w:beforeAutospacing="0" w:after="120" w:afterAutospacing="0"/>
-        <w:ind w:left="425" w:hanging="425"/>
-        <w:jc w:val="both"/>
-        <w:textAlignment w:val="baseline"/>
-        <w:rPr>
-          <w:color w:val="000000"/>
-        </w:rPr>
-      </w:pPr>
-      <w:r>
-        <w:rPr>
-          <w:color w:val="000000"/>
-        </w:rPr>
-        <w:lastRenderedPageBreak/>
-        <w:t xml:space="preserve">Wheeler DP, Bragin M (2007) Bringing it all back home: Social work and the challenge of returning veterans. Health and Social Work 32: 297-300. Preuzeto </w:t>
-      </w:r>
-      <w:r>
-        <w:t xml:space="preserve">28. studenog 2012. </w:t>
-      </w:r>
-      <w:r>
-        <w:rPr>
-          <w:color w:val="000000"/>
-        </w:rPr>
-        <w:t xml:space="preserve">s </w:t>
-      </w:r>
-      <w:r>
-        <w:t>http://naswpressonline.org</w:t>
-      </w:r>
-      <w:r>
-        <w:t>.</w:t>
-      </w:r>
-    </w:p>
-    <w:p>
-      <w:pPr>
-        <w:pStyle w:val="ListParagraph"/>
-        <w:spacing w:before="120" w:after="120"/>
-        <w:ind w:left="1133"/>
-        <w:contextualSpacing w:val="0"/>
-        <w:jc w:val="both"/>
-      </w:pPr>
-    </w:p>
-    <w:p>
-      <w:pPr>
-        <w:pStyle w:val="ListParagraph"/>
-        <w:spacing w:before="120" w:after="120"/>
-        <w:ind w:left="1133"/>
-        <w:contextualSpacing w:val="0"/>
-        <w:jc w:val="both"/>
-      </w:pPr>
-    </w:p>
-    <w:p>
-      <w:pPr>
-        <w:pStyle w:val="ListParagraph"/>
-        <w:spacing w:before="120" w:after="120"/>
-        <w:ind w:left="1133"/>
-        <w:contextualSpacing w:val="0"/>
-        <w:jc w:val="both"/>
-      </w:pPr>
-    </w:p>
-    <w:p>
-      <w:pPr>
-        <w:pStyle w:val="ListParagraph"/>
-        <w:spacing w:before="120" w:after="120"/>
-        <w:ind w:left="1133"/>
-        <w:contextualSpacing w:val="0"/>
-        <w:jc w:val="both"/>
-      </w:pPr>
-    </w:p>
-    <w:p>
-      <w:pPr>
-        <w:pStyle w:val="ListParagraph"/>
-        <w:spacing w:before="120" w:after="120"/>
-        <w:ind w:left="1133"/>
-        <w:contextualSpacing w:val="0"/>
-        <w:jc w:val="both"/>
-      </w:pPr>
-    </w:p>
-    <w:p>
-      <w:pPr>
-        <w:pStyle w:val="ListParagraph"/>
-        <w:spacing w:before="120" w:after="120"/>
-        <w:ind w:left="1133"/>
-        <w:contextualSpacing w:val="0"/>
-        <w:jc w:val="both"/>
-      </w:pPr>
-    </w:p>
-    <w:p>
-      <w:pPr>
-        <w:pStyle w:val="ListParagraph"/>
-        <w:spacing w:before="120" w:after="120"/>
-        <w:ind w:left="1133"/>
-        <w:contextualSpacing w:val="0"/>
-        <w:jc w:val="both"/>
-      </w:pPr>
-    </w:p>
-    <w:p>
-      <w:pPr>
-        <w:pStyle w:val="ListParagraph"/>
-        <w:spacing w:before="120" w:after="120"/>
-        <w:ind w:left="1133"/>
-        <w:contextualSpacing w:val="0"/>
-        <w:jc w:val="both"/>
-      </w:pPr>
-    </w:p>
-    <w:p>
-      <w:pPr>
-        <w:pStyle w:val="ListParagraph"/>
-        <w:spacing w:before="120" w:after="120"/>
-        <w:ind w:left="1133"/>
-        <w:contextualSpacing w:val="0"/>
-        <w:jc w:val="both"/>
       </w:pPr>
     </w:p>
     <w:sectPr>
@@ -8143,7 +7788,6 @@
         <w:docPartUnique/>
       </w:docPartObj>
     </w:sdtPr>
-    <w:sdtEndPr/>
     <w:sdtContent>
       <w:p>
         <w:pPr>
@@ -8192,7 +7836,6 @@
         <w:docPartUnique/>
       </w:docPartObj>
     </w:sdtPr>
-    <w:sdtEndPr/>
     <w:sdtContent>
       <w:p>
         <w:pPr>
@@ -8212,7 +7855,7 @@
           <w:rPr>
             <w:noProof/>
           </w:rPr>
-          <w:t>21</w:t>
+          <w:t>3</w:t>
         </w:r>
         <w:r>
           <w:rPr>
@@ -11976,7 +11619,6 @@
     <w:tblPr>
       <w:tblStyleRowBandSize w:val="1"/>
       <w:tblStyleColBandSize w:val="1"/>
-      <w:tblInd w:w="0" w:type="dxa"/>
       <w:tblBorders>
         <w:top w:val="single" w:sz="4" w:space="0" w:color="92CDDC" w:themeColor="accent5" w:themeTint="99"/>
         <w:left w:val="single" w:sz="4" w:space="0" w:color="92CDDC" w:themeColor="accent5" w:themeTint="99"/>
@@ -11985,12 +11627,6 @@
         <w:insideH w:val="single" w:sz="4" w:space="0" w:color="92CDDC" w:themeColor="accent5" w:themeTint="99"/>
         <w:insideV w:val="single" w:sz="4" w:space="0" w:color="92CDDC" w:themeColor="accent5" w:themeTint="99"/>
       </w:tblBorders>
-      <w:tblCellMar>
-        <w:top w:w="0" w:type="dxa"/>
-        <w:left w:w="108" w:type="dxa"/>
-        <w:bottom w:w="0" w:type="dxa"/>
-        <w:right w:w="108" w:type="dxa"/>
-      </w:tblCellMar>
     </w:tblPr>
     <w:tblStylePr w:type="firstRow">
       <w:rPr>
@@ -12052,13 +11688,6 @@
     <w:tblPr>
       <w:tblStyleRowBandSize w:val="1"/>
       <w:tblStyleColBandSize w:val="1"/>
-      <w:tblInd w:w="0" w:type="dxa"/>
-      <w:tblCellMar>
-        <w:top w:w="0" w:type="dxa"/>
-        <w:left w:w="108" w:type="dxa"/>
-        <w:bottom w:w="0" w:type="dxa"/>
-        <w:right w:w="108" w:type="dxa"/>
-      </w:tblCellMar>
     </w:tblPr>
     <w:tblStylePr w:type="firstRow">
       <w:rPr>
@@ -13032,7 +12661,6 @@
     <w:tblPr>
       <w:tblStyleRowBandSize w:val="1"/>
       <w:tblStyleColBandSize w:val="1"/>
-      <w:tblInd w:w="0" w:type="dxa"/>
       <w:tblBorders>
         <w:top w:val="single" w:sz="4" w:space="0" w:color="92CDDC" w:themeColor="accent5" w:themeTint="99"/>
         <w:left w:val="single" w:sz="4" w:space="0" w:color="92CDDC" w:themeColor="accent5" w:themeTint="99"/>
@@ -13041,12 +12669,6 @@
         <w:insideH w:val="single" w:sz="4" w:space="0" w:color="92CDDC" w:themeColor="accent5" w:themeTint="99"/>
         <w:insideV w:val="single" w:sz="4" w:space="0" w:color="92CDDC" w:themeColor="accent5" w:themeTint="99"/>
       </w:tblBorders>
-      <w:tblCellMar>
-        <w:top w:w="0" w:type="dxa"/>
-        <w:left w:w="108" w:type="dxa"/>
-        <w:bottom w:w="0" w:type="dxa"/>
-        <w:right w:w="108" w:type="dxa"/>
-      </w:tblCellMar>
     </w:tblPr>
     <w:tblStylePr w:type="firstRow">
       <w:rPr>
@@ -13108,13 +12730,6 @@
     <w:tblPr>
       <w:tblStyleRowBandSize w:val="1"/>
       <w:tblStyleColBandSize w:val="1"/>
-      <w:tblInd w:w="0" w:type="dxa"/>
-      <w:tblCellMar>
-        <w:top w:w="0" w:type="dxa"/>
-        <w:left w:w="108" w:type="dxa"/>
-        <w:bottom w:w="0" w:type="dxa"/>
-        <w:right w:w="108" w:type="dxa"/>
-      </w:tblCellMar>
     </w:tblPr>
     <w:tblStylePr w:type="firstRow">
       <w:rPr>
@@ -13463,7 +13078,7 @@
 </file>
 
 <file path=customXml/itemProps1.xml><?xml version="1.0" encoding="utf-8"?>
-<ds:datastoreItem xmlns:ds="http://schemas.openxmlformats.org/officeDocument/2006/customXml" ds:itemID="{30A02CFF-C4D7-47D6-9DDD-FBA27B1FCC03}">
+<ds:datastoreItem xmlns:ds="http://schemas.openxmlformats.org/officeDocument/2006/customXml" ds:itemID="{7D31D7B1-4C51-43D5-BBB1-489A4BE531AF}">
   <ds:schemaRefs>
     <ds:schemaRef ds:uri="http://schemas.openxmlformats.org/officeDocument/2006/bibliography"/>
   </ds:schemaRefs>

</xml_diff>

<commit_message>
Kompletiran sprint 2 i započet sprint 3 i sprint 4
</commit_message>
<xml_diff>
--- a/Dokumentacija/T18 - PD - ChatUp - Drmencic, Filipovic,Jurman,Sokac.docx
+++ b/Dokumentacija/T18 - PD - ChatUp - Drmencic, Filipovic,Jurman,Sokac.docx
@@ -836,16 +836,7 @@
             <w:rStyle w:val="Hyperlink"/>
             <w:noProof/>
           </w:rPr>
-          <w:t>Opis p</w:t>
-        </w:r>
-        <w:bookmarkStart w:id="0" w:name="_GoBack"/>
-        <w:bookmarkEnd w:id="0"/>
-        <w:r>
-          <w:rPr>
-            <w:rStyle w:val="Hyperlink"/>
-            <w:noProof/>
-          </w:rPr>
-          <w:t>rojekta</w:t>
+          <w:t>Opis projekta</w:t>
         </w:r>
         <w:r>
           <w:rPr>
@@ -2605,12 +2596,12 @@
       <w:pPr>
         <w:pStyle w:val="FOINaslov1"/>
       </w:pPr>
-      <w:bookmarkStart w:id="1" w:name="_Toc435382713"/>
+      <w:bookmarkStart w:id="0" w:name="_Toc435382713"/>
       <w:r>
         <w:lastRenderedPageBreak/>
         <w:t>Uvod</w:t>
       </w:r>
-      <w:bookmarkEnd w:id="1"/>
+      <w:bookmarkEnd w:id="0"/>
     </w:p>
     <w:p>
       <w:pPr>
@@ -2670,81 +2661,81 @@
       <w:pPr>
         <w:pStyle w:val="FOINaslov1"/>
       </w:pPr>
-      <w:bookmarkStart w:id="2" w:name="_Toc435382714"/>
+      <w:bookmarkStart w:id="1" w:name="_Toc435382714"/>
       <w:r>
         <w:lastRenderedPageBreak/>
         <w:t>Opis projekta</w:t>
       </w:r>
+      <w:bookmarkEnd w:id="1"/>
+    </w:p>
+    <w:p>
+      <w:pPr>
+        <w:pStyle w:val="FOINaslov2"/>
+      </w:pPr>
+      <w:bookmarkStart w:id="2" w:name="_Toc435382715"/>
+      <w:r>
+        <w:t>Metodologija SCRUM</w:t>
+      </w:r>
       <w:bookmarkEnd w:id="2"/>
     </w:p>
     <w:p>
       <w:pPr>
+        <w:jc w:val="both"/>
+      </w:pPr>
+      <w:r>
+        <w:t>SCRUM metodologija je inkrementalni i iterativni pristup razvoju programskog proizvoda. Programski proizvod razvija se inkrementalno, korak po korak. Programski proizvod se kroz</w:t>
+      </w:r>
+    </w:p>
+    <w:p>
+      <w:r>
+        <w:t>svaki definirani vremenski period dorađuje, što predstavlja iterativnost. Osnovna vremenska jedinica razvojnog procesa je sprint. Sprint obično traje od 14 do 30 dana. Odlučili smo da naši sprintevi traju dva tjedna, odnosno deset radnih dana. Pojedini sprint biti će detaljno objašnjen u slijedećim poglavljima.</w:t>
+      </w:r>
+    </w:p>
+    <w:p>
+      <w:pPr>
+        <w:jc w:val="both"/>
+      </w:pPr>
+      <w:r>
+        <w:t>Svaki sprint se dijeli na dnevne scrumove. Dnevni scrum je „stand up“ sastanak u trajanju od petnaestak minuta gdje se članovi tima sastaju te raspravljaju o onome što je napravljeno jučer i što će se napraviti danas. Funkcionalnosti za implementaciju definiraju se u Product Backlog-u.</w:t>
+      </w:r>
+    </w:p>
+    <w:p>
+      <w:pPr>
         <w:pStyle w:val="FOINaslov2"/>
       </w:pPr>
-      <w:bookmarkStart w:id="3" w:name="_Toc435382715"/>
-      <w:r>
-        <w:t>Metodologija SCRUM</w:t>
+      <w:bookmarkStart w:id="3" w:name="_Toc435382716"/>
+      <w:r>
+        <w:t>Korisnički zahtjevi</w:t>
       </w:r>
       <w:bookmarkEnd w:id="3"/>
     </w:p>
     <w:p>
       <w:pPr>
+        <w:pStyle w:val="FOINaslov3"/>
+      </w:pPr>
+      <w:bookmarkStart w:id="4" w:name="_Toc435382717"/>
+      <w:r>
+        <w:t>Perspektiva proizvoda i ciljano tržište</w:t>
+      </w:r>
+      <w:bookmarkEnd w:id="4"/>
+    </w:p>
+    <w:p>
+      <w:pPr>
         <w:jc w:val="both"/>
       </w:pPr>
       <w:r>
-        <w:t>SCRUM metodologija je inkrementalni i iterativni pristup razvoju programskog proizvoda. Programski proizvod razvija se inkrementalno, korak po korak. Programski proizvod se kroz</w:t>
-      </w:r>
-    </w:p>
-    <w:p>
-      <w:r>
-        <w:t>svaki definirani vremenski period dorađuje, što predstavlja iterativnost. Osnovna vremenska jedinica razvojnog procesa je sprint. Sprint obično traje od 14 do 30 dana. Odlučili smo da naši sprintevi traju dva tjedna, odnosno deset radnih dana. Pojedini sprint biti će detaljno objašnjen u slijedećim poglavljima.</w:t>
-      </w:r>
-    </w:p>
-    <w:p>
-      <w:pPr>
-        <w:jc w:val="both"/>
-      </w:pPr>
-      <w:r>
-        <w:t>Svaki sprint se dijeli na dnevne scrumove. Dnevni scrum je „stand up“ sastanak u trajanju od petnaestak minuta gdje se članovi tima sastaju te raspravljaju o onome što je napravljeno jučer i što će se napraviti danas. Funkcionalnosti za implementaciju definiraju se u Product Backlog-u.</w:t>
-      </w:r>
-    </w:p>
-    <w:p>
-      <w:pPr>
-        <w:pStyle w:val="FOINaslov2"/>
-      </w:pPr>
-      <w:bookmarkStart w:id="4" w:name="_Toc435382716"/>
-      <w:r>
-        <w:t>Korisnički zahtjevi</w:t>
-      </w:r>
-      <w:bookmarkEnd w:id="4"/>
+        <w:t>Kako je u današnje vrijeme zabilježen strahovit porast tzv. online ili virtualnih poznanstava, virtualne interakcije i virtualne komunikacije ovo programsko rješenje biti će namijenjeno prvenstveno mlađoj populaciji, kojoj je u današnje vrijeme gotovo nemoguće zamisliti život bez Facebook Messengera, Skype-a i sličnih programskih rješenja za online komunikaciju. No, aplikacija nije namijenjena samo njima, već i svim dobnim skupinama koje se brzo i lako prilagođavaju novim tehnologijama te žele držati korak sa modernom tehnologijom.</w:t>
+      </w:r>
     </w:p>
     <w:p>
       <w:pPr>
         <w:pStyle w:val="FOINaslov3"/>
       </w:pPr>
-      <w:bookmarkStart w:id="5" w:name="_Toc435382717"/>
-      <w:r>
-        <w:t>Perspektiva proizvoda i ciljano tržište</w:t>
+      <w:bookmarkStart w:id="5" w:name="_Toc435382718"/>
+      <w:r>
+        <w:t>Korisničke priče</w:t>
       </w:r>
       <w:bookmarkEnd w:id="5"/>
-    </w:p>
-    <w:p>
-      <w:pPr>
-        <w:jc w:val="both"/>
-      </w:pPr>
-      <w:r>
-        <w:t>Kako je u današnje vrijeme zabilježen strahovit porast tzv. online ili virtualnih poznanstava, virtualne interakcije i virtualne komunikacije ovo programsko rješenje biti će namijenjeno prvenstveno mlađoj populaciji, kojoj je u današnje vrijeme gotovo nemoguće zamisliti život bez Facebook Messengera, Skype-a i sličnih programskih rješenja za online komunikaciju. No, aplikacija nije namijenjena samo njima, već i svim dobnim skupinama koje se brzo i lako prilagođavaju novim tehnologijama te žele držati korak sa modernom tehnologijom.</w:t>
-      </w:r>
-    </w:p>
-    <w:p>
-      <w:pPr>
-        <w:pStyle w:val="FOINaslov3"/>
-      </w:pPr>
-      <w:bookmarkStart w:id="6" w:name="_Toc435382718"/>
-      <w:r>
-        <w:t>Korisničke priče</w:t>
-      </w:r>
-      <w:bookmarkEnd w:id="6"/>
     </w:p>
     <w:p>
       <w:pPr>
@@ -3649,29 +3640,29 @@
       <w:pPr>
         <w:pStyle w:val="FOINaslov2"/>
       </w:pPr>
-      <w:bookmarkStart w:id="7" w:name="_Toc435382719"/>
+      <w:bookmarkStart w:id="6" w:name="_Toc435382719"/>
       <w:r>
         <w:t>Prototip aplikacije</w:t>
       </w:r>
+      <w:bookmarkEnd w:id="6"/>
+    </w:p>
+    <w:p>
+      <w:pPr>
+        <w:jc w:val="both"/>
+      </w:pPr>
+      <w:r>
+        <w:t>Kako bi se objasnio prototip aplikacije najprije je potrebno prikazati sliku kompletnog prototipa, a kasnije detaljno objasniti svaki ekran na prototipu zasebno. Svaki ekran prikazan je uz pomoć Mockup-a i izrađen u alatu Ninjamock.</w:t>
+      </w:r>
+    </w:p>
+    <w:p>
+      <w:pPr>
+        <w:pStyle w:val="FOINaslov3"/>
+      </w:pPr>
+      <w:bookmarkStart w:id="7" w:name="_Toc435382720"/>
+      <w:r>
+        <w:t>Slika prototipa aplikacije</w:t>
+      </w:r>
       <w:bookmarkEnd w:id="7"/>
-    </w:p>
-    <w:p>
-      <w:pPr>
-        <w:jc w:val="both"/>
-      </w:pPr>
-      <w:r>
-        <w:t>Kako bi se objasnio prototip aplikacije najprije je potrebno prikazati sliku kompletnog prototipa, a kasnije detaljno objasniti svaki ekran na prototipu zasebno. Svaki ekran prikazan je uz pomoć Mockup-a i izrađen u alatu Ninjamock.</w:t>
-      </w:r>
-    </w:p>
-    <w:p>
-      <w:pPr>
-        <w:pStyle w:val="FOINaslov3"/>
-      </w:pPr>
-      <w:bookmarkStart w:id="8" w:name="_Toc435382720"/>
-      <w:r>
-        <w:t>Slika prototipa aplikacije</w:t>
-      </w:r>
-      <w:bookmarkEnd w:id="8"/>
     </w:p>
     <w:p>
       <w:pPr>
@@ -3794,12 +3785,12 @@
       <w:pPr>
         <w:pStyle w:val="FOINaslov1"/>
       </w:pPr>
-      <w:bookmarkStart w:id="9" w:name="_Toc435382721"/>
+      <w:bookmarkStart w:id="8" w:name="_Toc435382721"/>
       <w:r>
         <w:lastRenderedPageBreak/>
         <w:t>Objašnjenje svakog pojedinog Mockup-a</w:t>
       </w:r>
-      <w:bookmarkEnd w:id="9"/>
+      <w:bookmarkEnd w:id="8"/>
     </w:p>
     <w:tbl>
       <w:tblPr>
@@ -5332,7 +5323,7 @@
       <w:pPr>
         <w:pStyle w:val="FOINaslov1"/>
       </w:pPr>
-      <w:bookmarkStart w:id="10" w:name="_Toc435382722"/>
+      <w:bookmarkStart w:id="9" w:name="_Toc435382722"/>
       <w:r>
         <w:lastRenderedPageBreak/>
         <w:t>Plan</w:t>
@@ -5340,15 +5331,36 @@
       <w:r>
         <w:t xml:space="preserve"> projekta</w:t>
       </w:r>
+      <w:bookmarkEnd w:id="9"/>
+    </w:p>
+    <w:p>
+      <w:pPr>
+        <w:pStyle w:val="FOINaslov2"/>
+      </w:pPr>
+      <w:bookmarkStart w:id="10" w:name="_Toc435382723"/>
+      <w:r>
+        <w:t>Definiranje projektnog tima</w:t>
+      </w:r>
       <w:bookmarkEnd w:id="10"/>
     </w:p>
     <w:p>
       <w:pPr>
+        <w:jc w:val="both"/>
+      </w:pPr>
+      <w:r>
+        <w:t>Tim koji razvija aplikaciju ChatUp čine četiri studenta: Goran Drmenčić, Danijel Filipović, Matija Jurman i Danijel Sokač. Svaki član tima imao je pridružene raznovrsne zadatke tako da je mogao proći sve dijelove izrade ovog projekta. U alatu Microsoft Project 2016 kreirali smo izvještaj kako bi prikazali predviđene aktivnosti svakog člana tima i ukupan broj radnih sati. Radno vrijeme tima usklađeno je s obavezama na fakultetu te je dnevno trajalo otprilike tri sata</w:t>
+      </w:r>
+      <w:r>
+        <w:t>.</w:t>
+      </w:r>
+    </w:p>
+    <w:p>
+      <w:pPr>
         <w:pStyle w:val="FOINaslov2"/>
       </w:pPr>
-      <w:bookmarkStart w:id="11" w:name="_Toc435382723"/>
-      <w:r>
-        <w:t>Definiranje projektnog tima</w:t>
+      <w:bookmarkStart w:id="11" w:name="_Toc435382724"/>
+      <w:r>
+        <w:t>Definiranje uloga i aktivnosti članova tima</w:t>
       </w:r>
       <w:bookmarkEnd w:id="11"/>
     </w:p>
@@ -5357,39 +5369,18 @@
         <w:jc w:val="both"/>
       </w:pPr>
       <w:r>
-        <w:t>Tim koji razvija aplikaciju ChatUp čine četiri studenta: Goran Drmenčić, Danijel Filipović, Matija Jurman i Danijel Sokač. Svaki član tima imao je pridružene raznovrsne zadatke tako da je mogao proći sve dijelove izrade ovog projekta. U alatu Microsoft Project 2016 kreirali smo izvještaj kako bi prikazali predviđene aktivnosti svakog člana tima i ukupan broj radnih sati. Radno vrijeme tima usklađeno je s obavezama na fakultetu te je dnevno trajalo otprilike tri sata</w:t>
-      </w:r>
-      <w:r>
-        <w:t>.</w:t>
+        <w:t xml:space="preserve">Za SCRUM master-a u našem timu odlučeno je da bude Danijel Sokač. Svi u timu jednako ćemo doprinjeti razvoju aplikacije i dati svoj maksimum. Naglasak je na timskom radu i međusobnom pomaganju kod rješavanja zadataka kao i kod rješavanja problema. </w:t>
       </w:r>
     </w:p>
     <w:p>
       <w:pPr>
         <w:pStyle w:val="FOINaslov2"/>
       </w:pPr>
-      <w:bookmarkStart w:id="12" w:name="_Toc435382724"/>
-      <w:r>
-        <w:t>Definiranje uloga i aktivnosti članova tima</w:t>
+      <w:bookmarkStart w:id="12" w:name="_Toc435382725"/>
+      <w:r>
+        <w:t>Terminski plan projekta</w:t>
       </w:r>
       <w:bookmarkEnd w:id="12"/>
-    </w:p>
-    <w:p>
-      <w:pPr>
-        <w:jc w:val="both"/>
-      </w:pPr>
-      <w:r>
-        <w:t xml:space="preserve">Za SCRUM master-a u našem timu odlučeno je da bude Danijel Sokač. Svi u timu jednako ćemo doprinjeti razvoju aplikacije i dati svoj maksimum. Naglasak je na timskom radu i međusobnom pomaganju kod rješavanja zadataka kao i kod rješavanja problema. </w:t>
-      </w:r>
-    </w:p>
-    <w:p>
-      <w:pPr>
-        <w:pStyle w:val="FOINaslov2"/>
-      </w:pPr>
-      <w:bookmarkStart w:id="13" w:name="_Toc435382725"/>
-      <w:r>
-        <w:t>Terminski plan projekta</w:t>
-      </w:r>
-      <w:bookmarkEnd w:id="13"/>
     </w:p>
     <w:p>
       <w:pPr>
@@ -5611,11 +5602,11 @@
       <w:pPr>
         <w:pStyle w:val="FOINaslov2"/>
       </w:pPr>
-      <w:bookmarkStart w:id="14" w:name="_Toc435382726"/>
+      <w:bookmarkStart w:id="13" w:name="_Toc435382726"/>
       <w:r>
         <w:t>Proračun projekta</w:t>
       </w:r>
-      <w:bookmarkEnd w:id="14"/>
+      <w:bookmarkEnd w:id="13"/>
     </w:p>
     <w:p>
       <w:pPr>
@@ -5847,12 +5838,12 @@
       <w:pPr>
         <w:pStyle w:val="FOINaslov1"/>
       </w:pPr>
-      <w:bookmarkStart w:id="15" w:name="_Toc435382727"/>
+      <w:bookmarkStart w:id="14" w:name="_Toc435382727"/>
       <w:r>
         <w:lastRenderedPageBreak/>
         <w:t>Product Backlog</w:t>
       </w:r>
-      <w:bookmarkEnd w:id="15"/>
+      <w:bookmarkEnd w:id="14"/>
     </w:p>
     <w:p>
       <w:pPr>
@@ -5879,8 +5870,8 @@
         </w:rPr>
         <w:drawing>
           <wp:inline distT="0" distB="0" distL="0" distR="0">
-            <wp:extent cx="7573637" cy="4848447"/>
-            <wp:effectExtent l="0" t="0" r="8890" b="0"/>
+            <wp:extent cx="6922218" cy="4862240"/>
+            <wp:effectExtent l="0" t="0" r="0" b="0"/>
             <wp:docPr id="17" name="Picture 17"/>
             <wp:cNvGraphicFramePr>
               <a:graphicFrameLocks xmlns:a="http://schemas.openxmlformats.org/drawingml/2006/main" noChangeAspect="1"/>
@@ -5907,7 +5898,7 @@
                   <pic:spPr>
                     <a:xfrm>
                       <a:off x="0" y="0"/>
-                      <a:ext cx="7595183" cy="4862240"/>
+                      <a:ext cx="6922218" cy="4862240"/>
                     </a:xfrm>
                     <a:prstGeom prst="rect">
                       <a:avLst/>
@@ -6027,12 +6018,12 @@
       <w:pPr>
         <w:pStyle w:val="FOINaslov1"/>
       </w:pPr>
-      <w:bookmarkStart w:id="16" w:name="_Toc435382728"/>
+      <w:bookmarkStart w:id="15" w:name="_Toc435382728"/>
       <w:r>
         <w:lastRenderedPageBreak/>
         <w:t>Tijek projekta</w:t>
       </w:r>
-      <w:bookmarkEnd w:id="16"/>
+      <w:bookmarkEnd w:id="15"/>
     </w:p>
     <w:p>
       <w:pPr>
@@ -6231,42 +6222,42 @@
       <w:pPr>
         <w:pStyle w:val="FOINaslov2"/>
       </w:pPr>
-      <w:bookmarkStart w:id="17" w:name="_Toc435382729"/>
+      <w:bookmarkStart w:id="16" w:name="_Toc435382729"/>
       <w:r>
         <w:lastRenderedPageBreak/>
         <w:t>Sprint 1 (19.10.2015. – 01.11.2015.)</w:t>
       </w:r>
+      <w:bookmarkEnd w:id="16"/>
+    </w:p>
+    <w:p>
+      <w:pPr>
+        <w:jc w:val="both"/>
+      </w:pPr>
+      <w:r>
+        <w:t xml:space="preserve">U prvom sprintu odlučili smo implementirati korisničke priče za registraciju i </w:t>
+      </w:r>
+      <w:r>
+        <w:t>prijavu, odnosno odjavu</w:t>
+      </w:r>
+      <w:r>
+        <w:t>. Također se radilo na osposobljavanju servera, podizanju baze podataka kao i izradi Web servisa za navedene korisničke priče</w:t>
+      </w:r>
+      <w:r>
+        <w:t>.</w:t>
+      </w:r>
+    </w:p>
+    <w:p>
+      <w:pPr>
+        <w:pStyle w:val="FOINaslov3"/>
+      </w:pPr>
+      <w:bookmarkStart w:id="17" w:name="_Toc435382730"/>
+      <w:r>
+        <w:t>Dnevni sastan</w:t>
+      </w:r>
+      <w:r>
+        <w:t>ci</w:t>
+      </w:r>
       <w:bookmarkEnd w:id="17"/>
-    </w:p>
-    <w:p>
-      <w:pPr>
-        <w:jc w:val="both"/>
-      </w:pPr>
-      <w:r>
-        <w:t xml:space="preserve">U prvom sprintu odlučili smo implementirati korisničke priče za registraciju i </w:t>
-      </w:r>
-      <w:r>
-        <w:t>prijavu, odnosno odjavu</w:t>
-      </w:r>
-      <w:r>
-        <w:t>. Također se radilo na osposobljavanju servera, podizanju baze podataka kao i izradi Web servisa za navedene korisničke priče</w:t>
-      </w:r>
-      <w:r>
-        <w:t>.</w:t>
-      </w:r>
-    </w:p>
-    <w:p>
-      <w:pPr>
-        <w:pStyle w:val="FOINaslov3"/>
-      </w:pPr>
-      <w:bookmarkStart w:id="18" w:name="_Toc435382730"/>
-      <w:r>
-        <w:t>Dnevni sastan</w:t>
-      </w:r>
-      <w:r>
-        <w:t>ci</w:t>
-      </w:r>
-      <w:bookmarkEnd w:id="18"/>
     </w:p>
     <w:p>
       <w:pPr>
@@ -6903,12 +6894,12 @@
       <w:pPr>
         <w:pStyle w:val="FOINaslov3"/>
       </w:pPr>
-      <w:bookmarkStart w:id="19" w:name="_Toc435382731"/>
+      <w:bookmarkStart w:id="18" w:name="_Toc435382731"/>
       <w:r>
         <w:lastRenderedPageBreak/>
         <w:t>Sprint 1 Backlog</w:t>
       </w:r>
-      <w:bookmarkEnd w:id="19"/>
+      <w:bookmarkEnd w:id="18"/>
     </w:p>
     <w:p>
       <w:pPr>
@@ -7156,21 +7147,21 @@
       <w:pPr>
         <w:pStyle w:val="FOINaslov2"/>
       </w:pPr>
-      <w:bookmarkStart w:id="20" w:name="_Toc435382732"/>
+      <w:bookmarkStart w:id="19" w:name="_Toc435382732"/>
       <w:r>
         <w:t>Sprint 2 (02.11.2015. – 17.11.2015.)</w:t>
       </w:r>
+      <w:bookmarkEnd w:id="19"/>
+    </w:p>
+    <w:p>
+      <w:pPr>
+        <w:pStyle w:val="FOINaslov3"/>
+      </w:pPr>
+      <w:bookmarkStart w:id="20" w:name="_Toc435382733"/>
+      <w:r>
+        <w:t>Dnevni sastanci</w:t>
+      </w:r>
       <w:bookmarkEnd w:id="20"/>
-    </w:p>
-    <w:p>
-      <w:pPr>
-        <w:pStyle w:val="FOINaslov3"/>
-      </w:pPr>
-      <w:bookmarkStart w:id="21" w:name="_Toc435382733"/>
-      <w:r>
-        <w:t>Dnevni sastanci</w:t>
-      </w:r>
-      <w:bookmarkEnd w:id="21"/>
     </w:p>
     <w:p>
       <w:pPr>
@@ -7549,12 +7540,12 @@
       <w:pPr>
         <w:pStyle w:val="FOINaslov3"/>
       </w:pPr>
-      <w:bookmarkStart w:id="22" w:name="_Toc435382734"/>
+      <w:bookmarkStart w:id="21" w:name="_Toc435382734"/>
       <w:r>
         <w:lastRenderedPageBreak/>
         <w:t>Sprint 2 Backlog</w:t>
       </w:r>
-      <w:bookmarkEnd w:id="22"/>
+      <w:bookmarkEnd w:id="21"/>
     </w:p>
     <w:p>
       <w:pPr>
@@ -7600,8 +7591,8 @@
         </w:rPr>
         <w:drawing>
           <wp:inline distT="0" distB="0" distL="0" distR="0">
-            <wp:extent cx="11791507" cy="7919507"/>
-            <wp:effectExtent l="0" t="0" r="635" b="5715"/>
+            <wp:extent cx="11026159" cy="7937119"/>
+            <wp:effectExtent l="0" t="0" r="3810" b="6985"/>
             <wp:docPr id="2" name="Picture 2"/>
             <wp:cNvGraphicFramePr>
               <a:graphicFrameLocks xmlns:a="http://schemas.openxmlformats.org/drawingml/2006/main" noChangeAspect="1"/>
@@ -7628,7 +7619,7 @@
                   <pic:spPr>
                     <a:xfrm>
                       <a:off x="0" y="0"/>
-                      <a:ext cx="11817730" cy="7937119"/>
+                      <a:ext cx="11026159" cy="7937119"/>
                     </a:xfrm>
                     <a:prstGeom prst="rect">
                       <a:avLst/>
@@ -7669,59 +7660,73 @@
     <w:p>
       <w:pPr>
         <w:spacing w:after="200"/>
+        <w:jc w:val="center"/>
+        <w:rPr>
+          <w:b/>
+          <w:sz w:val="18"/>
+        </w:rPr>
+      </w:pPr>
+      <w:r>
         <w:rPr>
           <w:bCs/>
-        </w:rPr>
-      </w:pPr>
-      <w:r>
-        <w:rPr>
-          <w:bCs/>
-        </w:rPr>
-        <w:t xml:space="preserve">Kako naš sprint još uvijek traje još uvijek nije popunjen cijeli </w:t>
-      </w:r>
-      <w:r>
-        <w:rPr>
-          <w:bCs/>
-          <w:i/>
-        </w:rPr>
-        <w:t>Sprint Backlog</w:t>
-      </w:r>
-      <w:r>
-        <w:rPr>
-          <w:bCs/>
-        </w:rPr>
-        <w:t xml:space="preserve"> što je vidljivo na slici</w:t>
-      </w:r>
-      <w:r>
-        <w:rPr>
-          <w:bCs/>
-        </w:rPr>
-        <w:t xml:space="preserve"> 6.8.</w:t>
-      </w:r>
-      <w:r>
-        <w:rPr>
-          <w:bCs/>
-        </w:rPr>
-        <w:t xml:space="preserve"> iznad.</w:t>
-      </w:r>
-      <w:r>
-        <w:rPr>
-          <w:bCs/>
-        </w:rPr>
-        <w:t xml:space="preserve"> Također, nema ni </w:t>
-      </w:r>
-      <w:r>
-        <w:rPr>
-          <w:bCs/>
-          <w:i/>
-        </w:rPr>
-        <w:t>Burndown</w:t>
-      </w:r>
-      <w:r>
-        <w:rPr>
-          <w:bCs/>
-        </w:rPr>
-        <w:t xml:space="preserve"> dijagrama za ovaj sprint jer on nije završio. Dijagram će se izraditi na kraju sprinta.</w:t>
+          <w:noProof/>
+        </w:rPr>
+        <w:drawing>
+          <wp:inline distT="0" distB="0" distL="0" distR="0" wp14:anchorId="6C49433F" wp14:editId="51A5C64A">
+            <wp:extent cx="6159220" cy="3040911"/>
+            <wp:effectExtent l="0" t="0" r="0" b="7620"/>
+            <wp:docPr id="18" name="Picture 18"/>
+            <wp:cNvGraphicFramePr>
+              <a:graphicFrameLocks xmlns:a="http://schemas.openxmlformats.org/drawingml/2006/main" noChangeAspect="1"/>
+            </wp:cNvGraphicFramePr>
+            <a:graphic xmlns:a="http://schemas.openxmlformats.org/drawingml/2006/main">
+              <a:graphicData uri="http://schemas.openxmlformats.org/drawingml/2006/picture">
+                <pic:pic xmlns:pic="http://schemas.openxmlformats.org/drawingml/2006/picture">
+                  <pic:nvPicPr>
+                    <pic:cNvPr id="0" name="burndown_sprint2.png"/>
+                    <pic:cNvPicPr/>
+                  </pic:nvPicPr>
+                  <pic:blipFill>
+                    <a:blip r:embed="rId38">
+                      <a:extLst>
+                        <a:ext uri="{28A0092B-C50C-407E-A947-70E740481C1C}">
+                          <a14:useLocalDpi xmlns:a14="http://schemas.microsoft.com/office/drawing/2010/main" val="0"/>
+                        </a:ext>
+                      </a:extLst>
+                    </a:blip>
+                    <a:stretch>
+                      <a:fillRect/>
+                    </a:stretch>
+                  </pic:blipFill>
+                  <pic:spPr>
+                    <a:xfrm>
+                      <a:off x="0" y="0"/>
+                      <a:ext cx="6170658" cy="3046558"/>
+                    </a:xfrm>
+                    <a:prstGeom prst="rect">
+                      <a:avLst/>
+                    </a:prstGeom>
+                  </pic:spPr>
+                </pic:pic>
+              </a:graphicData>
+            </a:graphic>
+          </wp:inline>
+        </w:drawing>
+      </w:r>
+      <w:r>
+        <w:rPr>
+          <w:b/>
+          <w:sz w:val="18"/>
+        </w:rPr>
+        <w:t>Slika 6.9. Burndown dijagram za Sprint 2</w:t>
+      </w:r>
+    </w:p>
+    <w:p>
+      <w:pPr>
+        <w:jc w:val="both"/>
+      </w:pPr>
+      <w:r>
+        <w:t>Na dijagramu se vidi da je ostalo gotovo pola zadataka za riješiti. Kako nismo imali vremena riješavati ostale zadatke od sprinta, oni će biti prebaćeni u slijedeće sprintove ako će se smatrati bitnima za samu aplikaciju.</w:t>
       </w:r>
     </w:p>
     <w:p>
@@ -7732,9 +7737,232 @@
           <w:bCs/>
         </w:rPr>
       </w:pPr>
+      <w:r>
+        <w:rPr>
+          <w:b/>
+          <w:bCs/>
+        </w:rPr>
+        <w:br w:type="page"/>
+      </w:r>
+    </w:p>
+    <w:p>
+      <w:pPr>
+        <w:pStyle w:val="FOINaslov2"/>
+      </w:pPr>
+      <w:r>
+        <w:lastRenderedPageBreak/>
+        <w:t>Sprint 3 (25.11.2015. – 16.12.2015.)</w:t>
+      </w:r>
+    </w:p>
+    <w:p>
+      <w:pPr>
+        <w:pStyle w:val="FOINaslov3"/>
+      </w:pPr>
+      <w:r>
+        <w:t>Dnevni sastanci</w:t>
+      </w:r>
+    </w:p>
+    <w:p>
+      <w:pPr>
+        <w:rPr>
+          <w:b/>
+        </w:rPr>
+      </w:pPr>
+      <w:r>
+        <w:rPr>
+          <w:b/>
+        </w:rPr>
+        <w:t>Dnevni sastanak 26.11.2015.</w:t>
+      </w:r>
+    </w:p>
+    <w:p>
+      <w:pPr>
+        <w:jc w:val="both"/>
+      </w:pPr>
+      <w:r>
+        <w:t>Razgovaralo se o tome kako je prošao drugi sprint te se dogovarali zadaci za slijedeći, treći, sprint. Podijelili smo sprint na funkcionalnosti te podijelili među sobom zadatke koje smo definirali na početku projekta. Ovaj puta je svatko dobio neku cijelu funkcionalnost za izraditi kako se ne bi čekali međusobno zbog zavisnih taskova.</w:t>
+      </w:r>
+    </w:p>
+    <w:p>
+      <w:pPr>
+        <w:jc w:val="both"/>
+      </w:pPr>
+      <w:r>
+        <w:rPr>
+          <w:noProof/>
+        </w:rPr>
+        <w:drawing>
+          <wp:inline distT="0" distB="0" distL="0" distR="0">
+            <wp:extent cx="5759831" cy="3667125"/>
+            <wp:effectExtent l="0" t="0" r="0" b="0"/>
+            <wp:docPr id="24" name="Picture 24"/>
+            <wp:cNvGraphicFramePr>
+              <a:graphicFrameLocks xmlns:a="http://schemas.openxmlformats.org/drawingml/2006/main" noChangeAspect="1"/>
+            </wp:cNvGraphicFramePr>
+            <a:graphic xmlns:a="http://schemas.openxmlformats.org/drawingml/2006/main">
+              <a:graphicData uri="http://schemas.openxmlformats.org/drawingml/2006/picture">
+                <pic:pic xmlns:pic="http://schemas.openxmlformats.org/drawingml/2006/picture">
+                  <pic:nvPicPr>
+                    <pic:cNvPr id="0" name="skype1.png"/>
+                    <pic:cNvPicPr/>
+                  </pic:nvPicPr>
+                  <pic:blipFill rotWithShape="1">
+                    <a:blip r:embed="rId39">
+                      <a:extLst>
+                        <a:ext uri="{28A0092B-C50C-407E-A947-70E740481C1C}">
+                          <a14:useLocalDpi xmlns:a14="http://schemas.microsoft.com/office/drawing/2010/main" val="0"/>
+                        </a:ext>
+                      </a:extLst>
+                    </a:blip>
+                    <a:srcRect b="10879"/>
+                    <a:stretch/>
+                  </pic:blipFill>
+                  <pic:spPr bwMode="auto">
+                    <a:xfrm>
+                      <a:off x="0" y="0"/>
+                      <a:ext cx="5760720" cy="3667691"/>
+                    </a:xfrm>
+                    <a:prstGeom prst="rect">
+                      <a:avLst/>
+                    </a:prstGeom>
+                    <a:ln>
+                      <a:noFill/>
+                    </a:ln>
+                    <a:extLst>
+                      <a:ext uri="{53640926-AAD7-44D8-BBD7-CCE9431645EC}">
+                        <a14:shadowObscured xmlns:a14="http://schemas.microsoft.com/office/drawing/2010/main"/>
+                      </a:ext>
+                    </a:extLst>
+                  </pic:spPr>
+                </pic:pic>
+              </a:graphicData>
+            </a:graphic>
+          </wp:inline>
+        </w:drawing>
+      </w:r>
+    </w:p>
+    <w:p>
+      <w:pPr>
+        <w:jc w:val="center"/>
+        <w:rPr>
+          <w:b/>
+          <w:sz w:val="18"/>
+        </w:rPr>
+      </w:pPr>
+      <w:r>
+        <w:rPr>
+          <w:b/>
+          <w:sz w:val="18"/>
+        </w:rPr>
+        <w:t>Slika 6.10. Slika sa sastanka na Skype-u</w:t>
+      </w:r>
+    </w:p>
+    <w:p>
+      <w:pPr>
+        <w:sectPr>
+          <w:pgSz w:w="11906" w:h="16838"/>
+          <w:pgMar w:top="1417" w:right="1417" w:bottom="1417" w:left="1417" w:header="708" w:footer="708" w:gutter="0"/>
+          <w:cols w:space="708"/>
+          <w:docGrid w:linePitch="360"/>
+        </w:sectPr>
+      </w:pPr>
+    </w:p>
+    <w:p>
+      <w:pPr>
+        <w:pStyle w:val="FOINaslov3"/>
+      </w:pPr>
+      <w:r>
+        <w:lastRenderedPageBreak/>
+        <w:t>Sprint 3 Backlog</w:t>
+      </w:r>
+    </w:p>
+    <w:p>
+      <w:bookmarkStart w:id="22" w:name="_GoBack"/>
+      <w:r>
+        <w:rPr>
+          <w:noProof/>
+        </w:rPr>
+        <w:drawing>
+          <wp:inline distT="0" distB="0" distL="0" distR="0">
+            <wp:extent cx="8892540" cy="5149850"/>
+            <wp:effectExtent l="0" t="0" r="3810" b="0"/>
+            <wp:docPr id="25" name="Picture 25"/>
+            <wp:cNvGraphicFramePr>
+              <a:graphicFrameLocks xmlns:a="http://schemas.openxmlformats.org/drawingml/2006/main" noChangeAspect="1"/>
+            </wp:cNvGraphicFramePr>
+            <a:graphic xmlns:a="http://schemas.openxmlformats.org/drawingml/2006/main">
+              <a:graphicData uri="http://schemas.openxmlformats.org/drawingml/2006/picture">
+                <pic:pic xmlns:pic="http://schemas.openxmlformats.org/drawingml/2006/picture">
+                  <pic:nvPicPr>
+                    <pic:cNvPr id="0" name="sprint 3 backlog.png"/>
+                    <pic:cNvPicPr/>
+                  </pic:nvPicPr>
+                  <pic:blipFill>
+                    <a:blip r:embed="rId40">
+                      <a:extLst>
+                        <a:ext uri="{28A0092B-C50C-407E-A947-70E740481C1C}">
+                          <a14:useLocalDpi xmlns:a14="http://schemas.microsoft.com/office/drawing/2010/main" val="0"/>
+                        </a:ext>
+                      </a:extLst>
+                    </a:blip>
+                    <a:stretch>
+                      <a:fillRect/>
+                    </a:stretch>
+                  </pic:blipFill>
+                  <pic:spPr>
+                    <a:xfrm>
+                      <a:off x="0" y="0"/>
+                      <a:ext cx="8892540" cy="5149850"/>
+                    </a:xfrm>
+                    <a:prstGeom prst="rect">
+                      <a:avLst/>
+                    </a:prstGeom>
+                  </pic:spPr>
+                </pic:pic>
+              </a:graphicData>
+            </a:graphic>
+          </wp:inline>
+        </w:drawing>
+      </w:r>
+      <w:bookmarkEnd w:id="22"/>
+    </w:p>
+    <w:p>
+      <w:pPr>
+        <w:sectPr>
+          <w:pgSz w:w="16838" w:h="11906" w:orient="landscape"/>
+          <w:pgMar w:top="1417" w:right="1417" w:bottom="1417" w:left="1417" w:header="708" w:footer="708" w:gutter="0"/>
+          <w:cols w:space="708"/>
+          <w:docGrid w:linePitch="360"/>
+        </w:sectPr>
+      </w:pPr>
+    </w:p>
+    <w:p>
+      <w:pPr>
+        <w:pStyle w:val="FOINaslov2"/>
+      </w:pPr>
+      <w:r>
+        <w:lastRenderedPageBreak/>
+        <w:t>Sprint 4 (18.12.2015. – 24.12.2015.)</w:t>
+      </w:r>
+    </w:p>
+    <w:p>
+      <w:pPr>
+        <w:pStyle w:val="FOINaslov3"/>
+      </w:pPr>
+      <w:r>
+        <w:t>Dnevni sastanci</w:t>
+      </w:r>
+    </w:p>
+    <w:p>
+      <w:pPr>
+        <w:pStyle w:val="FOINaslov3"/>
+      </w:pPr>
+      <w:r>
+        <w:t>Sprint 4 Backlog</w:t>
+      </w:r>
     </w:p>
     <w:sectPr>
-      <w:pgSz w:w="11906" w:h="16838"/>
+      <w:pgSz w:w="16838" w:h="11906" w:orient="landscape"/>
       <w:pgMar w:top="1417" w:right="1417" w:bottom="1417" w:left="1417" w:header="708" w:footer="708" w:gutter="0"/>
       <w:cols w:space="708"/>
       <w:docGrid w:linePitch="360"/>
@@ -7788,6 +8016,7 @@
         <w:docPartUnique/>
       </w:docPartObj>
     </w:sdtPr>
+    <w:sdtEndPr/>
     <w:sdtContent>
       <w:p>
         <w:pPr>
@@ -7836,6 +8065,7 @@
         <w:docPartUnique/>
       </w:docPartObj>
     </w:sdtPr>
+    <w:sdtEndPr/>
     <w:sdtContent>
       <w:p>
         <w:pPr>
@@ -7855,7 +8085,7 @@
           <w:rPr>
             <w:noProof/>
           </w:rPr>
-          <w:t>3</w:t>
+          <w:t>27</w:t>
         </w:r>
         <w:r>
           <w:rPr>
@@ -13078,7 +13308,7 @@
 </file>
 
 <file path=customXml/itemProps1.xml><?xml version="1.0" encoding="utf-8"?>
-<ds:datastoreItem xmlns:ds="http://schemas.openxmlformats.org/officeDocument/2006/customXml" ds:itemID="{7D31D7B1-4C51-43D5-BBB1-489A4BE531AF}">
+<ds:datastoreItem xmlns:ds="http://schemas.openxmlformats.org/officeDocument/2006/customXml" ds:itemID="{3E29A0ED-6E37-47AE-B7FE-24814DE15A9D}">
   <ds:schemaRefs>
     <ds:schemaRef ds:uri="http://schemas.openxmlformats.org/officeDocument/2006/bibliography"/>
   </ds:schemaRefs>

</xml_diff>

<commit_message>
Dokumentacija za drugu fazu
</commit_message>
<xml_diff>
--- a/Dokumentacija/T18 - PD - ChatUp - Drmencic, Filipovic,Jurman,Sokac.docx
+++ b/Dokumentacija/T18 - PD - ChatUp - Drmencic, Filipovic,Jurman,Sokac.docx
@@ -691,6 +691,8 @@
         <w:pStyle w:val="Mjesto"/>
         <w:jc w:val="left"/>
       </w:pPr>
+      <w:bookmarkStart w:id="0" w:name="_GoBack"/>
+      <w:bookmarkEnd w:id="0"/>
     </w:p>
     <w:p>
       <w:pPr>
@@ -730,7 +732,7 @@
       <w:r>
         <w:fldChar w:fldCharType="separate"/>
       </w:r>
-      <w:hyperlink w:anchor="_Toc435382713" w:history="1">
+      <w:hyperlink w:anchor="_Toc439207489" w:history="1">
         <w:r>
           <w:rPr>
             <w:rStyle w:val="Hyperlink"/>
@@ -773,7 +775,7 @@
             <w:noProof/>
             <w:webHidden/>
           </w:rPr>
-          <w:instrText xml:space="preserve"> PAGEREF _Toc435382713 \h </w:instrText>
+          <w:instrText xml:space="preserve"> PAGEREF _Toc439207489 \h </w:instrText>
         </w:r>
         <w:r>
           <w:rPr>
@@ -814,7 +816,7 @@
           <w:szCs w:val="22"/>
         </w:rPr>
       </w:pPr>
-      <w:hyperlink w:anchor="_Toc435382714" w:history="1">
+      <w:hyperlink w:anchor="_Toc439207490" w:history="1">
         <w:r>
           <w:rPr>
             <w:rStyle w:val="Hyperlink"/>
@@ -857,7 +859,7 @@
             <w:noProof/>
             <w:webHidden/>
           </w:rPr>
-          <w:instrText xml:space="preserve"> PAGEREF _Toc435382714 \h </w:instrText>
+          <w:instrText xml:space="preserve"> PAGEREF _Toc439207490 \h </w:instrText>
         </w:r>
         <w:r>
           <w:rPr>
@@ -898,7 +900,7 @@
           <w:szCs w:val="22"/>
         </w:rPr>
       </w:pPr>
-      <w:hyperlink w:anchor="_Toc435382715" w:history="1">
+      <w:hyperlink w:anchor="_Toc439207491" w:history="1">
         <w:r>
           <w:rPr>
             <w:rStyle w:val="Hyperlink"/>
@@ -941,7 +943,7 @@
             <w:noProof/>
             <w:webHidden/>
           </w:rPr>
-          <w:instrText xml:space="preserve"> PAGEREF _Toc435382715 \h </w:instrText>
+          <w:instrText xml:space="preserve"> PAGEREF _Toc439207491 \h </w:instrText>
         </w:r>
         <w:r>
           <w:rPr>
@@ -982,7 +984,7 @@
           <w:szCs w:val="22"/>
         </w:rPr>
       </w:pPr>
-      <w:hyperlink w:anchor="_Toc435382716" w:history="1">
+      <w:hyperlink w:anchor="_Toc439207492" w:history="1">
         <w:r>
           <w:rPr>
             <w:rStyle w:val="Hyperlink"/>
@@ -1025,7 +1027,7 @@
             <w:noProof/>
             <w:webHidden/>
           </w:rPr>
-          <w:instrText xml:space="preserve"> PAGEREF _Toc435382716 \h </w:instrText>
+          <w:instrText xml:space="preserve"> PAGEREF _Toc439207492 \h </w:instrText>
         </w:r>
         <w:r>
           <w:rPr>
@@ -1066,7 +1068,7 @@
           <w:szCs w:val="22"/>
         </w:rPr>
       </w:pPr>
-      <w:hyperlink w:anchor="_Toc435382717" w:history="1">
+      <w:hyperlink w:anchor="_Toc439207493" w:history="1">
         <w:r>
           <w:rPr>
             <w:rStyle w:val="Hyperlink"/>
@@ -1109,7 +1111,7 @@
             <w:noProof/>
             <w:webHidden/>
           </w:rPr>
-          <w:instrText xml:space="preserve"> PAGEREF _Toc435382717 \h </w:instrText>
+          <w:instrText xml:space="preserve"> PAGEREF _Toc439207493 \h </w:instrText>
         </w:r>
         <w:r>
           <w:rPr>
@@ -1150,7 +1152,7 @@
           <w:szCs w:val="22"/>
         </w:rPr>
       </w:pPr>
-      <w:hyperlink w:anchor="_Toc435382718" w:history="1">
+      <w:hyperlink w:anchor="_Toc439207494" w:history="1">
         <w:r>
           <w:rPr>
             <w:rStyle w:val="Hyperlink"/>
@@ -1193,7 +1195,7 @@
             <w:noProof/>
             <w:webHidden/>
           </w:rPr>
-          <w:instrText xml:space="preserve"> PAGEREF _Toc435382718 \h </w:instrText>
+          <w:instrText xml:space="preserve"> PAGEREF _Toc439207494 \h </w:instrText>
         </w:r>
         <w:r>
           <w:rPr>
@@ -1234,7 +1236,7 @@
           <w:szCs w:val="22"/>
         </w:rPr>
       </w:pPr>
-      <w:hyperlink w:anchor="_Toc435382719" w:history="1">
+      <w:hyperlink w:anchor="_Toc439207495" w:history="1">
         <w:r>
           <w:rPr>
             <w:rStyle w:val="Hyperlink"/>
@@ -1277,7 +1279,7 @@
             <w:noProof/>
             <w:webHidden/>
           </w:rPr>
-          <w:instrText xml:space="preserve"> PAGEREF _Toc435382719 \h </w:instrText>
+          <w:instrText xml:space="preserve"> PAGEREF _Toc439207495 \h </w:instrText>
         </w:r>
         <w:r>
           <w:rPr>
@@ -1318,7 +1320,7 @@
           <w:szCs w:val="22"/>
         </w:rPr>
       </w:pPr>
-      <w:hyperlink w:anchor="_Toc435382720" w:history="1">
+      <w:hyperlink w:anchor="_Toc439207496" w:history="1">
         <w:r>
           <w:rPr>
             <w:rStyle w:val="Hyperlink"/>
@@ -1361,7 +1363,7 @@
             <w:noProof/>
             <w:webHidden/>
           </w:rPr>
-          <w:instrText xml:space="preserve"> PAGEREF _Toc435382720 \h </w:instrText>
+          <w:instrText xml:space="preserve"> PAGEREF _Toc439207496 \h </w:instrText>
         </w:r>
         <w:r>
           <w:rPr>
@@ -1402,7 +1404,7 @@
           <w:szCs w:val="22"/>
         </w:rPr>
       </w:pPr>
-      <w:hyperlink w:anchor="_Toc435382721" w:history="1">
+      <w:hyperlink w:anchor="_Toc439207497" w:history="1">
         <w:r>
           <w:rPr>
             <w:rStyle w:val="Hyperlink"/>
@@ -1445,7 +1447,7 @@
             <w:noProof/>
             <w:webHidden/>
           </w:rPr>
-          <w:instrText xml:space="preserve"> PAGEREF _Toc435382721 \h </w:instrText>
+          <w:instrText xml:space="preserve"> PAGEREF _Toc439207497 \h </w:instrText>
         </w:r>
         <w:r>
           <w:rPr>
@@ -1486,7 +1488,7 @@
           <w:szCs w:val="22"/>
         </w:rPr>
       </w:pPr>
-      <w:hyperlink w:anchor="_Toc435382722" w:history="1">
+      <w:hyperlink w:anchor="_Toc439207498" w:history="1">
         <w:r>
           <w:rPr>
             <w:rStyle w:val="Hyperlink"/>
@@ -1529,7 +1531,7 @@
             <w:noProof/>
             <w:webHidden/>
           </w:rPr>
-          <w:instrText xml:space="preserve"> PAGEREF _Toc435382722 \h </w:instrText>
+          <w:instrText xml:space="preserve"> PAGEREF _Toc439207498 \h </w:instrText>
         </w:r>
         <w:r>
           <w:rPr>
@@ -1570,7 +1572,7 @@
           <w:szCs w:val="22"/>
         </w:rPr>
       </w:pPr>
-      <w:hyperlink w:anchor="_Toc435382723" w:history="1">
+      <w:hyperlink w:anchor="_Toc439207499" w:history="1">
         <w:r>
           <w:rPr>
             <w:rStyle w:val="Hyperlink"/>
@@ -1613,7 +1615,7 @@
             <w:noProof/>
             <w:webHidden/>
           </w:rPr>
-          <w:instrText xml:space="preserve"> PAGEREF _Toc435382723 \h </w:instrText>
+          <w:instrText xml:space="preserve"> PAGEREF _Toc439207499 \h </w:instrText>
         </w:r>
         <w:r>
           <w:rPr>
@@ -1654,7 +1656,7 @@
           <w:szCs w:val="22"/>
         </w:rPr>
       </w:pPr>
-      <w:hyperlink w:anchor="_Toc435382724" w:history="1">
+      <w:hyperlink w:anchor="_Toc439207500" w:history="1">
         <w:r>
           <w:rPr>
             <w:rStyle w:val="Hyperlink"/>
@@ -1697,7 +1699,7 @@
             <w:noProof/>
             <w:webHidden/>
           </w:rPr>
-          <w:instrText xml:space="preserve"> PAGEREF _Toc435382724 \h </w:instrText>
+          <w:instrText xml:space="preserve"> PAGEREF _Toc439207500 \h </w:instrText>
         </w:r>
         <w:r>
           <w:rPr>
@@ -1738,7 +1740,7 @@
           <w:szCs w:val="22"/>
         </w:rPr>
       </w:pPr>
-      <w:hyperlink w:anchor="_Toc435382725" w:history="1">
+      <w:hyperlink w:anchor="_Toc439207501" w:history="1">
         <w:r>
           <w:rPr>
             <w:rStyle w:val="Hyperlink"/>
@@ -1781,7 +1783,7 @@
             <w:noProof/>
             <w:webHidden/>
           </w:rPr>
-          <w:instrText xml:space="preserve"> PAGEREF _Toc435382725 \h </w:instrText>
+          <w:instrText xml:space="preserve"> PAGEREF _Toc439207501 \h </w:instrText>
         </w:r>
         <w:r>
           <w:rPr>
@@ -1822,7 +1824,7 @@
           <w:szCs w:val="22"/>
         </w:rPr>
       </w:pPr>
-      <w:hyperlink w:anchor="_Toc435382726" w:history="1">
+      <w:hyperlink w:anchor="_Toc439207502" w:history="1">
         <w:r>
           <w:rPr>
             <w:rStyle w:val="Hyperlink"/>
@@ -1865,7 +1867,7 @@
             <w:noProof/>
             <w:webHidden/>
           </w:rPr>
-          <w:instrText xml:space="preserve"> PAGEREF _Toc435382726 \h </w:instrText>
+          <w:instrText xml:space="preserve"> PAGEREF _Toc439207502 \h </w:instrText>
         </w:r>
         <w:r>
           <w:rPr>
@@ -1906,7 +1908,7 @@
           <w:szCs w:val="22"/>
         </w:rPr>
       </w:pPr>
-      <w:hyperlink w:anchor="_Toc435382727" w:history="1">
+      <w:hyperlink w:anchor="_Toc439207503" w:history="1">
         <w:r>
           <w:rPr>
             <w:rStyle w:val="Hyperlink"/>
@@ -1949,7 +1951,7 @@
             <w:noProof/>
             <w:webHidden/>
           </w:rPr>
-          <w:instrText xml:space="preserve"> PAGEREF _Toc435382727 \h </w:instrText>
+          <w:instrText xml:space="preserve"> PAGEREF _Toc439207503 \h </w:instrText>
         </w:r>
         <w:r>
           <w:rPr>
@@ -1990,7 +1992,7 @@
           <w:szCs w:val="22"/>
         </w:rPr>
       </w:pPr>
-      <w:hyperlink w:anchor="_Toc435382728" w:history="1">
+      <w:hyperlink w:anchor="_Toc439207504" w:history="1">
         <w:r>
           <w:rPr>
             <w:rStyle w:val="Hyperlink"/>
@@ -2033,7 +2035,7 @@
             <w:noProof/>
             <w:webHidden/>
           </w:rPr>
-          <w:instrText xml:space="preserve"> PAGEREF _Toc435382728 \h </w:instrText>
+          <w:instrText xml:space="preserve"> PAGEREF _Toc439207504 \h </w:instrText>
         </w:r>
         <w:r>
           <w:rPr>
@@ -2053,7 +2055,7 @@
             <w:noProof/>
             <w:webHidden/>
           </w:rPr>
-          <w:t>17</w:t>
+          <w:t>16</w:t>
         </w:r>
         <w:r>
           <w:rPr>
@@ -2074,7 +2076,7 @@
           <w:szCs w:val="22"/>
         </w:rPr>
       </w:pPr>
-      <w:hyperlink w:anchor="_Toc435382729" w:history="1">
+      <w:hyperlink w:anchor="_Toc439207505" w:history="1">
         <w:r>
           <w:rPr>
             <w:rStyle w:val="Hyperlink"/>
@@ -2117,7 +2119,7 @@
             <w:noProof/>
             <w:webHidden/>
           </w:rPr>
-          <w:instrText xml:space="preserve"> PAGEREF _Toc435382729 \h </w:instrText>
+          <w:instrText xml:space="preserve"> PAGEREF _Toc439207505 \h </w:instrText>
         </w:r>
         <w:r>
           <w:rPr>
@@ -2137,7 +2139,7 @@
             <w:noProof/>
             <w:webHidden/>
           </w:rPr>
-          <w:t>18</w:t>
+          <w:t>17</w:t>
         </w:r>
         <w:r>
           <w:rPr>
@@ -2158,7 +2160,7 @@
           <w:szCs w:val="22"/>
         </w:rPr>
       </w:pPr>
-      <w:hyperlink w:anchor="_Toc435382730" w:history="1">
+      <w:hyperlink w:anchor="_Toc439207506" w:history="1">
         <w:r>
           <w:rPr>
             <w:rStyle w:val="Hyperlink"/>
@@ -2201,7 +2203,7 @@
             <w:noProof/>
             <w:webHidden/>
           </w:rPr>
-          <w:instrText xml:space="preserve"> PAGEREF _Toc435382730 \h </w:instrText>
+          <w:instrText xml:space="preserve"> PAGEREF _Toc439207506 \h </w:instrText>
         </w:r>
         <w:r>
           <w:rPr>
@@ -2221,7 +2223,7 @@
             <w:noProof/>
             <w:webHidden/>
           </w:rPr>
-          <w:t>18</w:t>
+          <w:t>17</w:t>
         </w:r>
         <w:r>
           <w:rPr>
@@ -2242,7 +2244,7 @@
           <w:szCs w:val="22"/>
         </w:rPr>
       </w:pPr>
-      <w:hyperlink w:anchor="_Toc435382731" w:history="1">
+      <w:hyperlink w:anchor="_Toc439207507" w:history="1">
         <w:r>
           <w:rPr>
             <w:rStyle w:val="Hyperlink"/>
@@ -2285,7 +2287,7 @@
             <w:noProof/>
             <w:webHidden/>
           </w:rPr>
-          <w:instrText xml:space="preserve"> PAGEREF _Toc435382731 \h </w:instrText>
+          <w:instrText xml:space="preserve"> PAGEREF _Toc439207507 \h </w:instrText>
         </w:r>
         <w:r>
           <w:rPr>
@@ -2305,7 +2307,7 @@
             <w:noProof/>
             <w:webHidden/>
           </w:rPr>
-          <w:t>21</w:t>
+          <w:t>20</w:t>
         </w:r>
         <w:r>
           <w:rPr>
@@ -2326,7 +2328,7 @@
           <w:szCs w:val="22"/>
         </w:rPr>
       </w:pPr>
-      <w:hyperlink w:anchor="_Toc435382732" w:history="1">
+      <w:hyperlink w:anchor="_Toc439207508" w:history="1">
         <w:r>
           <w:rPr>
             <w:rStyle w:val="Hyperlink"/>
@@ -2369,7 +2371,7 @@
             <w:noProof/>
             <w:webHidden/>
           </w:rPr>
-          <w:instrText xml:space="preserve"> PAGEREF _Toc435382732 \h </w:instrText>
+          <w:instrText xml:space="preserve"> PAGEREF _Toc439207508 \h </w:instrText>
         </w:r>
         <w:r>
           <w:rPr>
@@ -2389,7 +2391,7 @@
             <w:noProof/>
             <w:webHidden/>
           </w:rPr>
-          <w:t>22</w:t>
+          <w:t>21</w:t>
         </w:r>
         <w:r>
           <w:rPr>
@@ -2410,7 +2412,7 @@
           <w:szCs w:val="22"/>
         </w:rPr>
       </w:pPr>
-      <w:hyperlink w:anchor="_Toc435382733" w:history="1">
+      <w:hyperlink w:anchor="_Toc439207509" w:history="1">
         <w:r>
           <w:rPr>
             <w:rStyle w:val="Hyperlink"/>
@@ -2453,7 +2455,7 @@
             <w:noProof/>
             <w:webHidden/>
           </w:rPr>
-          <w:instrText xml:space="preserve"> PAGEREF _Toc435382733 \h </w:instrText>
+          <w:instrText xml:space="preserve"> PAGEREF _Toc439207509 \h </w:instrText>
         </w:r>
         <w:r>
           <w:rPr>
@@ -2473,7 +2475,7 @@
             <w:noProof/>
             <w:webHidden/>
           </w:rPr>
-          <w:t>22</w:t>
+          <w:t>21</w:t>
         </w:r>
         <w:r>
           <w:rPr>
@@ -2494,7 +2496,7 @@
           <w:szCs w:val="22"/>
         </w:rPr>
       </w:pPr>
-      <w:hyperlink w:anchor="_Toc435382734" w:history="1">
+      <w:hyperlink w:anchor="_Toc439207510" w:history="1">
         <w:r>
           <w:rPr>
             <w:rStyle w:val="Hyperlink"/>
@@ -2537,7 +2539,7 @@
             <w:noProof/>
             <w:webHidden/>
           </w:rPr>
-          <w:instrText xml:space="preserve"> PAGEREF _Toc435382734 \h </w:instrText>
+          <w:instrText xml:space="preserve"> PAGEREF _Toc439207510 \h </w:instrText>
         </w:r>
         <w:r>
           <w:rPr>
@@ -2557,7 +2559,511 @@
             <w:noProof/>
             <w:webHidden/>
           </w:rPr>
-          <w:t>24</w:t>
+          <w:t>23</w:t>
+        </w:r>
+        <w:r>
+          <w:rPr>
+            <w:noProof/>
+            <w:webHidden/>
+          </w:rPr>
+          <w:fldChar w:fldCharType="end"/>
+        </w:r>
+      </w:hyperlink>
+    </w:p>
+    <w:p>
+      <w:pPr>
+        <w:pStyle w:val="TOC2"/>
+        <w:rPr>
+          <w:rFonts w:asciiTheme="minorHAnsi" w:eastAsiaTheme="minorEastAsia" w:hAnsiTheme="minorHAnsi" w:cstheme="minorBidi"/>
+          <w:noProof/>
+          <w:sz w:val="22"/>
+          <w:szCs w:val="22"/>
+        </w:rPr>
+      </w:pPr>
+      <w:hyperlink w:anchor="_Toc439207511" w:history="1">
+        <w:r>
+          <w:rPr>
+            <w:rStyle w:val="Hyperlink"/>
+            <w:noProof/>
+          </w:rPr>
+          <w:t>6.3.</w:t>
+        </w:r>
+        <w:r>
+          <w:rPr>
+            <w:rFonts w:asciiTheme="minorHAnsi" w:eastAsiaTheme="minorEastAsia" w:hAnsiTheme="minorHAnsi" w:cstheme="minorBidi"/>
+            <w:noProof/>
+            <w:sz w:val="22"/>
+            <w:szCs w:val="22"/>
+          </w:rPr>
+          <w:tab/>
+        </w:r>
+        <w:r>
+          <w:rPr>
+            <w:rStyle w:val="Hyperlink"/>
+            <w:noProof/>
+          </w:rPr>
+          <w:t>Sprint 3 (25.11.2015. – 16.12.2015.)</w:t>
+        </w:r>
+        <w:r>
+          <w:rPr>
+            <w:noProof/>
+            <w:webHidden/>
+          </w:rPr>
+          <w:tab/>
+        </w:r>
+        <w:r>
+          <w:rPr>
+            <w:noProof/>
+            <w:webHidden/>
+          </w:rPr>
+          <w:fldChar w:fldCharType="begin"/>
+        </w:r>
+        <w:r>
+          <w:rPr>
+            <w:noProof/>
+            <w:webHidden/>
+          </w:rPr>
+          <w:instrText xml:space="preserve"> PAGEREF _Toc439207511 \h </w:instrText>
+        </w:r>
+        <w:r>
+          <w:rPr>
+            <w:noProof/>
+            <w:webHidden/>
+          </w:rPr>
+        </w:r>
+        <w:r>
+          <w:rPr>
+            <w:noProof/>
+            <w:webHidden/>
+          </w:rPr>
+          <w:fldChar w:fldCharType="separate"/>
+        </w:r>
+        <w:r>
+          <w:rPr>
+            <w:noProof/>
+            <w:webHidden/>
+          </w:rPr>
+          <w:t>25</w:t>
+        </w:r>
+        <w:r>
+          <w:rPr>
+            <w:noProof/>
+            <w:webHidden/>
+          </w:rPr>
+          <w:fldChar w:fldCharType="end"/>
+        </w:r>
+      </w:hyperlink>
+    </w:p>
+    <w:p>
+      <w:pPr>
+        <w:pStyle w:val="TOC3"/>
+        <w:rPr>
+          <w:rFonts w:asciiTheme="minorHAnsi" w:eastAsiaTheme="minorEastAsia" w:hAnsiTheme="minorHAnsi" w:cstheme="minorBidi"/>
+          <w:noProof/>
+          <w:sz w:val="22"/>
+          <w:szCs w:val="22"/>
+        </w:rPr>
+      </w:pPr>
+      <w:hyperlink w:anchor="_Toc439207512" w:history="1">
+        <w:r>
+          <w:rPr>
+            <w:rStyle w:val="Hyperlink"/>
+            <w:noProof/>
+          </w:rPr>
+          <w:t>6.3.1.</w:t>
+        </w:r>
+        <w:r>
+          <w:rPr>
+            <w:rFonts w:asciiTheme="minorHAnsi" w:eastAsiaTheme="minorEastAsia" w:hAnsiTheme="minorHAnsi" w:cstheme="minorBidi"/>
+            <w:noProof/>
+            <w:sz w:val="22"/>
+            <w:szCs w:val="22"/>
+          </w:rPr>
+          <w:tab/>
+        </w:r>
+        <w:r>
+          <w:rPr>
+            <w:rStyle w:val="Hyperlink"/>
+            <w:noProof/>
+          </w:rPr>
+          <w:t>Dnevni sastanci</w:t>
+        </w:r>
+        <w:r>
+          <w:rPr>
+            <w:noProof/>
+            <w:webHidden/>
+          </w:rPr>
+          <w:tab/>
+        </w:r>
+        <w:r>
+          <w:rPr>
+            <w:noProof/>
+            <w:webHidden/>
+          </w:rPr>
+          <w:fldChar w:fldCharType="begin"/>
+        </w:r>
+        <w:r>
+          <w:rPr>
+            <w:noProof/>
+            <w:webHidden/>
+          </w:rPr>
+          <w:instrText xml:space="preserve"> PAGEREF _Toc439207512 \h </w:instrText>
+        </w:r>
+        <w:r>
+          <w:rPr>
+            <w:noProof/>
+            <w:webHidden/>
+          </w:rPr>
+        </w:r>
+        <w:r>
+          <w:rPr>
+            <w:noProof/>
+            <w:webHidden/>
+          </w:rPr>
+          <w:fldChar w:fldCharType="separate"/>
+        </w:r>
+        <w:r>
+          <w:rPr>
+            <w:noProof/>
+            <w:webHidden/>
+          </w:rPr>
+          <w:t>25</w:t>
+        </w:r>
+        <w:r>
+          <w:rPr>
+            <w:noProof/>
+            <w:webHidden/>
+          </w:rPr>
+          <w:fldChar w:fldCharType="end"/>
+        </w:r>
+      </w:hyperlink>
+    </w:p>
+    <w:p>
+      <w:pPr>
+        <w:pStyle w:val="TOC3"/>
+        <w:rPr>
+          <w:rFonts w:asciiTheme="minorHAnsi" w:eastAsiaTheme="minorEastAsia" w:hAnsiTheme="minorHAnsi" w:cstheme="minorBidi"/>
+          <w:noProof/>
+          <w:sz w:val="22"/>
+          <w:szCs w:val="22"/>
+        </w:rPr>
+      </w:pPr>
+      <w:hyperlink w:anchor="_Toc439207513" w:history="1">
+        <w:r>
+          <w:rPr>
+            <w:rStyle w:val="Hyperlink"/>
+            <w:noProof/>
+          </w:rPr>
+          <w:t>6.3.2.</w:t>
+        </w:r>
+        <w:r>
+          <w:rPr>
+            <w:rFonts w:asciiTheme="minorHAnsi" w:eastAsiaTheme="minorEastAsia" w:hAnsiTheme="minorHAnsi" w:cstheme="minorBidi"/>
+            <w:noProof/>
+            <w:sz w:val="22"/>
+            <w:szCs w:val="22"/>
+          </w:rPr>
+          <w:tab/>
+        </w:r>
+        <w:r>
+          <w:rPr>
+            <w:rStyle w:val="Hyperlink"/>
+            <w:noProof/>
+          </w:rPr>
+          <w:t>Sprint 3 Backlog</w:t>
+        </w:r>
+        <w:r>
+          <w:rPr>
+            <w:noProof/>
+            <w:webHidden/>
+          </w:rPr>
+          <w:tab/>
+        </w:r>
+        <w:r>
+          <w:rPr>
+            <w:noProof/>
+            <w:webHidden/>
+          </w:rPr>
+          <w:fldChar w:fldCharType="begin"/>
+        </w:r>
+        <w:r>
+          <w:rPr>
+            <w:noProof/>
+            <w:webHidden/>
+          </w:rPr>
+          <w:instrText xml:space="preserve"> PAGEREF _Toc439207513 \h </w:instrText>
+        </w:r>
+        <w:r>
+          <w:rPr>
+            <w:noProof/>
+            <w:webHidden/>
+          </w:rPr>
+        </w:r>
+        <w:r>
+          <w:rPr>
+            <w:noProof/>
+            <w:webHidden/>
+          </w:rPr>
+          <w:fldChar w:fldCharType="separate"/>
+        </w:r>
+        <w:r>
+          <w:rPr>
+            <w:noProof/>
+            <w:webHidden/>
+          </w:rPr>
+          <w:t>26</w:t>
+        </w:r>
+        <w:r>
+          <w:rPr>
+            <w:noProof/>
+            <w:webHidden/>
+          </w:rPr>
+          <w:fldChar w:fldCharType="end"/>
+        </w:r>
+      </w:hyperlink>
+    </w:p>
+    <w:p>
+      <w:pPr>
+        <w:pStyle w:val="TOC2"/>
+        <w:rPr>
+          <w:rFonts w:asciiTheme="minorHAnsi" w:eastAsiaTheme="minorEastAsia" w:hAnsiTheme="minorHAnsi" w:cstheme="minorBidi"/>
+          <w:noProof/>
+          <w:sz w:val="22"/>
+          <w:szCs w:val="22"/>
+        </w:rPr>
+      </w:pPr>
+      <w:hyperlink w:anchor="_Toc439207514" w:history="1">
+        <w:r>
+          <w:rPr>
+            <w:rStyle w:val="Hyperlink"/>
+            <w:noProof/>
+          </w:rPr>
+          <w:t>6.4.</w:t>
+        </w:r>
+        <w:r>
+          <w:rPr>
+            <w:rFonts w:asciiTheme="minorHAnsi" w:eastAsiaTheme="minorEastAsia" w:hAnsiTheme="minorHAnsi" w:cstheme="minorBidi"/>
+            <w:noProof/>
+            <w:sz w:val="22"/>
+            <w:szCs w:val="22"/>
+          </w:rPr>
+          <w:tab/>
+        </w:r>
+        <w:r>
+          <w:rPr>
+            <w:rStyle w:val="Hyperlink"/>
+            <w:noProof/>
+          </w:rPr>
+          <w:t>Sprint 4 (18.12.2015. – 30.12.2015.)</w:t>
+        </w:r>
+        <w:r>
+          <w:rPr>
+            <w:noProof/>
+            <w:webHidden/>
+          </w:rPr>
+          <w:tab/>
+        </w:r>
+        <w:r>
+          <w:rPr>
+            <w:noProof/>
+            <w:webHidden/>
+          </w:rPr>
+          <w:fldChar w:fldCharType="begin"/>
+        </w:r>
+        <w:r>
+          <w:rPr>
+            <w:noProof/>
+            <w:webHidden/>
+          </w:rPr>
+          <w:instrText xml:space="preserve"> PAGEREF _Toc439207514 \h </w:instrText>
+        </w:r>
+        <w:r>
+          <w:rPr>
+            <w:noProof/>
+            <w:webHidden/>
+          </w:rPr>
+        </w:r>
+        <w:r>
+          <w:rPr>
+            <w:noProof/>
+            <w:webHidden/>
+          </w:rPr>
+          <w:fldChar w:fldCharType="separate"/>
+        </w:r>
+        <w:r>
+          <w:rPr>
+            <w:noProof/>
+            <w:webHidden/>
+          </w:rPr>
+          <w:t>28</w:t>
+        </w:r>
+        <w:r>
+          <w:rPr>
+            <w:noProof/>
+            <w:webHidden/>
+          </w:rPr>
+          <w:fldChar w:fldCharType="end"/>
+        </w:r>
+      </w:hyperlink>
+    </w:p>
+    <w:p>
+      <w:pPr>
+        <w:pStyle w:val="TOC3"/>
+        <w:rPr>
+          <w:rFonts w:asciiTheme="minorHAnsi" w:eastAsiaTheme="minorEastAsia" w:hAnsiTheme="minorHAnsi" w:cstheme="minorBidi"/>
+          <w:noProof/>
+          <w:sz w:val="22"/>
+          <w:szCs w:val="22"/>
+        </w:rPr>
+      </w:pPr>
+      <w:hyperlink w:anchor="_Toc439207515" w:history="1">
+        <w:r>
+          <w:rPr>
+            <w:rStyle w:val="Hyperlink"/>
+            <w:noProof/>
+          </w:rPr>
+          <w:t>6.4.1.</w:t>
+        </w:r>
+        <w:r>
+          <w:rPr>
+            <w:rFonts w:asciiTheme="minorHAnsi" w:eastAsiaTheme="minorEastAsia" w:hAnsiTheme="minorHAnsi" w:cstheme="minorBidi"/>
+            <w:noProof/>
+            <w:sz w:val="22"/>
+            <w:szCs w:val="22"/>
+          </w:rPr>
+          <w:tab/>
+        </w:r>
+        <w:r>
+          <w:rPr>
+            <w:rStyle w:val="Hyperlink"/>
+            <w:noProof/>
+          </w:rPr>
+          <w:t>Dnevni sastanci</w:t>
+        </w:r>
+        <w:r>
+          <w:rPr>
+            <w:noProof/>
+            <w:webHidden/>
+          </w:rPr>
+          <w:tab/>
+        </w:r>
+        <w:r>
+          <w:rPr>
+            <w:noProof/>
+            <w:webHidden/>
+          </w:rPr>
+          <w:fldChar w:fldCharType="begin"/>
+        </w:r>
+        <w:r>
+          <w:rPr>
+            <w:noProof/>
+            <w:webHidden/>
+          </w:rPr>
+          <w:instrText xml:space="preserve"> PAGEREF _Toc439207515 \h </w:instrText>
+        </w:r>
+        <w:r>
+          <w:rPr>
+            <w:noProof/>
+            <w:webHidden/>
+          </w:rPr>
+        </w:r>
+        <w:r>
+          <w:rPr>
+            <w:noProof/>
+            <w:webHidden/>
+          </w:rPr>
+          <w:fldChar w:fldCharType="separate"/>
+        </w:r>
+        <w:r>
+          <w:rPr>
+            <w:noProof/>
+            <w:webHidden/>
+          </w:rPr>
+          <w:t>28</w:t>
+        </w:r>
+        <w:r>
+          <w:rPr>
+            <w:noProof/>
+            <w:webHidden/>
+          </w:rPr>
+          <w:fldChar w:fldCharType="end"/>
+        </w:r>
+      </w:hyperlink>
+    </w:p>
+    <w:p>
+      <w:pPr>
+        <w:pStyle w:val="TOC3"/>
+        <w:rPr>
+          <w:rFonts w:asciiTheme="minorHAnsi" w:eastAsiaTheme="minorEastAsia" w:hAnsiTheme="minorHAnsi" w:cstheme="minorBidi"/>
+          <w:noProof/>
+          <w:sz w:val="22"/>
+          <w:szCs w:val="22"/>
+        </w:rPr>
+      </w:pPr>
+      <w:hyperlink w:anchor="_Toc439207516" w:history="1">
+        <w:r>
+          <w:rPr>
+            <w:rStyle w:val="Hyperlink"/>
+            <w:noProof/>
+          </w:rPr>
+          <w:t>6.4.2.</w:t>
+        </w:r>
+        <w:r>
+          <w:rPr>
+            <w:rFonts w:asciiTheme="minorHAnsi" w:eastAsiaTheme="minorEastAsia" w:hAnsiTheme="minorHAnsi" w:cstheme="minorBidi"/>
+            <w:noProof/>
+            <w:sz w:val="22"/>
+            <w:szCs w:val="22"/>
+          </w:rPr>
+          <w:tab/>
+        </w:r>
+        <w:r>
+          <w:rPr>
+            <w:rStyle w:val="Hyperlink"/>
+            <w:noProof/>
+          </w:rPr>
+          <w:t>Sprint 4 Backlog</w:t>
+        </w:r>
+        <w:r>
+          <w:rPr>
+            <w:noProof/>
+            <w:webHidden/>
+          </w:rPr>
+          <w:tab/>
+        </w:r>
+        <w:r>
+          <w:rPr>
+            <w:noProof/>
+            <w:webHidden/>
+          </w:rPr>
+          <w:fldChar w:fldCharType="begin"/>
+        </w:r>
+        <w:r>
+          <w:rPr>
+            <w:noProof/>
+            <w:webHidden/>
+          </w:rPr>
+          <w:instrText xml:space="preserve"> PAGEREF _Toc439207516 \h </w:instrText>
+        </w:r>
+        <w:r>
+          <w:rPr>
+            <w:noProof/>
+            <w:webHidden/>
+          </w:rPr>
+        </w:r>
+        <w:r>
+          <w:rPr>
+            <w:noProof/>
+            <w:webHidden/>
+          </w:rPr>
+          <w:fldChar w:fldCharType="separate"/>
+        </w:r>
+        <w:r>
+          <w:rPr>
+            <w:noProof/>
+            <w:webHidden/>
+          </w:rPr>
+          <w:t>29</w:t>
         </w:r>
         <w:r>
           <w:rPr>
@@ -2596,12 +3102,12 @@
       <w:pPr>
         <w:pStyle w:val="FOINaslov1"/>
       </w:pPr>
-      <w:bookmarkStart w:id="0" w:name="_Toc435382713"/>
+      <w:bookmarkStart w:id="1" w:name="_Toc439207489"/>
       <w:r>
         <w:lastRenderedPageBreak/>
         <w:t>Uvod</w:t>
       </w:r>
-      <w:bookmarkEnd w:id="0"/>
+      <w:bookmarkEnd w:id="1"/>
     </w:p>
     <w:p>
       <w:pPr>
@@ -2661,22 +3167,22 @@
       <w:pPr>
         <w:pStyle w:val="FOINaslov1"/>
       </w:pPr>
-      <w:bookmarkStart w:id="1" w:name="_Toc435382714"/>
+      <w:bookmarkStart w:id="2" w:name="_Toc439207490"/>
       <w:r>
         <w:lastRenderedPageBreak/>
         <w:t>Opis projekta</w:t>
       </w:r>
-      <w:bookmarkEnd w:id="1"/>
+      <w:bookmarkEnd w:id="2"/>
     </w:p>
     <w:p>
       <w:pPr>
         <w:pStyle w:val="FOINaslov2"/>
       </w:pPr>
-      <w:bookmarkStart w:id="2" w:name="_Toc435382715"/>
+      <w:bookmarkStart w:id="3" w:name="_Toc439207491"/>
       <w:r>
         <w:t>Metodologija SCRUM</w:t>
       </w:r>
-      <w:bookmarkEnd w:id="2"/>
+      <w:bookmarkEnd w:id="3"/>
     </w:p>
     <w:p>
       <w:pPr>
@@ -2703,21 +3209,21 @@
       <w:pPr>
         <w:pStyle w:val="FOINaslov2"/>
       </w:pPr>
-      <w:bookmarkStart w:id="3" w:name="_Toc435382716"/>
+      <w:bookmarkStart w:id="4" w:name="_Toc439207492"/>
       <w:r>
         <w:t>Korisnički zahtjevi</w:t>
       </w:r>
-      <w:bookmarkEnd w:id="3"/>
+      <w:bookmarkEnd w:id="4"/>
     </w:p>
     <w:p>
       <w:pPr>
         <w:pStyle w:val="FOINaslov3"/>
       </w:pPr>
-      <w:bookmarkStart w:id="4" w:name="_Toc435382717"/>
+      <w:bookmarkStart w:id="5" w:name="_Toc439207493"/>
       <w:r>
         <w:t>Perspektiva proizvoda i ciljano tržište</w:t>
       </w:r>
-      <w:bookmarkEnd w:id="4"/>
+      <w:bookmarkEnd w:id="5"/>
     </w:p>
     <w:p>
       <w:pPr>
@@ -2731,11 +3237,11 @@
       <w:pPr>
         <w:pStyle w:val="FOINaslov3"/>
       </w:pPr>
-      <w:bookmarkStart w:id="5" w:name="_Toc435382718"/>
+      <w:bookmarkStart w:id="6" w:name="_Toc439207494"/>
       <w:r>
         <w:t>Korisničke priče</w:t>
       </w:r>
-      <w:bookmarkEnd w:id="5"/>
+      <w:bookmarkEnd w:id="6"/>
     </w:p>
     <w:p>
       <w:pPr>
@@ -3640,11 +4146,11 @@
       <w:pPr>
         <w:pStyle w:val="FOINaslov2"/>
       </w:pPr>
-      <w:bookmarkStart w:id="6" w:name="_Toc435382719"/>
+      <w:bookmarkStart w:id="7" w:name="_Toc439207495"/>
       <w:r>
         <w:t>Prototip aplikacije</w:t>
       </w:r>
-      <w:bookmarkEnd w:id="6"/>
+      <w:bookmarkEnd w:id="7"/>
     </w:p>
     <w:p>
       <w:pPr>
@@ -3658,11 +4164,11 @@
       <w:pPr>
         <w:pStyle w:val="FOINaslov3"/>
       </w:pPr>
-      <w:bookmarkStart w:id="7" w:name="_Toc435382720"/>
+      <w:bookmarkStart w:id="8" w:name="_Toc439207496"/>
       <w:r>
         <w:t>Slika prototipa aplikacije</w:t>
       </w:r>
-      <w:bookmarkEnd w:id="7"/>
+      <w:bookmarkEnd w:id="8"/>
     </w:p>
     <w:p>
       <w:pPr>
@@ -3785,12 +4291,12 @@
       <w:pPr>
         <w:pStyle w:val="FOINaslov1"/>
       </w:pPr>
-      <w:bookmarkStart w:id="8" w:name="_Toc435382721"/>
+      <w:bookmarkStart w:id="9" w:name="_Toc439207497"/>
       <w:r>
         <w:lastRenderedPageBreak/>
         <w:t>Objašnjenje svakog pojedinog Mockup-a</w:t>
       </w:r>
-      <w:bookmarkEnd w:id="8"/>
+      <w:bookmarkEnd w:id="9"/>
     </w:p>
     <w:tbl>
       <w:tblPr>
@@ -5323,7 +5829,7 @@
       <w:pPr>
         <w:pStyle w:val="FOINaslov1"/>
       </w:pPr>
-      <w:bookmarkStart w:id="9" w:name="_Toc435382722"/>
+      <w:bookmarkStart w:id="10" w:name="_Toc439207498"/>
       <w:r>
         <w:lastRenderedPageBreak/>
         <w:t>Plan</w:t>
@@ -5331,17 +5837,17 @@
       <w:r>
         <w:t xml:space="preserve"> projekta</w:t>
       </w:r>
-      <w:bookmarkEnd w:id="9"/>
+      <w:bookmarkEnd w:id="10"/>
     </w:p>
     <w:p>
       <w:pPr>
         <w:pStyle w:val="FOINaslov2"/>
       </w:pPr>
-      <w:bookmarkStart w:id="10" w:name="_Toc435382723"/>
+      <w:bookmarkStart w:id="11" w:name="_Toc439207499"/>
       <w:r>
         <w:t>Definiranje projektnog tima</w:t>
       </w:r>
-      <w:bookmarkEnd w:id="10"/>
+      <w:bookmarkEnd w:id="11"/>
     </w:p>
     <w:p>
       <w:pPr>
@@ -5358,11 +5864,11 @@
       <w:pPr>
         <w:pStyle w:val="FOINaslov2"/>
       </w:pPr>
-      <w:bookmarkStart w:id="11" w:name="_Toc435382724"/>
+      <w:bookmarkStart w:id="12" w:name="_Toc439207500"/>
       <w:r>
         <w:t>Definiranje uloga i aktivnosti članova tima</w:t>
       </w:r>
-      <w:bookmarkEnd w:id="11"/>
+      <w:bookmarkEnd w:id="12"/>
     </w:p>
     <w:p>
       <w:pPr>
@@ -5376,11 +5882,11 @@
       <w:pPr>
         <w:pStyle w:val="FOINaslov2"/>
       </w:pPr>
-      <w:bookmarkStart w:id="12" w:name="_Toc435382725"/>
+      <w:bookmarkStart w:id="13" w:name="_Toc439207501"/>
       <w:r>
         <w:t>Terminski plan projekta</w:t>
       </w:r>
-      <w:bookmarkEnd w:id="12"/>
+      <w:bookmarkEnd w:id="13"/>
     </w:p>
     <w:p>
       <w:pPr>
@@ -5602,11 +6108,11 @@
       <w:pPr>
         <w:pStyle w:val="FOINaslov2"/>
       </w:pPr>
-      <w:bookmarkStart w:id="13" w:name="_Toc435382726"/>
+      <w:bookmarkStart w:id="14" w:name="_Toc439207502"/>
       <w:r>
         <w:t>Proračun projekta</w:t>
       </w:r>
-      <w:bookmarkEnd w:id="13"/>
+      <w:bookmarkEnd w:id="14"/>
     </w:p>
     <w:p>
       <w:pPr>
@@ -5838,12 +6344,12 @@
       <w:pPr>
         <w:pStyle w:val="FOINaslov1"/>
       </w:pPr>
-      <w:bookmarkStart w:id="14" w:name="_Toc435382727"/>
+      <w:bookmarkStart w:id="15" w:name="_Toc439207503"/>
       <w:r>
         <w:lastRenderedPageBreak/>
         <w:t>Product Backlog</w:t>
       </w:r>
-      <w:bookmarkEnd w:id="14"/>
+      <w:bookmarkEnd w:id="15"/>
     </w:p>
     <w:p>
       <w:pPr>
@@ -5869,9 +6375,17 @@
           <w:noProof/>
         </w:rPr>
         <w:drawing>
-          <wp:inline distT="0" distB="0" distL="0" distR="0">
-            <wp:extent cx="6922218" cy="4862240"/>
+          <wp:anchor distT="0" distB="0" distL="114300" distR="114300" simplePos="0" relativeHeight="251658240" behindDoc="0" locked="0" layoutInCell="1" allowOverlap="1">
+            <wp:simplePos x="0" y="0"/>
+            <wp:positionH relativeFrom="margin">
+              <wp:posOffset>-580390</wp:posOffset>
+            </wp:positionH>
+            <wp:positionV relativeFrom="margin">
+              <wp:posOffset>758190</wp:posOffset>
+            </wp:positionV>
+            <wp:extent cx="6922135" cy="4862195"/>
             <wp:effectExtent l="0" t="0" r="0" b="0"/>
+            <wp:wrapSquare wrapText="bothSides"/>
             <wp:docPr id="17" name="Picture 17"/>
             <wp:cNvGraphicFramePr>
               <a:graphicFrameLocks xmlns:a="http://schemas.openxmlformats.org/drawingml/2006/main" noChangeAspect="1"/>
@@ -5898,7 +6412,7 @@
                   <pic:spPr>
                     <a:xfrm>
                       <a:off x="0" y="0"/>
-                      <a:ext cx="6922218" cy="4862240"/>
+                      <a:ext cx="6922135" cy="4862195"/>
                     </a:xfrm>
                     <a:prstGeom prst="rect">
                       <a:avLst/>
@@ -5907,23 +6421,12 @@
                 </pic:pic>
               </a:graphicData>
             </a:graphic>
-          </wp:inline>
+          </wp:anchor>
         </w:drawing>
       </w:r>
     </w:p>
     <w:p>
-      <w:pPr>
-        <w:sectPr>
-          <w:pgSz w:w="16838" w:h="11906" w:orient="landscape"/>
-          <w:pgMar w:top="1417" w:right="1417" w:bottom="1417" w:left="1417" w:header="708" w:footer="708" w:gutter="0"/>
-          <w:cols w:space="708"/>
-          <w:docGrid w:linePitch="360"/>
-        </w:sectPr>
-      </w:pPr>
-    </w:p>
-    <w:p>
-      <w:r>
-        <w:lastRenderedPageBreak/>
+      <w:r>
         <w:t xml:space="preserve">Na slici 5.1. prikazan je </w:t>
       </w:r>
       <w:r>
@@ -5994,19 +6497,19 @@
       </w:r>
     </w:p>
     <w:p>
-      <w:r>
-        <w:t xml:space="preserve">Svaki predviđeni napor je procjena koliko će pojedincu biti teško odraditi neki zadatak. </w:t>
-      </w:r>
-    </w:p>
-    <w:p>
-      <w:pPr>
-        <w:spacing w:after="200" w:line="276" w:lineRule="auto"/>
+      <w:pPr>
         <w:rPr>
           <w:b/>
           <w:bCs/>
         </w:rPr>
       </w:pPr>
       <w:r>
+        <w:t>Svaki predviđeni napor je procjena koliko će pojedincu bi</w:t>
+      </w:r>
+      <w:r>
+        <w:t>ti teško odraditi neki zadatak.</w:t>
+      </w:r>
+      <w:r>
         <w:rPr>
           <w:b/>
           <w:bCs/>
@@ -6018,12 +6521,12 @@
       <w:pPr>
         <w:pStyle w:val="FOINaslov1"/>
       </w:pPr>
-      <w:bookmarkStart w:id="15" w:name="_Toc435382728"/>
+      <w:bookmarkStart w:id="16" w:name="_Toc439207504"/>
       <w:r>
         <w:lastRenderedPageBreak/>
         <w:t>Tijek projekta</w:t>
       </w:r>
-      <w:bookmarkEnd w:id="15"/>
+      <w:bookmarkEnd w:id="16"/>
     </w:p>
     <w:p>
       <w:pPr>
@@ -6222,12 +6725,12 @@
       <w:pPr>
         <w:pStyle w:val="FOINaslov2"/>
       </w:pPr>
-      <w:bookmarkStart w:id="16" w:name="_Toc435382729"/>
+      <w:bookmarkStart w:id="17" w:name="_Toc439207505"/>
       <w:r>
         <w:lastRenderedPageBreak/>
         <w:t>Sprint 1 (19.10.2015. – 01.11.2015.)</w:t>
       </w:r>
-      <w:bookmarkEnd w:id="16"/>
+      <w:bookmarkEnd w:id="17"/>
     </w:p>
     <w:p>
       <w:pPr>
@@ -6250,14 +6753,14 @@
       <w:pPr>
         <w:pStyle w:val="FOINaslov3"/>
       </w:pPr>
-      <w:bookmarkStart w:id="17" w:name="_Toc435382730"/>
+      <w:bookmarkStart w:id="18" w:name="_Toc439207506"/>
       <w:r>
         <w:t>Dnevni sastan</w:t>
       </w:r>
       <w:r>
         <w:t>ci</w:t>
       </w:r>
-      <w:bookmarkEnd w:id="17"/>
+      <w:bookmarkEnd w:id="18"/>
     </w:p>
     <w:p>
       <w:pPr>
@@ -6894,12 +7397,12 @@
       <w:pPr>
         <w:pStyle w:val="FOINaslov3"/>
       </w:pPr>
-      <w:bookmarkStart w:id="18" w:name="_Toc435382731"/>
+      <w:bookmarkStart w:id="19" w:name="_Toc439207507"/>
       <w:r>
         <w:lastRenderedPageBreak/>
         <w:t>Sprint 1 Backlog</w:t>
       </w:r>
-      <w:bookmarkEnd w:id="18"/>
+      <w:bookmarkEnd w:id="19"/>
     </w:p>
     <w:p>
       <w:pPr>
@@ -7147,21 +7650,21 @@
       <w:pPr>
         <w:pStyle w:val="FOINaslov2"/>
       </w:pPr>
-      <w:bookmarkStart w:id="19" w:name="_Toc435382732"/>
+      <w:bookmarkStart w:id="20" w:name="_Toc439207508"/>
       <w:r>
         <w:t>Sprint 2 (02.11.2015. – 17.11.2015.)</w:t>
       </w:r>
-      <w:bookmarkEnd w:id="19"/>
+      <w:bookmarkEnd w:id="20"/>
     </w:p>
     <w:p>
       <w:pPr>
         <w:pStyle w:val="FOINaslov3"/>
       </w:pPr>
-      <w:bookmarkStart w:id="20" w:name="_Toc435382733"/>
+      <w:bookmarkStart w:id="21" w:name="_Toc439207509"/>
       <w:r>
         <w:t>Dnevni sastanci</w:t>
       </w:r>
-      <w:bookmarkEnd w:id="20"/>
+      <w:bookmarkEnd w:id="21"/>
     </w:p>
     <w:p>
       <w:pPr>
@@ -7540,12 +8043,12 @@
       <w:pPr>
         <w:pStyle w:val="FOINaslov3"/>
       </w:pPr>
-      <w:bookmarkStart w:id="21" w:name="_Toc435382734"/>
+      <w:bookmarkStart w:id="22" w:name="_Toc439207510"/>
       <w:r>
         <w:lastRenderedPageBreak/>
         <w:t>Sprint 2 Backlog</w:t>
       </w:r>
-      <w:bookmarkEnd w:id="21"/>
+      <w:bookmarkEnd w:id="22"/>
     </w:p>
     <w:p>
       <w:pPr>
@@ -7749,18 +8252,22 @@
       <w:pPr>
         <w:pStyle w:val="FOINaslov2"/>
       </w:pPr>
+      <w:bookmarkStart w:id="23" w:name="_Toc439207511"/>
       <w:r>
         <w:lastRenderedPageBreak/>
         <w:t>Sprint 3 (25.11.2015. – 16.12.2015.)</w:t>
       </w:r>
+      <w:bookmarkEnd w:id="23"/>
     </w:p>
     <w:p>
       <w:pPr>
         <w:pStyle w:val="FOINaslov3"/>
       </w:pPr>
+      <w:bookmarkStart w:id="24" w:name="_Toc439207512"/>
       <w:r>
         <w:t>Dnevni sastanci</w:t>
       </w:r>
+      <w:bookmarkEnd w:id="24"/>
     </w:p>
     <w:p>
       <w:pPr>
@@ -7870,22 +8377,43 @@
     <w:p>
       <w:pPr>
         <w:pStyle w:val="FOINaslov3"/>
-      </w:pPr>
+        <w:ind w:left="1560"/>
+      </w:pPr>
+      <w:bookmarkStart w:id="25" w:name="_Toc439207513"/>
       <w:r>
         <w:lastRenderedPageBreak/>
         <w:t>Sprint 3 Backlog</w:t>
       </w:r>
-    </w:p>
-    <w:p>
-      <w:bookmarkStart w:id="22" w:name="_GoBack"/>
+      <w:bookmarkEnd w:id="25"/>
+    </w:p>
+    <w:p>
+      <w:pPr>
+        <w:jc w:val="center"/>
+        <w:rPr>
+          <w:b/>
+          <w:sz w:val="18"/>
+        </w:rPr>
+      </w:pPr>
+      <w:r>
+        <w:rPr>
+          <w:b/>
+          <w:sz w:val="18"/>
+        </w:rPr>
+        <w:t>Slika 6.11. Sprint 3 Backlog</w:t>
+      </w:r>
+    </w:p>
+    <w:p>
+      <w:pPr>
+        <w:ind w:left="709"/>
+      </w:pPr>
       <w:r>
         <w:rPr>
           <w:noProof/>
         </w:rPr>
         <w:drawing>
-          <wp:inline distT="0" distB="0" distL="0" distR="0">
-            <wp:extent cx="8892540" cy="5149850"/>
-            <wp:effectExtent l="0" t="0" r="3810" b="0"/>
+          <wp:inline distT="0" distB="0" distL="0" distR="0" wp14:anchorId="461370DA" wp14:editId="72DD328F">
+            <wp:extent cx="13830300" cy="8009407"/>
+            <wp:effectExtent l="0" t="0" r="0" b="0"/>
             <wp:docPr id="25" name="Picture 25"/>
             <wp:cNvGraphicFramePr>
               <a:graphicFrameLocks xmlns:a="http://schemas.openxmlformats.org/drawingml/2006/main" noChangeAspect="1"/>
@@ -7912,7 +8440,7 @@
                   <pic:spPr>
                     <a:xfrm>
                       <a:off x="0" y="0"/>
-                      <a:ext cx="8892540" cy="5149850"/>
+                      <a:ext cx="13859467" cy="8026298"/>
                     </a:xfrm>
                     <a:prstGeom prst="rect">
                       <a:avLst/>
@@ -7924,7 +8452,308 @@
           </wp:inline>
         </w:drawing>
       </w:r>
-      <w:bookmarkEnd w:id="22"/>
+    </w:p>
+    <w:p>
+      <w:pPr>
+        <w:pStyle w:val="FOINaslov2"/>
+        <w:numPr>
+          <w:ilvl w:val="0"/>
+          <w:numId w:val="0"/>
+        </w:numPr>
+        <w:ind w:left="-4536"/>
+        <w:sectPr>
+          <w:pgSz w:w="23814" w:h="16840" w:orient="landscape"/>
+          <w:pgMar w:top="1418" w:right="5954" w:bottom="1418" w:left="567" w:header="709" w:footer="709" w:gutter="0"/>
+          <w:cols w:space="708"/>
+          <w:docGrid w:linePitch="360"/>
+        </w:sectPr>
+      </w:pPr>
+    </w:p>
+    <w:p>
+      <w:pPr>
+        <w:jc w:val="both"/>
+      </w:pPr>
+      <w:r>
+        <w:lastRenderedPageBreak/>
+        <w:t>Vidi se da treći sprint nije završio baš idealno, ali su realizirane neke nove mogućnosti. Novost u trećem sprintu je razgovor iako on nije sređen do normalne funkcionalnosti nego samo je realiziran kao da se jedna osoba dopisuje..</w:t>
+      </w:r>
+    </w:p>
+    <w:p/>
+    <w:p>
+      <w:r>
+        <w:rPr>
+          <w:noProof/>
+        </w:rPr>
+        <w:drawing>
+          <wp:inline distT="0" distB="0" distL="0" distR="0" wp14:anchorId="455D4520" wp14:editId="2631B7BD">
+            <wp:extent cx="5325218" cy="2753109"/>
+            <wp:effectExtent l="0" t="0" r="8890" b="9525"/>
+            <wp:docPr id="26" name="Picture 26"/>
+            <wp:cNvGraphicFramePr>
+              <a:graphicFrameLocks xmlns:a="http://schemas.openxmlformats.org/drawingml/2006/main" noChangeAspect="1"/>
+            </wp:cNvGraphicFramePr>
+            <a:graphic xmlns:a="http://schemas.openxmlformats.org/drawingml/2006/main">
+              <a:graphicData uri="http://schemas.openxmlformats.org/drawingml/2006/picture">
+                <pic:pic xmlns:pic="http://schemas.openxmlformats.org/drawingml/2006/picture">
+                  <pic:nvPicPr>
+                    <pic:cNvPr id="0" name="sprint 3 burndown.png"/>
+                    <pic:cNvPicPr/>
+                  </pic:nvPicPr>
+                  <pic:blipFill>
+                    <a:blip r:embed="rId41">
+                      <a:extLst>
+                        <a:ext uri="{28A0092B-C50C-407E-A947-70E740481C1C}">
+                          <a14:useLocalDpi xmlns:a14="http://schemas.microsoft.com/office/drawing/2010/main" val="0"/>
+                        </a:ext>
+                      </a:extLst>
+                    </a:blip>
+                    <a:stretch>
+                      <a:fillRect/>
+                    </a:stretch>
+                  </pic:blipFill>
+                  <pic:spPr>
+                    <a:xfrm>
+                      <a:off x="0" y="0"/>
+                      <a:ext cx="5325218" cy="2753109"/>
+                    </a:xfrm>
+                    <a:prstGeom prst="rect">
+                      <a:avLst/>
+                    </a:prstGeom>
+                  </pic:spPr>
+                </pic:pic>
+              </a:graphicData>
+            </a:graphic>
+          </wp:inline>
+        </w:drawing>
+      </w:r>
+    </w:p>
+    <w:p>
+      <w:pPr>
+        <w:jc w:val="center"/>
+        <w:rPr>
+          <w:b/>
+          <w:sz w:val="18"/>
+        </w:rPr>
+      </w:pPr>
+      <w:r>
+        <w:rPr>
+          <w:b/>
+          <w:sz w:val="18"/>
+        </w:rPr>
+        <w:t>S</w:t>
+      </w:r>
+      <w:r>
+        <w:rPr>
+          <w:b/>
+          <w:sz w:val="18"/>
+        </w:rPr>
+        <w:t>lika 6.12. Sprint 3 Burndown</w:t>
+      </w:r>
+    </w:p>
+    <w:p>
+      <w:pPr>
+        <w:jc w:val="both"/>
+      </w:pPr>
+    </w:p>
+    <w:p>
+      <w:pPr>
+        <w:jc w:val="both"/>
+      </w:pPr>
+      <w:r>
+        <w:t>Graf također prikazuje da sprint nije završio na idealan način, vrlo vjerojatno zbog obaveza koje su programeri imali ili pak neučinkovitog upravljanja vremenom koje imaju na raspolaganju. Svakako se treba težiti da plava linija bude čim bliže crvenoj. Može se uočiti da je ovaj sprint završio malo bolje nego drugi.</w:t>
+      </w:r>
+    </w:p>
+    <w:p>
+      <w:pPr>
+        <w:spacing w:after="200" w:line="276" w:lineRule="auto"/>
+      </w:pPr>
+      <w:r>
+        <w:br w:type="page"/>
+      </w:r>
+    </w:p>
+    <w:p>
+      <w:pPr>
+        <w:pStyle w:val="FOINaslov2"/>
+      </w:pPr>
+      <w:bookmarkStart w:id="26" w:name="_Toc439207514"/>
+      <w:r>
+        <w:lastRenderedPageBreak/>
+        <w:t>Sprint 4 (18.12.2015. – 30</w:t>
+      </w:r>
+      <w:r>
+        <w:t>.12.2015.)</w:t>
+      </w:r>
+      <w:bookmarkEnd w:id="26"/>
+    </w:p>
+    <w:p>
+      <w:pPr>
+        <w:pStyle w:val="FOINaslov3"/>
+      </w:pPr>
+      <w:bookmarkStart w:id="27" w:name="_Toc439207515"/>
+      <w:r>
+        <w:t>Dnevni sastanci</w:t>
+      </w:r>
+      <w:bookmarkEnd w:id="27"/>
+    </w:p>
+    <w:p>
+      <w:pPr>
+        <w:rPr>
+          <w:b/>
+        </w:rPr>
+      </w:pPr>
+      <w:r>
+        <w:rPr>
+          <w:b/>
+        </w:rPr>
+        <w:t>Dnevni sastanak 17.12.2015.</w:t>
+      </w:r>
+    </w:p>
+    <w:p>
+      <w:pPr>
+        <w:tabs>
+          <w:tab w:val="left" w:pos="1305"/>
+        </w:tabs>
+        <w:jc w:val="both"/>
+      </w:pPr>
+      <w:r>
+        <w:t xml:space="preserve">Ovo je bio sastanak za početak novog sprinta. Tu smo razmotrili što bi trebalo staviti kao funkcionalnosti aplikacije, što bi trebalo maknuti, a što promijeniti. Na sastanku smo odlučili da sprint traje do predaje projekta te da pokušamo realizirati više-manje sve predviđeno za ovaj sprint. Tu smo podijelili zadatke članovima tima te smo predvidjeli i peti sprint koji slijedi. Novosti koje su predviđene za ovaj sprint su: funkcionalno dopisivanje te prikaz notifikacija i dodavanje prijatelja. </w:t>
+      </w:r>
+    </w:p>
+    <w:p>
+      <w:pPr>
+        <w:tabs>
+          <w:tab w:val="left" w:pos="1305"/>
+        </w:tabs>
+        <w:jc w:val="both"/>
+      </w:pPr>
+    </w:p>
+    <w:p>
+      <w:pPr>
+        <w:tabs>
+          <w:tab w:val="left" w:pos="1305"/>
+        </w:tabs>
+        <w:jc w:val="both"/>
+      </w:pPr>
+      <w:r>
+        <w:rPr>
+          <w:noProof/>
+        </w:rPr>
+        <w:drawing>
+          <wp:inline distT="0" distB="0" distL="0" distR="0">
+            <wp:extent cx="5760720" cy="3240405"/>
+            <wp:effectExtent l="0" t="0" r="0" b="0"/>
+            <wp:docPr id="29" name="Picture 29"/>
+            <wp:cNvGraphicFramePr>
+              <a:graphicFrameLocks xmlns:a="http://schemas.openxmlformats.org/drawingml/2006/main" noChangeAspect="1"/>
+            </wp:cNvGraphicFramePr>
+            <a:graphic xmlns:a="http://schemas.openxmlformats.org/drawingml/2006/main">
+              <a:graphicData uri="http://schemas.openxmlformats.org/drawingml/2006/picture">
+                <pic:pic xmlns:pic="http://schemas.openxmlformats.org/drawingml/2006/picture">
+                  <pic:nvPicPr>
+                    <pic:cNvPr id="0" name="sprint 4 sastanak.jpg"/>
+                    <pic:cNvPicPr/>
+                  </pic:nvPicPr>
+                  <pic:blipFill>
+                    <a:blip r:embed="rId42" cstate="print">
+                      <a:extLst>
+                        <a:ext uri="{28A0092B-C50C-407E-A947-70E740481C1C}">
+                          <a14:useLocalDpi xmlns:a14="http://schemas.microsoft.com/office/drawing/2010/main" val="0"/>
+                        </a:ext>
+                      </a:extLst>
+                    </a:blip>
+                    <a:stretch>
+                      <a:fillRect/>
+                    </a:stretch>
+                  </pic:blipFill>
+                  <pic:spPr>
+                    <a:xfrm>
+                      <a:off x="0" y="0"/>
+                      <a:ext cx="5760720" cy="3240405"/>
+                    </a:xfrm>
+                    <a:prstGeom prst="rect">
+                      <a:avLst/>
+                    </a:prstGeom>
+                  </pic:spPr>
+                </pic:pic>
+              </a:graphicData>
+            </a:graphic>
+          </wp:inline>
+        </w:drawing>
+      </w:r>
+    </w:p>
+    <w:p>
+      <w:pPr>
+        <w:tabs>
+          <w:tab w:val="left" w:pos="1305"/>
+        </w:tabs>
+        <w:jc w:val="center"/>
+        <w:rPr>
+          <w:b/>
+          <w:sz w:val="18"/>
+        </w:rPr>
+      </w:pPr>
+      <w:r>
+        <w:rPr>
+          <w:b/>
+          <w:sz w:val="18"/>
+        </w:rPr>
+        <w:t>Slika 6.13. Slika dijela sastanka za 4. sprint</w:t>
+      </w:r>
+    </w:p>
+    <w:p>
+      <w:pPr>
+        <w:tabs>
+          <w:tab w:val="left" w:pos="1305"/>
+        </w:tabs>
+        <w:jc w:val="both"/>
+      </w:pPr>
+    </w:p>
+    <w:p>
+      <w:pPr>
+        <w:tabs>
+          <w:tab w:val="left" w:pos="1305"/>
+        </w:tabs>
+      </w:pPr>
+    </w:p>
+    <w:p>
+      <w:pPr>
+        <w:tabs>
+          <w:tab w:val="left" w:pos="1305"/>
+        </w:tabs>
+        <w:sectPr>
+          <w:pgSz w:w="11906" w:h="16838"/>
+          <w:pgMar w:top="1417" w:right="1417" w:bottom="1417" w:left="1417" w:header="708" w:footer="708" w:gutter="0"/>
+          <w:cols w:space="708"/>
+          <w:docGrid w:linePitch="360"/>
+        </w:sectPr>
+      </w:pPr>
+    </w:p>
+    <w:p>
+      <w:pPr>
+        <w:pStyle w:val="FOINaslov3"/>
+      </w:pPr>
+      <w:bookmarkStart w:id="28" w:name="_Toc439207516"/>
+      <w:r>
+        <w:lastRenderedPageBreak/>
+        <w:t>Sprint 4 Backlog</w:t>
+      </w:r>
+      <w:bookmarkEnd w:id="28"/>
+    </w:p>
+    <w:p>
+      <w:pPr>
+        <w:jc w:val="center"/>
+        <w:rPr>
+          <w:b/>
+          <w:sz w:val="18"/>
+        </w:rPr>
+      </w:pPr>
+      <w:r>
+        <w:rPr>
+          <w:b/>
+          <w:sz w:val="18"/>
+        </w:rPr>
+        <w:t>Slika 6.xx. Sprint 4 Backlog</w:t>
+      </w:r>
     </w:p>
     <w:p>
       <w:pPr>
@@ -7935,34 +8764,132 @@
           <w:docGrid w:linePitch="360"/>
         </w:sectPr>
       </w:pPr>
-    </w:p>
-    <w:p>
-      <w:pPr>
-        <w:pStyle w:val="FOINaslov2"/>
-      </w:pPr>
+      <w:r>
+        <w:rPr>
+          <w:noProof/>
+        </w:rPr>
+        <w:drawing>
+          <wp:inline distT="0" distB="0" distL="0" distR="0">
+            <wp:extent cx="9293456" cy="4208247"/>
+            <wp:effectExtent l="0" t="0" r="3175" b="1905"/>
+            <wp:docPr id="27" name="Picture 27"/>
+            <wp:cNvGraphicFramePr>
+              <a:graphicFrameLocks xmlns:a="http://schemas.openxmlformats.org/drawingml/2006/main" noChangeAspect="1"/>
+            </wp:cNvGraphicFramePr>
+            <a:graphic xmlns:a="http://schemas.openxmlformats.org/drawingml/2006/main">
+              <a:graphicData uri="http://schemas.openxmlformats.org/drawingml/2006/picture">
+                <pic:pic xmlns:pic="http://schemas.openxmlformats.org/drawingml/2006/picture">
+                  <pic:nvPicPr>
+                    <pic:cNvPr id="0" name="Sprint 4 backlog.png"/>
+                    <pic:cNvPicPr/>
+                  </pic:nvPicPr>
+                  <pic:blipFill>
+                    <a:blip r:embed="rId43">
+                      <a:extLst>
+                        <a:ext uri="{28A0092B-C50C-407E-A947-70E740481C1C}">
+                          <a14:useLocalDpi xmlns:a14="http://schemas.microsoft.com/office/drawing/2010/main" val="0"/>
+                        </a:ext>
+                      </a:extLst>
+                    </a:blip>
+                    <a:stretch>
+                      <a:fillRect/>
+                    </a:stretch>
+                  </pic:blipFill>
+                  <pic:spPr>
+                    <a:xfrm>
+                      <a:off x="0" y="0"/>
+                      <a:ext cx="9293456" cy="4208247"/>
+                    </a:xfrm>
+                    <a:prstGeom prst="rect">
+                      <a:avLst/>
+                    </a:prstGeom>
+                  </pic:spPr>
+                </pic:pic>
+              </a:graphicData>
+            </a:graphic>
+          </wp:inline>
+        </w:drawing>
+      </w:r>
+    </w:p>
+    <w:p>
       <w:r>
         <w:lastRenderedPageBreak/>
-        <w:t>Sprint 4 (18.12.2015. – 24.12.2015.)</w:t>
-      </w:r>
-    </w:p>
-    <w:p>
-      <w:pPr>
-        <w:pStyle w:val="FOINaslov3"/>
-      </w:pPr>
-      <w:r>
-        <w:t>Dnevni sastanci</w:t>
-      </w:r>
-    </w:p>
-    <w:p>
-      <w:pPr>
-        <w:pStyle w:val="FOINaslov3"/>
-      </w:pPr>
-      <w:r>
-        <w:t>Sprint 4 Backlog</w:t>
+        <w:t>**Napisati nekaj**</w:t>
+      </w:r>
+    </w:p>
+    <w:p/>
+    <w:p>
+      <w:r>
+        <w:rPr>
+          <w:noProof/>
+        </w:rPr>
+        <w:drawing>
+          <wp:inline distT="0" distB="0" distL="0" distR="0">
+            <wp:extent cx="5760033" cy="3171825"/>
+            <wp:effectExtent l="0" t="0" r="0" b="0"/>
+            <wp:docPr id="28" name="Picture 28"/>
+            <wp:cNvGraphicFramePr>
+              <a:graphicFrameLocks xmlns:a="http://schemas.openxmlformats.org/drawingml/2006/main" noChangeAspect="1"/>
+            </wp:cNvGraphicFramePr>
+            <a:graphic xmlns:a="http://schemas.openxmlformats.org/drawingml/2006/main">
+              <a:graphicData uri="http://schemas.openxmlformats.org/drawingml/2006/picture">
+                <pic:pic xmlns:pic="http://schemas.openxmlformats.org/drawingml/2006/picture">
+                  <pic:nvPicPr>
+                    <pic:cNvPr id="0" name="Sprint 4 burndown.png"/>
+                    <pic:cNvPicPr/>
+                  </pic:nvPicPr>
+                  <pic:blipFill>
+                    <a:blip r:embed="rId44">
+                      <a:extLst>
+                        <a:ext uri="{28A0092B-C50C-407E-A947-70E740481C1C}">
+                          <a14:useLocalDpi xmlns:a14="http://schemas.microsoft.com/office/drawing/2010/main" val="0"/>
+                        </a:ext>
+                      </a:extLst>
+                    </a:blip>
+                    <a:stretch>
+                      <a:fillRect/>
+                    </a:stretch>
+                  </pic:blipFill>
+                  <pic:spPr>
+                    <a:xfrm>
+                      <a:off x="0" y="0"/>
+                      <a:ext cx="5760033" cy="3171825"/>
+                    </a:xfrm>
+                    <a:prstGeom prst="rect">
+                      <a:avLst/>
+                    </a:prstGeom>
+                  </pic:spPr>
+                </pic:pic>
+              </a:graphicData>
+            </a:graphic>
+          </wp:inline>
+        </w:drawing>
+      </w:r>
+    </w:p>
+    <w:p>
+      <w:pPr>
+        <w:jc w:val="center"/>
+        <w:rPr>
+          <w:b/>
+          <w:sz w:val="18"/>
+        </w:rPr>
+      </w:pPr>
+      <w:r>
+        <w:rPr>
+          <w:b/>
+          <w:sz w:val="18"/>
+        </w:rPr>
+        <w:t>Slika 6.xx. Sprint 4 Burndown dijagram</w:t>
+      </w:r>
+    </w:p>
+    <w:p/>
+    <w:p>
+      <w:r>
+        <w:t>**Napisati nekaj**</w:t>
       </w:r>
     </w:p>
     <w:sectPr>
-      <w:pgSz w:w="16838" w:h="11906" w:orient="landscape"/>
+      <w:pgSz w:w="11906" w:h="16838"/>
       <w:pgMar w:top="1417" w:right="1417" w:bottom="1417" w:left="1417" w:header="708" w:footer="708" w:gutter="0"/>
       <w:cols w:space="708"/>
       <w:docGrid w:linePitch="360"/>
@@ -8036,7 +8963,7 @@
           <w:rPr>
             <w:noProof/>
           </w:rPr>
-          <w:t>I</w:t>
+          <w:t>II</w:t>
         </w:r>
         <w:r>
           <w:rPr>
@@ -8085,7 +9012,7 @@
           <w:rPr>
             <w:noProof/>
           </w:rPr>
-          <w:t>27</w:t>
+          <w:t>1</w:t>
         </w:r>
         <w:r>
           <w:rPr>
@@ -13308,7 +14235,7 @@
 </file>
 
 <file path=customXml/itemProps1.xml><?xml version="1.0" encoding="utf-8"?>
-<ds:datastoreItem xmlns:ds="http://schemas.openxmlformats.org/officeDocument/2006/customXml" ds:itemID="{3E29A0ED-6E37-47AE-B7FE-24814DE15A9D}">
+<ds:datastoreItem xmlns:ds="http://schemas.openxmlformats.org/officeDocument/2006/customXml" ds:itemID="{208F9425-FB48-490F-A5E2-8F4BA5928016}">
   <ds:schemaRefs>
     <ds:schemaRef ds:uri="http://schemas.openxmlformats.org/officeDocument/2006/bibliography"/>
   </ds:schemaRefs>

</xml_diff>

<commit_message>
-Korisnicke price, prototip i mockupovi prebaceni u tehnicku dokumentaciju
</commit_message>
<xml_diff>
--- a/Dokumentacija/T18 - PD - ChatUp - Drmencic, Filipovic,Jurman,Sokac.docx
+++ b/Dokumentacija/T18 - PD - ChatUp - Drmencic, Filipovic,Jurman,Sokac.docx
@@ -3158,7 +3158,13 @@
       <w:bookmarkStart w:id="2" w:name="_Toc439207490"/>
       <w:r>
         <w:lastRenderedPageBreak/>
-        <w:t>Opis projekta</w:t>
+        <w:t>Opis</w:t>
+      </w:r>
+      <w:r>
+        <w:t xml:space="preserve"> i plan</w:t>
+      </w:r>
+      <w:r>
+        <w:t xml:space="preserve"> projekta</w:t>
       </w:r>
       <w:bookmarkEnd w:id="2"/>
     </w:p>
@@ -3197,19 +3203,30 @@
       <w:pPr>
         <w:pStyle w:val="FOINaslov2"/>
       </w:pPr>
-      <w:bookmarkStart w:id="4" w:name="_Toc439207492"/>
-      <w:r>
-        <w:t>Korisnički zahtjevi</w:t>
+      <w:bookmarkStart w:id="4" w:name="_Toc439207499"/>
+      <w:r>
+        <w:t>Definiranje projektnog tima</w:t>
       </w:r>
       <w:bookmarkEnd w:id="4"/>
     </w:p>
     <w:p>
       <w:pPr>
-        <w:pStyle w:val="FOINaslov3"/>
-      </w:pPr>
-      <w:bookmarkStart w:id="5" w:name="_Toc439207493"/>
-      <w:r>
-        <w:t>Perspektiva proizvoda i ciljano tržište</w:t>
+        <w:jc w:val="both"/>
+      </w:pPr>
+      <w:r>
+        <w:t>Tim koji razvija aplikaciju ChatUp čine četiri studenta: Goran Drmenčić, Danijel Filipović, Matija Jurman i Danijel Sokač. Svaki član tima imao je pridružene raznovrsne zadatke tako da je mogao proći sve dijelove izrade ovog projekta. U alatu Microsoft Project 2016 kreirali smo izvještaj kako bi prikazali predviđene aktivnosti svakog člana tima i ukupan broj radnih sati. Radno vrijeme tima usklađeno je s obavezama na fakultetu te je dnevno trajalo otprilike tri sata</w:t>
+      </w:r>
+      <w:r>
+        <w:t>.</w:t>
+      </w:r>
+    </w:p>
+    <w:p>
+      <w:pPr>
+        <w:pStyle w:val="FOINaslov2"/>
+      </w:pPr>
+      <w:bookmarkStart w:id="5" w:name="_Toc439207500"/>
+      <w:r>
+        <w:t>Definiranje uloga i aktivnosti članova tima</w:t>
       </w:r>
       <w:bookmarkEnd w:id="5"/>
     </w:p>
@@ -3218,16 +3235,16 @@
         <w:jc w:val="both"/>
       </w:pPr>
       <w:r>
-        <w:t>Kako je u današnje vrijeme zabilježen strahovit porast tzv. online ili virtualnih poznanstava, virtualne interakcije i virtualne komunikacije ovo programsko rješenje biti će namijenjeno prvenstveno mlađoj populaciji, kojoj je u današnje vrijeme gotovo nemoguće zamisliti život bez Facebook Messengera, Skype-a i sličnih programskih rješenja za online komunikaciju. No, aplikacija nije namijenjena samo njima, već i svim dobnim skupinama koje se brzo i lako prilagođavaju novim tehnologijama te žele držati korak sa modernom tehnologijom.</w:t>
-      </w:r>
-    </w:p>
-    <w:p>
-      <w:pPr>
-        <w:pStyle w:val="FOINaslov3"/>
-      </w:pPr>
-      <w:bookmarkStart w:id="6" w:name="_Toc439207494"/>
-      <w:r>
-        <w:t>Korisničke priče</w:t>
+        <w:t xml:space="preserve">Za SCRUM master-a u našem timu odlučeno je da bude Danijel Sokač. Svi u timu jednako ćemo doprinjeti razvoju aplikacije i dati svoj maksimum. Naglasak je na timskom radu i međusobnom pomaganju kod rješavanja zadataka kao i kod rješavanja problema. </w:t>
+      </w:r>
+    </w:p>
+    <w:p>
+      <w:pPr>
+        <w:pStyle w:val="FOINaslov2"/>
+      </w:pPr>
+      <w:bookmarkStart w:id="6" w:name="_Toc439207501"/>
+      <w:r>
+        <w:t>Terminski plan projekta</w:t>
       </w:r>
       <w:bookmarkEnd w:id="6"/>
     </w:p>
@@ -3236,2970 +3253,11 @@
         <w:jc w:val="both"/>
       </w:pPr>
       <w:r>
-        <w:t xml:space="preserve">U nastavku slijede zahtjevi korisnika prikazani u obliku korisničkih priča, zajedno sa skraćenim nazivom svake priče koji će se koristiti kasnije u Sprint i Product Backlogu, te pripadnim prioritetom svakog zahtjeva korisnika odnosno svake korisničke priče. Prioritet će biti korišten tijekom razvoja aplikacije sa svrhom dobivanja uvida u prioritete implementacije određenih funkcionalnosti konačnog programskog rješenja. Ovisno o tim prioritetima definirati će se terminski plan projekta koji će biti prikazan kasnije </w:t>
-      </w:r>
-      <w:r>
-        <w:rPr>
-          <w:i/>
-        </w:rPr>
-        <w:t>Gantogramom</w:t>
-      </w:r>
-      <w:r>
-        <w:t>.</w:t>
-      </w:r>
-    </w:p>
-    <w:p/>
-    <w:tbl>
-      <w:tblPr>
-        <w:tblStyle w:val="GridTable6ColorfulAccent5"/>
-        <w:tblW w:w="0" w:type="auto"/>
-        <w:tblLook w:val="04A0"/>
-      </w:tblPr>
-      <w:tblGrid>
-        <w:gridCol w:w="1838"/>
-        <w:gridCol w:w="6237"/>
-        <w:gridCol w:w="1096"/>
-      </w:tblGrid>
-      <w:tr>
-        <w:trPr>
-          <w:cnfStyle w:val="100000000000"/>
-          <w:trHeight w:val="485"/>
-        </w:trPr>
-        <w:tc>
-          <w:tcPr>
-            <w:cnfStyle w:val="001000000000"/>
-            <w:tcW w:w="1838" w:type="dxa"/>
-            <w:vAlign w:val="center"/>
-          </w:tcPr>
-          <w:p>
-            <w:pPr>
-              <w:jc w:val="center"/>
-              <w:rPr>
-                <w:color w:val="FF0000"/>
-              </w:rPr>
-            </w:pPr>
-            <w:r>
-              <w:rPr>
-                <w:color w:val="FF0000"/>
-              </w:rPr>
-              <w:lastRenderedPageBreak/>
-              <w:t>Kraći naziv</w:t>
-            </w:r>
-          </w:p>
-        </w:tc>
-        <w:tc>
-          <w:tcPr>
-            <w:tcW w:w="6237" w:type="dxa"/>
-            <w:vAlign w:val="center"/>
-          </w:tcPr>
-          <w:p>
-            <w:pPr>
-              <w:jc w:val="center"/>
-              <w:cnfStyle w:val="100000000000"/>
-              <w:rPr>
-                <w:color w:val="FF0000"/>
-              </w:rPr>
-            </w:pPr>
-            <w:r>
-              <w:rPr>
-                <w:color w:val="FF0000"/>
-              </w:rPr>
-              <w:t xml:space="preserve">Korisničke priče </w:t>
-            </w:r>
-          </w:p>
-        </w:tc>
-        <w:tc>
-          <w:tcPr>
-            <w:tcW w:w="1096" w:type="dxa"/>
-            <w:vAlign w:val="center"/>
-          </w:tcPr>
-          <w:p>
-            <w:pPr>
-              <w:jc w:val="center"/>
-              <w:cnfStyle w:val="100000000000"/>
-              <w:rPr>
-                <w:color w:val="FF0000"/>
-              </w:rPr>
-            </w:pPr>
-            <w:r>
-              <w:rPr>
-                <w:color w:val="FF0000"/>
-              </w:rPr>
-              <w:t>Prioritet</w:t>
-            </w:r>
-          </w:p>
-        </w:tc>
-      </w:tr>
-      <w:tr>
-        <w:trPr>
-          <w:cnfStyle w:val="000000100000"/>
-          <w:trHeight w:val="523"/>
-        </w:trPr>
-        <w:tc>
-          <w:tcPr>
-            <w:cnfStyle w:val="001000000000"/>
-            <w:tcW w:w="1838" w:type="dxa"/>
-            <w:vAlign w:val="center"/>
-          </w:tcPr>
-          <w:p>
-            <w:pPr>
-              <w:jc w:val="center"/>
-            </w:pPr>
-            <w:r>
-              <w:t>Izrada baze i konfiguracija servera</w:t>
-            </w:r>
-          </w:p>
-        </w:tc>
-        <w:tc>
-          <w:tcPr>
-            <w:tcW w:w="6237" w:type="dxa"/>
-            <w:vAlign w:val="center"/>
-          </w:tcPr>
-          <w:p>
-            <w:pPr>
-              <w:jc w:val="center"/>
-              <w:cnfStyle w:val="000000100000"/>
-            </w:pPr>
-            <w:r>
-              <w:t>Ja kao korisnik aplikacije želim da se podaci koje koristi aplikacija ne spremaju lokalno na mobilni uređaj.</w:t>
-            </w:r>
-          </w:p>
-        </w:tc>
-        <w:tc>
-          <w:tcPr>
-            <w:tcW w:w="1096" w:type="dxa"/>
-            <w:vAlign w:val="center"/>
-          </w:tcPr>
-          <w:p>
-            <w:pPr>
-              <w:jc w:val="center"/>
-              <w:cnfStyle w:val="000000100000"/>
-            </w:pPr>
-            <w:r>
-              <w:t>Visoki</w:t>
-            </w:r>
-            <w:r>
-              <w:t xml:space="preserve"> (1)</w:t>
-            </w:r>
-          </w:p>
-        </w:tc>
-      </w:tr>
-      <w:tr>
-        <w:trPr>
-          <w:trHeight w:val="523"/>
-        </w:trPr>
-        <w:tc>
-          <w:tcPr>
-            <w:cnfStyle w:val="001000000000"/>
-            <w:tcW w:w="1838" w:type="dxa"/>
-            <w:vAlign w:val="center"/>
-          </w:tcPr>
-          <w:p>
-            <w:pPr>
-              <w:jc w:val="center"/>
-            </w:pPr>
-            <w:r>
-              <w:t>Registracija</w:t>
-            </w:r>
-          </w:p>
-        </w:tc>
-        <w:tc>
-          <w:tcPr>
-            <w:tcW w:w="6237" w:type="dxa"/>
-            <w:vAlign w:val="center"/>
-          </w:tcPr>
-          <w:p>
-            <w:pPr>
-              <w:jc w:val="center"/>
-              <w:cnfStyle w:val="000000000000"/>
-            </w:pPr>
-            <w:r>
-              <w:t xml:space="preserve">Ja kao neregistrirani korisnik aplikacije želim imati mogućnost pristupa samo početnom ekranu za prijavu ili ekranu za registraciju na kojem se mogu registrirati sa podacima </w:t>
-            </w:r>
-            <w:r>
-              <w:t>koje unesem u validnom formatu.</w:t>
-            </w:r>
-          </w:p>
-        </w:tc>
-        <w:tc>
-          <w:tcPr>
-            <w:tcW w:w="1096" w:type="dxa"/>
-            <w:vAlign w:val="center"/>
-          </w:tcPr>
-          <w:p>
-            <w:pPr>
-              <w:jc w:val="center"/>
-              <w:cnfStyle w:val="000000000000"/>
-            </w:pPr>
-            <w:r>
-              <w:t>Visoki</w:t>
-            </w:r>
-            <w:r>
-              <w:t xml:space="preserve"> (2)</w:t>
-            </w:r>
-          </w:p>
-        </w:tc>
-      </w:tr>
-      <w:tr>
-        <w:trPr>
-          <w:cnfStyle w:val="000000100000"/>
-          <w:trHeight w:val="523"/>
-        </w:trPr>
-        <w:tc>
-          <w:tcPr>
-            <w:cnfStyle w:val="001000000000"/>
-            <w:tcW w:w="1838" w:type="dxa"/>
-            <w:vAlign w:val="center"/>
-          </w:tcPr>
-          <w:p>
-            <w:pPr>
-              <w:jc w:val="center"/>
-            </w:pPr>
-            <w:r>
-              <w:t>Prijava</w:t>
-            </w:r>
-          </w:p>
-        </w:tc>
-        <w:tc>
-          <w:tcPr>
-            <w:tcW w:w="6237" w:type="dxa"/>
-            <w:vAlign w:val="center"/>
-          </w:tcPr>
-          <w:p>
-            <w:pPr>
-              <w:jc w:val="center"/>
-              <w:cnfStyle w:val="000000100000"/>
-            </w:pPr>
-            <w:r>
-              <w:t>Ja kao registrirani korisnik aplikacije želim imati mogućnost prijave u aplikaciju te pristup svim mogućnostima koje će nuditi aplikacija. Također želim imati mogućnost oporavka zaboravljene lozinke na način da unesem svoj e-mail s kojim sam registriran u aplikaciju i na taj e-mail dobijem lozinku za taj račun.</w:t>
-            </w:r>
-          </w:p>
-        </w:tc>
-        <w:tc>
-          <w:tcPr>
-            <w:tcW w:w="1096" w:type="dxa"/>
-            <w:vAlign w:val="center"/>
-          </w:tcPr>
-          <w:p>
-            <w:pPr>
-              <w:jc w:val="center"/>
-              <w:cnfStyle w:val="000000100000"/>
-            </w:pPr>
-            <w:r>
-              <w:t>Visoki</w:t>
-            </w:r>
-            <w:r>
-              <w:t xml:space="preserve"> (3)</w:t>
-            </w:r>
-          </w:p>
-        </w:tc>
-      </w:tr>
-      <w:tr>
-        <w:trPr>
-          <w:trHeight w:val="523"/>
-        </w:trPr>
-        <w:tc>
-          <w:tcPr>
-            <w:cnfStyle w:val="001000000000"/>
-            <w:tcW w:w="1838" w:type="dxa"/>
-            <w:vAlign w:val="center"/>
-          </w:tcPr>
-          <w:p>
-            <w:pPr>
-              <w:jc w:val="center"/>
-            </w:pPr>
-            <w:r>
-              <w:t>Odjava</w:t>
-            </w:r>
-          </w:p>
-        </w:tc>
-        <w:tc>
-          <w:tcPr>
-            <w:tcW w:w="6237" w:type="dxa"/>
-            <w:vAlign w:val="center"/>
-          </w:tcPr>
-          <w:p>
-            <w:pPr>
-              <w:jc w:val="center"/>
-              <w:cnfStyle w:val="000000000000"/>
-            </w:pPr>
-            <w:r>
-              <w:t>Ja kao prijavljeni korisnik želim imati mogućnost odjave iz aplikacije nakon koje se otvara početni ekran za prijavu u aplikaciju.</w:t>
-            </w:r>
-          </w:p>
-        </w:tc>
-        <w:tc>
-          <w:tcPr>
-            <w:tcW w:w="1096" w:type="dxa"/>
-            <w:vAlign w:val="center"/>
-          </w:tcPr>
-          <w:p>
-            <w:pPr>
-              <w:jc w:val="center"/>
-              <w:cnfStyle w:val="000000000000"/>
-            </w:pPr>
-            <w:r>
-              <w:t>Visoki</w:t>
-            </w:r>
-            <w:r>
-              <w:t xml:space="preserve"> (4)</w:t>
-            </w:r>
-          </w:p>
-        </w:tc>
-      </w:tr>
-      <w:tr>
-        <w:trPr>
-          <w:cnfStyle w:val="000000100000"/>
-          <w:trHeight w:val="485"/>
-        </w:trPr>
-        <w:tc>
-          <w:tcPr>
-            <w:cnfStyle w:val="001000000000"/>
-            <w:tcW w:w="1838" w:type="dxa"/>
-            <w:vAlign w:val="center"/>
-          </w:tcPr>
-          <w:p>
-            <w:pPr>
-              <w:jc w:val="center"/>
-            </w:pPr>
-            <w:r>
-              <w:t>Profilna stranica</w:t>
-            </w:r>
-          </w:p>
-        </w:tc>
-        <w:tc>
-          <w:tcPr>
-            <w:tcW w:w="6237" w:type="dxa"/>
-            <w:vAlign w:val="center"/>
-          </w:tcPr>
-          <w:p>
-            <w:pPr>
-              <w:jc w:val="center"/>
-              <w:cnfStyle w:val="000000100000"/>
-            </w:pPr>
-            <w:r>
-              <w:t>Ja kao prijavljeni korisnik želim imati mogućnost pregleda vlastite profilne stranice zajedno s podacima o mojem korisničkom imenu, statusu, prijateljima i njihovim statusima.</w:t>
-            </w:r>
-          </w:p>
-        </w:tc>
-        <w:tc>
-          <w:tcPr>
-            <w:tcW w:w="1096" w:type="dxa"/>
-            <w:vAlign w:val="center"/>
-          </w:tcPr>
-          <w:p>
-            <w:pPr>
-              <w:jc w:val="center"/>
-              <w:cnfStyle w:val="000000100000"/>
-            </w:pPr>
-            <w:r>
-              <w:t>Visoki</w:t>
-            </w:r>
-            <w:r>
-              <w:t xml:space="preserve"> (5)</w:t>
-            </w:r>
-          </w:p>
-        </w:tc>
-      </w:tr>
-      <w:tr>
-        <w:trPr>
-          <w:trHeight w:val="523"/>
-        </w:trPr>
-        <w:tc>
-          <w:tcPr>
-            <w:cnfStyle w:val="001000000000"/>
-            <w:tcW w:w="1838" w:type="dxa"/>
-            <w:vAlign w:val="center"/>
-          </w:tcPr>
-          <w:p>
-            <w:pPr>
-              <w:jc w:val="center"/>
-            </w:pPr>
-            <w:r>
-              <w:t>Pretraživanje i dodavanje drugih korisnika</w:t>
-            </w:r>
-          </w:p>
-        </w:tc>
-        <w:tc>
-          <w:tcPr>
-            <w:tcW w:w="6237" w:type="dxa"/>
-            <w:vAlign w:val="center"/>
-          </w:tcPr>
-          <w:p>
-            <w:pPr>
-              <w:jc w:val="center"/>
-              <w:cnfStyle w:val="000000000000"/>
-            </w:pPr>
-            <w:r>
-              <w:t>Ja kao prijavljeni korisnik želim imati mogućnost pretraživanja drugih registriranih korisnika, te mogućnost njihovih dodavanja u moju listu prijatelja na početnu profilnu stranicu.</w:t>
-            </w:r>
-          </w:p>
-        </w:tc>
-        <w:tc>
-          <w:tcPr>
-            <w:tcW w:w="1096" w:type="dxa"/>
-            <w:vAlign w:val="center"/>
-          </w:tcPr>
-          <w:p>
-            <w:pPr>
-              <w:jc w:val="center"/>
-              <w:cnfStyle w:val="000000000000"/>
-            </w:pPr>
-            <w:r>
-              <w:t>Visoki</w:t>
-            </w:r>
-            <w:r>
-              <w:t xml:space="preserve"> (6)</w:t>
-            </w:r>
-          </w:p>
-        </w:tc>
-      </w:tr>
-      <w:tr>
-        <w:trPr>
-          <w:cnfStyle w:val="000000100000"/>
-          <w:trHeight w:val="523"/>
-        </w:trPr>
-        <w:tc>
-          <w:tcPr>
-            <w:cnfStyle w:val="001000000000"/>
-            <w:tcW w:w="1838" w:type="dxa"/>
-            <w:vAlign w:val="center"/>
-          </w:tcPr>
-          <w:p>
-            <w:pPr>
-              <w:jc w:val="center"/>
-            </w:pPr>
-            <w:r>
-              <w:t>Razgovor s drugim korisnicima</w:t>
-            </w:r>
-          </w:p>
-        </w:tc>
-        <w:tc>
-          <w:tcPr>
-            <w:tcW w:w="6237" w:type="dxa"/>
-            <w:vAlign w:val="center"/>
-          </w:tcPr>
-          <w:p>
-            <w:pPr>
-              <w:jc w:val="center"/>
-              <w:cnfStyle w:val="000000100000"/>
-            </w:pPr>
-            <w:r>
-              <w:t>Ja kao prijavljeni korisnik želim imati mogućnost razgovora s mojim prijateljima koji se nalaze u mojoj listi prijatelja na početnoj profilnoj stranici.</w:t>
-            </w:r>
-          </w:p>
-        </w:tc>
-        <w:tc>
-          <w:tcPr>
-            <w:tcW w:w="1096" w:type="dxa"/>
-            <w:vAlign w:val="center"/>
-          </w:tcPr>
-          <w:p>
-            <w:pPr>
-              <w:jc w:val="center"/>
-              <w:cnfStyle w:val="000000100000"/>
-            </w:pPr>
-            <w:r>
-              <w:t>Visoki</w:t>
-            </w:r>
-            <w:r>
-              <w:t xml:space="preserve"> (7)</w:t>
-            </w:r>
-          </w:p>
-        </w:tc>
-      </w:tr>
-      <w:tr>
-        <w:trPr>
-          <w:trHeight w:val="523"/>
-        </w:trPr>
-        <w:tc>
-          <w:tcPr>
-            <w:cnfStyle w:val="001000000000"/>
-            <w:tcW w:w="1838" w:type="dxa"/>
-            <w:vAlign w:val="center"/>
-          </w:tcPr>
-          <w:p>
-            <w:pPr>
-              <w:jc w:val="center"/>
-            </w:pPr>
-            <w:r>
-              <w:t>Izbornik</w:t>
-            </w:r>
-          </w:p>
-        </w:tc>
-        <w:tc>
-          <w:tcPr>
-            <w:tcW w:w="6237" w:type="dxa"/>
-            <w:vAlign w:val="center"/>
-          </w:tcPr>
-          <w:p>
-            <w:pPr>
-              <w:jc w:val="center"/>
-              <w:cnfStyle w:val="000000000000"/>
-            </w:pPr>
-            <w:r>
-              <w:t>Ja kao prijavljeni korisnik želim imati mogućnost odabira jedne od sljedećih stavki izbornika: uređivanje profila, skok na početnu profilnu stranicu, pregled podataka o razvojnom timu aplikacije, odjava iz aplikacije i zatvaranje aplikacije.</w:t>
-            </w:r>
-          </w:p>
-        </w:tc>
-        <w:tc>
-          <w:tcPr>
-            <w:tcW w:w="1096" w:type="dxa"/>
-            <w:vAlign w:val="center"/>
-          </w:tcPr>
-          <w:p>
-            <w:pPr>
-              <w:jc w:val="center"/>
-              <w:cnfStyle w:val="000000000000"/>
-            </w:pPr>
-            <w:r>
-              <w:t>Srednji (8)</w:t>
-            </w:r>
-          </w:p>
-        </w:tc>
-      </w:tr>
-      <w:tr>
-        <w:trPr>
-          <w:cnfStyle w:val="000000100000"/>
-          <w:trHeight w:val="523"/>
-        </w:trPr>
-        <w:tc>
-          <w:tcPr>
-            <w:cnfStyle w:val="001000000000"/>
-            <w:tcW w:w="1838" w:type="dxa"/>
-            <w:vAlign w:val="center"/>
-          </w:tcPr>
-          <w:p>
-            <w:pPr>
-              <w:jc w:val="center"/>
-            </w:pPr>
-            <w:r>
-              <w:t>Grupni razgovori</w:t>
-            </w:r>
-          </w:p>
-        </w:tc>
-        <w:tc>
-          <w:tcPr>
-            <w:tcW w:w="6237" w:type="dxa"/>
-            <w:vAlign w:val="center"/>
-          </w:tcPr>
-          <w:p>
-            <w:pPr>
-              <w:jc w:val="center"/>
-              <w:cnfStyle w:val="000000100000"/>
-            </w:pPr>
-            <w:r>
-              <w:t>Ja kao prijavljeni korisnik želim imati mogućnost razgovora sa dva ili više sugovornika u jednom razgovoru.</w:t>
-            </w:r>
-          </w:p>
-        </w:tc>
-        <w:tc>
-          <w:tcPr>
-            <w:tcW w:w="1096" w:type="dxa"/>
-            <w:vAlign w:val="center"/>
-          </w:tcPr>
-          <w:p>
-            <w:pPr>
-              <w:jc w:val="center"/>
-              <w:cnfStyle w:val="000000100000"/>
-            </w:pPr>
-            <w:r>
-              <w:t>Srednji (9)</w:t>
-            </w:r>
-          </w:p>
-        </w:tc>
-      </w:tr>
-      <w:tr>
-        <w:trPr>
-          <w:trHeight w:val="523"/>
-        </w:trPr>
-        <w:tc>
-          <w:tcPr>
-            <w:cnfStyle w:val="001000000000"/>
-            <w:tcW w:w="1838" w:type="dxa"/>
-            <w:vAlign w:val="center"/>
-          </w:tcPr>
-          <w:p>
-            <w:pPr>
-              <w:jc w:val="center"/>
-            </w:pPr>
-            <w:r>
-              <w:t>Povijest razgovora</w:t>
-            </w:r>
-          </w:p>
-        </w:tc>
-        <w:tc>
-          <w:tcPr>
-            <w:tcW w:w="6237" w:type="dxa"/>
-            <w:vAlign w:val="center"/>
-          </w:tcPr>
-          <w:p>
-            <w:pPr>
-              <w:jc w:val="center"/>
-              <w:cnfStyle w:val="000000000000"/>
-            </w:pPr>
-            <w:r>
-              <w:t>Ja kao prijavljeni korisnik želim imati mogućnost pregleda povijesti svih razgovora u kojima sam sudjelovao, te mogućnost otvaranja nekog od tih r</w:t>
-            </w:r>
-            <w:r>
-              <w:t xml:space="preserve">azgovora jednostavnim odabirom </w:t>
-            </w:r>
-            <w:r>
-              <w:t>tog razgovora.</w:t>
-            </w:r>
-          </w:p>
-        </w:tc>
-        <w:tc>
-          <w:tcPr>
-            <w:tcW w:w="1096" w:type="dxa"/>
-            <w:vAlign w:val="center"/>
-          </w:tcPr>
-          <w:p>
-            <w:pPr>
-              <w:jc w:val="center"/>
-              <w:cnfStyle w:val="000000000000"/>
-            </w:pPr>
-            <w:r>
-              <w:t>Srednji (10)</w:t>
-            </w:r>
-          </w:p>
-        </w:tc>
-      </w:tr>
-      <w:tr>
-        <w:trPr>
-          <w:cnfStyle w:val="000000100000"/>
-          <w:trHeight w:val="523"/>
-        </w:trPr>
-        <w:tc>
-          <w:tcPr>
-            <w:cnfStyle w:val="001000000000"/>
-            <w:tcW w:w="1838" w:type="dxa"/>
-            <w:vAlign w:val="center"/>
-          </w:tcPr>
-          <w:p>
-            <w:pPr>
-              <w:jc w:val="center"/>
-            </w:pPr>
-            <w:r>
-              <w:t xml:space="preserve">Notifikacija kod </w:t>
-            </w:r>
-            <w:r>
-              <w:lastRenderedPageBreak/>
-              <w:t>dodavanja prijatelja</w:t>
-            </w:r>
-          </w:p>
-        </w:tc>
-        <w:tc>
-          <w:tcPr>
-            <w:tcW w:w="6237" w:type="dxa"/>
-            <w:vAlign w:val="center"/>
-          </w:tcPr>
-          <w:p>
-            <w:pPr>
-              <w:jc w:val="center"/>
-              <w:cnfStyle w:val="000000100000"/>
-            </w:pPr>
-            <w:r>
-              <w:lastRenderedPageBreak/>
-              <w:t xml:space="preserve">Ja kao prijavljeni korisnik želim imati mogućnost primitka </w:t>
-            </w:r>
-            <w:r>
-              <w:lastRenderedPageBreak/>
-              <w:t>notifikacije z trenutku kada me neki korisnik aplikacije doda u svoju listu prijatelja.</w:t>
-            </w:r>
-          </w:p>
-        </w:tc>
-        <w:tc>
-          <w:tcPr>
-            <w:tcW w:w="1096" w:type="dxa"/>
-            <w:vAlign w:val="center"/>
-          </w:tcPr>
-          <w:p>
-            <w:pPr>
-              <w:jc w:val="center"/>
-              <w:cnfStyle w:val="000000100000"/>
-            </w:pPr>
-            <w:r>
-              <w:lastRenderedPageBreak/>
-              <w:t xml:space="preserve">Srednji </w:t>
-            </w:r>
-            <w:r>
-              <w:lastRenderedPageBreak/>
-              <w:t>(11)</w:t>
-            </w:r>
-          </w:p>
-        </w:tc>
-      </w:tr>
-      <w:tr>
-        <w:trPr>
-          <w:trHeight w:val="485"/>
-        </w:trPr>
-        <w:tc>
-          <w:tcPr>
-            <w:cnfStyle w:val="001000000000"/>
-            <w:tcW w:w="1838" w:type="dxa"/>
-            <w:vAlign w:val="center"/>
-          </w:tcPr>
-          <w:p>
-            <w:pPr>
-              <w:jc w:val="center"/>
-            </w:pPr>
-            <w:r>
-              <w:lastRenderedPageBreak/>
-              <w:t>Notifikacija na primljenu poruku</w:t>
-            </w:r>
-          </w:p>
-        </w:tc>
-        <w:tc>
-          <w:tcPr>
-            <w:tcW w:w="6237" w:type="dxa"/>
-            <w:vAlign w:val="center"/>
-          </w:tcPr>
-          <w:p>
-            <w:pPr>
-              <w:jc w:val="center"/>
-              <w:cnfStyle w:val="000000000000"/>
-            </w:pPr>
-            <w:r>
-              <w:t>Ja kao prijavljeni korisnik želim imati mogućnost primitka notifikacije kada mi neki korisnik aplikacije napiše novu poruku.</w:t>
-            </w:r>
-          </w:p>
-        </w:tc>
-        <w:tc>
-          <w:tcPr>
-            <w:tcW w:w="1096" w:type="dxa"/>
-            <w:vAlign w:val="center"/>
-          </w:tcPr>
-          <w:p>
-            <w:pPr>
-              <w:jc w:val="center"/>
-              <w:cnfStyle w:val="000000000000"/>
-            </w:pPr>
-            <w:r>
-              <w:t>Srednji (12)</w:t>
-            </w:r>
-          </w:p>
-        </w:tc>
-      </w:tr>
-      <w:tr>
-        <w:trPr>
-          <w:cnfStyle w:val="000000100000"/>
-          <w:trHeight w:val="485"/>
-        </w:trPr>
-        <w:tc>
-          <w:tcPr>
-            <w:cnfStyle w:val="001000000000"/>
-            <w:tcW w:w="1838" w:type="dxa"/>
-            <w:vAlign w:val="center"/>
-          </w:tcPr>
-          <w:p>
-            <w:pPr>
-              <w:jc w:val="center"/>
-            </w:pPr>
-            <w:r>
-              <w:t>Promjena slike profila</w:t>
-            </w:r>
-          </w:p>
-        </w:tc>
-        <w:tc>
-          <w:tcPr>
-            <w:tcW w:w="6237" w:type="dxa"/>
-            <w:vAlign w:val="center"/>
-          </w:tcPr>
-          <w:p>
-            <w:pPr>
-              <w:jc w:val="center"/>
-              <w:cnfStyle w:val="000000100000"/>
-            </w:pPr>
-            <w:r>
-              <w:t>Ja kao prijavljeni korisnik želim imati mogućnost promjene profilne slike. Također želim imati mogućnost rezanja te slike ukoliko ne budem zadovoljan sa dimenzijama slike</w:t>
-            </w:r>
-          </w:p>
-        </w:tc>
-        <w:tc>
-          <w:tcPr>
-            <w:tcW w:w="1096" w:type="dxa"/>
-            <w:vAlign w:val="center"/>
-          </w:tcPr>
-          <w:p>
-            <w:pPr>
-              <w:jc w:val="center"/>
-              <w:cnfStyle w:val="000000100000"/>
-            </w:pPr>
-            <w:r>
-              <w:t>Srednji (13)</w:t>
-            </w:r>
-          </w:p>
-        </w:tc>
-      </w:tr>
-      <w:tr>
-        <w:trPr>
-          <w:trHeight w:val="485"/>
-        </w:trPr>
-        <w:tc>
-          <w:tcPr>
-            <w:cnfStyle w:val="001000000000"/>
-            <w:tcW w:w="1838" w:type="dxa"/>
-            <w:vAlign w:val="center"/>
-          </w:tcPr>
-          <w:p>
-            <w:pPr>
-              <w:jc w:val="center"/>
-            </w:pPr>
-            <w:r>
-              <w:t>Uređivanje profila</w:t>
-            </w:r>
-          </w:p>
-        </w:tc>
-        <w:tc>
-          <w:tcPr>
-            <w:tcW w:w="6237" w:type="dxa"/>
-            <w:vAlign w:val="center"/>
-          </w:tcPr>
-          <w:p>
-            <w:pPr>
-              <w:jc w:val="center"/>
-              <w:cnfStyle w:val="000000000000"/>
-            </w:pPr>
-            <w:r>
-              <w:t>Ja kao prijavljeni korisnik želim imati mogućnost uređivanja vlastitog profila. To podrazumij</w:t>
-            </w:r>
-            <w:r>
-              <w:t>eva promjenu korisničkog imena</w:t>
-            </w:r>
-            <w:r>
-              <w:t xml:space="preserve">, </w:t>
-            </w:r>
-            <w:r>
-              <w:t>spola i lozinke</w:t>
-            </w:r>
-          </w:p>
-        </w:tc>
-        <w:tc>
-          <w:tcPr>
-            <w:tcW w:w="1096" w:type="dxa"/>
-            <w:vAlign w:val="center"/>
-          </w:tcPr>
-          <w:p>
-            <w:pPr>
-              <w:jc w:val="center"/>
-              <w:cnfStyle w:val="000000000000"/>
-            </w:pPr>
-            <w:r>
-              <w:t>Niski</w:t>
-            </w:r>
-            <w:r>
-              <w:t xml:space="preserve"> (1</w:t>
-            </w:r>
-            <w:r>
-              <w:t>4</w:t>
-            </w:r>
-            <w:r>
-              <w:t>)</w:t>
-            </w:r>
-          </w:p>
-        </w:tc>
-      </w:tr>
-      <w:tr>
-        <w:trPr>
-          <w:cnfStyle w:val="000000100000"/>
-          <w:trHeight w:val="485"/>
-        </w:trPr>
-        <w:tc>
-          <w:tcPr>
-            <w:cnfStyle w:val="001000000000"/>
-            <w:tcW w:w="1838" w:type="dxa"/>
-            <w:vAlign w:val="center"/>
-          </w:tcPr>
-          <w:p>
-            <w:pPr>
-              <w:jc w:val="center"/>
-            </w:pPr>
-            <w:r>
-              <w:t>Promjena statusa</w:t>
-            </w:r>
-          </w:p>
-        </w:tc>
-        <w:tc>
-          <w:tcPr>
-            <w:tcW w:w="6237" w:type="dxa"/>
-            <w:vAlign w:val="center"/>
-          </w:tcPr>
-          <w:p>
-            <w:pPr>
-              <w:jc w:val="center"/>
-              <w:cnfStyle w:val="000000100000"/>
-            </w:pPr>
-            <w:r>
-              <w:t>Ja kao prijavljeni korisnik želim imati mogućnost pregleda vlastitog statusa i promjene istog. Također želim vidjeti koji status ima svaki pojedini prijatelj iz vlastite liste prijatelja na početnoj profilnoj stranici.</w:t>
-            </w:r>
-          </w:p>
-        </w:tc>
-        <w:tc>
-          <w:tcPr>
-            <w:tcW w:w="1096" w:type="dxa"/>
-            <w:vAlign w:val="center"/>
-          </w:tcPr>
-          <w:p>
-            <w:pPr>
-              <w:jc w:val="center"/>
-              <w:cnfStyle w:val="000000100000"/>
-            </w:pPr>
-            <w:r>
-              <w:t>Niski</w:t>
-            </w:r>
-            <w:r>
-              <w:t xml:space="preserve"> (1</w:t>
-            </w:r>
-            <w:r>
-              <w:t>5</w:t>
-            </w:r>
-            <w:r>
-              <w:t>)</w:t>
-            </w:r>
-          </w:p>
-        </w:tc>
-      </w:tr>
-      <w:tr>
-        <w:trPr>
-          <w:trHeight w:val="485"/>
-        </w:trPr>
-        <w:tc>
-          <w:tcPr>
-            <w:cnfStyle w:val="001000000000"/>
-            <w:tcW w:w="1838" w:type="dxa"/>
-            <w:vAlign w:val="center"/>
-          </w:tcPr>
-          <w:p>
-            <w:pPr>
-              <w:jc w:val="center"/>
-            </w:pPr>
-            <w:r>
-              <w:t>Dodatna notifikacija</w:t>
-            </w:r>
-          </w:p>
-        </w:tc>
-        <w:tc>
-          <w:tcPr>
-            <w:tcW w:w="6237" w:type="dxa"/>
-            <w:vAlign w:val="center"/>
-          </w:tcPr>
-          <w:p>
-            <w:pPr>
-              <w:jc w:val="center"/>
-              <w:cnfStyle w:val="000000000000"/>
-            </w:pPr>
-            <w:r>
-              <w:t>Ja kao prijavljeni korisnik želim imati mogućnost neke dodatne notifikacije u aplikaciji ovisno o želji razvojnog tima.</w:t>
-            </w:r>
-          </w:p>
-        </w:tc>
-        <w:tc>
-          <w:tcPr>
-            <w:tcW w:w="1096" w:type="dxa"/>
-            <w:vAlign w:val="center"/>
-          </w:tcPr>
-          <w:p>
-            <w:pPr>
-              <w:jc w:val="center"/>
-              <w:cnfStyle w:val="000000000000"/>
-            </w:pPr>
-            <w:r>
-              <w:t>Niski</w:t>
-            </w:r>
-            <w:r>
-              <w:t xml:space="preserve"> (1</w:t>
-            </w:r>
-            <w:r>
-              <w:t>6</w:t>
-            </w:r>
-            <w:r>
-              <w:t>)</w:t>
-            </w:r>
-          </w:p>
-        </w:tc>
-      </w:tr>
-    </w:tbl>
-    <w:p/>
-    <w:p>
-      <w:pPr>
-        <w:pStyle w:val="FOINaslov2"/>
-      </w:pPr>
-      <w:bookmarkStart w:id="7" w:name="_Toc439207495"/>
-      <w:r>
-        <w:t>Prototip aplikacije</w:t>
-      </w:r>
-      <w:bookmarkEnd w:id="7"/>
-    </w:p>
-    <w:p>
-      <w:pPr>
-        <w:jc w:val="both"/>
-      </w:pPr>
-      <w:r>
-        <w:t>Kako bi se objasnio prototip aplikacije najprije je potrebno prikazati sliku kompletnog prototipa, a kasnije detaljno objasniti svaki ekran na prototipu zasebno. Svaki ekran prikazan je uz pomoć Mockup-a i izrađen u alatu Ninjamock.</w:t>
-      </w:r>
-    </w:p>
-    <w:p>
-      <w:pPr>
-        <w:pStyle w:val="FOINaslov3"/>
-      </w:pPr>
-      <w:bookmarkStart w:id="8" w:name="_Toc439207496"/>
-      <w:r>
-        <w:t>Slika prototipa aplikacije</w:t>
-      </w:r>
-      <w:bookmarkEnd w:id="8"/>
-    </w:p>
-    <w:p>
-      <w:pPr>
-        <w:jc w:val="both"/>
-      </w:pPr>
-      <w:r>
-        <w:t>Prototip aplikacije izgleda kao što je to prikazano na slici 1.</w:t>
-      </w:r>
-    </w:p>
-    <w:p>
-      <w:pPr>
-        <w:sectPr>
-          <w:footerReference w:type="default" r:id="rId14"/>
-          <w:pgSz w:w="11906" w:h="16838"/>
-          <w:pgMar w:top="1417" w:right="1417" w:bottom="1417" w:left="1417" w:header="708" w:footer="708" w:gutter="0"/>
-          <w:pgNumType w:start="1"/>
-          <w:cols w:space="708"/>
-          <w:docGrid w:linePitch="360"/>
-        </w:sectPr>
-      </w:pPr>
-    </w:p>
-    <w:p>
-      <w:pPr>
-        <w:keepNext/>
-        <w:jc w:val="center"/>
-        <w:rPr>
-          <w:b/>
-        </w:rPr>
-      </w:pPr>
-      <w:r>
-        <w:rPr>
-          <w:b/>
-          <w:noProof/>
-        </w:rPr>
+        <w:t xml:space="preserve">Kod definiranja terminskog plana projekta bitno je obratiti pažnju na ograničenja u smislu evaluacije projekta. Pošto se projekt predaje na evaluaciju u tri faze, broj sprinteva i funkcionalnosti aplikacije u svakom pojedinom sprintu definirane su u skladu sa rokovima predaje. Kako Scrum metodologija agilnog razvoja zagovara potrebu definiranja većeg broja </w:t>
+      </w:r>
+      <w:r>
         <w:lastRenderedPageBreak/>
-        <w:drawing>
-          <wp:inline distT="0" distB="0" distL="0" distR="0">
-            <wp:extent cx="8257683" cy="5343896"/>
-            <wp:effectExtent l="19050" t="0" r="0" b="0"/>
-            <wp:docPr id="32" name="Picture 3" descr="C:\Users\JurmanLap\Desktop\AIR predaja2\prototype.tif"/>
-            <wp:cNvGraphicFramePr>
-              <a:graphicFrameLocks xmlns:a="http://schemas.openxmlformats.org/drawingml/2006/main" noChangeAspect="1"/>
-            </wp:cNvGraphicFramePr>
-            <a:graphic xmlns:a="http://schemas.openxmlformats.org/drawingml/2006/main">
-              <a:graphicData uri="http://schemas.openxmlformats.org/drawingml/2006/picture">
-                <pic:pic xmlns:pic="http://schemas.openxmlformats.org/drawingml/2006/picture">
-                  <pic:nvPicPr>
-                    <pic:cNvPr id="0" name="Picture 3" descr="C:\Users\JurmanLap\Desktop\AIR predaja2\prototype.tif"/>
-                    <pic:cNvPicPr>
-                      <a:picLocks noChangeAspect="1" noChangeArrowheads="1"/>
-                    </pic:cNvPicPr>
-                  </pic:nvPicPr>
-                  <pic:blipFill>
-                    <a:blip r:embed="rId15" cstate="print"/>
-                    <a:srcRect/>
-                    <a:stretch>
-                      <a:fillRect/>
-                    </a:stretch>
-                  </pic:blipFill>
-                  <pic:spPr bwMode="auto">
-                    <a:xfrm>
-                      <a:off x="0" y="0"/>
-                      <a:ext cx="8270909" cy="5352455"/>
-                    </a:xfrm>
-                    <a:prstGeom prst="rect">
-                      <a:avLst/>
-                    </a:prstGeom>
-                    <a:noFill/>
-                    <a:ln w="9525">
-                      <a:noFill/>
-                      <a:miter lim="800000"/>
-                      <a:headEnd/>
-                      <a:tailEnd/>
-                    </a:ln>
-                  </pic:spPr>
-                </pic:pic>
-              </a:graphicData>
-            </a:graphic>
-          </wp:inline>
-        </w:drawing>
-      </w:r>
-    </w:p>
-    <w:p>
-      <w:pPr>
-        <w:pStyle w:val="Caption"/>
-        <w:jc w:val="center"/>
-        <w:rPr>
-          <w:color w:val="auto"/>
-        </w:rPr>
-        <w:sectPr>
-          <w:pgSz w:w="16838" w:h="11906" w:orient="landscape"/>
-          <w:pgMar w:top="1417" w:right="1417" w:bottom="1417" w:left="1417" w:header="708" w:footer="708" w:gutter="0"/>
-          <w:cols w:space="708"/>
-          <w:docGrid w:linePitch="360"/>
-        </w:sectPr>
-      </w:pPr>
-      <w:r>
-        <w:rPr>
-          <w:color w:val="auto"/>
-        </w:rPr>
-        <w:t>Slika 2.1</w:t>
-      </w:r>
-      <w:r>
-        <w:rPr>
-          <w:color w:val="auto"/>
-        </w:rPr>
-        <w:t xml:space="preserve"> Prototip aplikacije ChatUp</w:t>
-      </w:r>
-    </w:p>
-    <w:p>
-      <w:pPr>
-        <w:pStyle w:val="FOINaslov1"/>
-      </w:pPr>
-      <w:bookmarkStart w:id="9" w:name="_Toc439207497"/>
-      <w:r>
-        <w:lastRenderedPageBreak/>
-        <w:t>Objašnjenje svakog pojedinog Mockup-a</w:t>
-      </w:r>
-      <w:bookmarkEnd w:id="9"/>
-    </w:p>
-    <w:tbl>
-      <w:tblPr>
-        <w:tblStyle w:val="PlainTable4"/>
-        <w:tblW w:w="0" w:type="auto"/>
-        <w:tblLayout w:type="fixed"/>
-        <w:tblLook w:val="04A0"/>
-      </w:tblPr>
-      <w:tblGrid>
-        <w:gridCol w:w="3295"/>
-        <w:gridCol w:w="4536"/>
-        <w:gridCol w:w="1100"/>
-      </w:tblGrid>
-      <w:tr>
-        <w:trPr>
-          <w:cnfStyle w:val="100000000000"/>
-          <w:trHeight w:val="545"/>
-        </w:trPr>
-        <w:tc>
-          <w:tcPr>
-            <w:cnfStyle w:val="001000000000"/>
-            <w:tcW w:w="3295" w:type="dxa"/>
-            <w:tcBorders>
-              <w:top w:val="single" w:sz="4" w:space="0" w:color="auto"/>
-              <w:left w:val="single" w:sz="4" w:space="0" w:color="auto"/>
-              <w:bottom w:val="single" w:sz="4" w:space="0" w:color="auto"/>
-              <w:right w:val="single" w:sz="4" w:space="0" w:color="auto"/>
-            </w:tcBorders>
-            <w:vAlign w:val="center"/>
-          </w:tcPr>
-          <w:p>
-            <w:pPr>
-              <w:jc w:val="center"/>
-              <w:rPr>
-                <w:b w:val="0"/>
-                <w:noProof/>
-              </w:rPr>
-            </w:pPr>
-            <w:r>
-              <w:rPr>
-                <w:noProof/>
-              </w:rPr>
-              <w:t>Izgled pojedinog ekrana (mockup)</w:t>
-            </w:r>
-          </w:p>
-        </w:tc>
-        <w:tc>
-          <w:tcPr>
-            <w:tcW w:w="4536" w:type="dxa"/>
-            <w:tcBorders>
-              <w:top w:val="single" w:sz="4" w:space="0" w:color="auto"/>
-              <w:left w:val="single" w:sz="4" w:space="0" w:color="auto"/>
-              <w:bottom w:val="single" w:sz="4" w:space="0" w:color="auto"/>
-              <w:right w:val="single" w:sz="4" w:space="0" w:color="auto"/>
-            </w:tcBorders>
-            <w:vAlign w:val="center"/>
-          </w:tcPr>
-          <w:p>
-            <w:pPr>
-              <w:jc w:val="center"/>
-              <w:cnfStyle w:val="100000000000"/>
-              <w:rPr>
-                <w:b w:val="0"/>
-              </w:rPr>
-            </w:pPr>
-            <w:r>
-              <w:t>Objašnjenje</w:t>
-            </w:r>
-          </w:p>
-        </w:tc>
-        <w:tc>
-          <w:tcPr>
-            <w:tcW w:w="1100" w:type="dxa"/>
-            <w:tcBorders>
-              <w:top w:val="single" w:sz="4" w:space="0" w:color="auto"/>
-              <w:left w:val="single" w:sz="4" w:space="0" w:color="auto"/>
-              <w:bottom w:val="single" w:sz="4" w:space="0" w:color="auto"/>
-              <w:right w:val="single" w:sz="4" w:space="0" w:color="auto"/>
-            </w:tcBorders>
-            <w:vAlign w:val="center"/>
-          </w:tcPr>
-          <w:p>
-            <w:pPr>
-              <w:jc w:val="center"/>
-              <w:cnfStyle w:val="100000000000"/>
-              <w:rPr>
-                <w:b w:val="0"/>
-              </w:rPr>
-            </w:pPr>
-            <w:r>
-              <w:t>Korisnička priča (kraći naziv)</w:t>
-            </w:r>
-          </w:p>
-        </w:tc>
-      </w:tr>
-      <w:tr>
-        <w:trPr>
-          <w:cnfStyle w:val="000000100000"/>
-        </w:trPr>
-        <w:tc>
-          <w:tcPr>
-            <w:cnfStyle w:val="001000000000"/>
-            <w:tcW w:w="3295" w:type="dxa"/>
-            <w:tcBorders>
-              <w:top w:val="single" w:sz="4" w:space="0" w:color="auto"/>
-              <w:left w:val="single" w:sz="4" w:space="0" w:color="auto"/>
-              <w:bottom w:val="single" w:sz="4" w:space="0" w:color="auto"/>
-            </w:tcBorders>
-            <w:vAlign w:val="center"/>
-          </w:tcPr>
-          <w:p>
-            <w:r>
-              <w:rPr>
-                <w:noProof/>
-              </w:rPr>
-              <w:drawing>
-                <wp:inline distT="0" distB="0" distL="0" distR="0">
-                  <wp:extent cx="1605600" cy="3060000"/>
-                  <wp:effectExtent l="0" t="0" r="0" b="7620"/>
-                  <wp:docPr id="3" name="Picture 3" descr="C:\Users\JurmanLap\Desktop\CHATUP FAZA 1\SVI MOCKAPI\editiranje\1 Log in.png"/>
-                  <wp:cNvGraphicFramePr>
-                    <a:graphicFrameLocks xmlns:a="http://schemas.openxmlformats.org/drawingml/2006/main" noChangeAspect="1"/>
-                  </wp:cNvGraphicFramePr>
-                  <a:graphic xmlns:a="http://schemas.openxmlformats.org/drawingml/2006/main">
-                    <a:graphicData uri="http://schemas.openxmlformats.org/drawingml/2006/picture">
-                      <pic:pic xmlns:pic="http://schemas.openxmlformats.org/drawingml/2006/picture">
-                        <pic:nvPicPr>
-                          <pic:cNvPr id="0" name="Picture 3" descr="C:\Users\JurmanLap\Desktop\CHATUP FAZA 1\SVI MOCKAPI\editiranje\1 Log in.png"/>
-                          <pic:cNvPicPr>
-                            <a:picLocks noChangeAspect="1" noChangeArrowheads="1"/>
-                          </pic:cNvPicPr>
-                        </pic:nvPicPr>
-                        <pic:blipFill>
-                          <a:blip r:embed="rId16" cstate="print">
-                            <a:extLst>
-                              <a:ext uri="{28A0092B-C50C-407E-A947-70E740481C1C}">
-                                <a14:useLocalDpi xmlns:a14="http://schemas.microsoft.com/office/drawing/2010/main" xmlns:wps="http://schemas.microsoft.com/office/word/2010/wordprocessingShape" xmlns:wpi="http://schemas.microsoft.com/office/word/2010/wordprocessingInk" xmlns:wpg="http://schemas.microsoft.com/office/word/2010/wordprocessingGroup" xmlns:w14="http://schemas.microsoft.com/office/word/2010/wordml" xmlns:w="http://schemas.openxmlformats.org/wordprocessingml/2006/main" xmlns:w10="urn:schemas-microsoft-com:office:word" xmlns:wp14="http://schemas.microsoft.com/office/word/2010/wordprocessingDrawing" xmlns:v="urn:schemas-microsoft-com:vml" xmlns:o="urn:schemas-microsoft-com:office:office" xmlns:mc="http://schemas.openxmlformats.org/markup-compatibility/2006" xmlns:wpc="http://schemas.microsoft.com/office/word/2010/wordprocessingCanvas" xmlns="" val="0"/>
-                              </a:ext>
-                            </a:extLst>
-                          </a:blip>
-                          <a:srcRect/>
-                          <a:stretch>
-                            <a:fillRect/>
-                          </a:stretch>
-                        </pic:blipFill>
-                        <pic:spPr bwMode="auto">
-                          <a:xfrm>
-                            <a:off x="0" y="0"/>
-                            <a:ext cx="1605600" cy="3060000"/>
-                          </a:xfrm>
-                          <a:prstGeom prst="rect">
-                            <a:avLst/>
-                          </a:prstGeom>
-                          <a:noFill/>
-                          <a:ln>
-                            <a:noFill/>
-                          </a:ln>
-                        </pic:spPr>
-                      </pic:pic>
-                    </a:graphicData>
-                  </a:graphic>
-                </wp:inline>
-              </w:drawing>
-            </w:r>
-          </w:p>
-        </w:tc>
-        <w:tc>
-          <w:tcPr>
-            <w:tcW w:w="4536" w:type="dxa"/>
-            <w:tcBorders>
-              <w:top w:val="single" w:sz="4" w:space="0" w:color="auto"/>
-              <w:bottom w:val="single" w:sz="4" w:space="0" w:color="auto"/>
-            </w:tcBorders>
-            <w:vAlign w:val="center"/>
-          </w:tcPr>
-          <w:p>
-            <w:pPr>
-              <w:jc w:val="both"/>
-              <w:cnfStyle w:val="000000100000"/>
-              <w:rPr>
-                <w:b/>
-              </w:rPr>
-            </w:pPr>
-            <w:r>
-              <w:t>Ovako izgleda prvi ekran koji se otvara prilikom otvaranja aplikacije. Registriranom korisniku se nudi mogućnost prijave sa već postojećom e-mail adresom i lozinkom, te također mogućnost oporavka zaboravljene lozinke. Neregistriranom korisniku se nudi mogućnost odabira gumba „Register“ kojim će se registrirati i tako postati potencijalni korisnik aplikacije.</w:t>
-            </w:r>
-          </w:p>
-        </w:tc>
-        <w:tc>
-          <w:tcPr>
-            <w:tcW w:w="1100" w:type="dxa"/>
-            <w:tcBorders>
-              <w:top w:val="single" w:sz="4" w:space="0" w:color="auto"/>
-              <w:bottom w:val="single" w:sz="4" w:space="0" w:color="auto"/>
-              <w:right w:val="single" w:sz="4" w:space="0" w:color="auto"/>
-            </w:tcBorders>
-            <w:vAlign w:val="center"/>
-          </w:tcPr>
-          <w:p>
-            <w:pPr>
-              <w:jc w:val="center"/>
-              <w:cnfStyle w:val="000000100000"/>
-              <w:rPr>
-                <w:b/>
-              </w:rPr>
-            </w:pPr>
-            <w:r>
-              <w:t>Prijava</w:t>
-            </w:r>
-          </w:p>
-          <w:p>
-            <w:pPr>
-              <w:jc w:val="center"/>
-              <w:cnfStyle w:val="000000100000"/>
-              <w:rPr>
-                <w:b/>
-              </w:rPr>
-            </w:pPr>
-            <w:r>
-              <w:t xml:space="preserve">(prioritet </w:t>
-            </w:r>
-            <w:r>
-              <w:t>3</w:t>
-            </w:r>
-            <w:r>
-              <w:t>)</w:t>
-            </w:r>
-          </w:p>
-        </w:tc>
-      </w:tr>
-      <w:tr>
-        <w:tc>
-          <w:tcPr>
-            <w:cnfStyle w:val="001000000000"/>
-            <w:tcW w:w="3295" w:type="dxa"/>
-            <w:tcBorders>
-              <w:top w:val="single" w:sz="4" w:space="0" w:color="auto"/>
-              <w:left w:val="single" w:sz="4" w:space="0" w:color="auto"/>
-            </w:tcBorders>
-            <w:vAlign w:val="center"/>
-          </w:tcPr>
-          <w:p>
-            <w:r>
-              <w:rPr>
-                <w:noProof/>
-              </w:rPr>
-              <w:drawing>
-                <wp:inline distT="0" distB="0" distL="0" distR="0">
-                  <wp:extent cx="1620000" cy="3060000"/>
-                  <wp:effectExtent l="0" t="0" r="0" b="7620"/>
-                  <wp:docPr id="4" name="Picture 4" descr="C:\Users\JurmanLap\Desktop\CHATUP FAZA 1\SVI MOCKAPI\editiranje\2 Register.png"/>
-                  <wp:cNvGraphicFramePr>
-                    <a:graphicFrameLocks xmlns:a="http://schemas.openxmlformats.org/drawingml/2006/main" noChangeAspect="1"/>
-                  </wp:cNvGraphicFramePr>
-                  <a:graphic xmlns:a="http://schemas.openxmlformats.org/drawingml/2006/main">
-                    <a:graphicData uri="http://schemas.openxmlformats.org/drawingml/2006/picture">
-                      <pic:pic xmlns:pic="http://schemas.openxmlformats.org/drawingml/2006/picture">
-                        <pic:nvPicPr>
-                          <pic:cNvPr id="0" name="Picture 4" descr="C:\Users\JurmanLap\Desktop\CHATUP FAZA 1\SVI MOCKAPI\editiranje\2 Register.png"/>
-                          <pic:cNvPicPr>
-                            <a:picLocks noChangeAspect="1" noChangeArrowheads="1"/>
-                          </pic:cNvPicPr>
-                        </pic:nvPicPr>
-                        <pic:blipFill>
-                          <a:blip r:embed="rId17" cstate="print">
-                            <a:extLst>
-                              <a:ext uri="{28A0092B-C50C-407E-A947-70E740481C1C}">
-                                <a14:useLocalDpi xmlns:a14="http://schemas.microsoft.com/office/drawing/2010/main" xmlns:wps="http://schemas.microsoft.com/office/word/2010/wordprocessingShape" xmlns:wpi="http://schemas.microsoft.com/office/word/2010/wordprocessingInk" xmlns:wpg="http://schemas.microsoft.com/office/word/2010/wordprocessingGroup" xmlns:w14="http://schemas.microsoft.com/office/word/2010/wordml" xmlns:w="http://schemas.openxmlformats.org/wordprocessingml/2006/main" xmlns:w10="urn:schemas-microsoft-com:office:word" xmlns:wp14="http://schemas.microsoft.com/office/word/2010/wordprocessingDrawing" xmlns:v="urn:schemas-microsoft-com:vml" xmlns:o="urn:schemas-microsoft-com:office:office" xmlns:mc="http://schemas.openxmlformats.org/markup-compatibility/2006" xmlns:wpc="http://schemas.microsoft.com/office/word/2010/wordprocessingCanvas" xmlns="" val="0"/>
-                              </a:ext>
-                            </a:extLst>
-                          </a:blip>
-                          <a:srcRect/>
-                          <a:stretch>
-                            <a:fillRect/>
-                          </a:stretch>
-                        </pic:blipFill>
-                        <pic:spPr bwMode="auto">
-                          <a:xfrm>
-                            <a:off x="0" y="0"/>
-                            <a:ext cx="1620000" cy="3060000"/>
-                          </a:xfrm>
-                          <a:prstGeom prst="rect">
-                            <a:avLst/>
-                          </a:prstGeom>
-                          <a:noFill/>
-                          <a:ln>
-                            <a:noFill/>
-                          </a:ln>
-                        </pic:spPr>
-                      </pic:pic>
-                    </a:graphicData>
-                  </a:graphic>
-                </wp:inline>
-              </w:drawing>
-            </w:r>
-          </w:p>
-        </w:tc>
-        <w:tc>
-          <w:tcPr>
-            <w:tcW w:w="4536" w:type="dxa"/>
-            <w:tcBorders>
-              <w:top w:val="single" w:sz="4" w:space="0" w:color="auto"/>
-            </w:tcBorders>
-            <w:vAlign w:val="center"/>
-          </w:tcPr>
-          <w:p>
-            <w:pPr>
-              <w:jc w:val="both"/>
-              <w:cnfStyle w:val="000000000000"/>
-              <w:rPr>
-                <w:b/>
-              </w:rPr>
-            </w:pPr>
-            <w:r>
-              <w:t>Ne</w:t>
-            </w:r>
-            <w:r>
-              <w:t>registrirani korisnik unosi redom sljedeće podatke u registracijski obrazac: e-mail adresa (u validnom formatu), korisničko ime, lozinku, potrvrdu lozinke, spol i datum rođenja. Validnim unosom svih ranije nabrojanih podataka i klikom na gumb „Register“ korisnik se registrira za korištenje aplikacije. Uneseni podaci spremaju se u CouchDB bazu podataka na serveru. Ukoliko uneseni podaci nisu u validnom formatu, korisnik dobiva poruku o krivom unosu.</w:t>
-            </w:r>
-          </w:p>
-        </w:tc>
-        <w:tc>
-          <w:tcPr>
-            <w:tcW w:w="1100" w:type="dxa"/>
-            <w:tcBorders>
-              <w:top w:val="single" w:sz="4" w:space="0" w:color="auto"/>
-              <w:right w:val="single" w:sz="4" w:space="0" w:color="auto"/>
-            </w:tcBorders>
-            <w:vAlign w:val="center"/>
-          </w:tcPr>
-          <w:p>
-            <w:pPr>
-              <w:jc w:val="center"/>
-              <w:cnfStyle w:val="000000000000"/>
-              <w:rPr>
-                <w:b/>
-              </w:rPr>
-            </w:pPr>
-            <w:r>
-              <w:t>Registracija</w:t>
-            </w:r>
-          </w:p>
-          <w:p>
-            <w:pPr>
-              <w:jc w:val="center"/>
-              <w:cnfStyle w:val="000000000000"/>
-              <w:rPr>
-                <w:b/>
-              </w:rPr>
-            </w:pPr>
-            <w:r>
-              <w:t>(prioritet 2)</w:t>
-            </w:r>
-          </w:p>
-        </w:tc>
-      </w:tr>
-      <w:tr>
-        <w:trPr>
-          <w:cnfStyle w:val="000000100000"/>
-        </w:trPr>
-        <w:tc>
-          <w:tcPr>
-            <w:cnfStyle w:val="001000000000"/>
-            <w:tcW w:w="3295" w:type="dxa"/>
-            <w:tcBorders>
-              <w:top w:val="single" w:sz="4" w:space="0" w:color="auto"/>
-              <w:left w:val="single" w:sz="4" w:space="0" w:color="auto"/>
-              <w:bottom w:val="single" w:sz="4" w:space="0" w:color="auto"/>
-            </w:tcBorders>
-            <w:vAlign w:val="center"/>
-          </w:tcPr>
-          <w:p>
-            <w:r>
-              <w:rPr>
-                <w:noProof/>
-              </w:rPr>
-              <w:lastRenderedPageBreak/>
-              <w:drawing>
-                <wp:inline distT="0" distB="0" distL="0" distR="0">
-                  <wp:extent cx="1605600" cy="3060000"/>
-                  <wp:effectExtent l="0" t="0" r="0" b="7620"/>
-                  <wp:docPr id="5" name="Picture 5" descr="C:\Users\JurmanLap\Desktop\CHATUP FAZA 1\SVI MOCKAPI\editiranje\3 Forgot password.png"/>
-                  <wp:cNvGraphicFramePr>
-                    <a:graphicFrameLocks xmlns:a="http://schemas.openxmlformats.org/drawingml/2006/main" noChangeAspect="1"/>
-                  </wp:cNvGraphicFramePr>
-                  <a:graphic xmlns:a="http://schemas.openxmlformats.org/drawingml/2006/main">
-                    <a:graphicData uri="http://schemas.openxmlformats.org/drawingml/2006/picture">
-                      <pic:pic xmlns:pic="http://schemas.openxmlformats.org/drawingml/2006/picture">
-                        <pic:nvPicPr>
-                          <pic:cNvPr id="0" name="Picture 5" descr="C:\Users\JurmanLap\Desktop\CHATUP FAZA 1\SVI MOCKAPI\editiranje\3 Forgot password.png"/>
-                          <pic:cNvPicPr>
-                            <a:picLocks noChangeAspect="1" noChangeArrowheads="1"/>
-                          </pic:cNvPicPr>
-                        </pic:nvPicPr>
-                        <pic:blipFill>
-                          <a:blip r:embed="rId18" cstate="print">
-                            <a:extLst>
-                              <a:ext uri="{28A0092B-C50C-407E-A947-70E740481C1C}">
-                                <a14:useLocalDpi xmlns:a14="http://schemas.microsoft.com/office/drawing/2010/main" xmlns:wps="http://schemas.microsoft.com/office/word/2010/wordprocessingShape" xmlns:wpi="http://schemas.microsoft.com/office/word/2010/wordprocessingInk" xmlns:wpg="http://schemas.microsoft.com/office/word/2010/wordprocessingGroup" xmlns:w14="http://schemas.microsoft.com/office/word/2010/wordml" xmlns:w="http://schemas.openxmlformats.org/wordprocessingml/2006/main" xmlns:w10="urn:schemas-microsoft-com:office:word" xmlns:wp14="http://schemas.microsoft.com/office/word/2010/wordprocessingDrawing" xmlns:v="urn:schemas-microsoft-com:vml" xmlns:o="urn:schemas-microsoft-com:office:office" xmlns:mc="http://schemas.openxmlformats.org/markup-compatibility/2006" xmlns:wpc="http://schemas.microsoft.com/office/word/2010/wordprocessingCanvas" xmlns="" val="0"/>
-                              </a:ext>
-                            </a:extLst>
-                          </a:blip>
-                          <a:srcRect/>
-                          <a:stretch>
-                            <a:fillRect/>
-                          </a:stretch>
-                        </pic:blipFill>
-                        <pic:spPr bwMode="auto">
-                          <a:xfrm>
-                            <a:off x="0" y="0"/>
-                            <a:ext cx="1605600" cy="3060000"/>
-                          </a:xfrm>
-                          <a:prstGeom prst="rect">
-                            <a:avLst/>
-                          </a:prstGeom>
-                          <a:noFill/>
-                          <a:ln>
-                            <a:noFill/>
-                          </a:ln>
-                        </pic:spPr>
-                      </pic:pic>
-                    </a:graphicData>
-                  </a:graphic>
-                </wp:inline>
-              </w:drawing>
-            </w:r>
-          </w:p>
-        </w:tc>
-        <w:tc>
-          <w:tcPr>
-            <w:tcW w:w="4536" w:type="dxa"/>
-            <w:tcBorders>
-              <w:top w:val="single" w:sz="4" w:space="0" w:color="auto"/>
-              <w:bottom w:val="single" w:sz="4" w:space="0" w:color="auto"/>
-            </w:tcBorders>
-            <w:vAlign w:val="center"/>
-          </w:tcPr>
-          <w:p>
-            <w:pPr>
-              <w:jc w:val="both"/>
-              <w:cnfStyle w:val="000000100000"/>
-              <w:rPr>
-                <w:b/>
-              </w:rPr>
-            </w:pPr>
-            <w:r>
-              <w:t>Ukoli</w:t>
-            </w:r>
-            <w:r>
-              <w:t>ko korisnik zaboravi lozinku, omogućen mu je oporavak zaboravljene lozinke. Korisnik unosi svoju e-mail adresu, i na nju – ukoliko je registriran s tom e-mail adresom – dobiva podatke o lozinki s kojom se prijavljuje u aplikaciju.</w:t>
-            </w:r>
-          </w:p>
-        </w:tc>
-        <w:tc>
-          <w:tcPr>
-            <w:tcW w:w="1100" w:type="dxa"/>
-            <w:tcBorders>
-              <w:top w:val="single" w:sz="4" w:space="0" w:color="auto"/>
-              <w:bottom w:val="single" w:sz="4" w:space="0" w:color="auto"/>
-              <w:right w:val="single" w:sz="4" w:space="0" w:color="auto"/>
-            </w:tcBorders>
-            <w:vAlign w:val="center"/>
-          </w:tcPr>
-          <w:p>
-            <w:pPr>
-              <w:jc w:val="center"/>
-              <w:cnfStyle w:val="000000100000"/>
-              <w:rPr>
-                <w:b/>
-              </w:rPr>
-            </w:pPr>
-            <w:r>
-              <w:t>Prijava</w:t>
-            </w:r>
-          </w:p>
-          <w:p>
-            <w:pPr>
-              <w:jc w:val="center"/>
-              <w:cnfStyle w:val="000000100000"/>
-              <w:rPr>
-                <w:b/>
-              </w:rPr>
-            </w:pPr>
-            <w:r>
-              <w:t xml:space="preserve">(prioritet </w:t>
-            </w:r>
-            <w:r>
-              <w:t>3</w:t>
-            </w:r>
-            <w:r>
-              <w:t>)</w:t>
-            </w:r>
-          </w:p>
-        </w:tc>
-      </w:tr>
-      <w:tr>
-        <w:tc>
-          <w:tcPr>
-            <w:cnfStyle w:val="001000000000"/>
-            <w:tcW w:w="3295" w:type="dxa"/>
-            <w:tcBorders>
-              <w:top w:val="single" w:sz="4" w:space="0" w:color="auto"/>
-              <w:left w:val="single" w:sz="4" w:space="0" w:color="auto"/>
-              <w:bottom w:val="single" w:sz="4" w:space="0" w:color="auto"/>
-            </w:tcBorders>
-            <w:vAlign w:val="center"/>
-          </w:tcPr>
-          <w:p>
-            <w:r>
-              <w:rPr>
-                <w:noProof/>
-              </w:rPr>
-              <w:drawing>
-                <wp:inline distT="0" distB="0" distL="0" distR="0">
-                  <wp:extent cx="1452821" cy="2769079"/>
-                  <wp:effectExtent l="19050" t="0" r="0" b="0"/>
-                  <wp:docPr id="35" name="Picture 6" descr="C:\Users\JurmanLap\AndroidStudioProjects\docf2v29\Dokumentacija\Mockup\5 Menu - Copy.png"/>
-                  <wp:cNvGraphicFramePr>
-                    <a:graphicFrameLocks xmlns:a="http://schemas.openxmlformats.org/drawingml/2006/main" noChangeAspect="1"/>
-                  </wp:cNvGraphicFramePr>
-                  <a:graphic xmlns:a="http://schemas.openxmlformats.org/drawingml/2006/main">
-                    <a:graphicData uri="http://schemas.openxmlformats.org/drawingml/2006/picture">
-                      <pic:pic xmlns:pic="http://schemas.openxmlformats.org/drawingml/2006/picture">
-                        <pic:nvPicPr>
-                          <pic:cNvPr id="0" name="Picture 6" descr="C:\Users\JurmanLap\AndroidStudioProjects\docf2v29\Dokumentacija\Mockup\5 Menu - Copy.png"/>
-                          <pic:cNvPicPr>
-                            <a:picLocks noChangeAspect="1" noChangeArrowheads="1"/>
-                          </pic:cNvPicPr>
-                        </pic:nvPicPr>
-                        <pic:blipFill>
-                          <a:blip r:embed="rId19" cstate="print"/>
-                          <a:srcRect/>
-                          <a:stretch>
-                            <a:fillRect/>
-                          </a:stretch>
-                        </pic:blipFill>
-                        <pic:spPr bwMode="auto">
-                          <a:xfrm>
-                            <a:off x="0" y="0"/>
-                            <a:ext cx="1460683" cy="2784063"/>
-                          </a:xfrm>
-                          <a:prstGeom prst="rect">
-                            <a:avLst/>
-                          </a:prstGeom>
-                          <a:noFill/>
-                          <a:ln w="9525">
-                            <a:noFill/>
-                            <a:miter lim="800000"/>
-                            <a:headEnd/>
-                            <a:tailEnd/>
-                          </a:ln>
-                        </pic:spPr>
-                      </pic:pic>
-                    </a:graphicData>
-                  </a:graphic>
-                </wp:inline>
-              </w:drawing>
-            </w:r>
-          </w:p>
-        </w:tc>
-        <w:tc>
-          <w:tcPr>
-            <w:tcW w:w="4536" w:type="dxa"/>
-            <w:tcBorders>
-              <w:top w:val="single" w:sz="4" w:space="0" w:color="auto"/>
-              <w:bottom w:val="single" w:sz="4" w:space="0" w:color="auto"/>
-            </w:tcBorders>
-            <w:vAlign w:val="center"/>
-          </w:tcPr>
-          <w:p>
-            <w:pPr>
-              <w:jc w:val="both"/>
-              <w:cnfStyle w:val="000000000000"/>
-              <w:rPr>
-                <w:b/>
-              </w:rPr>
-            </w:pPr>
-            <w:r>
-              <w:t>Nakon</w:t>
-            </w:r>
-            <w:r>
-              <w:t xml:space="preserve"> prijave otvara se glavnom sučelje zajedno sa izbornikom u gornjem desnom uglu. U izborniku se korisniku nudi na odabir 5 opcija: mogućnost editiranja profila, mogućnost povratka na naslovnu stranicu, mogućnost pogleda informacija o razvojnom timu, mogućnost odjave iz aplikacije i mogućnost zatvaranja aplikacije. Glavno sučelje biti će objašnjeno u Mockapu broj 7.</w:t>
-            </w:r>
-          </w:p>
-        </w:tc>
-        <w:tc>
-          <w:tcPr>
-            <w:tcW w:w="1100" w:type="dxa"/>
-            <w:tcBorders>
-              <w:top w:val="single" w:sz="4" w:space="0" w:color="auto"/>
-              <w:bottom w:val="single" w:sz="4" w:space="0" w:color="auto"/>
-              <w:right w:val="single" w:sz="4" w:space="0" w:color="auto"/>
-            </w:tcBorders>
-            <w:vAlign w:val="center"/>
-          </w:tcPr>
-          <w:p>
-            <w:pPr>
-              <w:jc w:val="center"/>
-              <w:cnfStyle w:val="000000000000"/>
-              <w:rPr>
-                <w:b/>
-              </w:rPr>
-            </w:pPr>
-            <w:r>
-              <w:t>Izbornik</w:t>
-            </w:r>
-          </w:p>
-          <w:p>
-            <w:pPr>
-              <w:jc w:val="center"/>
-              <w:cnfStyle w:val="000000000000"/>
-              <w:rPr>
-                <w:b/>
-              </w:rPr>
-            </w:pPr>
-            <w:r>
-              <w:t>(prioritet 8)</w:t>
-            </w:r>
-          </w:p>
-          <w:p>
-            <w:pPr>
-              <w:jc w:val="center"/>
-              <w:cnfStyle w:val="000000000000"/>
-              <w:rPr>
-                <w:b/>
-              </w:rPr>
-            </w:pPr>
-          </w:p>
-          <w:p>
-            <w:pPr>
-              <w:jc w:val="center"/>
-              <w:cnfStyle w:val="000000000000"/>
-              <w:rPr>
-                <w:b/>
-              </w:rPr>
-            </w:pPr>
-          </w:p>
-          <w:p>
-            <w:pPr>
-              <w:jc w:val="center"/>
-              <w:cnfStyle w:val="000000000000"/>
-              <w:rPr>
-                <w:b/>
-              </w:rPr>
-            </w:pPr>
-          </w:p>
-          <w:p>
-            <w:pPr>
-              <w:jc w:val="center"/>
-              <w:cnfStyle w:val="000000000000"/>
-              <w:rPr>
-                <w:b/>
-              </w:rPr>
-            </w:pPr>
-            <w:r>
-              <w:t>Odjava</w:t>
-            </w:r>
-          </w:p>
-          <w:p>
-            <w:pPr>
-              <w:jc w:val="center"/>
-              <w:cnfStyle w:val="000000000000"/>
-              <w:rPr>
-                <w:b/>
-              </w:rPr>
-            </w:pPr>
-            <w:r>
-              <w:t>(prioritet 4)</w:t>
-            </w:r>
-          </w:p>
-        </w:tc>
-      </w:tr>
-      <w:tr>
-        <w:trPr>
-          <w:cnfStyle w:val="000000100000"/>
-        </w:trPr>
-        <w:tc>
-          <w:tcPr>
-            <w:cnfStyle w:val="001000000000"/>
-            <w:tcW w:w="3295" w:type="dxa"/>
-            <w:tcBorders>
-              <w:top w:val="single" w:sz="4" w:space="0" w:color="auto"/>
-              <w:left w:val="single" w:sz="4" w:space="0" w:color="auto"/>
-            </w:tcBorders>
-            <w:vAlign w:val="center"/>
-          </w:tcPr>
-          <w:p>
-            <w:r>
-              <w:rPr>
-                <w:noProof/>
-              </w:rPr>
-              <w:lastRenderedPageBreak/>
-              <w:drawing>
-                <wp:inline distT="0" distB="0" distL="0" distR="0">
-                  <wp:extent cx="1597650" cy="3045124"/>
-                  <wp:effectExtent l="19050" t="0" r="2550" b="0"/>
-                  <wp:docPr id="34" name="Picture 5" descr="C:\Users\JurmanLap\AndroidStudioProjects\docf2v29\Dokumentacija\Mockup\6 Edit profile - Copy.png"/>
-                  <wp:cNvGraphicFramePr>
-                    <a:graphicFrameLocks xmlns:a="http://schemas.openxmlformats.org/drawingml/2006/main" noChangeAspect="1"/>
-                  </wp:cNvGraphicFramePr>
-                  <a:graphic xmlns:a="http://schemas.openxmlformats.org/drawingml/2006/main">
-                    <a:graphicData uri="http://schemas.openxmlformats.org/drawingml/2006/picture">
-                      <pic:pic xmlns:pic="http://schemas.openxmlformats.org/drawingml/2006/picture">
-                        <pic:nvPicPr>
-                          <pic:cNvPr id="0" name="Picture 5" descr="C:\Users\JurmanLap\AndroidStudioProjects\docf2v29\Dokumentacija\Mockup\6 Edit profile - Copy.png"/>
-                          <pic:cNvPicPr>
-                            <a:picLocks noChangeAspect="1" noChangeArrowheads="1"/>
-                          </pic:cNvPicPr>
-                        </pic:nvPicPr>
-                        <pic:blipFill>
-                          <a:blip r:embed="rId20" cstate="print"/>
-                          <a:srcRect/>
-                          <a:stretch>
-                            <a:fillRect/>
-                          </a:stretch>
-                        </pic:blipFill>
-                        <pic:spPr bwMode="auto">
-                          <a:xfrm>
-                            <a:off x="0" y="0"/>
-                            <a:ext cx="1599190" cy="3048058"/>
-                          </a:xfrm>
-                          <a:prstGeom prst="rect">
-                            <a:avLst/>
-                          </a:prstGeom>
-                          <a:noFill/>
-                          <a:ln w="9525">
-                            <a:noFill/>
-                            <a:miter lim="800000"/>
-                            <a:headEnd/>
-                            <a:tailEnd/>
-                          </a:ln>
-                        </pic:spPr>
-                      </pic:pic>
-                    </a:graphicData>
-                  </a:graphic>
-                </wp:inline>
-              </w:drawing>
-            </w:r>
-          </w:p>
-        </w:tc>
-        <w:tc>
-          <w:tcPr>
-            <w:tcW w:w="4536" w:type="dxa"/>
-            <w:tcBorders>
-              <w:top w:val="single" w:sz="4" w:space="0" w:color="auto"/>
-            </w:tcBorders>
-            <w:vAlign w:val="center"/>
-          </w:tcPr>
-          <w:p>
-            <w:pPr>
-              <w:jc w:val="both"/>
-              <w:cnfStyle w:val="000000100000"/>
-              <w:rPr>
-                <w:b/>
-              </w:rPr>
-            </w:pPr>
-            <w:r>
-              <w:t>Odabirom</w:t>
-            </w:r>
-            <w:r>
-              <w:t xml:space="preserve"> „Edit profile“ u izborniku otvara se novi prozor koji korisniku nudi mogućnost editiranja vlastitih korisničkih postavki. </w:t>
-            </w:r>
-            <w:r>
-              <w:t xml:space="preserve">Korisnik kao "hint" vidi svoje trenutne postavke. </w:t>
-            </w:r>
-            <w:r>
-              <w:t xml:space="preserve"> </w:t>
-            </w:r>
-            <w:r>
-              <w:t>Promjenom određene i klikom</w:t>
-            </w:r>
-            <w:r>
-              <w:t xml:space="preserve"> na gumb „</w:t>
-            </w:r>
-            <w:r>
-              <w:rPr>
-                <w:i/>
-              </w:rPr>
-              <w:t>Save</w:t>
-            </w:r>
-            <w:r>
-              <w:t xml:space="preserve">“ spremaju se uređene postavke korisničkog profila. Moguće je izmijeniti sljedeće: </w:t>
-            </w:r>
-            <w:r>
-              <w:t>korisničko ime</w:t>
-            </w:r>
-            <w:r>
-              <w:t>, spol i lozinku. Kod izmjene lozinke potrebno je dva put unijeti novu lozinku radi provjere korektnosti unosa.</w:t>
-            </w:r>
-          </w:p>
-        </w:tc>
-        <w:tc>
-          <w:tcPr>
-            <w:tcW w:w="1100" w:type="dxa"/>
-            <w:tcBorders>
-              <w:top w:val="single" w:sz="4" w:space="0" w:color="auto"/>
-              <w:right w:val="single" w:sz="4" w:space="0" w:color="auto"/>
-            </w:tcBorders>
-            <w:vAlign w:val="center"/>
-          </w:tcPr>
-          <w:p>
-            <w:pPr>
-              <w:jc w:val="center"/>
-              <w:cnfStyle w:val="000000100000"/>
-              <w:rPr>
-                <w:b/>
-              </w:rPr>
-            </w:pPr>
-            <w:r>
-              <w:t>Uređiva</w:t>
-            </w:r>
-            <w:r>
-              <w:t>-</w:t>
-            </w:r>
-            <w:r>
-              <w:t>nje profila</w:t>
-            </w:r>
-          </w:p>
-          <w:p>
-            <w:pPr>
-              <w:jc w:val="center"/>
-              <w:cnfStyle w:val="000000100000"/>
-              <w:rPr>
-                <w:b/>
-              </w:rPr>
-            </w:pPr>
-            <w:r>
-              <w:t xml:space="preserve">(prioritet </w:t>
-            </w:r>
-            <w:r>
-              <w:t>13</w:t>
-            </w:r>
-            <w:r>
-              <w:t>)</w:t>
-            </w:r>
-          </w:p>
-        </w:tc>
-      </w:tr>
-      <w:tr>
-        <w:tc>
-          <w:tcPr>
-            <w:cnfStyle w:val="001000000000"/>
-            <w:tcW w:w="3295" w:type="dxa"/>
-            <w:tcBorders>
-              <w:top w:val="single" w:sz="4" w:space="0" w:color="auto"/>
-              <w:left w:val="single" w:sz="4" w:space="0" w:color="auto"/>
-              <w:bottom w:val="single" w:sz="4" w:space="0" w:color="auto"/>
-            </w:tcBorders>
-            <w:vAlign w:val="center"/>
-          </w:tcPr>
-          <w:p>
-            <w:r>
-              <w:rPr>
-                <w:noProof/>
-              </w:rPr>
-              <w:drawing>
-                <wp:inline distT="0" distB="0" distL="0" distR="0">
-                  <wp:extent cx="1516184" cy="2889849"/>
-                  <wp:effectExtent l="19050" t="0" r="7816" b="0"/>
-                  <wp:docPr id="36" name="Picture 7" descr="C:\Users\JurmanLap\AndroidStudioProjects\docf2v29\Dokumentacija\Mockup\7 Home page ( Tab 1) - Copy.png"/>
-                  <wp:cNvGraphicFramePr>
-                    <a:graphicFrameLocks xmlns:a="http://schemas.openxmlformats.org/drawingml/2006/main" noChangeAspect="1"/>
-                  </wp:cNvGraphicFramePr>
-                  <a:graphic xmlns:a="http://schemas.openxmlformats.org/drawingml/2006/main">
-                    <a:graphicData uri="http://schemas.openxmlformats.org/drawingml/2006/picture">
-                      <pic:pic xmlns:pic="http://schemas.openxmlformats.org/drawingml/2006/picture">
-                        <pic:nvPicPr>
-                          <pic:cNvPr id="0" name="Picture 7" descr="C:\Users\JurmanLap\AndroidStudioProjects\docf2v29\Dokumentacija\Mockup\7 Home page ( Tab 1) - Copy.png"/>
-                          <pic:cNvPicPr>
-                            <a:picLocks noChangeAspect="1" noChangeArrowheads="1"/>
-                          </pic:cNvPicPr>
-                        </pic:nvPicPr>
-                        <pic:blipFill>
-                          <a:blip r:embed="rId21" cstate="print"/>
-                          <a:srcRect/>
-                          <a:stretch>
-                            <a:fillRect/>
-                          </a:stretch>
-                        </pic:blipFill>
-                        <pic:spPr bwMode="auto">
-                          <a:xfrm>
-                            <a:off x="0" y="0"/>
-                            <a:ext cx="1520154" cy="2897416"/>
-                          </a:xfrm>
-                          <a:prstGeom prst="rect">
-                            <a:avLst/>
-                          </a:prstGeom>
-                          <a:noFill/>
-                          <a:ln w="9525">
-                            <a:noFill/>
-                            <a:miter lim="800000"/>
-                            <a:headEnd/>
-                            <a:tailEnd/>
-                          </a:ln>
-                        </pic:spPr>
-                      </pic:pic>
-                    </a:graphicData>
-                  </a:graphic>
-                </wp:inline>
-              </w:drawing>
-            </w:r>
-          </w:p>
-        </w:tc>
-        <w:tc>
-          <w:tcPr>
-            <w:tcW w:w="4536" w:type="dxa"/>
-            <w:tcBorders>
-              <w:top w:val="single" w:sz="4" w:space="0" w:color="auto"/>
-              <w:bottom w:val="single" w:sz="4" w:space="0" w:color="auto"/>
-            </w:tcBorders>
-            <w:vAlign w:val="center"/>
-          </w:tcPr>
-          <w:p>
-            <w:pPr>
-              <w:jc w:val="both"/>
-              <w:cnfStyle w:val="000000000000"/>
-            </w:pPr>
-            <w:r>
-              <w:t>U glavnom prozoru aplikacije (Home) vidljiva je slika profila prijavljenog korisnika aplikacije, njegov status i njegovi prijatelji koje ima u listi prijatelja zajedno sa pripadnim statusom svakog prijatelja (online, busy, away..).  Držanjem pritiska na nekog od prijatelja isti se selektira i otvara se izbornik sa tri mogućnosti. Otvaranje razgovora sa tim korisnikom (</w:t>
-            </w:r>
-            <w:r>
-              <w:rPr>
-                <w:i/>
-              </w:rPr>
-              <w:t>Chat</w:t>
-            </w:r>
-            <w:r>
-              <w:t>), brisanje korisnika sa liste prijatelja (</w:t>
-            </w:r>
-            <w:r>
-              <w:rPr>
-                <w:i/>
-              </w:rPr>
-              <w:t>Remove</w:t>
-            </w:r>
-            <w:r>
-              <w:t>) i odustajanje od akcije (</w:t>
-            </w:r>
-            <w:r>
-              <w:rPr>
-                <w:i/>
-              </w:rPr>
-              <w:t>Cancel</w:t>
-            </w:r>
-            <w:r>
-              <w:t>).</w:t>
-            </w:r>
-          </w:p>
-        </w:tc>
-        <w:tc>
-          <w:tcPr>
-            <w:tcW w:w="1100" w:type="dxa"/>
-            <w:tcBorders>
-              <w:top w:val="single" w:sz="4" w:space="0" w:color="auto"/>
-              <w:bottom w:val="single" w:sz="4" w:space="0" w:color="auto"/>
-              <w:right w:val="single" w:sz="4" w:space="0" w:color="auto"/>
-            </w:tcBorders>
-            <w:vAlign w:val="center"/>
-          </w:tcPr>
-          <w:p>
-            <w:pPr>
-              <w:jc w:val="center"/>
-              <w:cnfStyle w:val="000000000000"/>
-            </w:pPr>
-            <w:r>
-              <w:t>Profilna stranica</w:t>
-            </w:r>
-          </w:p>
-          <w:p>
-            <w:pPr>
-              <w:jc w:val="center"/>
-              <w:cnfStyle w:val="000000000000"/>
-            </w:pPr>
-            <w:r>
-              <w:t>(prioritet 5)</w:t>
-            </w:r>
-          </w:p>
-        </w:tc>
-      </w:tr>
-      <w:tr>
-        <w:trPr>
-          <w:cnfStyle w:val="000000100000"/>
-        </w:trPr>
-        <w:tc>
-          <w:tcPr>
-            <w:cnfStyle w:val="001000000000"/>
-            <w:tcW w:w="3295" w:type="dxa"/>
-            <w:tcBorders>
-              <w:top w:val="single" w:sz="4" w:space="0" w:color="auto"/>
-              <w:left w:val="single" w:sz="4" w:space="0" w:color="auto"/>
-              <w:bottom w:val="single" w:sz="4" w:space="0" w:color="auto"/>
-            </w:tcBorders>
-            <w:vAlign w:val="center"/>
-          </w:tcPr>
-          <w:p>
-            <w:pPr>
-              <w:rPr>
-                <w:noProof/>
-              </w:rPr>
-            </w:pPr>
-            <w:r>
-              <w:rPr>
-                <w:noProof/>
-              </w:rPr>
-              <w:lastRenderedPageBreak/>
-              <w:drawing>
-                <wp:inline distT="0" distB="0" distL="0" distR="0">
-                  <wp:extent cx="1559180" cy="2971800"/>
-                  <wp:effectExtent l="19050" t="0" r="2920" b="0"/>
-                  <wp:docPr id="37" name="Picture 8" descr="C:\Users\JurmanLap\AndroidStudioProjects\docf2v29\Dokumentacija\Mockup\12 Change image - Copy.png"/>
-                  <wp:cNvGraphicFramePr>
-                    <a:graphicFrameLocks xmlns:a="http://schemas.openxmlformats.org/drawingml/2006/main" noChangeAspect="1"/>
-                  </wp:cNvGraphicFramePr>
-                  <a:graphic xmlns:a="http://schemas.openxmlformats.org/drawingml/2006/main">
-                    <a:graphicData uri="http://schemas.openxmlformats.org/drawingml/2006/picture">
-                      <pic:pic xmlns:pic="http://schemas.openxmlformats.org/drawingml/2006/picture">
-                        <pic:nvPicPr>
-                          <pic:cNvPr id="0" name="Picture 8" descr="C:\Users\JurmanLap\AndroidStudioProjects\docf2v29\Dokumentacija\Mockup\12 Change image - Copy.png"/>
-                          <pic:cNvPicPr>
-                            <a:picLocks noChangeAspect="1" noChangeArrowheads="1"/>
-                          </pic:cNvPicPr>
-                        </pic:nvPicPr>
-                        <pic:blipFill>
-                          <a:blip r:embed="rId22" cstate="print"/>
-                          <a:srcRect/>
-                          <a:stretch>
-                            <a:fillRect/>
-                          </a:stretch>
-                        </pic:blipFill>
-                        <pic:spPr bwMode="auto">
-                          <a:xfrm>
-                            <a:off x="0" y="0"/>
-                            <a:ext cx="1571830" cy="2995910"/>
-                          </a:xfrm>
-                          <a:prstGeom prst="rect">
-                            <a:avLst/>
-                          </a:prstGeom>
-                          <a:noFill/>
-                          <a:ln w="9525">
-                            <a:noFill/>
-                            <a:miter lim="800000"/>
-                            <a:headEnd/>
-                            <a:tailEnd/>
-                          </a:ln>
-                        </pic:spPr>
-                      </pic:pic>
-                    </a:graphicData>
-                  </a:graphic>
-                </wp:inline>
-              </w:drawing>
-            </w:r>
-          </w:p>
-        </w:tc>
-        <w:tc>
-          <w:tcPr>
-            <w:tcW w:w="4536" w:type="dxa"/>
-            <w:tcBorders>
-              <w:top w:val="single" w:sz="4" w:space="0" w:color="auto"/>
-              <w:bottom w:val="single" w:sz="4" w:space="0" w:color="auto"/>
-            </w:tcBorders>
-            <w:vAlign w:val="center"/>
-          </w:tcPr>
-          <w:p>
-            <w:pPr>
-              <w:jc w:val="both"/>
-              <w:cnfStyle w:val="000000100000"/>
-            </w:pPr>
-            <w:r>
-              <w:t>Nakon dugog klika na sliku iz glavnog prozora aplikacije (Home) otvara se sljedeći prozor sa sljedećim mogućnostima:</w:t>
-            </w:r>
-          </w:p>
-          <w:p>
-            <w:pPr>
-              <w:pStyle w:val="ListParagraph"/>
-              <w:numPr>
-                <w:ilvl w:val="0"/>
-                <w:numId w:val="27"/>
-              </w:numPr>
-              <w:jc w:val="both"/>
-              <w:cnfStyle w:val="000000100000"/>
-            </w:pPr>
-            <w:r>
-              <w:t>Promjena trenutne slike</w:t>
-            </w:r>
-          </w:p>
-          <w:p>
-            <w:pPr>
-              <w:pStyle w:val="ListParagraph"/>
-              <w:numPr>
-                <w:ilvl w:val="0"/>
-                <w:numId w:val="27"/>
-              </w:numPr>
-              <w:jc w:val="both"/>
-              <w:cnfStyle w:val="000000100000"/>
-            </w:pPr>
-            <w:r>
-              <w:t>Rezanje učitane slika</w:t>
-            </w:r>
-          </w:p>
-          <w:p>
-            <w:pPr>
-              <w:pStyle w:val="ListParagraph"/>
-              <w:numPr>
-                <w:ilvl w:val="0"/>
-                <w:numId w:val="27"/>
-              </w:numPr>
-              <w:jc w:val="both"/>
-              <w:cnfStyle w:val="000000100000"/>
-            </w:pPr>
-            <w:r>
-              <w:t>Spremanje nove slike</w:t>
-            </w:r>
-          </w:p>
-          <w:p>
-            <w:pPr>
-              <w:jc w:val="both"/>
-              <w:cnfStyle w:val="000000100000"/>
-            </w:pPr>
-            <w:r>
-              <w:t>Nakon što je korisnik odabrao novu sliku, i po potrebi je izrezao, dobiva mogućnost pohranjivanja iste, gdje se nova verzija ažurira u Home izborniku aplikacije.</w:t>
-            </w:r>
-          </w:p>
-        </w:tc>
-        <w:tc>
-          <w:tcPr>
-            <w:tcW w:w="1100" w:type="dxa"/>
-            <w:tcBorders>
-              <w:top w:val="single" w:sz="4" w:space="0" w:color="auto"/>
-              <w:bottom w:val="single" w:sz="4" w:space="0" w:color="auto"/>
-              <w:right w:val="single" w:sz="4" w:space="0" w:color="auto"/>
-            </w:tcBorders>
-            <w:vAlign w:val="center"/>
-          </w:tcPr>
-          <w:p>
-            <w:pPr>
-              <w:jc w:val="center"/>
-              <w:cnfStyle w:val="000000100000"/>
-            </w:pPr>
-            <w:r>
-              <w:t>Promjena slike profila</w:t>
-            </w:r>
-          </w:p>
-          <w:p>
-            <w:pPr>
-              <w:jc w:val="center"/>
-              <w:cnfStyle w:val="000000100000"/>
-            </w:pPr>
-            <w:r>
-              <w:t>(prioritet 5)</w:t>
-            </w:r>
-          </w:p>
-        </w:tc>
-      </w:tr>
-      <w:tr>
-        <w:tc>
-          <w:tcPr>
-            <w:cnfStyle w:val="001000000000"/>
-            <w:tcW w:w="3295" w:type="dxa"/>
-            <w:tcBorders>
-              <w:top w:val="single" w:sz="4" w:space="0" w:color="auto"/>
-              <w:left w:val="single" w:sz="4" w:space="0" w:color="auto"/>
-            </w:tcBorders>
-            <w:vAlign w:val="center"/>
-          </w:tcPr>
-          <w:p>
-            <w:r>
-              <w:rPr>
-                <w:noProof/>
-              </w:rPr>
-              <w:drawing>
-                <wp:inline distT="0" distB="0" distL="0" distR="0">
-                  <wp:extent cx="1605600" cy="3060000"/>
-                  <wp:effectExtent l="19050" t="0" r="0" b="0"/>
-                  <wp:docPr id="10" name="Picture 10" descr="C:\Users\JurmanLap\Desktop\CHATUP FAZA 1\SVI MOCKAPI\editiranje\8 Search (Tab2).png"/>
-                  <wp:cNvGraphicFramePr>
-                    <a:graphicFrameLocks xmlns:a="http://schemas.openxmlformats.org/drawingml/2006/main" noChangeAspect="1"/>
-                  </wp:cNvGraphicFramePr>
-                  <a:graphic xmlns:a="http://schemas.openxmlformats.org/drawingml/2006/main">
-                    <a:graphicData uri="http://schemas.openxmlformats.org/drawingml/2006/picture">
-                      <pic:pic xmlns:pic="http://schemas.openxmlformats.org/drawingml/2006/picture">
-                        <pic:nvPicPr>
-                          <pic:cNvPr id="0" name="Picture 10" descr="C:\Users\JurmanLap\Desktop\CHATUP FAZA 1\SVI MOCKAPI\editiranje\8 Search (Tab2).png"/>
-                          <pic:cNvPicPr>
-                            <a:picLocks noChangeAspect="1" noChangeArrowheads="1"/>
-                          </pic:cNvPicPr>
-                        </pic:nvPicPr>
-                        <pic:blipFill>
-                          <a:blip r:embed="rId23" cstate="print">
-                            <a:extLst>
-                              <a:ext uri="{28A0092B-C50C-407E-A947-70E740481C1C}">
-                                <a14:useLocalDpi xmlns:a14="http://schemas.microsoft.com/office/drawing/2010/main" xmlns:wps="http://schemas.microsoft.com/office/word/2010/wordprocessingShape" xmlns:wpi="http://schemas.microsoft.com/office/word/2010/wordprocessingInk" xmlns:wpg="http://schemas.microsoft.com/office/word/2010/wordprocessingGroup" xmlns:w14="http://schemas.microsoft.com/office/word/2010/wordml" xmlns:w="http://schemas.openxmlformats.org/wordprocessingml/2006/main" xmlns:w10="urn:schemas-microsoft-com:office:word" xmlns:wp14="http://schemas.microsoft.com/office/word/2010/wordprocessingDrawing" xmlns:v="urn:schemas-microsoft-com:vml" xmlns:o="urn:schemas-microsoft-com:office:office" xmlns:mc="http://schemas.openxmlformats.org/markup-compatibility/2006" xmlns:wpc="http://schemas.microsoft.com/office/word/2010/wordprocessingCanvas" xmlns="" val="0"/>
-                              </a:ext>
-                            </a:extLst>
-                          </a:blip>
-                          <a:srcRect/>
-                          <a:stretch>
-                            <a:fillRect/>
-                          </a:stretch>
-                        </pic:blipFill>
-                        <pic:spPr bwMode="auto">
-                          <a:xfrm>
-                            <a:off x="0" y="0"/>
-                            <a:ext cx="1605600" cy="3060000"/>
-                          </a:xfrm>
-                          <a:prstGeom prst="rect">
-                            <a:avLst/>
-                          </a:prstGeom>
-                          <a:noFill/>
-                          <a:ln>
-                            <a:noFill/>
-                          </a:ln>
-                        </pic:spPr>
-                      </pic:pic>
-                    </a:graphicData>
-                  </a:graphic>
-                </wp:inline>
-              </w:drawing>
-            </w:r>
-          </w:p>
-        </w:tc>
-        <w:tc>
-          <w:tcPr>
-            <w:tcW w:w="4536" w:type="dxa"/>
-            <w:tcBorders>
-              <w:top w:val="single" w:sz="4" w:space="0" w:color="auto"/>
-            </w:tcBorders>
-            <w:vAlign w:val="center"/>
-          </w:tcPr>
-          <w:p>
-            <w:pPr>
-              <w:jc w:val="both"/>
-              <w:cnfStyle w:val="000000000000"/>
-            </w:pPr>
-            <w:r>
-              <w:t>Odabirom</w:t>
-            </w:r>
-            <w:r>
-              <w:t xml:space="preserve"> druge kartice (</w:t>
-            </w:r>
-            <w:r>
-              <w:rPr>
-                <w:i/>
-              </w:rPr>
-              <w:t>Search</w:t>
-            </w:r>
-            <w:r>
-              <w:t>) korisniku je omogućeno pretraživanje svih registriranih korisnika. Upisom određene riječi i pritiskom na gumb „</w:t>
-            </w:r>
-            <w:r>
-              <w:rPr>
-                <w:i/>
-              </w:rPr>
-              <w:t>Search</w:t>
-            </w:r>
-            <w:r>
-              <w:t>“ otvara se lista svih korisnika čija e-mail adresa započinje sa ranije navedenom riječi. Nakon što se otvori lista, može se dugim pritiskom na neku od e-mail adresa registriranih korisnika odabrati jedna od dvije opcije:</w:t>
-            </w:r>
-          </w:p>
-          <w:p>
-            <w:pPr>
-              <w:pStyle w:val="ListParagraph"/>
-              <w:numPr>
-                <w:ilvl w:val="0"/>
-                <w:numId w:val="23"/>
-              </w:numPr>
-              <w:jc w:val="both"/>
-              <w:cnfStyle w:val="000000000000"/>
-            </w:pPr>
-            <w:r>
-              <w:rPr>
-                <w:i/>
-              </w:rPr>
-              <w:t>Add</w:t>
-            </w:r>
-            <w:r>
-              <w:t xml:space="preserve"> – dodavanje korisnika u listu prijatelja</w:t>
-            </w:r>
-          </w:p>
-          <w:p>
-            <w:pPr>
-              <w:pStyle w:val="ListParagraph"/>
-              <w:numPr>
-                <w:ilvl w:val="0"/>
-                <w:numId w:val="23"/>
-              </w:numPr>
-              <w:jc w:val="both"/>
-              <w:cnfStyle w:val="000000000000"/>
-            </w:pPr>
-            <w:r>
-              <w:rPr>
-                <w:i/>
-              </w:rPr>
-              <w:t xml:space="preserve">Cancel </w:t>
-            </w:r>
-            <w:r>
-              <w:t>– odustajanje od akcije</w:t>
-            </w:r>
-          </w:p>
-        </w:tc>
-        <w:tc>
-          <w:tcPr>
-            <w:tcW w:w="1100" w:type="dxa"/>
-            <w:tcBorders>
-              <w:top w:val="single" w:sz="4" w:space="0" w:color="auto"/>
-              <w:right w:val="single" w:sz="4" w:space="0" w:color="auto"/>
-            </w:tcBorders>
-            <w:vAlign w:val="center"/>
-          </w:tcPr>
-          <w:p>
-            <w:pPr>
-              <w:jc w:val="center"/>
-              <w:cnfStyle w:val="000000000000"/>
-            </w:pPr>
-            <w:r>
-              <w:t>Pretraži</w:t>
-            </w:r>
-            <w:r>
-              <w:t>-</w:t>
-            </w:r>
-            <w:r>
-              <w:t>vanj</w:t>
-            </w:r>
-            <w:r>
-              <w:t>e</w:t>
-            </w:r>
-            <w:r>
-              <w:t xml:space="preserve"> i dodava</w:t>
-            </w:r>
-            <w:r>
-              <w:t>-</w:t>
-            </w:r>
-            <w:r>
-              <w:t>nje drugih korisni</w:t>
-            </w:r>
-            <w:r>
-              <w:t>-</w:t>
-            </w:r>
-            <w:r>
-              <w:t>ka</w:t>
-            </w:r>
-          </w:p>
-          <w:p>
-            <w:pPr>
-              <w:jc w:val="center"/>
-              <w:cnfStyle w:val="000000000000"/>
-            </w:pPr>
-            <w:r>
-              <w:t>(prirotet 6)</w:t>
-            </w:r>
-          </w:p>
-        </w:tc>
-      </w:tr>
-      <w:tr>
-        <w:trPr>
-          <w:cnfStyle w:val="000000100000"/>
-        </w:trPr>
-        <w:tc>
-          <w:tcPr>
-            <w:cnfStyle w:val="001000000000"/>
-            <w:tcW w:w="3295" w:type="dxa"/>
-            <w:tcBorders>
-              <w:top w:val="single" w:sz="4" w:space="0" w:color="auto"/>
-              <w:left w:val="single" w:sz="4" w:space="0" w:color="auto"/>
-              <w:bottom w:val="single" w:sz="4" w:space="0" w:color="auto"/>
-            </w:tcBorders>
-            <w:vAlign w:val="center"/>
-          </w:tcPr>
-          <w:p>
-            <w:pPr>
-              <w:rPr>
-                <w:noProof/>
-              </w:rPr>
-            </w:pPr>
-            <w:r>
-              <w:rPr>
-                <w:noProof/>
-              </w:rPr>
-              <w:lastRenderedPageBreak/>
-              <w:drawing>
-                <wp:inline distT="0" distB="0" distL="0" distR="0">
-                  <wp:extent cx="1605600" cy="3060000"/>
-                  <wp:effectExtent l="19050" t="0" r="0" b="0"/>
-                  <wp:docPr id="11" name="Picture 11" descr="C:\Users\JurmanLap\Desktop\CHATUP FAZA 1\SVI MOCKAPI\editiranje\9 Messages (Tab3).png"/>
-                  <wp:cNvGraphicFramePr>
-                    <a:graphicFrameLocks xmlns:a="http://schemas.openxmlformats.org/drawingml/2006/main" noChangeAspect="1"/>
-                  </wp:cNvGraphicFramePr>
-                  <a:graphic xmlns:a="http://schemas.openxmlformats.org/drawingml/2006/main">
-                    <a:graphicData uri="http://schemas.openxmlformats.org/drawingml/2006/picture">
-                      <pic:pic xmlns:pic="http://schemas.openxmlformats.org/drawingml/2006/picture">
-                        <pic:nvPicPr>
-                          <pic:cNvPr id="0" name="Picture 11" descr="C:\Users\JurmanLap\Desktop\CHATUP FAZA 1\SVI MOCKAPI\editiranje\9 Messages (Tab3).png"/>
-                          <pic:cNvPicPr>
-                            <a:picLocks noChangeAspect="1" noChangeArrowheads="1"/>
-                          </pic:cNvPicPr>
-                        </pic:nvPicPr>
-                        <pic:blipFill>
-                          <a:blip r:embed="rId24" cstate="print">
-                            <a:extLst>
-                              <a:ext uri="{28A0092B-C50C-407E-A947-70E740481C1C}">
-                                <a14:useLocalDpi xmlns:a14="http://schemas.microsoft.com/office/drawing/2010/main" xmlns:wps="http://schemas.microsoft.com/office/word/2010/wordprocessingShape" xmlns:wpi="http://schemas.microsoft.com/office/word/2010/wordprocessingInk" xmlns:wpg="http://schemas.microsoft.com/office/word/2010/wordprocessingGroup" xmlns:w14="http://schemas.microsoft.com/office/word/2010/wordml" xmlns:w="http://schemas.openxmlformats.org/wordprocessingml/2006/main" xmlns:w10="urn:schemas-microsoft-com:office:word" xmlns:wp14="http://schemas.microsoft.com/office/word/2010/wordprocessingDrawing" xmlns:v="urn:schemas-microsoft-com:vml" xmlns:o="urn:schemas-microsoft-com:office:office" xmlns:mc="http://schemas.openxmlformats.org/markup-compatibility/2006" xmlns:wpc="http://schemas.microsoft.com/office/word/2010/wordprocessingCanvas" xmlns="" val="0"/>
-                              </a:ext>
-                            </a:extLst>
-                          </a:blip>
-                          <a:srcRect/>
-                          <a:stretch>
-                            <a:fillRect/>
-                          </a:stretch>
-                        </pic:blipFill>
-                        <pic:spPr bwMode="auto">
-                          <a:xfrm>
-                            <a:off x="0" y="0"/>
-                            <a:ext cx="1605600" cy="3060000"/>
-                          </a:xfrm>
-                          <a:prstGeom prst="rect">
-                            <a:avLst/>
-                          </a:prstGeom>
-                          <a:noFill/>
-                          <a:ln>
-                            <a:noFill/>
-                          </a:ln>
-                        </pic:spPr>
-                      </pic:pic>
-                    </a:graphicData>
-                  </a:graphic>
-                </wp:inline>
-              </w:drawing>
-            </w:r>
-          </w:p>
-        </w:tc>
-        <w:tc>
-          <w:tcPr>
-            <w:tcW w:w="4536" w:type="dxa"/>
-            <w:tcBorders>
-              <w:top w:val="single" w:sz="4" w:space="0" w:color="auto"/>
-              <w:bottom w:val="single" w:sz="4" w:space="0" w:color="auto"/>
-            </w:tcBorders>
-            <w:vAlign w:val="center"/>
-          </w:tcPr>
-          <w:p>
-            <w:pPr>
-              <w:jc w:val="both"/>
-              <w:cnfStyle w:val="000000100000"/>
-              <w:rPr>
-                <w:sz w:val="20"/>
-              </w:rPr>
-            </w:pPr>
-            <w:r>
-              <w:t>Odabirom</w:t>
-            </w:r>
-            <w:r>
-              <w:t xml:space="preserve"> treće  kartice (</w:t>
-            </w:r>
-            <w:r>
-              <w:rPr>
-                <w:i/>
-              </w:rPr>
-              <w:t>Messages</w:t>
-            </w:r>
-            <w:r>
-              <w:t xml:space="preserve">) korisniku je omogućeno pregledati sve povijesti razgovora sa svim sudionicima s kojima je vodio razgovor. Također omogućen mu je i uvid u povijest razgovora grupnih poruka kod kojih je u razgovoru sudjelovalo tri ili više osoba. Dugim pritiskom na pojedini razgovor otvara se mini izbornik za navedeni selektirani </w:t>
-            </w:r>
-            <w:r>
-              <w:t>razgovor sa dvije opcije:</w:t>
-            </w:r>
-          </w:p>
-          <w:p>
-            <w:pPr>
-              <w:pStyle w:val="ListParagraph"/>
-              <w:numPr>
-                <w:ilvl w:val="0"/>
-                <w:numId w:val="24"/>
-              </w:numPr>
-              <w:jc w:val="both"/>
-              <w:cnfStyle w:val="000000100000"/>
-            </w:pPr>
-            <w:r>
-              <w:rPr>
-                <w:i/>
-              </w:rPr>
-              <w:t>Open</w:t>
-            </w:r>
-            <w:r>
-              <w:t xml:space="preserve"> – otvaranje razgovora</w:t>
-            </w:r>
-          </w:p>
-          <w:p>
-            <w:pPr>
-              <w:pStyle w:val="ListParagraph"/>
-              <w:numPr>
-                <w:ilvl w:val="0"/>
-                <w:numId w:val="24"/>
-              </w:numPr>
-              <w:jc w:val="both"/>
-              <w:cnfStyle w:val="000000100000"/>
-            </w:pPr>
-            <w:r>
-              <w:rPr>
-                <w:i/>
-              </w:rPr>
-              <w:t>Cancel</w:t>
-            </w:r>
-            <w:r>
-              <w:t xml:space="preserve"> – odustajanje od akcije</w:t>
-            </w:r>
-          </w:p>
-        </w:tc>
-        <w:tc>
-          <w:tcPr>
-            <w:tcW w:w="1100" w:type="dxa"/>
-            <w:tcBorders>
-              <w:top w:val="single" w:sz="4" w:space="0" w:color="auto"/>
-              <w:bottom w:val="single" w:sz="4" w:space="0" w:color="auto"/>
-              <w:right w:val="single" w:sz="4" w:space="0" w:color="auto"/>
-            </w:tcBorders>
-            <w:vAlign w:val="center"/>
-          </w:tcPr>
-          <w:p>
-            <w:pPr>
-              <w:jc w:val="center"/>
-              <w:cnfStyle w:val="000000100000"/>
-            </w:pPr>
-            <w:r>
-              <w:t>Povijest razgovora</w:t>
-            </w:r>
-          </w:p>
-          <w:p>
-            <w:pPr>
-              <w:jc w:val="center"/>
-              <w:cnfStyle w:val="000000100000"/>
-            </w:pPr>
-            <w:r>
-              <w:t>(prioritet 10)</w:t>
-            </w:r>
-          </w:p>
-        </w:tc>
-      </w:tr>
-      <w:tr>
-        <w:tc>
-          <w:tcPr>
-            <w:cnfStyle w:val="001000000000"/>
-            <w:tcW w:w="3295" w:type="dxa"/>
-            <w:tcBorders>
-              <w:top w:val="single" w:sz="4" w:space="0" w:color="auto"/>
-              <w:left w:val="single" w:sz="4" w:space="0" w:color="auto"/>
-              <w:bottom w:val="single" w:sz="4" w:space="0" w:color="auto"/>
-            </w:tcBorders>
-            <w:vAlign w:val="center"/>
-          </w:tcPr>
-          <w:p>
-            <w:pPr>
-              <w:rPr>
-                <w:noProof/>
-              </w:rPr>
-            </w:pPr>
-            <w:r>
-              <w:rPr>
-                <w:noProof/>
-              </w:rPr>
-              <w:drawing>
-                <wp:inline distT="0" distB="0" distL="0" distR="0">
-                  <wp:extent cx="1894343" cy="3609975"/>
-                  <wp:effectExtent l="19050" t="0" r="0" b="0"/>
-                  <wp:docPr id="12" name="Picture 12" descr="C:\Users\JurmanLap\Desktop\CHATUP FAZA 1\SVI MOCKAPI\editiranje\10 Conversation.png"/>
-                  <wp:cNvGraphicFramePr>
-                    <a:graphicFrameLocks xmlns:a="http://schemas.openxmlformats.org/drawingml/2006/main" noChangeAspect="1"/>
-                  </wp:cNvGraphicFramePr>
-                  <a:graphic xmlns:a="http://schemas.openxmlformats.org/drawingml/2006/main">
-                    <a:graphicData uri="http://schemas.openxmlformats.org/drawingml/2006/picture">
-                      <pic:pic xmlns:pic="http://schemas.openxmlformats.org/drawingml/2006/picture">
-                        <pic:nvPicPr>
-                          <pic:cNvPr id="0" name="Picture 12" descr="C:\Users\JurmanLap\Desktop\CHATUP FAZA 1\SVI MOCKAPI\editiranje\10 Conversation.png"/>
-                          <pic:cNvPicPr>
-                            <a:picLocks noChangeAspect="1" noChangeArrowheads="1"/>
-                          </pic:cNvPicPr>
-                        </pic:nvPicPr>
-                        <pic:blipFill>
-                          <a:blip r:embed="rId25" cstate="print">
-                            <a:extLst>
-                              <a:ext uri="{28A0092B-C50C-407E-A947-70E740481C1C}">
-                                <a14:useLocalDpi xmlns:a14="http://schemas.microsoft.com/office/drawing/2010/main" xmlns:wps="http://schemas.microsoft.com/office/word/2010/wordprocessingShape" xmlns:wpi="http://schemas.microsoft.com/office/word/2010/wordprocessingInk" xmlns:wpg="http://schemas.microsoft.com/office/word/2010/wordprocessingGroup" xmlns:w14="http://schemas.microsoft.com/office/word/2010/wordml" xmlns:w="http://schemas.openxmlformats.org/wordprocessingml/2006/main" xmlns:w10="urn:schemas-microsoft-com:office:word" xmlns:wp14="http://schemas.microsoft.com/office/word/2010/wordprocessingDrawing" xmlns:v="urn:schemas-microsoft-com:vml" xmlns:o="urn:schemas-microsoft-com:office:office" xmlns:mc="http://schemas.openxmlformats.org/markup-compatibility/2006" xmlns:wpc="http://schemas.microsoft.com/office/word/2010/wordprocessingCanvas" xmlns="" val="0"/>
-                              </a:ext>
-                            </a:extLst>
-                          </a:blip>
-                          <a:srcRect/>
-                          <a:stretch>
-                            <a:fillRect/>
-                          </a:stretch>
-                        </pic:blipFill>
-                        <pic:spPr bwMode="auto">
-                          <a:xfrm>
-                            <a:off x="0" y="0"/>
-                            <a:ext cx="1895992" cy="3613118"/>
-                          </a:xfrm>
-                          <a:prstGeom prst="rect">
-                            <a:avLst/>
-                          </a:prstGeom>
-                          <a:noFill/>
-                          <a:ln>
-                            <a:noFill/>
-                          </a:ln>
-                        </pic:spPr>
-                      </pic:pic>
-                    </a:graphicData>
-                  </a:graphic>
-                </wp:inline>
-              </w:drawing>
-            </w:r>
-          </w:p>
-        </w:tc>
-        <w:tc>
-          <w:tcPr>
-            <w:tcW w:w="4536" w:type="dxa"/>
-            <w:tcBorders>
-              <w:top w:val="single" w:sz="4" w:space="0" w:color="auto"/>
-              <w:bottom w:val="single" w:sz="4" w:space="0" w:color="auto"/>
-            </w:tcBorders>
-            <w:vAlign w:val="center"/>
-          </w:tcPr>
-          <w:p>
-            <w:pPr>
-              <w:jc w:val="both"/>
-              <w:cnfStyle w:val="000000000000"/>
-            </w:pPr>
-            <w:r>
-              <w:t xml:space="preserve">Odabirom opcije </w:t>
-            </w:r>
-            <w:r>
-              <w:rPr>
-                <w:i/>
-              </w:rPr>
-              <w:t>„Open“</w:t>
-            </w:r>
-            <w:r>
-              <w:t xml:space="preserve"> u ranije objašnjenom izborniku</w:t>
-            </w:r>
-            <w:r>
-              <w:t xml:space="preserve"> otvara se odabrani razgovor i moguće je započeti razgovor s tim korisnikom ili korisnicima (ukoliko se radi o grupnome razgovoru). Korisniku je omogućeno slanje i primanje poruka. Uz svaku poslanu ili primljenu poruku prikazana je slika korisnika koji je tu poruku poslao. Dakle, unosom rečenice i pritiskom na tipku </w:t>
-            </w:r>
-            <w:r>
-              <w:rPr>
-                <w:i/>
-              </w:rPr>
-              <w:t>„Send“</w:t>
-            </w:r>
-            <w:r>
-              <w:t xml:space="preserve"> poruka se šalje sugovorniku ili sugovornicima razgovora, ovisno o tome radi li se o dvočlanom ili grupnom razgovoru.</w:t>
-            </w:r>
-          </w:p>
-        </w:tc>
-        <w:tc>
-          <w:tcPr>
-            <w:tcW w:w="1100" w:type="dxa"/>
-            <w:tcBorders>
-              <w:top w:val="single" w:sz="4" w:space="0" w:color="auto"/>
-              <w:bottom w:val="single" w:sz="4" w:space="0" w:color="auto"/>
-              <w:right w:val="single" w:sz="4" w:space="0" w:color="auto"/>
-            </w:tcBorders>
-            <w:vAlign w:val="center"/>
-          </w:tcPr>
-          <w:p>
-            <w:pPr>
-              <w:jc w:val="center"/>
-              <w:cnfStyle w:val="000000000000"/>
-            </w:pPr>
-            <w:r>
-              <w:t>Razgovori s drugim korisinicima (prioritet7)</w:t>
-            </w:r>
-          </w:p>
-          <w:p>
-            <w:pPr>
-              <w:jc w:val="center"/>
-              <w:cnfStyle w:val="000000000000"/>
-            </w:pPr>
-          </w:p>
-          <w:p>
-            <w:pPr>
-              <w:jc w:val="center"/>
-              <w:cnfStyle w:val="000000000000"/>
-            </w:pPr>
-          </w:p>
-          <w:p>
-            <w:pPr>
-              <w:jc w:val="center"/>
-              <w:cnfStyle w:val="000000000000"/>
-            </w:pPr>
-            <w:r>
-              <w:t>Grupni razgovori (prioritet9)</w:t>
-            </w:r>
-          </w:p>
-        </w:tc>
-      </w:tr>
-      <w:tr>
-        <w:trPr>
-          <w:cnfStyle w:val="000000100000"/>
-        </w:trPr>
-        <w:tc>
-          <w:tcPr>
-            <w:cnfStyle w:val="001000000000"/>
-            <w:tcW w:w="3295" w:type="dxa"/>
-            <w:tcBorders>
-              <w:top w:val="single" w:sz="4" w:space="0" w:color="auto"/>
-              <w:left w:val="single" w:sz="4" w:space="0" w:color="auto"/>
-              <w:bottom w:val="single" w:sz="4" w:space="0" w:color="auto"/>
-            </w:tcBorders>
-            <w:vAlign w:val="center"/>
-          </w:tcPr>
-          <w:p>
-            <w:pPr>
-              <w:rPr>
-                <w:noProof/>
-              </w:rPr>
-            </w:pPr>
-          </w:p>
-        </w:tc>
-        <w:tc>
-          <w:tcPr>
-            <w:tcW w:w="4536" w:type="dxa"/>
-            <w:tcBorders>
-              <w:top w:val="single" w:sz="4" w:space="0" w:color="auto"/>
-              <w:bottom w:val="single" w:sz="4" w:space="0" w:color="auto"/>
-            </w:tcBorders>
-            <w:vAlign w:val="center"/>
-          </w:tcPr>
-          <w:p>
-            <w:pPr>
-              <w:jc w:val="both"/>
-              <w:cnfStyle w:val="000000100000"/>
-            </w:pPr>
-          </w:p>
-        </w:tc>
-        <w:tc>
-          <w:tcPr>
-            <w:tcW w:w="1100" w:type="dxa"/>
-            <w:tcBorders>
-              <w:top w:val="single" w:sz="4" w:space="0" w:color="auto"/>
-              <w:bottom w:val="single" w:sz="4" w:space="0" w:color="auto"/>
-              <w:right w:val="single" w:sz="4" w:space="0" w:color="auto"/>
-            </w:tcBorders>
-            <w:vAlign w:val="center"/>
-          </w:tcPr>
-          <w:p>
-            <w:pPr>
-              <w:jc w:val="center"/>
-              <w:cnfStyle w:val="000000100000"/>
-            </w:pPr>
-          </w:p>
-        </w:tc>
-      </w:tr>
-    </w:tbl>
-    <w:p/>
-    <w:p/>
-    <w:p>
-      <w:pPr>
-        <w:spacing w:after="200" w:line="276" w:lineRule="auto"/>
-        <w:rPr>
-          <w:b/>
-          <w:bCs/>
-          <w:sz w:val="36"/>
-        </w:rPr>
-      </w:pPr>
-      <w:r>
-        <w:br w:type="page"/>
-      </w:r>
-    </w:p>
-    <w:p>
-      <w:pPr>
-        <w:pStyle w:val="FOINaslov1"/>
-      </w:pPr>
-      <w:bookmarkStart w:id="10" w:name="_Toc439207498"/>
-      <w:r>
-        <w:lastRenderedPageBreak/>
-        <w:t>Plan</w:t>
-      </w:r>
-      <w:r>
-        <w:t xml:space="preserve"> projekta</w:t>
-      </w:r>
-      <w:bookmarkEnd w:id="10"/>
-    </w:p>
-    <w:p>
-      <w:pPr>
-        <w:pStyle w:val="FOINaslov2"/>
-      </w:pPr>
-      <w:bookmarkStart w:id="11" w:name="_Toc439207499"/>
-      <w:r>
-        <w:t>Definiranje projektnog tima</w:t>
-      </w:r>
-      <w:bookmarkEnd w:id="11"/>
-    </w:p>
-    <w:p>
-      <w:pPr>
-        <w:jc w:val="both"/>
-      </w:pPr>
-      <w:r>
-        <w:t>Tim koji razvija aplikaciju ChatUp čine četiri studenta: Goran Drmenčić, Danijel Filipović, Matija Jurman i Danijel Sokač. Svaki član tima imao je pridružene raznovrsne zadatke tako da je mogao proći sve dijelove izrade ovog projekta. U alatu Microsoft Project 2016 kreirali smo izvještaj kako bi prikazali predviđene aktivnosti svakog člana tima i ukupan broj radnih sati. Radno vrijeme tima usklađeno je s obavezama na fakultetu te je dnevno trajalo otprilike tri sata</w:t>
-      </w:r>
-      <w:r>
-        <w:t>.</w:t>
-      </w:r>
-    </w:p>
-    <w:p>
-      <w:pPr>
-        <w:pStyle w:val="FOINaslov2"/>
-      </w:pPr>
-      <w:bookmarkStart w:id="12" w:name="_Toc439207500"/>
-      <w:r>
-        <w:t>Definiranje uloga i aktivnosti članova tima</w:t>
-      </w:r>
-      <w:bookmarkEnd w:id="12"/>
-    </w:p>
-    <w:p>
-      <w:pPr>
-        <w:jc w:val="both"/>
-      </w:pPr>
-      <w:r>
-        <w:t xml:space="preserve">Za SCRUM master-a u našem timu odlučeno je da bude Danijel Sokač. Svi u timu jednako ćemo doprinjeti razvoju aplikacije i dati svoj maksimum. Naglasak je na timskom radu i međusobnom pomaganju kod rješavanja zadataka kao i kod rješavanja problema. </w:t>
-      </w:r>
-    </w:p>
-    <w:p>
-      <w:pPr>
-        <w:pStyle w:val="FOINaslov2"/>
-      </w:pPr>
-      <w:bookmarkStart w:id="13" w:name="_Toc439207501"/>
-      <w:r>
-        <w:t>Terminski plan projekta</w:t>
-      </w:r>
-      <w:bookmarkEnd w:id="13"/>
-    </w:p>
-    <w:p>
-      <w:pPr>
-        <w:jc w:val="both"/>
-      </w:pPr>
-      <w:r>
-        <w:t>Kod definiranja terminskog plana projekta bitno je obratiti pažnju na ograničenja u smislu evaluacije projekta. Pošto se projekt predaje na evaluaciju u tri faze, broj sprinteva i funkcionalnosti aplikacije u svakom pojedinom sprintu definirane su u skladu sa rokovima predaje. Kako Scrum metodologija agilnog razvoja zagovara potrebu definiranja većeg broja sprinteva nego li je faza evaluacije, odlučili smo izradu projektnog rješenja podijeliti u 5 sprinteva, pri čemu neki traju dva, a oni zahtjevniji po tri tjedna. Na sljedećoj slici, na temelju koje će se  generirati Ganttov dijagram (Gantogram), vidljivi su svi veći taskovi, odnosno aktivnosti, kategorizirane -  ili u neki od sprinteva ili u pre-game fazu Scrum metodologije - zajedno sa pripadnim im: vremenima početka i završetka obavljanja svakog taska (aktivnosti), njegovim vremenom trajanja, osobama koje sudjeluju u njegovom obavljanju (obavljanju aktivnosti) i resursima koji se pritom koriste. Popis taskova, odnosno aktivnosti prikazan je na sljedećoj slici:</w:t>
+        <w:t>sprinteva nego li je faza evaluacije, odlučili smo izradu projektnog rješenja podijeliti u 5 sprinteva, pri čemu neki traju dva, a oni zahtjevniji po tri tjedna. Na sljedećoj slici, na temelju koje će se  generirati Ganttov dijagram (Gantogram), vidljivi su svi veći taskovi, odnosno aktivnosti, kategorizirane -  ili u neki od sprinteva ili u pre-game fazu Scrum metodologije - zajedno sa pripadnim im: vremenima početka i završetka obavljanja svakog taska (aktivnosti), njegovim vremenom trajanja, osobama koje sudjeluju u njegovom obavljanju (obavljanju aktivnosti) i resursima koji se pritom koriste. Popis taskova, odnosno aktivnosti prikazan je na sljedećoj slici:</w:t>
       </w:r>
     </w:p>
     <w:p/>
@@ -6231,10 +3289,10 @@
                     </pic:cNvPicPr>
                   </pic:nvPicPr>
                   <pic:blipFill>
-                    <a:blip r:embed="rId26">
+                    <a:blip r:embed="rId14">
                       <a:extLst>
                         <a:ext uri="{28A0092B-C50C-407E-A947-70E740481C1C}">
-                          <a14:useLocalDpi xmlns:a14="http://schemas.microsoft.com/office/drawing/2010/main" xmlns:wps="http://schemas.microsoft.com/office/word/2010/wordprocessingShape" xmlns:wpi="http://schemas.microsoft.com/office/word/2010/wordprocessingInk" xmlns:wpg="http://schemas.microsoft.com/office/word/2010/wordprocessingGroup" xmlns:w14="http://schemas.microsoft.com/office/word/2010/wordml" xmlns:w="http://schemas.openxmlformats.org/wordprocessingml/2006/main" xmlns:w10="urn:schemas-microsoft-com:office:word" xmlns:wp14="http://schemas.microsoft.com/office/word/2010/wordprocessingDrawing" xmlns:v="urn:schemas-microsoft-com:vml" xmlns:o="urn:schemas-microsoft-com:office:office" xmlns:mc="http://schemas.openxmlformats.org/markup-compatibility/2006" xmlns:wpc="http://schemas.microsoft.com/office/word/2010/wordprocessingCanvas" xmlns="" val="0"/>
+                          <a14:useLocalDpi xmlns="" xmlns:wpc="http://schemas.microsoft.com/office/word/2010/wordprocessingCanvas" xmlns:mc="http://schemas.openxmlformats.org/markup-compatibility/2006" xmlns:o="urn:schemas-microsoft-com:office:office" xmlns:v="urn:schemas-microsoft-com:vml" xmlns:wp14="http://schemas.microsoft.com/office/word/2010/wordprocessingDrawing" xmlns:w10="urn:schemas-microsoft-com:office:word" xmlns:w="http://schemas.openxmlformats.org/wordprocessingml/2006/main" xmlns:w14="http://schemas.microsoft.com/office/word/2010/wordml" xmlns:wpg="http://schemas.microsoft.com/office/word/2010/wordprocessingGroup" xmlns:wpi="http://schemas.microsoft.com/office/word/2010/wordprocessingInk" xmlns:wps="http://schemas.microsoft.com/office/word/2010/wordprocessingShape" xmlns:a14="http://schemas.microsoft.com/office/drawing/2010/main" val="0"/>
                         </a:ext>
                       </a:extLst>
                     </a:blip>
@@ -6349,10 +3407,10 @@
                     </pic:cNvPicPr>
                   </pic:nvPicPr>
                   <pic:blipFill>
-                    <a:blip r:embed="rId27" cstate="print">
+                    <a:blip r:embed="rId15" cstate="print">
                       <a:extLst>
                         <a:ext uri="{28A0092B-C50C-407E-A947-70E740481C1C}">
-                          <a14:useLocalDpi xmlns:a14="http://schemas.microsoft.com/office/drawing/2010/main" xmlns:wps="http://schemas.microsoft.com/office/word/2010/wordprocessingShape" xmlns:wpi="http://schemas.microsoft.com/office/word/2010/wordprocessingInk" xmlns:wpg="http://schemas.microsoft.com/office/word/2010/wordprocessingGroup" xmlns:w14="http://schemas.microsoft.com/office/word/2010/wordml" xmlns:w="http://schemas.openxmlformats.org/wordprocessingml/2006/main" xmlns:w10="urn:schemas-microsoft-com:office:word" xmlns:wp14="http://schemas.microsoft.com/office/word/2010/wordprocessingDrawing" xmlns:v="urn:schemas-microsoft-com:vml" xmlns:o="urn:schemas-microsoft-com:office:office" xmlns:mc="http://schemas.openxmlformats.org/markup-compatibility/2006" xmlns:wpc="http://schemas.microsoft.com/office/word/2010/wordprocessingCanvas" xmlns="" val="0"/>
+                          <a14:useLocalDpi xmlns="" xmlns:wpc="http://schemas.microsoft.com/office/word/2010/wordprocessingCanvas" xmlns:mc="http://schemas.openxmlformats.org/markup-compatibility/2006" xmlns:o="urn:schemas-microsoft-com:office:office" xmlns:v="urn:schemas-microsoft-com:vml" xmlns:wp14="http://schemas.microsoft.com/office/word/2010/wordprocessingDrawing" xmlns:w10="urn:schemas-microsoft-com:office:word" xmlns:w="http://schemas.openxmlformats.org/wordprocessingml/2006/main" xmlns:w14="http://schemas.microsoft.com/office/word/2010/wordml" xmlns:wpg="http://schemas.microsoft.com/office/word/2010/wordprocessingGroup" xmlns:wpi="http://schemas.microsoft.com/office/word/2010/wordprocessingInk" xmlns:wps="http://schemas.microsoft.com/office/word/2010/wordprocessingShape" xmlns:a14="http://schemas.microsoft.com/office/drawing/2010/main" val="0"/>
                         </a:ext>
                       </a:extLst>
                     </a:blip>
@@ -6414,11 +3472,11 @@
       <w:pPr>
         <w:pStyle w:val="FOINaslov2"/>
       </w:pPr>
-      <w:bookmarkStart w:id="14" w:name="_Toc439207502"/>
+      <w:bookmarkStart w:id="7" w:name="_Toc439207502"/>
       <w:r>
         <w:t>Proračun projekta</w:t>
       </w:r>
-      <w:bookmarkEnd w:id="14"/>
+      <w:bookmarkEnd w:id="7"/>
     </w:p>
     <w:p>
       <w:pPr>
@@ -6524,10 +3582,10 @@
                     </pic:cNvPicPr>
                   </pic:nvPicPr>
                   <pic:blipFill>
-                    <a:blip r:embed="rId28">
+                    <a:blip r:embed="rId16">
                       <a:extLst>
                         <a:ext uri="{28A0092B-C50C-407E-A947-70E740481C1C}">
-                          <a14:useLocalDpi xmlns:a14="http://schemas.microsoft.com/office/drawing/2010/main" xmlns:wps="http://schemas.microsoft.com/office/word/2010/wordprocessingShape" xmlns:wpi="http://schemas.microsoft.com/office/word/2010/wordprocessingInk" xmlns:wpg="http://schemas.microsoft.com/office/word/2010/wordprocessingGroup" xmlns:w14="http://schemas.microsoft.com/office/word/2010/wordml" xmlns:w="http://schemas.openxmlformats.org/wordprocessingml/2006/main" xmlns:w10="urn:schemas-microsoft-com:office:word" xmlns:wp14="http://schemas.microsoft.com/office/word/2010/wordprocessingDrawing" xmlns:v="urn:schemas-microsoft-com:vml" xmlns:o="urn:schemas-microsoft-com:office:office" xmlns:mc="http://schemas.openxmlformats.org/markup-compatibility/2006" xmlns:wpc="http://schemas.microsoft.com/office/word/2010/wordprocessingCanvas" xmlns="" val="0"/>
+                          <a14:useLocalDpi xmlns="" xmlns:wpc="http://schemas.microsoft.com/office/word/2010/wordprocessingCanvas" xmlns:mc="http://schemas.openxmlformats.org/markup-compatibility/2006" xmlns:o="urn:schemas-microsoft-com:office:office" xmlns:v="urn:schemas-microsoft-com:vml" xmlns:wp14="http://schemas.microsoft.com/office/word/2010/wordprocessingDrawing" xmlns:w10="urn:schemas-microsoft-com:office:word" xmlns:w="http://schemas.openxmlformats.org/wordprocessingml/2006/main" xmlns:w14="http://schemas.microsoft.com/office/word/2010/wordml" xmlns:wpg="http://schemas.microsoft.com/office/word/2010/wordprocessingGroup" xmlns:wpi="http://schemas.microsoft.com/office/word/2010/wordprocessingInk" xmlns:wps="http://schemas.microsoft.com/office/word/2010/wordprocessingShape" xmlns:a14="http://schemas.microsoft.com/office/drawing/2010/main" val="0"/>
                         </a:ext>
                       </a:extLst>
                     </a:blip>
@@ -6632,6 +3690,7 @@
           <w:bCs/>
         </w:rPr>
         <w:sectPr>
+          <w:footerReference w:type="default" r:id="rId17"/>
           <w:pgSz w:w="11906" w:h="16838"/>
           <w:pgMar w:top="1417" w:right="1417" w:bottom="1417" w:left="1417" w:header="708" w:footer="708" w:gutter="0"/>
           <w:cols w:space="708"/>
@@ -6650,12 +3709,12 @@
       <w:pPr>
         <w:pStyle w:val="FOINaslov1"/>
       </w:pPr>
-      <w:bookmarkStart w:id="15" w:name="_Toc439207503"/>
+      <w:bookmarkStart w:id="8" w:name="_Toc439207503"/>
       <w:r>
         <w:lastRenderedPageBreak/>
         <w:t>Product Backlog</w:t>
       </w:r>
-      <w:bookmarkEnd w:id="15"/>
+      <w:bookmarkEnd w:id="8"/>
     </w:p>
     <w:p>
       <w:pPr>
@@ -6704,10 +3763,10 @@
                     <pic:cNvPicPr/>
                   </pic:nvPicPr>
                   <pic:blipFill>
-                    <a:blip r:embed="rId29">
+                    <a:blip r:embed="rId18">
                       <a:extLst>
                         <a:ext uri="{28A0092B-C50C-407E-A947-70E740481C1C}">
-                          <a14:useLocalDpi xmlns:a14="http://schemas.microsoft.com/office/drawing/2010/main" xmlns:wps="http://schemas.microsoft.com/office/word/2010/wordprocessingShape" xmlns:wpi="http://schemas.microsoft.com/office/word/2010/wordprocessingInk" xmlns:wpg="http://schemas.microsoft.com/office/word/2010/wordprocessingGroup" xmlns:w14="http://schemas.microsoft.com/office/word/2010/wordml" xmlns:w="http://schemas.openxmlformats.org/wordprocessingml/2006/main" xmlns:w10="urn:schemas-microsoft-com:office:word" xmlns:wp14="http://schemas.microsoft.com/office/word/2010/wordprocessingDrawing" xmlns:v="urn:schemas-microsoft-com:vml" xmlns:o="urn:schemas-microsoft-com:office:office" xmlns:mc="http://schemas.openxmlformats.org/markup-compatibility/2006" xmlns:wpc="http://schemas.microsoft.com/office/word/2010/wordprocessingCanvas" xmlns="" val="0"/>
+                          <a14:useLocalDpi xmlns="" xmlns:wpc="http://schemas.microsoft.com/office/word/2010/wordprocessingCanvas" xmlns:mc="http://schemas.openxmlformats.org/markup-compatibility/2006" xmlns:o="urn:schemas-microsoft-com:office:office" xmlns:v="urn:schemas-microsoft-com:vml" xmlns:wp14="http://schemas.microsoft.com/office/word/2010/wordprocessingDrawing" xmlns:w10="urn:schemas-microsoft-com:office:word" xmlns:w="http://schemas.openxmlformats.org/wordprocessingml/2006/main" xmlns:w14="http://schemas.microsoft.com/office/word/2010/wordml" xmlns:wpg="http://schemas.microsoft.com/office/word/2010/wordprocessingGroup" xmlns:wpi="http://schemas.microsoft.com/office/word/2010/wordprocessingInk" xmlns:wps="http://schemas.microsoft.com/office/word/2010/wordprocessingShape" xmlns:a14="http://schemas.microsoft.com/office/drawing/2010/main" val="0"/>
                         </a:ext>
                       </a:extLst>
                     </a:blip>
@@ -6808,12 +3867,12 @@
       <w:pPr>
         <w:pStyle w:val="FOINaslov1"/>
       </w:pPr>
-      <w:bookmarkStart w:id="16" w:name="_Toc439207504"/>
+      <w:bookmarkStart w:id="9" w:name="_Toc439207504"/>
       <w:r>
         <w:lastRenderedPageBreak/>
         <w:t>Tijek projekta</w:t>
       </w:r>
-      <w:bookmarkEnd w:id="16"/>
+      <w:bookmarkEnd w:id="9"/>
     </w:p>
     <w:p>
       <w:pPr>
@@ -6917,10 +3976,10 @@
                     <pic:cNvPicPr/>
                   </pic:nvPicPr>
                   <pic:blipFill>
-                    <a:blip r:embed="rId30" cstate="print">
+                    <a:blip r:embed="rId19" cstate="print">
                       <a:extLst>
                         <a:ext uri="{28A0092B-C50C-407E-A947-70E740481C1C}">
-                          <a14:useLocalDpi xmlns:a14="http://schemas.microsoft.com/office/drawing/2010/main" xmlns:wps="http://schemas.microsoft.com/office/word/2010/wordprocessingShape" xmlns:wpi="http://schemas.microsoft.com/office/word/2010/wordprocessingInk" xmlns:wpg="http://schemas.microsoft.com/office/word/2010/wordprocessingGroup" xmlns:w14="http://schemas.microsoft.com/office/word/2010/wordml" xmlns:w="http://schemas.openxmlformats.org/wordprocessingml/2006/main" xmlns:w10="urn:schemas-microsoft-com:office:word" xmlns:wp14="http://schemas.microsoft.com/office/word/2010/wordprocessingDrawing" xmlns:v="urn:schemas-microsoft-com:vml" xmlns:o="urn:schemas-microsoft-com:office:office" xmlns:mc="http://schemas.openxmlformats.org/markup-compatibility/2006" xmlns:wpc="http://schemas.microsoft.com/office/word/2010/wordprocessingCanvas" xmlns="" val="0"/>
+                          <a14:useLocalDpi xmlns="" xmlns:wpc="http://schemas.microsoft.com/office/word/2010/wordprocessingCanvas" xmlns:mc="http://schemas.openxmlformats.org/markup-compatibility/2006" xmlns:o="urn:schemas-microsoft-com:office:office" xmlns:v="urn:schemas-microsoft-com:vml" xmlns:wp14="http://schemas.microsoft.com/office/word/2010/wordprocessingDrawing" xmlns:w10="urn:schemas-microsoft-com:office:word" xmlns:w="http://schemas.openxmlformats.org/wordprocessingml/2006/main" xmlns:w14="http://schemas.microsoft.com/office/word/2010/wordml" xmlns:wpg="http://schemas.microsoft.com/office/word/2010/wordprocessingGroup" xmlns:wpi="http://schemas.microsoft.com/office/word/2010/wordprocessingInk" xmlns:wps="http://schemas.microsoft.com/office/word/2010/wordprocessingShape" xmlns:a14="http://schemas.microsoft.com/office/drawing/2010/main" val="0"/>
                         </a:ext>
                       </a:extLst>
                     </a:blip>
@@ -7012,12 +4071,12 @@
       <w:pPr>
         <w:pStyle w:val="FOINaslov2"/>
       </w:pPr>
-      <w:bookmarkStart w:id="17" w:name="_Toc439207505"/>
+      <w:bookmarkStart w:id="10" w:name="_Toc439207505"/>
       <w:r>
         <w:lastRenderedPageBreak/>
         <w:t>Sprint 1 (19.10.2015. – 01.11.2015.)</w:t>
       </w:r>
-      <w:bookmarkEnd w:id="17"/>
+      <w:bookmarkEnd w:id="10"/>
     </w:p>
     <w:p>
       <w:pPr>
@@ -7040,14 +4099,14 @@
       <w:pPr>
         <w:pStyle w:val="FOINaslov3"/>
       </w:pPr>
-      <w:bookmarkStart w:id="18" w:name="_Toc439207506"/>
+      <w:bookmarkStart w:id="11" w:name="_Toc439207506"/>
       <w:r>
         <w:t>Dnevni sastan</w:t>
       </w:r>
       <w:r>
         <w:t>ci</w:t>
       </w:r>
-      <w:bookmarkEnd w:id="18"/>
+      <w:bookmarkEnd w:id="11"/>
     </w:p>
     <w:p>
       <w:pPr>
@@ -7183,10 +4242,10 @@
                     </pic:cNvPicPr>
                   </pic:nvPicPr>
                   <pic:blipFill>
-                    <a:blip r:embed="rId31" cstate="print">
+                    <a:blip r:embed="rId20" cstate="print">
                       <a:extLst>
                         <a:ext uri="{28A0092B-C50C-407E-A947-70E740481C1C}">
-                          <a14:useLocalDpi xmlns:a14="http://schemas.microsoft.com/office/drawing/2010/main" xmlns:wps="http://schemas.microsoft.com/office/word/2010/wordprocessingShape" xmlns:wpi="http://schemas.microsoft.com/office/word/2010/wordprocessingInk" xmlns:wpg="http://schemas.microsoft.com/office/word/2010/wordprocessingGroup" xmlns:w14="http://schemas.microsoft.com/office/word/2010/wordml" xmlns:w="http://schemas.openxmlformats.org/wordprocessingml/2006/main" xmlns:w10="urn:schemas-microsoft-com:office:word" xmlns:wp14="http://schemas.microsoft.com/office/word/2010/wordprocessingDrawing" xmlns:v="urn:schemas-microsoft-com:vml" xmlns:o="urn:schemas-microsoft-com:office:office" xmlns:mc="http://schemas.openxmlformats.org/markup-compatibility/2006" xmlns:wpc="http://schemas.microsoft.com/office/word/2010/wordprocessingCanvas" xmlns="" val="0"/>
+                          <a14:useLocalDpi xmlns="" xmlns:wpc="http://schemas.microsoft.com/office/word/2010/wordprocessingCanvas" xmlns:mc="http://schemas.openxmlformats.org/markup-compatibility/2006" xmlns:o="urn:schemas-microsoft-com:office:office" xmlns:v="urn:schemas-microsoft-com:vml" xmlns:wp14="http://schemas.microsoft.com/office/word/2010/wordprocessingDrawing" xmlns:w10="urn:schemas-microsoft-com:office:word" xmlns:w="http://schemas.openxmlformats.org/wordprocessingml/2006/main" xmlns:w14="http://schemas.microsoft.com/office/word/2010/wordml" xmlns:wpg="http://schemas.microsoft.com/office/word/2010/wordprocessingGroup" xmlns:wpi="http://schemas.microsoft.com/office/word/2010/wordprocessingInk" xmlns:wps="http://schemas.microsoft.com/office/word/2010/wordprocessingShape" xmlns:a14="http://schemas.microsoft.com/office/drawing/2010/main" val="0"/>
                         </a:ext>
                       </a:extLst>
                     </a:blip>
@@ -7432,10 +4491,10 @@
                     </pic:cNvPicPr>
                   </pic:nvPicPr>
                   <pic:blipFill>
-                    <a:blip r:embed="rId32" cstate="print">
+                    <a:blip r:embed="rId21" cstate="print">
                       <a:extLst>
                         <a:ext uri="{28A0092B-C50C-407E-A947-70E740481C1C}">
-                          <a14:useLocalDpi xmlns:a14="http://schemas.microsoft.com/office/drawing/2010/main" xmlns:wps="http://schemas.microsoft.com/office/word/2010/wordprocessingShape" xmlns:wpi="http://schemas.microsoft.com/office/word/2010/wordprocessingInk" xmlns:wpg="http://schemas.microsoft.com/office/word/2010/wordprocessingGroup" xmlns:w14="http://schemas.microsoft.com/office/word/2010/wordml" xmlns:w="http://schemas.openxmlformats.org/wordprocessingml/2006/main" xmlns:w10="urn:schemas-microsoft-com:office:word" xmlns:wp14="http://schemas.microsoft.com/office/word/2010/wordprocessingDrawing" xmlns:v="urn:schemas-microsoft-com:vml" xmlns:o="urn:schemas-microsoft-com:office:office" xmlns:mc="http://schemas.openxmlformats.org/markup-compatibility/2006" xmlns:wpc="http://schemas.microsoft.com/office/word/2010/wordprocessingCanvas" xmlns="" val="0"/>
+                          <a14:useLocalDpi xmlns="" xmlns:wpc="http://schemas.microsoft.com/office/word/2010/wordprocessingCanvas" xmlns:mc="http://schemas.openxmlformats.org/markup-compatibility/2006" xmlns:o="urn:schemas-microsoft-com:office:office" xmlns:v="urn:schemas-microsoft-com:vml" xmlns:wp14="http://schemas.microsoft.com/office/word/2010/wordprocessingDrawing" xmlns:w10="urn:schemas-microsoft-com:office:word" xmlns:w="http://schemas.openxmlformats.org/wordprocessingml/2006/main" xmlns:w14="http://schemas.microsoft.com/office/word/2010/wordml" xmlns:wpg="http://schemas.microsoft.com/office/word/2010/wordprocessingGroup" xmlns:wpi="http://schemas.microsoft.com/office/word/2010/wordprocessingInk" xmlns:wps="http://schemas.microsoft.com/office/word/2010/wordprocessingShape" xmlns:a14="http://schemas.microsoft.com/office/drawing/2010/main" val="0"/>
                         </a:ext>
                       </a:extLst>
                     </a:blip>
@@ -7582,7 +4641,7 @@
                     <pic:cNvPicPr/>
                   </pic:nvPicPr>
                   <pic:blipFill rotWithShape="1">
-                    <a:blip r:embed="rId33"/>
+                    <a:blip r:embed="rId22"/>
                     <a:srcRect l="24486" t="17353" r="29642" b="28791"/>
                     <a:stretch/>
                   </pic:blipFill>
@@ -7599,7 +4658,7 @@
                     </a:ln>
                     <a:extLst>
                       <a:ext uri="{53640926-AAD7-44D8-BBD7-CCE9431645EC}">
-                        <a14:shadowObscured xmlns:a14="http://schemas.microsoft.com/office/drawing/2010/main" xmlns:wps="http://schemas.microsoft.com/office/word/2010/wordprocessingShape" xmlns:wpi="http://schemas.microsoft.com/office/word/2010/wordprocessingInk" xmlns:wpg="http://schemas.microsoft.com/office/word/2010/wordprocessingGroup" xmlns:w14="http://schemas.microsoft.com/office/word/2010/wordml" xmlns:w="http://schemas.openxmlformats.org/wordprocessingml/2006/main" xmlns:w10="urn:schemas-microsoft-com:office:word" xmlns:wp14="http://schemas.microsoft.com/office/word/2010/wordprocessingDrawing" xmlns:v="urn:schemas-microsoft-com:vml" xmlns:o="urn:schemas-microsoft-com:office:office" xmlns:mc="http://schemas.openxmlformats.org/markup-compatibility/2006" xmlns:wpc="http://schemas.microsoft.com/office/word/2010/wordprocessingCanvas" xmlns=""/>
+                        <a14:shadowObscured xmlns="" xmlns:wpc="http://schemas.microsoft.com/office/word/2010/wordprocessingCanvas" xmlns:mc="http://schemas.openxmlformats.org/markup-compatibility/2006" xmlns:o="urn:schemas-microsoft-com:office:office" xmlns:v="urn:schemas-microsoft-com:vml" xmlns:wp14="http://schemas.microsoft.com/office/word/2010/wordprocessingDrawing" xmlns:w10="urn:schemas-microsoft-com:office:word" xmlns:w="http://schemas.openxmlformats.org/wordprocessingml/2006/main" xmlns:w14="http://schemas.microsoft.com/office/word/2010/wordml" xmlns:wpg="http://schemas.microsoft.com/office/word/2010/wordprocessingGroup" xmlns:wpi="http://schemas.microsoft.com/office/word/2010/wordprocessingInk" xmlns:wps="http://schemas.microsoft.com/office/word/2010/wordprocessingShape" xmlns:a14="http://schemas.microsoft.com/office/drawing/2010/main"/>
                       </a:ext>
                     </a:extLst>
                   </pic:spPr>
@@ -7684,12 +4743,12 @@
       <w:pPr>
         <w:pStyle w:val="FOINaslov3"/>
       </w:pPr>
-      <w:bookmarkStart w:id="19" w:name="_Toc439207507"/>
+      <w:bookmarkStart w:id="12" w:name="_Toc439207507"/>
       <w:r>
         <w:lastRenderedPageBreak/>
         <w:t>Sprint 1 Backlog</w:t>
       </w:r>
-      <w:bookmarkEnd w:id="19"/>
+      <w:bookmarkEnd w:id="12"/>
     </w:p>
     <w:p>
       <w:pPr>
@@ -7745,10 +4804,10 @@
                     </pic:cNvPicPr>
                   </pic:nvPicPr>
                   <pic:blipFill>
-                    <a:blip r:embed="rId34">
+                    <a:blip r:embed="rId23">
                       <a:extLst>
                         <a:ext uri="{28A0092B-C50C-407E-A947-70E740481C1C}">
-                          <a14:useLocalDpi xmlns:a14="http://schemas.microsoft.com/office/drawing/2010/main" xmlns:wps="http://schemas.microsoft.com/office/word/2010/wordprocessingShape" xmlns:wpi="http://schemas.microsoft.com/office/word/2010/wordprocessingInk" xmlns:wpg="http://schemas.microsoft.com/office/word/2010/wordprocessingGroup" xmlns:w14="http://schemas.microsoft.com/office/word/2010/wordml" xmlns:w="http://schemas.openxmlformats.org/wordprocessingml/2006/main" xmlns:w10="urn:schemas-microsoft-com:office:word" xmlns:wp14="http://schemas.microsoft.com/office/word/2010/wordprocessingDrawing" xmlns:v="urn:schemas-microsoft-com:vml" xmlns:o="urn:schemas-microsoft-com:office:office" xmlns:mc="http://schemas.openxmlformats.org/markup-compatibility/2006" xmlns:wpc="http://schemas.microsoft.com/office/word/2010/wordprocessingCanvas" xmlns="" val="0"/>
+                          <a14:useLocalDpi xmlns="" xmlns:wpc="http://schemas.microsoft.com/office/word/2010/wordprocessingCanvas" xmlns:mc="http://schemas.openxmlformats.org/markup-compatibility/2006" xmlns:o="urn:schemas-microsoft-com:office:office" xmlns:v="urn:schemas-microsoft-com:vml" xmlns:wp14="http://schemas.microsoft.com/office/word/2010/wordprocessingDrawing" xmlns:w10="urn:schemas-microsoft-com:office:word" xmlns:w="http://schemas.openxmlformats.org/wordprocessingml/2006/main" xmlns:w14="http://schemas.microsoft.com/office/word/2010/wordml" xmlns:wpg="http://schemas.microsoft.com/office/word/2010/wordprocessingGroup" xmlns:wpi="http://schemas.microsoft.com/office/word/2010/wordprocessingInk" xmlns:wps="http://schemas.microsoft.com/office/word/2010/wordprocessingShape" xmlns:a14="http://schemas.microsoft.com/office/drawing/2010/main" val="0"/>
                         </a:ext>
                       </a:extLst>
                     </a:blip>
@@ -7850,10 +4909,10 @@
                     </pic:cNvPicPr>
                   </pic:nvPicPr>
                   <pic:blipFill>
-                    <a:blip r:embed="rId35" cstate="print">
+                    <a:blip r:embed="rId24" cstate="print">
                       <a:extLst>
                         <a:ext uri="{28A0092B-C50C-407E-A947-70E740481C1C}">
-                          <a14:useLocalDpi xmlns:a14="http://schemas.microsoft.com/office/drawing/2010/main" xmlns:wps="http://schemas.microsoft.com/office/word/2010/wordprocessingShape" xmlns:wpi="http://schemas.microsoft.com/office/word/2010/wordprocessingInk" xmlns:wpg="http://schemas.microsoft.com/office/word/2010/wordprocessingGroup" xmlns:w14="http://schemas.microsoft.com/office/word/2010/wordml" xmlns:w="http://schemas.openxmlformats.org/wordprocessingml/2006/main" xmlns:w10="urn:schemas-microsoft-com:office:word" xmlns:wp14="http://schemas.microsoft.com/office/word/2010/wordprocessingDrawing" xmlns:v="urn:schemas-microsoft-com:vml" xmlns:o="urn:schemas-microsoft-com:office:office" xmlns:mc="http://schemas.openxmlformats.org/markup-compatibility/2006" xmlns:wpc="http://schemas.microsoft.com/office/word/2010/wordprocessingCanvas" xmlns="" val="0"/>
+                          <a14:useLocalDpi xmlns="" xmlns:wpc="http://schemas.microsoft.com/office/word/2010/wordprocessingCanvas" xmlns:mc="http://schemas.openxmlformats.org/markup-compatibility/2006" xmlns:o="urn:schemas-microsoft-com:office:office" xmlns:v="urn:schemas-microsoft-com:vml" xmlns:wp14="http://schemas.microsoft.com/office/word/2010/wordprocessingDrawing" xmlns:w10="urn:schemas-microsoft-com:office:word" xmlns:w="http://schemas.openxmlformats.org/wordprocessingml/2006/main" xmlns:w14="http://schemas.microsoft.com/office/word/2010/wordml" xmlns:wpg="http://schemas.microsoft.com/office/word/2010/wordprocessingGroup" xmlns:wpi="http://schemas.microsoft.com/office/word/2010/wordprocessingInk" xmlns:wps="http://schemas.microsoft.com/office/word/2010/wordprocessingShape" xmlns:a14="http://schemas.microsoft.com/office/drawing/2010/main" val="0"/>
                         </a:ext>
                       </a:extLst>
                     </a:blip>
@@ -7934,21 +4993,21 @@
       <w:pPr>
         <w:pStyle w:val="FOINaslov2"/>
       </w:pPr>
-      <w:bookmarkStart w:id="20" w:name="_Toc439207508"/>
+      <w:bookmarkStart w:id="13" w:name="_Toc439207508"/>
       <w:r>
         <w:t>Sprint 2 (02.11.2015. – 17.11.2015.)</w:t>
       </w:r>
-      <w:bookmarkEnd w:id="20"/>
+      <w:bookmarkEnd w:id="13"/>
     </w:p>
     <w:p>
       <w:pPr>
         <w:pStyle w:val="FOINaslov3"/>
       </w:pPr>
-      <w:bookmarkStart w:id="21" w:name="_Toc439207509"/>
+      <w:bookmarkStart w:id="14" w:name="_Toc439207509"/>
       <w:r>
         <w:t>Dnevni sastanci</w:t>
       </w:r>
-      <w:bookmarkEnd w:id="21"/>
+      <w:bookmarkEnd w:id="14"/>
     </w:p>
     <w:p>
       <w:pPr>
@@ -8079,10 +5138,10 @@
                     </pic:cNvPicPr>
                   </pic:nvPicPr>
                   <pic:blipFill>
-                    <a:blip r:embed="rId36">
+                    <a:blip r:embed="rId25">
                       <a:extLst>
                         <a:ext uri="{28A0092B-C50C-407E-A947-70E740481C1C}">
-                          <a14:useLocalDpi xmlns:a14="http://schemas.microsoft.com/office/drawing/2010/main" xmlns:wps="http://schemas.microsoft.com/office/word/2010/wordprocessingShape" xmlns:wpi="http://schemas.microsoft.com/office/word/2010/wordprocessingInk" xmlns:wpg="http://schemas.microsoft.com/office/word/2010/wordprocessingGroup" xmlns:w14="http://schemas.microsoft.com/office/word/2010/wordml" xmlns:w="http://schemas.openxmlformats.org/wordprocessingml/2006/main" xmlns:w10="urn:schemas-microsoft-com:office:word" xmlns:wp14="http://schemas.microsoft.com/office/word/2010/wordprocessingDrawing" xmlns:v="urn:schemas-microsoft-com:vml" xmlns:o="urn:schemas-microsoft-com:office:office" xmlns:mc="http://schemas.openxmlformats.org/markup-compatibility/2006" xmlns:wpc="http://schemas.microsoft.com/office/word/2010/wordprocessingCanvas" xmlns="" val="0"/>
+                          <a14:useLocalDpi xmlns="" xmlns:wpc="http://schemas.microsoft.com/office/word/2010/wordprocessingCanvas" xmlns:mc="http://schemas.openxmlformats.org/markup-compatibility/2006" xmlns:o="urn:schemas-microsoft-com:office:office" xmlns:v="urn:schemas-microsoft-com:vml" xmlns:wp14="http://schemas.microsoft.com/office/word/2010/wordprocessingDrawing" xmlns:w10="urn:schemas-microsoft-com:office:word" xmlns:w="http://schemas.openxmlformats.org/wordprocessingml/2006/main" xmlns:w14="http://schemas.microsoft.com/office/word/2010/wordml" xmlns:wpg="http://schemas.microsoft.com/office/word/2010/wordprocessingGroup" xmlns:wpi="http://schemas.microsoft.com/office/word/2010/wordprocessingInk" xmlns:wps="http://schemas.microsoft.com/office/word/2010/wordprocessingShape" xmlns:a14="http://schemas.microsoft.com/office/drawing/2010/main" val="0"/>
                         </a:ext>
                       </a:extLst>
                     </a:blip>
@@ -8327,12 +5386,12 @@
       <w:pPr>
         <w:pStyle w:val="FOINaslov3"/>
       </w:pPr>
-      <w:bookmarkStart w:id="22" w:name="_Toc439207510"/>
+      <w:bookmarkStart w:id="15" w:name="_Toc439207510"/>
       <w:r>
         <w:lastRenderedPageBreak/>
         <w:t>Sprint 2 Backlog</w:t>
       </w:r>
-      <w:bookmarkEnd w:id="22"/>
+      <w:bookmarkEnd w:id="15"/>
     </w:p>
     <w:p>
       <w:pPr>
@@ -8378,10 +5437,10 @@
                     <pic:cNvPicPr/>
                   </pic:nvPicPr>
                   <pic:blipFill>
-                    <a:blip r:embed="rId37">
+                    <a:blip r:embed="rId26">
                       <a:extLst>
                         <a:ext uri="{28A0092B-C50C-407E-A947-70E740481C1C}">
-                          <a14:useLocalDpi xmlns:a14="http://schemas.microsoft.com/office/drawing/2010/main" xmlns:wps="http://schemas.microsoft.com/office/word/2010/wordprocessingShape" xmlns:wpi="http://schemas.microsoft.com/office/word/2010/wordprocessingInk" xmlns:wpg="http://schemas.microsoft.com/office/word/2010/wordprocessingGroup" xmlns:w14="http://schemas.microsoft.com/office/word/2010/wordml" xmlns:w="http://schemas.openxmlformats.org/wordprocessingml/2006/main" xmlns:w10="urn:schemas-microsoft-com:office:word" xmlns:wp14="http://schemas.microsoft.com/office/word/2010/wordprocessingDrawing" xmlns:v="urn:schemas-microsoft-com:vml" xmlns:o="urn:schemas-microsoft-com:office:office" xmlns:mc="http://schemas.openxmlformats.org/markup-compatibility/2006" xmlns:wpc="http://schemas.microsoft.com/office/word/2010/wordprocessingCanvas" xmlns="" val="0"/>
+                          <a14:useLocalDpi xmlns="" xmlns:wpc="http://schemas.microsoft.com/office/word/2010/wordprocessingCanvas" xmlns:mc="http://schemas.openxmlformats.org/markup-compatibility/2006" xmlns:o="urn:schemas-microsoft-com:office:office" xmlns:v="urn:schemas-microsoft-com:vml" xmlns:wp14="http://schemas.microsoft.com/office/word/2010/wordprocessingDrawing" xmlns:w10="urn:schemas-microsoft-com:office:word" xmlns:w="http://schemas.openxmlformats.org/wordprocessingml/2006/main" xmlns:w14="http://schemas.microsoft.com/office/word/2010/wordml" xmlns:wpg="http://schemas.microsoft.com/office/word/2010/wordprocessingGroup" xmlns:wpi="http://schemas.microsoft.com/office/word/2010/wordprocessingInk" xmlns:wps="http://schemas.microsoft.com/office/word/2010/wordprocessingShape" xmlns:a14="http://schemas.microsoft.com/office/drawing/2010/main" val="0"/>
                         </a:ext>
                       </a:extLst>
                     </a:blip>
@@ -8460,10 +5519,10 @@
                     <pic:cNvPicPr/>
                   </pic:nvPicPr>
                   <pic:blipFill>
-                    <a:blip r:embed="rId38">
+                    <a:blip r:embed="rId27">
                       <a:extLst>
                         <a:ext uri="{28A0092B-C50C-407E-A947-70E740481C1C}">
-                          <a14:useLocalDpi xmlns:a14="http://schemas.microsoft.com/office/drawing/2010/main" xmlns:wps="http://schemas.microsoft.com/office/word/2010/wordprocessingShape" xmlns:wpi="http://schemas.microsoft.com/office/word/2010/wordprocessingInk" xmlns:wpg="http://schemas.microsoft.com/office/word/2010/wordprocessingGroup" xmlns:w14="http://schemas.microsoft.com/office/word/2010/wordml" xmlns:w="http://schemas.openxmlformats.org/wordprocessingml/2006/main" xmlns:w10="urn:schemas-microsoft-com:office:word" xmlns:wp14="http://schemas.microsoft.com/office/word/2010/wordprocessingDrawing" xmlns:v="urn:schemas-microsoft-com:vml" xmlns:o="urn:schemas-microsoft-com:office:office" xmlns:mc="http://schemas.openxmlformats.org/markup-compatibility/2006" xmlns:wpc="http://schemas.microsoft.com/office/word/2010/wordprocessingCanvas" xmlns="" val="0"/>
+                          <a14:useLocalDpi xmlns="" xmlns:wpc="http://schemas.microsoft.com/office/word/2010/wordprocessingCanvas" xmlns:mc="http://schemas.openxmlformats.org/markup-compatibility/2006" xmlns:o="urn:schemas-microsoft-com:office:office" xmlns:v="urn:schemas-microsoft-com:vml" xmlns:wp14="http://schemas.microsoft.com/office/word/2010/wordprocessingDrawing" xmlns:w10="urn:schemas-microsoft-com:office:word" xmlns:w="http://schemas.openxmlformats.org/wordprocessingml/2006/main" xmlns:w14="http://schemas.microsoft.com/office/word/2010/wordml" xmlns:wpg="http://schemas.microsoft.com/office/word/2010/wordprocessingGroup" xmlns:wpi="http://schemas.microsoft.com/office/word/2010/wordprocessingInk" xmlns:wps="http://schemas.microsoft.com/office/word/2010/wordprocessingShape" xmlns:a14="http://schemas.microsoft.com/office/drawing/2010/main" val="0"/>
                         </a:ext>
                       </a:extLst>
                     </a:blip>
@@ -8522,22 +5581,22 @@
       <w:pPr>
         <w:pStyle w:val="FOINaslov2"/>
       </w:pPr>
-      <w:bookmarkStart w:id="23" w:name="_Toc439207511"/>
+      <w:bookmarkStart w:id="16" w:name="_Toc439207511"/>
       <w:r>
         <w:lastRenderedPageBreak/>
         <w:t>Sprint 3 (25.11.2015. – 16.12.2015.)</w:t>
       </w:r>
-      <w:bookmarkEnd w:id="23"/>
+      <w:bookmarkEnd w:id="16"/>
     </w:p>
     <w:p>
       <w:pPr>
         <w:pStyle w:val="FOINaslov3"/>
       </w:pPr>
-      <w:bookmarkStart w:id="24" w:name="_Toc439207512"/>
+      <w:bookmarkStart w:id="17" w:name="_Toc439207512"/>
       <w:r>
         <w:t>Dnevni sastanci</w:t>
       </w:r>
-      <w:bookmarkEnd w:id="24"/>
+      <w:bookmarkEnd w:id="17"/>
     </w:p>
     <w:p>
       <w:pPr>
@@ -8584,10 +5643,10 @@
                     <pic:cNvPicPr/>
                   </pic:nvPicPr>
                   <pic:blipFill rotWithShape="1">
-                    <a:blip r:embed="rId39">
+                    <a:blip r:embed="rId28">
                       <a:extLst>
                         <a:ext uri="{28A0092B-C50C-407E-A947-70E740481C1C}">
-                          <a14:useLocalDpi xmlns:a14="http://schemas.microsoft.com/office/drawing/2010/main" xmlns:wps="http://schemas.microsoft.com/office/word/2010/wordprocessingShape" xmlns:wpi="http://schemas.microsoft.com/office/word/2010/wordprocessingInk" xmlns:wpg="http://schemas.microsoft.com/office/word/2010/wordprocessingGroup" xmlns:w14="http://schemas.microsoft.com/office/word/2010/wordml" xmlns:w="http://schemas.openxmlformats.org/wordprocessingml/2006/main" xmlns:w10="urn:schemas-microsoft-com:office:word" xmlns:wp14="http://schemas.microsoft.com/office/word/2010/wordprocessingDrawing" xmlns:v="urn:schemas-microsoft-com:vml" xmlns:o="urn:schemas-microsoft-com:office:office" xmlns:mc="http://schemas.openxmlformats.org/markup-compatibility/2006" xmlns:wpc="http://schemas.microsoft.com/office/word/2010/wordprocessingCanvas" xmlns="" val="0"/>
+                          <a14:useLocalDpi xmlns="" xmlns:wpc="http://schemas.microsoft.com/office/word/2010/wordprocessingCanvas" xmlns:mc="http://schemas.openxmlformats.org/markup-compatibility/2006" xmlns:o="urn:schemas-microsoft-com:office:office" xmlns:v="urn:schemas-microsoft-com:vml" xmlns:wp14="http://schemas.microsoft.com/office/word/2010/wordprocessingDrawing" xmlns:w10="urn:schemas-microsoft-com:office:word" xmlns:w="http://schemas.openxmlformats.org/wordprocessingml/2006/main" xmlns:w14="http://schemas.microsoft.com/office/word/2010/wordml" xmlns:wpg="http://schemas.microsoft.com/office/word/2010/wordprocessingGroup" xmlns:wpi="http://schemas.microsoft.com/office/word/2010/wordprocessingInk" xmlns:wps="http://schemas.microsoft.com/office/word/2010/wordprocessingShape" xmlns:a14="http://schemas.microsoft.com/office/drawing/2010/main" val="0"/>
                         </a:ext>
                       </a:extLst>
                     </a:blip>
@@ -8607,7 +5666,7 @@
                     </a:ln>
                     <a:extLst>
                       <a:ext uri="{53640926-AAD7-44D8-BBD7-CCE9431645EC}">
-                        <a14:shadowObscured xmlns:a14="http://schemas.microsoft.com/office/drawing/2010/main" xmlns:wps="http://schemas.microsoft.com/office/word/2010/wordprocessingShape" xmlns:wpi="http://schemas.microsoft.com/office/word/2010/wordprocessingInk" xmlns:wpg="http://schemas.microsoft.com/office/word/2010/wordprocessingGroup" xmlns:w14="http://schemas.microsoft.com/office/word/2010/wordml" xmlns:w="http://schemas.openxmlformats.org/wordprocessingml/2006/main" xmlns:w10="urn:schemas-microsoft-com:office:word" xmlns:wp14="http://schemas.microsoft.com/office/word/2010/wordprocessingDrawing" xmlns:v="urn:schemas-microsoft-com:vml" xmlns:o="urn:schemas-microsoft-com:office:office" xmlns:mc="http://schemas.openxmlformats.org/markup-compatibility/2006" xmlns:wpc="http://schemas.microsoft.com/office/word/2010/wordprocessingCanvas" xmlns=""/>
+                        <a14:shadowObscured xmlns="" xmlns:wpc="http://schemas.microsoft.com/office/word/2010/wordprocessingCanvas" xmlns:mc="http://schemas.openxmlformats.org/markup-compatibility/2006" xmlns:o="urn:schemas-microsoft-com:office:office" xmlns:v="urn:schemas-microsoft-com:vml" xmlns:wp14="http://schemas.microsoft.com/office/word/2010/wordprocessingDrawing" xmlns:w10="urn:schemas-microsoft-com:office:word" xmlns:w="http://schemas.openxmlformats.org/wordprocessingml/2006/main" xmlns:w14="http://schemas.microsoft.com/office/word/2010/wordml" xmlns:wpg="http://schemas.microsoft.com/office/word/2010/wordprocessingGroup" xmlns:wpi="http://schemas.microsoft.com/office/word/2010/wordprocessingInk" xmlns:wps="http://schemas.microsoft.com/office/word/2010/wordprocessingShape" xmlns:a14="http://schemas.microsoft.com/office/drawing/2010/main"/>
                       </a:ext>
                     </a:extLst>
                   </pic:spPr>
@@ -8649,12 +5708,12 @@
         <w:pStyle w:val="FOINaslov3"/>
         <w:ind w:left="1560"/>
       </w:pPr>
-      <w:bookmarkStart w:id="25" w:name="_Toc439207513"/>
+      <w:bookmarkStart w:id="18" w:name="_Toc439207513"/>
       <w:r>
         <w:lastRenderedPageBreak/>
         <w:t>Sprint 3 Backlog</w:t>
       </w:r>
-      <w:bookmarkEnd w:id="25"/>
+      <w:bookmarkEnd w:id="18"/>
     </w:p>
     <w:p>
       <w:pPr>
@@ -8696,10 +5755,10 @@
                     <pic:cNvPicPr/>
                   </pic:nvPicPr>
                   <pic:blipFill>
-                    <a:blip r:embed="rId40">
+                    <a:blip r:embed="rId29">
                       <a:extLst>
                         <a:ext uri="{28A0092B-C50C-407E-A947-70E740481C1C}">
-                          <a14:useLocalDpi xmlns:a14="http://schemas.microsoft.com/office/drawing/2010/main" xmlns:wps="http://schemas.microsoft.com/office/word/2010/wordprocessingShape" xmlns:wpi="http://schemas.microsoft.com/office/word/2010/wordprocessingInk" xmlns:wpg="http://schemas.microsoft.com/office/word/2010/wordprocessingGroup" xmlns:w14="http://schemas.microsoft.com/office/word/2010/wordml" xmlns:w="http://schemas.openxmlformats.org/wordprocessingml/2006/main" xmlns:w10="urn:schemas-microsoft-com:office:word" xmlns:wp14="http://schemas.microsoft.com/office/word/2010/wordprocessingDrawing" xmlns:v="urn:schemas-microsoft-com:vml" xmlns:o="urn:schemas-microsoft-com:office:office" xmlns:mc="http://schemas.openxmlformats.org/markup-compatibility/2006" xmlns:wpc="http://schemas.microsoft.com/office/word/2010/wordprocessingCanvas" xmlns="" val="0"/>
+                          <a14:useLocalDpi xmlns="" xmlns:wpc="http://schemas.microsoft.com/office/word/2010/wordprocessingCanvas" xmlns:mc="http://schemas.openxmlformats.org/markup-compatibility/2006" xmlns:o="urn:schemas-microsoft-com:office:office" xmlns:v="urn:schemas-microsoft-com:vml" xmlns:wp14="http://schemas.microsoft.com/office/word/2010/wordprocessingDrawing" xmlns:w10="urn:schemas-microsoft-com:office:word" xmlns:w="http://schemas.openxmlformats.org/wordprocessingml/2006/main" xmlns:w14="http://schemas.microsoft.com/office/word/2010/wordml" xmlns:wpg="http://schemas.microsoft.com/office/word/2010/wordprocessingGroup" xmlns:wpi="http://schemas.microsoft.com/office/word/2010/wordprocessingInk" xmlns:wps="http://schemas.microsoft.com/office/word/2010/wordprocessingShape" xmlns:a14="http://schemas.microsoft.com/office/drawing/2010/main" val="0"/>
                         </a:ext>
                       </a:extLst>
                     </a:blip>
@@ -8770,10 +5829,10 @@
                     <pic:cNvPicPr/>
                   </pic:nvPicPr>
                   <pic:blipFill>
-                    <a:blip r:embed="rId41">
+                    <a:blip r:embed="rId30">
                       <a:extLst>
                         <a:ext uri="{28A0092B-C50C-407E-A947-70E740481C1C}">
-                          <a14:useLocalDpi xmlns:a14="http://schemas.microsoft.com/office/drawing/2010/main" xmlns:wps="http://schemas.microsoft.com/office/word/2010/wordprocessingShape" xmlns:wpi="http://schemas.microsoft.com/office/word/2010/wordprocessingInk" xmlns:wpg="http://schemas.microsoft.com/office/word/2010/wordprocessingGroup" xmlns:w14="http://schemas.microsoft.com/office/word/2010/wordml" xmlns:w="http://schemas.openxmlformats.org/wordprocessingml/2006/main" xmlns:w10="urn:schemas-microsoft-com:office:word" xmlns:wp14="http://schemas.microsoft.com/office/word/2010/wordprocessingDrawing" xmlns:v="urn:schemas-microsoft-com:vml" xmlns:o="urn:schemas-microsoft-com:office:office" xmlns:mc="http://schemas.openxmlformats.org/markup-compatibility/2006" xmlns:wpc="http://schemas.microsoft.com/office/word/2010/wordprocessingCanvas" xmlns="" val="0"/>
+                          <a14:useLocalDpi xmlns="" xmlns:wpc="http://schemas.microsoft.com/office/word/2010/wordprocessingCanvas" xmlns:mc="http://schemas.openxmlformats.org/markup-compatibility/2006" xmlns:o="urn:schemas-microsoft-com:office:office" xmlns:v="urn:schemas-microsoft-com:vml" xmlns:wp14="http://schemas.microsoft.com/office/word/2010/wordprocessingDrawing" xmlns:w10="urn:schemas-microsoft-com:office:word" xmlns:w="http://schemas.openxmlformats.org/wordprocessingml/2006/main" xmlns:w14="http://schemas.microsoft.com/office/word/2010/wordml" xmlns:wpg="http://schemas.microsoft.com/office/word/2010/wordprocessingGroup" xmlns:wpi="http://schemas.microsoft.com/office/word/2010/wordprocessingInk" xmlns:wps="http://schemas.microsoft.com/office/word/2010/wordprocessingShape" xmlns:a14="http://schemas.microsoft.com/office/drawing/2010/main" val="0"/>
                         </a:ext>
                       </a:extLst>
                     </a:blip>
@@ -8845,7 +5904,7 @@
       <w:pPr>
         <w:pStyle w:val="FOINaslov2"/>
       </w:pPr>
-      <w:bookmarkStart w:id="26" w:name="_Toc439207514"/>
+      <w:bookmarkStart w:id="19" w:name="_Toc439207514"/>
       <w:r>
         <w:lastRenderedPageBreak/>
         <w:t>Sprint 4 (18.12.2015. – 30</w:t>
@@ -8853,17 +5912,17 @@
       <w:r>
         <w:t>.12.2015.)</w:t>
       </w:r>
-      <w:bookmarkEnd w:id="26"/>
+      <w:bookmarkEnd w:id="19"/>
     </w:p>
     <w:p>
       <w:pPr>
         <w:pStyle w:val="FOINaslov3"/>
       </w:pPr>
-      <w:bookmarkStart w:id="27" w:name="_Toc439207515"/>
+      <w:bookmarkStart w:id="20" w:name="_Toc439207515"/>
       <w:r>
         <w:t>Dnevni sastanci</w:t>
       </w:r>
-      <w:bookmarkEnd w:id="27"/>
+      <w:bookmarkEnd w:id="20"/>
     </w:p>
     <w:p>
       <w:pPr>
@@ -8924,10 +5983,10 @@
                     <pic:cNvPicPr/>
                   </pic:nvPicPr>
                   <pic:blipFill>
-                    <a:blip r:embed="rId42" cstate="print">
+                    <a:blip r:embed="rId31" cstate="print">
                       <a:extLst>
                         <a:ext uri="{28A0092B-C50C-407E-A947-70E740481C1C}">
-                          <a14:useLocalDpi xmlns:a14="http://schemas.microsoft.com/office/drawing/2010/main" xmlns:wps="http://schemas.microsoft.com/office/word/2010/wordprocessingShape" xmlns:wpi="http://schemas.microsoft.com/office/word/2010/wordprocessingInk" xmlns:wpg="http://schemas.microsoft.com/office/word/2010/wordprocessingGroup" xmlns:w14="http://schemas.microsoft.com/office/word/2010/wordml" xmlns:w="http://schemas.openxmlformats.org/wordprocessingml/2006/main" xmlns:w10="urn:schemas-microsoft-com:office:word" xmlns:wp14="http://schemas.microsoft.com/office/word/2010/wordprocessingDrawing" xmlns:v="urn:schemas-microsoft-com:vml" xmlns:o="urn:schemas-microsoft-com:office:office" xmlns:mc="http://schemas.openxmlformats.org/markup-compatibility/2006" xmlns:wpc="http://schemas.microsoft.com/office/word/2010/wordprocessingCanvas" xmlns="" val="0"/>
+                          <a14:useLocalDpi xmlns="" xmlns:wpc="http://schemas.microsoft.com/office/word/2010/wordprocessingCanvas" xmlns:mc="http://schemas.openxmlformats.org/markup-compatibility/2006" xmlns:o="urn:schemas-microsoft-com:office:office" xmlns:v="urn:schemas-microsoft-com:vml" xmlns:wp14="http://schemas.microsoft.com/office/word/2010/wordprocessingDrawing" xmlns:w10="urn:schemas-microsoft-com:office:word" xmlns:w="http://schemas.openxmlformats.org/wordprocessingml/2006/main" xmlns:w14="http://schemas.microsoft.com/office/word/2010/wordml" xmlns:wpg="http://schemas.microsoft.com/office/word/2010/wordprocessingGroup" xmlns:wpi="http://schemas.microsoft.com/office/word/2010/wordprocessingInk" xmlns:wps="http://schemas.microsoft.com/office/word/2010/wordprocessingShape" xmlns:a14="http://schemas.microsoft.com/office/drawing/2010/main" val="0"/>
                         </a:ext>
                       </a:extLst>
                     </a:blip>
@@ -9002,12 +6061,12 @@
       <w:pPr>
         <w:pStyle w:val="FOINaslov3"/>
       </w:pPr>
-      <w:bookmarkStart w:id="28" w:name="_Toc439207516"/>
+      <w:bookmarkStart w:id="21" w:name="_Toc439207516"/>
       <w:r>
         <w:lastRenderedPageBreak/>
         <w:t>Sprint 4 Backlog</w:t>
       </w:r>
-      <w:bookmarkEnd w:id="28"/>
+      <w:bookmarkEnd w:id="21"/>
     </w:p>
     <w:p>
       <w:pPr>
@@ -9054,10 +6113,10 @@
                     <pic:cNvPicPr/>
                   </pic:nvPicPr>
                   <pic:blipFill>
-                    <a:blip r:embed="rId43">
+                    <a:blip r:embed="rId32">
                       <a:extLst>
                         <a:ext uri="{28A0092B-C50C-407E-A947-70E740481C1C}">
-                          <a14:useLocalDpi xmlns:a14="http://schemas.microsoft.com/office/drawing/2010/main" xmlns:wps="http://schemas.microsoft.com/office/word/2010/wordprocessingShape" xmlns:wpi="http://schemas.microsoft.com/office/word/2010/wordprocessingInk" xmlns:wpg="http://schemas.microsoft.com/office/word/2010/wordprocessingGroup" xmlns:w14="http://schemas.microsoft.com/office/word/2010/wordml" xmlns:w="http://schemas.openxmlformats.org/wordprocessingml/2006/main" xmlns:w10="urn:schemas-microsoft-com:office:word" xmlns:wp14="http://schemas.microsoft.com/office/word/2010/wordprocessingDrawing" xmlns:v="urn:schemas-microsoft-com:vml" xmlns:o="urn:schemas-microsoft-com:office:office" xmlns:mc="http://schemas.openxmlformats.org/markup-compatibility/2006" xmlns:wpc="http://schemas.microsoft.com/office/word/2010/wordprocessingCanvas" xmlns="" val="0"/>
+                          <a14:useLocalDpi xmlns="" xmlns:wpc="http://schemas.microsoft.com/office/word/2010/wordprocessingCanvas" xmlns:mc="http://schemas.openxmlformats.org/markup-compatibility/2006" xmlns:o="urn:schemas-microsoft-com:office:office" xmlns:v="urn:schemas-microsoft-com:vml" xmlns:wp14="http://schemas.microsoft.com/office/word/2010/wordprocessingDrawing" xmlns:w10="urn:schemas-microsoft-com:office:word" xmlns:w="http://schemas.openxmlformats.org/wordprocessingml/2006/main" xmlns:w14="http://schemas.microsoft.com/office/word/2010/wordml" xmlns:wpg="http://schemas.microsoft.com/office/word/2010/wordprocessingGroup" xmlns:wpi="http://schemas.microsoft.com/office/word/2010/wordprocessingInk" xmlns:wps="http://schemas.microsoft.com/office/word/2010/wordprocessingShape" xmlns:a14="http://schemas.microsoft.com/office/drawing/2010/main" val="0"/>
                         </a:ext>
                       </a:extLst>
                     </a:blip>
@@ -9109,10 +6168,10 @@
                     <pic:cNvPicPr/>
                   </pic:nvPicPr>
                   <pic:blipFill>
-                    <a:blip r:embed="rId44">
+                    <a:blip r:embed="rId33">
                       <a:extLst>
                         <a:ext uri="{28A0092B-C50C-407E-A947-70E740481C1C}">
-                          <a14:useLocalDpi xmlns:a14="http://schemas.microsoft.com/office/drawing/2010/main" xmlns:wps="http://schemas.microsoft.com/office/word/2010/wordprocessingShape" xmlns:wpi="http://schemas.microsoft.com/office/word/2010/wordprocessingInk" xmlns:wpg="http://schemas.microsoft.com/office/word/2010/wordprocessingGroup" xmlns:w14="http://schemas.microsoft.com/office/word/2010/wordml" xmlns:w="http://schemas.openxmlformats.org/wordprocessingml/2006/main" xmlns:w10="urn:schemas-microsoft-com:office:word" xmlns:wp14="http://schemas.microsoft.com/office/word/2010/wordprocessingDrawing" xmlns:v="urn:schemas-microsoft-com:vml" xmlns:o="urn:schemas-microsoft-com:office:office" xmlns:mc="http://schemas.openxmlformats.org/markup-compatibility/2006" xmlns:wpc="http://schemas.microsoft.com/office/word/2010/wordprocessingCanvas" xmlns="" val="0"/>
+                          <a14:useLocalDpi xmlns="" xmlns:wpc="http://schemas.microsoft.com/office/word/2010/wordprocessingCanvas" xmlns:mc="http://schemas.openxmlformats.org/markup-compatibility/2006" xmlns:o="urn:schemas-microsoft-com:office:office" xmlns:v="urn:schemas-microsoft-com:vml" xmlns:wp14="http://schemas.microsoft.com/office/word/2010/wordprocessingDrawing" xmlns:w10="urn:schemas-microsoft-com:office:word" xmlns:w="http://schemas.openxmlformats.org/wordprocessingml/2006/main" xmlns:w14="http://schemas.microsoft.com/office/word/2010/wordml" xmlns:wpg="http://schemas.microsoft.com/office/word/2010/wordprocessingGroup" xmlns:wpi="http://schemas.microsoft.com/office/word/2010/wordprocessingInk" xmlns:wps="http://schemas.microsoft.com/office/word/2010/wordprocessingShape" xmlns:a14="http://schemas.microsoft.com/office/drawing/2010/main" val="0"/>
                         </a:ext>
                       </a:extLst>
                     </a:blip>
@@ -9224,7 +6283,7 @@
             <w:rPr>
               <w:noProof/>
             </w:rPr>
-            <w:t>II</w:t>
+            <w:t>I</w:t>
           </w:r>
         </w:fldSimple>
       </w:p>

</xml_diff>

<commit_message>
-Dodana dva sastanka u projektnu dokumentaciju
</commit_message>
<xml_diff>
--- a/Dokumentacija/T18 - PD - ChatUp - Drmencic, Filipovic,Jurman,Sokac.docx
+++ b/Dokumentacija/T18 - PD - ChatUp - Drmencic, Filipovic,Jurman,Sokac.docx
@@ -3292,7 +3292,7 @@
                     <a:blip r:embed="rId14">
                       <a:extLst>
                         <a:ext uri="{28A0092B-C50C-407E-A947-70E740481C1C}">
-                          <a14:useLocalDpi xmlns="" xmlns:wpc="http://schemas.microsoft.com/office/word/2010/wordprocessingCanvas" xmlns:mc="http://schemas.openxmlformats.org/markup-compatibility/2006" xmlns:o="urn:schemas-microsoft-com:office:office" xmlns:v="urn:schemas-microsoft-com:vml" xmlns:wp14="http://schemas.microsoft.com/office/word/2010/wordprocessingDrawing" xmlns:w10="urn:schemas-microsoft-com:office:word" xmlns:w="http://schemas.openxmlformats.org/wordprocessingml/2006/main" xmlns:w14="http://schemas.microsoft.com/office/word/2010/wordml" xmlns:wpg="http://schemas.microsoft.com/office/word/2010/wordprocessingGroup" xmlns:wpi="http://schemas.microsoft.com/office/word/2010/wordprocessingInk" xmlns:wps="http://schemas.microsoft.com/office/word/2010/wordprocessingShape" xmlns:a14="http://schemas.microsoft.com/office/drawing/2010/main" val="0"/>
+                          <a14:useLocalDpi xmlns:a14="http://schemas.microsoft.com/office/drawing/2010/main" xmlns:wps="http://schemas.microsoft.com/office/word/2010/wordprocessingShape" xmlns:wpi="http://schemas.microsoft.com/office/word/2010/wordprocessingInk" xmlns:wpg="http://schemas.microsoft.com/office/word/2010/wordprocessingGroup" xmlns:w14="http://schemas.microsoft.com/office/word/2010/wordml" xmlns:w="http://schemas.openxmlformats.org/wordprocessingml/2006/main" xmlns:w10="urn:schemas-microsoft-com:office:word" xmlns:wp14="http://schemas.microsoft.com/office/word/2010/wordprocessingDrawing" xmlns:v="urn:schemas-microsoft-com:vml" xmlns:o="urn:schemas-microsoft-com:office:office" xmlns:mc="http://schemas.openxmlformats.org/markup-compatibility/2006" xmlns:wpc="http://schemas.microsoft.com/office/word/2010/wordprocessingCanvas" xmlns="" val="0"/>
                         </a:ext>
                       </a:extLst>
                     </a:blip>
@@ -3410,7 +3410,7 @@
                     <a:blip r:embed="rId15" cstate="print">
                       <a:extLst>
                         <a:ext uri="{28A0092B-C50C-407E-A947-70E740481C1C}">
-                          <a14:useLocalDpi xmlns="" xmlns:wpc="http://schemas.microsoft.com/office/word/2010/wordprocessingCanvas" xmlns:mc="http://schemas.openxmlformats.org/markup-compatibility/2006" xmlns:o="urn:schemas-microsoft-com:office:office" xmlns:v="urn:schemas-microsoft-com:vml" xmlns:wp14="http://schemas.microsoft.com/office/word/2010/wordprocessingDrawing" xmlns:w10="urn:schemas-microsoft-com:office:word" xmlns:w="http://schemas.openxmlformats.org/wordprocessingml/2006/main" xmlns:w14="http://schemas.microsoft.com/office/word/2010/wordml" xmlns:wpg="http://schemas.microsoft.com/office/word/2010/wordprocessingGroup" xmlns:wpi="http://schemas.microsoft.com/office/word/2010/wordprocessingInk" xmlns:wps="http://schemas.microsoft.com/office/word/2010/wordprocessingShape" xmlns:a14="http://schemas.microsoft.com/office/drawing/2010/main" val="0"/>
+                          <a14:useLocalDpi xmlns:a14="http://schemas.microsoft.com/office/drawing/2010/main" xmlns:wps="http://schemas.microsoft.com/office/word/2010/wordprocessingShape" xmlns:wpi="http://schemas.microsoft.com/office/word/2010/wordprocessingInk" xmlns:wpg="http://schemas.microsoft.com/office/word/2010/wordprocessingGroup" xmlns:w14="http://schemas.microsoft.com/office/word/2010/wordml" xmlns:w="http://schemas.openxmlformats.org/wordprocessingml/2006/main" xmlns:w10="urn:schemas-microsoft-com:office:word" xmlns:wp14="http://schemas.microsoft.com/office/word/2010/wordprocessingDrawing" xmlns:v="urn:schemas-microsoft-com:vml" xmlns:o="urn:schemas-microsoft-com:office:office" xmlns:mc="http://schemas.openxmlformats.org/markup-compatibility/2006" xmlns:wpc="http://schemas.microsoft.com/office/word/2010/wordprocessingCanvas" xmlns="" val="0"/>
                         </a:ext>
                       </a:extLst>
                     </a:blip>
@@ -3585,7 +3585,7 @@
                     <a:blip r:embed="rId16">
                       <a:extLst>
                         <a:ext uri="{28A0092B-C50C-407E-A947-70E740481C1C}">
-                          <a14:useLocalDpi xmlns="" xmlns:wpc="http://schemas.microsoft.com/office/word/2010/wordprocessingCanvas" xmlns:mc="http://schemas.openxmlformats.org/markup-compatibility/2006" xmlns:o="urn:schemas-microsoft-com:office:office" xmlns:v="urn:schemas-microsoft-com:vml" xmlns:wp14="http://schemas.microsoft.com/office/word/2010/wordprocessingDrawing" xmlns:w10="urn:schemas-microsoft-com:office:word" xmlns:w="http://schemas.openxmlformats.org/wordprocessingml/2006/main" xmlns:w14="http://schemas.microsoft.com/office/word/2010/wordml" xmlns:wpg="http://schemas.microsoft.com/office/word/2010/wordprocessingGroup" xmlns:wpi="http://schemas.microsoft.com/office/word/2010/wordprocessingInk" xmlns:wps="http://schemas.microsoft.com/office/word/2010/wordprocessingShape" xmlns:a14="http://schemas.microsoft.com/office/drawing/2010/main" val="0"/>
+                          <a14:useLocalDpi xmlns:a14="http://schemas.microsoft.com/office/drawing/2010/main" xmlns:wps="http://schemas.microsoft.com/office/word/2010/wordprocessingShape" xmlns:wpi="http://schemas.microsoft.com/office/word/2010/wordprocessingInk" xmlns:wpg="http://schemas.microsoft.com/office/word/2010/wordprocessingGroup" xmlns:w14="http://schemas.microsoft.com/office/word/2010/wordml" xmlns:w="http://schemas.openxmlformats.org/wordprocessingml/2006/main" xmlns:w10="urn:schemas-microsoft-com:office:word" xmlns:wp14="http://schemas.microsoft.com/office/word/2010/wordprocessingDrawing" xmlns:v="urn:schemas-microsoft-com:vml" xmlns:o="urn:schemas-microsoft-com:office:office" xmlns:mc="http://schemas.openxmlformats.org/markup-compatibility/2006" xmlns:wpc="http://schemas.microsoft.com/office/word/2010/wordprocessingCanvas" xmlns="" val="0"/>
                         </a:ext>
                       </a:extLst>
                     </a:blip>
@@ -3766,7 +3766,7 @@
                     <a:blip r:embed="rId18">
                       <a:extLst>
                         <a:ext uri="{28A0092B-C50C-407E-A947-70E740481C1C}">
-                          <a14:useLocalDpi xmlns="" xmlns:wpc="http://schemas.microsoft.com/office/word/2010/wordprocessingCanvas" xmlns:mc="http://schemas.openxmlformats.org/markup-compatibility/2006" xmlns:o="urn:schemas-microsoft-com:office:office" xmlns:v="urn:schemas-microsoft-com:vml" xmlns:wp14="http://schemas.microsoft.com/office/word/2010/wordprocessingDrawing" xmlns:w10="urn:schemas-microsoft-com:office:word" xmlns:w="http://schemas.openxmlformats.org/wordprocessingml/2006/main" xmlns:w14="http://schemas.microsoft.com/office/word/2010/wordml" xmlns:wpg="http://schemas.microsoft.com/office/word/2010/wordprocessingGroup" xmlns:wpi="http://schemas.microsoft.com/office/word/2010/wordprocessingInk" xmlns:wps="http://schemas.microsoft.com/office/word/2010/wordprocessingShape" xmlns:a14="http://schemas.microsoft.com/office/drawing/2010/main" val="0"/>
+                          <a14:useLocalDpi xmlns:a14="http://schemas.microsoft.com/office/drawing/2010/main" xmlns:wps="http://schemas.microsoft.com/office/word/2010/wordprocessingShape" xmlns:wpi="http://schemas.microsoft.com/office/word/2010/wordprocessingInk" xmlns:wpg="http://schemas.microsoft.com/office/word/2010/wordprocessingGroup" xmlns:w14="http://schemas.microsoft.com/office/word/2010/wordml" xmlns:w="http://schemas.openxmlformats.org/wordprocessingml/2006/main" xmlns:w10="urn:schemas-microsoft-com:office:word" xmlns:wp14="http://schemas.microsoft.com/office/word/2010/wordprocessingDrawing" xmlns:v="urn:schemas-microsoft-com:vml" xmlns:o="urn:schemas-microsoft-com:office:office" xmlns:mc="http://schemas.openxmlformats.org/markup-compatibility/2006" xmlns:wpc="http://schemas.microsoft.com/office/word/2010/wordprocessingCanvas" xmlns="" val="0"/>
                         </a:ext>
                       </a:extLst>
                     </a:blip>
@@ -3979,7 +3979,7 @@
                     <a:blip r:embed="rId19" cstate="print">
                       <a:extLst>
                         <a:ext uri="{28A0092B-C50C-407E-A947-70E740481C1C}">
-                          <a14:useLocalDpi xmlns="" xmlns:wpc="http://schemas.microsoft.com/office/word/2010/wordprocessingCanvas" xmlns:mc="http://schemas.openxmlformats.org/markup-compatibility/2006" xmlns:o="urn:schemas-microsoft-com:office:office" xmlns:v="urn:schemas-microsoft-com:vml" xmlns:wp14="http://schemas.microsoft.com/office/word/2010/wordprocessingDrawing" xmlns:w10="urn:schemas-microsoft-com:office:word" xmlns:w="http://schemas.openxmlformats.org/wordprocessingml/2006/main" xmlns:w14="http://schemas.microsoft.com/office/word/2010/wordml" xmlns:wpg="http://schemas.microsoft.com/office/word/2010/wordprocessingGroup" xmlns:wpi="http://schemas.microsoft.com/office/word/2010/wordprocessingInk" xmlns:wps="http://schemas.microsoft.com/office/word/2010/wordprocessingShape" xmlns:a14="http://schemas.microsoft.com/office/drawing/2010/main" val="0"/>
+                          <a14:useLocalDpi xmlns:a14="http://schemas.microsoft.com/office/drawing/2010/main" xmlns:wps="http://schemas.microsoft.com/office/word/2010/wordprocessingShape" xmlns:wpi="http://schemas.microsoft.com/office/word/2010/wordprocessingInk" xmlns:wpg="http://schemas.microsoft.com/office/word/2010/wordprocessingGroup" xmlns:w14="http://schemas.microsoft.com/office/word/2010/wordml" xmlns:w="http://schemas.openxmlformats.org/wordprocessingml/2006/main" xmlns:w10="urn:schemas-microsoft-com:office:word" xmlns:wp14="http://schemas.microsoft.com/office/word/2010/wordprocessingDrawing" xmlns:v="urn:schemas-microsoft-com:vml" xmlns:o="urn:schemas-microsoft-com:office:office" xmlns:mc="http://schemas.openxmlformats.org/markup-compatibility/2006" xmlns:wpc="http://schemas.microsoft.com/office/word/2010/wordprocessingCanvas" xmlns="" val="0"/>
                         </a:ext>
                       </a:extLst>
                     </a:blip>
@@ -4110,15 +4110,9 @@
     </w:p>
     <w:p>
       <w:pPr>
-        <w:jc w:val="both"/>
-        <w:rPr>
-          <w:b/>
-        </w:rPr>
-      </w:pPr>
-      <w:r>
-        <w:rPr>
-          <w:b/>
-        </w:rPr>
+        <w:pStyle w:val="FOINaslov4"/>
+      </w:pPr>
+      <w:r>
         <w:t>Dnevni sastanak 21.10.2015.</w:t>
       </w:r>
     </w:p>
@@ -4245,7 +4239,7 @@
                     <a:blip r:embed="rId20" cstate="print">
                       <a:extLst>
                         <a:ext uri="{28A0092B-C50C-407E-A947-70E740481C1C}">
-                          <a14:useLocalDpi xmlns="" xmlns:wpc="http://schemas.microsoft.com/office/word/2010/wordprocessingCanvas" xmlns:mc="http://schemas.openxmlformats.org/markup-compatibility/2006" xmlns:o="urn:schemas-microsoft-com:office:office" xmlns:v="urn:schemas-microsoft-com:vml" xmlns:wp14="http://schemas.microsoft.com/office/word/2010/wordprocessingDrawing" xmlns:w10="urn:schemas-microsoft-com:office:word" xmlns:w="http://schemas.openxmlformats.org/wordprocessingml/2006/main" xmlns:w14="http://schemas.microsoft.com/office/word/2010/wordml" xmlns:wpg="http://schemas.microsoft.com/office/word/2010/wordprocessingGroup" xmlns:wpi="http://schemas.microsoft.com/office/word/2010/wordprocessingInk" xmlns:wps="http://schemas.microsoft.com/office/word/2010/wordprocessingShape" xmlns:a14="http://schemas.microsoft.com/office/drawing/2010/main" val="0"/>
+                          <a14:useLocalDpi xmlns:a14="http://schemas.microsoft.com/office/drawing/2010/main" xmlns:wps="http://schemas.microsoft.com/office/word/2010/wordprocessingShape" xmlns:wpi="http://schemas.microsoft.com/office/word/2010/wordprocessingInk" xmlns:wpg="http://schemas.microsoft.com/office/word/2010/wordprocessingGroup" xmlns:w14="http://schemas.microsoft.com/office/word/2010/wordml" xmlns:w="http://schemas.openxmlformats.org/wordprocessingml/2006/main" xmlns:w10="urn:schemas-microsoft-com:office:word" xmlns:wp14="http://schemas.microsoft.com/office/word/2010/wordprocessingDrawing" xmlns:v="urn:schemas-microsoft-com:vml" xmlns:o="urn:schemas-microsoft-com:office:office" xmlns:mc="http://schemas.openxmlformats.org/markup-compatibility/2006" xmlns:wpc="http://schemas.microsoft.com/office/word/2010/wordprocessingCanvas" xmlns="" val="0"/>
                         </a:ext>
                       </a:extLst>
                     </a:blip>
@@ -4320,14 +4314,9 @@
     </w:p>
     <w:p>
       <w:pPr>
-        <w:rPr>
-          <w:b/>
-        </w:rPr>
-      </w:pPr>
-      <w:r>
-        <w:rPr>
-          <w:b/>
-        </w:rPr>
+        <w:pStyle w:val="FOINaslov4"/>
+      </w:pPr>
+      <w:r>
         <w:t>Dnevni sastanak 23.10.2015.</w:t>
       </w:r>
     </w:p>
@@ -4396,6 +4385,7 @@
         <w:jc w:val="both"/>
       </w:pPr>
       <w:r>
+        <w:lastRenderedPageBreak/>
         <w:t>Izvršeno:</w:t>
       </w:r>
     </w:p>
@@ -4409,7 +4399,6 @@
         <w:jc w:val="both"/>
       </w:pPr>
       <w:r>
-        <w:lastRenderedPageBreak/>
         <w:t>Izrada većine mockup-a</w:t>
       </w:r>
     </w:p>
@@ -4494,7 +4483,7 @@
                     <a:blip r:embed="rId21" cstate="print">
                       <a:extLst>
                         <a:ext uri="{28A0092B-C50C-407E-A947-70E740481C1C}">
-                          <a14:useLocalDpi xmlns="" xmlns:wpc="http://schemas.microsoft.com/office/word/2010/wordprocessingCanvas" xmlns:mc="http://schemas.openxmlformats.org/markup-compatibility/2006" xmlns:o="urn:schemas-microsoft-com:office:office" xmlns:v="urn:schemas-microsoft-com:vml" xmlns:wp14="http://schemas.microsoft.com/office/word/2010/wordprocessingDrawing" xmlns:w10="urn:schemas-microsoft-com:office:word" xmlns:w="http://schemas.openxmlformats.org/wordprocessingml/2006/main" xmlns:w14="http://schemas.microsoft.com/office/word/2010/wordml" xmlns:wpg="http://schemas.microsoft.com/office/word/2010/wordprocessingGroup" xmlns:wpi="http://schemas.microsoft.com/office/word/2010/wordprocessingInk" xmlns:wps="http://schemas.microsoft.com/office/word/2010/wordprocessingShape" xmlns:a14="http://schemas.microsoft.com/office/drawing/2010/main" val="0"/>
+                          <a14:useLocalDpi xmlns:a14="http://schemas.microsoft.com/office/drawing/2010/main" xmlns:wps="http://schemas.microsoft.com/office/word/2010/wordprocessingShape" xmlns:wpi="http://schemas.microsoft.com/office/word/2010/wordprocessingInk" xmlns:wpg="http://schemas.microsoft.com/office/word/2010/wordprocessingGroup" xmlns:w14="http://schemas.microsoft.com/office/word/2010/wordml" xmlns:w="http://schemas.openxmlformats.org/wordprocessingml/2006/main" xmlns:w10="urn:schemas-microsoft-com:office:word" xmlns:wp14="http://schemas.microsoft.com/office/word/2010/wordprocessingDrawing" xmlns:v="urn:schemas-microsoft-com:vml" xmlns:o="urn:schemas-microsoft-com:office:office" xmlns:mc="http://schemas.openxmlformats.org/markup-compatibility/2006" xmlns:wpc="http://schemas.microsoft.com/office/word/2010/wordprocessingCanvas" xmlns="" val="0"/>
                         </a:ext>
                       </a:extLst>
                     </a:blip>
@@ -4569,26 +4558,15 @@
     </w:p>
     <w:p>
       <w:pPr>
-        <w:rPr>
-          <w:b/>
-        </w:rPr>
-      </w:pPr>
-      <w:r>
-        <w:rPr>
-          <w:b/>
-        </w:rPr>
+        <w:pStyle w:val="FOINaslov4"/>
+      </w:pPr>
+      <w:r>
         <w:t>Dnevni sastanak 2</w:t>
       </w:r>
       <w:r>
-        <w:rPr>
-          <w:b/>
-        </w:rPr>
         <w:t>8</w:t>
       </w:r>
       <w:r>
-        <w:rPr>
-          <w:b/>
-        </w:rPr>
         <w:t>.10.2015.</w:t>
       </w:r>
     </w:p>
@@ -4658,7 +4636,7 @@
                     </a:ln>
                     <a:extLst>
                       <a:ext uri="{53640926-AAD7-44D8-BBD7-CCE9431645EC}">
-                        <a14:shadowObscured xmlns="" xmlns:wpc="http://schemas.microsoft.com/office/word/2010/wordprocessingCanvas" xmlns:mc="http://schemas.openxmlformats.org/markup-compatibility/2006" xmlns:o="urn:schemas-microsoft-com:office:office" xmlns:v="urn:schemas-microsoft-com:vml" xmlns:wp14="http://schemas.microsoft.com/office/word/2010/wordprocessingDrawing" xmlns:w10="urn:schemas-microsoft-com:office:word" xmlns:w="http://schemas.openxmlformats.org/wordprocessingml/2006/main" xmlns:w14="http://schemas.microsoft.com/office/word/2010/wordml" xmlns:wpg="http://schemas.microsoft.com/office/word/2010/wordprocessingGroup" xmlns:wpi="http://schemas.microsoft.com/office/word/2010/wordprocessingInk" xmlns:wps="http://schemas.microsoft.com/office/word/2010/wordprocessingShape" xmlns:a14="http://schemas.microsoft.com/office/drawing/2010/main"/>
+                        <a14:shadowObscured xmlns:a14="http://schemas.microsoft.com/office/drawing/2010/main" xmlns:wps="http://schemas.microsoft.com/office/word/2010/wordprocessingShape" xmlns:wpi="http://schemas.microsoft.com/office/word/2010/wordprocessingInk" xmlns:wpg="http://schemas.microsoft.com/office/word/2010/wordprocessingGroup" xmlns:w14="http://schemas.microsoft.com/office/word/2010/wordml" xmlns:w="http://schemas.openxmlformats.org/wordprocessingml/2006/main" xmlns:w10="urn:schemas-microsoft-com:office:word" xmlns:wp14="http://schemas.microsoft.com/office/word/2010/wordprocessingDrawing" xmlns:v="urn:schemas-microsoft-com:vml" xmlns:o="urn:schemas-microsoft-com:office:office" xmlns:mc="http://schemas.openxmlformats.org/markup-compatibility/2006" xmlns:wpc="http://schemas.microsoft.com/office/word/2010/wordprocessingCanvas" xmlns=""/>
                       </a:ext>
                     </a:extLst>
                   </pic:spPr>
@@ -4807,7 +4785,7 @@
                     <a:blip r:embed="rId23">
                       <a:extLst>
                         <a:ext uri="{28A0092B-C50C-407E-A947-70E740481C1C}">
-                          <a14:useLocalDpi xmlns="" xmlns:wpc="http://schemas.microsoft.com/office/word/2010/wordprocessingCanvas" xmlns:mc="http://schemas.openxmlformats.org/markup-compatibility/2006" xmlns:o="urn:schemas-microsoft-com:office:office" xmlns:v="urn:schemas-microsoft-com:vml" xmlns:wp14="http://schemas.microsoft.com/office/word/2010/wordprocessingDrawing" xmlns:w10="urn:schemas-microsoft-com:office:word" xmlns:w="http://schemas.openxmlformats.org/wordprocessingml/2006/main" xmlns:w14="http://schemas.microsoft.com/office/word/2010/wordml" xmlns:wpg="http://schemas.microsoft.com/office/word/2010/wordprocessingGroup" xmlns:wpi="http://schemas.microsoft.com/office/word/2010/wordprocessingInk" xmlns:wps="http://schemas.microsoft.com/office/word/2010/wordprocessingShape" xmlns:a14="http://schemas.microsoft.com/office/drawing/2010/main" val="0"/>
+                          <a14:useLocalDpi xmlns:a14="http://schemas.microsoft.com/office/drawing/2010/main" xmlns:wps="http://schemas.microsoft.com/office/word/2010/wordprocessingShape" xmlns:wpi="http://schemas.microsoft.com/office/word/2010/wordprocessingInk" xmlns:wpg="http://schemas.microsoft.com/office/word/2010/wordprocessingGroup" xmlns:w14="http://schemas.microsoft.com/office/word/2010/wordml" xmlns:w="http://schemas.openxmlformats.org/wordprocessingml/2006/main" xmlns:w10="urn:schemas-microsoft-com:office:word" xmlns:wp14="http://schemas.microsoft.com/office/word/2010/wordprocessingDrawing" xmlns:v="urn:schemas-microsoft-com:vml" xmlns:o="urn:schemas-microsoft-com:office:office" xmlns:mc="http://schemas.openxmlformats.org/markup-compatibility/2006" xmlns:wpc="http://schemas.microsoft.com/office/word/2010/wordprocessingCanvas" xmlns="" val="0"/>
                         </a:ext>
                       </a:extLst>
                     </a:blip>
@@ -4912,7 +4890,7 @@
                     <a:blip r:embed="rId24" cstate="print">
                       <a:extLst>
                         <a:ext uri="{28A0092B-C50C-407E-A947-70E740481C1C}">
-                          <a14:useLocalDpi xmlns="" xmlns:wpc="http://schemas.microsoft.com/office/word/2010/wordprocessingCanvas" xmlns:mc="http://schemas.openxmlformats.org/markup-compatibility/2006" xmlns:o="urn:schemas-microsoft-com:office:office" xmlns:v="urn:schemas-microsoft-com:vml" xmlns:wp14="http://schemas.microsoft.com/office/word/2010/wordprocessingDrawing" xmlns:w10="urn:schemas-microsoft-com:office:word" xmlns:w="http://schemas.openxmlformats.org/wordprocessingml/2006/main" xmlns:w14="http://schemas.microsoft.com/office/word/2010/wordml" xmlns:wpg="http://schemas.microsoft.com/office/word/2010/wordprocessingGroup" xmlns:wpi="http://schemas.microsoft.com/office/word/2010/wordprocessingInk" xmlns:wps="http://schemas.microsoft.com/office/word/2010/wordprocessingShape" xmlns:a14="http://schemas.microsoft.com/office/drawing/2010/main" val="0"/>
+                          <a14:useLocalDpi xmlns:a14="http://schemas.microsoft.com/office/drawing/2010/main" xmlns:wps="http://schemas.microsoft.com/office/word/2010/wordprocessingShape" xmlns:wpi="http://schemas.microsoft.com/office/word/2010/wordprocessingInk" xmlns:wpg="http://schemas.microsoft.com/office/word/2010/wordprocessingGroup" xmlns:w14="http://schemas.microsoft.com/office/word/2010/wordml" xmlns:w="http://schemas.openxmlformats.org/wordprocessingml/2006/main" xmlns:w10="urn:schemas-microsoft-com:office:word" xmlns:wp14="http://schemas.microsoft.com/office/word/2010/wordprocessingDrawing" xmlns:v="urn:schemas-microsoft-com:vml" xmlns:o="urn:schemas-microsoft-com:office:office" xmlns:mc="http://schemas.openxmlformats.org/markup-compatibility/2006" xmlns:wpc="http://schemas.microsoft.com/office/word/2010/wordprocessingCanvas" xmlns="" val="0"/>
                         </a:ext>
                       </a:extLst>
                     </a:blip>
@@ -5000,6 +4978,12 @@
       <w:bookmarkEnd w:id="13"/>
     </w:p>
     <w:p>
+      <w:r>
+        <w:t>U drugom sprintu odlučili smo implementirati logiku glavnih tab-ova, korigirati module, i implementirati dizajn menija i aktivnosti koje otvaraju pojedine stavke menija.</w:t>
+      </w:r>
+    </w:p>
+    <w:p/>
+    <w:p>
       <w:pPr>
         <w:pStyle w:val="FOINaslov3"/>
       </w:pPr>
@@ -5011,31 +4995,11 @@
     </w:p>
     <w:p>
       <w:pPr>
-        <w:pStyle w:val="FOINaslov3"/>
-        <w:numPr>
-          <w:ilvl w:val="0"/>
-          <w:numId w:val="0"/>
-        </w:numPr>
-        <w:ind w:left="709"/>
-      </w:pPr>
-    </w:p>
-    <w:p>
-      <w:pPr>
-        <w:rPr>
-          <w:b/>
-        </w:rPr>
-      </w:pPr>
-      <w:r>
-        <w:rPr>
-          <w:b/>
-        </w:rPr>
+        <w:pStyle w:val="FOINaslov4"/>
+      </w:pPr>
+      <w:r>
         <w:t>Sastanak prije početka sprinta 30.10.2015.</w:t>
       </w:r>
-    </w:p>
-    <w:p>
-      <w:pPr>
-        <w:jc w:val="both"/>
-      </w:pPr>
     </w:p>
     <w:p>
       <w:pPr>
@@ -5141,7 +5105,7 @@
                     <a:blip r:embed="rId25">
                       <a:extLst>
                         <a:ext uri="{28A0092B-C50C-407E-A947-70E740481C1C}">
-                          <a14:useLocalDpi xmlns="" xmlns:wpc="http://schemas.microsoft.com/office/word/2010/wordprocessingCanvas" xmlns:mc="http://schemas.openxmlformats.org/markup-compatibility/2006" xmlns:o="urn:schemas-microsoft-com:office:office" xmlns:v="urn:schemas-microsoft-com:vml" xmlns:wp14="http://schemas.microsoft.com/office/word/2010/wordprocessingDrawing" xmlns:w10="urn:schemas-microsoft-com:office:word" xmlns:w="http://schemas.openxmlformats.org/wordprocessingml/2006/main" xmlns:w14="http://schemas.microsoft.com/office/word/2010/wordml" xmlns:wpg="http://schemas.microsoft.com/office/word/2010/wordprocessingGroup" xmlns:wpi="http://schemas.microsoft.com/office/word/2010/wordprocessingInk" xmlns:wps="http://schemas.microsoft.com/office/word/2010/wordprocessingShape" xmlns:a14="http://schemas.microsoft.com/office/drawing/2010/main" val="0"/>
+                          <a14:useLocalDpi xmlns:a14="http://schemas.microsoft.com/office/drawing/2010/main" xmlns:wps="http://schemas.microsoft.com/office/word/2010/wordprocessingShape" xmlns:wpi="http://schemas.microsoft.com/office/word/2010/wordprocessingInk" xmlns:wpg="http://schemas.microsoft.com/office/word/2010/wordprocessingGroup" xmlns:w14="http://schemas.microsoft.com/office/word/2010/wordml" xmlns:w="http://schemas.openxmlformats.org/wordprocessingml/2006/main" xmlns:w10="urn:schemas-microsoft-com:office:word" xmlns:wp14="http://schemas.microsoft.com/office/word/2010/wordprocessingDrawing" xmlns:v="urn:schemas-microsoft-com:vml" xmlns:o="urn:schemas-microsoft-com:office:office" xmlns:mc="http://schemas.openxmlformats.org/markup-compatibility/2006" xmlns:wpc="http://schemas.microsoft.com/office/word/2010/wordprocessingCanvas" xmlns="" val="0"/>
                         </a:ext>
                       </a:extLst>
                     </a:blip>
@@ -5224,26 +5188,15 @@
     </w:p>
     <w:p>
       <w:pPr>
-        <w:rPr>
-          <w:b/>
-        </w:rPr>
-      </w:pPr>
-      <w:r>
-        <w:rPr>
-          <w:b/>
-        </w:rPr>
+        <w:pStyle w:val="FOINaslov4"/>
+      </w:pPr>
+      <w:r>
         <w:t>Dnevni sastanak</w:t>
       </w:r>
       <w:r>
-        <w:rPr>
-          <w:b/>
-        </w:rPr>
         <w:t xml:space="preserve"> 10</w:t>
       </w:r>
       <w:r>
-        <w:rPr>
-          <w:b/>
-        </w:rPr>
         <w:t>.11.2015.</w:t>
       </w:r>
     </w:p>
@@ -5440,7 +5393,7 @@
                     <a:blip r:embed="rId26">
                       <a:extLst>
                         <a:ext uri="{28A0092B-C50C-407E-A947-70E740481C1C}">
-                          <a14:useLocalDpi xmlns="" xmlns:wpc="http://schemas.microsoft.com/office/word/2010/wordprocessingCanvas" xmlns:mc="http://schemas.openxmlformats.org/markup-compatibility/2006" xmlns:o="urn:schemas-microsoft-com:office:office" xmlns:v="urn:schemas-microsoft-com:vml" xmlns:wp14="http://schemas.microsoft.com/office/word/2010/wordprocessingDrawing" xmlns:w10="urn:schemas-microsoft-com:office:word" xmlns:w="http://schemas.openxmlformats.org/wordprocessingml/2006/main" xmlns:w14="http://schemas.microsoft.com/office/word/2010/wordml" xmlns:wpg="http://schemas.microsoft.com/office/word/2010/wordprocessingGroup" xmlns:wpi="http://schemas.microsoft.com/office/word/2010/wordprocessingInk" xmlns:wps="http://schemas.microsoft.com/office/word/2010/wordprocessingShape" xmlns:a14="http://schemas.microsoft.com/office/drawing/2010/main" val="0"/>
+                          <a14:useLocalDpi xmlns:a14="http://schemas.microsoft.com/office/drawing/2010/main" xmlns:wps="http://schemas.microsoft.com/office/word/2010/wordprocessingShape" xmlns:wpi="http://schemas.microsoft.com/office/word/2010/wordprocessingInk" xmlns:wpg="http://schemas.microsoft.com/office/word/2010/wordprocessingGroup" xmlns:w14="http://schemas.microsoft.com/office/word/2010/wordml" xmlns:w="http://schemas.openxmlformats.org/wordprocessingml/2006/main" xmlns:w10="urn:schemas-microsoft-com:office:word" xmlns:wp14="http://schemas.microsoft.com/office/word/2010/wordprocessingDrawing" xmlns:v="urn:schemas-microsoft-com:vml" xmlns:o="urn:schemas-microsoft-com:office:office" xmlns:mc="http://schemas.openxmlformats.org/markup-compatibility/2006" xmlns:wpc="http://schemas.microsoft.com/office/word/2010/wordprocessingCanvas" xmlns="" val="0"/>
                         </a:ext>
                       </a:extLst>
                     </a:blip>
@@ -5522,7 +5475,7 @@
                     <a:blip r:embed="rId27">
                       <a:extLst>
                         <a:ext uri="{28A0092B-C50C-407E-A947-70E740481C1C}">
-                          <a14:useLocalDpi xmlns="" xmlns:wpc="http://schemas.microsoft.com/office/word/2010/wordprocessingCanvas" xmlns:mc="http://schemas.openxmlformats.org/markup-compatibility/2006" xmlns:o="urn:schemas-microsoft-com:office:office" xmlns:v="urn:schemas-microsoft-com:vml" xmlns:wp14="http://schemas.microsoft.com/office/word/2010/wordprocessingDrawing" xmlns:w10="urn:schemas-microsoft-com:office:word" xmlns:w="http://schemas.openxmlformats.org/wordprocessingml/2006/main" xmlns:w14="http://schemas.microsoft.com/office/word/2010/wordml" xmlns:wpg="http://schemas.microsoft.com/office/word/2010/wordprocessingGroup" xmlns:wpi="http://schemas.microsoft.com/office/word/2010/wordprocessingInk" xmlns:wps="http://schemas.microsoft.com/office/word/2010/wordprocessingShape" xmlns:a14="http://schemas.microsoft.com/office/drawing/2010/main" val="0"/>
+                          <a14:useLocalDpi xmlns:a14="http://schemas.microsoft.com/office/drawing/2010/main" xmlns:wps="http://schemas.microsoft.com/office/word/2010/wordprocessingShape" xmlns:wpi="http://schemas.microsoft.com/office/word/2010/wordprocessingInk" xmlns:wpg="http://schemas.microsoft.com/office/word/2010/wordprocessingGroup" xmlns:w14="http://schemas.microsoft.com/office/word/2010/wordml" xmlns:w="http://schemas.openxmlformats.org/wordprocessingml/2006/main" xmlns:w10="urn:schemas-microsoft-com:office:word" xmlns:wp14="http://schemas.microsoft.com/office/word/2010/wordprocessingDrawing" xmlns:v="urn:schemas-microsoft-com:vml" xmlns:o="urn:schemas-microsoft-com:office:office" xmlns:mc="http://schemas.openxmlformats.org/markup-compatibility/2006" xmlns:wpc="http://schemas.microsoft.com/office/word/2010/wordprocessingCanvas" xmlns="" val="0"/>
                         </a:ext>
                       </a:extLst>
                     </a:blip>
@@ -5592,11 +5545,111 @@
       <w:pPr>
         <w:pStyle w:val="FOINaslov3"/>
       </w:pPr>
-      <w:bookmarkStart w:id="17" w:name="_Toc439207512"/>
       <w:r>
         <w:t>Dnevni sastanci</w:t>
       </w:r>
-      <w:bookmarkEnd w:id="17"/>
+    </w:p>
+    <w:p>
+      <w:pPr>
+        <w:pStyle w:val="FOINaslov4"/>
+      </w:pPr>
+      <w:r>
+        <w:t>Sastanak prije početka sprinta 23.11.2015.</w:t>
+      </w:r>
+    </w:p>
+    <w:p>
+      <w:pPr>
+        <w:jc w:val="both"/>
+      </w:pPr>
+      <w:r>
+        <w:t>Razgovaralo se o tome kako je prošao drugi sprint te su se dogovarali zadaci za sljedeći, treći, sprint.</w:t>
+      </w:r>
+    </w:p>
+    <w:p>
+      <w:pPr>
+        <w:jc w:val="both"/>
+      </w:pPr>
+      <w:r>
+        <w:t>Raspravljano o:</w:t>
+      </w:r>
+    </w:p>
+    <w:p>
+      <w:pPr>
+        <w:pStyle w:val="ListParagraph"/>
+        <w:numPr>
+          <w:ilvl w:val="0"/>
+          <w:numId w:val="19"/>
+        </w:numPr>
+        <w:jc w:val="both"/>
+      </w:pPr>
+      <w:r>
+        <w:t>Do sad obavljenom poslu</w:t>
+      </w:r>
+    </w:p>
+    <w:p>
+      <w:pPr>
+        <w:pStyle w:val="ListParagraph"/>
+        <w:numPr>
+          <w:ilvl w:val="0"/>
+          <w:numId w:val="19"/>
+        </w:numPr>
+        <w:jc w:val="both"/>
+      </w:pPr>
+      <w:r>
+        <w:t>Nedovršenim taskovima iz drugog sprinta</w:t>
+      </w:r>
+    </w:p>
+    <w:p>
+      <w:pPr>
+        <w:pStyle w:val="ListParagraph"/>
+        <w:numPr>
+          <w:ilvl w:val="0"/>
+          <w:numId w:val="19"/>
+        </w:numPr>
+        <w:jc w:val="both"/>
+      </w:pPr>
+      <w:r>
+        <w:t>Mogućim izmjenama dosad odrađenog</w:t>
+      </w:r>
+    </w:p>
+    <w:p>
+      <w:pPr>
+        <w:pStyle w:val="ListParagraph"/>
+        <w:numPr>
+          <w:ilvl w:val="0"/>
+          <w:numId w:val="19"/>
+        </w:numPr>
+        <w:jc w:val="both"/>
+      </w:pPr>
+      <w:r>
+        <w:t>Mogućim boljim implementacijama određenih funkcionalnosti</w:t>
+      </w:r>
+    </w:p>
+    <w:p>
+      <w:pPr>
+        <w:pStyle w:val="ListParagraph"/>
+        <w:numPr>
+          <w:ilvl w:val="0"/>
+          <w:numId w:val="19"/>
+        </w:numPr>
+        <w:jc w:val="both"/>
+      </w:pPr>
+      <w:r>
+        <w:t>Okvirno podijeljeni zadaci za treći sprint</w:t>
+      </w:r>
+    </w:p>
+    <w:p>
+      <w:pPr>
+        <w:jc w:val="both"/>
+      </w:pPr>
+    </w:p>
+    <w:p>
+      <w:pPr>
+        <w:jc w:val="both"/>
+      </w:pPr>
+      <w:r>
+        <w:t>Odlučili smo kako je potreban još jedan skype sastanak u kojem ćemo detaljnije dogovoriti podjele određenih funkcionalnosti, jer neki od članova nisu mogli prisustvovati sastanku dulje od 45 minuta.</w:t>
+      </w:r>
     </w:p>
     <w:p>
       <w:pPr>
@@ -5604,10 +5657,12 @@
           <w:b/>
         </w:rPr>
       </w:pPr>
-      <w:r>
-        <w:rPr>
-          <w:b/>
-        </w:rPr>
+    </w:p>
+    <w:p>
+      <w:pPr>
+        <w:pStyle w:val="FOINaslov4"/>
+      </w:pPr>
+      <w:r>
         <w:t>Dnevni sastanak 26.11.2015.</w:t>
       </w:r>
     </w:p>
@@ -5616,7 +5671,7 @@
         <w:jc w:val="both"/>
       </w:pPr>
       <w:r>
-        <w:t>Razgovaralo se o tome kako je prošao drugi sprint te se dogovarali zadaci za slijedeći, treći, sprint. Podijelili smo sprint na funkcionalnosti te podijelili među sobom zadatke koje smo definirali na početku projekta. Ovaj puta je svatko dobio neku cijelu funkcionalnost za izraditi kako se ne bi čekali međusobno zbog zavisnih taskova.</w:t>
+        <w:t>Podijelili smo sprint na funkcionalnosti te podijelili među sobom zadatke koje smo definirali na početku projekta. Ovaj puta je svatko dobio neku cijelu funkcionalnost za izraditi kako se ne bi čekali međusobno zbog zavisnih taskova. Završetak ovog sastanka, nakon što su provedene sve točke sastanka, izgleda kao što je to prikazano na sljedećoj slici.</w:t>
       </w:r>
     </w:p>
     <w:p>
@@ -5627,11 +5682,12 @@
         <w:rPr>
           <w:noProof/>
         </w:rPr>
+        <w:lastRenderedPageBreak/>
         <w:drawing>
           <wp:inline distT="0" distB="0" distL="0" distR="0">
-            <wp:extent cx="5759831" cy="3667125"/>
-            <wp:effectExtent l="0" t="0" r="0" b="0"/>
-            <wp:docPr id="24" name="Picture 24"/>
+            <wp:extent cx="5011801" cy="3190875"/>
+            <wp:effectExtent l="19050" t="0" r="0" b="0"/>
+            <wp:docPr id="1" name="Picture 24"/>
             <wp:cNvGraphicFramePr>
               <a:graphicFrameLocks xmlns:a="http://schemas.openxmlformats.org/drawingml/2006/main" noChangeAspect="1"/>
             </wp:cNvGraphicFramePr>
@@ -5656,7 +5712,7 @@
                   <pic:spPr bwMode="auto">
                     <a:xfrm>
                       <a:off x="0" y="0"/>
-                      <a:ext cx="5760720" cy="3667691"/>
+                      <a:ext cx="5012575" cy="3191367"/>
                     </a:xfrm>
                     <a:prstGeom prst="rect">
                       <a:avLst/>
@@ -5708,12 +5764,12 @@
         <w:pStyle w:val="FOINaslov3"/>
         <w:ind w:left="1560"/>
       </w:pPr>
-      <w:bookmarkStart w:id="18" w:name="_Toc439207513"/>
+      <w:bookmarkStart w:id="17" w:name="_Toc439207513"/>
       <w:r>
         <w:lastRenderedPageBreak/>
         <w:t>Sprint 3 Backlog</w:t>
       </w:r>
-      <w:bookmarkEnd w:id="18"/>
+      <w:bookmarkEnd w:id="17"/>
     </w:p>
     <w:p>
       <w:pPr>
@@ -5758,7 +5814,7 @@
                     <a:blip r:embed="rId29">
                       <a:extLst>
                         <a:ext uri="{28A0092B-C50C-407E-A947-70E740481C1C}">
-                          <a14:useLocalDpi xmlns="" xmlns:wpc="http://schemas.microsoft.com/office/word/2010/wordprocessingCanvas" xmlns:mc="http://schemas.openxmlformats.org/markup-compatibility/2006" xmlns:o="urn:schemas-microsoft-com:office:office" xmlns:v="urn:schemas-microsoft-com:vml" xmlns:wp14="http://schemas.microsoft.com/office/word/2010/wordprocessingDrawing" xmlns:w10="urn:schemas-microsoft-com:office:word" xmlns:w="http://schemas.openxmlformats.org/wordprocessingml/2006/main" xmlns:w14="http://schemas.microsoft.com/office/word/2010/wordml" xmlns:wpg="http://schemas.microsoft.com/office/word/2010/wordprocessingGroup" xmlns:wpi="http://schemas.microsoft.com/office/word/2010/wordprocessingInk" xmlns:wps="http://schemas.microsoft.com/office/word/2010/wordprocessingShape" xmlns:a14="http://schemas.microsoft.com/office/drawing/2010/main" val="0"/>
+                          <a14:useLocalDpi xmlns:a14="http://schemas.microsoft.com/office/drawing/2010/main" xmlns:wps="http://schemas.microsoft.com/office/word/2010/wordprocessingShape" xmlns:wpi="http://schemas.microsoft.com/office/word/2010/wordprocessingInk" xmlns:wpg="http://schemas.microsoft.com/office/word/2010/wordprocessingGroup" xmlns:w14="http://schemas.microsoft.com/office/word/2010/wordml" xmlns:w="http://schemas.openxmlformats.org/wordprocessingml/2006/main" xmlns:w10="urn:schemas-microsoft-com:office:word" xmlns:wp14="http://schemas.microsoft.com/office/word/2010/wordprocessingDrawing" xmlns:v="urn:schemas-microsoft-com:vml" xmlns:o="urn:schemas-microsoft-com:office:office" xmlns:mc="http://schemas.openxmlformats.org/markup-compatibility/2006" xmlns:wpc="http://schemas.microsoft.com/office/word/2010/wordprocessingCanvas" xmlns="" val="0"/>
                         </a:ext>
                       </a:extLst>
                     </a:blip>
@@ -5832,7 +5888,7 @@
                     <a:blip r:embed="rId30">
                       <a:extLst>
                         <a:ext uri="{28A0092B-C50C-407E-A947-70E740481C1C}">
-                          <a14:useLocalDpi xmlns="" xmlns:wpc="http://schemas.microsoft.com/office/word/2010/wordprocessingCanvas" xmlns:mc="http://schemas.openxmlformats.org/markup-compatibility/2006" xmlns:o="urn:schemas-microsoft-com:office:office" xmlns:v="urn:schemas-microsoft-com:vml" xmlns:wp14="http://schemas.microsoft.com/office/word/2010/wordprocessingDrawing" xmlns:w10="urn:schemas-microsoft-com:office:word" xmlns:w="http://schemas.openxmlformats.org/wordprocessingml/2006/main" xmlns:w14="http://schemas.microsoft.com/office/word/2010/wordml" xmlns:wpg="http://schemas.microsoft.com/office/word/2010/wordprocessingGroup" xmlns:wpi="http://schemas.microsoft.com/office/word/2010/wordprocessingInk" xmlns:wps="http://schemas.microsoft.com/office/word/2010/wordprocessingShape" xmlns:a14="http://schemas.microsoft.com/office/drawing/2010/main" val="0"/>
+                          <a14:useLocalDpi xmlns:a14="http://schemas.microsoft.com/office/drawing/2010/main" xmlns:wps="http://schemas.microsoft.com/office/word/2010/wordprocessingShape" xmlns:wpi="http://schemas.microsoft.com/office/word/2010/wordprocessingInk" xmlns:wpg="http://schemas.microsoft.com/office/word/2010/wordprocessingGroup" xmlns:w14="http://schemas.microsoft.com/office/word/2010/wordml" xmlns:w="http://schemas.openxmlformats.org/wordprocessingml/2006/main" xmlns:w10="urn:schemas-microsoft-com:office:word" xmlns:wp14="http://schemas.microsoft.com/office/word/2010/wordprocessingDrawing" xmlns:v="urn:schemas-microsoft-com:vml" xmlns:o="urn:schemas-microsoft-com:office:office" xmlns:mc="http://schemas.openxmlformats.org/markup-compatibility/2006" xmlns:wpc="http://schemas.microsoft.com/office/word/2010/wordprocessingCanvas" xmlns="" val="0"/>
                         </a:ext>
                       </a:extLst>
                     </a:blip>
@@ -5904,7 +5960,7 @@
       <w:pPr>
         <w:pStyle w:val="FOINaslov2"/>
       </w:pPr>
-      <w:bookmarkStart w:id="19" w:name="_Toc439207514"/>
+      <w:bookmarkStart w:id="18" w:name="_Toc439207514"/>
       <w:r>
         <w:lastRenderedPageBreak/>
         <w:t>Sprint 4 (18.12.2015. – 30</w:t>
@@ -5912,28 +5968,23 @@
       <w:r>
         <w:t>.12.2015.)</w:t>
       </w:r>
+      <w:bookmarkEnd w:id="18"/>
+    </w:p>
+    <w:p>
+      <w:pPr>
+        <w:pStyle w:val="FOINaslov3"/>
+      </w:pPr>
+      <w:bookmarkStart w:id="19" w:name="_Toc439207515"/>
+      <w:r>
+        <w:t>Dnevni sastanci</w:t>
+      </w:r>
       <w:bookmarkEnd w:id="19"/>
     </w:p>
     <w:p>
       <w:pPr>
-        <w:pStyle w:val="FOINaslov3"/>
-      </w:pPr>
-      <w:bookmarkStart w:id="20" w:name="_Toc439207515"/>
-      <w:r>
-        <w:t>Dnevni sastanci</w:t>
-      </w:r>
-      <w:bookmarkEnd w:id="20"/>
-    </w:p>
-    <w:p>
-      <w:pPr>
-        <w:rPr>
-          <w:b/>
-        </w:rPr>
-      </w:pPr>
-      <w:r>
-        <w:rPr>
-          <w:b/>
-        </w:rPr>
+        <w:pStyle w:val="FOINaslov4"/>
+      </w:pPr>
+      <w:r>
         <w:t>Dnevni sastanak 17.12.2015.</w:t>
       </w:r>
     </w:p>
@@ -5986,7 +6037,7 @@
                     <a:blip r:embed="rId31" cstate="print">
                       <a:extLst>
                         <a:ext uri="{28A0092B-C50C-407E-A947-70E740481C1C}">
-                          <a14:useLocalDpi xmlns="" xmlns:wpc="http://schemas.microsoft.com/office/word/2010/wordprocessingCanvas" xmlns:mc="http://schemas.openxmlformats.org/markup-compatibility/2006" xmlns:o="urn:schemas-microsoft-com:office:office" xmlns:v="urn:schemas-microsoft-com:vml" xmlns:wp14="http://schemas.microsoft.com/office/word/2010/wordprocessingDrawing" xmlns:w10="urn:schemas-microsoft-com:office:word" xmlns:w="http://schemas.openxmlformats.org/wordprocessingml/2006/main" xmlns:w14="http://schemas.microsoft.com/office/word/2010/wordml" xmlns:wpg="http://schemas.microsoft.com/office/word/2010/wordprocessingGroup" xmlns:wpi="http://schemas.microsoft.com/office/word/2010/wordprocessingInk" xmlns:wps="http://schemas.microsoft.com/office/word/2010/wordprocessingShape" xmlns:a14="http://schemas.microsoft.com/office/drawing/2010/main" val="0"/>
+                          <a14:useLocalDpi xmlns:a14="http://schemas.microsoft.com/office/drawing/2010/main" xmlns:wps="http://schemas.microsoft.com/office/word/2010/wordprocessingShape" xmlns:wpi="http://schemas.microsoft.com/office/word/2010/wordprocessingInk" xmlns:wpg="http://schemas.microsoft.com/office/word/2010/wordprocessingGroup" xmlns:w14="http://schemas.microsoft.com/office/word/2010/wordml" xmlns:w="http://schemas.openxmlformats.org/wordprocessingml/2006/main" xmlns:w10="urn:schemas-microsoft-com:office:word" xmlns:wp14="http://schemas.microsoft.com/office/word/2010/wordprocessingDrawing" xmlns:v="urn:schemas-microsoft-com:vml" xmlns:o="urn:schemas-microsoft-com:office:office" xmlns:mc="http://schemas.openxmlformats.org/markup-compatibility/2006" xmlns:wpc="http://schemas.microsoft.com/office/word/2010/wordprocessingCanvas" xmlns="" val="0"/>
                         </a:ext>
                       </a:extLst>
                     </a:blip>
@@ -6046,6 +6097,113 @@
     </w:p>
     <w:p>
       <w:pPr>
+        <w:pStyle w:val="FOINaslov4"/>
+      </w:pPr>
+      <w:r>
+        <w:t>Dnevni sastanak 22.12.2015</w:t>
+      </w:r>
+    </w:p>
+    <w:p>
+      <w:r>
+        <w:t>Sastanak je održan kako bi se raspravilo o fazi predaje i detaljnijoj podjeli zadataka dokumentiranja.</w:t>
+      </w:r>
+    </w:p>
+    <w:p>
+      <w:pPr>
+        <w:jc w:val="both"/>
+      </w:pPr>
+      <w:r>
+        <w:t>Raspravljano o:</w:t>
+      </w:r>
+    </w:p>
+    <w:p>
+      <w:pPr>
+        <w:pStyle w:val="ListParagraph"/>
+        <w:numPr>
+          <w:ilvl w:val="0"/>
+          <w:numId w:val="28"/>
+        </w:numPr>
+        <w:jc w:val="both"/>
+      </w:pPr>
+      <w:r>
+        <w:t>Napredku pojedinih članova sa funkcionalnostima ovog sprinta</w:t>
+      </w:r>
+    </w:p>
+    <w:p>
+      <w:pPr>
+        <w:pStyle w:val="ListParagraph"/>
+        <w:numPr>
+          <w:ilvl w:val="0"/>
+          <w:numId w:val="28"/>
+        </w:numPr>
+        <w:jc w:val="both"/>
+      </w:pPr>
+      <w:r>
+        <w:lastRenderedPageBreak/>
+        <w:t>Fazi 2 predaje, odnosno evaluacije, projekata</w:t>
+      </w:r>
+    </w:p>
+    <w:p>
+      <w:pPr>
+        <w:pStyle w:val="ListParagraph"/>
+        <w:numPr>
+          <w:ilvl w:val="0"/>
+          <w:numId w:val="28"/>
+        </w:numPr>
+        <w:jc w:val="both"/>
+      </w:pPr>
+      <w:r>
+        <w:t>Dizajnu aplikacije</w:t>
+      </w:r>
+    </w:p>
+    <w:p>
+      <w:pPr>
+        <w:pStyle w:val="ListParagraph"/>
+        <w:numPr>
+          <w:ilvl w:val="0"/>
+          <w:numId w:val="28"/>
+        </w:numPr>
+        <w:jc w:val="both"/>
+      </w:pPr>
+      <w:r>
+        <w:t>Nekim sitnim logičkim problemima</w:t>
+      </w:r>
+    </w:p>
+    <w:p>
+      <w:pPr>
+        <w:pStyle w:val="ListParagraph"/>
+        <w:numPr>
+          <w:ilvl w:val="0"/>
+          <w:numId w:val="28"/>
+        </w:numPr>
+        <w:jc w:val="both"/>
+      </w:pPr>
+      <w:r>
+        <w:t>Određenim poglavljima dokumentacije</w:t>
+      </w:r>
+    </w:p>
+    <w:p>
+      <w:pPr>
+        <w:jc w:val="both"/>
+      </w:pPr>
+      <w:r>
+        <w:t>Dogovoreno:</w:t>
+      </w:r>
+    </w:p>
+    <w:p>
+      <w:pPr>
+        <w:pStyle w:val="ListParagraph"/>
+        <w:numPr>
+          <w:ilvl w:val="0"/>
+          <w:numId w:val="29"/>
+        </w:numPr>
+      </w:pPr>
+      <w:r>
+        <w:t>Podijeljeni zadaci oko nekih potpoglavlja dokumentacije</w:t>
+      </w:r>
+    </w:p>
+    <w:p>
+      <w:pPr>
         <w:tabs>
           <w:tab w:val="left" w:pos="1305"/>
         </w:tabs>
@@ -6061,12 +6219,12 @@
       <w:pPr>
         <w:pStyle w:val="FOINaslov3"/>
       </w:pPr>
-      <w:bookmarkStart w:id="21" w:name="_Toc439207516"/>
+      <w:bookmarkStart w:id="20" w:name="_Toc439207516"/>
       <w:r>
         <w:lastRenderedPageBreak/>
         <w:t>Sprint 4 Backlog</w:t>
       </w:r>
-      <w:bookmarkEnd w:id="21"/>
+      <w:bookmarkEnd w:id="20"/>
     </w:p>
     <w:p>
       <w:pPr>
@@ -6116,7 +6274,7 @@
                     <a:blip r:embed="rId32">
                       <a:extLst>
                         <a:ext uri="{28A0092B-C50C-407E-A947-70E740481C1C}">
-                          <a14:useLocalDpi xmlns="" xmlns:wpc="http://schemas.microsoft.com/office/word/2010/wordprocessingCanvas" xmlns:mc="http://schemas.openxmlformats.org/markup-compatibility/2006" xmlns:o="urn:schemas-microsoft-com:office:office" xmlns:v="urn:schemas-microsoft-com:vml" xmlns:wp14="http://schemas.microsoft.com/office/word/2010/wordprocessingDrawing" xmlns:w10="urn:schemas-microsoft-com:office:word" xmlns:w="http://schemas.openxmlformats.org/wordprocessingml/2006/main" xmlns:w14="http://schemas.microsoft.com/office/word/2010/wordml" xmlns:wpg="http://schemas.microsoft.com/office/word/2010/wordprocessingGroup" xmlns:wpi="http://schemas.microsoft.com/office/word/2010/wordprocessingInk" xmlns:wps="http://schemas.microsoft.com/office/word/2010/wordprocessingShape" xmlns:a14="http://schemas.microsoft.com/office/drawing/2010/main" val="0"/>
+                          <a14:useLocalDpi xmlns:a14="http://schemas.microsoft.com/office/drawing/2010/main" xmlns:wps="http://schemas.microsoft.com/office/word/2010/wordprocessingShape" xmlns:wpi="http://schemas.microsoft.com/office/word/2010/wordprocessingInk" xmlns:wpg="http://schemas.microsoft.com/office/word/2010/wordprocessingGroup" xmlns:w14="http://schemas.microsoft.com/office/word/2010/wordml" xmlns:w="http://schemas.openxmlformats.org/wordprocessingml/2006/main" xmlns:w10="urn:schemas-microsoft-com:office:word" xmlns:wp14="http://schemas.microsoft.com/office/word/2010/wordprocessingDrawing" xmlns:v="urn:schemas-microsoft-com:vml" xmlns:o="urn:schemas-microsoft-com:office:office" xmlns:mc="http://schemas.openxmlformats.org/markup-compatibility/2006" xmlns:wpc="http://schemas.microsoft.com/office/word/2010/wordprocessingCanvas" xmlns="" val="0"/>
                         </a:ext>
                       </a:extLst>
                     </a:blip>
@@ -6171,7 +6329,7 @@
                     <a:blip r:embed="rId33">
                       <a:extLst>
                         <a:ext uri="{28A0092B-C50C-407E-A947-70E740481C1C}">
-                          <a14:useLocalDpi xmlns="" xmlns:wpc="http://schemas.microsoft.com/office/word/2010/wordprocessingCanvas" xmlns:mc="http://schemas.openxmlformats.org/markup-compatibility/2006" xmlns:o="urn:schemas-microsoft-com:office:office" xmlns:v="urn:schemas-microsoft-com:vml" xmlns:wp14="http://schemas.microsoft.com/office/word/2010/wordprocessingDrawing" xmlns:w10="urn:schemas-microsoft-com:office:word" xmlns:w="http://schemas.openxmlformats.org/wordprocessingml/2006/main" xmlns:w14="http://schemas.microsoft.com/office/word/2010/wordml" xmlns:wpg="http://schemas.microsoft.com/office/word/2010/wordprocessingGroup" xmlns:wpi="http://schemas.microsoft.com/office/word/2010/wordprocessingInk" xmlns:wps="http://schemas.microsoft.com/office/word/2010/wordprocessingShape" xmlns:a14="http://schemas.microsoft.com/office/drawing/2010/main" val="0"/>
+                          <a14:useLocalDpi xmlns:a14="http://schemas.microsoft.com/office/drawing/2010/main" xmlns:wps="http://schemas.microsoft.com/office/word/2010/wordprocessingShape" xmlns:wpi="http://schemas.microsoft.com/office/word/2010/wordprocessingInk" xmlns:wpg="http://schemas.microsoft.com/office/word/2010/wordprocessingGroup" xmlns:w14="http://schemas.microsoft.com/office/word/2010/wordml" xmlns:w="http://schemas.openxmlformats.org/wordprocessingml/2006/main" xmlns:w10="urn:schemas-microsoft-com:office:word" xmlns:wp14="http://schemas.microsoft.com/office/word/2010/wordprocessingDrawing" xmlns:v="urn:schemas-microsoft-com:vml" xmlns:o="urn:schemas-microsoft-com:office:office" xmlns:mc="http://schemas.openxmlformats.org/markup-compatibility/2006" xmlns:wpc="http://schemas.microsoft.com/office/word/2010/wordprocessingCanvas" xmlns="" val="0"/>
                         </a:ext>
                       </a:extLst>
                     </a:blip>
@@ -6283,7 +6441,7 @@
             <w:rPr>
               <w:noProof/>
             </w:rPr>
-            <w:t>I</w:t>
+            <w:t>II</w:t>
           </w:r>
         </w:fldSimple>
       </w:p>
@@ -6318,7 +6476,7 @@
             <w:rPr>
               <w:noProof/>
             </w:rPr>
-            <w:t>4</w:t>
+            <w:t>26</w:t>
           </w:r>
         </w:fldSimple>
       </w:p>
@@ -7389,6 +7547,119 @@
     </w:lvl>
   </w:abstractNum>
   <w:abstractNum w:abstractNumId="9">
+    <w:nsid w:val="419651E4"/>
+    <w:multiLevelType w:val="hybridMultilevel"/>
+    <w:tmpl w:val="C25CC97A"/>
+    <w:lvl w:ilvl="0" w:tplc="041A0001">
+      <w:start w:val="1"/>
+      <w:numFmt w:val="bullet"/>
+      <w:lvlText w:val=""/>
+      <w:lvlJc w:val="left"/>
+      <w:pPr>
+        <w:ind w:left="720" w:hanging="360"/>
+      </w:pPr>
+      <w:rPr>
+        <w:rFonts w:ascii="Symbol" w:hAnsi="Symbol" w:hint="default"/>
+      </w:rPr>
+    </w:lvl>
+    <w:lvl w:ilvl="1" w:tplc="041A0003" w:tentative="1">
+      <w:start w:val="1"/>
+      <w:numFmt w:val="bullet"/>
+      <w:lvlText w:val="o"/>
+      <w:lvlJc w:val="left"/>
+      <w:pPr>
+        <w:ind w:left="1440" w:hanging="360"/>
+      </w:pPr>
+      <w:rPr>
+        <w:rFonts w:ascii="Courier New" w:hAnsi="Courier New" w:cs="Courier New" w:hint="default"/>
+      </w:rPr>
+    </w:lvl>
+    <w:lvl w:ilvl="2" w:tplc="041A0005" w:tentative="1">
+      <w:start w:val="1"/>
+      <w:numFmt w:val="bullet"/>
+      <w:lvlText w:val=""/>
+      <w:lvlJc w:val="left"/>
+      <w:pPr>
+        <w:ind w:left="2160" w:hanging="360"/>
+      </w:pPr>
+      <w:rPr>
+        <w:rFonts w:ascii="Wingdings" w:hAnsi="Wingdings" w:hint="default"/>
+      </w:rPr>
+    </w:lvl>
+    <w:lvl w:ilvl="3" w:tplc="041A0001" w:tentative="1">
+      <w:start w:val="1"/>
+      <w:numFmt w:val="bullet"/>
+      <w:lvlText w:val=""/>
+      <w:lvlJc w:val="left"/>
+      <w:pPr>
+        <w:ind w:left="2880" w:hanging="360"/>
+      </w:pPr>
+      <w:rPr>
+        <w:rFonts w:ascii="Symbol" w:hAnsi="Symbol" w:hint="default"/>
+      </w:rPr>
+    </w:lvl>
+    <w:lvl w:ilvl="4" w:tplc="041A0003" w:tentative="1">
+      <w:start w:val="1"/>
+      <w:numFmt w:val="bullet"/>
+      <w:lvlText w:val="o"/>
+      <w:lvlJc w:val="left"/>
+      <w:pPr>
+        <w:ind w:left="3600" w:hanging="360"/>
+      </w:pPr>
+      <w:rPr>
+        <w:rFonts w:ascii="Courier New" w:hAnsi="Courier New" w:cs="Courier New" w:hint="default"/>
+      </w:rPr>
+    </w:lvl>
+    <w:lvl w:ilvl="5" w:tplc="041A0005" w:tentative="1">
+      <w:start w:val="1"/>
+      <w:numFmt w:val="bullet"/>
+      <w:lvlText w:val=""/>
+      <w:lvlJc w:val="left"/>
+      <w:pPr>
+        <w:ind w:left="4320" w:hanging="360"/>
+      </w:pPr>
+      <w:rPr>
+        <w:rFonts w:ascii="Wingdings" w:hAnsi="Wingdings" w:hint="default"/>
+      </w:rPr>
+    </w:lvl>
+    <w:lvl w:ilvl="6" w:tplc="041A0001" w:tentative="1">
+      <w:start w:val="1"/>
+      <w:numFmt w:val="bullet"/>
+      <w:lvlText w:val=""/>
+      <w:lvlJc w:val="left"/>
+      <w:pPr>
+        <w:ind w:left="5040" w:hanging="360"/>
+      </w:pPr>
+      <w:rPr>
+        <w:rFonts w:ascii="Symbol" w:hAnsi="Symbol" w:hint="default"/>
+      </w:rPr>
+    </w:lvl>
+    <w:lvl w:ilvl="7" w:tplc="041A0003" w:tentative="1">
+      <w:start w:val="1"/>
+      <w:numFmt w:val="bullet"/>
+      <w:lvlText w:val="o"/>
+      <w:lvlJc w:val="left"/>
+      <w:pPr>
+        <w:ind w:left="5760" w:hanging="360"/>
+      </w:pPr>
+      <w:rPr>
+        <w:rFonts w:ascii="Courier New" w:hAnsi="Courier New" w:cs="Courier New" w:hint="default"/>
+      </w:rPr>
+    </w:lvl>
+    <w:lvl w:ilvl="8" w:tplc="041A0005" w:tentative="1">
+      <w:start w:val="1"/>
+      <w:numFmt w:val="bullet"/>
+      <w:lvlText w:val=""/>
+      <w:lvlJc w:val="left"/>
+      <w:pPr>
+        <w:ind w:left="6480" w:hanging="360"/>
+      </w:pPr>
+      <w:rPr>
+        <w:rFonts w:ascii="Wingdings" w:hAnsi="Wingdings" w:hint="default"/>
+      </w:rPr>
+    </w:lvl>
+  </w:abstractNum>
+  <w:abstractNum w:abstractNumId="10">
     <w:nsid w:val="44B91E62"/>
     <w:multiLevelType w:val="hybridMultilevel"/>
     <w:tmpl w:val="A2343090"/>
@@ -7500,7 +7771,7 @@
       </w:rPr>
     </w:lvl>
   </w:abstractNum>
-  <w:abstractNum w:abstractNumId="10">
+  <w:abstractNum w:abstractNumId="11">
     <w:nsid w:val="4B95561E"/>
     <w:multiLevelType w:val="hybridMultilevel"/>
     <w:tmpl w:val="F4C24B86"/>
@@ -7613,7 +7884,7 @@
       </w:rPr>
     </w:lvl>
   </w:abstractNum>
-  <w:abstractNum w:abstractNumId="11">
+  <w:abstractNum w:abstractNumId="12">
     <w:nsid w:val="4E9317CD"/>
     <w:multiLevelType w:val="hybridMultilevel"/>
     <w:tmpl w:val="4B6AA4BE"/>
@@ -7702,7 +7973,7 @@
       </w:pPr>
     </w:lvl>
   </w:abstractNum>
-  <w:abstractNum w:abstractNumId="12">
+  <w:abstractNum w:abstractNumId="13">
     <w:nsid w:val="50A62950"/>
     <w:multiLevelType w:val="hybridMultilevel"/>
     <w:tmpl w:val="2726482A"/>
@@ -7815,7 +8086,7 @@
       </w:rPr>
     </w:lvl>
   </w:abstractNum>
-  <w:abstractNum w:abstractNumId="13">
+  <w:abstractNum w:abstractNumId="14">
     <w:nsid w:val="556C65F1"/>
     <w:multiLevelType w:val="hybridMultilevel"/>
     <w:tmpl w:val="7FC4F5D0"/>
@@ -7935,7 +8206,7 @@
       </w:pPr>
     </w:lvl>
   </w:abstractNum>
-  <w:abstractNum w:abstractNumId="14">
+  <w:abstractNum w:abstractNumId="15">
     <w:nsid w:val="57760CD0"/>
     <w:multiLevelType w:val="hybridMultilevel"/>
     <w:tmpl w:val="751048C2"/>
@@ -8048,7 +8319,7 @@
       </w:rPr>
     </w:lvl>
   </w:abstractNum>
-  <w:abstractNum w:abstractNumId="15">
+  <w:abstractNum w:abstractNumId="16">
     <w:nsid w:val="57C157D3"/>
     <w:multiLevelType w:val="hybridMultilevel"/>
     <w:tmpl w:val="E8F209CE"/>
@@ -8160,7 +8431,120 @@
       </w:rPr>
     </w:lvl>
   </w:abstractNum>
-  <w:abstractNum w:abstractNumId="16">
+  <w:abstractNum w:abstractNumId="17">
+    <w:nsid w:val="5AB75EDA"/>
+    <w:multiLevelType w:val="hybridMultilevel"/>
+    <w:tmpl w:val="CC8EE51C"/>
+    <w:lvl w:ilvl="0" w:tplc="041A0001">
+      <w:start w:val="1"/>
+      <w:numFmt w:val="bullet"/>
+      <w:lvlText w:val=""/>
+      <w:lvlJc w:val="left"/>
+      <w:pPr>
+        <w:ind w:left="1440" w:hanging="360"/>
+      </w:pPr>
+      <w:rPr>
+        <w:rFonts w:ascii="Symbol" w:hAnsi="Symbol" w:hint="default"/>
+      </w:rPr>
+    </w:lvl>
+    <w:lvl w:ilvl="1" w:tplc="041A0003" w:tentative="1">
+      <w:start w:val="1"/>
+      <w:numFmt w:val="bullet"/>
+      <w:lvlText w:val="o"/>
+      <w:lvlJc w:val="left"/>
+      <w:pPr>
+        <w:ind w:left="2160" w:hanging="360"/>
+      </w:pPr>
+      <w:rPr>
+        <w:rFonts w:ascii="Courier New" w:hAnsi="Courier New" w:cs="Courier New" w:hint="default"/>
+      </w:rPr>
+    </w:lvl>
+    <w:lvl w:ilvl="2" w:tplc="041A0005" w:tentative="1">
+      <w:start w:val="1"/>
+      <w:numFmt w:val="bullet"/>
+      <w:lvlText w:val=""/>
+      <w:lvlJc w:val="left"/>
+      <w:pPr>
+        <w:ind w:left="2880" w:hanging="360"/>
+      </w:pPr>
+      <w:rPr>
+        <w:rFonts w:ascii="Wingdings" w:hAnsi="Wingdings" w:hint="default"/>
+      </w:rPr>
+    </w:lvl>
+    <w:lvl w:ilvl="3" w:tplc="041A0001" w:tentative="1">
+      <w:start w:val="1"/>
+      <w:numFmt w:val="bullet"/>
+      <w:lvlText w:val=""/>
+      <w:lvlJc w:val="left"/>
+      <w:pPr>
+        <w:ind w:left="3600" w:hanging="360"/>
+      </w:pPr>
+      <w:rPr>
+        <w:rFonts w:ascii="Symbol" w:hAnsi="Symbol" w:hint="default"/>
+      </w:rPr>
+    </w:lvl>
+    <w:lvl w:ilvl="4" w:tplc="041A0003" w:tentative="1">
+      <w:start w:val="1"/>
+      <w:numFmt w:val="bullet"/>
+      <w:lvlText w:val="o"/>
+      <w:lvlJc w:val="left"/>
+      <w:pPr>
+        <w:ind w:left="4320" w:hanging="360"/>
+      </w:pPr>
+      <w:rPr>
+        <w:rFonts w:ascii="Courier New" w:hAnsi="Courier New" w:cs="Courier New" w:hint="default"/>
+      </w:rPr>
+    </w:lvl>
+    <w:lvl w:ilvl="5" w:tplc="041A0005" w:tentative="1">
+      <w:start w:val="1"/>
+      <w:numFmt w:val="bullet"/>
+      <w:lvlText w:val=""/>
+      <w:lvlJc w:val="left"/>
+      <w:pPr>
+        <w:ind w:left="5040" w:hanging="360"/>
+      </w:pPr>
+      <w:rPr>
+        <w:rFonts w:ascii="Wingdings" w:hAnsi="Wingdings" w:hint="default"/>
+      </w:rPr>
+    </w:lvl>
+    <w:lvl w:ilvl="6" w:tplc="041A0001" w:tentative="1">
+      <w:start w:val="1"/>
+      <w:numFmt w:val="bullet"/>
+      <w:lvlText w:val=""/>
+      <w:lvlJc w:val="left"/>
+      <w:pPr>
+        <w:ind w:left="5760" w:hanging="360"/>
+      </w:pPr>
+      <w:rPr>
+        <w:rFonts w:ascii="Symbol" w:hAnsi="Symbol" w:hint="default"/>
+      </w:rPr>
+    </w:lvl>
+    <w:lvl w:ilvl="7" w:tplc="041A0003" w:tentative="1">
+      <w:start w:val="1"/>
+      <w:numFmt w:val="bullet"/>
+      <w:lvlText w:val="o"/>
+      <w:lvlJc w:val="left"/>
+      <w:pPr>
+        <w:ind w:left="6480" w:hanging="360"/>
+      </w:pPr>
+      <w:rPr>
+        <w:rFonts w:ascii="Courier New" w:hAnsi="Courier New" w:cs="Courier New" w:hint="default"/>
+      </w:rPr>
+    </w:lvl>
+    <w:lvl w:ilvl="8" w:tplc="041A0005" w:tentative="1">
+      <w:start w:val="1"/>
+      <w:numFmt w:val="bullet"/>
+      <w:lvlText w:val=""/>
+      <w:lvlJc w:val="left"/>
+      <w:pPr>
+        <w:ind w:left="7200" w:hanging="360"/>
+      </w:pPr>
+      <w:rPr>
+        <w:rFonts w:ascii="Wingdings" w:hAnsi="Wingdings" w:hint="default"/>
+      </w:rPr>
+    </w:lvl>
+  </w:abstractNum>
+  <w:abstractNum w:abstractNumId="18">
     <w:nsid w:val="67C2432D"/>
     <w:multiLevelType w:val="hybridMultilevel"/>
     <w:tmpl w:val="1E80A032"/>
@@ -8273,7 +8657,7 @@
       </w:rPr>
     </w:lvl>
   </w:abstractNum>
-  <w:abstractNum w:abstractNumId="17">
+  <w:abstractNum w:abstractNumId="19">
     <w:nsid w:val="69832197"/>
     <w:multiLevelType w:val="multilevel"/>
     <w:tmpl w:val="A906C7DC"/>
@@ -8399,7 +8783,7 @@
       </w:rPr>
     </w:lvl>
   </w:abstractNum>
-  <w:abstractNum w:abstractNumId="18">
+  <w:abstractNum w:abstractNumId="20">
     <w:nsid w:val="6C607C7D"/>
     <w:multiLevelType w:val="hybridMultilevel"/>
     <w:tmpl w:val="53A668E6"/>
@@ -8511,7 +8895,7 @@
       </w:rPr>
     </w:lvl>
   </w:abstractNum>
-  <w:abstractNum w:abstractNumId="19">
+  <w:abstractNum w:abstractNumId="21">
     <w:nsid w:val="6CF25FE9"/>
     <w:multiLevelType w:val="hybridMultilevel"/>
     <w:tmpl w:val="B5DAF97A"/>
@@ -8623,7 +9007,7 @@
       </w:rPr>
     </w:lvl>
   </w:abstractNum>
-  <w:abstractNum w:abstractNumId="20">
+  <w:abstractNum w:abstractNumId="22">
     <w:nsid w:val="72241F1E"/>
     <w:multiLevelType w:val="hybridMultilevel"/>
     <w:tmpl w:val="0A00E644"/>
@@ -8736,7 +9120,7 @@
       </w:rPr>
     </w:lvl>
   </w:abstractNum>
-  <w:abstractNum w:abstractNumId="21">
+  <w:abstractNum w:abstractNumId="23">
     <w:nsid w:val="76821E72"/>
     <w:multiLevelType w:val="hybridMultilevel"/>
     <w:tmpl w:val="5290B2E0"/>
@@ -8849,7 +9233,7 @@
       </w:rPr>
     </w:lvl>
   </w:abstractNum>
-  <w:abstractNum w:abstractNumId="22">
+  <w:abstractNum w:abstractNumId="24">
     <w:nsid w:val="789F2EDA"/>
     <w:multiLevelType w:val="hybridMultilevel"/>
     <w:tmpl w:val="2E7483BA"/>
@@ -8962,7 +9346,7 @@
       </w:rPr>
     </w:lvl>
   </w:abstractNum>
-  <w:abstractNum w:abstractNumId="23">
+  <w:abstractNum w:abstractNumId="25">
     <w:nsid w:val="797E25BB"/>
     <w:multiLevelType w:val="hybridMultilevel"/>
     <w:tmpl w:val="6B62F332"/>
@@ -9083,7 +9467,7 @@
       </w:pPr>
     </w:lvl>
   </w:abstractNum>
-  <w:abstractNum w:abstractNumId="24">
+  <w:abstractNum w:abstractNumId="26">
     <w:nsid w:val="7F3C6A54"/>
     <w:multiLevelType w:val="hybridMultilevel"/>
     <w:tmpl w:val="EB88613A"/>
@@ -9197,7 +9581,7 @@
     </w:lvl>
   </w:abstractNum>
   <w:num w:numId="1">
-    <w:abstractNumId w:val="17"/>
+    <w:abstractNumId w:val="19"/>
   </w:num>
   <w:num w:numId="2">
     <w:abstractNumId w:val="0"/>
@@ -9209,49 +9593,49 @@
     <w:abstractNumId w:val="8"/>
   </w:num>
   <w:num w:numId="5">
-    <w:abstractNumId w:val="11"/>
+    <w:abstractNumId w:val="12"/>
   </w:num>
   <w:num w:numId="6">
     <w:abstractNumId w:val="2"/>
   </w:num>
   <w:num w:numId="7">
-    <w:abstractNumId w:val="24"/>
+    <w:abstractNumId w:val="26"/>
   </w:num>
   <w:num w:numId="8">
-    <w:abstractNumId w:val="13"/>
+    <w:abstractNumId w:val="14"/>
   </w:num>
   <w:num w:numId="9">
     <w:abstractNumId w:val="1"/>
   </w:num>
   <w:num w:numId="10">
-    <w:abstractNumId w:val="22"/>
+    <w:abstractNumId w:val="24"/>
   </w:num>
   <w:num w:numId="11">
-    <w:abstractNumId w:val="23"/>
+    <w:abstractNumId w:val="25"/>
   </w:num>
   <w:num w:numId="12">
-    <w:abstractNumId w:val="16"/>
+    <w:abstractNumId w:val="18"/>
   </w:num>
   <w:num w:numId="13">
-    <w:abstractNumId w:val="17"/>
+    <w:abstractNumId w:val="19"/>
   </w:num>
   <w:num w:numId="14">
-    <w:abstractNumId w:val="17"/>
+    <w:abstractNumId w:val="19"/>
   </w:num>
   <w:num w:numId="15">
-    <w:abstractNumId w:val="12"/>
+    <w:abstractNumId w:val="13"/>
   </w:num>
   <w:num w:numId="16">
     <w:abstractNumId w:val="3"/>
   </w:num>
   <w:num w:numId="17">
-    <w:abstractNumId w:val="20"/>
+    <w:abstractNumId w:val="22"/>
   </w:num>
   <w:num w:numId="18">
     <w:abstractNumId w:val="6"/>
   </w:num>
   <w:num w:numId="19">
-    <w:abstractNumId w:val="19"/>
+    <w:abstractNumId w:val="21"/>
   </w:num>
   <w:num w:numId="20">
     <w:abstractNumId w:val="4"/>
@@ -9260,22 +9644,28 @@
     <w:abstractNumId w:val="7"/>
   </w:num>
   <w:num w:numId="22">
+    <w:abstractNumId w:val="16"/>
+  </w:num>
+  <w:num w:numId="23">
+    <w:abstractNumId w:val="10"/>
+  </w:num>
+  <w:num w:numId="24">
+    <w:abstractNumId w:val="20"/>
+  </w:num>
+  <w:num w:numId="25">
+    <w:abstractNumId w:val="23"/>
+  </w:num>
+  <w:num w:numId="26">
     <w:abstractNumId w:val="15"/>
   </w:num>
-  <w:num w:numId="23">
+  <w:num w:numId="27">
+    <w:abstractNumId w:val="11"/>
+  </w:num>
+  <w:num w:numId="28">
+    <w:abstractNumId w:val="17"/>
+  </w:num>
+  <w:num w:numId="29">
     <w:abstractNumId w:val="9"/>
-  </w:num>
-  <w:num w:numId="24">
-    <w:abstractNumId w:val="18"/>
-  </w:num>
-  <w:num w:numId="25">
-    <w:abstractNumId w:val="21"/>
-  </w:num>
-  <w:num w:numId="26">
-    <w:abstractNumId w:val="14"/>
-  </w:num>
-  <w:num w:numId="27">
-    <w:abstractNumId w:val="10"/>
   </w:num>
 </w:numbering>
 </file>
@@ -10334,6 +10724,21 @@
       <w:szCs w:val="18"/>
     </w:rPr>
   </w:style>
+  <w:style w:type="paragraph" w:styleId="NoSpacing">
+    <w:name w:val="No Spacing"/>
+    <w:uiPriority w:val="1"/>
+    <w:qFormat/>
+    <w:rsid w:val="00650AAB"/>
+    <w:pPr>
+      <w:spacing w:after="0" w:line="240" w:lineRule="auto"/>
+    </w:pPr>
+    <w:rPr>
+      <w:rFonts w:ascii="Times New Roman" w:eastAsia="Times New Roman" w:hAnsi="Times New Roman" w:cs="Times New Roman"/>
+      <w:sz w:val="24"/>
+      <w:szCs w:val="24"/>
+      <w:lang w:eastAsia="hr-HR"/>
+    </w:rPr>
+  </w:style>
 </w:styles>
 </file>
 

</xml_diff>

<commit_message>
Projektna dokumentacija: -opisati kako smo dobili satnicu za programera -opisati dali se radi o bruto/neto vrijednosti -troskovi MARZA PROFIT
</commit_message>
<xml_diff>
--- a/Dokumentacija/T18 - PD - ChatUp - Drmencic, Filipovic,Jurman,Sokac.docx
+++ b/Dokumentacija/T18 - PD - ChatUp - Drmencic, Filipovic,Jurman,Sokac.docx
@@ -1,6 +1,6 @@
 
 <file path=word/document.xml><?xml version="1.0" encoding="utf-8"?>
-<w:document xmlns:wpc="http://schemas.microsoft.com/office/word/2010/wordprocessingCanvas" xmlns:mc="http://schemas.openxmlformats.org/markup-compatibility/2006" xmlns:o="urn:schemas-microsoft-com:office:office" xmlns:r="http://schemas.openxmlformats.org/officeDocument/2006/relationships" xmlns:m="http://schemas.openxmlformats.org/officeDocument/2006/math" xmlns:v="urn:schemas-microsoft-com:vml" xmlns:wp14="http://schemas.microsoft.com/office/word/2010/wordprocessingDrawing" xmlns:wp="http://schemas.openxmlformats.org/drawingml/2006/wordprocessingDrawing" xmlns:w10="urn:schemas-microsoft-com:office:word" xmlns:w="http://schemas.openxmlformats.org/wordprocessingml/2006/main" xmlns:w14="http://schemas.microsoft.com/office/word/2010/wordml" xmlns:wpg="http://schemas.microsoft.com/office/word/2010/wordprocessingGroup" xmlns:wpi="http://schemas.microsoft.com/office/word/2010/wordprocessingInk" xmlns:wne="http://schemas.microsoft.com/office/word/2006/wordml" xmlns:wps="http://schemas.microsoft.com/office/word/2010/wordprocessingShape" mc:Ignorable="w14 wp14">
+<w:document xmlns:wpc="http://schemas.microsoft.com/office/word/2010/wordprocessingCanvas" xmlns:mc="http://schemas.openxmlformats.org/markup-compatibility/2006" xmlns:o="urn:schemas-microsoft-com:office:office" xmlns:r="http://schemas.openxmlformats.org/officeDocument/2006/relationships" xmlns:m="http://schemas.openxmlformats.org/officeDocument/2006/math" xmlns:v="urn:schemas-microsoft-com:vml" xmlns:wp14="http://schemas.microsoft.com/office/word/2010/wordprocessingDrawing" xmlns:wp="http://schemas.openxmlformats.org/drawingml/2006/wordprocessingDrawing" xmlns:w10="urn:schemas-microsoft-com:office:word" xmlns:w="http://schemas.openxmlformats.org/wordprocessingml/2006/main" xmlns:w14="http://schemas.microsoft.com/office/word/2010/wordml" xmlns:w15="http://schemas.microsoft.com/office/word/2012/wordml" xmlns:wpg="http://schemas.microsoft.com/office/word/2010/wordprocessingGroup" xmlns:wpi="http://schemas.microsoft.com/office/word/2010/wordprocessingInk" xmlns:wne="http://schemas.microsoft.com/office/word/2006/wordml" xmlns:wps="http://schemas.microsoft.com/office/word/2010/wordprocessingShape" mc:Ignorable="w14 w15 wp14">
   <w:body>
     <w:p>
       <w:pPr>
@@ -9,8 +9,6 @@
           <w:sz w:val="28"/>
         </w:rPr>
       </w:pPr>
-      <w:bookmarkStart w:id="0" w:name="_GoBack"/>
-      <w:bookmarkEnd w:id="0"/>
       <w:r>
         <w:rPr>
           <w:sz w:val="28"/>
@@ -222,7 +220,7 @@
           <w:szCs w:val="28"/>
         </w:rPr>
       </w:pPr>
-      <w:hyperlink r:id="rId9" w:history="1">
+      <w:hyperlink r:id="rId8" w:history="1">
         <w:r>
           <w:rPr>
             <w:rStyle w:val="Hyperlink"/>
@@ -250,7 +248,7 @@
           <w:szCs w:val="28"/>
         </w:rPr>
       </w:pPr>
-      <w:hyperlink r:id="rId10" w:history="1">
+      <w:hyperlink r:id="rId9" w:history="1">
         <w:r>
           <w:rPr>
             <w:rStyle w:val="Hyperlink"/>
@@ -542,7 +540,7 @@
           <w:szCs w:val="28"/>
         </w:rPr>
       </w:pPr>
-      <w:hyperlink r:id="rId11" w:history="1">
+      <w:hyperlink r:id="rId10" w:history="1">
         <w:r>
           <w:rPr>
             <w:rStyle w:val="Hyperlink"/>
@@ -570,7 +568,7 @@
           <w:szCs w:val="28"/>
         </w:rPr>
       </w:pPr>
-      <w:hyperlink r:id="rId12" w:history="1">
+      <w:hyperlink r:id="rId11" w:history="1">
         <w:r>
           <w:rPr>
             <w:rStyle w:val="Hyperlink"/>
@@ -644,7 +642,7 @@
           <w:sz w:val="28"/>
         </w:rPr>
         <w:sectPr>
-          <w:footerReference w:type="default" r:id="rId13"/>
+          <w:footerReference w:type="default" r:id="rId12"/>
           <w:pgSz w:w="11906" w:h="16838"/>
           <w:pgMar w:top="1417" w:right="1417" w:bottom="1417" w:left="1417" w:header="708" w:footer="708" w:gutter="0"/>
           <w:cols w:space="708"/>
@@ -3242,7 +3240,7 @@
       <w:pPr>
         <w:spacing w:after="200" w:line="276" w:lineRule="auto"/>
         <w:sectPr>
-          <w:footerReference w:type="default" r:id="rId14"/>
+          <w:footerReference w:type="default" r:id="rId13"/>
           <w:pgSz w:w="11906" w:h="16838"/>
           <w:pgMar w:top="1417" w:right="1417" w:bottom="1417" w:left="1417" w:header="708" w:footer="708" w:gutter="0"/>
           <w:pgNumType w:fmt="upperRoman" w:start="1"/>
@@ -3258,12 +3256,12 @@
       <w:pPr>
         <w:pStyle w:val="FOINaslov1"/>
       </w:pPr>
-      <w:bookmarkStart w:id="1" w:name="_Toc439282256"/>
+      <w:bookmarkStart w:id="0" w:name="_Toc439282256"/>
       <w:r>
         <w:lastRenderedPageBreak/>
         <w:t>Uvod</w:t>
       </w:r>
-      <w:bookmarkEnd w:id="1"/>
+      <w:bookmarkEnd w:id="0"/>
     </w:p>
     <w:p>
       <w:pPr>
@@ -3323,7 +3321,7 @@
       <w:pPr>
         <w:pStyle w:val="FOINaslov1"/>
       </w:pPr>
-      <w:bookmarkStart w:id="2" w:name="_Toc439282257"/>
+      <w:bookmarkStart w:id="1" w:name="_Toc439282257"/>
       <w:r>
         <w:lastRenderedPageBreak/>
         <w:t>Opis</w:t>
@@ -3334,15 +3332,46 @@
       <w:r>
         <w:t xml:space="preserve"> projekta</w:t>
       </w:r>
+      <w:bookmarkEnd w:id="1"/>
+    </w:p>
+    <w:p>
+      <w:pPr>
+        <w:pStyle w:val="FOINaslov2"/>
+      </w:pPr>
+      <w:bookmarkStart w:id="2" w:name="_Toc439282258"/>
+      <w:r>
+        <w:t>Metodologija SCRUM</w:t>
+      </w:r>
       <w:bookmarkEnd w:id="2"/>
     </w:p>
     <w:p>
       <w:pPr>
+        <w:jc w:val="both"/>
+      </w:pPr>
+      <w:r>
+        <w:t>SCRUM metodologija je inkrementalni i iterativni pristup razvoju programskog proizvoda. Programski proizvod razvija se inkrementalno, korak po korak. Programski proizvod se kroz</w:t>
+      </w:r>
+    </w:p>
+    <w:p>
+      <w:r>
+        <w:t>svaki definirani vremenski period dorađuje, što predstavlja iterativnost. Osnovna vremenska jedinica razvojnog procesa je sprint. Sprint obično traje od 14 do 30 dana. Odlučili smo da naši sprintevi traju dva tjedna, odnosno deset radnih dana. Pojedini sprint biti će detaljno objašnjen u slijedećim poglavljima.</w:t>
+      </w:r>
+    </w:p>
+    <w:p>
+      <w:pPr>
+        <w:jc w:val="both"/>
+      </w:pPr>
+      <w:r>
+        <w:t>Svaki sprint se dijeli na dnevne scrumove. Dnevni scrum je „stand up“ sastanak u trajanju od petnaestak minuta gdje se članovi tima sastaju te raspravljaju o onome što je napravljeno jučer i što će se napraviti danas. Funkcionalnosti za implementaciju definiraju se u Product Backlog-u.</w:t>
+      </w:r>
+    </w:p>
+    <w:p>
+      <w:pPr>
         <w:pStyle w:val="FOINaslov2"/>
       </w:pPr>
-      <w:bookmarkStart w:id="3" w:name="_Toc439282258"/>
-      <w:r>
-        <w:t>Metodologija SCRUM</w:t>
+      <w:bookmarkStart w:id="3" w:name="_Toc439282259"/>
+      <w:r>
+        <w:t>Definiranje projektnog tima</w:t>
       </w:r>
       <w:bookmarkEnd w:id="3"/>
     </w:p>
@@ -3351,70 +3380,39 @@
         <w:jc w:val="both"/>
       </w:pPr>
       <w:r>
-        <w:t>SCRUM metodologija je inkrementalni i iterativni pristup razvoju programskog proizvoda. Programski proizvod razvija se inkrementalno, korak po korak. Programski proizvod se kroz</w:t>
-      </w:r>
-    </w:p>
-    <w:p>
-      <w:r>
-        <w:t>svaki definirani vremenski period dorađuje, što predstavlja iterativnost. Osnovna vremenska jedinica razvojnog procesa je sprint. Sprint obično traje od 14 do 30 dana. Odlučili smo da naši sprintevi traju dva tjedna, odnosno deset radnih dana. Pojedini sprint biti će detaljno objašnjen u slijedećim poglavljima.</w:t>
-      </w:r>
+        <w:t>Tim koji razvija aplikaciju ChatUp čine četiri studenta: Goran Drmenčić, Danijel Filipović, Matija Jurman i Danijel Sokač. Svaki član tima imao je pridružene raznovrsne zadatke tako da je mogao proći sve dijelove izrade ovog projekta. U alatu Microsoft Project 2016 kreirali smo izvještaj kako bi prikazali predviđene aktivnosti svakog člana tima i ukupan broj radnih sati. Radno vrijeme tima usklađeno je s obavezama na fakultetu te je dnevno trajalo otprilike tri sata</w:t>
+      </w:r>
+      <w:r>
+        <w:t>.</w:t>
+      </w:r>
+    </w:p>
+    <w:p>
+      <w:pPr>
+        <w:pStyle w:val="FOINaslov2"/>
+      </w:pPr>
+      <w:bookmarkStart w:id="4" w:name="_Toc439282260"/>
+      <w:r>
+        <w:t>Definiranje uloga i aktivnosti članova tima</w:t>
+      </w:r>
+      <w:bookmarkEnd w:id="4"/>
     </w:p>
     <w:p>
       <w:pPr>
         <w:jc w:val="both"/>
       </w:pPr>
       <w:r>
-        <w:t>Svaki sprint se dijeli na dnevne scrumove. Dnevni scrum je „stand up“ sastanak u trajanju od petnaestak minuta gdje se članovi tima sastaju te raspravljaju o onome što je napravljeno jučer i što će se napraviti danas. Funkcionalnosti za implementaciju definiraju se u Product Backlog-u.</w:t>
+        <w:t xml:space="preserve">Za SCRUM master-a u našem timu odlučeno je da bude Danijel Sokač. Svi u timu jednako ćemo doprinjeti razvoju aplikacije i dati svoj maksimum. Naglasak je na timskom radu i međusobnom pomaganju kod rješavanja zadataka kao i kod rješavanja problema. </w:t>
       </w:r>
     </w:p>
     <w:p>
       <w:pPr>
         <w:pStyle w:val="FOINaslov2"/>
       </w:pPr>
-      <w:bookmarkStart w:id="4" w:name="_Toc439282259"/>
-      <w:r>
-        <w:t>Definiranje projektnog tima</w:t>
-      </w:r>
-      <w:bookmarkEnd w:id="4"/>
-    </w:p>
-    <w:p>
-      <w:pPr>
-        <w:jc w:val="both"/>
-      </w:pPr>
-      <w:r>
-        <w:t>Tim koji razvija aplikaciju ChatUp čine četiri studenta: Goran Drmenčić, Danijel Filipović, Matija Jurman i Danijel Sokač. Svaki član tima imao je pridružene raznovrsne zadatke tako da je mogao proći sve dijelove izrade ovog projekta. U alatu Microsoft Project 2016 kreirali smo izvještaj kako bi prikazali predviđene aktivnosti svakog člana tima i ukupan broj radnih sati. Radno vrijeme tima usklađeno je s obavezama na fakultetu te je dnevno trajalo otprilike tri sata</w:t>
-      </w:r>
-      <w:r>
-        <w:t>.</w:t>
-      </w:r>
-    </w:p>
-    <w:p>
-      <w:pPr>
-        <w:pStyle w:val="FOINaslov2"/>
-      </w:pPr>
-      <w:bookmarkStart w:id="5" w:name="_Toc439282260"/>
-      <w:r>
-        <w:t>Definiranje uloga i aktivnosti članova tima</w:t>
+      <w:bookmarkStart w:id="5" w:name="_Toc439282261"/>
+      <w:r>
+        <w:t>Terminski plan projekta</w:t>
       </w:r>
       <w:bookmarkEnd w:id="5"/>
-    </w:p>
-    <w:p>
-      <w:pPr>
-        <w:jc w:val="both"/>
-      </w:pPr>
-      <w:r>
-        <w:t xml:space="preserve">Za SCRUM master-a u našem timu odlučeno je da bude Danijel Sokač. Svi u timu jednako ćemo doprinjeti razvoju aplikacije i dati svoj maksimum. Naglasak je na timskom radu i međusobnom pomaganju kod rješavanja zadataka kao i kod rješavanja problema. </w:t>
-      </w:r>
-    </w:p>
-    <w:p>
-      <w:pPr>
-        <w:pStyle w:val="FOINaslov2"/>
-      </w:pPr>
-      <w:bookmarkStart w:id="6" w:name="_Toc439282261"/>
-      <w:r>
-        <w:t>Terminski plan projekta</w:t>
-      </w:r>
-      <w:bookmarkEnd w:id="6"/>
     </w:p>
     <w:p>
       <w:pPr>
@@ -3457,7 +3455,7 @@
                     </pic:cNvPicPr>
                   </pic:nvPicPr>
                   <pic:blipFill>
-                    <a:blip r:embed="rId15">
+                    <a:blip r:embed="rId14">
                       <a:extLst>
                         <a:ext uri="{28A0092B-C50C-407E-A947-70E740481C1C}">
                           <a14:useLocalDpi xmlns:a14="http://schemas.microsoft.com/office/drawing/2010/main" val="0"/>
@@ -3575,7 +3573,7 @@
                     </pic:cNvPicPr>
                   </pic:nvPicPr>
                   <pic:blipFill>
-                    <a:blip r:embed="rId16" cstate="print">
+                    <a:blip r:embed="rId15" cstate="print">
                       <a:extLst>
                         <a:ext uri="{28A0092B-C50C-407E-A947-70E740481C1C}">
                           <a14:useLocalDpi xmlns:a14="http://schemas.microsoft.com/office/drawing/2010/main" val="0"/>
@@ -3640,18 +3638,18 @@
       <w:pPr>
         <w:pStyle w:val="FOINaslov2"/>
       </w:pPr>
-      <w:bookmarkStart w:id="7" w:name="_Toc439282262"/>
+      <w:bookmarkStart w:id="6" w:name="_Toc439282262"/>
       <w:r>
         <w:t>Proračun projekta</w:t>
       </w:r>
-      <w:bookmarkEnd w:id="7"/>
+      <w:bookmarkEnd w:id="6"/>
     </w:p>
     <w:p>
       <w:pPr>
         <w:jc w:val="both"/>
       </w:pPr>
       <w:r>
-        <w:t>Kao dio planiranja projekta  izvršili smo i detaljni plan proračuna projekta. Pošto bismo sve članove tima mogli, s obzirom na iskustvo u razvoju aplikacija, kategorizirati u developere „</w:t>
+        <w:t>Kao dio planiranja projekta  izvršili smo i detaljni plan proračuna projekta. Pošto bismo sve članove tima mogli, s obzirom na iskustvo u razvoju aplikacija i trenutni akademski status, kategorizirati u developere „</w:t>
       </w:r>
       <w:r>
         <w:rPr>
@@ -3660,7 +3658,7 @@
         <w:t>Juniore</w:t>
       </w:r>
       <w:r>
-        <w:t>“ - pretpostavke su sljedeće.</w:t>
+        <w:t>“ kojima je omogućen rad preko student servisa – pretpostavke su sljedeće:</w:t>
       </w:r>
     </w:p>
     <w:p>
@@ -3673,7 +3671,13 @@
         <w:jc w:val="both"/>
       </w:pPr>
       <w:r>
-        <w:t>Satnica za developerske taskove je 40kn/h po zaposleniku</w:t>
+        <w:t xml:space="preserve">Neto satnica za developerske taskove je 50kn/h po zaposleniku </w:t>
+      </w:r>
+      <w:r>
+        <w:rPr>
+          <w:rStyle w:val="FootnoteReference"/>
+        </w:rPr>
+        <w:footnoteReference w:id="1"/>
       </w:r>
     </w:p>
     <w:p>
@@ -3686,7 +3690,13 @@
         <w:jc w:val="both"/>
       </w:pPr>
       <w:r>
-        <w:t>Satnica za nedeveloperske taskove je 20kn/h po zaposleniku</w:t>
+        <w:t xml:space="preserve">Neto satnica za nedeveloperske taskove je 20kn/h po zaposleniku </w:t>
+      </w:r>
+      <w:r>
+        <w:rPr>
+          <w:rStyle w:val="FootnoteReference"/>
+        </w:rPr>
+        <w:footnoteReference w:id="2"/>
       </w:r>
     </w:p>
     <w:p>
@@ -3701,23 +3711,27 @@
       <w:r>
         <w:t>Troškovi korištenja laptopa odnosno osobnih računala (struja) su 5kn/h</w:t>
       </w:r>
-    </w:p>
-    <w:p/>
-    <w:p>
-      <w:pPr>
+      <w:r>
+        <w:rPr>
+          <w:rStyle w:val="FootnoteReference"/>
+        </w:rPr>
+        <w:footnoteReference w:id="3"/>
+      </w:r>
+    </w:p>
+    <w:p>
+      <w:pPr>
+        <w:ind w:left="360"/>
         <w:jc w:val="both"/>
       </w:pPr>
-      <w:r>
-        <w:t xml:space="preserve">S obzirom na navedene pretpostavke, sudionike izvođenja taskova i vremena trajanja izvođenja svakog pojedinog taska,  izračunati su troškovi odrađivanja svakog pojedinog taska, te je izrađen detaljni izvještaj proračuna projekta u alatu Microsoft Project 2016. Detaljan izvještaj , zajedno sa sumom svih </w:t>
-      </w:r>
-      <w:r>
-        <w:t>troškova, prikazan je na slici 4</w:t>
-      </w:r>
-      <w:r>
-        <w:t>.3</w:t>
-      </w:r>
-      <w:r>
-        <w:t>.</w:t>
+    </w:p>
+    <w:p>
+      <w:pPr>
+        <w:ind w:left="360"/>
+        <w:jc w:val="both"/>
+      </w:pPr>
+      <w:r>
+        <w:lastRenderedPageBreak/>
+        <w:t>S obzirom na navedene pretpostavke, sudionike izvođenja taskova i vremena trajanja izvođenja svakog pojedinog taska,  izračunati su troškovi odrađivanja svakog pojedinog taska, te je izrađen detaljni izvještaj proračuna projekta u alatu Microsoft Project 2016. Detaljan izvještaj , zajedno sa sumom svih troškova, prikazan je na slici 4.3.</w:t>
       </w:r>
     </w:p>
     <w:p/>
@@ -3731,7 +3745,6 @@
         <w:rPr>
           <w:noProof/>
         </w:rPr>
-        <w:lastRenderedPageBreak/>
         <w:drawing>
           <wp:inline distT="0" distB="0" distL="0" distR="0">
             <wp:extent cx="5760720" cy="5441456"/>
@@ -3750,7 +3763,7 @@
                     </pic:cNvPicPr>
                   </pic:nvPicPr>
                   <pic:blipFill>
-                    <a:blip r:embed="rId17">
+                    <a:blip r:embed="rId16">
                       <a:extLst>
                         <a:ext uri="{28A0092B-C50C-407E-A947-70E740481C1C}">
                           <a14:useLocalDpi xmlns:a14="http://schemas.microsoft.com/office/drawing/2010/main" val="0"/>
@@ -3846,10 +3859,54 @@
         <w:jc w:val="both"/>
       </w:pPr>
       <w:r>
-        <w:t>Iz izvještaja o proračunu  vidljivo je da ukupni troškovi projekta iznose 38.185,00 kn.</w:t>
+        <w:lastRenderedPageBreak/>
+        <w:t xml:space="preserve">Iz izvještaja o proračunu  vidljivo je da ukupni </w:t>
+      </w:r>
+      <w:r>
+        <w:t xml:space="preserve">neto </w:t>
+      </w:r>
+      <w:r>
+        <w:t>troško</w:t>
+      </w:r>
+      <w:r>
+        <w:t>vi projekta iznose 38.185,00 kn. Pridodamo li tome troškove PDV-a, koji u ovom slučaju iznose 40%</w:t>
+      </w:r>
+      <w:r>
+        <w:rPr>
+          <w:rStyle w:val="FootnoteReference"/>
+        </w:rPr>
+        <w:footnoteReference w:id="4"/>
+      </w:r>
+      <w:r>
+        <w:t>, dobivamo da su ukupni bruto troškovi projekta 53.459,00 kn.</w:t>
       </w:r>
     </w:p>
     <w:p/>
+    <w:p>
+      <w:pPr>
+        <w:pStyle w:val="FOINaslov3"/>
+        <w:jc w:val="left"/>
+      </w:pPr>
+      <w:r>
+        <w:t xml:space="preserve">Profit </w:t>
+      </w:r>
+    </w:p>
+    <w:p>
+      <w:pPr>
+        <w:jc w:val="both"/>
+      </w:pPr>
+      <w:r>
+        <w:t xml:space="preserve">Želimo li zaraditi na ovome projektu, morat ćemo troškovima projekta pridodati maržu. Kako se prema detaljnom terminskom planu projekta, projekt razvija od 15.10.2015- do 14.1.2016, odnosno 3 mjeseca, a svi četvero smo developeri „juniori“, plan nam je mjesečno zaraditi 1.500,00 kn po developeru. To znači da bi dodatni troškovi marže bili 1.500,00kn * 4 developera * 3 mjeseca = 18.000,00kn. </w:t>
+      </w:r>
+    </w:p>
+    <w:p>
+      <w:r>
+        <w:t>Pridodamo li bruto troškovima projekta koji iznose 53.459,00 kn maržu u iznosu od 18.000,00 kn, dobivamo da bi za profit od 1.500,00 kn mjesečno po developeru odnosno članu projekta, trošak cijelog projekta iznosio 53.459,00 + 18.000,00 = 71.459,00 kn.</w:t>
+      </w:r>
+      <w:r>
+        <w:br/>
+      </w:r>
+    </w:p>
     <w:p>
       <w:pPr>
         <w:spacing w:after="200" w:line="276" w:lineRule="auto"/>
@@ -3858,7 +3915,7 @@
           <w:bCs/>
         </w:rPr>
         <w:sectPr>
-          <w:footerReference w:type="default" r:id="rId18"/>
+          <w:footerReference w:type="default" r:id="rId17"/>
           <w:pgSz w:w="11906" w:h="16838"/>
           <w:pgMar w:top="1417" w:right="1417" w:bottom="1417" w:left="1417" w:header="708" w:footer="708" w:gutter="0"/>
           <w:cols w:space="708"/>
@@ -3877,12 +3934,17 @@
       <w:pPr>
         <w:pStyle w:val="FOINaslov1"/>
       </w:pPr>
-      <w:bookmarkStart w:id="8" w:name="_Toc439282263"/>
+      <w:bookmarkStart w:id="7" w:name="_Toc439282263"/>
       <w:r>
         <w:lastRenderedPageBreak/>
-        <w:t>Product Backlog</w:t>
-      </w:r>
+        <w:t>P</w:t>
+      </w:r>
+      <w:bookmarkStart w:id="8" w:name="_GoBack"/>
       <w:bookmarkEnd w:id="8"/>
+      <w:r>
+        <w:t>roduct Backlog</w:t>
+      </w:r>
+      <w:bookmarkEnd w:id="7"/>
     </w:p>
     <w:p>
       <w:pPr>
@@ -3931,7 +3993,7 @@
                     <pic:cNvPicPr/>
                   </pic:nvPicPr>
                   <pic:blipFill>
-                    <a:blip r:embed="rId19">
+                    <a:blip r:embed="rId18">
                       <a:extLst>
                         <a:ext uri="{28A0092B-C50C-407E-A947-70E740481C1C}">
                           <a14:useLocalDpi xmlns:a14="http://schemas.microsoft.com/office/drawing/2010/main" val="0"/>
@@ -4144,7 +4206,7 @@
                     <pic:cNvPicPr/>
                   </pic:nvPicPr>
                   <pic:blipFill>
-                    <a:blip r:embed="rId20" cstate="print">
+                    <a:blip r:embed="rId19" cstate="print">
                       <a:extLst>
                         <a:ext uri="{28A0092B-C50C-407E-A947-70E740481C1C}">
                           <a14:useLocalDpi xmlns:a14="http://schemas.microsoft.com/office/drawing/2010/main" val="0"/>
@@ -4406,7 +4468,7 @@
                     </pic:cNvPicPr>
                   </pic:nvPicPr>
                   <pic:blipFill>
-                    <a:blip r:embed="rId21" cstate="print">
+                    <a:blip r:embed="rId20" cstate="print">
                       <a:extLst>
                         <a:ext uri="{28A0092B-C50C-407E-A947-70E740481C1C}">
                           <a14:useLocalDpi xmlns:a14="http://schemas.microsoft.com/office/drawing/2010/main" val="0"/>
@@ -4652,7 +4714,7 @@
                     </pic:cNvPicPr>
                   </pic:nvPicPr>
                   <pic:blipFill>
-                    <a:blip r:embed="rId22" cstate="print">
+                    <a:blip r:embed="rId21" cstate="print">
                       <a:extLst>
                         <a:ext uri="{28A0092B-C50C-407E-A947-70E740481C1C}">
                           <a14:useLocalDpi xmlns:a14="http://schemas.microsoft.com/office/drawing/2010/main" val="0"/>
@@ -4793,7 +4855,7 @@
                     <pic:cNvPicPr/>
                   </pic:nvPicPr>
                   <pic:blipFill rotWithShape="1">
-                    <a:blip r:embed="rId23"/>
+                    <a:blip r:embed="rId22"/>
                     <a:srcRect l="24486" t="17353" r="29642" b="28791"/>
                     <a:stretch/>
                   </pic:blipFill>
@@ -4956,7 +5018,7 @@
                     </pic:cNvPicPr>
                   </pic:nvPicPr>
                   <pic:blipFill>
-                    <a:blip r:embed="rId24">
+                    <a:blip r:embed="rId23">
                       <a:extLst>
                         <a:ext uri="{28A0092B-C50C-407E-A947-70E740481C1C}">
                           <a14:useLocalDpi xmlns:a14="http://schemas.microsoft.com/office/drawing/2010/main" val="0"/>
@@ -5061,7 +5123,7 @@
                     </pic:cNvPicPr>
                   </pic:nvPicPr>
                   <pic:blipFill>
-                    <a:blip r:embed="rId25" cstate="print">
+                    <a:blip r:embed="rId24" cstate="print">
                       <a:extLst>
                         <a:ext uri="{28A0092B-C50C-407E-A947-70E740481C1C}">
                           <a14:useLocalDpi xmlns:a14="http://schemas.microsoft.com/office/drawing/2010/main" val="0"/>
@@ -5278,7 +5340,7 @@
                     </pic:cNvPicPr>
                   </pic:nvPicPr>
                   <pic:blipFill>
-                    <a:blip r:embed="rId26">
+                    <a:blip r:embed="rId25">
                       <a:extLst>
                         <a:ext uri="{28A0092B-C50C-407E-A947-70E740481C1C}">
                           <a14:useLocalDpi xmlns:a14="http://schemas.microsoft.com/office/drawing/2010/main" val="0"/>
@@ -5568,7 +5630,7 @@
                     <pic:cNvPicPr/>
                   </pic:nvPicPr>
                   <pic:blipFill>
-                    <a:blip r:embed="rId27">
+                    <a:blip r:embed="rId26">
                       <a:extLst>
                         <a:ext uri="{28A0092B-C50C-407E-A947-70E740481C1C}">
                           <a14:useLocalDpi xmlns:a14="http://schemas.microsoft.com/office/drawing/2010/main" val="0"/>
@@ -5650,7 +5712,7 @@
                     <pic:cNvPicPr/>
                   </pic:nvPicPr>
                   <pic:blipFill>
-                    <a:blip r:embed="rId28">
+                    <a:blip r:embed="rId27">
                       <a:extLst>
                         <a:ext uri="{28A0092B-C50C-407E-A947-70E740481C1C}">
                           <a14:useLocalDpi xmlns:a14="http://schemas.microsoft.com/office/drawing/2010/main" val="0"/>
@@ -5883,7 +5945,7 @@
                     <pic:cNvPicPr/>
                   </pic:nvPicPr>
                   <pic:blipFill rotWithShape="1">
-                    <a:blip r:embed="rId29">
+                    <a:blip r:embed="rId28">
                       <a:extLst>
                         <a:ext uri="{28A0092B-C50C-407E-A947-70E740481C1C}">
                           <a14:useLocalDpi xmlns:a14="http://schemas.microsoft.com/office/drawing/2010/main" val="0"/>
@@ -5995,7 +6057,7 @@
                     <pic:cNvPicPr/>
                   </pic:nvPicPr>
                   <pic:blipFill>
-                    <a:blip r:embed="rId30">
+                    <a:blip r:embed="rId29">
                       <a:extLst>
                         <a:ext uri="{28A0092B-C50C-407E-A947-70E740481C1C}">
                           <a14:useLocalDpi xmlns:a14="http://schemas.microsoft.com/office/drawing/2010/main" val="0"/>
@@ -6069,7 +6131,7 @@
                     <pic:cNvPicPr/>
                   </pic:nvPicPr>
                   <pic:blipFill>
-                    <a:blip r:embed="rId31">
+                    <a:blip r:embed="rId30">
                       <a:extLst>
                         <a:ext uri="{28A0092B-C50C-407E-A947-70E740481C1C}">
                           <a14:useLocalDpi xmlns:a14="http://schemas.microsoft.com/office/drawing/2010/main" val="0"/>
@@ -6220,7 +6282,7 @@
                     <pic:cNvPicPr/>
                   </pic:nvPicPr>
                   <pic:blipFill>
-                    <a:blip r:embed="rId32" cstate="print">
+                    <a:blip r:embed="rId31" cstate="print">
                       <a:extLst>
                         <a:ext uri="{28A0092B-C50C-407E-A947-70E740481C1C}">
                           <a14:useLocalDpi xmlns:a14="http://schemas.microsoft.com/office/drawing/2010/main" val="0"/>
@@ -6466,7 +6528,7 @@
                     <pic:cNvPicPr/>
                   </pic:nvPicPr>
                   <pic:blipFill>
-                    <a:blip r:embed="rId33">
+                    <a:blip r:embed="rId32">
                       <a:extLst>
                         <a:ext uri="{28A0092B-C50C-407E-A947-70E740481C1C}">
                           <a14:useLocalDpi xmlns:a14="http://schemas.microsoft.com/office/drawing/2010/main" val="0"/>
@@ -6521,7 +6583,7 @@
                     <pic:cNvPicPr/>
                   </pic:nvPicPr>
                   <pic:blipFill>
-                    <a:blip r:embed="rId34">
+                    <a:blip r:embed="rId33">
                       <a:extLst>
                         <a:ext uri="{28A0092B-C50C-407E-A947-70E740481C1C}">
                           <a14:useLocalDpi xmlns:a14="http://schemas.microsoft.com/office/drawing/2010/main" val="0"/>
@@ -6588,7 +6650,7 @@
 </file>
 
 <file path=word/endnotes.xml><?xml version="1.0" encoding="utf-8"?>
-<w:endnotes xmlns:wpc="http://schemas.microsoft.com/office/word/2010/wordprocessingCanvas" xmlns:mc="http://schemas.openxmlformats.org/markup-compatibility/2006" xmlns:o="urn:schemas-microsoft-com:office:office" xmlns:r="http://schemas.openxmlformats.org/officeDocument/2006/relationships" xmlns:m="http://schemas.openxmlformats.org/officeDocument/2006/math" xmlns:v="urn:schemas-microsoft-com:vml" xmlns:wp14="http://schemas.microsoft.com/office/word/2010/wordprocessingDrawing" xmlns:wp="http://schemas.openxmlformats.org/drawingml/2006/wordprocessingDrawing" xmlns:w10="urn:schemas-microsoft-com:office:word" xmlns:w="http://schemas.openxmlformats.org/wordprocessingml/2006/main" xmlns:w14="http://schemas.microsoft.com/office/word/2010/wordml" xmlns:wpg="http://schemas.microsoft.com/office/word/2010/wordprocessingGroup" xmlns:wpi="http://schemas.microsoft.com/office/word/2010/wordprocessingInk" xmlns:wne="http://schemas.microsoft.com/office/word/2006/wordml" xmlns:wps="http://schemas.microsoft.com/office/word/2010/wordprocessingShape" mc:Ignorable="w14 wp14">
+<w:endnotes xmlns:wpc="http://schemas.microsoft.com/office/word/2010/wordprocessingCanvas" xmlns:mc="http://schemas.openxmlformats.org/markup-compatibility/2006" xmlns:o="urn:schemas-microsoft-com:office:office" xmlns:r="http://schemas.openxmlformats.org/officeDocument/2006/relationships" xmlns:m="http://schemas.openxmlformats.org/officeDocument/2006/math" xmlns:v="urn:schemas-microsoft-com:vml" xmlns:wp14="http://schemas.microsoft.com/office/word/2010/wordprocessingDrawing" xmlns:wp="http://schemas.openxmlformats.org/drawingml/2006/wordprocessingDrawing" xmlns:w10="urn:schemas-microsoft-com:office:word" xmlns:w="http://schemas.openxmlformats.org/wordprocessingml/2006/main" xmlns:w14="http://schemas.microsoft.com/office/word/2010/wordml" xmlns:w15="http://schemas.microsoft.com/office/word/2012/wordml" xmlns:wpg="http://schemas.microsoft.com/office/word/2010/wordprocessingGroup" xmlns:wpi="http://schemas.microsoft.com/office/word/2010/wordprocessingInk" xmlns:wne="http://schemas.microsoft.com/office/word/2006/wordml" xmlns:wps="http://schemas.microsoft.com/office/word/2010/wordprocessingShape" mc:Ignorable="w14 w15 wp14">
   <w:endnote w:type="separator" w:id="-1">
     <w:p>
       <w:r>
@@ -6607,7 +6669,7 @@
 </file>
 
 <file path=word/footer1.xml><?xml version="1.0" encoding="utf-8"?>
-<w:ftr xmlns:wpc="http://schemas.microsoft.com/office/word/2010/wordprocessingCanvas" xmlns:mc="http://schemas.openxmlformats.org/markup-compatibility/2006" xmlns:o="urn:schemas-microsoft-com:office:office" xmlns:r="http://schemas.openxmlformats.org/officeDocument/2006/relationships" xmlns:m="http://schemas.openxmlformats.org/officeDocument/2006/math" xmlns:v="urn:schemas-microsoft-com:vml" xmlns:wp14="http://schemas.microsoft.com/office/word/2010/wordprocessingDrawing" xmlns:wp="http://schemas.openxmlformats.org/drawingml/2006/wordprocessingDrawing" xmlns:w10="urn:schemas-microsoft-com:office:word" xmlns:w="http://schemas.openxmlformats.org/wordprocessingml/2006/main" xmlns:w14="http://schemas.microsoft.com/office/word/2010/wordml" xmlns:wpg="http://schemas.microsoft.com/office/word/2010/wordprocessingGroup" xmlns:wpi="http://schemas.microsoft.com/office/word/2010/wordprocessingInk" xmlns:wne="http://schemas.microsoft.com/office/word/2006/wordml" xmlns:wps="http://schemas.microsoft.com/office/word/2010/wordprocessingShape" mc:Ignorable="w14 wp14">
+<w:ftr xmlns:wpc="http://schemas.microsoft.com/office/word/2010/wordprocessingCanvas" xmlns:mc="http://schemas.openxmlformats.org/markup-compatibility/2006" xmlns:o="urn:schemas-microsoft-com:office:office" xmlns:r="http://schemas.openxmlformats.org/officeDocument/2006/relationships" xmlns:m="http://schemas.openxmlformats.org/officeDocument/2006/math" xmlns:v="urn:schemas-microsoft-com:vml" xmlns:wp14="http://schemas.microsoft.com/office/word/2010/wordprocessingDrawing" xmlns:wp="http://schemas.openxmlformats.org/drawingml/2006/wordprocessingDrawing" xmlns:w10="urn:schemas-microsoft-com:office:word" xmlns:w="http://schemas.openxmlformats.org/wordprocessingml/2006/main" xmlns:w14="http://schemas.microsoft.com/office/word/2010/wordml" xmlns:w15="http://schemas.microsoft.com/office/word/2012/wordml" xmlns:wpg="http://schemas.microsoft.com/office/word/2010/wordprocessingGroup" xmlns:wpi="http://schemas.microsoft.com/office/word/2010/wordprocessingInk" xmlns:wne="http://schemas.microsoft.com/office/word/2006/wordml" xmlns:wps="http://schemas.microsoft.com/office/word/2010/wordprocessingShape" mc:Ignorable="w14 w15 wp14">
   <w:p>
     <w:pPr>
       <w:pStyle w:val="Footer"/>
@@ -6623,7 +6685,7 @@
 </file>
 
 <file path=word/footer2.xml><?xml version="1.0" encoding="utf-8"?>
-<w:ftr xmlns:wpc="http://schemas.microsoft.com/office/word/2010/wordprocessingCanvas" xmlns:mc="http://schemas.openxmlformats.org/markup-compatibility/2006" xmlns:o="urn:schemas-microsoft-com:office:office" xmlns:r="http://schemas.openxmlformats.org/officeDocument/2006/relationships" xmlns:m="http://schemas.openxmlformats.org/officeDocument/2006/math" xmlns:v="urn:schemas-microsoft-com:vml" xmlns:wp14="http://schemas.microsoft.com/office/word/2010/wordprocessingDrawing" xmlns:wp="http://schemas.openxmlformats.org/drawingml/2006/wordprocessingDrawing" xmlns:w10="urn:schemas-microsoft-com:office:word" xmlns:w="http://schemas.openxmlformats.org/wordprocessingml/2006/main" xmlns:w14="http://schemas.microsoft.com/office/word/2010/wordml" xmlns:wpg="http://schemas.microsoft.com/office/word/2010/wordprocessingGroup" xmlns:wpi="http://schemas.microsoft.com/office/word/2010/wordprocessingInk" xmlns:wne="http://schemas.microsoft.com/office/word/2006/wordml" xmlns:wps="http://schemas.microsoft.com/office/word/2010/wordprocessingShape" mc:Ignorable="w14 wp14">
+<w:ftr xmlns:wpc="http://schemas.microsoft.com/office/word/2010/wordprocessingCanvas" xmlns:mc="http://schemas.openxmlformats.org/markup-compatibility/2006" xmlns:o="urn:schemas-microsoft-com:office:office" xmlns:r="http://schemas.openxmlformats.org/officeDocument/2006/relationships" xmlns:m="http://schemas.openxmlformats.org/officeDocument/2006/math" xmlns:v="urn:schemas-microsoft-com:vml" xmlns:wp14="http://schemas.microsoft.com/office/word/2010/wordprocessingDrawing" xmlns:wp="http://schemas.openxmlformats.org/drawingml/2006/wordprocessingDrawing" xmlns:w10="urn:schemas-microsoft-com:office:word" xmlns:w="http://schemas.openxmlformats.org/wordprocessingml/2006/main" xmlns:w14="http://schemas.microsoft.com/office/word/2010/wordml" xmlns:w15="http://schemas.microsoft.com/office/word/2012/wordml" xmlns:wpg="http://schemas.microsoft.com/office/word/2010/wordprocessingGroup" xmlns:wpi="http://schemas.microsoft.com/office/word/2010/wordprocessingInk" xmlns:wne="http://schemas.microsoft.com/office/word/2006/wordml" xmlns:wps="http://schemas.microsoft.com/office/word/2010/wordprocessingShape" mc:Ignorable="w14 w15 wp14">
   <w:sdt>
     <w:sdtPr>
       <w:id w:val="21073651"/>
@@ -6672,7 +6734,7 @@
 </file>
 
 <file path=word/footer3.xml><?xml version="1.0" encoding="utf-8"?>
-<w:ftr xmlns:wpc="http://schemas.microsoft.com/office/word/2010/wordprocessingCanvas" xmlns:mc="http://schemas.openxmlformats.org/markup-compatibility/2006" xmlns:o="urn:schemas-microsoft-com:office:office" xmlns:r="http://schemas.openxmlformats.org/officeDocument/2006/relationships" xmlns:m="http://schemas.openxmlformats.org/officeDocument/2006/math" xmlns:v="urn:schemas-microsoft-com:vml" xmlns:wp14="http://schemas.microsoft.com/office/word/2010/wordprocessingDrawing" xmlns:wp="http://schemas.openxmlformats.org/drawingml/2006/wordprocessingDrawing" xmlns:w10="urn:schemas-microsoft-com:office:word" xmlns:w="http://schemas.openxmlformats.org/wordprocessingml/2006/main" xmlns:w14="http://schemas.microsoft.com/office/word/2010/wordml" xmlns:wpg="http://schemas.microsoft.com/office/word/2010/wordprocessingGroup" xmlns:wpi="http://schemas.microsoft.com/office/word/2010/wordprocessingInk" xmlns:wne="http://schemas.microsoft.com/office/word/2006/wordml" xmlns:wps="http://schemas.microsoft.com/office/word/2010/wordprocessingShape" mc:Ignorable="w14 wp14">
+<w:ftr xmlns:wpc="http://schemas.microsoft.com/office/word/2010/wordprocessingCanvas" xmlns:mc="http://schemas.openxmlformats.org/markup-compatibility/2006" xmlns:o="urn:schemas-microsoft-com:office:office" xmlns:r="http://schemas.openxmlformats.org/officeDocument/2006/relationships" xmlns:m="http://schemas.openxmlformats.org/officeDocument/2006/math" xmlns:v="urn:schemas-microsoft-com:vml" xmlns:wp14="http://schemas.microsoft.com/office/word/2010/wordprocessingDrawing" xmlns:wp="http://schemas.openxmlformats.org/drawingml/2006/wordprocessingDrawing" xmlns:w10="urn:schemas-microsoft-com:office:word" xmlns:w="http://schemas.openxmlformats.org/wordprocessingml/2006/main" xmlns:w14="http://schemas.microsoft.com/office/word/2010/wordml" xmlns:w15="http://schemas.microsoft.com/office/word/2012/wordml" xmlns:wpg="http://schemas.microsoft.com/office/word/2010/wordprocessingGroup" xmlns:wpi="http://schemas.microsoft.com/office/word/2010/wordprocessingInk" xmlns:wne="http://schemas.microsoft.com/office/word/2006/wordml" xmlns:wps="http://schemas.microsoft.com/office/word/2010/wordprocessingShape" mc:Ignorable="w14 w15 wp14">
   <w:sdt>
     <w:sdtPr>
       <w:id w:val="21073647"/>
@@ -6701,7 +6763,7 @@
           <w:rPr>
             <w:noProof/>
           </w:rPr>
-          <w:t>26</w:t>
+          <w:t>9</w:t>
         </w:r>
         <w:r>
           <w:rPr>
@@ -6721,7 +6783,7 @@
 </file>
 
 <file path=word/footnotes.xml><?xml version="1.0" encoding="utf-8"?>
-<w:footnotes xmlns:wpc="http://schemas.microsoft.com/office/word/2010/wordprocessingCanvas" xmlns:mc="http://schemas.openxmlformats.org/markup-compatibility/2006" xmlns:o="urn:schemas-microsoft-com:office:office" xmlns:r="http://schemas.openxmlformats.org/officeDocument/2006/relationships" xmlns:m="http://schemas.openxmlformats.org/officeDocument/2006/math" xmlns:v="urn:schemas-microsoft-com:vml" xmlns:wp14="http://schemas.microsoft.com/office/word/2010/wordprocessingDrawing" xmlns:wp="http://schemas.openxmlformats.org/drawingml/2006/wordprocessingDrawing" xmlns:w10="urn:schemas-microsoft-com:office:word" xmlns:w="http://schemas.openxmlformats.org/wordprocessingml/2006/main" xmlns:w14="http://schemas.microsoft.com/office/word/2010/wordml" xmlns:wpg="http://schemas.microsoft.com/office/word/2010/wordprocessingGroup" xmlns:wpi="http://schemas.microsoft.com/office/word/2010/wordprocessingInk" xmlns:wne="http://schemas.microsoft.com/office/word/2006/wordml" xmlns:wps="http://schemas.microsoft.com/office/word/2010/wordprocessingShape" mc:Ignorable="w14 wp14">
+<w:footnotes xmlns:wpc="http://schemas.microsoft.com/office/word/2010/wordprocessingCanvas" xmlns:mc="http://schemas.openxmlformats.org/markup-compatibility/2006" xmlns:o="urn:schemas-microsoft-com:office:office" xmlns:r="http://schemas.openxmlformats.org/officeDocument/2006/relationships" xmlns:m="http://schemas.openxmlformats.org/officeDocument/2006/math" xmlns:v="urn:schemas-microsoft-com:vml" xmlns:wp14="http://schemas.microsoft.com/office/word/2010/wordprocessingDrawing" xmlns:wp="http://schemas.openxmlformats.org/drawingml/2006/wordprocessingDrawing" xmlns:w10="urn:schemas-microsoft-com:office:word" xmlns:w="http://schemas.openxmlformats.org/wordprocessingml/2006/main" xmlns:w14="http://schemas.microsoft.com/office/word/2010/wordml" xmlns:w15="http://schemas.microsoft.com/office/word/2012/wordml" xmlns:wpg="http://schemas.microsoft.com/office/word/2010/wordprocessingGroup" xmlns:wpi="http://schemas.microsoft.com/office/word/2010/wordprocessingInk" xmlns:wne="http://schemas.microsoft.com/office/word/2006/wordml" xmlns:wps="http://schemas.microsoft.com/office/word/2010/wordprocessingShape" mc:Ignorable="w14 w15 wp14">
   <w:footnote w:type="separator" w:id="-1">
     <w:p>
       <w:r>
@@ -6733,6 +6795,115 @@
     <w:p>
       <w:r>
         <w:continuationSeparator/>
+      </w:r>
+    </w:p>
+  </w:footnote>
+  <w:footnote w:id="1">
+    <w:p>
+      <w:pPr>
+        <w:pStyle w:val="FootnoteText"/>
+      </w:pPr>
+      <w:r>
+        <w:rPr>
+          <w:rStyle w:val="FootnoteReference"/>
+        </w:rPr>
+        <w:footnoteRef/>
+      </w:r>
+      <w:r>
+        <w:t xml:space="preserve"> Prema „Studentski centar u Zagrebu -</w:t>
+      </w:r>
+      <w:r>
+        <w:t xml:space="preserve"> </w:t>
+      </w:r>
+      <w:r>
+        <w:t xml:space="preserve">cjenik poslova“, , </w:t>
+      </w:r>
+      <w:hyperlink r:id="rId1" w:history="1">
+        <w:r>
+          <w:rPr>
+            <w:rStyle w:val="Hyperlink"/>
+          </w:rPr>
+          <w:t>http://www.sczg.unizg.hr/student-servis/cjenik/</w:t>
+        </w:r>
+      </w:hyperlink>
+      <w:r>
+        <w:t>, dostupno 23.1.2016.</w:t>
+      </w:r>
+    </w:p>
+  </w:footnote>
+  <w:footnote w:id="2">
+    <w:p>
+      <w:pPr>
+        <w:pStyle w:val="FootnoteText"/>
+      </w:pPr>
+      <w:r>
+        <w:rPr>
+          <w:rStyle w:val="FootnoteReference"/>
+        </w:rPr>
+        <w:footnoteRef/>
+      </w:r>
+      <w:r>
+        <w:t xml:space="preserve"> Prema „Studentski centar u Zagrebu - cjenik poslova“, </w:t>
+      </w:r>
+      <w:hyperlink r:id="rId2" w:history="1">
+        <w:r>
+          <w:rPr>
+            <w:rStyle w:val="Hyperlink"/>
+          </w:rPr>
+          <w:t>http://www.sczg.unizg.hr/student-servis/cjenik/</w:t>
+        </w:r>
+      </w:hyperlink>
+      <w:r>
+        <w:t>, dostupno 23.1.2016.</w:t>
+      </w:r>
+    </w:p>
+  </w:footnote>
+  <w:footnote w:id="3">
+    <w:p>
+      <w:pPr>
+        <w:pStyle w:val="FootnoteText"/>
+      </w:pPr>
+      <w:r>
+        <w:rPr>
+          <w:rStyle w:val="FootnoteReference"/>
+        </w:rPr>
+        <w:footnoteRef/>
+      </w:r>
+      <w:r>
+        <w:t xml:space="preserve"> Prema „HEP – Tarifni modeli za kućanstvo“, </w:t>
+      </w:r>
+      <w:hyperlink r:id="rId3" w:history="1">
+        <w:r>
+          <w:rPr>
+            <w:rStyle w:val="Hyperlink"/>
+          </w:rPr>
+          <w:t>http://www.hep.hr/ods/kupci/kucanstvo.aspx</w:t>
+        </w:r>
+      </w:hyperlink>
+      <w:r>
+        <w:t>, dostupno 23.1.2016.</w:t>
+      </w:r>
+    </w:p>
+  </w:footnote>
+  <w:footnote w:id="4">
+    <w:p>
+      <w:pPr>
+        <w:pStyle w:val="FootnoteText"/>
+        <w:rPr>
+          <w:b/>
+        </w:rPr>
+      </w:pPr>
+      <w:r>
+        <w:rPr>
+          <w:rStyle w:val="FootnoteReference"/>
+        </w:rPr>
+        <w:footnoteRef/>
+      </w:r>
+      <w:r>
+        <w:t xml:space="preserve"> </w:t>
+      </w:r>
+      <w:r>
+        <w:t>Prema „Porezna uprava-porez na dodanu vrijednost“, http://www.porezna-uprava.hr/Dokumenti%20vijesti/IzmjeneZakonaiPravilnika2015.pdf, dostpuno 23.1.2016.</w:t>
       </w:r>
     </w:p>
   </w:footnote>
@@ -6740,7 +6911,7 @@
 </file>
 
 <file path=word/numbering.xml><?xml version="1.0" encoding="utf-8"?>
-<w:numbering xmlns:wpc="http://schemas.microsoft.com/office/word/2010/wordprocessingCanvas" xmlns:mc="http://schemas.openxmlformats.org/markup-compatibility/2006" xmlns:o="urn:schemas-microsoft-com:office:office" xmlns:r="http://schemas.openxmlformats.org/officeDocument/2006/relationships" xmlns:m="http://schemas.openxmlformats.org/officeDocument/2006/math" xmlns:v="urn:schemas-microsoft-com:vml" xmlns:wp14="http://schemas.microsoft.com/office/word/2010/wordprocessingDrawing" xmlns:wp="http://schemas.openxmlformats.org/drawingml/2006/wordprocessingDrawing" xmlns:w10="urn:schemas-microsoft-com:office:word" xmlns:w="http://schemas.openxmlformats.org/wordprocessingml/2006/main" xmlns:w14="http://schemas.microsoft.com/office/word/2010/wordml" xmlns:wpg="http://schemas.microsoft.com/office/word/2010/wordprocessingGroup" xmlns:wpi="http://schemas.microsoft.com/office/word/2010/wordprocessingInk" xmlns:wne="http://schemas.microsoft.com/office/word/2006/wordml" xmlns:wps="http://schemas.microsoft.com/office/word/2010/wordprocessingShape" mc:Ignorable="w14 wp14">
+<w:numbering xmlns:wpc="http://schemas.microsoft.com/office/word/2010/wordprocessingCanvas" xmlns:mc="http://schemas.openxmlformats.org/markup-compatibility/2006" xmlns:o="urn:schemas-microsoft-com:office:office" xmlns:r="http://schemas.openxmlformats.org/officeDocument/2006/relationships" xmlns:m="http://schemas.openxmlformats.org/officeDocument/2006/math" xmlns:v="urn:schemas-microsoft-com:vml" xmlns:wp14="http://schemas.microsoft.com/office/word/2010/wordprocessingDrawing" xmlns:wp="http://schemas.openxmlformats.org/drawingml/2006/wordprocessingDrawing" xmlns:w10="urn:schemas-microsoft-com:office:word" xmlns:w="http://schemas.openxmlformats.org/wordprocessingml/2006/main" xmlns:w14="http://schemas.microsoft.com/office/word/2010/wordml" xmlns:w15="http://schemas.microsoft.com/office/word/2012/wordml" xmlns:wpg="http://schemas.microsoft.com/office/word/2010/wordprocessingGroup" xmlns:wpi="http://schemas.microsoft.com/office/word/2010/wordprocessingInk" xmlns:wne="http://schemas.microsoft.com/office/word/2006/wordml" xmlns:wps="http://schemas.microsoft.com/office/word/2010/wordprocessingShape" mc:Ignorable="w14 w15 wp14">
   <w:abstractNum w:abstractNumId="0">
     <w:nsid w:val="00C36962"/>
     <w:multiLevelType w:val="hybridMultilevel"/>
@@ -9901,7 +10072,7 @@
 </file>
 
 <file path=word/styles.xml><?xml version="1.0" encoding="utf-8"?>
-<w:styles xmlns:mc="http://schemas.openxmlformats.org/markup-compatibility/2006" xmlns:r="http://schemas.openxmlformats.org/officeDocument/2006/relationships" xmlns:w="http://schemas.openxmlformats.org/wordprocessingml/2006/main" xmlns:w14="http://schemas.microsoft.com/office/word/2010/wordml" mc:Ignorable="w14">
+<w:styles xmlns:mc="http://schemas.openxmlformats.org/markup-compatibility/2006" xmlns:r="http://schemas.openxmlformats.org/officeDocument/2006/relationships" xmlns:w="http://schemas.openxmlformats.org/wordprocessingml/2006/main" xmlns:w14="http://schemas.microsoft.com/office/word/2010/wordml" xmlns:w15="http://schemas.microsoft.com/office/word/2012/wordml" mc:Ignorable="w14 w15">
   <w:docDefaults>
     <w:rPrDefault>
       <w:rPr>
@@ -9917,145 +10088,378 @@
       </w:pPr>
     </w:pPrDefault>
   </w:docDefaults>
-  <w:latentStyles w:defLockedState="0" w:defUIPriority="99" w:defSemiHidden="1" w:defUnhideWhenUsed="1" w:defQFormat="0" w:count="267">
-    <w:lsdException w:name="Normal" w:semiHidden="0" w:uiPriority="0" w:unhideWhenUsed="0" w:qFormat="1"/>
-    <w:lsdException w:name="heading 1" w:semiHidden="0" w:uiPriority="9" w:unhideWhenUsed="0" w:qFormat="1"/>
-    <w:lsdException w:name="heading 2" w:uiPriority="9" w:qFormat="1"/>
-    <w:lsdException w:name="heading 3" w:uiPriority="9" w:qFormat="1"/>
-    <w:lsdException w:name="heading 4" w:uiPriority="9" w:qFormat="1"/>
-    <w:lsdException w:name="heading 5" w:uiPriority="9" w:qFormat="1"/>
-    <w:lsdException w:name="heading 6" w:uiPriority="9" w:qFormat="1"/>
-    <w:lsdException w:name="heading 7" w:uiPriority="9" w:qFormat="1"/>
-    <w:lsdException w:name="heading 8" w:uiPriority="9" w:qFormat="1"/>
-    <w:lsdException w:name="heading 9" w:uiPriority="9" w:qFormat="1"/>
-    <w:lsdException w:name="toc 1" w:uiPriority="39"/>
-    <w:lsdException w:name="toc 2" w:uiPriority="39"/>
-    <w:lsdException w:name="toc 3" w:uiPriority="39"/>
-    <w:lsdException w:name="toc 4" w:uiPriority="39"/>
-    <w:lsdException w:name="toc 5" w:uiPriority="39"/>
-    <w:lsdException w:name="toc 6" w:uiPriority="39"/>
-    <w:lsdException w:name="toc 7" w:uiPriority="39"/>
-    <w:lsdException w:name="toc 8" w:uiPriority="39"/>
-    <w:lsdException w:name="toc 9" w:uiPriority="39"/>
-    <w:lsdException w:name="caption" w:uiPriority="35" w:qFormat="1"/>
-    <w:lsdException w:name="Title" w:semiHidden="0" w:uiPriority="10" w:unhideWhenUsed="0" w:qFormat="1"/>
-    <w:lsdException w:name="Default Paragraph Font" w:uiPriority="1"/>
-    <w:lsdException w:name="Subtitle" w:semiHidden="0" w:uiPriority="11" w:unhideWhenUsed="0" w:qFormat="1"/>
-    <w:lsdException w:name="Strong" w:semiHidden="0" w:uiPriority="22" w:unhideWhenUsed="0" w:qFormat="1"/>
-    <w:lsdException w:name="Emphasis" w:semiHidden="0" w:uiPriority="20" w:unhideWhenUsed="0" w:qFormat="1"/>
-    <w:lsdException w:name="Plain Text" w:uiPriority="0"/>
-    <w:lsdException w:name="Table Grid" w:semiHidden="0" w:uiPriority="59" w:unhideWhenUsed="0"/>
-    <w:lsdException w:name="Placeholder Text" w:unhideWhenUsed="0"/>
-    <w:lsdException w:name="No Spacing" w:semiHidden="0" w:uiPriority="1" w:unhideWhenUsed="0" w:qFormat="1"/>
-    <w:lsdException w:name="Light Shading" w:semiHidden="0" w:uiPriority="60" w:unhideWhenUsed="0"/>
-    <w:lsdException w:name="Light List" w:semiHidden="0" w:uiPriority="61" w:unhideWhenUsed="0"/>
-    <w:lsdException w:name="Light Grid" w:semiHidden="0" w:uiPriority="62" w:unhideWhenUsed="0"/>
-    <w:lsdException w:name="Medium Shading 1" w:semiHidden="0" w:uiPriority="63" w:unhideWhenUsed="0"/>
-    <w:lsdException w:name="Medium Shading 2" w:semiHidden="0" w:uiPriority="64" w:unhideWhenUsed="0"/>
-    <w:lsdException w:name="Medium List 1" w:semiHidden="0" w:uiPriority="65" w:unhideWhenUsed="0"/>
-    <w:lsdException w:name="Medium List 2" w:semiHidden="0" w:uiPriority="66" w:unhideWhenUsed="0"/>
-    <w:lsdException w:name="Medium Grid 1" w:semiHidden="0" w:uiPriority="67" w:unhideWhenUsed="0"/>
-    <w:lsdException w:name="Medium Grid 2" w:semiHidden="0" w:uiPriority="68" w:unhideWhenUsed="0"/>
-    <w:lsdException w:name="Medium Grid 3" w:semiHidden="0" w:uiPriority="69" w:unhideWhenUsed="0"/>
-    <w:lsdException w:name="Dark List" w:semiHidden="0" w:uiPriority="70" w:unhideWhenUsed="0"/>
-    <w:lsdException w:name="Colorful Shading" w:semiHidden="0" w:uiPriority="71" w:unhideWhenUsed="0"/>
-    <w:lsdException w:name="Colorful List" w:semiHidden="0" w:uiPriority="72" w:unhideWhenUsed="0"/>
-    <w:lsdException w:name="Colorful Grid" w:semiHidden="0" w:uiPriority="73" w:unhideWhenUsed="0"/>
-    <w:lsdException w:name="Light Shading Accent 1" w:semiHidden="0" w:uiPriority="60" w:unhideWhenUsed="0"/>
-    <w:lsdException w:name="Light List Accent 1" w:semiHidden="0" w:uiPriority="61" w:unhideWhenUsed="0"/>
-    <w:lsdException w:name="Light Grid Accent 1" w:semiHidden="0" w:uiPriority="62" w:unhideWhenUsed="0"/>
-    <w:lsdException w:name="Medium Shading 1 Accent 1" w:semiHidden="0" w:uiPriority="63" w:unhideWhenUsed="0"/>
-    <w:lsdException w:name="Medium Shading 2 Accent 1" w:semiHidden="0" w:uiPriority="64" w:unhideWhenUsed="0"/>
-    <w:lsdException w:name="Medium List 1 Accent 1" w:semiHidden="0" w:uiPriority="65" w:unhideWhenUsed="0"/>
-    <w:lsdException w:name="Revision" w:unhideWhenUsed="0"/>
-    <w:lsdException w:name="List Paragraph" w:semiHidden="0" w:uiPriority="34" w:unhideWhenUsed="0" w:qFormat="1"/>
-    <w:lsdException w:name="Quote" w:semiHidden="0" w:uiPriority="29" w:unhideWhenUsed="0" w:qFormat="1"/>
-    <w:lsdException w:name="Intense Quote" w:semiHidden="0" w:uiPriority="30" w:unhideWhenUsed="0" w:qFormat="1"/>
-    <w:lsdException w:name="Medium List 2 Accent 1" w:semiHidden="0" w:uiPriority="66" w:unhideWhenUsed="0"/>
-    <w:lsdException w:name="Medium Grid 1 Accent 1" w:semiHidden="0" w:uiPriority="67" w:unhideWhenUsed="0"/>
-    <w:lsdException w:name="Medium Grid 2 Accent 1" w:semiHidden="0" w:uiPriority="68" w:unhideWhenUsed="0"/>
-    <w:lsdException w:name="Medium Grid 3 Accent 1" w:semiHidden="0" w:uiPriority="69" w:unhideWhenUsed="0"/>
-    <w:lsdException w:name="Dark List Accent 1" w:semiHidden="0" w:uiPriority="70" w:unhideWhenUsed="0"/>
-    <w:lsdException w:name="Colorful Shading Accent 1" w:semiHidden="0" w:uiPriority="71" w:unhideWhenUsed="0"/>
-    <w:lsdException w:name="Colorful List Accent 1" w:semiHidden="0" w:uiPriority="72" w:unhideWhenUsed="0"/>
-    <w:lsdException w:name="Colorful Grid Accent 1" w:semiHidden="0" w:uiPriority="73" w:unhideWhenUsed="0"/>
-    <w:lsdException w:name="Light Shading Accent 2" w:semiHidden="0" w:uiPriority="60" w:unhideWhenUsed="0"/>
-    <w:lsdException w:name="Light List Accent 2" w:semiHidden="0" w:uiPriority="61" w:unhideWhenUsed="0"/>
-    <w:lsdException w:name="Light Grid Accent 2" w:semiHidden="0" w:uiPriority="62" w:unhideWhenUsed="0"/>
-    <w:lsdException w:name="Medium Shading 1 Accent 2" w:semiHidden="0" w:uiPriority="63" w:unhideWhenUsed="0"/>
-    <w:lsdException w:name="Medium Shading 2 Accent 2" w:semiHidden="0" w:uiPriority="64" w:unhideWhenUsed="0"/>
-    <w:lsdException w:name="Medium List 1 Accent 2" w:semiHidden="0" w:uiPriority="65" w:unhideWhenUsed="0"/>
-    <w:lsdException w:name="Medium List 2 Accent 2" w:semiHidden="0" w:uiPriority="66" w:unhideWhenUsed="0"/>
-    <w:lsdException w:name="Medium Grid 1 Accent 2" w:semiHidden="0" w:uiPriority="67" w:unhideWhenUsed="0"/>
-    <w:lsdException w:name="Medium Grid 2 Accent 2" w:semiHidden="0" w:uiPriority="68" w:unhideWhenUsed="0"/>
-    <w:lsdException w:name="Medium Grid 3 Accent 2" w:semiHidden="0" w:uiPriority="69" w:unhideWhenUsed="0"/>
-    <w:lsdException w:name="Dark List Accent 2" w:semiHidden="0" w:uiPriority="70" w:unhideWhenUsed="0"/>
-    <w:lsdException w:name="Colorful Shading Accent 2" w:semiHidden="0" w:uiPriority="71" w:unhideWhenUsed="0"/>
-    <w:lsdException w:name="Colorful List Accent 2" w:semiHidden="0" w:uiPriority="72" w:unhideWhenUsed="0"/>
-    <w:lsdException w:name="Colorful Grid Accent 2" w:semiHidden="0" w:uiPriority="73" w:unhideWhenUsed="0"/>
-    <w:lsdException w:name="Light Shading Accent 3" w:semiHidden="0" w:uiPriority="60" w:unhideWhenUsed="0"/>
-    <w:lsdException w:name="Light List Accent 3" w:semiHidden="0" w:uiPriority="61" w:unhideWhenUsed="0"/>
-    <w:lsdException w:name="Light Grid Accent 3" w:semiHidden="0" w:uiPriority="62" w:unhideWhenUsed="0"/>
-    <w:lsdException w:name="Medium Shading 1 Accent 3" w:semiHidden="0" w:uiPriority="63" w:unhideWhenUsed="0"/>
-    <w:lsdException w:name="Medium Shading 2 Accent 3" w:semiHidden="0" w:uiPriority="64" w:unhideWhenUsed="0"/>
-    <w:lsdException w:name="Medium List 1 Accent 3" w:semiHidden="0" w:uiPriority="65" w:unhideWhenUsed="0"/>
-    <w:lsdException w:name="Medium List 2 Accent 3" w:semiHidden="0" w:uiPriority="66" w:unhideWhenUsed="0"/>
-    <w:lsdException w:name="Medium Grid 1 Accent 3" w:semiHidden="0" w:uiPriority="67" w:unhideWhenUsed="0"/>
-    <w:lsdException w:name="Medium Grid 2 Accent 3" w:semiHidden="0" w:uiPriority="68" w:unhideWhenUsed="0"/>
-    <w:lsdException w:name="Medium Grid 3 Accent 3" w:semiHidden="0" w:uiPriority="69" w:unhideWhenUsed="0"/>
-    <w:lsdException w:name="Dark List Accent 3" w:semiHidden="0" w:uiPriority="70" w:unhideWhenUsed="0"/>
-    <w:lsdException w:name="Colorful Shading Accent 3" w:semiHidden="0" w:uiPriority="71" w:unhideWhenUsed="0"/>
-    <w:lsdException w:name="Colorful List Accent 3" w:semiHidden="0" w:uiPriority="72" w:unhideWhenUsed="0"/>
-    <w:lsdException w:name="Colorful Grid Accent 3" w:semiHidden="0" w:uiPriority="73" w:unhideWhenUsed="0"/>
-    <w:lsdException w:name="Light Shading Accent 4" w:semiHidden="0" w:uiPriority="60" w:unhideWhenUsed="0"/>
-    <w:lsdException w:name="Light List Accent 4" w:semiHidden="0" w:uiPriority="61" w:unhideWhenUsed="0"/>
-    <w:lsdException w:name="Light Grid Accent 4" w:semiHidden="0" w:uiPriority="62" w:unhideWhenUsed="0"/>
-    <w:lsdException w:name="Medium Shading 1 Accent 4" w:semiHidden="0" w:uiPriority="63" w:unhideWhenUsed="0"/>
-    <w:lsdException w:name="Medium Shading 2 Accent 4" w:semiHidden="0" w:uiPriority="64" w:unhideWhenUsed="0"/>
-    <w:lsdException w:name="Medium List 1 Accent 4" w:semiHidden="0" w:uiPriority="65" w:unhideWhenUsed="0"/>
-    <w:lsdException w:name="Medium List 2 Accent 4" w:semiHidden="0" w:uiPriority="66" w:unhideWhenUsed="0"/>
-    <w:lsdException w:name="Medium Grid 1 Accent 4" w:semiHidden="0" w:uiPriority="67" w:unhideWhenUsed="0"/>
-    <w:lsdException w:name="Medium Grid 2 Accent 4" w:semiHidden="0" w:uiPriority="68" w:unhideWhenUsed="0"/>
-    <w:lsdException w:name="Medium Grid 3 Accent 4" w:semiHidden="0" w:uiPriority="69" w:unhideWhenUsed="0"/>
-    <w:lsdException w:name="Dark List Accent 4" w:semiHidden="0" w:uiPriority="70" w:unhideWhenUsed="0"/>
-    <w:lsdException w:name="Colorful Shading Accent 4" w:semiHidden="0" w:uiPriority="71" w:unhideWhenUsed="0"/>
-    <w:lsdException w:name="Colorful List Accent 4" w:semiHidden="0" w:uiPriority="72" w:unhideWhenUsed="0"/>
-    <w:lsdException w:name="Colorful Grid Accent 4" w:semiHidden="0" w:uiPriority="73" w:unhideWhenUsed="0"/>
-    <w:lsdException w:name="Light Shading Accent 5" w:semiHidden="0" w:uiPriority="60" w:unhideWhenUsed="0"/>
-    <w:lsdException w:name="Light List Accent 5" w:semiHidden="0" w:uiPriority="61" w:unhideWhenUsed="0"/>
-    <w:lsdException w:name="Light Grid Accent 5" w:semiHidden="0" w:uiPriority="62" w:unhideWhenUsed="0"/>
-    <w:lsdException w:name="Medium Shading 1 Accent 5" w:semiHidden="0" w:uiPriority="63" w:unhideWhenUsed="0"/>
-    <w:lsdException w:name="Medium Shading 2 Accent 5" w:semiHidden="0" w:uiPriority="64" w:unhideWhenUsed="0"/>
-    <w:lsdException w:name="Medium List 1 Accent 5" w:semiHidden="0" w:uiPriority="65" w:unhideWhenUsed="0"/>
-    <w:lsdException w:name="Medium List 2 Accent 5" w:semiHidden="0" w:uiPriority="66" w:unhideWhenUsed="0"/>
-    <w:lsdException w:name="Medium Grid 1 Accent 5" w:semiHidden="0" w:uiPriority="67" w:unhideWhenUsed="0"/>
-    <w:lsdException w:name="Medium Grid 2 Accent 5" w:semiHidden="0" w:uiPriority="68" w:unhideWhenUsed="0"/>
-    <w:lsdException w:name="Medium Grid 3 Accent 5" w:semiHidden="0" w:uiPriority="69" w:unhideWhenUsed="0"/>
-    <w:lsdException w:name="Dark List Accent 5" w:semiHidden="0" w:uiPriority="70" w:unhideWhenUsed="0"/>
-    <w:lsdException w:name="Colorful Shading Accent 5" w:semiHidden="0" w:uiPriority="71" w:unhideWhenUsed="0"/>
-    <w:lsdException w:name="Colorful List Accent 5" w:semiHidden="0" w:uiPriority="72" w:unhideWhenUsed="0"/>
-    <w:lsdException w:name="Colorful Grid Accent 5" w:semiHidden="0" w:uiPriority="73" w:unhideWhenUsed="0"/>
-    <w:lsdException w:name="Light Shading Accent 6" w:semiHidden="0" w:uiPriority="60" w:unhideWhenUsed="0"/>
-    <w:lsdException w:name="Light List Accent 6" w:semiHidden="0" w:uiPriority="61" w:unhideWhenUsed="0"/>
-    <w:lsdException w:name="Light Grid Accent 6" w:semiHidden="0" w:uiPriority="62" w:unhideWhenUsed="0"/>
-    <w:lsdException w:name="Medium Shading 1 Accent 6" w:semiHidden="0" w:uiPriority="63" w:unhideWhenUsed="0"/>
-    <w:lsdException w:name="Medium Shading 2 Accent 6" w:semiHidden="0" w:uiPriority="64" w:unhideWhenUsed="0"/>
-    <w:lsdException w:name="Medium List 1 Accent 6" w:semiHidden="0" w:uiPriority="65" w:unhideWhenUsed="0"/>
-    <w:lsdException w:name="Medium List 2 Accent 6" w:semiHidden="0" w:uiPriority="66" w:unhideWhenUsed="0"/>
-    <w:lsdException w:name="Medium Grid 1 Accent 6" w:semiHidden="0" w:uiPriority="67" w:unhideWhenUsed="0"/>
-    <w:lsdException w:name="Medium Grid 2 Accent 6" w:semiHidden="0" w:uiPriority="68" w:unhideWhenUsed="0"/>
-    <w:lsdException w:name="Medium Grid 3 Accent 6" w:semiHidden="0" w:uiPriority="69" w:unhideWhenUsed="0"/>
-    <w:lsdException w:name="Dark List Accent 6" w:semiHidden="0" w:uiPriority="70" w:unhideWhenUsed="0"/>
-    <w:lsdException w:name="Colorful Shading Accent 6" w:semiHidden="0" w:uiPriority="71" w:unhideWhenUsed="0"/>
-    <w:lsdException w:name="Colorful List Accent 6" w:semiHidden="0" w:uiPriority="72" w:unhideWhenUsed="0"/>
-    <w:lsdException w:name="Colorful Grid Accent 6" w:semiHidden="0" w:uiPriority="73" w:unhideWhenUsed="0"/>
-    <w:lsdException w:name="Subtle Emphasis" w:semiHidden="0" w:uiPriority="19" w:unhideWhenUsed="0" w:qFormat="1"/>
-    <w:lsdException w:name="Intense Emphasis" w:semiHidden="0" w:uiPriority="21" w:unhideWhenUsed="0" w:qFormat="1"/>
-    <w:lsdException w:name="Subtle Reference" w:semiHidden="0" w:uiPriority="31" w:unhideWhenUsed="0" w:qFormat="1"/>
-    <w:lsdException w:name="Intense Reference" w:semiHidden="0" w:uiPriority="32" w:unhideWhenUsed="0" w:qFormat="1"/>
-    <w:lsdException w:name="Book Title" w:semiHidden="0" w:uiPriority="33" w:unhideWhenUsed="0" w:qFormat="1"/>
-    <w:lsdException w:name="Bibliography" w:uiPriority="37"/>
-    <w:lsdException w:name="TOC Heading" w:uiPriority="39" w:qFormat="1"/>
+  <w:latentStyles w:defLockedState="0" w:defUIPriority="99" w:defSemiHidden="0" w:defUnhideWhenUsed="0" w:defQFormat="0" w:count="371">
+    <w:lsdException w:name="Normal" w:uiPriority="0" w:qFormat="1"/>
+    <w:lsdException w:name="heading 1" w:uiPriority="9" w:qFormat="1"/>
+    <w:lsdException w:name="heading 2" w:semiHidden="1" w:uiPriority="9" w:unhideWhenUsed="1" w:qFormat="1"/>
+    <w:lsdException w:name="heading 3" w:semiHidden="1" w:uiPriority="9" w:unhideWhenUsed="1" w:qFormat="1"/>
+    <w:lsdException w:name="heading 4" w:semiHidden="1" w:uiPriority="9" w:unhideWhenUsed="1" w:qFormat="1"/>
+    <w:lsdException w:name="heading 5" w:semiHidden="1" w:uiPriority="9" w:unhideWhenUsed="1" w:qFormat="1"/>
+    <w:lsdException w:name="heading 6" w:semiHidden="1" w:uiPriority="9" w:unhideWhenUsed="1" w:qFormat="1"/>
+    <w:lsdException w:name="heading 7" w:semiHidden="1" w:uiPriority="9" w:unhideWhenUsed="1" w:qFormat="1"/>
+    <w:lsdException w:name="heading 8" w:semiHidden="1" w:uiPriority="9" w:unhideWhenUsed="1" w:qFormat="1"/>
+    <w:lsdException w:name="heading 9" w:semiHidden="1" w:uiPriority="9" w:unhideWhenUsed="1" w:qFormat="1"/>
+    <w:lsdException w:name="index 1" w:semiHidden="1" w:unhideWhenUsed="1"/>
+    <w:lsdException w:name="index 2" w:semiHidden="1" w:unhideWhenUsed="1"/>
+    <w:lsdException w:name="index 3" w:semiHidden="1" w:unhideWhenUsed="1"/>
+    <w:lsdException w:name="index 4" w:semiHidden="1" w:unhideWhenUsed="1"/>
+    <w:lsdException w:name="index 5" w:semiHidden="1" w:unhideWhenUsed="1"/>
+    <w:lsdException w:name="index 6" w:semiHidden="1" w:unhideWhenUsed="1"/>
+    <w:lsdException w:name="index 7" w:semiHidden="1" w:unhideWhenUsed="1"/>
+    <w:lsdException w:name="index 8" w:semiHidden="1" w:unhideWhenUsed="1"/>
+    <w:lsdException w:name="index 9" w:semiHidden="1" w:unhideWhenUsed="1"/>
+    <w:lsdException w:name="toc 1" w:semiHidden="1" w:uiPriority="39" w:unhideWhenUsed="1"/>
+    <w:lsdException w:name="toc 2" w:semiHidden="1" w:uiPriority="39" w:unhideWhenUsed="1"/>
+    <w:lsdException w:name="toc 3" w:semiHidden="1" w:uiPriority="39" w:unhideWhenUsed="1"/>
+    <w:lsdException w:name="toc 4" w:semiHidden="1" w:uiPriority="39" w:unhideWhenUsed="1"/>
+    <w:lsdException w:name="toc 5" w:semiHidden="1" w:uiPriority="39" w:unhideWhenUsed="1"/>
+    <w:lsdException w:name="toc 6" w:semiHidden="1" w:uiPriority="39" w:unhideWhenUsed="1"/>
+    <w:lsdException w:name="toc 7" w:semiHidden="1" w:uiPriority="39" w:unhideWhenUsed="1"/>
+    <w:lsdException w:name="toc 8" w:semiHidden="1" w:uiPriority="39" w:unhideWhenUsed="1"/>
+    <w:lsdException w:name="toc 9" w:semiHidden="1" w:uiPriority="39" w:unhideWhenUsed="1"/>
+    <w:lsdException w:name="Normal Indent" w:semiHidden="1" w:unhideWhenUsed="1"/>
+    <w:lsdException w:name="footnote text" w:semiHidden="1" w:unhideWhenUsed="1"/>
+    <w:lsdException w:name="annotation text" w:semiHidden="1" w:unhideWhenUsed="1"/>
+    <w:lsdException w:name="header" w:semiHidden="1" w:unhideWhenUsed="1"/>
+    <w:lsdException w:name="footer" w:semiHidden="1" w:unhideWhenUsed="1"/>
+    <w:lsdException w:name="index heading" w:semiHidden="1" w:unhideWhenUsed="1"/>
+    <w:lsdException w:name="caption" w:semiHidden="1" w:uiPriority="35" w:unhideWhenUsed="1" w:qFormat="1"/>
+    <w:lsdException w:name="table of figures" w:semiHidden="1" w:unhideWhenUsed="1"/>
+    <w:lsdException w:name="envelope address" w:semiHidden="1" w:unhideWhenUsed="1"/>
+    <w:lsdException w:name="envelope return" w:semiHidden="1" w:unhideWhenUsed="1"/>
+    <w:lsdException w:name="footnote reference" w:semiHidden="1" w:unhideWhenUsed="1"/>
+    <w:lsdException w:name="annotation reference" w:semiHidden="1" w:unhideWhenUsed="1"/>
+    <w:lsdException w:name="line number" w:semiHidden="1" w:unhideWhenUsed="1"/>
+    <w:lsdException w:name="page number" w:semiHidden="1" w:unhideWhenUsed="1"/>
+    <w:lsdException w:name="endnote reference" w:semiHidden="1" w:unhideWhenUsed="1"/>
+    <w:lsdException w:name="endnote text" w:semiHidden="1" w:unhideWhenUsed="1"/>
+    <w:lsdException w:name="table of authorities" w:semiHidden="1" w:unhideWhenUsed="1"/>
+    <w:lsdException w:name="macro" w:semiHidden="1" w:unhideWhenUsed="1"/>
+    <w:lsdException w:name="toa heading" w:semiHidden="1" w:unhideWhenUsed="1"/>
+    <w:lsdException w:name="List" w:semiHidden="1" w:unhideWhenUsed="1"/>
+    <w:lsdException w:name="List Bullet" w:semiHidden="1" w:unhideWhenUsed="1"/>
+    <w:lsdException w:name="List Number" w:semiHidden="1" w:unhideWhenUsed="1"/>
+    <w:lsdException w:name="List 2" w:semiHidden="1" w:unhideWhenUsed="1"/>
+    <w:lsdException w:name="List 3" w:semiHidden="1" w:unhideWhenUsed="1"/>
+    <w:lsdException w:name="List 4" w:semiHidden="1" w:unhideWhenUsed="1"/>
+    <w:lsdException w:name="List 5" w:semiHidden="1" w:unhideWhenUsed="1"/>
+    <w:lsdException w:name="List Bullet 2" w:semiHidden="1" w:unhideWhenUsed="1"/>
+    <w:lsdException w:name="List Bullet 3" w:semiHidden="1" w:unhideWhenUsed="1"/>
+    <w:lsdException w:name="List Bullet 4" w:semiHidden="1" w:unhideWhenUsed="1"/>
+    <w:lsdException w:name="List Bullet 5" w:semiHidden="1" w:unhideWhenUsed="1"/>
+    <w:lsdException w:name="List Number 2" w:semiHidden="1" w:unhideWhenUsed="1"/>
+    <w:lsdException w:name="List Number 3" w:semiHidden="1" w:unhideWhenUsed="1"/>
+    <w:lsdException w:name="List Number 4" w:semiHidden="1" w:unhideWhenUsed="1"/>
+    <w:lsdException w:name="List Number 5" w:semiHidden="1" w:unhideWhenUsed="1"/>
+    <w:lsdException w:name="Title" w:uiPriority="10" w:qFormat="1"/>
+    <w:lsdException w:name="Closing" w:semiHidden="1" w:unhideWhenUsed="1"/>
+    <w:lsdException w:name="Signature" w:semiHidden="1" w:unhideWhenUsed="1"/>
+    <w:lsdException w:name="Default Paragraph Font" w:semiHidden="1" w:uiPriority="1" w:unhideWhenUsed="1"/>
+    <w:lsdException w:name="Body Text" w:semiHidden="1" w:unhideWhenUsed="1"/>
+    <w:lsdException w:name="Body Text Indent" w:semiHidden="1" w:unhideWhenUsed="1"/>
+    <w:lsdException w:name="List Continue" w:semiHidden="1" w:unhideWhenUsed="1"/>
+    <w:lsdException w:name="List Continue 2" w:semiHidden="1" w:unhideWhenUsed="1"/>
+    <w:lsdException w:name="List Continue 3" w:semiHidden="1" w:unhideWhenUsed="1"/>
+    <w:lsdException w:name="List Continue 4" w:semiHidden="1" w:unhideWhenUsed="1"/>
+    <w:lsdException w:name="List Continue 5" w:semiHidden="1" w:unhideWhenUsed="1"/>
+    <w:lsdException w:name="Message Header" w:semiHidden="1" w:unhideWhenUsed="1"/>
+    <w:lsdException w:name="Subtitle" w:uiPriority="11" w:qFormat="1"/>
+    <w:lsdException w:name="Salutation" w:semiHidden="1" w:unhideWhenUsed="1"/>
+    <w:lsdException w:name="Date" w:semiHidden="1" w:unhideWhenUsed="1"/>
+    <w:lsdException w:name="Body Text First Indent" w:semiHidden="1" w:unhideWhenUsed="1"/>
+    <w:lsdException w:name="Body Text First Indent 2" w:semiHidden="1" w:unhideWhenUsed="1"/>
+    <w:lsdException w:name="Note Heading" w:semiHidden="1" w:unhideWhenUsed="1"/>
+    <w:lsdException w:name="Body Text 2" w:semiHidden="1" w:unhideWhenUsed="1"/>
+    <w:lsdException w:name="Body Text 3" w:semiHidden="1" w:unhideWhenUsed="1"/>
+    <w:lsdException w:name="Body Text Indent 2" w:semiHidden="1" w:unhideWhenUsed="1"/>
+    <w:lsdException w:name="Body Text Indent 3" w:semiHidden="1" w:unhideWhenUsed="1"/>
+    <w:lsdException w:name="Block Text" w:semiHidden="1" w:unhideWhenUsed="1"/>
+    <w:lsdException w:name="Hyperlink" w:semiHidden="1" w:unhideWhenUsed="1"/>
+    <w:lsdException w:name="FollowedHyperlink" w:semiHidden="1" w:unhideWhenUsed="1"/>
+    <w:lsdException w:name="Strong" w:uiPriority="22" w:qFormat="1"/>
+    <w:lsdException w:name="Emphasis" w:uiPriority="20" w:qFormat="1"/>
+    <w:lsdException w:name="Document Map" w:semiHidden="1" w:unhideWhenUsed="1"/>
+    <w:lsdException w:name="Plain Text" w:semiHidden="1" w:uiPriority="0" w:unhideWhenUsed="1"/>
+    <w:lsdException w:name="E-mail Signature" w:semiHidden="1" w:unhideWhenUsed="1"/>
+    <w:lsdException w:name="HTML Top of Form" w:semiHidden="1" w:unhideWhenUsed="1"/>
+    <w:lsdException w:name="HTML Bottom of Form" w:semiHidden="1" w:unhideWhenUsed="1"/>
+    <w:lsdException w:name="Normal (Web)" w:semiHidden="1" w:unhideWhenUsed="1"/>
+    <w:lsdException w:name="HTML Acronym" w:semiHidden="1" w:unhideWhenUsed="1"/>
+    <w:lsdException w:name="HTML Address" w:semiHidden="1" w:unhideWhenUsed="1"/>
+    <w:lsdException w:name="HTML Cite" w:semiHidden="1" w:unhideWhenUsed="1"/>
+    <w:lsdException w:name="HTML Code" w:semiHidden="1" w:unhideWhenUsed="1"/>
+    <w:lsdException w:name="HTML Definition" w:semiHidden="1" w:unhideWhenUsed="1"/>
+    <w:lsdException w:name="HTML Keyboard" w:semiHidden="1" w:unhideWhenUsed="1"/>
+    <w:lsdException w:name="HTML Preformatted" w:semiHidden="1" w:unhideWhenUsed="1"/>
+    <w:lsdException w:name="HTML Sample" w:semiHidden="1" w:unhideWhenUsed="1"/>
+    <w:lsdException w:name="HTML Typewriter" w:semiHidden="1" w:unhideWhenUsed="1"/>
+    <w:lsdException w:name="HTML Variable" w:semiHidden="1" w:unhideWhenUsed="1"/>
+    <w:lsdException w:name="Normal Table" w:semiHidden="1" w:unhideWhenUsed="1"/>
+    <w:lsdException w:name="annotation subject" w:semiHidden="1" w:unhideWhenUsed="1"/>
+    <w:lsdException w:name="No List" w:semiHidden="1" w:unhideWhenUsed="1"/>
+    <w:lsdException w:name="Outline List 1" w:semiHidden="1" w:unhideWhenUsed="1"/>
+    <w:lsdException w:name="Outline List 2" w:semiHidden="1" w:unhideWhenUsed="1"/>
+    <w:lsdException w:name="Outline List 3" w:semiHidden="1" w:unhideWhenUsed="1"/>
+    <w:lsdException w:name="Table Simple 1" w:semiHidden="1" w:unhideWhenUsed="1"/>
+    <w:lsdException w:name="Table Simple 2" w:semiHidden="1" w:unhideWhenUsed="1"/>
+    <w:lsdException w:name="Table Simple 3" w:semiHidden="1" w:unhideWhenUsed="1"/>
+    <w:lsdException w:name="Table Classic 1" w:semiHidden="1" w:unhideWhenUsed="1"/>
+    <w:lsdException w:name="Table Classic 2" w:semiHidden="1" w:unhideWhenUsed="1"/>
+    <w:lsdException w:name="Table Classic 3" w:semiHidden="1" w:unhideWhenUsed="1"/>
+    <w:lsdException w:name="Table Classic 4" w:semiHidden="1" w:unhideWhenUsed="1"/>
+    <w:lsdException w:name="Table Colorful 1" w:semiHidden="1" w:unhideWhenUsed="1"/>
+    <w:lsdException w:name="Table Colorful 2" w:semiHidden="1" w:unhideWhenUsed="1"/>
+    <w:lsdException w:name="Table Colorful 3" w:semiHidden="1" w:unhideWhenUsed="1"/>
+    <w:lsdException w:name="Table Columns 1" w:semiHidden="1" w:unhideWhenUsed="1"/>
+    <w:lsdException w:name="Table Columns 2" w:semiHidden="1" w:unhideWhenUsed="1"/>
+    <w:lsdException w:name="Table Columns 3" w:semiHidden="1" w:unhideWhenUsed="1"/>
+    <w:lsdException w:name="Table Columns 4" w:semiHidden="1" w:unhideWhenUsed="1"/>
+    <w:lsdException w:name="Table Columns 5" w:semiHidden="1" w:unhideWhenUsed="1"/>
+    <w:lsdException w:name="Table Grid 1" w:semiHidden="1" w:unhideWhenUsed="1"/>
+    <w:lsdException w:name="Table Grid 2" w:semiHidden="1" w:unhideWhenUsed="1"/>
+    <w:lsdException w:name="Table Grid 3" w:semiHidden="1" w:unhideWhenUsed="1"/>
+    <w:lsdException w:name="Table Grid 4" w:semiHidden="1" w:unhideWhenUsed="1"/>
+    <w:lsdException w:name="Table Grid 5" w:semiHidden="1" w:unhideWhenUsed="1"/>
+    <w:lsdException w:name="Table Grid 6" w:semiHidden="1" w:unhideWhenUsed="1"/>
+    <w:lsdException w:name="Table Grid 7" w:semiHidden="1" w:unhideWhenUsed="1"/>
+    <w:lsdException w:name="Table Grid 8" w:semiHidden="1" w:unhideWhenUsed="1"/>
+    <w:lsdException w:name="Table List 1" w:semiHidden="1" w:unhideWhenUsed="1"/>
+    <w:lsdException w:name="Table List 2" w:semiHidden="1" w:unhideWhenUsed="1"/>
+    <w:lsdException w:name="Table List 3" w:semiHidden="1" w:unhideWhenUsed="1"/>
+    <w:lsdException w:name="Table List 4" w:semiHidden="1" w:unhideWhenUsed="1"/>
+    <w:lsdException w:name="Table List 5" w:semiHidden="1" w:unhideWhenUsed="1"/>
+    <w:lsdException w:name="Table List 6" w:semiHidden="1" w:unhideWhenUsed="1"/>
+    <w:lsdException w:name="Table List 7" w:semiHidden="1" w:unhideWhenUsed="1"/>
+    <w:lsdException w:name="Table List 8" w:semiHidden="1" w:unhideWhenUsed="1"/>
+    <w:lsdException w:name="Table 3D effects 1" w:semiHidden="1" w:unhideWhenUsed="1"/>
+    <w:lsdException w:name="Table 3D effects 2" w:semiHidden="1" w:unhideWhenUsed="1"/>
+    <w:lsdException w:name="Table 3D effects 3" w:semiHidden="1" w:unhideWhenUsed="1"/>
+    <w:lsdException w:name="Table Contemporary" w:semiHidden="1" w:unhideWhenUsed="1"/>
+    <w:lsdException w:name="Table Elegant" w:semiHidden="1" w:unhideWhenUsed="1"/>
+    <w:lsdException w:name="Table Professional" w:semiHidden="1" w:unhideWhenUsed="1"/>
+    <w:lsdException w:name="Table Subtle 1" w:semiHidden="1" w:unhideWhenUsed="1"/>
+    <w:lsdException w:name="Table Subtle 2" w:semiHidden="1" w:unhideWhenUsed="1"/>
+    <w:lsdException w:name="Table Web 1" w:semiHidden="1" w:unhideWhenUsed="1"/>
+    <w:lsdException w:name="Table Web 2" w:semiHidden="1" w:unhideWhenUsed="1"/>
+    <w:lsdException w:name="Table Web 3" w:semiHidden="1" w:unhideWhenUsed="1"/>
+    <w:lsdException w:name="Balloon Text" w:semiHidden="1" w:unhideWhenUsed="1"/>
+    <w:lsdException w:name="Table Grid" w:uiPriority="59"/>
+    <w:lsdException w:name="Table Theme" w:semiHidden="1" w:unhideWhenUsed="1"/>
+    <w:lsdException w:name="Placeholder Text" w:semiHidden="1"/>
+    <w:lsdException w:name="No Spacing" w:uiPriority="1" w:qFormat="1"/>
+    <w:lsdException w:name="Light Shading" w:uiPriority="60"/>
+    <w:lsdException w:name="Light List" w:uiPriority="61"/>
+    <w:lsdException w:name="Light Grid" w:uiPriority="62"/>
+    <w:lsdException w:name="Medium Shading 1" w:uiPriority="63"/>
+    <w:lsdException w:name="Medium Shading 2" w:uiPriority="64"/>
+    <w:lsdException w:name="Medium List 1" w:uiPriority="65"/>
+    <w:lsdException w:name="Medium List 2" w:uiPriority="66"/>
+    <w:lsdException w:name="Medium Grid 1" w:uiPriority="67"/>
+    <w:lsdException w:name="Medium Grid 2" w:uiPriority="68"/>
+    <w:lsdException w:name="Medium Grid 3" w:uiPriority="69"/>
+    <w:lsdException w:name="Dark List" w:uiPriority="70"/>
+    <w:lsdException w:name="Colorful Shading" w:uiPriority="71"/>
+    <w:lsdException w:name="Colorful List" w:uiPriority="72"/>
+    <w:lsdException w:name="Colorful Grid" w:uiPriority="73"/>
+    <w:lsdException w:name="Light Shading Accent 1" w:uiPriority="60"/>
+    <w:lsdException w:name="Light List Accent 1" w:uiPriority="61"/>
+    <w:lsdException w:name="Light Grid Accent 1" w:uiPriority="62"/>
+    <w:lsdException w:name="Medium Shading 1 Accent 1" w:uiPriority="63"/>
+    <w:lsdException w:name="Medium Shading 2 Accent 1" w:uiPriority="64"/>
+    <w:lsdException w:name="Medium List 1 Accent 1" w:uiPriority="65"/>
+    <w:lsdException w:name="Revision" w:semiHidden="1"/>
+    <w:lsdException w:name="List Paragraph" w:uiPriority="34" w:qFormat="1"/>
+    <w:lsdException w:name="Quote" w:uiPriority="29" w:qFormat="1"/>
+    <w:lsdException w:name="Intense Quote" w:uiPriority="30" w:qFormat="1"/>
+    <w:lsdException w:name="Medium List 2 Accent 1" w:uiPriority="66"/>
+    <w:lsdException w:name="Medium Grid 1 Accent 1" w:uiPriority="67"/>
+    <w:lsdException w:name="Medium Grid 2 Accent 1" w:uiPriority="68"/>
+    <w:lsdException w:name="Medium Grid 3 Accent 1" w:uiPriority="69"/>
+    <w:lsdException w:name="Dark List Accent 1" w:uiPriority="70"/>
+    <w:lsdException w:name="Colorful Shading Accent 1" w:uiPriority="71"/>
+    <w:lsdException w:name="Colorful List Accent 1" w:uiPriority="72"/>
+    <w:lsdException w:name="Colorful Grid Accent 1" w:uiPriority="73"/>
+    <w:lsdException w:name="Light Shading Accent 2" w:uiPriority="60"/>
+    <w:lsdException w:name="Light List Accent 2" w:uiPriority="61"/>
+    <w:lsdException w:name="Light Grid Accent 2" w:uiPriority="62"/>
+    <w:lsdException w:name="Medium Shading 1 Accent 2" w:uiPriority="63"/>
+    <w:lsdException w:name="Medium Shading 2 Accent 2" w:uiPriority="64"/>
+    <w:lsdException w:name="Medium List 1 Accent 2" w:uiPriority="65"/>
+    <w:lsdException w:name="Medium List 2 Accent 2" w:uiPriority="66"/>
+    <w:lsdException w:name="Medium Grid 1 Accent 2" w:uiPriority="67"/>
+    <w:lsdException w:name="Medium Grid 2 Accent 2" w:uiPriority="68"/>
+    <w:lsdException w:name="Medium Grid 3 Accent 2" w:uiPriority="69"/>
+    <w:lsdException w:name="Dark List Accent 2" w:uiPriority="70"/>
+    <w:lsdException w:name="Colorful Shading Accent 2" w:uiPriority="71"/>
+    <w:lsdException w:name="Colorful List Accent 2" w:uiPriority="72"/>
+    <w:lsdException w:name="Colorful Grid Accent 2" w:uiPriority="73"/>
+    <w:lsdException w:name="Light Shading Accent 3" w:uiPriority="60"/>
+    <w:lsdException w:name="Light List Accent 3" w:uiPriority="61"/>
+    <w:lsdException w:name="Light Grid Accent 3" w:uiPriority="62"/>
+    <w:lsdException w:name="Medium Shading 1 Accent 3" w:uiPriority="63"/>
+    <w:lsdException w:name="Medium Shading 2 Accent 3" w:uiPriority="64"/>
+    <w:lsdException w:name="Medium List 1 Accent 3" w:uiPriority="65"/>
+    <w:lsdException w:name="Medium List 2 Accent 3" w:uiPriority="66"/>
+    <w:lsdException w:name="Medium Grid 1 Accent 3" w:uiPriority="67"/>
+    <w:lsdException w:name="Medium Grid 2 Accent 3" w:uiPriority="68"/>
+    <w:lsdException w:name="Medium Grid 3 Accent 3" w:uiPriority="69"/>
+    <w:lsdException w:name="Dark List Accent 3" w:uiPriority="70"/>
+    <w:lsdException w:name="Colorful Shading Accent 3" w:uiPriority="71"/>
+    <w:lsdException w:name="Colorful List Accent 3" w:uiPriority="72"/>
+    <w:lsdException w:name="Colorful Grid Accent 3" w:uiPriority="73"/>
+    <w:lsdException w:name="Light Shading Accent 4" w:uiPriority="60"/>
+    <w:lsdException w:name="Light List Accent 4" w:uiPriority="61"/>
+    <w:lsdException w:name="Light Grid Accent 4" w:uiPriority="62"/>
+    <w:lsdException w:name="Medium Shading 1 Accent 4" w:uiPriority="63"/>
+    <w:lsdException w:name="Medium Shading 2 Accent 4" w:uiPriority="64"/>
+    <w:lsdException w:name="Medium List 1 Accent 4" w:uiPriority="65"/>
+    <w:lsdException w:name="Medium List 2 Accent 4" w:uiPriority="66"/>
+    <w:lsdException w:name="Medium Grid 1 Accent 4" w:uiPriority="67"/>
+    <w:lsdException w:name="Medium Grid 2 Accent 4" w:uiPriority="68"/>
+    <w:lsdException w:name="Medium Grid 3 Accent 4" w:uiPriority="69"/>
+    <w:lsdException w:name="Dark List Accent 4" w:uiPriority="70"/>
+    <w:lsdException w:name="Colorful Shading Accent 4" w:uiPriority="71"/>
+    <w:lsdException w:name="Colorful List Accent 4" w:uiPriority="72"/>
+    <w:lsdException w:name="Colorful Grid Accent 4" w:uiPriority="73"/>
+    <w:lsdException w:name="Light Shading Accent 5" w:uiPriority="60"/>
+    <w:lsdException w:name="Light List Accent 5" w:uiPriority="61"/>
+    <w:lsdException w:name="Light Grid Accent 5" w:uiPriority="62"/>
+    <w:lsdException w:name="Medium Shading 1 Accent 5" w:uiPriority="63"/>
+    <w:lsdException w:name="Medium Shading 2 Accent 5" w:uiPriority="64"/>
+    <w:lsdException w:name="Medium List 1 Accent 5" w:uiPriority="65"/>
+    <w:lsdException w:name="Medium List 2 Accent 5" w:uiPriority="66"/>
+    <w:lsdException w:name="Medium Grid 1 Accent 5" w:uiPriority="67"/>
+    <w:lsdException w:name="Medium Grid 2 Accent 5" w:uiPriority="68"/>
+    <w:lsdException w:name="Medium Grid 3 Accent 5" w:uiPriority="69"/>
+    <w:lsdException w:name="Dark List Accent 5" w:uiPriority="70"/>
+    <w:lsdException w:name="Colorful Shading Accent 5" w:uiPriority="71"/>
+    <w:lsdException w:name="Colorful List Accent 5" w:uiPriority="72"/>
+    <w:lsdException w:name="Colorful Grid Accent 5" w:uiPriority="73"/>
+    <w:lsdException w:name="Light Shading Accent 6" w:uiPriority="60"/>
+    <w:lsdException w:name="Light List Accent 6" w:uiPriority="61"/>
+    <w:lsdException w:name="Light Grid Accent 6" w:uiPriority="62"/>
+    <w:lsdException w:name="Medium Shading 1 Accent 6" w:uiPriority="63"/>
+    <w:lsdException w:name="Medium Shading 2 Accent 6" w:uiPriority="64"/>
+    <w:lsdException w:name="Medium List 1 Accent 6" w:uiPriority="65"/>
+    <w:lsdException w:name="Medium List 2 Accent 6" w:uiPriority="66"/>
+    <w:lsdException w:name="Medium Grid 1 Accent 6" w:uiPriority="67"/>
+    <w:lsdException w:name="Medium Grid 2 Accent 6" w:uiPriority="68"/>
+    <w:lsdException w:name="Medium Grid 3 Accent 6" w:uiPriority="69"/>
+    <w:lsdException w:name="Dark List Accent 6" w:uiPriority="70"/>
+    <w:lsdException w:name="Colorful Shading Accent 6" w:uiPriority="71"/>
+    <w:lsdException w:name="Colorful List Accent 6" w:uiPriority="72"/>
+    <w:lsdException w:name="Colorful Grid Accent 6" w:uiPriority="73"/>
+    <w:lsdException w:name="Subtle Emphasis" w:uiPriority="19" w:qFormat="1"/>
+    <w:lsdException w:name="Intense Emphasis" w:uiPriority="21" w:qFormat="1"/>
+    <w:lsdException w:name="Subtle Reference" w:uiPriority="31" w:qFormat="1"/>
+    <w:lsdException w:name="Intense Reference" w:uiPriority="32" w:qFormat="1"/>
+    <w:lsdException w:name="Book Title" w:uiPriority="33" w:qFormat="1"/>
+    <w:lsdException w:name="Bibliography" w:semiHidden="1" w:uiPriority="37" w:unhideWhenUsed="1"/>
+    <w:lsdException w:name="TOC Heading" w:semiHidden="1" w:uiPriority="39" w:unhideWhenUsed="1" w:qFormat="1"/>
+    <w:lsdException w:name="Plain Table 1" w:uiPriority="41"/>
+    <w:lsdException w:name="Plain Table 2" w:uiPriority="42"/>
+    <w:lsdException w:name="Plain Table 3" w:uiPriority="43"/>
+    <w:lsdException w:name="Plain Table 4" w:uiPriority="44"/>
+    <w:lsdException w:name="Plain Table 5" w:uiPriority="45"/>
+    <w:lsdException w:name="Grid Table Light" w:uiPriority="40"/>
+    <w:lsdException w:name="Grid Table 1 Light" w:uiPriority="46"/>
+    <w:lsdException w:name="Grid Table 2" w:uiPriority="47"/>
+    <w:lsdException w:name="Grid Table 3" w:uiPriority="48"/>
+    <w:lsdException w:name="Grid Table 4" w:uiPriority="49"/>
+    <w:lsdException w:name="Grid Table 5 Dark" w:uiPriority="50"/>
+    <w:lsdException w:name="Grid Table 6 Colorful" w:uiPriority="51"/>
+    <w:lsdException w:name="Grid Table 7 Colorful" w:uiPriority="52"/>
+    <w:lsdException w:name="Grid Table 1 Light Accent 1" w:uiPriority="46"/>
+    <w:lsdException w:name="Grid Table 2 Accent 1" w:uiPriority="47"/>
+    <w:lsdException w:name="Grid Table 3 Accent 1" w:uiPriority="48"/>
+    <w:lsdException w:name="Grid Table 4 Accent 1" w:uiPriority="49"/>
+    <w:lsdException w:name="Grid Table 5 Dark Accent 1" w:uiPriority="50"/>
+    <w:lsdException w:name="Grid Table 6 Colorful Accent 1" w:uiPriority="51"/>
+    <w:lsdException w:name="Grid Table 7 Colorful Accent 1" w:uiPriority="52"/>
+    <w:lsdException w:name="Grid Table 1 Light Accent 2" w:uiPriority="46"/>
+    <w:lsdException w:name="Grid Table 2 Accent 2" w:uiPriority="47"/>
+    <w:lsdException w:name="Grid Table 3 Accent 2" w:uiPriority="48"/>
+    <w:lsdException w:name="Grid Table 4 Accent 2" w:uiPriority="49"/>
+    <w:lsdException w:name="Grid Table 5 Dark Accent 2" w:uiPriority="50"/>
+    <w:lsdException w:name="Grid Table 6 Colorful Accent 2" w:uiPriority="51"/>
+    <w:lsdException w:name="Grid Table 7 Colorful Accent 2" w:uiPriority="52"/>
+    <w:lsdException w:name="Grid Table 1 Light Accent 3" w:uiPriority="46"/>
+    <w:lsdException w:name="Grid Table 2 Accent 3" w:uiPriority="47"/>
+    <w:lsdException w:name="Grid Table 3 Accent 3" w:uiPriority="48"/>
+    <w:lsdException w:name="Grid Table 4 Accent 3" w:uiPriority="49"/>
+    <w:lsdException w:name="Grid Table 5 Dark Accent 3" w:uiPriority="50"/>
+    <w:lsdException w:name="Grid Table 6 Colorful Accent 3" w:uiPriority="51"/>
+    <w:lsdException w:name="Grid Table 7 Colorful Accent 3" w:uiPriority="52"/>
+    <w:lsdException w:name="Grid Table 1 Light Accent 4" w:uiPriority="46"/>
+    <w:lsdException w:name="Grid Table 2 Accent 4" w:uiPriority="47"/>
+    <w:lsdException w:name="Grid Table 3 Accent 4" w:uiPriority="48"/>
+    <w:lsdException w:name="Grid Table 4 Accent 4" w:uiPriority="49"/>
+    <w:lsdException w:name="Grid Table 5 Dark Accent 4" w:uiPriority="50"/>
+    <w:lsdException w:name="Grid Table 6 Colorful Accent 4" w:uiPriority="51"/>
+    <w:lsdException w:name="Grid Table 7 Colorful Accent 4" w:uiPriority="52"/>
+    <w:lsdException w:name="Grid Table 1 Light Accent 5" w:uiPriority="46"/>
+    <w:lsdException w:name="Grid Table 2 Accent 5" w:uiPriority="47"/>
+    <w:lsdException w:name="Grid Table 3 Accent 5" w:uiPriority="48"/>
+    <w:lsdException w:name="Grid Table 4 Accent 5" w:uiPriority="49"/>
+    <w:lsdException w:name="Grid Table 5 Dark Accent 5" w:uiPriority="50"/>
+    <w:lsdException w:name="Grid Table 6 Colorful Accent 5" w:uiPriority="51"/>
+    <w:lsdException w:name="Grid Table 7 Colorful Accent 5" w:uiPriority="52"/>
+    <w:lsdException w:name="Grid Table 1 Light Accent 6" w:uiPriority="46"/>
+    <w:lsdException w:name="Grid Table 2 Accent 6" w:uiPriority="47"/>
+    <w:lsdException w:name="Grid Table 3 Accent 6" w:uiPriority="48"/>
+    <w:lsdException w:name="Grid Table 4 Accent 6" w:uiPriority="49"/>
+    <w:lsdException w:name="Grid Table 5 Dark Accent 6" w:uiPriority="50"/>
+    <w:lsdException w:name="Grid Table 6 Colorful Accent 6" w:uiPriority="51"/>
+    <w:lsdException w:name="Grid Table 7 Colorful Accent 6" w:uiPriority="52"/>
+    <w:lsdException w:name="List Table 1 Light" w:uiPriority="46"/>
+    <w:lsdException w:name="List Table 2" w:uiPriority="47"/>
+    <w:lsdException w:name="List Table 3" w:uiPriority="48"/>
+    <w:lsdException w:name="List Table 4" w:uiPriority="49"/>
+    <w:lsdException w:name="List Table 5 Dark" w:uiPriority="50"/>
+    <w:lsdException w:name="List Table 6 Colorful" w:uiPriority="51"/>
+    <w:lsdException w:name="List Table 7 Colorful" w:uiPriority="52"/>
+    <w:lsdException w:name="List Table 1 Light Accent 1" w:uiPriority="46"/>
+    <w:lsdException w:name="List Table 2 Accent 1" w:uiPriority="47"/>
+    <w:lsdException w:name="List Table 3 Accent 1" w:uiPriority="48"/>
+    <w:lsdException w:name="List Table 4 Accent 1" w:uiPriority="49"/>
+    <w:lsdException w:name="List Table 5 Dark Accent 1" w:uiPriority="50"/>
+    <w:lsdException w:name="List Table 6 Colorful Accent 1" w:uiPriority="51"/>
+    <w:lsdException w:name="List Table 7 Colorful Accent 1" w:uiPriority="52"/>
+    <w:lsdException w:name="List Table 1 Light Accent 2" w:uiPriority="46"/>
+    <w:lsdException w:name="List Table 2 Accent 2" w:uiPriority="47"/>
+    <w:lsdException w:name="List Table 3 Accent 2" w:uiPriority="48"/>
+    <w:lsdException w:name="List Table 4 Accent 2" w:uiPriority="49"/>
+    <w:lsdException w:name="List Table 5 Dark Accent 2" w:uiPriority="50"/>
+    <w:lsdException w:name="List Table 6 Colorful Accent 2" w:uiPriority="51"/>
+    <w:lsdException w:name="List Table 7 Colorful Accent 2" w:uiPriority="52"/>
+    <w:lsdException w:name="List Table 1 Light Accent 3" w:uiPriority="46"/>
+    <w:lsdException w:name="List Table 2 Accent 3" w:uiPriority="47"/>
+    <w:lsdException w:name="List Table 3 Accent 3" w:uiPriority="48"/>
+    <w:lsdException w:name="List Table 4 Accent 3" w:uiPriority="49"/>
+    <w:lsdException w:name="List Table 5 Dark Accent 3" w:uiPriority="50"/>
+    <w:lsdException w:name="List Table 6 Colorful Accent 3" w:uiPriority="51"/>
+    <w:lsdException w:name="List Table 7 Colorful Accent 3" w:uiPriority="52"/>
+    <w:lsdException w:name="List Table 1 Light Accent 4" w:uiPriority="46"/>
+    <w:lsdException w:name="List Table 2 Accent 4" w:uiPriority="47"/>
+    <w:lsdException w:name="List Table 3 Accent 4" w:uiPriority="48"/>
+    <w:lsdException w:name="List Table 4 Accent 4" w:uiPriority="49"/>
+    <w:lsdException w:name="List Table 5 Dark Accent 4" w:uiPriority="50"/>
+    <w:lsdException w:name="List Table 6 Colorful Accent 4" w:uiPriority="51"/>
+    <w:lsdException w:name="List Table 7 Colorful Accent 4" w:uiPriority="52"/>
+    <w:lsdException w:name="List Table 1 Light Accent 5" w:uiPriority="46"/>
+    <w:lsdException w:name="List Table 2 Accent 5" w:uiPriority="47"/>
+    <w:lsdException w:name="List Table 3 Accent 5" w:uiPriority="48"/>
+    <w:lsdException w:name="List Table 4 Accent 5" w:uiPriority="49"/>
+    <w:lsdException w:name="List Table 5 Dark Accent 5" w:uiPriority="50"/>
+    <w:lsdException w:name="List Table 6 Colorful Accent 5" w:uiPriority="51"/>
+    <w:lsdException w:name="List Table 7 Colorful Accent 5" w:uiPriority="52"/>
+    <w:lsdException w:name="List Table 1 Light Accent 6" w:uiPriority="46"/>
+    <w:lsdException w:name="List Table 2 Accent 6" w:uiPriority="47"/>
+    <w:lsdException w:name="List Table 3 Accent 6" w:uiPriority="48"/>
+    <w:lsdException w:name="List Table 4 Accent 6" w:uiPriority="49"/>
+    <w:lsdException w:name="List Table 5 Dark Accent 6" w:uiPriority="50"/>
+    <w:lsdException w:name="List Table 6 Colorful Accent 6" w:uiPriority="51"/>
+    <w:lsdException w:name="List Table 7 Colorful Accent 6" w:uiPriority="52"/>
   </w:latentStyles>
   <w:style w:type="paragraph" w:default="1" w:styleId="Normal">
     <w:name w:val="Normal"/>
@@ -10799,8 +11203,8 @@
       <w:lang w:eastAsia="hr-HR"/>
     </w:rPr>
   </w:style>
-  <w:style w:type="table" w:customStyle="1" w:styleId="GridTable6ColorfulAccent5">
-    <w:name w:val="Grid Table 6 Colorful Accent 5"/>
+  <w:style w:type="table" w:customStyle="1" w:styleId="GridTable6Colorful-Accent51">
+    <w:name w:val="Grid Table 6 Colorful - Accent 51"/>
     <w:basedOn w:val="TableNormal"/>
     <w:uiPriority w:val="51"/>
     <w:rsid w:val="009143B6"/>
@@ -10813,6 +11217,7 @@
     <w:tblPr>
       <w:tblStyleRowBandSize w:val="1"/>
       <w:tblStyleColBandSize w:val="1"/>
+      <w:tblInd w:w="0" w:type="dxa"/>
       <w:tblBorders>
         <w:top w:val="single" w:sz="4" w:space="0" w:color="92CDDC" w:themeColor="accent5" w:themeTint="99"/>
         <w:left w:val="single" w:sz="4" w:space="0" w:color="92CDDC" w:themeColor="accent5" w:themeTint="99"/>
@@ -10821,6 +11226,12 @@
         <w:insideH w:val="single" w:sz="4" w:space="0" w:color="92CDDC" w:themeColor="accent5" w:themeTint="99"/>
         <w:insideV w:val="single" w:sz="4" w:space="0" w:color="92CDDC" w:themeColor="accent5" w:themeTint="99"/>
       </w:tblBorders>
+      <w:tblCellMar>
+        <w:top w:w="0" w:type="dxa"/>
+        <w:left w:w="108" w:type="dxa"/>
+        <w:bottom w:w="0" w:type="dxa"/>
+        <w:right w:w="108" w:type="dxa"/>
+      </w:tblCellMar>
     </w:tblPr>
     <w:tblStylePr w:type="firstRow">
       <w:rPr>
@@ -10871,8 +11282,8 @@
       </w:tcPr>
     </w:tblStylePr>
   </w:style>
-  <w:style w:type="table" w:customStyle="1" w:styleId="PlainTable4">
-    <w:name w:val="Plain Table 4"/>
+  <w:style w:type="table" w:customStyle="1" w:styleId="PlainTable41">
+    <w:name w:val="Plain Table 41"/>
     <w:basedOn w:val="TableNormal"/>
     <w:uiPriority w:val="44"/>
     <w:rsid w:val="009143B6"/>
@@ -10882,6 +11293,13 @@
     <w:tblPr>
       <w:tblStyleRowBandSize w:val="1"/>
       <w:tblStyleColBandSize w:val="1"/>
+      <w:tblInd w:w="0" w:type="dxa"/>
+      <w:tblCellMar>
+        <w:top w:w="0" w:type="dxa"/>
+        <w:left w:w="108" w:type="dxa"/>
+        <w:bottom w:w="0" w:type="dxa"/>
+        <w:right w:w="108" w:type="dxa"/>
+      </w:tblCellMar>
     </w:tblPr>
     <w:tblStylePr w:type="firstRow">
       <w:rPr>
@@ -10954,871 +11372,29 @@
       <w:lang w:eastAsia="hr-HR"/>
     </w:rPr>
   </w:style>
-</w:styles>
-</file>
-
-<file path=word/stylesWithEffects.xml><?xml version="1.0" encoding="utf-8"?>
-<w:styles xmlns:wpc="http://schemas.microsoft.com/office/word/2010/wordprocessingCanvas" xmlns:mc="http://schemas.openxmlformats.org/markup-compatibility/2006" xmlns:o="urn:schemas-microsoft-com:office:office" xmlns:r="http://schemas.openxmlformats.org/officeDocument/2006/relationships" xmlns:m="http://schemas.openxmlformats.org/officeDocument/2006/math" xmlns:v="urn:schemas-microsoft-com:vml" xmlns:wp14="http://schemas.microsoft.com/office/word/2010/wordprocessingDrawing" xmlns:wp="http://schemas.openxmlformats.org/drawingml/2006/wordprocessingDrawing" xmlns:w10="urn:schemas-microsoft-com:office:word" xmlns:w="http://schemas.openxmlformats.org/wordprocessingml/2006/main" xmlns:w14="http://schemas.microsoft.com/office/word/2010/wordml" xmlns:wpg="http://schemas.microsoft.com/office/word/2010/wordprocessingGroup" xmlns:wpi="http://schemas.microsoft.com/office/word/2010/wordprocessingInk" xmlns:wne="http://schemas.microsoft.com/office/word/2006/wordml" xmlns:wps="http://schemas.microsoft.com/office/word/2010/wordprocessingShape" mc:Ignorable="w14 wp14">
-  <w:docDefaults>
-    <w:rPrDefault>
-      <w:rPr>
-        <w:rFonts w:asciiTheme="minorHAnsi" w:eastAsiaTheme="minorHAnsi" w:hAnsiTheme="minorHAnsi" w:cstheme="minorBidi"/>
-        <w:sz w:val="22"/>
-        <w:szCs w:val="22"/>
-        <w:lang w:val="hr-HR" w:eastAsia="en-US" w:bidi="ar-SA"/>
-      </w:rPr>
-    </w:rPrDefault>
-    <w:pPrDefault>
-      <w:pPr>
-        <w:spacing w:after="200" w:line="276" w:lineRule="auto"/>
-      </w:pPr>
-    </w:pPrDefault>
-  </w:docDefaults>
-  <w:latentStyles w:defLockedState="0" w:defUIPriority="99" w:defSemiHidden="1" w:defUnhideWhenUsed="1" w:defQFormat="0" w:count="267">
-    <w:lsdException w:name="Normal" w:semiHidden="0" w:uiPriority="0" w:unhideWhenUsed="0" w:qFormat="1"/>
-    <w:lsdException w:name="heading 1" w:semiHidden="0" w:uiPriority="9" w:unhideWhenUsed="0" w:qFormat="1"/>
-    <w:lsdException w:name="heading 2" w:uiPriority="9" w:qFormat="1"/>
-    <w:lsdException w:name="heading 3" w:uiPriority="9" w:qFormat="1"/>
-    <w:lsdException w:name="heading 4" w:uiPriority="9" w:qFormat="1"/>
-    <w:lsdException w:name="heading 5" w:uiPriority="9" w:qFormat="1"/>
-    <w:lsdException w:name="heading 6" w:uiPriority="9" w:qFormat="1"/>
-    <w:lsdException w:name="heading 7" w:uiPriority="9" w:qFormat="1"/>
-    <w:lsdException w:name="heading 8" w:uiPriority="9" w:qFormat="1"/>
-    <w:lsdException w:name="heading 9" w:uiPriority="9" w:qFormat="1"/>
-    <w:lsdException w:name="toc 1" w:uiPriority="39"/>
-    <w:lsdException w:name="toc 2" w:uiPriority="39"/>
-    <w:lsdException w:name="toc 3" w:uiPriority="39"/>
-    <w:lsdException w:name="toc 4" w:uiPriority="39"/>
-    <w:lsdException w:name="toc 5" w:uiPriority="39"/>
-    <w:lsdException w:name="toc 6" w:uiPriority="39"/>
-    <w:lsdException w:name="toc 7" w:uiPriority="39"/>
-    <w:lsdException w:name="toc 8" w:uiPriority="39"/>
-    <w:lsdException w:name="toc 9" w:uiPriority="39"/>
-    <w:lsdException w:name="caption" w:uiPriority="35" w:qFormat="1"/>
-    <w:lsdException w:name="Title" w:semiHidden="0" w:uiPriority="10" w:unhideWhenUsed="0" w:qFormat="1"/>
-    <w:lsdException w:name="Default Paragraph Font" w:uiPriority="1"/>
-    <w:lsdException w:name="Subtitle" w:semiHidden="0" w:uiPriority="11" w:unhideWhenUsed="0" w:qFormat="1"/>
-    <w:lsdException w:name="Strong" w:semiHidden="0" w:uiPriority="22" w:unhideWhenUsed="0" w:qFormat="1"/>
-    <w:lsdException w:name="Emphasis" w:semiHidden="0" w:uiPriority="20" w:unhideWhenUsed="0" w:qFormat="1"/>
-    <w:lsdException w:name="Plain Text" w:uiPriority="0"/>
-    <w:lsdException w:name="Table Grid" w:semiHidden="0" w:uiPriority="59" w:unhideWhenUsed="0"/>
-    <w:lsdException w:name="Placeholder Text" w:unhideWhenUsed="0"/>
-    <w:lsdException w:name="No Spacing" w:semiHidden="0" w:uiPriority="1" w:unhideWhenUsed="0" w:qFormat="1"/>
-    <w:lsdException w:name="Light Shading" w:semiHidden="0" w:uiPriority="60" w:unhideWhenUsed="0"/>
-    <w:lsdException w:name="Light List" w:semiHidden="0" w:uiPriority="61" w:unhideWhenUsed="0"/>
-    <w:lsdException w:name="Light Grid" w:semiHidden="0" w:uiPriority="62" w:unhideWhenUsed="0"/>
-    <w:lsdException w:name="Medium Shading 1" w:semiHidden="0" w:uiPriority="63" w:unhideWhenUsed="0"/>
-    <w:lsdException w:name="Medium Shading 2" w:semiHidden="0" w:uiPriority="64" w:unhideWhenUsed="0"/>
-    <w:lsdException w:name="Medium List 1" w:semiHidden="0" w:uiPriority="65" w:unhideWhenUsed="0"/>
-    <w:lsdException w:name="Medium List 2" w:semiHidden="0" w:uiPriority="66" w:unhideWhenUsed="0"/>
-    <w:lsdException w:name="Medium Grid 1" w:semiHidden="0" w:uiPriority="67" w:unhideWhenUsed="0"/>
-    <w:lsdException w:name="Medium Grid 2" w:semiHidden="0" w:uiPriority="68" w:unhideWhenUsed="0"/>
-    <w:lsdException w:name="Medium Grid 3" w:semiHidden="0" w:uiPriority="69" w:unhideWhenUsed="0"/>
-    <w:lsdException w:name="Dark List" w:semiHidden="0" w:uiPriority="70" w:unhideWhenUsed="0"/>
-    <w:lsdException w:name="Colorful Shading" w:semiHidden="0" w:uiPriority="71" w:unhideWhenUsed="0"/>
-    <w:lsdException w:name="Colorful List" w:semiHidden="0" w:uiPriority="72" w:unhideWhenUsed="0"/>
-    <w:lsdException w:name="Colorful Grid" w:semiHidden="0" w:uiPriority="73" w:unhideWhenUsed="0"/>
-    <w:lsdException w:name="Light Shading Accent 1" w:semiHidden="0" w:uiPriority="60" w:unhideWhenUsed="0"/>
-    <w:lsdException w:name="Light List Accent 1" w:semiHidden="0" w:uiPriority="61" w:unhideWhenUsed="0"/>
-    <w:lsdException w:name="Light Grid Accent 1" w:semiHidden="0" w:uiPriority="62" w:unhideWhenUsed="0"/>
-    <w:lsdException w:name="Medium Shading 1 Accent 1" w:semiHidden="0" w:uiPriority="63" w:unhideWhenUsed="0"/>
-    <w:lsdException w:name="Medium Shading 2 Accent 1" w:semiHidden="0" w:uiPriority="64" w:unhideWhenUsed="0"/>
-    <w:lsdException w:name="Medium List 1 Accent 1" w:semiHidden="0" w:uiPriority="65" w:unhideWhenUsed="0"/>
-    <w:lsdException w:name="Revision" w:unhideWhenUsed="0"/>
-    <w:lsdException w:name="List Paragraph" w:semiHidden="0" w:uiPriority="34" w:unhideWhenUsed="0" w:qFormat="1"/>
-    <w:lsdException w:name="Quote" w:semiHidden="0" w:uiPriority="29" w:unhideWhenUsed="0" w:qFormat="1"/>
-    <w:lsdException w:name="Intense Quote" w:semiHidden="0" w:uiPriority="30" w:unhideWhenUsed="0" w:qFormat="1"/>
-    <w:lsdException w:name="Medium List 2 Accent 1" w:semiHidden="0" w:uiPriority="66" w:unhideWhenUsed="0"/>
-    <w:lsdException w:name="Medium Grid 1 Accent 1" w:semiHidden="0" w:uiPriority="67" w:unhideWhenUsed="0"/>
-    <w:lsdException w:name="Medium Grid 2 Accent 1" w:semiHidden="0" w:uiPriority="68" w:unhideWhenUsed="0"/>
-    <w:lsdException w:name="Medium Grid 3 Accent 1" w:semiHidden="0" w:uiPriority="69" w:unhideWhenUsed="0"/>
-    <w:lsdException w:name="Dark List Accent 1" w:semiHidden="0" w:uiPriority="70" w:unhideWhenUsed="0"/>
-    <w:lsdException w:name="Colorful Shading Accent 1" w:semiHidden="0" w:uiPriority="71" w:unhideWhenUsed="0"/>
-    <w:lsdException w:name="Colorful List Accent 1" w:semiHidden="0" w:uiPriority="72" w:unhideWhenUsed="0"/>
-    <w:lsdException w:name="Colorful Grid Accent 1" w:semiHidden="0" w:uiPriority="73" w:unhideWhenUsed="0"/>
-    <w:lsdException w:name="Light Shading Accent 2" w:semiHidden="0" w:uiPriority="60" w:unhideWhenUsed="0"/>
-    <w:lsdException w:name="Light List Accent 2" w:semiHidden="0" w:uiPriority="61" w:unhideWhenUsed="0"/>
-    <w:lsdException w:name="Light Grid Accent 2" w:semiHidden="0" w:uiPriority="62" w:unhideWhenUsed="0"/>
-    <w:lsdException w:name="Medium Shading 1 Accent 2" w:semiHidden="0" w:uiPriority="63" w:unhideWhenUsed="0"/>
-    <w:lsdException w:name="Medium Shading 2 Accent 2" w:semiHidden="0" w:uiPriority="64" w:unhideWhenUsed="0"/>
-    <w:lsdException w:name="Medium List 1 Accent 2" w:semiHidden="0" w:uiPriority="65" w:unhideWhenUsed="0"/>
-    <w:lsdException w:name="Medium List 2 Accent 2" w:semiHidden="0" w:uiPriority="66" w:unhideWhenUsed="0"/>
-    <w:lsdException w:name="Medium Grid 1 Accent 2" w:semiHidden="0" w:uiPriority="67" w:unhideWhenUsed="0"/>
-    <w:lsdException w:name="Medium Grid 2 Accent 2" w:semiHidden="0" w:uiPriority="68" w:unhideWhenUsed="0"/>
-    <w:lsdException w:name="Medium Grid 3 Accent 2" w:semiHidden="0" w:uiPriority="69" w:unhideWhenUsed="0"/>
-    <w:lsdException w:name="Dark List Accent 2" w:semiHidden="0" w:uiPriority="70" w:unhideWhenUsed="0"/>
-    <w:lsdException w:name="Colorful Shading Accent 2" w:semiHidden="0" w:uiPriority="71" w:unhideWhenUsed="0"/>
-    <w:lsdException w:name="Colorful List Accent 2" w:semiHidden="0" w:uiPriority="72" w:unhideWhenUsed="0"/>
-    <w:lsdException w:name="Colorful Grid Accent 2" w:semiHidden="0" w:uiPriority="73" w:unhideWhenUsed="0"/>
-    <w:lsdException w:name="Light Shading Accent 3" w:semiHidden="0" w:uiPriority="60" w:unhideWhenUsed="0"/>
-    <w:lsdException w:name="Light List Accent 3" w:semiHidden="0" w:uiPriority="61" w:unhideWhenUsed="0"/>
-    <w:lsdException w:name="Light Grid Accent 3" w:semiHidden="0" w:uiPriority="62" w:unhideWhenUsed="0"/>
-    <w:lsdException w:name="Medium Shading 1 Accent 3" w:semiHidden="0" w:uiPriority="63" w:unhideWhenUsed="0"/>
-    <w:lsdException w:name="Medium Shading 2 Accent 3" w:semiHidden="0" w:uiPriority="64" w:unhideWhenUsed="0"/>
-    <w:lsdException w:name="Medium List 1 Accent 3" w:semiHidden="0" w:uiPriority="65" w:unhideWhenUsed="0"/>
-    <w:lsdException w:name="Medium List 2 Accent 3" w:semiHidden="0" w:uiPriority="66" w:unhideWhenUsed="0"/>
-    <w:lsdException w:name="Medium Grid 1 Accent 3" w:semiHidden="0" w:uiPriority="67" w:unhideWhenUsed="0"/>
-    <w:lsdException w:name="Medium Grid 2 Accent 3" w:semiHidden="0" w:uiPriority="68" w:unhideWhenUsed="0"/>
-    <w:lsdException w:name="Medium Grid 3 Accent 3" w:semiHidden="0" w:uiPriority="69" w:unhideWhenUsed="0"/>
-    <w:lsdException w:name="Dark List Accent 3" w:semiHidden="0" w:uiPriority="70" w:unhideWhenUsed="0"/>
-    <w:lsdException w:name="Colorful Shading Accent 3" w:semiHidden="0" w:uiPriority="71" w:unhideWhenUsed="0"/>
-    <w:lsdException w:name="Colorful List Accent 3" w:semiHidden="0" w:uiPriority="72" w:unhideWhenUsed="0"/>
-    <w:lsdException w:name="Colorful Grid Accent 3" w:semiHidden="0" w:uiPriority="73" w:unhideWhenUsed="0"/>
-    <w:lsdException w:name="Light Shading Accent 4" w:semiHidden="0" w:uiPriority="60" w:unhideWhenUsed="0"/>
-    <w:lsdException w:name="Light List Accent 4" w:semiHidden="0" w:uiPriority="61" w:unhideWhenUsed="0"/>
-    <w:lsdException w:name="Light Grid Accent 4" w:semiHidden="0" w:uiPriority="62" w:unhideWhenUsed="0"/>
-    <w:lsdException w:name="Medium Shading 1 Accent 4" w:semiHidden="0" w:uiPriority="63" w:unhideWhenUsed="0"/>
-    <w:lsdException w:name="Medium Shading 2 Accent 4" w:semiHidden="0" w:uiPriority="64" w:unhideWhenUsed="0"/>
-    <w:lsdException w:name="Medium List 1 Accent 4" w:semiHidden="0" w:uiPriority="65" w:unhideWhenUsed="0"/>
-    <w:lsdException w:name="Medium List 2 Accent 4" w:semiHidden="0" w:uiPriority="66" w:unhideWhenUsed="0"/>
-    <w:lsdException w:name="Medium Grid 1 Accent 4" w:semiHidden="0" w:uiPriority="67" w:unhideWhenUsed="0"/>
-    <w:lsdException w:name="Medium Grid 2 Accent 4" w:semiHidden="0" w:uiPriority="68" w:unhideWhenUsed="0"/>
-    <w:lsdException w:name="Medium Grid 3 Accent 4" w:semiHidden="0" w:uiPriority="69" w:unhideWhenUsed="0"/>
-    <w:lsdException w:name="Dark List Accent 4" w:semiHidden="0" w:uiPriority="70" w:unhideWhenUsed="0"/>
-    <w:lsdException w:name="Colorful Shading Accent 4" w:semiHidden="0" w:uiPriority="71" w:unhideWhenUsed="0"/>
-    <w:lsdException w:name="Colorful List Accent 4" w:semiHidden="0" w:uiPriority="72" w:unhideWhenUsed="0"/>
-    <w:lsdException w:name="Colorful Grid Accent 4" w:semiHidden="0" w:uiPriority="73" w:unhideWhenUsed="0"/>
-    <w:lsdException w:name="Light Shading Accent 5" w:semiHidden="0" w:uiPriority="60" w:unhideWhenUsed="0"/>
-    <w:lsdException w:name="Light List Accent 5" w:semiHidden="0" w:uiPriority="61" w:unhideWhenUsed="0"/>
-    <w:lsdException w:name="Light Grid Accent 5" w:semiHidden="0" w:uiPriority="62" w:unhideWhenUsed="0"/>
-    <w:lsdException w:name="Medium Shading 1 Accent 5" w:semiHidden="0" w:uiPriority="63" w:unhideWhenUsed="0"/>
-    <w:lsdException w:name="Medium Shading 2 Accent 5" w:semiHidden="0" w:uiPriority="64" w:unhideWhenUsed="0"/>
-    <w:lsdException w:name="Medium List 1 Accent 5" w:semiHidden="0" w:uiPriority="65" w:unhideWhenUsed="0"/>
-    <w:lsdException w:name="Medium List 2 Accent 5" w:semiHidden="0" w:uiPriority="66" w:unhideWhenUsed="0"/>
-    <w:lsdException w:name="Medium Grid 1 Accent 5" w:semiHidden="0" w:uiPriority="67" w:unhideWhenUsed="0"/>
-    <w:lsdException w:name="Medium Grid 2 Accent 5" w:semiHidden="0" w:uiPriority="68" w:unhideWhenUsed="0"/>
-    <w:lsdException w:name="Medium Grid 3 Accent 5" w:semiHidden="0" w:uiPriority="69" w:unhideWhenUsed="0"/>
-    <w:lsdException w:name="Dark List Accent 5" w:semiHidden="0" w:uiPriority="70" w:unhideWhenUsed="0"/>
-    <w:lsdException w:name="Colorful Shading Accent 5" w:semiHidden="0" w:uiPriority="71" w:unhideWhenUsed="0"/>
-    <w:lsdException w:name="Colorful List Accent 5" w:semiHidden="0" w:uiPriority="72" w:unhideWhenUsed="0"/>
-    <w:lsdException w:name="Colorful Grid Accent 5" w:semiHidden="0" w:uiPriority="73" w:unhideWhenUsed="0"/>
-    <w:lsdException w:name="Light Shading Accent 6" w:semiHidden="0" w:uiPriority="60" w:unhideWhenUsed="0"/>
-    <w:lsdException w:name="Light List Accent 6" w:semiHidden="0" w:uiPriority="61" w:unhideWhenUsed="0"/>
-    <w:lsdException w:name="Light Grid Accent 6" w:semiHidden="0" w:uiPriority="62" w:unhideWhenUsed="0"/>
-    <w:lsdException w:name="Medium Shading 1 Accent 6" w:semiHidden="0" w:uiPriority="63" w:unhideWhenUsed="0"/>
-    <w:lsdException w:name="Medium Shading 2 Accent 6" w:semiHidden="0" w:uiPriority="64" w:unhideWhenUsed="0"/>
-    <w:lsdException w:name="Medium List 1 Accent 6" w:semiHidden="0" w:uiPriority="65" w:unhideWhenUsed="0"/>
-    <w:lsdException w:name="Medium List 2 Accent 6" w:semiHidden="0" w:uiPriority="66" w:unhideWhenUsed="0"/>
-    <w:lsdException w:name="Medium Grid 1 Accent 6" w:semiHidden="0" w:uiPriority="67" w:unhideWhenUsed="0"/>
-    <w:lsdException w:name="Medium Grid 2 Accent 6" w:semiHidden="0" w:uiPriority="68" w:unhideWhenUsed="0"/>
-    <w:lsdException w:name="Medium Grid 3 Accent 6" w:semiHidden="0" w:uiPriority="69" w:unhideWhenUsed="0"/>
-    <w:lsdException w:name="Dark List Accent 6" w:semiHidden="0" w:uiPriority="70" w:unhideWhenUsed="0"/>
-    <w:lsdException w:name="Colorful Shading Accent 6" w:semiHidden="0" w:uiPriority="71" w:unhideWhenUsed="0"/>
-    <w:lsdException w:name="Colorful List Accent 6" w:semiHidden="0" w:uiPriority="72" w:unhideWhenUsed="0"/>
-    <w:lsdException w:name="Colorful Grid Accent 6" w:semiHidden="0" w:uiPriority="73" w:unhideWhenUsed="0"/>
-    <w:lsdException w:name="Subtle Emphasis" w:semiHidden="0" w:uiPriority="19" w:unhideWhenUsed="0" w:qFormat="1"/>
-    <w:lsdException w:name="Intense Emphasis" w:semiHidden="0" w:uiPriority="21" w:unhideWhenUsed="0" w:qFormat="1"/>
-    <w:lsdException w:name="Subtle Reference" w:semiHidden="0" w:uiPriority="31" w:unhideWhenUsed="0" w:qFormat="1"/>
-    <w:lsdException w:name="Intense Reference" w:semiHidden="0" w:uiPriority="32" w:unhideWhenUsed="0" w:qFormat="1"/>
-    <w:lsdException w:name="Book Title" w:semiHidden="0" w:uiPriority="33" w:unhideWhenUsed="0" w:qFormat="1"/>
-    <w:lsdException w:name="Bibliography" w:uiPriority="37"/>
-    <w:lsdException w:name="TOC Heading" w:uiPriority="39" w:qFormat="1"/>
-  </w:latentStyles>
-  <w:style w:type="paragraph" w:default="1" w:styleId="Normal">
-    <w:name w:val="Normal"/>
-    <w:qFormat/>
-    <w:rsid w:val="009143B6"/>
-    <w:pPr>
-      <w:spacing w:after="0" w:line="360" w:lineRule="auto"/>
-    </w:pPr>
-    <w:rPr>
-      <w:rFonts w:ascii="Times New Roman" w:eastAsia="Times New Roman" w:hAnsi="Times New Roman" w:cs="Times New Roman"/>
-      <w:sz w:val="24"/>
-      <w:szCs w:val="24"/>
-      <w:lang w:eastAsia="hr-HR"/>
-    </w:rPr>
-  </w:style>
-  <w:style w:type="paragraph" w:styleId="Heading1">
-    <w:name w:val="heading 1"/>
+  <w:style w:type="paragraph" w:styleId="FootnoteText">
+    <w:name w:val="footnote text"/>
     <w:basedOn w:val="Normal"/>
-    <w:next w:val="Normal"/>
-    <w:link w:val="Heading1Char"/>
-    <w:uiPriority w:val="9"/>
-    <w:qFormat/>
-    <w:rsid w:val="00EA7310"/>
-    <w:pPr>
-      <w:keepNext/>
-      <w:keepLines/>
-      <w:spacing w:before="480"/>
-      <w:outlineLvl w:val="0"/>
-    </w:pPr>
-    <w:rPr>
-      <w:rFonts w:asciiTheme="majorHAnsi" w:eastAsiaTheme="majorEastAsia" w:hAnsiTheme="majorHAnsi" w:cstheme="majorBidi"/>
-      <w:b/>
-      <w:bCs/>
-      <w:color w:val="365F91" w:themeColor="accent1" w:themeShade="BF"/>
-      <w:sz w:val="28"/>
-      <w:szCs w:val="28"/>
-    </w:rPr>
-  </w:style>
-  <w:style w:type="paragraph" w:styleId="Heading2">
-    <w:name w:val="heading 2"/>
-    <w:basedOn w:val="Normal"/>
-    <w:next w:val="Normal"/>
-    <w:link w:val="Heading2Char"/>
-    <w:uiPriority w:val="9"/>
-    <w:semiHidden/>
-    <w:unhideWhenUsed/>
-    <w:qFormat/>
-    <w:rsid w:val="00EA7310"/>
-    <w:pPr>
-      <w:keepNext/>
-      <w:keepLines/>
-      <w:spacing w:before="200"/>
-      <w:outlineLvl w:val="1"/>
-    </w:pPr>
-    <w:rPr>
-      <w:rFonts w:asciiTheme="majorHAnsi" w:eastAsiaTheme="majorEastAsia" w:hAnsiTheme="majorHAnsi" w:cstheme="majorBidi"/>
-      <w:b/>
-      <w:bCs/>
-      <w:color w:val="4F81BD" w:themeColor="accent1"/>
-      <w:sz w:val="26"/>
-      <w:szCs w:val="26"/>
-    </w:rPr>
-  </w:style>
-  <w:style w:type="paragraph" w:styleId="Heading3">
-    <w:name w:val="heading 3"/>
-    <w:basedOn w:val="Normal"/>
-    <w:next w:val="Normal"/>
-    <w:link w:val="Heading3Char"/>
-    <w:uiPriority w:val="9"/>
-    <w:semiHidden/>
-    <w:unhideWhenUsed/>
-    <w:qFormat/>
-    <w:rsid w:val="00EA7310"/>
-    <w:pPr>
-      <w:keepNext/>
-      <w:keepLines/>
-      <w:spacing w:before="200"/>
-      <w:outlineLvl w:val="2"/>
-    </w:pPr>
-    <w:rPr>
-      <w:rFonts w:asciiTheme="majorHAnsi" w:eastAsiaTheme="majorEastAsia" w:hAnsiTheme="majorHAnsi" w:cstheme="majorBidi"/>
-      <w:b/>
-      <w:bCs/>
-      <w:color w:val="4F81BD" w:themeColor="accent1"/>
-    </w:rPr>
-  </w:style>
-  <w:style w:type="character" w:default="1" w:styleId="DefaultParagraphFont">
-    <w:name w:val="Default Paragraph Font"/>
-    <w:uiPriority w:val="1"/>
-    <w:semiHidden/>
-    <w:unhideWhenUsed/>
-  </w:style>
-  <w:style w:type="table" w:default="1" w:styleId="TableNormal">
-    <w:name w:val="Normal Table"/>
+    <w:link w:val="FootnoteTextChar"/>
     <w:uiPriority w:val="99"/>
     <w:semiHidden/>
     <w:unhideWhenUsed/>
-    <w:tblPr>
-      <w:tblInd w:w="0" w:type="dxa"/>
-      <w:tblCellMar>
-        <w:top w:w="0" w:type="dxa"/>
-        <w:left w:w="108" w:type="dxa"/>
-        <w:bottom w:w="0" w:type="dxa"/>
-        <w:right w:w="108" w:type="dxa"/>
-      </w:tblCellMar>
-    </w:tblPr>
-  </w:style>
-  <w:style w:type="numbering" w:default="1" w:styleId="NoList">
-    <w:name w:val="No List"/>
-    <w:uiPriority w:val="99"/>
-    <w:semiHidden/>
-    <w:unhideWhenUsed/>
-  </w:style>
-  <w:style w:type="paragraph" w:customStyle="1" w:styleId="Nazivinstitucije">
-    <w:name w:val="Naziv institucije"/>
-    <w:basedOn w:val="Normal"/>
-    <w:link w:val="NazivinstitucijeChar"/>
-    <w:rsid w:val="00365B40"/>
+    <w:rsid w:val="00C85F72"/>
     <w:pPr>
-      <w:jc w:val="center"/>
+      <w:spacing w:line="240" w:lineRule="auto"/>
     </w:pPr>
-    <w:rPr>
-      <w:b/>
-      <w:bCs/>
-    </w:rPr>
-  </w:style>
-  <w:style w:type="paragraph" w:customStyle="1" w:styleId="Imeiprezimekandidata">
-    <w:name w:val="Ime i prezime kandidata"/>
-    <w:basedOn w:val="Normal"/>
-    <w:rsid w:val="00365B40"/>
-    <w:pPr>
-      <w:spacing w:before="120"/>
-      <w:jc w:val="both"/>
-    </w:pPr>
-    <w:rPr>
-      <w:b/>
-      <w:sz w:val="28"/>
-    </w:rPr>
-  </w:style>
-  <w:style w:type="paragraph" w:customStyle="1" w:styleId="Naslovzavrnograda">
-    <w:name w:val="Naslov završnog rada"/>
-    <w:basedOn w:val="Normal"/>
-    <w:rsid w:val="00365B40"/>
-    <w:pPr>
-      <w:jc w:val="center"/>
-    </w:pPr>
-    <w:rPr>
-      <w:rFonts w:ascii="Arial" w:hAnsi="Arial"/>
-      <w:b/>
-      <w:sz w:val="36"/>
-    </w:rPr>
-  </w:style>
-  <w:style w:type="paragraph" w:customStyle="1" w:styleId="ZAVRNIRAD">
-    <w:name w:val="&quot;ZAVRŠNI RAD&quot;"/>
-    <w:basedOn w:val="Nazivinstitucije"/>
-    <w:rsid w:val="00365B40"/>
-    <w:rPr>
-      <w:caps/>
-    </w:rPr>
-  </w:style>
-  <w:style w:type="paragraph" w:customStyle="1" w:styleId="Mjesto">
-    <w:name w:val="Mjesto"/>
-    <w:aliases w:val="godina završnog rada"/>
-    <w:basedOn w:val="Nazivinstitucije"/>
-    <w:link w:val="MjestoChar"/>
-    <w:rsid w:val="00365B40"/>
-  </w:style>
-  <w:style w:type="paragraph" w:customStyle="1" w:styleId="Podaciokandidatu">
-    <w:name w:val="Podaci o kandidatu"/>
-    <w:basedOn w:val="Normal"/>
-    <w:rsid w:val="00365B40"/>
-    <w:pPr>
-      <w:spacing w:before="120"/>
-    </w:pPr>
-    <w:rPr>
-      <w:b/>
-    </w:rPr>
-  </w:style>
-  <w:style w:type="paragraph" w:customStyle="1" w:styleId="Mentor">
-    <w:name w:val="&quot;Mentor:&quot;"/>
-    <w:basedOn w:val="Normal"/>
-    <w:rsid w:val="00365B40"/>
-    <w:pPr>
-      <w:spacing w:before="120"/>
-      <w:ind w:left="4956"/>
-      <w:jc w:val="both"/>
-    </w:pPr>
-    <w:rPr>
-      <w:b/>
-      <w:bCs/>
-    </w:rPr>
-  </w:style>
-  <w:style w:type="paragraph" w:customStyle="1" w:styleId="Podaciomentoru">
-    <w:name w:val="Podaci o mentoru"/>
-    <w:basedOn w:val="Normal"/>
-    <w:rsid w:val="00365B40"/>
-    <w:pPr>
-      <w:ind w:left="4956"/>
-      <w:jc w:val="both"/>
-    </w:pPr>
-  </w:style>
-  <w:style w:type="paragraph" w:customStyle="1" w:styleId="FOINaslov1">
-    <w:name w:val="FOI Naslov 1"/>
-    <w:basedOn w:val="Mjesto"/>
-    <w:link w:val="FOINaslov1Char"/>
-    <w:autoRedefine/>
-    <w:qFormat/>
-    <w:rsid w:val="00C103FB"/>
-    <w:pPr>
-      <w:numPr>
-        <w:numId w:val="1"/>
-      </w:numPr>
-      <w:tabs>
-        <w:tab w:val="left" w:pos="426"/>
-      </w:tabs>
-      <w:spacing w:after="240"/>
-      <w:ind w:left="0" w:firstLine="0"/>
-    </w:pPr>
-    <w:rPr>
-      <w:sz w:val="36"/>
-    </w:rPr>
-  </w:style>
-  <w:style w:type="paragraph" w:styleId="ListParagraph">
-    <w:name w:val="List Paragraph"/>
-    <w:basedOn w:val="Normal"/>
-    <w:link w:val="ListParagraphChar"/>
-    <w:uiPriority w:val="34"/>
-    <w:qFormat/>
-    <w:rsid w:val="00FE7A9A"/>
-    <w:pPr>
-      <w:ind w:left="720"/>
-      <w:contextualSpacing/>
-    </w:pPr>
-  </w:style>
-  <w:style w:type="character" w:customStyle="1" w:styleId="NazivinstitucijeChar">
-    <w:name w:val="Naziv institucije Char"/>
-    <w:basedOn w:val="DefaultParagraphFont"/>
-    <w:link w:val="Nazivinstitucije"/>
-    <w:rsid w:val="00FD0CD5"/>
-    <w:rPr>
-      <w:rFonts w:ascii="Times New Roman" w:eastAsia="Times New Roman" w:hAnsi="Times New Roman" w:cs="Times New Roman"/>
-      <w:b/>
-      <w:bCs/>
-      <w:sz w:val="24"/>
-      <w:szCs w:val="24"/>
-      <w:lang w:eastAsia="hr-HR"/>
-    </w:rPr>
-  </w:style>
-  <w:style w:type="character" w:customStyle="1" w:styleId="MjestoChar">
-    <w:name w:val="Mjesto Char"/>
-    <w:aliases w:val="godina završnog rada Char"/>
-    <w:basedOn w:val="NazivinstitucijeChar"/>
-    <w:link w:val="Mjesto"/>
-    <w:rsid w:val="00FD0CD5"/>
-    <w:rPr>
-      <w:rFonts w:ascii="Times New Roman" w:eastAsia="Times New Roman" w:hAnsi="Times New Roman" w:cs="Times New Roman"/>
-      <w:b/>
-      <w:bCs/>
-      <w:sz w:val="24"/>
-      <w:szCs w:val="24"/>
-      <w:lang w:eastAsia="hr-HR"/>
-    </w:rPr>
-  </w:style>
-  <w:style w:type="character" w:customStyle="1" w:styleId="FOINaslov1Char">
-    <w:name w:val="FOI Naslov 1 Char"/>
-    <w:basedOn w:val="MjestoChar"/>
-    <w:link w:val="FOINaslov1"/>
-    <w:rsid w:val="00C103FB"/>
-    <w:rPr>
-      <w:rFonts w:ascii="Times New Roman" w:eastAsia="Times New Roman" w:hAnsi="Times New Roman" w:cs="Times New Roman"/>
-      <w:b/>
-      <w:bCs/>
-      <w:sz w:val="36"/>
-      <w:szCs w:val="24"/>
-      <w:lang w:eastAsia="hr-HR"/>
-    </w:rPr>
-  </w:style>
-  <w:style w:type="paragraph" w:customStyle="1" w:styleId="FOINaslov2">
-    <w:name w:val="FOI Naslov 2"/>
-    <w:basedOn w:val="ListParagraph"/>
-    <w:link w:val="FOINaslov2Char"/>
-    <w:qFormat/>
-    <w:rsid w:val="000A11F1"/>
-    <w:pPr>
-      <w:numPr>
-        <w:ilvl w:val="1"/>
-        <w:numId w:val="1"/>
-      </w:numPr>
-      <w:spacing w:before="240" w:after="120"/>
-      <w:ind w:left="357" w:hanging="357"/>
-      <w:contextualSpacing w:val="0"/>
-      <w:jc w:val="both"/>
-    </w:pPr>
-    <w:rPr>
-      <w:b/>
-      <w:sz w:val="32"/>
-    </w:rPr>
-  </w:style>
-  <w:style w:type="paragraph" w:customStyle="1" w:styleId="FOINaslov3">
-    <w:name w:val="FOI Naslov 3"/>
-    <w:basedOn w:val="ListParagraph"/>
-    <w:link w:val="FOINaslov3Char"/>
-    <w:qFormat/>
-    <w:rsid w:val="000A11F1"/>
-    <w:pPr>
-      <w:numPr>
-        <w:ilvl w:val="2"/>
-        <w:numId w:val="1"/>
-      </w:numPr>
-      <w:spacing w:before="240" w:after="120"/>
-      <w:ind w:left="709" w:hanging="709"/>
-      <w:jc w:val="both"/>
-    </w:pPr>
-    <w:rPr>
-      <w:b/>
-      <w:sz w:val="28"/>
-    </w:rPr>
-  </w:style>
-  <w:style w:type="character" w:customStyle="1" w:styleId="ListParagraphChar">
-    <w:name w:val="List Paragraph Char"/>
-    <w:basedOn w:val="DefaultParagraphFont"/>
-    <w:link w:val="ListParagraph"/>
-    <w:uiPriority w:val="34"/>
-    <w:rsid w:val="000A11F1"/>
-    <w:rPr>
-      <w:rFonts w:ascii="Times New Roman" w:eastAsia="Times New Roman" w:hAnsi="Times New Roman" w:cs="Times New Roman"/>
-      <w:sz w:val="24"/>
-      <w:szCs w:val="24"/>
-      <w:lang w:eastAsia="hr-HR"/>
-    </w:rPr>
-  </w:style>
-  <w:style w:type="character" w:customStyle="1" w:styleId="FOINaslov2Char">
-    <w:name w:val="FOI Naslov 2 Char"/>
-    <w:basedOn w:val="ListParagraphChar"/>
-    <w:link w:val="FOINaslov2"/>
-    <w:rsid w:val="000A11F1"/>
-    <w:rPr>
-      <w:rFonts w:ascii="Times New Roman" w:eastAsia="Times New Roman" w:hAnsi="Times New Roman" w:cs="Times New Roman"/>
-      <w:b/>
-      <w:sz w:val="32"/>
-      <w:szCs w:val="24"/>
-      <w:lang w:eastAsia="hr-HR"/>
-    </w:rPr>
-  </w:style>
-  <w:style w:type="paragraph" w:customStyle="1" w:styleId="FOINaslov4">
-    <w:name w:val="FOI Naslov 4"/>
-    <w:basedOn w:val="ListParagraph"/>
-    <w:link w:val="FOINaslov4Char"/>
-    <w:qFormat/>
-    <w:rsid w:val="000A11F1"/>
-    <w:pPr>
-      <w:numPr>
-        <w:ilvl w:val="3"/>
-        <w:numId w:val="1"/>
-      </w:numPr>
-      <w:spacing w:before="240" w:after="120"/>
-      <w:ind w:left="851" w:hanging="851"/>
-      <w:contextualSpacing w:val="0"/>
-      <w:jc w:val="both"/>
-    </w:pPr>
-    <w:rPr>
-      <w:b/>
-    </w:rPr>
-  </w:style>
-  <w:style w:type="character" w:customStyle="1" w:styleId="FOINaslov3Char">
-    <w:name w:val="FOI Naslov 3 Char"/>
-    <w:basedOn w:val="ListParagraphChar"/>
-    <w:link w:val="FOINaslov3"/>
-    <w:rsid w:val="000A11F1"/>
-    <w:rPr>
-      <w:rFonts w:ascii="Times New Roman" w:eastAsia="Times New Roman" w:hAnsi="Times New Roman" w:cs="Times New Roman"/>
-      <w:b/>
-      <w:sz w:val="28"/>
-      <w:szCs w:val="24"/>
-      <w:lang w:eastAsia="hr-HR"/>
-    </w:rPr>
-  </w:style>
-  <w:style w:type="character" w:customStyle="1" w:styleId="FOINaslov4Char">
-    <w:name w:val="FOI Naslov 4 Char"/>
-    <w:basedOn w:val="ListParagraphChar"/>
-    <w:link w:val="FOINaslov4"/>
-    <w:rsid w:val="000A11F1"/>
-    <w:rPr>
-      <w:rFonts w:ascii="Times New Roman" w:eastAsia="Times New Roman" w:hAnsi="Times New Roman" w:cs="Times New Roman"/>
-      <w:b/>
-      <w:sz w:val="24"/>
-      <w:szCs w:val="24"/>
-      <w:lang w:eastAsia="hr-HR"/>
-    </w:rPr>
-  </w:style>
-  <w:style w:type="paragraph" w:styleId="NormalWeb">
-    <w:name w:val="Normal (Web)"/>
-    <w:basedOn w:val="Normal"/>
-    <w:uiPriority w:val="99"/>
-    <w:semiHidden/>
-    <w:unhideWhenUsed/>
-    <w:rsid w:val="00A82589"/>
-    <w:pPr>
-      <w:spacing w:before="100" w:beforeAutospacing="1" w:after="100" w:afterAutospacing="1"/>
-    </w:pPr>
-  </w:style>
-  <w:style w:type="paragraph" w:customStyle="1" w:styleId="Brojke">
-    <w:name w:val="Brojke"/>
-    <w:basedOn w:val="Normal"/>
-    <w:rsid w:val="00045E57"/>
-    <w:pPr>
-      <w:numPr>
-        <w:numId w:val="4"/>
-      </w:numPr>
-      <w:spacing w:after="120"/>
-    </w:pPr>
-    <w:rPr>
-      <w:rFonts w:ascii="Arial" w:hAnsi="Arial" w:cs="Arial"/>
-      <w:lang w:eastAsia="en-US"/>
-    </w:rPr>
-  </w:style>
-  <w:style w:type="character" w:customStyle="1" w:styleId="Heading1Char">
-    <w:name w:val="Heading 1 Char"/>
-    <w:basedOn w:val="DefaultParagraphFont"/>
-    <w:link w:val="Heading1"/>
-    <w:uiPriority w:val="9"/>
-    <w:rsid w:val="00EA7310"/>
-    <w:rPr>
-      <w:rFonts w:asciiTheme="majorHAnsi" w:eastAsiaTheme="majorEastAsia" w:hAnsiTheme="majorHAnsi" w:cstheme="majorBidi"/>
-      <w:b/>
-      <w:bCs/>
-      <w:color w:val="365F91" w:themeColor="accent1" w:themeShade="BF"/>
-      <w:sz w:val="28"/>
-      <w:szCs w:val="28"/>
-      <w:lang w:eastAsia="hr-HR"/>
-    </w:rPr>
-  </w:style>
-  <w:style w:type="character" w:customStyle="1" w:styleId="Heading2Char">
-    <w:name w:val="Heading 2 Char"/>
-    <w:basedOn w:val="DefaultParagraphFont"/>
-    <w:link w:val="Heading2"/>
-    <w:uiPriority w:val="9"/>
-    <w:semiHidden/>
-    <w:rsid w:val="00EA7310"/>
-    <w:rPr>
-      <w:rFonts w:asciiTheme="majorHAnsi" w:eastAsiaTheme="majorEastAsia" w:hAnsiTheme="majorHAnsi" w:cstheme="majorBidi"/>
-      <w:b/>
-      <w:bCs/>
-      <w:color w:val="4F81BD" w:themeColor="accent1"/>
-      <w:sz w:val="26"/>
-      <w:szCs w:val="26"/>
-      <w:lang w:eastAsia="hr-HR"/>
-    </w:rPr>
-  </w:style>
-  <w:style w:type="character" w:customStyle="1" w:styleId="Heading3Char">
-    <w:name w:val="Heading 3 Char"/>
-    <w:basedOn w:val="DefaultParagraphFont"/>
-    <w:link w:val="Heading3"/>
-    <w:uiPriority w:val="9"/>
-    <w:semiHidden/>
-    <w:rsid w:val="00EA7310"/>
-    <w:rPr>
-      <w:rFonts w:asciiTheme="majorHAnsi" w:eastAsiaTheme="majorEastAsia" w:hAnsiTheme="majorHAnsi" w:cstheme="majorBidi"/>
-      <w:b/>
-      <w:bCs/>
-      <w:color w:val="4F81BD" w:themeColor="accent1"/>
-      <w:sz w:val="24"/>
-      <w:szCs w:val="24"/>
-      <w:lang w:eastAsia="hr-HR"/>
-    </w:rPr>
-  </w:style>
-  <w:style w:type="paragraph" w:styleId="TOC1">
-    <w:name w:val="toc 1"/>
-    <w:basedOn w:val="Normal"/>
-    <w:next w:val="Normal"/>
-    <w:autoRedefine/>
-    <w:uiPriority w:val="39"/>
-    <w:unhideWhenUsed/>
-    <w:rsid w:val="0015288B"/>
-    <w:pPr>
-      <w:tabs>
-        <w:tab w:val="left" w:pos="284"/>
-        <w:tab w:val="right" w:leader="dot" w:pos="9062"/>
-      </w:tabs>
-      <w:spacing w:after="100"/>
-    </w:pPr>
-  </w:style>
-  <w:style w:type="paragraph" w:styleId="TOC2">
-    <w:name w:val="toc 2"/>
-    <w:basedOn w:val="Normal"/>
-    <w:next w:val="Normal"/>
-    <w:autoRedefine/>
-    <w:uiPriority w:val="39"/>
-    <w:unhideWhenUsed/>
-    <w:rsid w:val="0015288B"/>
-    <w:pPr>
-      <w:tabs>
-        <w:tab w:val="left" w:pos="709"/>
-        <w:tab w:val="right" w:leader="dot" w:pos="9062"/>
-      </w:tabs>
-      <w:spacing w:after="100"/>
-      <w:ind w:left="240"/>
-    </w:pPr>
-  </w:style>
-  <w:style w:type="paragraph" w:styleId="TOC3">
-    <w:name w:val="toc 3"/>
-    <w:basedOn w:val="Normal"/>
-    <w:next w:val="Normal"/>
-    <w:autoRedefine/>
-    <w:uiPriority w:val="39"/>
-    <w:unhideWhenUsed/>
-    <w:rsid w:val="0015288B"/>
-    <w:pPr>
-      <w:tabs>
-        <w:tab w:val="left" w:pos="1134"/>
-        <w:tab w:val="right" w:leader="dot" w:pos="9062"/>
-      </w:tabs>
-      <w:spacing w:after="100"/>
-      <w:ind w:left="480"/>
-    </w:pPr>
-  </w:style>
-  <w:style w:type="paragraph" w:styleId="TOC4">
-    <w:name w:val="toc 4"/>
-    <w:basedOn w:val="Normal"/>
-    <w:next w:val="Normal"/>
-    <w:autoRedefine/>
-    <w:uiPriority w:val="39"/>
-    <w:unhideWhenUsed/>
-    <w:rsid w:val="0015288B"/>
-    <w:pPr>
-      <w:tabs>
-        <w:tab w:val="left" w:pos="1560"/>
-        <w:tab w:val="right" w:leader="dot" w:pos="9062"/>
-      </w:tabs>
-      <w:spacing w:after="100"/>
-      <w:ind w:left="720"/>
-    </w:pPr>
-  </w:style>
-  <w:style w:type="character" w:styleId="Hyperlink">
-    <w:name w:val="Hyperlink"/>
-    <w:basedOn w:val="DefaultParagraphFont"/>
-    <w:uiPriority w:val="99"/>
-    <w:unhideWhenUsed/>
-    <w:rsid w:val="00EA7310"/>
-    <w:rPr>
-      <w:color w:val="0000FF" w:themeColor="hyperlink"/>
-      <w:u w:val="single"/>
-    </w:rPr>
-  </w:style>
-  <w:style w:type="character" w:customStyle="1" w:styleId="apple-converted-space">
-    <w:name w:val="apple-converted-space"/>
-    <w:basedOn w:val="DefaultParagraphFont"/>
-    <w:rsid w:val="00901FB5"/>
-  </w:style>
-  <w:style w:type="paragraph" w:styleId="PlainText">
-    <w:name w:val="Plain Text"/>
-    <w:basedOn w:val="Normal"/>
-    <w:link w:val="PlainTextChar"/>
-    <w:rsid w:val="00DF32E9"/>
-    <w:rPr>
-      <w:rFonts w:ascii="Courier New" w:hAnsi="Courier New"/>
-      <w:sz w:val="20"/>
-      <w:szCs w:val="20"/>
-      <w:lang w:val="en-US" w:eastAsia="en-US"/>
-    </w:rPr>
-  </w:style>
-  <w:style w:type="character" w:customStyle="1" w:styleId="PlainTextChar">
-    <w:name w:val="Plain Text Char"/>
-    <w:basedOn w:val="DefaultParagraphFont"/>
-    <w:link w:val="PlainText"/>
-    <w:rsid w:val="00DF32E9"/>
-    <w:rPr>
-      <w:rFonts w:ascii="Courier New" w:eastAsia="Times New Roman" w:hAnsi="Courier New" w:cs="Times New Roman"/>
-      <w:sz w:val="20"/>
-      <w:szCs w:val="20"/>
-      <w:lang w:val="en-US"/>
-    </w:rPr>
-  </w:style>
-  <w:style w:type="paragraph" w:styleId="TOCHeading">
-    <w:name w:val="TOC Heading"/>
-    <w:basedOn w:val="Heading1"/>
-    <w:next w:val="Normal"/>
-    <w:uiPriority w:val="39"/>
-    <w:semiHidden/>
-    <w:unhideWhenUsed/>
-    <w:qFormat/>
-    <w:rsid w:val="00BB2366"/>
-    <w:pPr>
-      <w:spacing w:line="276" w:lineRule="auto"/>
-      <w:outlineLvl w:val="9"/>
-    </w:pPr>
-    <w:rPr>
-      <w:lang w:eastAsia="en-US"/>
-    </w:rPr>
-  </w:style>
-  <w:style w:type="paragraph" w:styleId="BalloonText">
-    <w:name w:val="Balloon Text"/>
-    <w:basedOn w:val="Normal"/>
-    <w:link w:val="BalloonTextChar"/>
-    <w:uiPriority w:val="99"/>
-    <w:semiHidden/>
-    <w:unhideWhenUsed/>
-    <w:rsid w:val="00BB2366"/>
-    <w:rPr>
-      <w:rFonts w:ascii="Tahoma" w:hAnsi="Tahoma" w:cs="Tahoma"/>
-      <w:sz w:val="16"/>
-      <w:szCs w:val="16"/>
-    </w:rPr>
-  </w:style>
-  <w:style w:type="character" w:customStyle="1" w:styleId="BalloonTextChar">
-    <w:name w:val="Balloon Text Char"/>
-    <w:basedOn w:val="DefaultParagraphFont"/>
-    <w:link w:val="BalloonText"/>
-    <w:uiPriority w:val="99"/>
-    <w:semiHidden/>
-    <w:rsid w:val="00BB2366"/>
-    <w:rPr>
-      <w:rFonts w:ascii="Tahoma" w:eastAsia="Times New Roman" w:hAnsi="Tahoma" w:cs="Tahoma"/>
-      <w:sz w:val="16"/>
-      <w:szCs w:val="16"/>
-      <w:lang w:eastAsia="hr-HR"/>
-    </w:rPr>
-  </w:style>
-  <w:style w:type="paragraph" w:styleId="Header">
-    <w:name w:val="header"/>
-    <w:basedOn w:val="Normal"/>
-    <w:link w:val="HeaderChar"/>
-    <w:uiPriority w:val="99"/>
-    <w:semiHidden/>
-    <w:unhideWhenUsed/>
-    <w:rsid w:val="0015288B"/>
-    <w:pPr>
-      <w:tabs>
-        <w:tab w:val="center" w:pos="4536"/>
-        <w:tab w:val="right" w:pos="9072"/>
-      </w:tabs>
-    </w:pPr>
-  </w:style>
-  <w:style w:type="character" w:customStyle="1" w:styleId="HeaderChar">
-    <w:name w:val="Header Char"/>
-    <w:basedOn w:val="DefaultParagraphFont"/>
-    <w:link w:val="Header"/>
-    <w:uiPriority w:val="99"/>
-    <w:semiHidden/>
-    <w:rsid w:val="0015288B"/>
-    <w:rPr>
-      <w:rFonts w:ascii="Times New Roman" w:eastAsia="Times New Roman" w:hAnsi="Times New Roman" w:cs="Times New Roman"/>
-      <w:sz w:val="24"/>
-      <w:szCs w:val="24"/>
-      <w:lang w:eastAsia="hr-HR"/>
-    </w:rPr>
-  </w:style>
-  <w:style w:type="paragraph" w:styleId="Footer">
-    <w:name w:val="footer"/>
-    <w:basedOn w:val="Normal"/>
-    <w:link w:val="FooterChar"/>
-    <w:uiPriority w:val="99"/>
-    <w:unhideWhenUsed/>
-    <w:rsid w:val="0015288B"/>
-    <w:pPr>
-      <w:tabs>
-        <w:tab w:val="center" w:pos="4536"/>
-        <w:tab w:val="right" w:pos="9072"/>
-      </w:tabs>
-    </w:pPr>
-  </w:style>
-  <w:style w:type="character" w:customStyle="1" w:styleId="FooterChar">
-    <w:name w:val="Footer Char"/>
-    <w:basedOn w:val="DefaultParagraphFont"/>
-    <w:link w:val="Footer"/>
-    <w:uiPriority w:val="99"/>
-    <w:rsid w:val="0015288B"/>
-    <w:rPr>
-      <w:rFonts w:ascii="Times New Roman" w:eastAsia="Times New Roman" w:hAnsi="Times New Roman" w:cs="Times New Roman"/>
-      <w:sz w:val="24"/>
-      <w:szCs w:val="24"/>
-      <w:lang w:eastAsia="hr-HR"/>
-    </w:rPr>
-  </w:style>
-  <w:style w:type="character" w:styleId="CommentReference">
-    <w:name w:val="annotation reference"/>
-    <w:basedOn w:val="DefaultParagraphFont"/>
-    <w:uiPriority w:val="99"/>
-    <w:semiHidden/>
-    <w:unhideWhenUsed/>
-    <w:rsid w:val="0008292E"/>
-    <w:rPr>
-      <w:sz w:val="16"/>
-      <w:szCs w:val="16"/>
-    </w:rPr>
-  </w:style>
-  <w:style w:type="paragraph" w:styleId="CommentText">
-    <w:name w:val="annotation text"/>
-    <w:basedOn w:val="Normal"/>
-    <w:link w:val="CommentTextChar"/>
-    <w:uiPriority w:val="99"/>
-    <w:semiHidden/>
-    <w:unhideWhenUsed/>
-    <w:rsid w:val="0008292E"/>
     <w:rPr>
       <w:sz w:val="20"/>
       <w:szCs w:val="20"/>
     </w:rPr>
   </w:style>
-  <w:style w:type="character" w:customStyle="1" w:styleId="CommentTextChar">
-    <w:name w:val="Comment Text Char"/>
+  <w:style w:type="character" w:customStyle="1" w:styleId="FootnoteTextChar">
+    <w:name w:val="Footnote Text Char"/>
     <w:basedOn w:val="DefaultParagraphFont"/>
-    <w:link w:val="CommentText"/>
+    <w:link w:val="FootnoteText"/>
     <w:uiPriority w:val="99"/>
     <w:semiHidden/>
-    <w:rsid w:val="0008292E"/>
+    <w:rsid w:val="00C85F72"/>
     <w:rPr>
       <w:rFonts w:ascii="Times New Roman" w:eastAsia="Times New Roman" w:hAnsi="Times New Roman" w:cs="Times New Roman"/>
       <w:sz w:val="20"/>
@@ -11826,174 +11402,15 @@
       <w:lang w:eastAsia="hr-HR"/>
     </w:rPr>
   </w:style>
-  <w:style w:type="paragraph" w:styleId="CommentSubject">
-    <w:name w:val="annotation subject"/>
-    <w:basedOn w:val="CommentText"/>
-    <w:next w:val="CommentText"/>
-    <w:link w:val="CommentSubjectChar"/>
+  <w:style w:type="character" w:styleId="FootnoteReference">
+    <w:name w:val="footnote reference"/>
+    <w:basedOn w:val="DefaultParagraphFont"/>
     <w:uiPriority w:val="99"/>
     <w:semiHidden/>
     <w:unhideWhenUsed/>
-    <w:rsid w:val="0008292E"/>
+    <w:rsid w:val="00C85F72"/>
     <w:rPr>
-      <w:b/>
-      <w:bCs/>
-    </w:rPr>
-  </w:style>
-  <w:style w:type="character" w:customStyle="1" w:styleId="CommentSubjectChar">
-    <w:name w:val="Comment Subject Char"/>
-    <w:basedOn w:val="CommentTextChar"/>
-    <w:link w:val="CommentSubject"/>
-    <w:uiPriority w:val="99"/>
-    <w:semiHidden/>
-    <w:rsid w:val="0008292E"/>
-    <w:rPr>
-      <w:rFonts w:ascii="Times New Roman" w:eastAsia="Times New Roman" w:hAnsi="Times New Roman" w:cs="Times New Roman"/>
-      <w:b/>
-      <w:bCs/>
-      <w:sz w:val="20"/>
-      <w:szCs w:val="20"/>
-      <w:lang w:eastAsia="hr-HR"/>
-    </w:rPr>
-  </w:style>
-  <w:style w:type="table" w:customStyle="1" w:styleId="GridTable6ColorfulAccent5">
-    <w:name w:val="Grid Table 6 Colorful Accent 5"/>
-    <w:basedOn w:val="TableNormal"/>
-    <w:uiPriority w:val="51"/>
-    <w:rsid w:val="009143B6"/>
-    <w:pPr>
-      <w:spacing w:after="0" w:line="240" w:lineRule="auto"/>
-    </w:pPr>
-    <w:rPr>
-      <w:color w:val="31849B" w:themeColor="accent5" w:themeShade="BF"/>
-    </w:rPr>
-    <w:tblPr>
-      <w:tblStyleRowBandSize w:val="1"/>
-      <w:tblStyleColBandSize w:val="1"/>
-      <w:tblBorders>
-        <w:top w:val="single" w:sz="4" w:space="0" w:color="92CDDC" w:themeColor="accent5" w:themeTint="99"/>
-        <w:left w:val="single" w:sz="4" w:space="0" w:color="92CDDC" w:themeColor="accent5" w:themeTint="99"/>
-        <w:bottom w:val="single" w:sz="4" w:space="0" w:color="92CDDC" w:themeColor="accent5" w:themeTint="99"/>
-        <w:right w:val="single" w:sz="4" w:space="0" w:color="92CDDC" w:themeColor="accent5" w:themeTint="99"/>
-        <w:insideH w:val="single" w:sz="4" w:space="0" w:color="92CDDC" w:themeColor="accent5" w:themeTint="99"/>
-        <w:insideV w:val="single" w:sz="4" w:space="0" w:color="92CDDC" w:themeColor="accent5" w:themeTint="99"/>
-      </w:tblBorders>
-    </w:tblPr>
-    <w:tblStylePr w:type="firstRow">
-      <w:rPr>
-        <w:b/>
-        <w:bCs/>
-      </w:rPr>
-      <w:tblPr/>
-      <w:tcPr>
-        <w:tcBorders>
-          <w:bottom w:val="single" w:sz="12" w:space="0" w:color="92CDDC" w:themeColor="accent5" w:themeTint="99"/>
-        </w:tcBorders>
-      </w:tcPr>
-    </w:tblStylePr>
-    <w:tblStylePr w:type="lastRow">
-      <w:rPr>
-        <w:b/>
-        <w:bCs/>
-      </w:rPr>
-      <w:tblPr/>
-      <w:tcPr>
-        <w:tcBorders>
-          <w:top w:val="double" w:sz="4" w:space="0" w:color="92CDDC" w:themeColor="accent5" w:themeTint="99"/>
-        </w:tcBorders>
-      </w:tcPr>
-    </w:tblStylePr>
-    <w:tblStylePr w:type="firstCol">
-      <w:rPr>
-        <w:b/>
-        <w:bCs/>
-      </w:rPr>
-    </w:tblStylePr>
-    <w:tblStylePr w:type="lastCol">
-      <w:rPr>
-        <w:b/>
-        <w:bCs/>
-      </w:rPr>
-    </w:tblStylePr>
-    <w:tblStylePr w:type="band1Vert">
-      <w:tblPr/>
-      <w:tcPr>
-        <w:shd w:val="clear" w:color="auto" w:fill="DAEEF3" w:themeFill="accent5" w:themeFillTint="33"/>
-      </w:tcPr>
-    </w:tblStylePr>
-    <w:tblStylePr w:type="band1Horz">
-      <w:tblPr/>
-      <w:tcPr>
-        <w:shd w:val="clear" w:color="auto" w:fill="DAEEF3" w:themeFill="accent5" w:themeFillTint="33"/>
-      </w:tcPr>
-    </w:tblStylePr>
-  </w:style>
-  <w:style w:type="table" w:customStyle="1" w:styleId="PlainTable4">
-    <w:name w:val="Plain Table 4"/>
-    <w:basedOn w:val="TableNormal"/>
-    <w:uiPriority w:val="44"/>
-    <w:rsid w:val="009143B6"/>
-    <w:pPr>
-      <w:spacing w:after="0" w:line="240" w:lineRule="auto"/>
-    </w:pPr>
-    <w:tblPr>
-      <w:tblStyleRowBandSize w:val="1"/>
-      <w:tblStyleColBandSize w:val="1"/>
-    </w:tblPr>
-    <w:tblStylePr w:type="firstRow">
-      <w:rPr>
-        <w:b/>
-        <w:bCs/>
-      </w:rPr>
-    </w:tblStylePr>
-    <w:tblStylePr w:type="lastRow">
-      <w:rPr>
-        <w:b/>
-        <w:bCs/>
-      </w:rPr>
-    </w:tblStylePr>
-    <w:tblStylePr w:type="firstCol">
-      <w:rPr>
-        <w:b/>
-        <w:bCs/>
-      </w:rPr>
-    </w:tblStylePr>
-    <w:tblStylePr w:type="lastCol">
-      <w:rPr>
-        <w:b/>
-        <w:bCs/>
-      </w:rPr>
-    </w:tblStylePr>
-    <w:tblStylePr w:type="band1Vert">
-      <w:tblPr/>
-      <w:tcPr>
-        <w:shd w:val="clear" w:color="auto" w:fill="F2F2F2" w:themeFill="background1" w:themeFillShade="F2"/>
-      </w:tcPr>
-    </w:tblStylePr>
-    <w:tblStylePr w:type="band1Horz">
-      <w:tblPr/>
-      <w:tcPr>
-        <w:shd w:val="clear" w:color="auto" w:fill="F2F2F2" w:themeFill="background1" w:themeFillShade="F2"/>
-      </w:tcPr>
-    </w:tblStylePr>
-  </w:style>
-  <w:style w:type="paragraph" w:styleId="Caption">
-    <w:name w:val="caption"/>
-    <w:basedOn w:val="Normal"/>
-    <w:next w:val="Normal"/>
-    <w:uiPriority w:val="35"/>
-    <w:unhideWhenUsed/>
-    <w:qFormat/>
-    <w:rsid w:val="001F1EED"/>
-    <w:pPr>
-      <w:spacing w:after="200" w:line="240" w:lineRule="auto"/>
-    </w:pPr>
-    <w:rPr>
-      <w:b/>
-      <w:bCs/>
-      <w:color w:val="4F81BD" w:themeColor="accent1"/>
-      <w:sz w:val="18"/>
-      <w:szCs w:val="18"/>
+      <w:vertAlign w:val="superscript"/>
     </w:rPr>
   </w:style>
 </w:styles>
@@ -12287,7 +11704,7 @@
 </file>
 
 <file path=customXml/itemProps1.xml><?xml version="1.0" encoding="utf-8"?>
-<ds:datastoreItem xmlns:ds="http://schemas.openxmlformats.org/officeDocument/2006/customXml" ds:itemID="{8A0969E9-AD63-465E-8E5E-D977DDDF0C6F}">
+<ds:datastoreItem xmlns:ds="http://schemas.openxmlformats.org/officeDocument/2006/customXml" ds:itemID="{A49DA9E3-B1AF-4DC0-A023-E3DA64B33596}">
   <ds:schemaRefs>
     <ds:schemaRef ds:uri="http://schemas.openxmlformats.org/officeDocument/2006/bibliography"/>
   </ds:schemaRefs>

</xml_diff>

<commit_message>
Projektna: -azurirani troskovi projekta
Tehnicka:
-azuriran i opisan use-case dijagram
-dodani opisi novih robotium testova
</commit_message>
<xml_diff>
--- a/Dokumentacija/T18 - PD - ChatUp - Drmencic, Filipovic,Jurman,Sokac.docx
+++ b/Dokumentacija/T18 - PD - ChatUp - Drmencic, Filipovic,Jurman,Sokac.docx
@@ -3869,7 +3869,7 @@
         <w:t>troško</w:t>
       </w:r>
       <w:r>
-        <w:t>vi projekta iznose 38.185,00 kn. Pridodamo li tome troškove PDV-a, koji u ovom slučaju iznose 40%</w:t>
+        <w:t>vi projekta iznose 38.185,00 kn. Pridodamo li tome troškove PDV-a koji u ovom slučaju, pošto radimo preko „Student servisa“, iznose 17,5%</w:t>
       </w:r>
       <w:r>
         <w:rPr>
@@ -3878,7 +3878,7 @@
         <w:footnoteReference w:id="4"/>
       </w:r>
       <w:r>
-        <w:t>, dobivamo da su ukupni bruto troškovi projekta 53.459,00 kn.</w:t>
+        <w:t xml:space="preserve"> - dobivamo da su ukupni bruto troškovi projekta 44.867,38 kn.</w:t>
       </w:r>
     </w:p>
     <w:p/>
@@ -3896,16 +3896,427 @@
         <w:jc w:val="both"/>
       </w:pPr>
       <w:r>
-        <w:t xml:space="preserve">Želimo li zaraditi na ovome projektu, morat ćemo troškovima projekta pridodati maržu. Kako se prema detaljnom terminskom planu projekta, projekt razvija od 15.10.2015- do 14.1.2016, odnosno 3 mjeseca, a svi četvero smo developeri „juniori“, plan nam je mjesečno zaraditi 1.500,00 kn po developeru. To znači da bi dodatni troškovi marže bili 1.500,00kn * 4 developera * 3 mjeseca = 18.000,00kn. </w:t>
-      </w:r>
-    </w:p>
-    <w:p>
-      <w:r>
-        <w:t>Pridodamo li bruto troškovima projekta koji iznose 53.459,00 kn maržu u iznosu od 18.000,00 kn, dobivamo da bi za profit od 1.500,00 kn mjesečno po developeru odnosno članu projekta, trošak cijelog projekta iznosio 53.459,00 + 18.000,00 = 71.459,00 kn.</w:t>
-      </w:r>
-      <w:r>
-        <w:br/>
-      </w:r>
+        <w:t xml:space="preserve">Želimo li zaraditi na ovome projektu, morat ćemo troškovima projekta pridodati maržu. Kako se prema detaljnom terminskom planu projekta, projekt razvija od 15.10.2015 do 14.1.2016, odnosno 3 mjeseca, a svi četvero smo developeri „juniori“, plan nam je mjesečno zaraditi 1.500,00 kn po developeru. To znači da bi dodatni troškovi marže bili 1.500,00kn * 4 developera * 3 mjeseca = 18.000,00kn. </w:t>
+      </w:r>
+    </w:p>
+    <w:p>
+      <w:pPr>
+        <w:jc w:val="both"/>
+      </w:pPr>
+      <w:r>
+        <w:t>Pridodamo li bruto troškovima projekta koji iznose 44.867,38 kn maržu u iznosu od 18.000,00 kn, dobivamo da bi za profit od 1.500,00 kn mjesečno po developeru odnosno članu projekta, tr</w:t>
+      </w:r>
+      <w:bookmarkStart w:id="7" w:name="_GoBack"/>
+      <w:bookmarkEnd w:id="7"/>
+      <w:r>
+        <w:t>ošak cijelog projekta iznosio 44.867,38+ 18.000,00 = 62.867,38 kn.</w:t>
+      </w:r>
+    </w:p>
+    <w:p>
+      <w:pPr>
+        <w:jc w:val="both"/>
+      </w:pPr>
+      <w:r>
+        <w:t>Dakle, tablični pregled troškova projekta dan je u nastavku.</w:t>
+      </w:r>
+    </w:p>
+    <w:p>
+      <w:pPr>
+        <w:jc w:val="center"/>
+      </w:pPr>
+    </w:p>
+    <w:tbl>
+      <w:tblPr>
+        <w:tblStyle w:val="TableGrid"/>
+        <w:tblW w:w="0" w:type="auto"/>
+        <w:jc w:val="center"/>
+        <w:tblLook w:val="04A0" w:firstRow="1" w:lastRow="0" w:firstColumn="1" w:lastColumn="0" w:noHBand="0" w:noVBand="1"/>
+      </w:tblPr>
+      <w:tblGrid>
+        <w:gridCol w:w="3381"/>
+        <w:gridCol w:w="2190"/>
+      </w:tblGrid>
+      <w:tr>
+        <w:trPr>
+          <w:trHeight w:val="559"/>
+          <w:jc w:val="center"/>
+        </w:trPr>
+        <w:tc>
+          <w:tcPr>
+            <w:tcW w:w="3381" w:type="dxa"/>
+            <w:vAlign w:val="center"/>
+          </w:tcPr>
+          <w:p>
+            <w:pPr>
+              <w:spacing w:line="276" w:lineRule="auto"/>
+              <w:jc w:val="center"/>
+              <w:rPr>
+                <w:b/>
+                <w:sz w:val="24"/>
+                <w:szCs w:val="24"/>
+              </w:rPr>
+            </w:pPr>
+            <w:r>
+              <w:rPr>
+                <w:b/>
+                <w:sz w:val="24"/>
+                <w:szCs w:val="24"/>
+              </w:rPr>
+              <w:t>Troškovi projekta</w:t>
+            </w:r>
+          </w:p>
+        </w:tc>
+        <w:tc>
+          <w:tcPr>
+            <w:tcW w:w="2190" w:type="dxa"/>
+            <w:vAlign w:val="center"/>
+          </w:tcPr>
+          <w:p>
+            <w:pPr>
+              <w:spacing w:line="276" w:lineRule="auto"/>
+              <w:jc w:val="center"/>
+              <w:rPr>
+                <w:b/>
+                <w:sz w:val="24"/>
+                <w:szCs w:val="24"/>
+              </w:rPr>
+            </w:pPr>
+            <w:r>
+              <w:rPr>
+                <w:b/>
+                <w:sz w:val="24"/>
+                <w:szCs w:val="24"/>
+              </w:rPr>
+              <w:t>Iznos troška</w:t>
+            </w:r>
+          </w:p>
+        </w:tc>
+      </w:tr>
+      <w:tr>
+        <w:trPr>
+          <w:trHeight w:val="540"/>
+          <w:jc w:val="center"/>
+        </w:trPr>
+        <w:tc>
+          <w:tcPr>
+            <w:tcW w:w="3381" w:type="dxa"/>
+            <w:vAlign w:val="center"/>
+          </w:tcPr>
+          <w:p>
+            <w:pPr>
+              <w:spacing w:line="276" w:lineRule="auto"/>
+              <w:jc w:val="center"/>
+              <w:rPr>
+                <w:sz w:val="24"/>
+                <w:szCs w:val="24"/>
+              </w:rPr>
+            </w:pPr>
+            <w:r>
+              <w:rPr>
+                <w:sz w:val="24"/>
+                <w:szCs w:val="24"/>
+              </w:rPr>
+              <w:t>Neto troškovi</w:t>
+            </w:r>
+          </w:p>
+        </w:tc>
+        <w:tc>
+          <w:tcPr>
+            <w:tcW w:w="2190" w:type="dxa"/>
+            <w:vAlign w:val="center"/>
+          </w:tcPr>
+          <w:p>
+            <w:pPr>
+              <w:spacing w:line="276" w:lineRule="auto"/>
+              <w:jc w:val="center"/>
+              <w:rPr>
+                <w:sz w:val="24"/>
+                <w:szCs w:val="24"/>
+              </w:rPr>
+            </w:pPr>
+            <w:r>
+              <w:rPr>
+                <w:sz w:val="24"/>
+                <w:szCs w:val="24"/>
+              </w:rPr>
+              <w:t>38.185,00 kn</w:t>
+            </w:r>
+          </w:p>
+        </w:tc>
+      </w:tr>
+      <w:tr>
+        <w:trPr>
+          <w:trHeight w:val="540"/>
+          <w:jc w:val="center"/>
+        </w:trPr>
+        <w:tc>
+          <w:tcPr>
+            <w:tcW w:w="3381" w:type="dxa"/>
+            <w:vAlign w:val="center"/>
+          </w:tcPr>
+          <w:p>
+            <w:pPr>
+              <w:spacing w:line="276" w:lineRule="auto"/>
+              <w:jc w:val="center"/>
+              <w:rPr>
+                <w:sz w:val="24"/>
+                <w:szCs w:val="24"/>
+              </w:rPr>
+            </w:pPr>
+            <w:r>
+              <w:rPr>
+                <w:sz w:val="24"/>
+                <w:szCs w:val="24"/>
+              </w:rPr>
+              <w:t>Troškovi PDV-a</w:t>
+            </w:r>
+          </w:p>
+        </w:tc>
+        <w:tc>
+          <w:tcPr>
+            <w:tcW w:w="2190" w:type="dxa"/>
+            <w:vAlign w:val="center"/>
+          </w:tcPr>
+          <w:p>
+            <w:pPr>
+              <w:spacing w:line="276" w:lineRule="auto"/>
+              <w:jc w:val="center"/>
+              <w:rPr>
+                <w:sz w:val="24"/>
+                <w:szCs w:val="24"/>
+              </w:rPr>
+            </w:pPr>
+            <w:r>
+              <w:rPr>
+                <w:sz w:val="24"/>
+                <w:szCs w:val="24"/>
+              </w:rPr>
+              <w:t>6.682,38 kn</w:t>
+            </w:r>
+          </w:p>
+        </w:tc>
+      </w:tr>
+      <w:tr>
+        <w:trPr>
+          <w:trHeight w:val="559"/>
+          <w:jc w:val="center"/>
+        </w:trPr>
+        <w:tc>
+          <w:tcPr>
+            <w:tcW w:w="3381" w:type="dxa"/>
+            <w:vAlign w:val="center"/>
+          </w:tcPr>
+          <w:p>
+            <w:pPr>
+              <w:spacing w:line="276" w:lineRule="auto"/>
+              <w:jc w:val="center"/>
+              <w:rPr>
+                <w:sz w:val="24"/>
+                <w:szCs w:val="24"/>
+              </w:rPr>
+            </w:pPr>
+            <w:r>
+              <w:rPr>
+                <w:sz w:val="24"/>
+                <w:szCs w:val="24"/>
+              </w:rPr>
+              <w:t>Bruto troškovi</w:t>
+            </w:r>
+          </w:p>
+          <w:p>
+            <w:pPr>
+              <w:spacing w:line="276" w:lineRule="auto"/>
+              <w:jc w:val="center"/>
+              <w:rPr>
+                <w:sz w:val="24"/>
+                <w:szCs w:val="24"/>
+              </w:rPr>
+            </w:pPr>
+            <w:r>
+              <w:rPr>
+                <w:sz w:val="24"/>
+                <w:szCs w:val="24"/>
+              </w:rPr>
+              <w:t>(neto troškovi+troškovi PDV-a)</w:t>
+            </w:r>
+          </w:p>
+        </w:tc>
+        <w:tc>
+          <w:tcPr>
+            <w:tcW w:w="2190" w:type="dxa"/>
+            <w:vAlign w:val="center"/>
+          </w:tcPr>
+          <w:p>
+            <w:pPr>
+              <w:spacing w:line="276" w:lineRule="auto"/>
+              <w:jc w:val="center"/>
+              <w:rPr>
+                <w:sz w:val="24"/>
+                <w:szCs w:val="24"/>
+              </w:rPr>
+            </w:pPr>
+            <w:r>
+              <w:rPr>
+                <w:sz w:val="24"/>
+                <w:szCs w:val="24"/>
+              </w:rPr>
+              <w:t>44.867,38 kn</w:t>
+            </w:r>
+          </w:p>
+        </w:tc>
+      </w:tr>
+      <w:tr>
+        <w:trPr>
+          <w:trHeight w:val="559"/>
+          <w:jc w:val="center"/>
+        </w:trPr>
+        <w:tc>
+          <w:tcPr>
+            <w:tcW w:w="3381" w:type="dxa"/>
+            <w:vAlign w:val="center"/>
+          </w:tcPr>
+          <w:p>
+            <w:pPr>
+              <w:spacing w:line="276" w:lineRule="auto"/>
+              <w:jc w:val="center"/>
+              <w:rPr>
+                <w:sz w:val="24"/>
+                <w:szCs w:val="24"/>
+              </w:rPr>
+            </w:pPr>
+            <w:r>
+              <w:rPr>
+                <w:sz w:val="24"/>
+                <w:szCs w:val="24"/>
+              </w:rPr>
+              <w:t>Marža</w:t>
+            </w:r>
+          </w:p>
+        </w:tc>
+        <w:tc>
+          <w:tcPr>
+            <w:tcW w:w="2190" w:type="dxa"/>
+            <w:vAlign w:val="center"/>
+          </w:tcPr>
+          <w:p>
+            <w:pPr>
+              <w:spacing w:line="276" w:lineRule="auto"/>
+              <w:jc w:val="center"/>
+              <w:rPr>
+                <w:sz w:val="24"/>
+                <w:szCs w:val="24"/>
+              </w:rPr>
+            </w:pPr>
+            <w:r>
+              <w:rPr>
+                <w:sz w:val="24"/>
+                <w:szCs w:val="24"/>
+              </w:rPr>
+              <w:t>18.000,00 kn</w:t>
+            </w:r>
+          </w:p>
+        </w:tc>
+      </w:tr>
+      <w:tr>
+        <w:trPr>
+          <w:trHeight w:val="559"/>
+          <w:jc w:val="center"/>
+        </w:trPr>
+        <w:tc>
+          <w:tcPr>
+            <w:tcW w:w="3381" w:type="dxa"/>
+            <w:vAlign w:val="center"/>
+          </w:tcPr>
+          <w:p>
+            <w:pPr>
+              <w:spacing w:line="276" w:lineRule="auto"/>
+              <w:jc w:val="center"/>
+              <w:rPr>
+                <w:sz w:val="24"/>
+                <w:szCs w:val="24"/>
+              </w:rPr>
+            </w:pPr>
+            <w:r>
+              <w:rPr>
+                <w:sz w:val="24"/>
+                <w:szCs w:val="24"/>
+              </w:rPr>
+              <w:t xml:space="preserve">Ukupni troškovi projekta </w:t>
+            </w:r>
+            <w:r>
+              <w:rPr>
+                <w:sz w:val="24"/>
+                <w:szCs w:val="24"/>
+              </w:rPr>
+              <w:br/>
+              <w:t>(bruto troškovi + marža)</w:t>
+            </w:r>
+          </w:p>
+        </w:tc>
+        <w:tc>
+          <w:tcPr>
+            <w:tcW w:w="2190" w:type="dxa"/>
+            <w:vAlign w:val="center"/>
+          </w:tcPr>
+          <w:p>
+            <w:pPr>
+              <w:spacing w:line="276" w:lineRule="auto"/>
+              <w:jc w:val="center"/>
+              <w:rPr>
+                <w:b/>
+                <w:sz w:val="24"/>
+                <w:szCs w:val="24"/>
+              </w:rPr>
+            </w:pPr>
+            <w:r>
+              <w:rPr>
+                <w:b/>
+                <w:sz w:val="24"/>
+                <w:szCs w:val="24"/>
+              </w:rPr>
+              <w:t>62.867,38 kn</w:t>
+            </w:r>
+          </w:p>
+        </w:tc>
+      </w:tr>
+    </w:tbl>
+    <w:p>
+      <w:pPr>
+        <w:pStyle w:val="Caption"/>
+        <w:jc w:val="center"/>
+        <w:rPr>
+          <w:color w:val="auto"/>
+        </w:rPr>
+      </w:pPr>
+      <w:r>
+        <w:rPr>
+          <w:color w:val="auto"/>
+        </w:rPr>
+        <w:t xml:space="preserve">Slika </w:t>
+      </w:r>
+      <w:r>
+        <w:rPr>
+          <w:color w:val="auto"/>
+        </w:rPr>
+        <w:t>2.4.</w:t>
+      </w:r>
+      <w:r>
+        <w:rPr>
+          <w:color w:val="auto"/>
+        </w:rPr>
+        <w:t xml:space="preserve"> </w:t>
+      </w:r>
+      <w:r>
+        <w:rPr>
+          <w:color w:val="auto"/>
+        </w:rPr>
+        <w:t>Pregled troškova projekta</w:t>
+      </w:r>
+    </w:p>
+    <w:p>
+      <w:pPr>
+        <w:jc w:val="both"/>
+      </w:pPr>
     </w:p>
     <w:p>
       <w:pPr>
@@ -3934,17 +4345,12 @@
       <w:pPr>
         <w:pStyle w:val="FOINaslov1"/>
       </w:pPr>
-      <w:bookmarkStart w:id="7" w:name="_Toc439282263"/>
+      <w:bookmarkStart w:id="8" w:name="_Toc439282263"/>
       <w:r>
         <w:lastRenderedPageBreak/>
-        <w:t>P</w:t>
-      </w:r>
-      <w:bookmarkStart w:id="8" w:name="_GoBack"/>
+        <w:t>Product Backlog</w:t>
+      </w:r>
       <w:bookmarkEnd w:id="8"/>
-      <w:r>
-        <w:t>roduct Backlog</w:t>
-      </w:r>
-      <w:bookmarkEnd w:id="7"/>
     </w:p>
     <w:p>
       <w:pPr>
@@ -6903,7 +7309,19 @@
         <w:t xml:space="preserve"> </w:t>
       </w:r>
       <w:r>
-        <w:t>Prema „Porezna uprava-porez na dodanu vrijednost“, http://www.porezna-uprava.hr/Dokumenti%20vijesti/IzmjeneZakonaiPravilnika2015.pdf, dostpuno 23.1.2016.</w:t>
+        <w:t>Prema „</w:t>
+      </w:r>
+      <w:r>
+        <w:t>Student servis – opći uvjeti poslovanja</w:t>
+      </w:r>
+      <w:r>
+        <w:t xml:space="preserve">“, </w:t>
+      </w:r>
+      <w:r>
+        <w:t>http://www.sczg.unizg.hr/student-servis/opci-uvjeti-poslovanja/</w:t>
+      </w:r>
+      <w:r>
+        <w:t>, dostpuno 23.1.2016.</w:t>
       </w:r>
     </w:p>
   </w:footnote>
@@ -11413,6 +11831,32 @@
       <w:vertAlign w:val="superscript"/>
     </w:rPr>
   </w:style>
+  <w:style w:type="table" w:styleId="TableGrid">
+    <w:name w:val="Table Grid"/>
+    <w:basedOn w:val="TableNormal"/>
+    <w:uiPriority w:val="59"/>
+    <w:rsid w:val="00A96EE1"/>
+    <w:pPr>
+      <w:spacing w:after="0" w:line="240" w:lineRule="auto"/>
+    </w:pPr>
+    <w:tblPr>
+      <w:tblInd w:w="0" w:type="dxa"/>
+      <w:tblBorders>
+        <w:top w:val="single" w:sz="4" w:space="0" w:color="auto"/>
+        <w:left w:val="single" w:sz="4" w:space="0" w:color="auto"/>
+        <w:bottom w:val="single" w:sz="4" w:space="0" w:color="auto"/>
+        <w:right w:val="single" w:sz="4" w:space="0" w:color="auto"/>
+        <w:insideH w:val="single" w:sz="4" w:space="0" w:color="auto"/>
+        <w:insideV w:val="single" w:sz="4" w:space="0" w:color="auto"/>
+      </w:tblBorders>
+      <w:tblCellMar>
+        <w:top w:w="0" w:type="dxa"/>
+        <w:left w:w="108" w:type="dxa"/>
+        <w:bottom w:w="0" w:type="dxa"/>
+        <w:right w:w="108" w:type="dxa"/>
+      </w:tblCellMar>
+    </w:tblPr>
+  </w:style>
 </w:styles>
 </file>
 
@@ -11704,7 +12148,7 @@
 </file>
 
 <file path=customXml/itemProps1.xml><?xml version="1.0" encoding="utf-8"?>
-<ds:datastoreItem xmlns:ds="http://schemas.openxmlformats.org/officeDocument/2006/customXml" ds:itemID="{A49DA9E3-B1AF-4DC0-A023-E3DA64B33596}">
+<ds:datastoreItem xmlns:ds="http://schemas.openxmlformats.org/officeDocument/2006/customXml" ds:itemID="{41F21DD5-54EC-47C1-B3C7-8872509C3D48}">
   <ds:schemaRefs>
     <ds:schemaRef ds:uri="http://schemas.openxmlformats.org/officeDocument/2006/bibliography"/>
   </ds:schemaRefs>

</xml_diff>

<commit_message>
PD: Opisani zapisnici sa sastanaka za 5. sprint
</commit_message>
<xml_diff>
--- a/Dokumentacija/T18 - PD - ChatUp - Drmencic, Filipovic,Jurman,Sokac.docx
+++ b/Dokumentacija/T18 - PD - ChatUp - Drmencic, Filipovic,Jurman,Sokac.docx
@@ -604,20 +604,22 @@
         <w:tabs>
           <w:tab w:val="left" w:pos="7371"/>
         </w:tabs>
-        <w:ind w:left="6379" w:right="1701" w:firstLine="142"/>
-        <w:jc w:val="right"/>
+        <w:ind w:left="6379" w:right="1701"/>
       </w:pPr>
       <w:r>
         <w:t>M</w:t>
       </w:r>
       <w:r>
-        <w:t>entor:</w:t>
+        <w:t>entor</w:t>
+      </w:r>
+      <w:r>
+        <w:t>:</w:t>
       </w:r>
     </w:p>
     <w:p>
       <w:pPr>
         <w:pStyle w:val="Podaciomentoru"/>
-        <w:ind w:left="6521"/>
+        <w:ind w:left="5664" w:firstLine="708"/>
         <w:jc w:val="left"/>
       </w:pPr>
       <w:r>
@@ -3904,12 +3906,7 @@
         <w:jc w:val="both"/>
       </w:pPr>
       <w:r>
-        <w:t>Pridodamo li bruto troškovima projekta koji iznose 44.867,38 kn maržu u iznosu od 18.000,00 kn, dobivamo da bi za profit od 1.500,00 kn mjesečno po developeru odnosno članu projekta, tr</w:t>
-      </w:r>
-      <w:bookmarkStart w:id="7" w:name="_GoBack"/>
-      <w:bookmarkEnd w:id="7"/>
-      <w:r>
-        <w:t>ošak cijelog projekta iznosio 44.867,38+ 18.000,00 = 62.867,38 kn.</w:t>
+        <w:t>Pridodamo li bruto troškovima projekta koji iznose 44.867,38 kn maržu u iznosu od 18.000,00 kn, dobivamo da bi za profit od 1.500,00 kn mjesečno po developeru odnosno članu projekta, trošak cijelog projekta iznosio 44.867,38+ 18.000,00 = 62.867,38 kn.</w:t>
       </w:r>
     </w:p>
     <w:p>
@@ -4345,12 +4342,12 @@
       <w:pPr>
         <w:pStyle w:val="FOINaslov1"/>
       </w:pPr>
-      <w:bookmarkStart w:id="8" w:name="_Toc439282263"/>
+      <w:bookmarkStart w:id="7" w:name="_Toc439282263"/>
       <w:r>
         <w:lastRenderedPageBreak/>
         <w:t>Product Backlog</w:t>
       </w:r>
-      <w:bookmarkEnd w:id="8"/>
+      <w:bookmarkEnd w:id="7"/>
     </w:p>
     <w:p>
       <w:pPr>
@@ -4503,12 +4500,12 @@
       <w:pPr>
         <w:pStyle w:val="FOINaslov1"/>
       </w:pPr>
-      <w:bookmarkStart w:id="9" w:name="_Toc439282264"/>
+      <w:bookmarkStart w:id="8" w:name="_Toc439282264"/>
       <w:r>
         <w:lastRenderedPageBreak/>
         <w:t>Tijek projekta</w:t>
       </w:r>
-      <w:bookmarkEnd w:id="9"/>
+      <w:bookmarkEnd w:id="8"/>
     </w:p>
     <w:p>
       <w:pPr>
@@ -4707,52 +4704,52 @@
       <w:pPr>
         <w:pStyle w:val="FOINaslov2"/>
       </w:pPr>
-      <w:bookmarkStart w:id="10" w:name="_Toc439282265"/>
+      <w:bookmarkStart w:id="9" w:name="_Toc439282265"/>
       <w:r>
         <w:lastRenderedPageBreak/>
         <w:t>Sprint 1 (19.10.2015. – 01.11.2015.)</w:t>
       </w:r>
+      <w:bookmarkEnd w:id="9"/>
+    </w:p>
+    <w:p>
+      <w:pPr>
+        <w:jc w:val="both"/>
+      </w:pPr>
+      <w:r>
+        <w:t xml:space="preserve">U prvom sprintu odlučili smo implementirati korisničke priče za registraciju i </w:t>
+      </w:r>
+      <w:r>
+        <w:t>prijavu, odnosno odjavu</w:t>
+      </w:r>
+      <w:r>
+        <w:t>. Također se radilo na osposobljavanju servera, podizanju baze podataka kao i izradi Web servisa za navedene korisničke priče</w:t>
+      </w:r>
+      <w:r>
+        <w:t>.</w:t>
+      </w:r>
+    </w:p>
+    <w:p>
+      <w:pPr>
+        <w:pStyle w:val="FOINaslov3"/>
+      </w:pPr>
+      <w:bookmarkStart w:id="10" w:name="_Toc439282266"/>
+      <w:r>
+        <w:t>Dnevni sastan</w:t>
+      </w:r>
+      <w:r>
+        <w:t>ci</w:t>
+      </w:r>
       <w:bookmarkEnd w:id="10"/>
     </w:p>
     <w:p>
       <w:pPr>
-        <w:jc w:val="both"/>
-      </w:pPr>
-      <w:r>
-        <w:t xml:space="preserve">U prvom sprintu odlučili smo implementirati korisničke priče za registraciju i </w:t>
-      </w:r>
-      <w:r>
-        <w:t>prijavu, odnosno odjavu</w:t>
-      </w:r>
-      <w:r>
-        <w:t>. Također se radilo na osposobljavanju servera, podizanju baze podataka kao i izradi Web servisa za navedene korisničke priče</w:t>
-      </w:r>
-      <w:r>
-        <w:t>.</w:t>
-      </w:r>
-    </w:p>
-    <w:p>
-      <w:pPr>
-        <w:pStyle w:val="FOINaslov3"/>
-      </w:pPr>
-      <w:bookmarkStart w:id="11" w:name="_Toc439282266"/>
-      <w:r>
-        <w:t>Dnevni sastan</w:t>
-      </w:r>
-      <w:r>
-        <w:t>ci</w:t>
+        <w:pStyle w:val="FOINaslov4"/>
+      </w:pPr>
+      <w:bookmarkStart w:id="11" w:name="_Toc439282267"/>
+      <w:r>
+        <w:t>Dnevni sastanak 21.10.2015.</w:t>
       </w:r>
       <w:bookmarkEnd w:id="11"/>
-    </w:p>
-    <w:p>
-      <w:pPr>
-        <w:pStyle w:val="FOINaslov4"/>
-      </w:pPr>
-      <w:bookmarkStart w:id="12" w:name="_Toc439282267"/>
-      <w:r>
-        <w:t>Dnevni sastanak 21.10.2015.</w:t>
-      </w:r>
-      <w:bookmarkEnd w:id="12"/>
     </w:p>
     <w:p>
       <w:pPr>
@@ -4954,11 +4951,11 @@
       <w:pPr>
         <w:pStyle w:val="FOINaslov4"/>
       </w:pPr>
-      <w:bookmarkStart w:id="13" w:name="_Toc439282268"/>
+      <w:bookmarkStart w:id="12" w:name="_Toc439282268"/>
       <w:r>
         <w:t>Dnevni sastanak 23.10.2015.</w:t>
       </w:r>
-      <w:bookmarkEnd w:id="13"/>
+      <w:bookmarkEnd w:id="12"/>
     </w:p>
     <w:p>
       <w:pPr>
@@ -5200,7 +5197,7 @@
       <w:pPr>
         <w:pStyle w:val="FOINaslov4"/>
       </w:pPr>
-      <w:bookmarkStart w:id="14" w:name="_Toc439282269"/>
+      <w:bookmarkStart w:id="13" w:name="_Toc439282269"/>
       <w:r>
         <w:t>Dnevni sastanak 2</w:t>
       </w:r>
@@ -5210,7 +5207,7 @@
       <w:r>
         <w:t>.10.2015.</w:t>
       </w:r>
-      <w:bookmarkEnd w:id="14"/>
+      <w:bookmarkEnd w:id="13"/>
     </w:p>
     <w:p>
       <w:pPr>
@@ -5363,12 +5360,12 @@
       <w:pPr>
         <w:pStyle w:val="FOINaslov3"/>
       </w:pPr>
-      <w:bookmarkStart w:id="15" w:name="_Toc439282270"/>
+      <w:bookmarkStart w:id="14" w:name="_Toc439282270"/>
       <w:r>
         <w:lastRenderedPageBreak/>
         <w:t>Sprint 1 Backlog</w:t>
       </w:r>
-      <w:bookmarkEnd w:id="15"/>
+      <w:bookmarkEnd w:id="14"/>
     </w:p>
     <w:p>
       <w:pPr>
@@ -5613,37 +5610,37 @@
       <w:pPr>
         <w:pStyle w:val="FOINaslov2"/>
       </w:pPr>
-      <w:bookmarkStart w:id="16" w:name="_Toc439282271"/>
+      <w:bookmarkStart w:id="15" w:name="_Toc439282271"/>
       <w:r>
         <w:t>Sprint 2 (02.11.2015. – 17.11.2015.)</w:t>
       </w:r>
+      <w:bookmarkEnd w:id="15"/>
+    </w:p>
+    <w:p>
+      <w:r>
+        <w:t>U drugom sprintu odlučili smo implementirati logiku glavnih tab-ova, korigirati module, i implementirati dizajn menija i aktivnosti koje otvaraju pojedine stavke menija.</w:t>
+      </w:r>
+    </w:p>
+    <w:p/>
+    <w:p>
+      <w:pPr>
+        <w:pStyle w:val="FOINaslov3"/>
+      </w:pPr>
+      <w:bookmarkStart w:id="16" w:name="_Toc439282272"/>
+      <w:r>
+        <w:t>Dnevni sastanci</w:t>
+      </w:r>
       <w:bookmarkEnd w:id="16"/>
     </w:p>
     <w:p>
-      <w:r>
-        <w:t>U drugom sprintu odlučili smo implementirati logiku glavnih tab-ova, korigirati module, i implementirati dizajn menija i aktivnosti koje otvaraju pojedine stavke menija.</w:t>
-      </w:r>
-    </w:p>
-    <w:p/>
-    <w:p>
-      <w:pPr>
-        <w:pStyle w:val="FOINaslov3"/>
-      </w:pPr>
-      <w:bookmarkStart w:id="17" w:name="_Toc439282272"/>
-      <w:r>
-        <w:t>Dnevni sastanci</w:t>
+      <w:pPr>
+        <w:pStyle w:val="FOINaslov4"/>
+      </w:pPr>
+      <w:bookmarkStart w:id="17" w:name="_Toc439282273"/>
+      <w:r>
+        <w:t>Sastanak prije početka sprinta 30.10.2015.</w:t>
       </w:r>
       <w:bookmarkEnd w:id="17"/>
-    </w:p>
-    <w:p>
-      <w:pPr>
-        <w:pStyle w:val="FOINaslov4"/>
-      </w:pPr>
-      <w:bookmarkStart w:id="18" w:name="_Toc439282273"/>
-      <w:r>
-        <w:t>Sastanak prije početka sprinta 30.10.2015.</w:t>
-      </w:r>
-      <w:bookmarkEnd w:id="18"/>
     </w:p>
     <w:p>
       <w:pPr>
@@ -5834,7 +5831,7 @@
       <w:pPr>
         <w:pStyle w:val="FOINaslov4"/>
       </w:pPr>
-      <w:bookmarkStart w:id="19" w:name="_Toc439282274"/>
+      <w:bookmarkStart w:id="18" w:name="_Toc439282274"/>
       <w:r>
         <w:t>Dnevni sastanak</w:t>
       </w:r>
@@ -5844,7 +5841,7 @@
       <w:r>
         <w:t>.11.2015.</w:t>
       </w:r>
-      <w:bookmarkEnd w:id="19"/>
+      <w:bookmarkEnd w:id="18"/>
     </w:p>
     <w:p>
       <w:pPr>
@@ -5985,12 +5982,12 @@
       <w:pPr>
         <w:pStyle w:val="FOINaslov3"/>
       </w:pPr>
-      <w:bookmarkStart w:id="20" w:name="_Toc439282275"/>
+      <w:bookmarkStart w:id="19" w:name="_Toc439282275"/>
       <w:r>
         <w:lastRenderedPageBreak/>
         <w:t>Sprint 2 Backlog</w:t>
       </w:r>
-      <w:bookmarkEnd w:id="20"/>
+      <w:bookmarkEnd w:id="19"/>
     </w:p>
     <w:p>
       <w:pPr>
@@ -6180,32 +6177,32 @@
       <w:pPr>
         <w:pStyle w:val="FOINaslov2"/>
       </w:pPr>
-      <w:bookmarkStart w:id="21" w:name="_Toc439282276"/>
+      <w:bookmarkStart w:id="20" w:name="_Toc439282276"/>
       <w:r>
         <w:lastRenderedPageBreak/>
         <w:t>Sprint 3 (25.11.2015. – 16.12.2015.)</w:t>
       </w:r>
+      <w:bookmarkEnd w:id="20"/>
+    </w:p>
+    <w:p>
+      <w:pPr>
+        <w:pStyle w:val="FOINaslov3"/>
+      </w:pPr>
+      <w:bookmarkStart w:id="21" w:name="_Toc439282277"/>
+      <w:r>
+        <w:t>Dnevni sastanci</w:t>
+      </w:r>
       <w:bookmarkEnd w:id="21"/>
     </w:p>
     <w:p>
       <w:pPr>
-        <w:pStyle w:val="FOINaslov3"/>
-      </w:pPr>
-      <w:bookmarkStart w:id="22" w:name="_Toc439282277"/>
-      <w:r>
-        <w:t>Dnevni sastanci</w:t>
+        <w:pStyle w:val="FOINaslov4"/>
+      </w:pPr>
+      <w:bookmarkStart w:id="22" w:name="_Toc439282278"/>
+      <w:r>
+        <w:t>Sastanak prije početka sprinta 23.11.2015.</w:t>
       </w:r>
       <w:bookmarkEnd w:id="22"/>
-    </w:p>
-    <w:p>
-      <w:pPr>
-        <w:pStyle w:val="FOINaslov4"/>
-      </w:pPr>
-      <w:bookmarkStart w:id="23" w:name="_Toc439282278"/>
-      <w:r>
-        <w:t>Sastanak prije početka sprinta 23.11.2015.</w:t>
-      </w:r>
-      <w:bookmarkEnd w:id="23"/>
     </w:p>
     <w:p>
       <w:pPr>
@@ -6312,11 +6309,11 @@
       <w:pPr>
         <w:pStyle w:val="FOINaslov4"/>
       </w:pPr>
-      <w:bookmarkStart w:id="24" w:name="_Toc439282279"/>
+      <w:bookmarkStart w:id="23" w:name="_Toc439282279"/>
       <w:r>
         <w:t>Dnevni sastanak 26.11.2015.</w:t>
       </w:r>
-      <w:bookmarkEnd w:id="24"/>
+      <w:bookmarkEnd w:id="23"/>
     </w:p>
     <w:p>
       <w:pPr>
@@ -6416,12 +6413,12 @@
         <w:pStyle w:val="FOINaslov3"/>
         <w:ind w:left="1560"/>
       </w:pPr>
-      <w:bookmarkStart w:id="25" w:name="_Toc439282280"/>
+      <w:bookmarkStart w:id="24" w:name="_Toc439282280"/>
       <w:r>
         <w:lastRenderedPageBreak/>
         <w:t>Sprint 3 Backlog</w:t>
       </w:r>
-      <w:bookmarkEnd w:id="25"/>
+      <w:bookmarkEnd w:id="24"/>
     </w:p>
     <w:p>
       <w:pPr>
@@ -6612,7 +6609,7 @@
       <w:pPr>
         <w:pStyle w:val="FOINaslov2"/>
       </w:pPr>
-      <w:bookmarkStart w:id="26" w:name="_Toc439282281"/>
+      <w:bookmarkStart w:id="25" w:name="_Toc439282281"/>
       <w:r>
         <w:lastRenderedPageBreak/>
         <w:t>Sprint 4 (18.12.2015. – 30</w:t>
@@ -6620,27 +6617,27 @@
       <w:r>
         <w:t>.12.2015.)</w:t>
       </w:r>
+      <w:bookmarkEnd w:id="25"/>
+    </w:p>
+    <w:p>
+      <w:pPr>
+        <w:pStyle w:val="FOINaslov3"/>
+      </w:pPr>
+      <w:bookmarkStart w:id="26" w:name="_Toc439282282"/>
+      <w:r>
+        <w:t>Dnevni sastanci</w:t>
+      </w:r>
       <w:bookmarkEnd w:id="26"/>
     </w:p>
     <w:p>
       <w:pPr>
-        <w:pStyle w:val="FOINaslov3"/>
-      </w:pPr>
-      <w:bookmarkStart w:id="27" w:name="_Toc439282282"/>
-      <w:r>
-        <w:t>Dnevni sastanci</w:t>
+        <w:pStyle w:val="FOINaslov4"/>
+      </w:pPr>
+      <w:bookmarkStart w:id="27" w:name="_Toc439282283"/>
+      <w:r>
+        <w:t>Dnevni sastanak 17.12.2015.</w:t>
       </w:r>
       <w:bookmarkEnd w:id="27"/>
-    </w:p>
-    <w:p>
-      <w:pPr>
-        <w:pStyle w:val="FOINaslov4"/>
-      </w:pPr>
-      <w:bookmarkStart w:id="28" w:name="_Toc439282283"/>
-      <w:r>
-        <w:t>Dnevni sastanak 17.12.2015.</w:t>
-      </w:r>
-      <w:bookmarkEnd w:id="28"/>
     </w:p>
     <w:p>
       <w:pPr>
@@ -6672,6 +6669,7 @@
         <w:rPr>
           <w:noProof/>
         </w:rPr>
+        <w:lastRenderedPageBreak/>
         <w:drawing>
           <wp:inline distT="0" distB="0" distL="0" distR="0">
             <wp:extent cx="5760720" cy="3240405"/>
@@ -6753,11 +6751,11 @@
       <w:pPr>
         <w:pStyle w:val="FOINaslov4"/>
       </w:pPr>
-      <w:bookmarkStart w:id="29" w:name="_Toc439282284"/>
+      <w:bookmarkStart w:id="28" w:name="_Toc439282284"/>
       <w:r>
         <w:t>Dnevni sastanak 22.12.2015</w:t>
       </w:r>
-      <w:bookmarkEnd w:id="29"/>
+      <w:bookmarkEnd w:id="28"/>
     </w:p>
     <w:p>
       <w:r>
@@ -6795,7 +6793,6 @@
         <w:jc w:val="both"/>
       </w:pPr>
       <w:r>
-        <w:lastRenderedPageBreak/>
         <w:t>Fazi 2 predaje, odnosno evaluacije, projekata</w:t>
       </w:r>
     </w:p>
@@ -6809,6 +6806,7 @@
         <w:jc w:val="both"/>
       </w:pPr>
       <w:r>
+        <w:lastRenderedPageBreak/>
         <w:t>Dizajnu aplikacije</w:t>
       </w:r>
     </w:p>
@@ -6863,24 +6861,123 @@
         <w:tabs>
           <w:tab w:val="left" w:pos="1305"/>
         </w:tabs>
-        <w:sectPr>
-          <w:pgSz w:w="11906" w:h="16838"/>
-          <w:pgMar w:top="1417" w:right="1417" w:bottom="1417" w:left="1417" w:header="708" w:footer="708" w:gutter="0"/>
-          <w:cols w:space="708"/>
-          <w:docGrid w:linePitch="360"/>
-        </w:sectPr>
+      </w:pPr>
+    </w:p>
+    <w:p>
+      <w:pPr>
+        <w:tabs>
+          <w:tab w:val="left" w:pos="1305"/>
+        </w:tabs>
+      </w:pPr>
+    </w:p>
+    <w:p>
+      <w:pPr>
+        <w:tabs>
+          <w:tab w:val="left" w:pos="1305"/>
+        </w:tabs>
+      </w:pPr>
+    </w:p>
+    <w:p>
+      <w:pPr>
+        <w:tabs>
+          <w:tab w:val="left" w:pos="1305"/>
+        </w:tabs>
+      </w:pPr>
+    </w:p>
+    <w:p>
+      <w:pPr>
+        <w:tabs>
+          <w:tab w:val="left" w:pos="1305"/>
+        </w:tabs>
+      </w:pPr>
+    </w:p>
+    <w:p>
+      <w:pPr>
+        <w:tabs>
+          <w:tab w:val="left" w:pos="1305"/>
+        </w:tabs>
+      </w:pPr>
+    </w:p>
+    <w:p>
+      <w:pPr>
+        <w:tabs>
+          <w:tab w:val="left" w:pos="1305"/>
+        </w:tabs>
+      </w:pPr>
+    </w:p>
+    <w:p>
+      <w:pPr>
+        <w:tabs>
+          <w:tab w:val="left" w:pos="1305"/>
+        </w:tabs>
+      </w:pPr>
+    </w:p>
+    <w:p>
+      <w:pPr>
+        <w:tabs>
+          <w:tab w:val="left" w:pos="1305"/>
+        </w:tabs>
+      </w:pPr>
+    </w:p>
+    <w:p>
+      <w:pPr>
+        <w:tabs>
+          <w:tab w:val="left" w:pos="1305"/>
+        </w:tabs>
+      </w:pPr>
+    </w:p>
+    <w:p>
+      <w:pPr>
+        <w:tabs>
+          <w:tab w:val="left" w:pos="1305"/>
+        </w:tabs>
+      </w:pPr>
+    </w:p>
+    <w:p>
+      <w:pPr>
+        <w:tabs>
+          <w:tab w:val="left" w:pos="1305"/>
+        </w:tabs>
+      </w:pPr>
+    </w:p>
+    <w:p>
+      <w:pPr>
+        <w:tabs>
+          <w:tab w:val="left" w:pos="1305"/>
+        </w:tabs>
+      </w:pPr>
+    </w:p>
+    <w:p>
+      <w:pPr>
+        <w:tabs>
+          <w:tab w:val="left" w:pos="1305"/>
+        </w:tabs>
+      </w:pPr>
+    </w:p>
+    <w:p>
+      <w:pPr>
+        <w:tabs>
+          <w:tab w:val="left" w:pos="1305"/>
+        </w:tabs>
+      </w:pPr>
+    </w:p>
+    <w:p>
+      <w:pPr>
+        <w:tabs>
+          <w:tab w:val="left" w:pos="1305"/>
+        </w:tabs>
       </w:pPr>
     </w:p>
     <w:p>
       <w:pPr>
         <w:pStyle w:val="FOINaslov3"/>
       </w:pPr>
-      <w:bookmarkStart w:id="30" w:name="_Toc439282285"/>
+      <w:bookmarkStart w:id="29" w:name="_Toc439282285"/>
       <w:r>
         <w:lastRenderedPageBreak/>
         <w:t>Sprint 4 Backlog</w:t>
       </w:r>
-      <w:bookmarkEnd w:id="30"/>
+      <w:bookmarkEnd w:id="29"/>
     </w:p>
     <w:p>
       <w:pPr>
@@ -7045,6 +7142,428 @@
         <w:t xml:space="preserve">Na kraju četvrtog sprinta vidi se da nije postignuto ni približno idealno stanje. Što se vidi iz samog dijagrama na slici 6.15. Tu je faktor utjecaja bio Božić i blagdani koji su se protezali tijekom cijelog sprinta. </w:t>
       </w:r>
     </w:p>
+    <w:p/>
+    <w:p>
+      <w:pPr>
+        <w:pStyle w:val="FOINaslov2"/>
+      </w:pPr>
+      <w:r>
+        <w:t>Sprint 5 (1.1.2015. – 28.1</w:t>
+      </w:r>
+      <w:r>
+        <w:t>.2016</w:t>
+      </w:r>
+      <w:r>
+        <w:t>.)</w:t>
+      </w:r>
+    </w:p>
+    <w:p>
+      <w:pPr>
+        <w:pStyle w:val="FOINaslov3"/>
+      </w:pPr>
+      <w:r>
+        <w:t>Dnevni sastanci</w:t>
+      </w:r>
+    </w:p>
+    <w:p>
+      <w:pPr>
+        <w:pStyle w:val="FOINaslov4"/>
+      </w:pPr>
+      <w:r>
+        <w:t>Sastanak prije početka sprinta 31.12.2015.</w:t>
+      </w:r>
+    </w:p>
+    <w:p>
+      <w:pPr>
+        <w:jc w:val="both"/>
+      </w:pPr>
+      <w:r>
+        <w:t>Razgovaralo se o tome kako je prošao prethodni, četvrti, sprint te su se dogovarali zadaci za sljedeći, peti, sprint.</w:t>
+      </w:r>
+    </w:p>
+    <w:p>
+      <w:pPr>
+        <w:jc w:val="both"/>
+      </w:pPr>
+      <w:r>
+        <w:t>Raspravljano o:</w:t>
+      </w:r>
+    </w:p>
+    <w:p>
+      <w:pPr>
+        <w:pStyle w:val="ListParagraph"/>
+        <w:numPr>
+          <w:ilvl w:val="0"/>
+          <w:numId w:val="19"/>
+        </w:numPr>
+        <w:jc w:val="both"/>
+      </w:pPr>
+      <w:r>
+        <w:t>Do sad obavljenom poslu</w:t>
+      </w:r>
+    </w:p>
+    <w:p>
+      <w:pPr>
+        <w:pStyle w:val="ListParagraph"/>
+        <w:numPr>
+          <w:ilvl w:val="0"/>
+          <w:numId w:val="19"/>
+        </w:numPr>
+        <w:jc w:val="both"/>
+      </w:pPr>
+      <w:r>
+        <w:t>Organizaciji rada do kraja sprinta</w:t>
+      </w:r>
+    </w:p>
+    <w:p>
+      <w:pPr>
+        <w:pStyle w:val="ListParagraph"/>
+        <w:numPr>
+          <w:ilvl w:val="0"/>
+          <w:numId w:val="19"/>
+        </w:numPr>
+        <w:jc w:val="both"/>
+      </w:pPr>
+      <w:r>
+        <w:t>Nedovršenim taskovima iz prethodnog sprinta</w:t>
+      </w:r>
+    </w:p>
+    <w:p>
+      <w:pPr>
+        <w:pStyle w:val="ListParagraph"/>
+        <w:numPr>
+          <w:ilvl w:val="0"/>
+          <w:numId w:val="19"/>
+        </w:numPr>
+        <w:jc w:val="both"/>
+      </w:pPr>
+      <w:r>
+        <w:lastRenderedPageBreak/>
+        <w:t>Mogućim izmjenama do sad odrađenog</w:t>
+      </w:r>
+    </w:p>
+    <w:p>
+      <w:pPr>
+        <w:pStyle w:val="ListParagraph"/>
+        <w:numPr>
+          <w:ilvl w:val="0"/>
+          <w:numId w:val="19"/>
+        </w:numPr>
+        <w:jc w:val="both"/>
+      </w:pPr>
+      <w:r>
+        <w:t>Funkcionalnostima petog sprinta</w:t>
+      </w:r>
+    </w:p>
+    <w:p>
+      <w:pPr>
+        <w:pStyle w:val="ListParagraph"/>
+        <w:numPr>
+          <w:ilvl w:val="0"/>
+          <w:numId w:val="19"/>
+        </w:numPr>
+        <w:jc w:val="both"/>
+      </w:pPr>
+      <w:r>
+        <w:t>Podjeli poslova za peti sprint</w:t>
+      </w:r>
+    </w:p>
+    <w:p>
+      <w:pPr>
+        <w:pStyle w:val="ListParagraph"/>
+        <w:tabs>
+          <w:tab w:val="left" w:pos="1305"/>
+        </w:tabs>
+        <w:ind w:left="1065"/>
+        <w:jc w:val="both"/>
+      </w:pPr>
+    </w:p>
+    <w:p>
+      <w:pPr>
+        <w:jc w:val="both"/>
+      </w:pPr>
+      <w:r>
+        <w:t>Dogovoreno</w:t>
+      </w:r>
+      <w:r>
+        <w:t>:</w:t>
+      </w:r>
+    </w:p>
+    <w:p>
+      <w:pPr>
+        <w:pStyle w:val="ListParagraph"/>
+        <w:numPr>
+          <w:ilvl w:val="0"/>
+          <w:numId w:val="19"/>
+        </w:numPr>
+        <w:jc w:val="both"/>
+      </w:pPr>
+      <w:r>
+        <w:t xml:space="preserve">Detaljiziran terminski plan do kraja sprinta </w:t>
+      </w:r>
+    </w:p>
+    <w:p>
+      <w:pPr>
+        <w:pStyle w:val="ListParagraph"/>
+        <w:numPr>
+          <w:ilvl w:val="0"/>
+          <w:numId w:val="19"/>
+        </w:numPr>
+        <w:jc w:val="both"/>
+      </w:pPr>
+      <w:r>
+        <w:t>Podijeljeni poslovi</w:t>
+      </w:r>
+    </w:p>
+    <w:p>
+      <w:pPr>
+        <w:pStyle w:val="ListParagraph"/>
+        <w:numPr>
+          <w:ilvl w:val="0"/>
+          <w:numId w:val="19"/>
+        </w:numPr>
+        <w:jc w:val="both"/>
+      </w:pPr>
+      <w:r>
+        <w:t>Detaljizirane funkcionalnosti petog sprinta</w:t>
+      </w:r>
+    </w:p>
+    <w:p>
+      <w:pPr>
+        <w:pStyle w:val="ListParagraph"/>
+        <w:ind w:left="1065"/>
+        <w:jc w:val="both"/>
+      </w:pPr>
+    </w:p>
+    <w:p>
+      <w:pPr>
+        <w:pStyle w:val="FOINaslov4"/>
+      </w:pPr>
+      <w:r>
+        <w:t xml:space="preserve">Dnevni sastanak </w:t>
+      </w:r>
+      <w:r>
+        <w:t>11</w:t>
+      </w:r>
+      <w:r>
+        <w:t>.1.2016</w:t>
+      </w:r>
+    </w:p>
+    <w:p>
+      <w:r>
+        <w:t>Sastanak je održan kako bi se raspravilo</w:t>
+      </w:r>
+      <w:r>
+        <w:t xml:space="preserve"> o do sad odrađenom</w:t>
+      </w:r>
+      <w:r>
+        <w:t xml:space="preserve"> poslu</w:t>
+      </w:r>
+      <w:r>
+        <w:t xml:space="preserve"> i raspravilo o mogućim problemima pojedinih članova tima u ovom sprintu</w:t>
+      </w:r>
+    </w:p>
+    <w:p>
+      <w:pPr>
+        <w:jc w:val="both"/>
+      </w:pPr>
+      <w:r>
+        <w:t>Raspravljano o:</w:t>
+      </w:r>
+    </w:p>
+    <w:p>
+      <w:pPr>
+        <w:pStyle w:val="ListParagraph"/>
+        <w:numPr>
+          <w:ilvl w:val="0"/>
+          <w:numId w:val="28"/>
+        </w:numPr>
+        <w:jc w:val="both"/>
+      </w:pPr>
+      <w:r>
+        <w:t>Napredku sprinta</w:t>
+      </w:r>
+    </w:p>
+    <w:p>
+      <w:pPr>
+        <w:pStyle w:val="ListParagraph"/>
+        <w:numPr>
+          <w:ilvl w:val="0"/>
+          <w:numId w:val="28"/>
+        </w:numPr>
+        <w:jc w:val="both"/>
+      </w:pPr>
+      <w:r>
+        <w:t>Riješenim funkcionalnostima</w:t>
+      </w:r>
+    </w:p>
+    <w:p>
+      <w:pPr>
+        <w:pStyle w:val="ListParagraph"/>
+        <w:numPr>
+          <w:ilvl w:val="0"/>
+          <w:numId w:val="28"/>
+        </w:numPr>
+        <w:jc w:val="both"/>
+      </w:pPr>
+      <w:r>
+        <w:t>Preostalom poslu</w:t>
+      </w:r>
+    </w:p>
+    <w:p>
+      <w:pPr>
+        <w:jc w:val="both"/>
+      </w:pPr>
+      <w:r>
+        <w:t>Dogovoreno:</w:t>
+      </w:r>
+    </w:p>
+    <w:p>
+      <w:pPr>
+        <w:pStyle w:val="ListParagraph"/>
+        <w:numPr>
+          <w:ilvl w:val="0"/>
+          <w:numId w:val="29"/>
+        </w:numPr>
+      </w:pPr>
+      <w:r>
+        <w:t>Zakazan još jedan dnevni sastanak za tjedan dana</w:t>
+      </w:r>
+    </w:p>
+    <w:p>
+      <w:pPr>
+        <w:pStyle w:val="ListParagraph"/>
+        <w:numPr>
+          <w:ilvl w:val="0"/>
+          <w:numId w:val="29"/>
+        </w:numPr>
+      </w:pPr>
+      <w:r>
+        <w:t>Dogovoren skup funkcionalnosti koji mora biti riješen do tog datuma</w:t>
+      </w:r>
+    </w:p>
+    <w:p>
+      <w:pPr>
+        <w:pStyle w:val="FOINaslov4"/>
+      </w:pPr>
+      <w:r>
+        <w:t xml:space="preserve">Dnevni sastanak </w:t>
+      </w:r>
+      <w:r>
+        <w:t>18</w:t>
+      </w:r>
+      <w:r>
+        <w:t>.1.2016</w:t>
+      </w:r>
+    </w:p>
+    <w:p>
+      <w:r>
+        <w:t xml:space="preserve">Sastanak je održan kako </w:t>
+      </w:r>
+      <w:r>
+        <w:t xml:space="preserve">bi se zaključilo jesu li sve dogovorene funkcionalnosti riješene i utvrdilo kreće li se razvoj projekta u skladu s predviđenim terminskim planom </w:t>
+      </w:r>
+    </w:p>
+    <w:p>
+      <w:pPr>
+        <w:jc w:val="both"/>
+      </w:pPr>
+      <w:r>
+        <w:t>Raspravljano o:</w:t>
+      </w:r>
+      <w:bookmarkStart w:id="30" w:name="_GoBack"/>
+      <w:bookmarkEnd w:id="30"/>
+    </w:p>
+    <w:p>
+      <w:pPr>
+        <w:pStyle w:val="ListParagraph"/>
+        <w:numPr>
+          <w:ilvl w:val="0"/>
+          <w:numId w:val="28"/>
+        </w:numPr>
+        <w:jc w:val="both"/>
+      </w:pPr>
+      <w:r>
+        <w:t>Finalizaciji aplikacije</w:t>
+      </w:r>
+    </w:p>
+    <w:p>
+      <w:pPr>
+        <w:pStyle w:val="ListParagraph"/>
+        <w:numPr>
+          <w:ilvl w:val="0"/>
+          <w:numId w:val="28"/>
+        </w:numPr>
+        <w:jc w:val="both"/>
+      </w:pPr>
+      <w:r>
+        <w:t>Ispravljanju mogućih bug-ova</w:t>
+      </w:r>
+    </w:p>
+    <w:p>
+      <w:pPr>
+        <w:jc w:val="both"/>
+      </w:pPr>
+      <w:r>
+        <w:t>Zaključeno:</w:t>
+      </w:r>
+    </w:p>
+    <w:p>
+      <w:pPr>
+        <w:pStyle w:val="ListParagraph"/>
+        <w:numPr>
+          <w:ilvl w:val="0"/>
+          <w:numId w:val="29"/>
+        </w:numPr>
+      </w:pPr>
+      <w:r>
+        <w:t>Razvoj programa se kreće u skladu s terminskim planom projekta</w:t>
+      </w:r>
+    </w:p>
+    <w:p>
+      <w:pPr>
+        <w:jc w:val="both"/>
+      </w:pPr>
+      <w:r>
+        <w:t>Dogovoreno:</w:t>
+      </w:r>
+    </w:p>
+    <w:p>
+      <w:pPr>
+        <w:pStyle w:val="ListParagraph"/>
+        <w:numPr>
+          <w:ilvl w:val="0"/>
+          <w:numId w:val="29"/>
+        </w:numPr>
+      </w:pPr>
+      <w:r>
+        <w:t xml:space="preserve">Podjela posla oko finalizacije aplicije </w:t>
+      </w:r>
+    </w:p>
+    <w:p>
+      <w:pPr>
+        <w:pStyle w:val="ListParagraph"/>
+        <w:numPr>
+          <w:ilvl w:val="0"/>
+          <w:numId w:val="29"/>
+        </w:numPr>
+      </w:pPr>
+      <w:r>
+        <w:t>Podjela posla oko testiranja aplikacije</w:t>
+      </w:r>
+    </w:p>
+    <w:p>
+      <w:pPr>
+        <w:pStyle w:val="ListParagraph"/>
+        <w:numPr>
+          <w:ilvl w:val="0"/>
+          <w:numId w:val="29"/>
+        </w:numPr>
+      </w:pPr>
+      <w:r>
+        <w:t>Podjela posla oko ispravljanja bug-ova</w:t>
+      </w:r>
+    </w:p>
     <w:sectPr>
       <w:pgSz w:w="11906" w:h="16838"/>
       <w:pgMar w:top="1417" w:right="1417" w:bottom="1417" w:left="1417" w:header="708" w:footer="708" w:gutter="0"/>
@@ -7169,7 +7688,7 @@
           <w:rPr>
             <w:noProof/>
           </w:rPr>
-          <w:t>9</w:t>
+          <w:t>27</w:t>
         </w:r>
         <w:r>
           <w:rPr>
@@ -7249,7 +7768,13 @@
         <w:footnoteRef/>
       </w:r>
       <w:r>
-        <w:t xml:space="preserve"> Prema „Studentski centar u Zagrebu - cjenik poslova“, </w:t>
+        <w:t xml:space="preserve"> </w:t>
+      </w:r>
+      <w:r>
+        <w:t xml:space="preserve">Prema </w:t>
+      </w:r>
+      <w:r>
+        <w:t xml:space="preserve">„Studentski centar u Zagrebu - cjenik poslova“, </w:t>
       </w:r>
       <w:hyperlink r:id="rId2" w:history="1">
         <w:r>
@@ -7276,7 +7801,13 @@
         <w:footnoteRef/>
       </w:r>
       <w:r>
-        <w:t xml:space="preserve"> Prema „HEP – Tarifni modeli za kućanstvo“, </w:t>
+        <w:t xml:space="preserve"> </w:t>
+      </w:r>
+      <w:r>
+        <w:t xml:space="preserve">Prema </w:t>
+      </w:r>
+      <w:r>
+        <w:t xml:space="preserve">„HEP – Tarifni modeli za kućanstvo“, </w:t>
       </w:r>
       <w:hyperlink r:id="rId3" w:history="1">
         <w:r>
@@ -7309,7 +7840,10 @@
         <w:t xml:space="preserve"> </w:t>
       </w:r>
       <w:r>
-        <w:t>Prema „</w:t>
+        <w:t xml:space="preserve">Prema </w:t>
+      </w:r>
+      <w:r>
+        <w:t>„</w:t>
       </w:r>
       <w:r>
         <w:t>Student servis – opći uvjeti poslovanja</w:t>
@@ -8368,7 +8902,7 @@
   <w:abstractNum w:abstractNumId="9">
     <w:nsid w:val="419651E4"/>
     <w:multiLevelType w:val="hybridMultilevel"/>
-    <w:tmpl w:val="C25CC97A"/>
+    <w:tmpl w:val="9926E224"/>
     <w:lvl w:ilvl="0" w:tplc="041A0001">
       <w:start w:val="1"/>
       <w:numFmt w:val="bullet"/>
@@ -12148,7 +12682,7 @@
 </file>
 
 <file path=customXml/itemProps1.xml><?xml version="1.0" encoding="utf-8"?>
-<ds:datastoreItem xmlns:ds="http://schemas.openxmlformats.org/officeDocument/2006/customXml" ds:itemID="{41F21DD5-54EC-47C1-B3C7-8872509C3D48}">
+<ds:datastoreItem xmlns:ds="http://schemas.openxmlformats.org/officeDocument/2006/customXml" ds:itemID="{9B69DB0E-4B65-451E-B2D0-C7F60250C901}">
   <ds:schemaRefs>
     <ds:schemaRef ds:uri="http://schemas.openxmlformats.org/officeDocument/2006/bibliography"/>
   </ds:schemaRefs>

</xml_diff>

<commit_message>
PD: -product backlog i opisana interpretacija retka -sprint 5 backlog i opisan
TD:
malo izmijenjene korisnice price
</commit_message>
<xml_diff>
--- a/Dokumentacija/T18 - PD - ChatUp - Drmencic, Filipovic,Jurman,Sokac.docx
+++ b/Dokumentacija/T18 - PD - ChatUp - Drmencic, Filipovic,Jurman,Sokac.docx
@@ -4350,41 +4350,15 @@
       <w:bookmarkEnd w:id="7"/>
     </w:p>
     <w:p>
-      <w:pPr>
-        <w:jc w:val="center"/>
-        <w:rPr>
-          <w:b/>
-          <w:sz w:val="18"/>
-          <w:szCs w:val="18"/>
-        </w:rPr>
-      </w:pPr>
-      <w:r>
-        <w:rPr>
-          <w:b/>
-          <w:sz w:val="18"/>
-          <w:szCs w:val="18"/>
-        </w:rPr>
-        <w:t>Slika 5.1. Product Backlog</w:t>
-      </w:r>
-    </w:p>
-    <w:p>
       <w:r>
         <w:rPr>
           <w:noProof/>
         </w:rPr>
         <w:drawing>
-          <wp:anchor distT="0" distB="0" distL="114300" distR="114300" simplePos="0" relativeHeight="251658240" behindDoc="0" locked="0" layoutInCell="1" allowOverlap="1">
-            <wp:simplePos x="0" y="0"/>
-            <wp:positionH relativeFrom="margin">
-              <wp:posOffset>-580390</wp:posOffset>
-            </wp:positionH>
-            <wp:positionV relativeFrom="margin">
-              <wp:posOffset>758190</wp:posOffset>
-            </wp:positionV>
-            <wp:extent cx="6922135" cy="4862195"/>
+          <wp:inline distT="0" distB="0" distL="0" distR="0">
+            <wp:extent cx="5760720" cy="4235203"/>
             <wp:effectExtent l="0" t="0" r="0" b="0"/>
-            <wp:wrapSquare wrapText="bothSides"/>
-            <wp:docPr id="17" name="Picture 17"/>
+            <wp:docPr id="7" name="Picture 7" descr="C:\Users\JurmanLap\Desktop\sprint backlog.png"/>
             <wp:cNvGraphicFramePr>
               <a:graphicFrameLocks xmlns:a="http://schemas.openxmlformats.org/drawingml/2006/main" noChangeAspect="1"/>
             </wp:cNvGraphicFramePr>
@@ -4392,8 +4366,10 @@
               <a:graphicData uri="http://schemas.openxmlformats.org/drawingml/2006/picture">
                 <pic:pic xmlns:pic="http://schemas.openxmlformats.org/drawingml/2006/picture">
                   <pic:nvPicPr>
-                    <pic:cNvPr id="0" name="Product Backlog.png"/>
-                    <pic:cNvPicPr/>
+                    <pic:cNvPr id="0" name="Picture 4" descr="C:\Users\JurmanLap\Desktop\sprint backlog.png"/>
+                    <pic:cNvPicPr>
+                      <a:picLocks noChangeAspect="1" noChangeArrowheads="1"/>
+                    </pic:cNvPicPr>
                   </pic:nvPicPr>
                   <pic:blipFill>
                     <a:blip r:embed="rId18">
@@ -4403,27 +4379,58 @@
                         </a:ext>
                       </a:extLst>
                     </a:blip>
+                    <a:srcRect/>
                     <a:stretch>
                       <a:fillRect/>
                     </a:stretch>
                   </pic:blipFill>
-                  <pic:spPr>
+                  <pic:spPr bwMode="auto">
                     <a:xfrm>
                       <a:off x="0" y="0"/>
-                      <a:ext cx="6922135" cy="4862195"/>
+                      <a:ext cx="5760720" cy="4235203"/>
                     </a:xfrm>
                     <a:prstGeom prst="rect">
                       <a:avLst/>
                     </a:prstGeom>
+                    <a:noFill/>
+                    <a:ln>
+                      <a:noFill/>
+                    </a:ln>
                   </pic:spPr>
                 </pic:pic>
               </a:graphicData>
             </a:graphic>
-          </wp:anchor>
+          </wp:inline>
         </w:drawing>
       </w:r>
     </w:p>
     <w:p>
+      <w:pPr>
+        <w:jc w:val="center"/>
+        <w:rPr>
+          <w:b/>
+          <w:sz w:val="18"/>
+          <w:szCs w:val="18"/>
+        </w:rPr>
+      </w:pPr>
+      <w:r>
+        <w:rPr>
+          <w:b/>
+          <w:sz w:val="18"/>
+          <w:szCs w:val="18"/>
+        </w:rPr>
+        <w:t>Slika 5.1. Product Backlog</w:t>
+      </w:r>
+    </w:p>
+    <w:p>
+      <w:pPr>
+        <w:jc w:val="both"/>
+      </w:pPr>
+    </w:p>
+    <w:p>
+      <w:pPr>
+        <w:jc w:val="both"/>
+      </w:pPr>
       <w:r>
         <w:t xml:space="preserve">Na slici 5.1. prikazan je </w:t>
       </w:r>
@@ -4452,6 +4459,12 @@
         <w:t>ProductBacklog</w:t>
       </w:r>
       <w:r>
+        <w:rPr>
+          <w:i/>
+        </w:rPr>
+        <w:t xml:space="preserve"> </w:t>
+      </w:r>
+      <w:r>
         <w:t xml:space="preserve">sastoji od više stavki koje čine neku funkcionalnost definiranu pomoću korisničkih priča. U drugom stupcu su prioriteti svake stavke tako da tim zna koje stavke treba riješit odmah na početku, a koje ne. Treći stupac su težine koje se dobiju zbrajanjem predviđenih težina iz </w:t>
       </w:r>
       <w:r>
@@ -4461,7 +4474,13 @@
         <w:t>Sprint Backlog</w:t>
       </w:r>
       <w:r>
-        <w:t xml:space="preserve">-a. Ostali stupci predstavljaju </w:t>
+        <w:t>-a.</w:t>
+      </w:r>
+      <w:r>
+        <w:t xml:space="preserve"> U četvrtom stupcu prikazana je pripadna korisnička priča, odnosno određeni korisnički zahtjev.</w:t>
+      </w:r>
+      <w:r>
+        <w:t xml:space="preserve"> Ostali stupci predstavljaju </w:t>
       </w:r>
       <w:r>
         <w:rPr>
@@ -4474,12 +4493,16 @@
       </w:r>
     </w:p>
     <w:p>
+      <w:pPr>
+        <w:jc w:val="both"/>
+      </w:pPr>
       <w:r>
         <w:t xml:space="preserve">Nula označava da je sve izvršeno što je bilo zadano. Donji red na slici je red u kojem se mogu vidjeti zbrojevi stupaca. </w:t>
       </w:r>
     </w:p>
     <w:p>
       <w:pPr>
+        <w:jc w:val="both"/>
         <w:rPr>
           <w:b/>
           <w:bCs/>
@@ -4487,6 +4510,61 @@
       </w:pPr>
       <w:r>
         <w:t>Svaki predviđeni napor je procjena koliko će pojedincu biti teško odraditi neki zadatak.</w:t>
+      </w:r>
+      <w:r>
+        <w:t xml:space="preserve"> Radi lakšem razumijevanja product backloga opisat ćemo interpretaciju jednog retka i stupca unutar njega. Uzmimo za primjer redak „</w:t>
+      </w:r>
+      <w:r>
+        <w:rPr>
+          <w:i/>
+        </w:rPr>
+        <w:t>Pretraživanje korisnika (Tab2)</w:t>
+      </w:r>
+      <w:r>
+        <w:t>“ i stupac 2 u odjeljku „</w:t>
+      </w:r>
+      <w:r>
+        <w:rPr>
+          <w:i/>
+        </w:rPr>
+        <w:t>Number of sprints</w:t>
+      </w:r>
+      <w:r>
+        <w:t xml:space="preserve">“. Iz navedene interpretacije dade se iščitati kako je na kraju drugog sprinta </w:t>
+      </w:r>
+      <w:r>
+        <w:lastRenderedPageBreak/>
+        <w:t xml:space="preserve">za stavku Product backloga – </w:t>
+      </w:r>
+      <w:r>
+        <w:rPr>
+          <w:i/>
+        </w:rPr>
+        <w:t>„Pretraživanje korisnika (Tab2)</w:t>
+      </w:r>
+      <w:r>
+        <w:rPr>
+          <w:i/>
+        </w:rPr>
+        <w:t xml:space="preserve">“ </w:t>
+      </w:r>
+      <w:r>
+        <w:t>ostalo za odraditi 2 težinske jedinice navedene funkcionalnosti. Rado boljeg razumijevanja možemo objasniti i ovaj kompletni redak. Iz redka se dade zaključiti kako „</w:t>
+      </w:r>
+      <w:r>
+        <w:rPr>
+          <w:i/>
+        </w:rPr>
+        <w:t>Pretraživanje korisnika (Tab2</w:t>
+      </w:r>
+      <w:r>
+        <w:rPr>
+          <w:i/>
+        </w:rPr>
+        <w:t xml:space="preserve">)“ </w:t>
+      </w:r>
+      <w:r>
+        <w:t>ima prioritet 2 i ukupno iznosi 27 težinskih jedinica implementacije. Pripadna korisnička priča mu je pretraživanje i dodavanje drugih korisnika. Na kraju prvog sprinta ostalo je za odraditi 13 težinskih jedinica, na kraju drugog sprinta 2 težinske jedinice, dok je ta funkcionalnost u 3., 4. i 5. sprintu bila u potpunosti kompletirana.</w:t>
       </w:r>
       <w:r>
         <w:rPr>
@@ -6505,6 +6583,57 @@
     </w:p>
     <w:p>
       <w:pPr>
+        <w:pStyle w:val="FOINaslov2"/>
+        <w:numPr>
+          <w:ilvl w:val="0"/>
+          <w:numId w:val="0"/>
+        </w:numPr>
+        <w:ind w:left="-4536"/>
+        <w:sectPr>
+          <w:type w:val="continuous"/>
+          <w:pgSz w:w="23814" w:h="16840" w:orient="landscape"/>
+          <w:pgMar w:top="1418" w:right="5954" w:bottom="1418" w:left="567" w:header="709" w:footer="709" w:gutter="0"/>
+          <w:cols w:space="708"/>
+          <w:docGrid w:linePitch="360"/>
+        </w:sectPr>
+      </w:pPr>
+    </w:p>
+    <w:p>
+      <w:pPr>
+        <w:pStyle w:val="FOINaslov2"/>
+        <w:numPr>
+          <w:ilvl w:val="0"/>
+          <w:numId w:val="0"/>
+        </w:numPr>
+        <w:ind w:left="-4536"/>
+        <w:sectPr>
+          <w:type w:val="continuous"/>
+          <w:pgSz w:w="23814" w:h="16840" w:orient="landscape"/>
+          <w:pgMar w:top="1418" w:right="5954" w:bottom="1418" w:left="567" w:header="709" w:footer="709" w:gutter="0"/>
+          <w:cols w:space="708"/>
+          <w:docGrid w:linePitch="360"/>
+        </w:sectPr>
+      </w:pPr>
+    </w:p>
+    <w:p>
+      <w:pPr>
+        <w:pStyle w:val="FOINaslov2"/>
+        <w:numPr>
+          <w:ilvl w:val="0"/>
+          <w:numId w:val="0"/>
+        </w:numPr>
+        <w:ind w:left="-4536"/>
+        <w:sectPr>
+          <w:type w:val="continuous"/>
+          <w:pgSz w:w="23814" w:h="16840" w:orient="landscape"/>
+          <w:pgMar w:top="1418" w:right="5954" w:bottom="1418" w:left="567" w:header="709" w:footer="709" w:gutter="0"/>
+          <w:cols w:space="708"/>
+          <w:docGrid w:linePitch="360"/>
+        </w:sectPr>
+      </w:pPr>
+    </w:p>
+    <w:p>
+      <w:pPr>
         <w:jc w:val="both"/>
       </w:pPr>
       <w:r>
@@ -6514,6 +6643,9 @@
     </w:p>
     <w:p/>
     <w:p>
+      <w:pPr>
+        <w:jc w:val="center"/>
+      </w:pPr>
       <w:r>
         <w:rPr>
           <w:noProof/>
@@ -6669,7 +6801,6 @@
         <w:rPr>
           <w:noProof/>
         </w:rPr>
-        <w:lastRenderedPageBreak/>
         <w:drawing>
           <wp:inline distT="0" distB="0" distL="0" distR="0">
             <wp:extent cx="5760720" cy="3240405"/>
@@ -6793,6 +6924,7 @@
         <w:jc w:val="both"/>
       </w:pPr>
       <w:r>
+        <w:lastRenderedPageBreak/>
         <w:t>Fazi 2 predaje, odnosno evaluacije, projekata</w:t>
       </w:r>
     </w:p>
@@ -6806,7 +6938,6 @@
         <w:jc w:val="both"/>
       </w:pPr>
       <w:r>
-        <w:lastRenderedPageBreak/>
         <w:t>Dizajnu aplikacije</w:t>
       </w:r>
     </w:p>
@@ -6970,47 +7101,114 @@
     </w:p>
     <w:p>
       <w:pPr>
-        <w:pStyle w:val="FOINaslov3"/>
-      </w:pPr>
-      <w:bookmarkStart w:id="29" w:name="_Toc439282285"/>
-      <w:r>
-        <w:lastRenderedPageBreak/>
-        <w:t>Sprint 4 Backlog</w:t>
-      </w:r>
-      <w:bookmarkEnd w:id="29"/>
-    </w:p>
-    <w:p>
-      <w:pPr>
-        <w:jc w:val="center"/>
-        <w:rPr>
-          <w:b/>
-          <w:sz w:val="18"/>
-        </w:rPr>
-      </w:pPr>
-      <w:r>
-        <w:rPr>
-          <w:b/>
-          <w:sz w:val="18"/>
-        </w:rPr>
-        <w:t>Slika 6.14</w:t>
-      </w:r>
-      <w:r>
-        <w:rPr>
-          <w:b/>
-          <w:sz w:val="18"/>
-        </w:rPr>
-        <w:t>. Sprint 4 Backlog</w:t>
-      </w:r>
-    </w:p>
-    <w:p>
-      <w:pPr>
+        <w:tabs>
+          <w:tab w:val="left" w:pos="1305"/>
+        </w:tabs>
+      </w:pPr>
+    </w:p>
+    <w:p>
+      <w:pPr>
+        <w:tabs>
+          <w:tab w:val="left" w:pos="1305"/>
+        </w:tabs>
+      </w:pPr>
+    </w:p>
+    <w:p>
+      <w:pPr>
+        <w:tabs>
+          <w:tab w:val="left" w:pos="1305"/>
+        </w:tabs>
+      </w:pPr>
+    </w:p>
+    <w:p>
+      <w:pPr>
+        <w:tabs>
+          <w:tab w:val="left" w:pos="1305"/>
+        </w:tabs>
+      </w:pPr>
+    </w:p>
+    <w:p>
+      <w:pPr>
+        <w:tabs>
+          <w:tab w:val="left" w:pos="1305"/>
+        </w:tabs>
+      </w:pPr>
+    </w:p>
+    <w:p>
+      <w:pPr>
+        <w:tabs>
+          <w:tab w:val="left" w:pos="1305"/>
+        </w:tabs>
+      </w:pPr>
+    </w:p>
+    <w:p>
+      <w:pPr>
+        <w:tabs>
+          <w:tab w:val="left" w:pos="1305"/>
+        </w:tabs>
+      </w:pPr>
+    </w:p>
+    <w:p>
+      <w:pPr>
+        <w:tabs>
+          <w:tab w:val="left" w:pos="1305"/>
+        </w:tabs>
+      </w:pPr>
+    </w:p>
+    <w:p>
+      <w:pPr>
+        <w:tabs>
+          <w:tab w:val="left" w:pos="1305"/>
+        </w:tabs>
+      </w:pPr>
+    </w:p>
+    <w:p>
+      <w:pPr>
+        <w:tabs>
+          <w:tab w:val="left" w:pos="1305"/>
+        </w:tabs>
+      </w:pPr>
+    </w:p>
+    <w:p>
+      <w:pPr>
+        <w:tabs>
+          <w:tab w:val="left" w:pos="1305"/>
+        </w:tabs>
         <w:sectPr>
-          <w:pgSz w:w="16838" w:h="11906" w:orient="landscape"/>
+          <w:pgSz w:w="11906" w:h="16838"/>
           <w:pgMar w:top="1417" w:right="1417" w:bottom="1417" w:left="1417" w:header="708" w:footer="708" w:gutter="0"/>
           <w:cols w:space="708"/>
           <w:docGrid w:linePitch="360"/>
         </w:sectPr>
       </w:pPr>
+    </w:p>
+    <w:p>
+      <w:pPr>
+        <w:tabs>
+          <w:tab w:val="left" w:pos="1305"/>
+        </w:tabs>
+      </w:pPr>
+    </w:p>
+    <w:p>
+      <w:pPr>
+        <w:pStyle w:val="FOINaslov3"/>
+      </w:pPr>
+      <w:bookmarkStart w:id="29" w:name="_Toc439282285"/>
+      <w:r>
+        <w:t>Sprint 4 Backlog</w:t>
+      </w:r>
+      <w:bookmarkEnd w:id="29"/>
+    </w:p>
+    <w:p>
+      <w:pPr>
+        <w:jc w:val="center"/>
+        <w:rPr>
+          <w:b/>
+          <w:sz w:val="18"/>
+        </w:rPr>
+      </w:pPr>
+    </w:p>
+    <w:p>
       <w:r>
         <w:rPr>
           <w:noProof/>
@@ -7059,6 +7257,16 @@
       </w:r>
     </w:p>
     <w:p>
+      <w:pPr>
+        <w:sectPr>
+          <w:pgSz w:w="16838" w:h="11906" w:orient="landscape"/>
+          <w:pgMar w:top="1417" w:right="1417" w:bottom="1417" w:left="1417" w:header="708" w:footer="708" w:gutter="0"/>
+          <w:cols w:space="708"/>
+          <w:docGrid w:linePitch="360"/>
+        </w:sectPr>
+      </w:pPr>
+    </w:p>
+    <w:p>
       <w:r>
         <w:lastRenderedPageBreak/>
         <w:t>Na kraju četvrtog sprinta aplikacija i dalje nije realizirana u planiranom opsegu. U ovom sprintu novost u aplikaciji je osposobljeno dopisivanje između dva korisnika. Također se nastoji ugraditi čim više modularnosti u aplikaciju.</w:t>
@@ -7148,13 +7356,7 @@
         <w:pStyle w:val="FOINaslov2"/>
       </w:pPr>
       <w:r>
-        <w:t>Sprint 5 (1.1.2015. – 28.1</w:t>
-      </w:r>
-      <w:r>
-        <w:t>.2016</w:t>
-      </w:r>
-      <w:r>
-        <w:t>.)</w:t>
+        <w:t>Sprint 5 (1.1.2015. – 28.1.2016.)</w:t>
       </w:r>
     </w:p>
     <w:p>
@@ -7283,10 +7485,7 @@
         <w:jc w:val="both"/>
       </w:pPr>
       <w:r>
-        <w:t>Dogovoreno</w:t>
-      </w:r>
-      <w:r>
-        <w:t>:</w:t>
+        <w:t>Dogovoreno:</w:t>
       </w:r>
     </w:p>
     <w:p>
@@ -7447,21 +7646,12 @@
         <w:pStyle w:val="FOINaslov4"/>
       </w:pPr>
       <w:r>
-        <w:t xml:space="preserve">Dnevni sastanak </w:t>
-      </w:r>
-      <w:r>
-        <w:t>18</w:t>
-      </w:r>
-      <w:r>
-        <w:t>.1.2016</w:t>
-      </w:r>
-    </w:p>
-    <w:p>
-      <w:r>
-        <w:t xml:space="preserve">Sastanak je održan kako </w:t>
-      </w:r>
-      <w:r>
-        <w:t xml:space="preserve">bi se zaključilo jesu li sve dogovorene funkcionalnosti riješene i utvrdilo kreće li se razvoj projekta u skladu s predviđenim terminskim planom </w:t>
+        <w:t>Dnevni sastanak 18.1.2016</w:t>
+      </w:r>
+    </w:p>
+    <w:p>
+      <w:r>
+        <w:t xml:space="preserve">Sastanak je održan kako bi se zaključilo jesu li sve dogovorene funkcionalnosti riješene i utvrdilo kreće li se razvoj projekta u skladu s predviđenim terminskim planom </w:t>
       </w:r>
     </w:p>
     <w:p>
@@ -7471,8 +7661,6 @@
       <w:r>
         <w:t>Raspravljano o:</w:t>
       </w:r>
-      <w:bookmarkStart w:id="30" w:name="_GoBack"/>
-      <w:bookmarkEnd w:id="30"/>
     </w:p>
     <w:p>
       <w:pPr>
@@ -7559,9 +7747,198 @@
           <w:ilvl w:val="0"/>
           <w:numId w:val="29"/>
         </w:numPr>
+        <w:sectPr>
+          <w:pgSz w:w="11906" w:h="16838"/>
+          <w:pgMar w:top="1417" w:right="1417" w:bottom="1417" w:left="1417" w:header="708" w:footer="708" w:gutter="0"/>
+          <w:cols w:space="708"/>
+          <w:docGrid w:linePitch="360"/>
+        </w:sectPr>
       </w:pPr>
       <w:r>
         <w:t>Podjela posla oko ispravljanja bug-ova</w:t>
+      </w:r>
+    </w:p>
+    <w:p>
+      <w:pPr>
+        <w:pStyle w:val="FOINaslov3"/>
+      </w:pPr>
+      <w:r>
+        <w:lastRenderedPageBreak/>
+        <w:t>Sprint</w:t>
+      </w:r>
+      <w:r>
+        <w:t xml:space="preserve"> 5</w:t>
+      </w:r>
+      <w:bookmarkStart w:id="30" w:name="_GoBack"/>
+      <w:bookmarkEnd w:id="30"/>
+      <w:r>
+        <w:t xml:space="preserve"> backlog</w:t>
+      </w:r>
+    </w:p>
+    <w:p>
+      <w:pPr>
+        <w:sectPr>
+          <w:pgSz w:w="16838" w:h="11906" w:orient="landscape"/>
+          <w:pgMar w:top="1417" w:right="1417" w:bottom="1417" w:left="1417" w:header="708" w:footer="708" w:gutter="0"/>
+          <w:cols w:space="708"/>
+          <w:docGrid w:linePitch="360"/>
+        </w:sectPr>
+      </w:pPr>
+      <w:r>
+        <w:rPr>
+          <w:noProof/>
+        </w:rPr>
+        <w:drawing>
+          <wp:inline distT="0" distB="0" distL="0" distR="0">
+            <wp:extent cx="8850337" cy="4610100"/>
+            <wp:effectExtent l="0" t="0" r="0" b="0"/>
+            <wp:docPr id="4" name="Picture 4" descr="C:\Users\JurmanLap\Desktop\SPRINT5.png"/>
+            <wp:cNvGraphicFramePr>
+              <a:graphicFrameLocks xmlns:a="http://schemas.openxmlformats.org/drawingml/2006/main" noChangeAspect="1"/>
+            </wp:cNvGraphicFramePr>
+            <a:graphic xmlns:a="http://schemas.openxmlformats.org/drawingml/2006/main">
+              <a:graphicData uri="http://schemas.openxmlformats.org/drawingml/2006/picture">
+                <pic:pic xmlns:pic="http://schemas.openxmlformats.org/drawingml/2006/picture">
+                  <pic:nvPicPr>
+                    <pic:cNvPr id="0" name="Picture 2" descr="C:\Users\JurmanLap\Desktop\SPRINT5.png"/>
+                    <pic:cNvPicPr>
+                      <a:picLocks noChangeAspect="1" noChangeArrowheads="1"/>
+                    </pic:cNvPicPr>
+                  </pic:nvPicPr>
+                  <pic:blipFill>
+                    <a:blip r:embed="rId34">
+                      <a:extLst>
+                        <a:ext uri="{28A0092B-C50C-407E-A947-70E740481C1C}">
+                          <a14:useLocalDpi xmlns:a14="http://schemas.microsoft.com/office/drawing/2010/main" val="0"/>
+                        </a:ext>
+                      </a:extLst>
+                    </a:blip>
+                    <a:srcRect/>
+                    <a:stretch>
+                      <a:fillRect/>
+                    </a:stretch>
+                  </pic:blipFill>
+                  <pic:spPr bwMode="auto">
+                    <a:xfrm>
+                      <a:off x="0" y="0"/>
+                      <a:ext cx="8861760" cy="4616050"/>
+                    </a:xfrm>
+                    <a:prstGeom prst="rect">
+                      <a:avLst/>
+                    </a:prstGeom>
+                    <a:noFill/>
+                    <a:ln>
+                      <a:noFill/>
+                    </a:ln>
+                  </pic:spPr>
+                </pic:pic>
+              </a:graphicData>
+            </a:graphic>
+          </wp:inline>
+        </w:drawing>
+      </w:r>
+    </w:p>
+    <w:p/>
+    <w:p>
+      <w:pPr>
+        <w:jc w:val="both"/>
+      </w:pPr>
+      <w:r>
+        <w:t>Peti stprint ujedno je bio i posljednji sprint u razvoju programskog proizvoda prema SCRUM metodici razvoja. Sprint je bio nešto zahtjevniji pa je trajao dvadeset dana. Na kraju sprinta uspjeli smo izvršiti sve funkcionalnosti product Backloga u potpunosti, izuzev sitnog Bug-a koji se javlja prilikom slanja zahtjeva za prijateljstvo. Naime, ponekad se zna dogoditi da se pošalju dvije notifikacije umjesto jedne, te nam je zbog toga preostao jedan procijenjeni napor u tome Sprint tasku. U nastavku slijedi prikaz Burndown dijagrama kako bismo grafički mogli vidjeti tijek razvoja programskog proizvoda u ovome sprintu.</w:t>
+      </w:r>
+    </w:p>
+    <w:p/>
+    <w:p>
+      <w:pPr>
+        <w:jc w:val="center"/>
+      </w:pPr>
+      <w:r>
+        <w:rPr>
+          <w:noProof/>
+        </w:rPr>
+        <w:drawing>
+          <wp:inline distT="0" distB="0" distL="0" distR="0">
+            <wp:extent cx="5098211" cy="3108960"/>
+            <wp:effectExtent l="0" t="0" r="0" b="0"/>
+            <wp:docPr id="5" name="Picture 5" descr="C:\Users\JurmanLap\Desktop\chart.png"/>
+            <wp:cNvGraphicFramePr>
+              <a:graphicFrameLocks xmlns:a="http://schemas.openxmlformats.org/drawingml/2006/main" noChangeAspect="1"/>
+            </wp:cNvGraphicFramePr>
+            <a:graphic xmlns:a="http://schemas.openxmlformats.org/drawingml/2006/main">
+              <a:graphicData uri="http://schemas.openxmlformats.org/drawingml/2006/picture">
+                <pic:pic xmlns:pic="http://schemas.openxmlformats.org/drawingml/2006/picture">
+                  <pic:nvPicPr>
+                    <pic:cNvPr id="0" name="Picture 3" descr="C:\Users\JurmanLap\Desktop\chart.png"/>
+                    <pic:cNvPicPr>
+                      <a:picLocks noChangeAspect="1" noChangeArrowheads="1"/>
+                    </pic:cNvPicPr>
+                  </pic:nvPicPr>
+                  <pic:blipFill rotWithShape="1">
+                    <a:blip r:embed="rId35">
+                      <a:extLst>
+                        <a:ext uri="{28A0092B-C50C-407E-A947-70E740481C1C}">
+                          <a14:useLocalDpi xmlns:a14="http://schemas.microsoft.com/office/drawing/2010/main" val="0"/>
+                        </a:ext>
+                      </a:extLst>
+                    </a:blip>
+                    <a:srcRect r="1318"/>
+                    <a:stretch/>
+                  </pic:blipFill>
+                  <pic:spPr bwMode="auto">
+                    <a:xfrm>
+                      <a:off x="0" y="0"/>
+                      <a:ext cx="5101650" cy="3111057"/>
+                    </a:xfrm>
+                    <a:prstGeom prst="rect">
+                      <a:avLst/>
+                    </a:prstGeom>
+                    <a:noFill/>
+                    <a:ln>
+                      <a:noFill/>
+                    </a:ln>
+                    <a:extLst>
+                      <a:ext uri="{53640926-AAD7-44D8-BBD7-CCE9431645EC}">
+                        <a14:shadowObscured xmlns:a14="http://schemas.microsoft.com/office/drawing/2010/main"/>
+                      </a:ext>
+                    </a:extLst>
+                  </pic:spPr>
+                </pic:pic>
+              </a:graphicData>
+            </a:graphic>
+          </wp:inline>
+        </w:drawing>
+      </w:r>
+    </w:p>
+    <w:p>
+      <w:pPr>
+        <w:jc w:val="center"/>
+        <w:rPr>
+          <w:b/>
+          <w:sz w:val="18"/>
+        </w:rPr>
+      </w:pPr>
+      <w:r>
+        <w:rPr>
+          <w:b/>
+          <w:sz w:val="18"/>
+        </w:rPr>
+        <w:t>Slika 6.15</w:t>
+      </w:r>
+      <w:r>
+        <w:rPr>
+          <w:b/>
+          <w:sz w:val="18"/>
+        </w:rPr>
+        <w:t>. Sprint 4 Burndown dijagram</w:t>
+      </w:r>
+    </w:p>
+    <w:p/>
+    <w:p>
+      <w:pPr>
+        <w:jc w:val="both"/>
+      </w:pPr>
+      <w:r>
+        <w:t>Iz Burndown dijagrama vidljivo je kako smo se u uvome sprintu podosta „popravili“, te je stvarno stanje izvođenja bilo poprilično blizu idealnom. Na kraju nam je preostao jedan procijenjeni napor, te bismo mogli zaključiti kako je razvoj programskog proizvoda uspješno završio.</w:t>
       </w:r>
     </w:p>
     <w:sectPr>
@@ -7688,7 +8065,7 @@
           <w:rPr>
             <w:noProof/>
           </w:rPr>
-          <w:t>27</w:t>
+          <w:t>29</w:t>
         </w:r>
         <w:r>
           <w:rPr>
@@ -7768,13 +8145,7 @@
         <w:footnoteRef/>
       </w:r>
       <w:r>
-        <w:t xml:space="preserve"> </w:t>
-      </w:r>
-      <w:r>
-        <w:t xml:space="preserve">Prema </w:t>
-      </w:r>
-      <w:r>
-        <w:t xml:space="preserve">„Studentski centar u Zagrebu - cjenik poslova“, </w:t>
+        <w:t xml:space="preserve"> Prema „Studentski centar u Zagrebu - cjenik poslova“, </w:t>
       </w:r>
       <w:hyperlink r:id="rId2" w:history="1">
         <w:r>
@@ -7801,13 +8172,7 @@
         <w:footnoteRef/>
       </w:r>
       <w:r>
-        <w:t xml:space="preserve"> </w:t>
-      </w:r>
-      <w:r>
-        <w:t xml:space="preserve">Prema </w:t>
-      </w:r>
-      <w:r>
-        <w:t xml:space="preserve">„HEP – Tarifni modeli za kućanstvo“, </w:t>
+        <w:t xml:space="preserve"> Prema „HEP – Tarifni modeli za kućanstvo“, </w:t>
       </w:r>
       <w:hyperlink r:id="rId3" w:history="1">
         <w:r>
@@ -7840,10 +8205,7 @@
         <w:t xml:space="preserve"> </w:t>
       </w:r>
       <w:r>
-        <w:t xml:space="preserve">Prema </w:t>
-      </w:r>
-      <w:r>
-        <w:t>„</w:t>
+        <w:t>Prema „</w:t>
       </w:r>
       <w:r>
         <w:t>Student servis – opći uvjeti poslovanja</w:t>
@@ -12682,7 +13044,7 @@
 </file>
 
 <file path=customXml/itemProps1.xml><?xml version="1.0" encoding="utf-8"?>
-<ds:datastoreItem xmlns:ds="http://schemas.openxmlformats.org/officeDocument/2006/customXml" ds:itemID="{9B69DB0E-4B65-451E-B2D0-C7F60250C901}">
+<ds:datastoreItem xmlns:ds="http://schemas.openxmlformats.org/officeDocument/2006/customXml" ds:itemID="{6BFB42D7-89B9-44F0-BCA5-C51CC29D9311}">
   <ds:schemaRefs>
     <ds:schemaRef ds:uri="http://schemas.openxmlformats.org/officeDocument/2006/bibliography"/>
   </ds:schemaRefs>

</xml_diff>

<commit_message>
Dodan link na JavaDocs
</commit_message>
<xml_diff>
--- a/Dokumentacija/T18 - PD - ChatUp - Drmencic, Filipovic,Jurman,Sokac.docx
+++ b/Dokumentacija/T18 - PD - ChatUp - Drmencic, Filipovic,Jurman,Sokac.docx
@@ -272,6 +272,44 @@
     </w:p>
     <w:p>
       <w:pPr>
+        <w:pStyle w:val="Naslovzavrnograda"/>
+        <w:numPr>
+          <w:ilvl w:val="0"/>
+          <w:numId w:val="26"/>
+        </w:numPr>
+        <w:jc w:val="left"/>
+        <w:rPr>
+          <w:rFonts w:ascii="Times New Roman" w:hAnsi="Times New Roman"/>
+          <w:b w:val="0"/>
+          <w:sz w:val="28"/>
+          <w:szCs w:val="28"/>
+        </w:rPr>
+      </w:pPr>
+      <w:hyperlink r:id="rId10" w:history="1">
+        <w:r>
+          <w:rPr>
+            <w:rStyle w:val="Hyperlink"/>
+            <w:rFonts w:ascii="Times New Roman" w:hAnsi="Times New Roman"/>
+            <w:b w:val="0"/>
+            <w:sz w:val="28"/>
+            <w:szCs w:val="28"/>
+          </w:rPr>
+          <w:t>http://danijelfilipovic.github.io/</w:t>
+        </w:r>
+      </w:hyperlink>
+      <w:r>
+        <w:rPr>
+          <w:rFonts w:ascii="Times New Roman" w:hAnsi="Times New Roman"/>
+          <w:b w:val="0"/>
+          <w:sz w:val="28"/>
+          <w:szCs w:val="28"/>
+        </w:rPr>
+        <w:t xml:space="preserve"> (JavaDocs)</w:t>
+      </w:r>
+    </w:p>
+    <w:p/>
+    <w:p>
+      <w:pPr>
         <w:jc w:val="center"/>
       </w:pPr>
     </w:p>
@@ -282,16 +320,6 @@
     </w:p>
     <w:p>
       <w:pPr>
-        <w:jc w:val="center"/>
-      </w:pPr>
-    </w:p>
-    <w:p>
-      <w:pPr>
-        <w:jc w:val="center"/>
-      </w:pPr>
-    </w:p>
-    <w:p>
-      <w:pPr>
         <w:pStyle w:val="Mjesto"/>
       </w:pPr>
     </w:p>
@@ -313,11 +341,14 @@
     <w:p>
       <w:pPr>
         <w:pStyle w:val="Mjesto"/>
-      </w:pPr>
-      <w:r>
         <w:rPr>
           <w:sz w:val="28"/>
         </w:rPr>
+      </w:pPr>
+      <w:r>
+        <w:rPr>
+          <w:sz w:val="28"/>
+        </w:rPr>
         <w:t>Varaždin, 2015</w:t>
       </w:r>
       <w:r>
@@ -326,14 +357,6 @@
         </w:rPr>
         <w:t>.</w:t>
       </w:r>
-    </w:p>
-    <w:p>
-      <w:pPr>
-        <w:pStyle w:val="Nazivinstitucije"/>
-        <w:rPr>
-          <w:sz w:val="28"/>
-        </w:rPr>
-      </w:pPr>
       <w:r>
         <w:br w:type="page"/>
       </w:r>
@@ -540,7 +563,7 @@
           <w:szCs w:val="28"/>
         </w:rPr>
       </w:pPr>
-      <w:hyperlink r:id="rId10" w:history="1">
+      <w:hyperlink r:id="rId11" w:history="1">
         <w:r>
           <w:rPr>
             <w:rStyle w:val="Hyperlink"/>
@@ -568,7 +591,7 @@
           <w:szCs w:val="28"/>
         </w:rPr>
       </w:pPr>
-      <w:hyperlink r:id="rId11" w:history="1">
+      <w:hyperlink r:id="rId12" w:history="1">
         <w:r>
           <w:rPr>
             <w:rStyle w:val="Hyperlink"/>
@@ -590,13 +613,50 @@
         <w:t xml:space="preserve"> (Web servisi)</w:t>
       </w:r>
     </w:p>
-    <w:p/>
+    <w:p>
+      <w:pPr>
+        <w:pStyle w:val="Naslovzavrnograda"/>
+        <w:numPr>
+          <w:ilvl w:val="0"/>
+          <w:numId w:val="25"/>
+        </w:numPr>
+        <w:jc w:val="left"/>
+        <w:rPr>
+          <w:rFonts w:ascii="Times New Roman" w:hAnsi="Times New Roman"/>
+          <w:b w:val="0"/>
+          <w:sz w:val="28"/>
+          <w:szCs w:val="28"/>
+        </w:rPr>
+      </w:pPr>
+      <w:hyperlink r:id="rId13" w:history="1">
+        <w:r>
+          <w:rPr>
+            <w:rStyle w:val="Hyperlink"/>
+            <w:rFonts w:ascii="Times New Roman" w:hAnsi="Times New Roman"/>
+            <w:b w:val="0"/>
+            <w:sz w:val="28"/>
+            <w:szCs w:val="28"/>
+          </w:rPr>
+          <w:t>http://danijelfilipovic.github.io/</w:t>
+        </w:r>
+      </w:hyperlink>
+      <w:r>
+        <w:rPr>
+          <w:rFonts w:ascii="Times New Roman" w:hAnsi="Times New Roman"/>
+          <w:b w:val="0"/>
+          <w:sz w:val="28"/>
+          <w:szCs w:val="28"/>
+        </w:rPr>
+        <w:t xml:space="preserve"> (JavaDocs)</w:t>
+      </w:r>
+    </w:p>
     <w:p>
       <w:pPr>
         <w:pStyle w:val="Mentor"/>
         <w:ind w:left="0"/>
-        <w:jc w:val="center"/>
-      </w:pPr>
+      </w:pPr>
+      <w:bookmarkStart w:id="0" w:name="_GoBack"/>
+      <w:bookmarkEnd w:id="0"/>
     </w:p>
     <w:p>
       <w:pPr>
@@ -644,7 +704,7 @@
           <w:sz w:val="28"/>
         </w:rPr>
         <w:sectPr>
-          <w:footerReference w:type="default" r:id="rId12"/>
+          <w:footerReference w:type="default" r:id="rId14"/>
           <w:pgSz w:w="11906" w:h="16838"/>
           <w:pgMar w:top="1417" w:right="1417" w:bottom="1417" w:left="1417" w:header="708" w:footer="708" w:gutter="0"/>
           <w:cols w:space="708"/>
@@ -3242,7 +3302,7 @@
       <w:pPr>
         <w:spacing w:after="200" w:line="276" w:lineRule="auto"/>
         <w:sectPr>
-          <w:footerReference w:type="default" r:id="rId13"/>
+          <w:footerReference w:type="default" r:id="rId15"/>
           <w:pgSz w:w="11906" w:h="16838"/>
           <w:pgMar w:top="1417" w:right="1417" w:bottom="1417" w:left="1417" w:header="708" w:footer="708" w:gutter="0"/>
           <w:pgNumType w:fmt="upperRoman" w:start="1"/>
@@ -3258,12 +3318,12 @@
       <w:pPr>
         <w:pStyle w:val="FOINaslov1"/>
       </w:pPr>
-      <w:bookmarkStart w:id="0" w:name="_Toc439282256"/>
+      <w:bookmarkStart w:id="1" w:name="_Toc439282256"/>
       <w:r>
         <w:lastRenderedPageBreak/>
         <w:t>Uvod</w:t>
       </w:r>
-      <w:bookmarkEnd w:id="0"/>
+      <w:bookmarkEnd w:id="1"/>
     </w:p>
     <w:p>
       <w:pPr>
@@ -3323,7 +3383,7 @@
       <w:pPr>
         <w:pStyle w:val="FOINaslov1"/>
       </w:pPr>
-      <w:bookmarkStart w:id="1" w:name="_Toc439282257"/>
+      <w:bookmarkStart w:id="2" w:name="_Toc439282257"/>
       <w:r>
         <w:lastRenderedPageBreak/>
         <w:t>Opis</w:t>
@@ -3334,17 +3394,17 @@
       <w:r>
         <w:t xml:space="preserve"> projekta</w:t>
       </w:r>
-      <w:bookmarkEnd w:id="1"/>
+      <w:bookmarkEnd w:id="2"/>
     </w:p>
     <w:p>
       <w:pPr>
         <w:pStyle w:val="FOINaslov2"/>
       </w:pPr>
-      <w:bookmarkStart w:id="2" w:name="_Toc439282258"/>
+      <w:bookmarkStart w:id="3" w:name="_Toc439282258"/>
       <w:r>
         <w:t>Metodologija SCRUM</w:t>
       </w:r>
-      <w:bookmarkEnd w:id="2"/>
+      <w:bookmarkEnd w:id="3"/>
     </w:p>
     <w:p>
       <w:pPr>
@@ -3371,11 +3431,11 @@
       <w:pPr>
         <w:pStyle w:val="FOINaslov2"/>
       </w:pPr>
-      <w:bookmarkStart w:id="3" w:name="_Toc439282259"/>
+      <w:bookmarkStart w:id="4" w:name="_Toc439282259"/>
       <w:r>
         <w:t>Definiranje projektnog tima</w:t>
       </w:r>
-      <w:bookmarkEnd w:id="3"/>
+      <w:bookmarkEnd w:id="4"/>
     </w:p>
     <w:p>
       <w:pPr>
@@ -3392,11 +3452,11 @@
       <w:pPr>
         <w:pStyle w:val="FOINaslov2"/>
       </w:pPr>
-      <w:bookmarkStart w:id="4" w:name="_Toc439282260"/>
+      <w:bookmarkStart w:id="5" w:name="_Toc439282260"/>
       <w:r>
         <w:t>Definiranje uloga i aktivnosti članova tima</w:t>
       </w:r>
-      <w:bookmarkEnd w:id="4"/>
+      <w:bookmarkEnd w:id="5"/>
     </w:p>
     <w:p>
       <w:pPr>
@@ -3410,11 +3470,11 @@
       <w:pPr>
         <w:pStyle w:val="FOINaslov2"/>
       </w:pPr>
-      <w:bookmarkStart w:id="5" w:name="_Toc439282261"/>
+      <w:bookmarkStart w:id="6" w:name="_Toc439282261"/>
       <w:r>
         <w:t>Terminski plan projekta</w:t>
       </w:r>
-      <w:bookmarkEnd w:id="5"/>
+      <w:bookmarkEnd w:id="6"/>
     </w:p>
     <w:p>
       <w:pPr>
@@ -3457,7 +3517,7 @@
                     </pic:cNvPicPr>
                   </pic:nvPicPr>
                   <pic:blipFill>
-                    <a:blip r:embed="rId14">
+                    <a:blip r:embed="rId16">
                       <a:extLst>
                         <a:ext uri="{28A0092B-C50C-407E-A947-70E740481C1C}">
                           <a14:useLocalDpi xmlns:a14="http://schemas.microsoft.com/office/drawing/2010/main" val="0"/>
@@ -3575,7 +3635,7 @@
                     </pic:cNvPicPr>
                   </pic:nvPicPr>
                   <pic:blipFill>
-                    <a:blip r:embed="rId15" cstate="print">
+                    <a:blip r:embed="rId17" cstate="print">
                       <a:extLst>
                         <a:ext uri="{28A0092B-C50C-407E-A947-70E740481C1C}">
                           <a14:useLocalDpi xmlns:a14="http://schemas.microsoft.com/office/drawing/2010/main" val="0"/>
@@ -3640,11 +3700,11 @@
       <w:pPr>
         <w:pStyle w:val="FOINaslov2"/>
       </w:pPr>
-      <w:bookmarkStart w:id="6" w:name="_Toc439282262"/>
+      <w:bookmarkStart w:id="7" w:name="_Toc439282262"/>
       <w:r>
         <w:t>Proračun projekta</w:t>
       </w:r>
-      <w:bookmarkEnd w:id="6"/>
+      <w:bookmarkEnd w:id="7"/>
     </w:p>
     <w:p>
       <w:pPr>
@@ -3765,7 +3825,7 @@
                     </pic:cNvPicPr>
                   </pic:nvPicPr>
                   <pic:blipFill>
-                    <a:blip r:embed="rId16">
+                    <a:blip r:embed="rId18">
                       <a:extLst>
                         <a:ext uri="{28A0092B-C50C-407E-A947-70E740481C1C}">
                           <a14:useLocalDpi xmlns:a14="http://schemas.microsoft.com/office/drawing/2010/main" val="0"/>
@@ -4323,7 +4383,7 @@
           <w:bCs/>
         </w:rPr>
         <w:sectPr>
-          <w:footerReference w:type="default" r:id="rId17"/>
+          <w:footerReference w:type="default" r:id="rId19"/>
           <w:pgSz w:w="11906" w:h="16838"/>
           <w:pgMar w:top="1417" w:right="1417" w:bottom="1417" w:left="1417" w:header="708" w:footer="708" w:gutter="0"/>
           <w:cols w:space="708"/>
@@ -4342,12 +4402,12 @@
       <w:pPr>
         <w:pStyle w:val="FOINaslov1"/>
       </w:pPr>
-      <w:bookmarkStart w:id="7" w:name="_Toc439282263"/>
+      <w:bookmarkStart w:id="8" w:name="_Toc439282263"/>
       <w:r>
         <w:lastRenderedPageBreak/>
         <w:t>Product Backlog</w:t>
       </w:r>
-      <w:bookmarkEnd w:id="7"/>
+      <w:bookmarkEnd w:id="8"/>
     </w:p>
     <w:p>
       <w:r>
@@ -4372,7 +4432,7 @@
                     </pic:cNvPicPr>
                   </pic:nvPicPr>
                   <pic:blipFill>
-                    <a:blip r:embed="rId18">
+                    <a:blip r:embed="rId20">
                       <a:extLst>
                         <a:ext uri="{28A0092B-C50C-407E-A947-70E740481C1C}">
                           <a14:useLocalDpi xmlns:a14="http://schemas.microsoft.com/office/drawing/2010/main" val="0"/>
@@ -4578,12 +4638,12 @@
       <w:pPr>
         <w:pStyle w:val="FOINaslov1"/>
       </w:pPr>
-      <w:bookmarkStart w:id="8" w:name="_Toc439282264"/>
+      <w:bookmarkStart w:id="9" w:name="_Toc439282264"/>
       <w:r>
         <w:lastRenderedPageBreak/>
         <w:t>Tijek projekta</w:t>
       </w:r>
-      <w:bookmarkEnd w:id="8"/>
+      <w:bookmarkEnd w:id="9"/>
     </w:p>
     <w:p>
       <w:pPr>
@@ -4687,7 +4747,7 @@
                     <pic:cNvPicPr/>
                   </pic:nvPicPr>
                   <pic:blipFill>
-                    <a:blip r:embed="rId19" cstate="print">
+                    <a:blip r:embed="rId21" cstate="print">
                       <a:extLst>
                         <a:ext uri="{28A0092B-C50C-407E-A947-70E740481C1C}">
                           <a14:useLocalDpi xmlns:a14="http://schemas.microsoft.com/office/drawing/2010/main" val="0"/>
@@ -4782,12 +4842,12 @@
       <w:pPr>
         <w:pStyle w:val="FOINaslov2"/>
       </w:pPr>
-      <w:bookmarkStart w:id="9" w:name="_Toc439282265"/>
+      <w:bookmarkStart w:id="10" w:name="_Toc439282265"/>
       <w:r>
         <w:lastRenderedPageBreak/>
         <w:t>Sprint 1 (19.10.2015. – 01.11.2015.)</w:t>
       </w:r>
-      <w:bookmarkEnd w:id="9"/>
+      <w:bookmarkEnd w:id="10"/>
     </w:p>
     <w:p>
       <w:pPr>
@@ -4810,24 +4870,24 @@
       <w:pPr>
         <w:pStyle w:val="FOINaslov3"/>
       </w:pPr>
-      <w:bookmarkStart w:id="10" w:name="_Toc439282266"/>
+      <w:bookmarkStart w:id="11" w:name="_Toc439282266"/>
       <w:r>
         <w:t>Dnevni sastan</w:t>
       </w:r>
       <w:r>
         <w:t>ci</w:t>
       </w:r>
-      <w:bookmarkEnd w:id="10"/>
+      <w:bookmarkEnd w:id="11"/>
     </w:p>
     <w:p>
       <w:pPr>
         <w:pStyle w:val="FOINaslov4"/>
       </w:pPr>
-      <w:bookmarkStart w:id="11" w:name="_Toc439282267"/>
+      <w:bookmarkStart w:id="12" w:name="_Toc439282267"/>
       <w:r>
         <w:t>Dnevni sastanak 21.10.2015.</w:t>
       </w:r>
-      <w:bookmarkEnd w:id="11"/>
+      <w:bookmarkEnd w:id="12"/>
     </w:p>
     <w:p>
       <w:pPr>
@@ -4949,7 +5009,7 @@
                     </pic:cNvPicPr>
                   </pic:nvPicPr>
                   <pic:blipFill>
-                    <a:blip r:embed="rId20" cstate="print">
+                    <a:blip r:embed="rId22" cstate="print">
                       <a:extLst>
                         <a:ext uri="{28A0092B-C50C-407E-A947-70E740481C1C}">
                           <a14:useLocalDpi xmlns:a14="http://schemas.microsoft.com/office/drawing/2010/main" val="0"/>
@@ -5029,11 +5089,11 @@
       <w:pPr>
         <w:pStyle w:val="FOINaslov4"/>
       </w:pPr>
-      <w:bookmarkStart w:id="12" w:name="_Toc439282268"/>
+      <w:bookmarkStart w:id="13" w:name="_Toc439282268"/>
       <w:r>
         <w:t>Dnevni sastanak 23.10.2015.</w:t>
       </w:r>
-      <w:bookmarkEnd w:id="12"/>
+      <w:bookmarkEnd w:id="13"/>
     </w:p>
     <w:p>
       <w:pPr>
@@ -5195,7 +5255,7 @@
                     </pic:cNvPicPr>
                   </pic:nvPicPr>
                   <pic:blipFill>
-                    <a:blip r:embed="rId21" cstate="print">
+                    <a:blip r:embed="rId23" cstate="print">
                       <a:extLst>
                         <a:ext uri="{28A0092B-C50C-407E-A947-70E740481C1C}">
                           <a14:useLocalDpi xmlns:a14="http://schemas.microsoft.com/office/drawing/2010/main" val="0"/>
@@ -5275,7 +5335,7 @@
       <w:pPr>
         <w:pStyle w:val="FOINaslov4"/>
       </w:pPr>
-      <w:bookmarkStart w:id="13" w:name="_Toc439282269"/>
+      <w:bookmarkStart w:id="14" w:name="_Toc439282269"/>
       <w:r>
         <w:t>Dnevni sastanak 2</w:t>
       </w:r>
@@ -5285,7 +5345,7 @@
       <w:r>
         <w:t>.10.2015.</w:t>
       </w:r>
-      <w:bookmarkEnd w:id="13"/>
+      <w:bookmarkEnd w:id="14"/>
     </w:p>
     <w:p>
       <w:pPr>
@@ -5336,7 +5396,7 @@
                     <pic:cNvPicPr/>
                   </pic:nvPicPr>
                   <pic:blipFill rotWithShape="1">
-                    <a:blip r:embed="rId22"/>
+                    <a:blip r:embed="rId24"/>
                     <a:srcRect l="24486" t="17353" r="29642" b="28791"/>
                     <a:stretch/>
                   </pic:blipFill>
@@ -5438,12 +5498,12 @@
       <w:pPr>
         <w:pStyle w:val="FOINaslov3"/>
       </w:pPr>
-      <w:bookmarkStart w:id="14" w:name="_Toc439282270"/>
+      <w:bookmarkStart w:id="15" w:name="_Toc439282270"/>
       <w:r>
         <w:lastRenderedPageBreak/>
         <w:t>Sprint 1 Backlog</w:t>
       </w:r>
-      <w:bookmarkEnd w:id="14"/>
+      <w:bookmarkEnd w:id="15"/>
     </w:p>
     <w:p>
       <w:pPr>
@@ -5499,7 +5559,7 @@
                     </pic:cNvPicPr>
                   </pic:nvPicPr>
                   <pic:blipFill>
-                    <a:blip r:embed="rId23">
+                    <a:blip r:embed="rId25">
                       <a:extLst>
                         <a:ext uri="{28A0092B-C50C-407E-A947-70E740481C1C}">
                           <a14:useLocalDpi xmlns:a14="http://schemas.microsoft.com/office/drawing/2010/main" val="0"/>
@@ -5604,7 +5664,7 @@
                     </pic:cNvPicPr>
                   </pic:nvPicPr>
                   <pic:blipFill>
-                    <a:blip r:embed="rId24" cstate="print">
+                    <a:blip r:embed="rId26" cstate="print">
                       <a:extLst>
                         <a:ext uri="{28A0092B-C50C-407E-A947-70E740481C1C}">
                           <a14:useLocalDpi xmlns:a14="http://schemas.microsoft.com/office/drawing/2010/main" val="0"/>
@@ -5688,11 +5748,11 @@
       <w:pPr>
         <w:pStyle w:val="FOINaslov2"/>
       </w:pPr>
-      <w:bookmarkStart w:id="15" w:name="_Toc439282271"/>
+      <w:bookmarkStart w:id="16" w:name="_Toc439282271"/>
       <w:r>
         <w:t>Sprint 2 (02.11.2015. – 17.11.2015.)</w:t>
       </w:r>
-      <w:bookmarkEnd w:id="15"/>
+      <w:bookmarkEnd w:id="16"/>
     </w:p>
     <w:p>
       <w:r>
@@ -5704,21 +5764,21 @@
       <w:pPr>
         <w:pStyle w:val="FOINaslov3"/>
       </w:pPr>
-      <w:bookmarkStart w:id="16" w:name="_Toc439282272"/>
+      <w:bookmarkStart w:id="17" w:name="_Toc439282272"/>
       <w:r>
         <w:t>Dnevni sastanci</w:t>
       </w:r>
-      <w:bookmarkEnd w:id="16"/>
+      <w:bookmarkEnd w:id="17"/>
     </w:p>
     <w:p>
       <w:pPr>
         <w:pStyle w:val="FOINaslov4"/>
       </w:pPr>
-      <w:bookmarkStart w:id="17" w:name="_Toc439282273"/>
+      <w:bookmarkStart w:id="18" w:name="_Toc439282273"/>
       <w:r>
         <w:t>Sastanak prije početka sprinta 30.10.2015.</w:t>
       </w:r>
-      <w:bookmarkEnd w:id="17"/>
+      <w:bookmarkEnd w:id="18"/>
     </w:p>
     <w:p>
       <w:pPr>
@@ -5821,7 +5881,7 @@
                     </pic:cNvPicPr>
                   </pic:nvPicPr>
                   <pic:blipFill>
-                    <a:blip r:embed="rId25">
+                    <a:blip r:embed="rId27">
                       <a:extLst>
                         <a:ext uri="{28A0092B-C50C-407E-A947-70E740481C1C}">
                           <a14:useLocalDpi xmlns:a14="http://schemas.microsoft.com/office/drawing/2010/main" val="0"/>
@@ -5909,7 +5969,7 @@
       <w:pPr>
         <w:pStyle w:val="FOINaslov4"/>
       </w:pPr>
-      <w:bookmarkStart w:id="18" w:name="_Toc439282274"/>
+      <w:bookmarkStart w:id="19" w:name="_Toc439282274"/>
       <w:r>
         <w:t>Dnevni sastanak</w:t>
       </w:r>
@@ -5919,7 +5979,7 @@
       <w:r>
         <w:t>.11.2015.</w:t>
       </w:r>
-      <w:bookmarkEnd w:id="18"/>
+      <w:bookmarkEnd w:id="19"/>
     </w:p>
     <w:p>
       <w:pPr>
@@ -6060,12 +6120,12 @@
       <w:pPr>
         <w:pStyle w:val="FOINaslov3"/>
       </w:pPr>
-      <w:bookmarkStart w:id="19" w:name="_Toc439282275"/>
+      <w:bookmarkStart w:id="20" w:name="_Toc439282275"/>
       <w:r>
         <w:lastRenderedPageBreak/>
         <w:t>Sprint 2 Backlog</w:t>
       </w:r>
-      <w:bookmarkEnd w:id="19"/>
+      <w:bookmarkEnd w:id="20"/>
     </w:p>
     <w:p>
       <w:pPr>
@@ -6111,7 +6171,7 @@
                     <pic:cNvPicPr/>
                   </pic:nvPicPr>
                   <pic:blipFill>
-                    <a:blip r:embed="rId26">
+                    <a:blip r:embed="rId28">
                       <a:extLst>
                         <a:ext uri="{28A0092B-C50C-407E-A947-70E740481C1C}">
                           <a14:useLocalDpi xmlns:a14="http://schemas.microsoft.com/office/drawing/2010/main" val="0"/>
@@ -6193,7 +6253,7 @@
                     <pic:cNvPicPr/>
                   </pic:nvPicPr>
                   <pic:blipFill>
-                    <a:blip r:embed="rId27">
+                    <a:blip r:embed="rId29">
                       <a:extLst>
                         <a:ext uri="{28A0092B-C50C-407E-A947-70E740481C1C}">
                           <a14:useLocalDpi xmlns:a14="http://schemas.microsoft.com/office/drawing/2010/main" val="0"/>
@@ -6255,32 +6315,32 @@
       <w:pPr>
         <w:pStyle w:val="FOINaslov2"/>
       </w:pPr>
-      <w:bookmarkStart w:id="20" w:name="_Toc439282276"/>
+      <w:bookmarkStart w:id="21" w:name="_Toc439282276"/>
       <w:r>
         <w:lastRenderedPageBreak/>
         <w:t>Sprint 3 (25.11.2015. – 16.12.2015.)</w:t>
       </w:r>
-      <w:bookmarkEnd w:id="20"/>
+      <w:bookmarkEnd w:id="21"/>
     </w:p>
     <w:p>
       <w:pPr>
         <w:pStyle w:val="FOINaslov3"/>
       </w:pPr>
-      <w:bookmarkStart w:id="21" w:name="_Toc439282277"/>
+      <w:bookmarkStart w:id="22" w:name="_Toc439282277"/>
       <w:r>
         <w:t>Dnevni sastanci</w:t>
       </w:r>
-      <w:bookmarkEnd w:id="21"/>
+      <w:bookmarkEnd w:id="22"/>
     </w:p>
     <w:p>
       <w:pPr>
         <w:pStyle w:val="FOINaslov4"/>
       </w:pPr>
-      <w:bookmarkStart w:id="22" w:name="_Toc439282278"/>
+      <w:bookmarkStart w:id="23" w:name="_Toc439282278"/>
       <w:r>
         <w:t>Sastanak prije početka sprinta 23.11.2015.</w:t>
       </w:r>
-      <w:bookmarkEnd w:id="22"/>
+      <w:bookmarkEnd w:id="23"/>
     </w:p>
     <w:p>
       <w:pPr>
@@ -6387,11 +6447,11 @@
       <w:pPr>
         <w:pStyle w:val="FOINaslov4"/>
       </w:pPr>
-      <w:bookmarkStart w:id="23" w:name="_Toc439282279"/>
+      <w:bookmarkStart w:id="24" w:name="_Toc439282279"/>
       <w:r>
         <w:t>Dnevni sastanak 26.11.2015.</w:t>
       </w:r>
-      <w:bookmarkEnd w:id="23"/>
+      <w:bookmarkEnd w:id="24"/>
     </w:p>
     <w:p>
       <w:pPr>
@@ -6426,7 +6486,7 @@
                     <pic:cNvPicPr/>
                   </pic:nvPicPr>
                   <pic:blipFill rotWithShape="1">
-                    <a:blip r:embed="rId28">
+                    <a:blip r:embed="rId30">
                       <a:extLst>
                         <a:ext uri="{28A0092B-C50C-407E-A947-70E740481C1C}">
                           <a14:useLocalDpi xmlns:a14="http://schemas.microsoft.com/office/drawing/2010/main" val="0"/>
@@ -6491,12 +6551,12 @@
         <w:pStyle w:val="FOINaslov3"/>
         <w:ind w:left="1560"/>
       </w:pPr>
-      <w:bookmarkStart w:id="24" w:name="_Toc439282280"/>
+      <w:bookmarkStart w:id="25" w:name="_Toc439282280"/>
       <w:r>
         <w:lastRenderedPageBreak/>
         <w:t>Sprint 3 Backlog</w:t>
       </w:r>
-      <w:bookmarkEnd w:id="24"/>
+      <w:bookmarkEnd w:id="25"/>
     </w:p>
     <w:p>
       <w:pPr>
@@ -6538,7 +6598,7 @@
                     <pic:cNvPicPr/>
                   </pic:nvPicPr>
                   <pic:blipFill>
-                    <a:blip r:embed="rId29">
+                    <a:blip r:embed="rId31">
                       <a:extLst>
                         <a:ext uri="{28A0092B-C50C-407E-A947-70E740481C1C}">
                           <a14:useLocalDpi xmlns:a14="http://schemas.microsoft.com/office/drawing/2010/main" val="0"/>
@@ -6666,7 +6726,7 @@
                     <pic:cNvPicPr/>
                   </pic:nvPicPr>
                   <pic:blipFill>
-                    <a:blip r:embed="rId30">
+                    <a:blip r:embed="rId32">
                       <a:extLst>
                         <a:ext uri="{28A0092B-C50C-407E-A947-70E740481C1C}">
                           <a14:useLocalDpi xmlns:a14="http://schemas.microsoft.com/office/drawing/2010/main" val="0"/>
@@ -6741,7 +6801,7 @@
       <w:pPr>
         <w:pStyle w:val="FOINaslov2"/>
       </w:pPr>
-      <w:bookmarkStart w:id="25" w:name="_Toc439282281"/>
+      <w:bookmarkStart w:id="26" w:name="_Toc439282281"/>
       <w:r>
         <w:lastRenderedPageBreak/>
         <w:t>Sprint 4 (18.12.2015. – 30</w:t>
@@ -6749,27 +6809,27 @@
       <w:r>
         <w:t>.12.2015.)</w:t>
       </w:r>
-      <w:bookmarkEnd w:id="25"/>
+      <w:bookmarkEnd w:id="26"/>
     </w:p>
     <w:p>
       <w:pPr>
         <w:pStyle w:val="FOINaslov3"/>
       </w:pPr>
-      <w:bookmarkStart w:id="26" w:name="_Toc439282282"/>
+      <w:bookmarkStart w:id="27" w:name="_Toc439282282"/>
       <w:r>
         <w:t>Dnevni sastanci</w:t>
       </w:r>
-      <w:bookmarkEnd w:id="26"/>
+      <w:bookmarkEnd w:id="27"/>
     </w:p>
     <w:p>
       <w:pPr>
         <w:pStyle w:val="FOINaslov4"/>
       </w:pPr>
-      <w:bookmarkStart w:id="27" w:name="_Toc439282283"/>
+      <w:bookmarkStart w:id="28" w:name="_Toc439282283"/>
       <w:r>
         <w:t>Dnevni sastanak 17.12.2015.</w:t>
       </w:r>
-      <w:bookmarkEnd w:id="27"/>
+      <w:bookmarkEnd w:id="28"/>
     </w:p>
     <w:p>
       <w:pPr>
@@ -6817,7 +6877,7 @@
                     <pic:cNvPicPr/>
                   </pic:nvPicPr>
                   <pic:blipFill>
-                    <a:blip r:embed="rId31" cstate="print">
+                    <a:blip r:embed="rId33" cstate="print">
                       <a:extLst>
                         <a:ext uri="{28A0092B-C50C-407E-A947-70E740481C1C}">
                           <a14:useLocalDpi xmlns:a14="http://schemas.microsoft.com/office/drawing/2010/main" val="0"/>
@@ -6882,11 +6942,11 @@
       <w:pPr>
         <w:pStyle w:val="FOINaslov4"/>
       </w:pPr>
-      <w:bookmarkStart w:id="28" w:name="_Toc439282284"/>
+      <w:bookmarkStart w:id="29" w:name="_Toc439282284"/>
       <w:r>
         <w:t>Dnevni sastanak 22.12.2015</w:t>
       </w:r>
-      <w:bookmarkEnd w:id="28"/>
+      <w:bookmarkEnd w:id="29"/>
     </w:p>
     <w:p>
       <w:r>
@@ -7193,11 +7253,11 @@
       <w:pPr>
         <w:pStyle w:val="FOINaslov3"/>
       </w:pPr>
-      <w:bookmarkStart w:id="29" w:name="_Toc439282285"/>
+      <w:bookmarkStart w:id="30" w:name="_Toc439282285"/>
       <w:r>
         <w:t>Sprint 4 Backlog</w:t>
       </w:r>
-      <w:bookmarkEnd w:id="29"/>
+      <w:bookmarkEnd w:id="30"/>
     </w:p>
     <w:p>
       <w:pPr>
@@ -7229,7 +7289,7 @@
                     <pic:cNvPicPr/>
                   </pic:nvPicPr>
                   <pic:blipFill>
-                    <a:blip r:embed="rId32">
+                    <a:blip r:embed="rId34">
                       <a:extLst>
                         <a:ext uri="{28A0092B-C50C-407E-A947-70E740481C1C}">
                           <a14:useLocalDpi xmlns:a14="http://schemas.microsoft.com/office/drawing/2010/main" val="0"/>
@@ -7294,7 +7354,7 @@
                     <pic:cNvPicPr/>
                   </pic:nvPicPr>
                   <pic:blipFill>
-                    <a:blip r:embed="rId33">
+                    <a:blip r:embed="rId35">
                       <a:extLst>
                         <a:ext uri="{28A0092B-C50C-407E-A947-70E740481C1C}">
                           <a14:useLocalDpi xmlns:a14="http://schemas.microsoft.com/office/drawing/2010/main" val="0"/>
@@ -7769,8 +7829,6 @@
       <w:r>
         <w:t xml:space="preserve"> 5</w:t>
       </w:r>
-      <w:bookmarkStart w:id="30" w:name="_GoBack"/>
-      <w:bookmarkEnd w:id="30"/>
       <w:r>
         <w:t xml:space="preserve"> backlog</w:t>
       </w:r>
@@ -7806,7 +7864,7 @@
                     </pic:cNvPicPr>
                   </pic:nvPicPr>
                   <pic:blipFill>
-                    <a:blip r:embed="rId34">
+                    <a:blip r:embed="rId36">
                       <a:extLst>
                         <a:ext uri="{28A0092B-C50C-407E-A947-70E740481C1C}">
                           <a14:useLocalDpi xmlns:a14="http://schemas.microsoft.com/office/drawing/2010/main" val="0"/>
@@ -7874,7 +7932,7 @@
                     </pic:cNvPicPr>
                   </pic:nvPicPr>
                   <pic:blipFill rotWithShape="1">
-                    <a:blip r:embed="rId35">
+                    <a:blip r:embed="rId37">
                       <a:extLst>
                         <a:ext uri="{28A0092B-C50C-407E-A947-70E740481C1C}">
                           <a14:useLocalDpi xmlns:a14="http://schemas.microsoft.com/office/drawing/2010/main" val="0"/>
@@ -8016,7 +8074,7 @@
           <w:rPr>
             <w:noProof/>
           </w:rPr>
-          <w:t>II</w:t>
+          <w:t>I</w:t>
         </w:r>
         <w:r>
           <w:rPr>
@@ -8065,7 +8123,7 @@
           <w:rPr>
             <w:noProof/>
           </w:rPr>
-          <w:t>29</w:t>
+          <w:t>3</w:t>
         </w:r>
         <w:r>
           <w:rPr>
@@ -8226,7 +8284,7 @@
 
 <file path=word/numbering.xml><?xml version="1.0" encoding="utf-8"?>
 <w:numbering xmlns:wpc="http://schemas.microsoft.com/office/word/2010/wordprocessingCanvas" xmlns:mc="http://schemas.openxmlformats.org/markup-compatibility/2006" xmlns:o="urn:schemas-microsoft-com:office:office" xmlns:r="http://schemas.openxmlformats.org/officeDocument/2006/relationships" xmlns:m="http://schemas.openxmlformats.org/officeDocument/2006/math" xmlns:v="urn:schemas-microsoft-com:vml" xmlns:wp14="http://schemas.microsoft.com/office/word/2010/wordprocessingDrawing" xmlns:wp="http://schemas.openxmlformats.org/drawingml/2006/wordprocessingDrawing" xmlns:w10="urn:schemas-microsoft-com:office:word" xmlns:w="http://schemas.openxmlformats.org/wordprocessingml/2006/main" xmlns:w14="http://schemas.microsoft.com/office/word/2010/wordml" xmlns:w15="http://schemas.microsoft.com/office/word/2012/wordml" xmlns:wpg="http://schemas.microsoft.com/office/word/2010/wordprocessingGroup" xmlns:wpi="http://schemas.microsoft.com/office/word/2010/wordprocessingInk" xmlns:wne="http://schemas.microsoft.com/office/word/2006/wordml" xmlns:wps="http://schemas.microsoft.com/office/word/2010/wordprocessingShape" mc:Ignorable="w14 w15 wp14">
-  <w:abstractNum w:abstractNumId="0">
+  <w:abstractNum w:abstractNumId="0" w15:restartNumberingAfterBreak="0">
     <w:nsid w:val="00C36962"/>
     <w:multiLevelType w:val="hybridMultilevel"/>
     <w:tmpl w:val="5198ACB8"/>
@@ -8339,7 +8397,7 @@
       </w:rPr>
     </w:lvl>
   </w:abstractNum>
-  <w:abstractNum w:abstractNumId="1">
+  <w:abstractNum w:abstractNumId="1" w15:restartNumberingAfterBreak="0">
     <w:nsid w:val="0FD77119"/>
     <w:multiLevelType w:val="hybridMultilevel"/>
     <w:tmpl w:val="258E0460"/>
@@ -8456,7 +8514,7 @@
       </w:rPr>
     </w:lvl>
   </w:abstractNum>
-  <w:abstractNum w:abstractNumId="2">
+  <w:abstractNum w:abstractNumId="2" w15:restartNumberingAfterBreak="0">
     <w:nsid w:val="103D3011"/>
     <w:multiLevelType w:val="hybridMultilevel"/>
     <w:tmpl w:val="1A06B1E2"/>
@@ -8545,7 +8603,7 @@
       </w:pPr>
     </w:lvl>
   </w:abstractNum>
-  <w:abstractNum w:abstractNumId="3">
+  <w:abstractNum w:abstractNumId="3" w15:restartNumberingAfterBreak="0">
     <w:nsid w:val="1C6E5E5B"/>
     <w:multiLevelType w:val="hybridMultilevel"/>
     <w:tmpl w:val="1DD87186"/>
@@ -8658,7 +8716,7 @@
       </w:rPr>
     </w:lvl>
   </w:abstractNum>
-  <w:abstractNum w:abstractNumId="4">
+  <w:abstractNum w:abstractNumId="4" w15:restartNumberingAfterBreak="0">
     <w:nsid w:val="23787D04"/>
     <w:multiLevelType w:val="hybridMultilevel"/>
     <w:tmpl w:val="C5E0D2BC"/>
@@ -8770,7 +8828,7 @@
       </w:rPr>
     </w:lvl>
   </w:abstractNum>
-  <w:abstractNum w:abstractNumId="5">
+  <w:abstractNum w:abstractNumId="5" w15:restartNumberingAfterBreak="0">
     <w:nsid w:val="2CD64B1E"/>
     <w:multiLevelType w:val="multilevel"/>
     <w:tmpl w:val="0B4E0E28"/>
@@ -8919,7 +8977,7 @@
       </w:rPr>
     </w:lvl>
   </w:abstractNum>
-  <w:abstractNum w:abstractNumId="6">
+  <w:abstractNum w:abstractNumId="6" w15:restartNumberingAfterBreak="0">
     <w:nsid w:val="30561DAC"/>
     <w:multiLevelType w:val="hybridMultilevel"/>
     <w:tmpl w:val="0E10E098"/>
@@ -9032,7 +9090,7 @@
       </w:rPr>
     </w:lvl>
   </w:abstractNum>
-  <w:abstractNum w:abstractNumId="7">
+  <w:abstractNum w:abstractNumId="7" w15:restartNumberingAfterBreak="0">
     <w:nsid w:val="39B63927"/>
     <w:multiLevelType w:val="hybridMultilevel"/>
     <w:tmpl w:val="9074378A"/>
@@ -9144,7 +9202,7 @@
       </w:rPr>
     </w:lvl>
   </w:abstractNum>
-  <w:abstractNum w:abstractNumId="8">
+  <w:abstractNum w:abstractNumId="8" w15:restartNumberingAfterBreak="0">
     <w:nsid w:val="3D09409F"/>
     <w:multiLevelType w:val="hybridMultilevel"/>
     <w:tmpl w:val="C45CB832"/>
@@ -9261,7 +9319,7 @@
       </w:pPr>
     </w:lvl>
   </w:abstractNum>
-  <w:abstractNum w:abstractNumId="9">
+  <w:abstractNum w:abstractNumId="9" w15:restartNumberingAfterBreak="0">
     <w:nsid w:val="419651E4"/>
     <w:multiLevelType w:val="hybridMultilevel"/>
     <w:tmpl w:val="9926E224"/>
@@ -9374,7 +9432,7 @@
       </w:rPr>
     </w:lvl>
   </w:abstractNum>
-  <w:abstractNum w:abstractNumId="10">
+  <w:abstractNum w:abstractNumId="10" w15:restartNumberingAfterBreak="0">
     <w:nsid w:val="44B91E62"/>
     <w:multiLevelType w:val="hybridMultilevel"/>
     <w:tmpl w:val="A2343090"/>
@@ -9486,7 +9544,7 @@
       </w:rPr>
     </w:lvl>
   </w:abstractNum>
-  <w:abstractNum w:abstractNumId="11">
+  <w:abstractNum w:abstractNumId="11" w15:restartNumberingAfterBreak="0">
     <w:nsid w:val="4B95561E"/>
     <w:multiLevelType w:val="hybridMultilevel"/>
     <w:tmpl w:val="F4C24B86"/>
@@ -9599,7 +9657,7 @@
       </w:rPr>
     </w:lvl>
   </w:abstractNum>
-  <w:abstractNum w:abstractNumId="12">
+  <w:abstractNum w:abstractNumId="12" w15:restartNumberingAfterBreak="0">
     <w:nsid w:val="4E9317CD"/>
     <w:multiLevelType w:val="hybridMultilevel"/>
     <w:tmpl w:val="4B6AA4BE"/>
@@ -9688,7 +9746,7 @@
       </w:pPr>
     </w:lvl>
   </w:abstractNum>
-  <w:abstractNum w:abstractNumId="13">
+  <w:abstractNum w:abstractNumId="13" w15:restartNumberingAfterBreak="0">
     <w:nsid w:val="50A62950"/>
     <w:multiLevelType w:val="hybridMultilevel"/>
     <w:tmpl w:val="2726482A"/>
@@ -9801,7 +9859,7 @@
       </w:rPr>
     </w:lvl>
   </w:abstractNum>
-  <w:abstractNum w:abstractNumId="14">
+  <w:abstractNum w:abstractNumId="14" w15:restartNumberingAfterBreak="0">
     <w:nsid w:val="556C65F1"/>
     <w:multiLevelType w:val="hybridMultilevel"/>
     <w:tmpl w:val="7FC4F5D0"/>
@@ -9921,7 +9979,7 @@
       </w:pPr>
     </w:lvl>
   </w:abstractNum>
-  <w:abstractNum w:abstractNumId="15">
+  <w:abstractNum w:abstractNumId="15" w15:restartNumberingAfterBreak="0">
     <w:nsid w:val="57760CD0"/>
     <w:multiLevelType w:val="hybridMultilevel"/>
     <w:tmpl w:val="751048C2"/>
@@ -10034,7 +10092,7 @@
       </w:rPr>
     </w:lvl>
   </w:abstractNum>
-  <w:abstractNum w:abstractNumId="16">
+  <w:abstractNum w:abstractNumId="16" w15:restartNumberingAfterBreak="0">
     <w:nsid w:val="57C157D3"/>
     <w:multiLevelType w:val="hybridMultilevel"/>
     <w:tmpl w:val="E8F209CE"/>
@@ -10146,7 +10204,7 @@
       </w:rPr>
     </w:lvl>
   </w:abstractNum>
-  <w:abstractNum w:abstractNumId="17">
+  <w:abstractNum w:abstractNumId="17" w15:restartNumberingAfterBreak="0">
     <w:nsid w:val="5AB75EDA"/>
     <w:multiLevelType w:val="hybridMultilevel"/>
     <w:tmpl w:val="CC8EE51C"/>
@@ -10259,7 +10317,7 @@
       </w:rPr>
     </w:lvl>
   </w:abstractNum>
-  <w:abstractNum w:abstractNumId="18">
+  <w:abstractNum w:abstractNumId="18" w15:restartNumberingAfterBreak="0">
     <w:nsid w:val="67C2432D"/>
     <w:multiLevelType w:val="hybridMultilevel"/>
     <w:tmpl w:val="1E80A032"/>
@@ -10372,7 +10430,7 @@
       </w:rPr>
     </w:lvl>
   </w:abstractNum>
-  <w:abstractNum w:abstractNumId="19">
+  <w:abstractNum w:abstractNumId="19" w15:restartNumberingAfterBreak="0">
     <w:nsid w:val="69832197"/>
     <w:multiLevelType w:val="multilevel"/>
     <w:tmpl w:val="A906C7DC"/>
@@ -10498,7 +10556,7 @@
       </w:rPr>
     </w:lvl>
   </w:abstractNum>
-  <w:abstractNum w:abstractNumId="20">
+  <w:abstractNum w:abstractNumId="20" w15:restartNumberingAfterBreak="0">
     <w:nsid w:val="6C607C7D"/>
     <w:multiLevelType w:val="hybridMultilevel"/>
     <w:tmpl w:val="53A668E6"/>
@@ -10610,7 +10668,7 @@
       </w:rPr>
     </w:lvl>
   </w:abstractNum>
-  <w:abstractNum w:abstractNumId="21">
+  <w:abstractNum w:abstractNumId="21" w15:restartNumberingAfterBreak="0">
     <w:nsid w:val="6CF25FE9"/>
     <w:multiLevelType w:val="hybridMultilevel"/>
     <w:tmpl w:val="B5DAF97A"/>
@@ -10722,7 +10780,7 @@
       </w:rPr>
     </w:lvl>
   </w:abstractNum>
-  <w:abstractNum w:abstractNumId="22">
+  <w:abstractNum w:abstractNumId="22" w15:restartNumberingAfterBreak="0">
     <w:nsid w:val="72241F1E"/>
     <w:multiLevelType w:val="hybridMultilevel"/>
     <w:tmpl w:val="0A00E644"/>
@@ -10835,7 +10893,7 @@
       </w:rPr>
     </w:lvl>
   </w:abstractNum>
-  <w:abstractNum w:abstractNumId="23">
+  <w:abstractNum w:abstractNumId="23" w15:restartNumberingAfterBreak="0">
     <w:nsid w:val="76821E72"/>
     <w:multiLevelType w:val="hybridMultilevel"/>
     <w:tmpl w:val="5290B2E0"/>
@@ -10948,7 +11006,7 @@
       </w:rPr>
     </w:lvl>
   </w:abstractNum>
-  <w:abstractNum w:abstractNumId="24">
+  <w:abstractNum w:abstractNumId="24" w15:restartNumberingAfterBreak="0">
     <w:nsid w:val="789F2EDA"/>
     <w:multiLevelType w:val="hybridMultilevel"/>
     <w:tmpl w:val="2E7483BA"/>
@@ -11061,7 +11119,7 @@
       </w:rPr>
     </w:lvl>
   </w:abstractNum>
-  <w:abstractNum w:abstractNumId="25">
+  <w:abstractNum w:abstractNumId="25" w15:restartNumberingAfterBreak="0">
     <w:nsid w:val="797E25BB"/>
     <w:multiLevelType w:val="hybridMultilevel"/>
     <w:tmpl w:val="6B62F332"/>
@@ -11182,7 +11240,7 @@
       </w:pPr>
     </w:lvl>
   </w:abstractNum>
-  <w:abstractNum w:abstractNumId="26">
+  <w:abstractNum w:abstractNumId="26" w15:restartNumberingAfterBreak="0">
     <w:nsid w:val="7F3C6A54"/>
     <w:multiLevelType w:val="hybridMultilevel"/>
     <w:tmpl w:val="EB88613A"/>
@@ -12531,7 +12589,6 @@
     <w:tblPr>
       <w:tblStyleRowBandSize w:val="1"/>
       <w:tblStyleColBandSize w:val="1"/>
-      <w:tblInd w:w="0" w:type="dxa"/>
       <w:tblBorders>
         <w:top w:val="single" w:sz="4" w:space="0" w:color="92CDDC" w:themeColor="accent5" w:themeTint="99"/>
         <w:left w:val="single" w:sz="4" w:space="0" w:color="92CDDC" w:themeColor="accent5" w:themeTint="99"/>
@@ -12540,12 +12597,6 @@
         <w:insideH w:val="single" w:sz="4" w:space="0" w:color="92CDDC" w:themeColor="accent5" w:themeTint="99"/>
         <w:insideV w:val="single" w:sz="4" w:space="0" w:color="92CDDC" w:themeColor="accent5" w:themeTint="99"/>
       </w:tblBorders>
-      <w:tblCellMar>
-        <w:top w:w="0" w:type="dxa"/>
-        <w:left w:w="108" w:type="dxa"/>
-        <w:bottom w:w="0" w:type="dxa"/>
-        <w:right w:w="108" w:type="dxa"/>
-      </w:tblCellMar>
     </w:tblPr>
     <w:tblStylePr w:type="firstRow">
       <w:rPr>
@@ -12607,13 +12658,6 @@
     <w:tblPr>
       <w:tblStyleRowBandSize w:val="1"/>
       <w:tblStyleColBandSize w:val="1"/>
-      <w:tblInd w:w="0" w:type="dxa"/>
-      <w:tblCellMar>
-        <w:top w:w="0" w:type="dxa"/>
-        <w:left w:w="108" w:type="dxa"/>
-        <w:bottom w:w="0" w:type="dxa"/>
-        <w:right w:w="108" w:type="dxa"/>
-      </w:tblCellMar>
     </w:tblPr>
     <w:tblStylePr w:type="firstRow">
       <w:rPr>
@@ -12736,7 +12780,6 @@
       <w:spacing w:after="0" w:line="240" w:lineRule="auto"/>
     </w:pPr>
     <w:tblPr>
-      <w:tblInd w:w="0" w:type="dxa"/>
       <w:tblBorders>
         <w:top w:val="single" w:sz="4" w:space="0" w:color="auto"/>
         <w:left w:val="single" w:sz="4" w:space="0" w:color="auto"/>
@@ -12745,12 +12788,6 @@
         <w:insideH w:val="single" w:sz="4" w:space="0" w:color="auto"/>
         <w:insideV w:val="single" w:sz="4" w:space="0" w:color="auto"/>
       </w:tblBorders>
-      <w:tblCellMar>
-        <w:top w:w="0" w:type="dxa"/>
-        <w:left w:w="108" w:type="dxa"/>
-        <w:bottom w:w="0" w:type="dxa"/>
-        <w:right w:w="108" w:type="dxa"/>
-      </w:tblCellMar>
     </w:tblPr>
   </w:style>
 </w:styles>
@@ -13044,7 +13081,7 @@
 </file>
 
 <file path=customXml/itemProps1.xml><?xml version="1.0" encoding="utf-8"?>
-<ds:datastoreItem xmlns:ds="http://schemas.openxmlformats.org/officeDocument/2006/customXml" ds:itemID="{6BFB42D7-89B9-44F0-BCA5-C51CC29D9311}">
+<ds:datastoreItem xmlns:ds="http://schemas.openxmlformats.org/officeDocument/2006/customXml" ds:itemID="{3020D509-A772-4591-BF44-BBA774880E37}">
   <ds:schemaRefs>
     <ds:schemaRef ds:uri="http://schemas.openxmlformats.org/officeDocument/2006/bibliography"/>
   </ds:schemaRefs>

</xml_diff>